<commit_message>
Update conda environment files (.yml) and manual
</commit_message>
<xml_diff>
--- a/clans/manual/Manual.docx
+++ b/clans/manual/Manual.docx
@@ -1,6 +1,6 @@
 
 <file path=word/document.xml><?xml version="1.0" encoding="utf-8"?>
-<w:document xmlns:wpc="http://schemas.microsoft.com/office/word/2010/wordprocessingCanvas" xmlns:cx="http://schemas.microsoft.com/office/drawing/2014/chartex" xmlns:cx1="http://schemas.microsoft.com/office/drawing/2015/9/8/chartex" xmlns:cx2="http://schemas.microsoft.com/office/drawing/2015/10/21/chartex" xmlns:cx3="http://schemas.microsoft.com/office/drawing/2016/5/9/chartex" xmlns:cx4="http://schemas.microsoft.com/office/drawing/2016/5/10/chartex" xmlns:cx5="http://schemas.microsoft.com/office/drawing/2016/5/11/chartex" xmlns:cx6="http://schemas.microsoft.com/office/drawing/2016/5/12/chartex" xmlns:cx7="http://schemas.microsoft.com/office/drawing/2016/5/13/chartex" xmlns:cx8="http://schemas.microsoft.com/office/drawing/2016/5/14/chartex" xmlns:mc="http://schemas.openxmlformats.org/markup-compatibility/2006" xmlns:aink="http://schemas.microsoft.com/office/drawing/2016/ink" xmlns:am3d="http://schemas.microsoft.com/office/drawing/2017/model3d" xmlns:o="urn:schemas-microsoft-com:office:office" xmlns:r="http://schemas.openxmlformats.org/officeDocument/2006/relationships" xmlns:m="http://schemas.openxmlformats.org/officeDocument/2006/math" xmlns:v="urn:schemas-microsoft-com:vml" xmlns:wp14="http://schemas.microsoft.com/office/word/2010/wordprocessingDrawing" xmlns:wp="http://schemas.openxmlformats.org/drawingml/2006/wordprocessingDrawing" xmlns:w10="urn:schemas-microsoft-com:office:word" xmlns:w="http://schemas.openxmlformats.org/wordprocessingml/2006/main" xmlns:w14="http://schemas.microsoft.com/office/word/2010/wordml" xmlns:w15="http://schemas.microsoft.com/office/word/2012/wordml" xmlns:w16cid="http://schemas.microsoft.com/office/word/2016/wordml/cid" xmlns:w16se="http://schemas.microsoft.com/office/word/2015/wordml/symex" xmlns:wpg="http://schemas.microsoft.com/office/word/2010/wordprocessingGroup" xmlns:wpi="http://schemas.microsoft.com/office/word/2010/wordprocessingInk" xmlns:wne="http://schemas.microsoft.com/office/word/2006/wordml" xmlns:wps="http://schemas.microsoft.com/office/word/2010/wordprocessingShape" mc:Ignorable="w14 w15 w16se w16cid wp14">
+<w:document xmlns:wpc="http://schemas.microsoft.com/office/word/2010/wordprocessingCanvas" xmlns:cx="http://schemas.microsoft.com/office/drawing/2014/chartex" xmlns:cx1="http://schemas.microsoft.com/office/drawing/2015/9/8/chartex" xmlns:cx2="http://schemas.microsoft.com/office/drawing/2015/10/21/chartex" xmlns:cx3="http://schemas.microsoft.com/office/drawing/2016/5/9/chartex" xmlns:cx4="http://schemas.microsoft.com/office/drawing/2016/5/10/chartex" xmlns:cx5="http://schemas.microsoft.com/office/drawing/2016/5/11/chartex" xmlns:cx6="http://schemas.microsoft.com/office/drawing/2016/5/12/chartex" xmlns:cx7="http://schemas.microsoft.com/office/drawing/2016/5/13/chartex" xmlns:cx8="http://schemas.microsoft.com/office/drawing/2016/5/14/chartex" xmlns:mc="http://schemas.openxmlformats.org/markup-compatibility/2006" xmlns:aink="http://schemas.microsoft.com/office/drawing/2016/ink" xmlns:am3d="http://schemas.microsoft.com/office/drawing/2017/model3d" xmlns:o="urn:schemas-microsoft-com:office:office" xmlns:r="http://schemas.openxmlformats.org/officeDocument/2006/relationships" xmlns:m="http://schemas.openxmlformats.org/officeDocument/2006/math" xmlns:v="urn:schemas-microsoft-com:vml" xmlns:wp14="http://schemas.microsoft.com/office/word/2010/wordprocessingDrawing" xmlns:wp="http://schemas.openxmlformats.org/drawingml/2006/wordprocessingDrawing" xmlns:w10="urn:schemas-microsoft-com:office:word" xmlns:w="http://schemas.openxmlformats.org/wordprocessingml/2006/main" xmlns:w14="http://schemas.microsoft.com/office/word/2010/wordml" xmlns:w15="http://schemas.microsoft.com/office/word/2012/wordml" xmlns:w16cex="http://schemas.microsoft.com/office/word/2018/wordml/cex" xmlns:w16cid="http://schemas.microsoft.com/office/word/2016/wordml/cid" xmlns:w16="http://schemas.microsoft.com/office/word/2018/wordml" xmlns:w16sdtdh="http://schemas.microsoft.com/office/word/2020/wordml/sdtdatahash" xmlns:w16se="http://schemas.microsoft.com/office/word/2015/wordml/symex" xmlns:wpg="http://schemas.microsoft.com/office/word/2010/wordprocessingGroup" xmlns:wpi="http://schemas.microsoft.com/office/word/2010/wordprocessingInk" xmlns:wne="http://schemas.microsoft.com/office/word/2006/wordml" xmlns:wps="http://schemas.microsoft.com/office/word/2010/wordprocessingShape" mc:Ignorable="w14 w15 w16se w16cid w16 w16cex w16sdtdh wp14">
   <w:body>
     <w:p>
       <w:pPr>
@@ -86,7 +86,7 @@
               <w:tab w:val="right" w:leader="dot" w:pos="10450"/>
             </w:tabs>
             <w:rPr>
-              <w:rFonts w:asciiTheme="majorBidi" w:eastAsiaTheme="minorEastAsia" w:hAnsiTheme="majorBidi" w:cstheme="majorBidi"/>
+              <w:rFonts w:asciiTheme="minorHAnsi" w:eastAsiaTheme="minorEastAsia" w:hAnsiTheme="minorHAnsi" w:cstheme="minorBidi"/>
               <w:b w:val="0"/>
               <w:bCs w:val="0"/>
               <w:i w:val="0"/>
@@ -119,7 +119,7 @@
             </w:rPr>
             <w:fldChar w:fldCharType="separate"/>
           </w:r>
-          <w:hyperlink w:anchor="_Toc106791114" w:history="1">
+          <w:hyperlink w:anchor="_Toc107217973" w:history="1">
             <w:r>
               <w:rPr>
                 <w:rStyle w:val="Hyperlink"/>
@@ -130,7 +130,6 @@
             </w:r>
             <w:r>
               <w:rPr>
-                <w:rFonts w:asciiTheme="majorBidi" w:hAnsiTheme="majorBidi" w:cstheme="majorBidi"/>
                 <w:noProof/>
                 <w:webHidden/>
               </w:rPr>
@@ -138,7 +137,6 @@
             </w:r>
             <w:r>
               <w:rPr>
-                <w:rFonts w:asciiTheme="majorBidi" w:hAnsiTheme="majorBidi" w:cstheme="majorBidi"/>
                 <w:noProof/>
                 <w:webHidden/>
               </w:rPr>
@@ -146,22 +144,19 @@
             </w:r>
             <w:r>
               <w:rPr>
-                <w:rFonts w:asciiTheme="majorBidi" w:hAnsiTheme="majorBidi" w:cstheme="majorBidi"/>
                 <w:noProof/>
                 <w:webHidden/>
               </w:rPr>
-              <w:instrText xml:space="preserve"> PAGEREF _Toc106791114 \h </w:instrText>
+              <w:instrText xml:space="preserve"> PAGEREF _Toc107217973 \h </w:instrText>
             </w:r>
             <w:r>
               <w:rPr>
-                <w:rFonts w:asciiTheme="majorBidi" w:hAnsiTheme="majorBidi" w:cstheme="majorBidi"/>
                 <w:noProof/>
                 <w:webHidden/>
               </w:rPr>
             </w:r>
             <w:r>
               <w:rPr>
-                <w:rFonts w:asciiTheme="majorBidi" w:hAnsiTheme="majorBidi" w:cstheme="majorBidi"/>
                 <w:noProof/>
                 <w:webHidden/>
               </w:rPr>
@@ -169,7 +164,6 @@
             </w:r>
             <w:r>
               <w:rPr>
-                <w:rFonts w:asciiTheme="majorBidi" w:hAnsiTheme="majorBidi" w:cstheme="majorBidi"/>
                 <w:noProof/>
                 <w:webHidden/>
               </w:rPr>
@@ -177,7 +171,6 @@
             </w:r>
             <w:r>
               <w:rPr>
-                <w:rFonts w:asciiTheme="majorBidi" w:hAnsiTheme="majorBidi" w:cstheme="majorBidi"/>
                 <w:noProof/>
                 <w:webHidden/>
               </w:rPr>
@@ -192,7 +185,7 @@
               <w:tab w:val="right" w:leader="dot" w:pos="10450"/>
             </w:tabs>
             <w:rPr>
-              <w:rFonts w:asciiTheme="majorBidi" w:eastAsiaTheme="minorEastAsia" w:hAnsiTheme="majorBidi" w:cstheme="majorBidi"/>
+              <w:rFonts w:asciiTheme="minorHAnsi" w:eastAsiaTheme="minorEastAsia" w:hAnsiTheme="minorHAnsi" w:cstheme="minorBidi"/>
               <w:b w:val="0"/>
               <w:bCs w:val="0"/>
               <w:i w:val="0"/>
@@ -201,7 +194,7 @@
               <w:lang w:val="en-DE"/>
             </w:rPr>
           </w:pPr>
-          <w:hyperlink w:anchor="_Toc106791115" w:history="1">
+          <w:hyperlink w:anchor="_Toc107217974" w:history="1">
             <w:r>
               <w:rPr>
                 <w:rStyle w:val="Hyperlink"/>
@@ -212,7 +205,6 @@
             </w:r>
             <w:r>
               <w:rPr>
-                <w:rFonts w:asciiTheme="majorBidi" w:hAnsiTheme="majorBidi" w:cstheme="majorBidi"/>
                 <w:noProof/>
                 <w:webHidden/>
               </w:rPr>
@@ -220,7 +212,6 @@
             </w:r>
             <w:r>
               <w:rPr>
-                <w:rFonts w:asciiTheme="majorBidi" w:hAnsiTheme="majorBidi" w:cstheme="majorBidi"/>
                 <w:noProof/>
                 <w:webHidden/>
               </w:rPr>
@@ -228,22 +219,19 @@
             </w:r>
             <w:r>
               <w:rPr>
-                <w:rFonts w:asciiTheme="majorBidi" w:hAnsiTheme="majorBidi" w:cstheme="majorBidi"/>
                 <w:noProof/>
                 <w:webHidden/>
               </w:rPr>
-              <w:instrText xml:space="preserve"> PAGEREF _Toc106791115 \h </w:instrText>
+              <w:instrText xml:space="preserve"> PAGEREF _Toc107217974 \h </w:instrText>
             </w:r>
             <w:r>
               <w:rPr>
-                <w:rFonts w:asciiTheme="majorBidi" w:hAnsiTheme="majorBidi" w:cstheme="majorBidi"/>
                 <w:noProof/>
                 <w:webHidden/>
               </w:rPr>
             </w:r>
             <w:r>
               <w:rPr>
-                <w:rFonts w:asciiTheme="majorBidi" w:hAnsiTheme="majorBidi" w:cstheme="majorBidi"/>
                 <w:noProof/>
                 <w:webHidden/>
               </w:rPr>
@@ -251,7 +239,6 @@
             </w:r>
             <w:r>
               <w:rPr>
-                <w:rFonts w:asciiTheme="majorBidi" w:hAnsiTheme="majorBidi" w:cstheme="majorBidi"/>
                 <w:noProof/>
                 <w:webHidden/>
               </w:rPr>
@@ -259,7 +246,354 @@
             </w:r>
             <w:r>
               <w:rPr>
+                <w:noProof/>
+                <w:webHidden/>
+              </w:rPr>
+              <w:fldChar w:fldCharType="end"/>
+            </w:r>
+          </w:hyperlink>
+        </w:p>
+        <w:p>
+          <w:pPr>
+            <w:pStyle w:val="TOC1"/>
+            <w:tabs>
+              <w:tab w:val="right" w:leader="dot" w:pos="10450"/>
+            </w:tabs>
+            <w:rPr>
+              <w:rFonts w:asciiTheme="minorHAnsi" w:eastAsiaTheme="minorEastAsia" w:hAnsiTheme="minorHAnsi" w:cstheme="minorBidi"/>
+              <w:b w:val="0"/>
+              <w:bCs w:val="0"/>
+              <w:i w:val="0"/>
+              <w:iCs w:val="0"/>
+              <w:noProof/>
+              <w:lang w:val="en-DE"/>
+            </w:rPr>
+          </w:pPr>
+          <w:hyperlink w:anchor="_Toc107217975" w:history="1">
+            <w:r>
+              <w:rPr>
+                <w:rStyle w:val="Hyperlink"/>
                 <w:rFonts w:asciiTheme="majorBidi" w:hAnsiTheme="majorBidi" w:cstheme="majorBidi"/>
+                <w:noProof/>
+              </w:rPr>
+              <w:t>Running CLANS in command-line mode</w:t>
+            </w:r>
+            <w:r>
+              <w:rPr>
+                <w:noProof/>
+                <w:webHidden/>
+              </w:rPr>
+              <w:tab/>
+            </w:r>
+            <w:r>
+              <w:rPr>
+                <w:noProof/>
+                <w:webHidden/>
+              </w:rPr>
+              <w:fldChar w:fldCharType="begin"/>
+            </w:r>
+            <w:r>
+              <w:rPr>
+                <w:noProof/>
+                <w:webHidden/>
+              </w:rPr>
+              <w:instrText xml:space="preserve"> PAGEREF _Toc107217975 \h </w:instrText>
+            </w:r>
+            <w:r>
+              <w:rPr>
+                <w:noProof/>
+                <w:webHidden/>
+              </w:rPr>
+            </w:r>
+            <w:r>
+              <w:rPr>
+                <w:noProof/>
+                <w:webHidden/>
+              </w:rPr>
+              <w:fldChar w:fldCharType="separate"/>
+            </w:r>
+            <w:r>
+              <w:rPr>
+                <w:noProof/>
+                <w:webHidden/>
+              </w:rPr>
+              <w:t>2</w:t>
+            </w:r>
+            <w:r>
+              <w:rPr>
+                <w:noProof/>
+                <w:webHidden/>
+              </w:rPr>
+              <w:fldChar w:fldCharType="end"/>
+            </w:r>
+          </w:hyperlink>
+        </w:p>
+        <w:p>
+          <w:pPr>
+            <w:pStyle w:val="TOC1"/>
+            <w:tabs>
+              <w:tab w:val="right" w:leader="dot" w:pos="10450"/>
+            </w:tabs>
+            <w:rPr>
+              <w:rFonts w:asciiTheme="minorHAnsi" w:eastAsiaTheme="minorEastAsia" w:hAnsiTheme="minorHAnsi" w:cstheme="minorBidi"/>
+              <w:b w:val="0"/>
+              <w:bCs w:val="0"/>
+              <w:i w:val="0"/>
+              <w:iCs w:val="0"/>
+              <w:noProof/>
+              <w:lang w:val="en-DE"/>
+            </w:rPr>
+          </w:pPr>
+          <w:hyperlink w:anchor="_Toc107217976" w:history="1">
+            <w:r>
+              <w:rPr>
+                <w:rStyle w:val="Hyperlink"/>
+                <w:rFonts w:asciiTheme="majorBidi" w:hAnsiTheme="majorBidi" w:cstheme="majorBidi"/>
+                <w:noProof/>
+              </w:rPr>
+              <w:t>Using the GUI-base</w:t>
+            </w:r>
+            <w:r>
+              <w:rPr>
+                <w:rStyle w:val="Hyperlink"/>
+                <w:rFonts w:asciiTheme="majorBidi" w:hAnsiTheme="majorBidi" w:cstheme="majorBidi"/>
+                <w:noProof/>
+              </w:rPr>
+              <w:t>d</w:t>
+            </w:r>
+            <w:r>
+              <w:rPr>
+                <w:rStyle w:val="Hyperlink"/>
+                <w:rFonts w:asciiTheme="majorBidi" w:hAnsiTheme="majorBidi" w:cstheme="majorBidi"/>
+                <w:noProof/>
+              </w:rPr>
+              <w:t xml:space="preserve"> visualiz</w:t>
+            </w:r>
+            <w:r>
+              <w:rPr>
+                <w:rStyle w:val="Hyperlink"/>
+                <w:rFonts w:asciiTheme="majorBidi" w:hAnsiTheme="majorBidi" w:cstheme="majorBidi"/>
+                <w:noProof/>
+              </w:rPr>
+              <w:t>a</w:t>
+            </w:r>
+            <w:r>
+              <w:rPr>
+                <w:rStyle w:val="Hyperlink"/>
+                <w:rFonts w:asciiTheme="majorBidi" w:hAnsiTheme="majorBidi" w:cstheme="majorBidi"/>
+                <w:noProof/>
+              </w:rPr>
+              <w:t>tion tool</w:t>
+            </w:r>
+            <w:r>
+              <w:rPr>
+                <w:noProof/>
+                <w:webHidden/>
+              </w:rPr>
+              <w:tab/>
+            </w:r>
+            <w:r>
+              <w:rPr>
+                <w:noProof/>
+                <w:webHidden/>
+              </w:rPr>
+              <w:fldChar w:fldCharType="begin"/>
+            </w:r>
+            <w:r>
+              <w:rPr>
+                <w:noProof/>
+                <w:webHidden/>
+              </w:rPr>
+              <w:instrText xml:space="preserve"> PAGEREF _Toc107217976 \h </w:instrText>
+            </w:r>
+            <w:r>
+              <w:rPr>
+                <w:noProof/>
+                <w:webHidden/>
+              </w:rPr>
+            </w:r>
+            <w:r>
+              <w:rPr>
+                <w:noProof/>
+                <w:webHidden/>
+              </w:rPr>
+              <w:fldChar w:fldCharType="separate"/>
+            </w:r>
+            <w:r>
+              <w:rPr>
+                <w:noProof/>
+                <w:webHidden/>
+              </w:rPr>
+              <w:t>3</w:t>
+            </w:r>
+            <w:r>
+              <w:rPr>
+                <w:noProof/>
+                <w:webHidden/>
+              </w:rPr>
+              <w:fldChar w:fldCharType="end"/>
+            </w:r>
+          </w:hyperlink>
+        </w:p>
+        <w:p>
+          <w:pPr>
+            <w:pStyle w:val="TOC2"/>
+            <w:tabs>
+              <w:tab w:val="right" w:leader="dot" w:pos="10450"/>
+            </w:tabs>
+            <w:rPr>
+              <w:rFonts w:asciiTheme="minorHAnsi" w:eastAsiaTheme="minorEastAsia" w:hAnsiTheme="minorHAnsi" w:cstheme="minorBidi"/>
+              <w:b w:val="0"/>
+              <w:bCs w:val="0"/>
+              <w:noProof/>
+              <w:sz w:val="24"/>
+              <w:szCs w:val="24"/>
+              <w:lang w:val="en-DE"/>
+            </w:rPr>
+          </w:pPr>
+          <w:hyperlink w:anchor="_Toc107217977" w:history="1">
+            <w:r>
+              <w:rPr>
+                <w:rStyle w:val="Hyperlink"/>
+                <w:rFonts w:asciiTheme="majorBidi" w:hAnsiTheme="majorBidi" w:cstheme="majorBidi"/>
+                <w:noProof/>
+              </w:rPr>
+              <w:t>Open the GUI fr</w:t>
+            </w:r>
+            <w:r>
+              <w:rPr>
+                <w:rStyle w:val="Hyperlink"/>
+                <w:rFonts w:asciiTheme="majorBidi" w:hAnsiTheme="majorBidi" w:cstheme="majorBidi"/>
+                <w:noProof/>
+              </w:rPr>
+              <w:t>o</w:t>
+            </w:r>
+            <w:r>
+              <w:rPr>
+                <w:rStyle w:val="Hyperlink"/>
+                <w:rFonts w:asciiTheme="majorBidi" w:hAnsiTheme="majorBidi" w:cstheme="majorBidi"/>
+                <w:noProof/>
+              </w:rPr>
+              <w:t>m the command-line</w:t>
+            </w:r>
+            <w:r>
+              <w:rPr>
+                <w:noProof/>
+                <w:webHidden/>
+              </w:rPr>
+              <w:tab/>
+            </w:r>
+            <w:r>
+              <w:rPr>
+                <w:noProof/>
+                <w:webHidden/>
+              </w:rPr>
+              <w:fldChar w:fldCharType="begin"/>
+            </w:r>
+            <w:r>
+              <w:rPr>
+                <w:noProof/>
+                <w:webHidden/>
+              </w:rPr>
+              <w:instrText xml:space="preserve"> PAGEREF _Toc107217977 \h </w:instrText>
+            </w:r>
+            <w:r>
+              <w:rPr>
+                <w:noProof/>
+                <w:webHidden/>
+              </w:rPr>
+            </w:r>
+            <w:r>
+              <w:rPr>
+                <w:noProof/>
+                <w:webHidden/>
+              </w:rPr>
+              <w:fldChar w:fldCharType="separate"/>
+            </w:r>
+            <w:r>
+              <w:rPr>
+                <w:noProof/>
+                <w:webHidden/>
+              </w:rPr>
+              <w:t>3</w:t>
+            </w:r>
+            <w:r>
+              <w:rPr>
+                <w:noProof/>
+                <w:webHidden/>
+              </w:rPr>
+              <w:fldChar w:fldCharType="end"/>
+            </w:r>
+          </w:hyperlink>
+        </w:p>
+        <w:p>
+          <w:pPr>
+            <w:pStyle w:val="TOC2"/>
+            <w:tabs>
+              <w:tab w:val="right" w:leader="dot" w:pos="10450"/>
+            </w:tabs>
+            <w:rPr>
+              <w:rFonts w:asciiTheme="minorHAnsi" w:eastAsiaTheme="minorEastAsia" w:hAnsiTheme="minorHAnsi" w:cstheme="minorBidi"/>
+              <w:b w:val="0"/>
+              <w:bCs w:val="0"/>
+              <w:noProof/>
+              <w:sz w:val="24"/>
+              <w:szCs w:val="24"/>
+              <w:lang w:val="en-DE"/>
+            </w:rPr>
+          </w:pPr>
+          <w:hyperlink w:anchor="_Toc107217978" w:history="1">
+            <w:r>
+              <w:rPr>
+                <w:rStyle w:val="Hyperlink"/>
+                <w:rFonts w:asciiTheme="majorBidi" w:hAnsiTheme="majorBidi" w:cstheme="majorBidi"/>
+                <w:noProof/>
+              </w:rPr>
+              <w:t>Input / Output file formats:</w:t>
+            </w:r>
+            <w:r>
+              <w:rPr>
+                <w:noProof/>
+                <w:webHidden/>
+              </w:rPr>
+              <w:tab/>
+            </w:r>
+            <w:r>
+              <w:rPr>
+                <w:noProof/>
+                <w:webHidden/>
+              </w:rPr>
+              <w:fldChar w:fldCharType="begin"/>
+            </w:r>
+            <w:r>
+              <w:rPr>
+                <w:noProof/>
+                <w:webHidden/>
+              </w:rPr>
+              <w:instrText xml:space="preserve"> PAGEREF _Toc107217978 \h </w:instrText>
+            </w:r>
+            <w:r>
+              <w:rPr>
+                <w:noProof/>
+                <w:webHidden/>
+              </w:rPr>
+            </w:r>
+            <w:r>
+              <w:rPr>
+                <w:noProof/>
+                <w:webHidden/>
+              </w:rPr>
+              <w:fldChar w:fldCharType="separate"/>
+            </w:r>
+            <w:r>
+              <w:rPr>
+                <w:noProof/>
+                <w:webHidden/>
+              </w:rPr>
+              <w:t>4</w:t>
+            </w:r>
+            <w:r>
+              <w:rPr>
                 <w:noProof/>
                 <w:webHidden/>
               </w:rPr>
@@ -274,25 +608,24 @@
               <w:tab w:val="right" w:leader="dot" w:pos="10450"/>
             </w:tabs>
             <w:rPr>
-              <w:rFonts w:asciiTheme="majorBidi" w:eastAsiaTheme="minorEastAsia" w:hAnsiTheme="majorBidi" w:cstheme="majorBidi"/>
+              <w:rFonts w:asciiTheme="minorHAnsi" w:eastAsiaTheme="minorEastAsia" w:hAnsiTheme="minorHAnsi" w:cstheme="minorBidi"/>
               <w:noProof/>
               <w:sz w:val="24"/>
               <w:szCs w:val="24"/>
               <w:lang w:val="en-DE"/>
             </w:rPr>
           </w:pPr>
-          <w:hyperlink w:anchor="_Toc106791116" w:history="1">
+          <w:hyperlink w:anchor="_Toc107217979" w:history="1">
             <w:r>
               <w:rPr>
                 <w:rStyle w:val="Hyperlink"/>
                 <w:rFonts w:asciiTheme="majorBidi" w:hAnsiTheme="majorBidi" w:cstheme="majorBidi"/>
                 <w:noProof/>
               </w:rPr>
-              <w:t>Using conda:</w:t>
+              <w:t>CLANS format</w:t>
             </w:r>
             <w:r>
               <w:rPr>
-                <w:rFonts w:asciiTheme="majorBidi" w:hAnsiTheme="majorBidi" w:cstheme="majorBidi"/>
                 <w:noProof/>
                 <w:webHidden/>
               </w:rPr>
@@ -300,7 +633,6 @@
             </w:r>
             <w:r>
               <w:rPr>
-                <w:rFonts w:asciiTheme="majorBidi" w:hAnsiTheme="majorBidi" w:cstheme="majorBidi"/>
                 <w:noProof/>
                 <w:webHidden/>
               </w:rPr>
@@ -308,22 +640,19 @@
             </w:r>
             <w:r>
               <w:rPr>
-                <w:rFonts w:asciiTheme="majorBidi" w:hAnsiTheme="majorBidi" w:cstheme="majorBidi"/>
                 <w:noProof/>
                 <w:webHidden/>
               </w:rPr>
-              <w:instrText xml:space="preserve"> PAGEREF _Toc106791116 \h </w:instrText>
+              <w:instrText xml:space="preserve"> PAGEREF _Toc107217979 \h </w:instrText>
             </w:r>
             <w:r>
               <w:rPr>
-                <w:rFonts w:asciiTheme="majorBidi" w:hAnsiTheme="majorBidi" w:cstheme="majorBidi"/>
                 <w:noProof/>
                 <w:webHidden/>
               </w:rPr>
             </w:r>
             <w:r>
               <w:rPr>
-                <w:rFonts w:asciiTheme="majorBidi" w:hAnsiTheme="majorBidi" w:cstheme="majorBidi"/>
                 <w:noProof/>
                 <w:webHidden/>
               </w:rPr>
@@ -331,15 +660,13 @@
             </w:r>
             <w:r>
               <w:rPr>
-                <w:rFonts w:asciiTheme="majorBidi" w:hAnsiTheme="majorBidi" w:cstheme="majorBidi"/>
                 <w:noProof/>
                 <w:webHidden/>
               </w:rPr>
-              <w:t>2</w:t>
+              <w:t>4</w:t>
             </w:r>
             <w:r>
               <w:rPr>
-                <w:rFonts w:asciiTheme="majorBidi" w:hAnsiTheme="majorBidi" w:cstheme="majorBidi"/>
                 <w:noProof/>
                 <w:webHidden/>
               </w:rPr>
@@ -349,32 +676,29 @@
         </w:p>
         <w:p>
           <w:pPr>
-            <w:pStyle w:val="TOC1"/>
+            <w:pStyle w:val="TOC3"/>
             <w:tabs>
               <w:tab w:val="right" w:leader="dot" w:pos="10450"/>
             </w:tabs>
             <w:rPr>
-              <w:rFonts w:asciiTheme="majorBidi" w:eastAsiaTheme="minorEastAsia" w:hAnsiTheme="majorBidi" w:cstheme="majorBidi"/>
-              <w:b w:val="0"/>
-              <w:bCs w:val="0"/>
-              <w:i w:val="0"/>
-              <w:iCs w:val="0"/>
+              <w:rFonts w:asciiTheme="minorHAnsi" w:eastAsiaTheme="minorEastAsia" w:hAnsiTheme="minorHAnsi" w:cstheme="minorBidi"/>
               <w:noProof/>
+              <w:sz w:val="24"/>
+              <w:szCs w:val="24"/>
               <w:lang w:val="en-DE"/>
             </w:rPr>
           </w:pPr>
-          <w:hyperlink w:anchor="_Toc106791117" w:history="1">
+          <w:hyperlink w:anchor="_Toc107217980" w:history="1">
             <w:r>
               <w:rPr>
                 <w:rStyle w:val="Hyperlink"/>
                 <w:rFonts w:asciiTheme="majorBidi" w:hAnsiTheme="majorBidi" w:cstheme="majorBidi"/>
                 <w:noProof/>
               </w:rPr>
-              <w:t>Running CLANS in command-line mode</w:t>
+              <w:t>Tab-delimited format</w:t>
             </w:r>
             <w:r>
               <w:rPr>
-                <w:rFonts w:asciiTheme="majorBidi" w:hAnsiTheme="majorBidi" w:cstheme="majorBidi"/>
                 <w:noProof/>
                 <w:webHidden/>
               </w:rPr>
@@ -382,7 +706,6 @@
             </w:r>
             <w:r>
               <w:rPr>
-                <w:rFonts w:asciiTheme="majorBidi" w:hAnsiTheme="majorBidi" w:cstheme="majorBidi"/>
                 <w:noProof/>
                 <w:webHidden/>
               </w:rPr>
@@ -390,22 +713,19 @@
             </w:r>
             <w:r>
               <w:rPr>
-                <w:rFonts w:asciiTheme="majorBidi" w:hAnsiTheme="majorBidi" w:cstheme="majorBidi"/>
                 <w:noProof/>
                 <w:webHidden/>
               </w:rPr>
-              <w:instrText xml:space="preserve"> PAGEREF _Toc106791117 \h </w:instrText>
+              <w:instrText xml:space="preserve"> PAGEREF _Toc107217980 \h </w:instrText>
             </w:r>
             <w:r>
               <w:rPr>
-                <w:rFonts w:asciiTheme="majorBidi" w:hAnsiTheme="majorBidi" w:cstheme="majorBidi"/>
                 <w:noProof/>
                 <w:webHidden/>
               </w:rPr>
             </w:r>
             <w:r>
               <w:rPr>
-                <w:rFonts w:asciiTheme="majorBidi" w:hAnsiTheme="majorBidi" w:cstheme="majorBidi"/>
                 <w:noProof/>
                 <w:webHidden/>
               </w:rPr>
@@ -413,97 +733,13 @@
             </w:r>
             <w:r>
               <w:rPr>
-                <w:rFonts w:asciiTheme="majorBidi" w:hAnsiTheme="majorBidi" w:cstheme="majorBidi"/>
                 <w:noProof/>
                 <w:webHidden/>
               </w:rPr>
-              <w:t>2</w:t>
+              <w:t>6</w:t>
             </w:r>
             <w:r>
               <w:rPr>
-                <w:rFonts w:asciiTheme="majorBidi" w:hAnsiTheme="majorBidi" w:cstheme="majorBidi"/>
-                <w:noProof/>
-                <w:webHidden/>
-              </w:rPr>
-              <w:fldChar w:fldCharType="end"/>
-            </w:r>
-          </w:hyperlink>
-        </w:p>
-        <w:p>
-          <w:pPr>
-            <w:pStyle w:val="TOC1"/>
-            <w:tabs>
-              <w:tab w:val="right" w:leader="dot" w:pos="10450"/>
-            </w:tabs>
-            <w:rPr>
-              <w:rFonts w:asciiTheme="majorBidi" w:eastAsiaTheme="minorEastAsia" w:hAnsiTheme="majorBidi" w:cstheme="majorBidi"/>
-              <w:b w:val="0"/>
-              <w:bCs w:val="0"/>
-              <w:i w:val="0"/>
-              <w:iCs w:val="0"/>
-              <w:noProof/>
-              <w:lang w:val="en-DE"/>
-            </w:rPr>
-          </w:pPr>
-          <w:hyperlink w:anchor="_Toc106791118" w:history="1">
-            <w:r>
-              <w:rPr>
-                <w:rStyle w:val="Hyperlink"/>
-                <w:rFonts w:asciiTheme="majorBidi" w:hAnsiTheme="majorBidi" w:cstheme="majorBidi"/>
-                <w:noProof/>
-              </w:rPr>
-              <w:t>Using the GUI-based visualization tool</w:t>
-            </w:r>
-            <w:r>
-              <w:rPr>
-                <w:rFonts w:asciiTheme="majorBidi" w:hAnsiTheme="majorBidi" w:cstheme="majorBidi"/>
-                <w:noProof/>
-                <w:webHidden/>
-              </w:rPr>
-              <w:tab/>
-            </w:r>
-            <w:r>
-              <w:rPr>
-                <w:rFonts w:asciiTheme="majorBidi" w:hAnsiTheme="majorBidi" w:cstheme="majorBidi"/>
-                <w:noProof/>
-                <w:webHidden/>
-              </w:rPr>
-              <w:fldChar w:fldCharType="begin"/>
-            </w:r>
-            <w:r>
-              <w:rPr>
-                <w:rFonts w:asciiTheme="majorBidi" w:hAnsiTheme="majorBidi" w:cstheme="majorBidi"/>
-                <w:noProof/>
-                <w:webHidden/>
-              </w:rPr>
-              <w:instrText xml:space="preserve"> PAGEREF _Toc106791118 \h </w:instrText>
-            </w:r>
-            <w:r>
-              <w:rPr>
-                <w:rFonts w:asciiTheme="majorBidi" w:hAnsiTheme="majorBidi" w:cstheme="majorBidi"/>
-                <w:noProof/>
-                <w:webHidden/>
-              </w:rPr>
-            </w:r>
-            <w:r>
-              <w:rPr>
-                <w:rFonts w:asciiTheme="majorBidi" w:hAnsiTheme="majorBidi" w:cstheme="majorBidi"/>
-                <w:noProof/>
-                <w:webHidden/>
-              </w:rPr>
-              <w:fldChar w:fldCharType="separate"/>
-            </w:r>
-            <w:r>
-              <w:rPr>
-                <w:rFonts w:asciiTheme="majorBidi" w:hAnsiTheme="majorBidi" w:cstheme="majorBidi"/>
-                <w:noProof/>
-                <w:webHidden/>
-              </w:rPr>
-              <w:t>3</w:t>
-            </w:r>
-            <w:r>
-              <w:rPr>
-                <w:rFonts w:asciiTheme="majorBidi" w:hAnsiTheme="majorBidi" w:cstheme="majorBidi"/>
                 <w:noProof/>
                 <w:webHidden/>
               </w:rPr>
@@ -518,7 +754,7 @@
               <w:tab w:val="right" w:leader="dot" w:pos="10450"/>
             </w:tabs>
             <w:rPr>
-              <w:rFonts w:asciiTheme="majorBidi" w:eastAsiaTheme="minorEastAsia" w:hAnsiTheme="majorBidi" w:cstheme="majorBidi"/>
+              <w:rFonts w:asciiTheme="minorHAnsi" w:eastAsiaTheme="minorEastAsia" w:hAnsiTheme="minorHAnsi" w:cstheme="minorBidi"/>
               <w:b w:val="0"/>
               <w:bCs w:val="0"/>
               <w:noProof/>
@@ -527,18 +763,17 @@
               <w:lang w:val="en-DE"/>
             </w:rPr>
           </w:pPr>
-          <w:hyperlink w:anchor="_Toc106791119" w:history="1">
+          <w:hyperlink w:anchor="_Toc107217981" w:history="1">
             <w:r>
               <w:rPr>
                 <w:rStyle w:val="Hyperlink"/>
                 <w:rFonts w:asciiTheme="majorBidi" w:hAnsiTheme="majorBidi" w:cstheme="majorBidi"/>
                 <w:noProof/>
               </w:rPr>
-              <w:t>Open the GUI from the command-line</w:t>
+              <w:t>The Graphical User Interface (GUI) controls</w:t>
             </w:r>
             <w:r>
               <w:rPr>
-                <w:rFonts w:asciiTheme="majorBidi" w:hAnsiTheme="majorBidi" w:cstheme="majorBidi"/>
                 <w:noProof/>
                 <w:webHidden/>
               </w:rPr>
@@ -546,7 +781,6 @@
             </w:r>
             <w:r>
               <w:rPr>
-                <w:rFonts w:asciiTheme="majorBidi" w:hAnsiTheme="majorBidi" w:cstheme="majorBidi"/>
                 <w:noProof/>
                 <w:webHidden/>
               </w:rPr>
@@ -554,22 +788,19 @@
             </w:r>
             <w:r>
               <w:rPr>
-                <w:rFonts w:asciiTheme="majorBidi" w:hAnsiTheme="majorBidi" w:cstheme="majorBidi"/>
                 <w:noProof/>
                 <w:webHidden/>
               </w:rPr>
-              <w:instrText xml:space="preserve"> PAGEREF _Toc106791119 \h </w:instrText>
+              <w:instrText xml:space="preserve"> PAGEREF _Toc107217981 \h </w:instrText>
             </w:r>
             <w:r>
               <w:rPr>
-                <w:rFonts w:asciiTheme="majorBidi" w:hAnsiTheme="majorBidi" w:cstheme="majorBidi"/>
                 <w:noProof/>
                 <w:webHidden/>
               </w:rPr>
             </w:r>
             <w:r>
               <w:rPr>
-                <w:rFonts w:asciiTheme="majorBidi" w:hAnsiTheme="majorBidi" w:cstheme="majorBidi"/>
                 <w:noProof/>
                 <w:webHidden/>
               </w:rPr>
@@ -577,97 +808,13 @@
             </w:r>
             <w:r>
               <w:rPr>
-                <w:rFonts w:asciiTheme="majorBidi" w:hAnsiTheme="majorBidi" w:cstheme="majorBidi"/>
                 <w:noProof/>
                 <w:webHidden/>
               </w:rPr>
-              <w:t>3</w:t>
+              <w:t>6</w:t>
             </w:r>
             <w:r>
               <w:rPr>
-                <w:rFonts w:asciiTheme="majorBidi" w:hAnsiTheme="majorBidi" w:cstheme="majorBidi"/>
-                <w:noProof/>
-                <w:webHidden/>
-              </w:rPr>
-              <w:fldChar w:fldCharType="end"/>
-            </w:r>
-          </w:hyperlink>
-        </w:p>
-        <w:p>
-          <w:pPr>
-            <w:pStyle w:val="TOC2"/>
-            <w:tabs>
-              <w:tab w:val="right" w:leader="dot" w:pos="10450"/>
-            </w:tabs>
-            <w:rPr>
-              <w:rFonts w:asciiTheme="majorBidi" w:eastAsiaTheme="minorEastAsia" w:hAnsiTheme="majorBidi" w:cstheme="majorBidi"/>
-              <w:b w:val="0"/>
-              <w:bCs w:val="0"/>
-              <w:noProof/>
-              <w:sz w:val="24"/>
-              <w:szCs w:val="24"/>
-              <w:lang w:val="en-DE"/>
-            </w:rPr>
-          </w:pPr>
-          <w:hyperlink w:anchor="_Toc106791120" w:history="1">
-            <w:r>
-              <w:rPr>
-                <w:rStyle w:val="Hyperlink"/>
-                <w:rFonts w:asciiTheme="majorBidi" w:hAnsiTheme="majorBidi" w:cstheme="majorBidi"/>
-                <w:noProof/>
-              </w:rPr>
-              <w:t>Input / Output file formats:</w:t>
-            </w:r>
-            <w:r>
-              <w:rPr>
-                <w:rFonts w:asciiTheme="majorBidi" w:hAnsiTheme="majorBidi" w:cstheme="majorBidi"/>
-                <w:noProof/>
-                <w:webHidden/>
-              </w:rPr>
-              <w:tab/>
-            </w:r>
-            <w:r>
-              <w:rPr>
-                <w:rFonts w:asciiTheme="majorBidi" w:hAnsiTheme="majorBidi" w:cstheme="majorBidi"/>
-                <w:noProof/>
-                <w:webHidden/>
-              </w:rPr>
-              <w:fldChar w:fldCharType="begin"/>
-            </w:r>
-            <w:r>
-              <w:rPr>
-                <w:rFonts w:asciiTheme="majorBidi" w:hAnsiTheme="majorBidi" w:cstheme="majorBidi"/>
-                <w:noProof/>
-                <w:webHidden/>
-              </w:rPr>
-              <w:instrText xml:space="preserve"> PAGEREF _Toc106791120 \h </w:instrText>
-            </w:r>
-            <w:r>
-              <w:rPr>
-                <w:rFonts w:asciiTheme="majorBidi" w:hAnsiTheme="majorBidi" w:cstheme="majorBidi"/>
-                <w:noProof/>
-                <w:webHidden/>
-              </w:rPr>
-            </w:r>
-            <w:r>
-              <w:rPr>
-                <w:rFonts w:asciiTheme="majorBidi" w:hAnsiTheme="majorBidi" w:cstheme="majorBidi"/>
-                <w:noProof/>
-                <w:webHidden/>
-              </w:rPr>
-              <w:fldChar w:fldCharType="separate"/>
-            </w:r>
-            <w:r>
-              <w:rPr>
-                <w:rFonts w:asciiTheme="majorBidi" w:hAnsiTheme="majorBidi" w:cstheme="majorBidi"/>
-                <w:noProof/>
-                <w:webHidden/>
-              </w:rPr>
-              <w:t>4</w:t>
-            </w:r>
-            <w:r>
-              <w:rPr>
-                <w:rFonts w:asciiTheme="majorBidi" w:hAnsiTheme="majorBidi" w:cstheme="majorBidi"/>
                 <w:noProof/>
                 <w:webHidden/>
               </w:rPr>
@@ -682,256 +829,14 @@
               <w:tab w:val="right" w:leader="dot" w:pos="10450"/>
             </w:tabs>
             <w:rPr>
-              <w:rFonts w:asciiTheme="majorBidi" w:eastAsiaTheme="minorEastAsia" w:hAnsiTheme="majorBidi" w:cstheme="majorBidi"/>
+              <w:rFonts w:asciiTheme="minorHAnsi" w:eastAsiaTheme="minorEastAsia" w:hAnsiTheme="minorHAnsi" w:cstheme="minorBidi"/>
               <w:noProof/>
               <w:sz w:val="24"/>
               <w:szCs w:val="24"/>
               <w:lang w:val="en-DE"/>
             </w:rPr>
           </w:pPr>
-          <w:hyperlink w:anchor="_Toc106791121" w:history="1">
-            <w:r>
-              <w:rPr>
-                <w:rStyle w:val="Hyperlink"/>
-                <w:rFonts w:asciiTheme="majorBidi" w:hAnsiTheme="majorBidi" w:cstheme="majorBidi"/>
-                <w:noProof/>
-              </w:rPr>
-              <w:t>CLANS format</w:t>
-            </w:r>
-            <w:r>
-              <w:rPr>
-                <w:rFonts w:asciiTheme="majorBidi" w:hAnsiTheme="majorBidi" w:cstheme="majorBidi"/>
-                <w:noProof/>
-                <w:webHidden/>
-              </w:rPr>
-              <w:tab/>
-            </w:r>
-            <w:r>
-              <w:rPr>
-                <w:rFonts w:asciiTheme="majorBidi" w:hAnsiTheme="majorBidi" w:cstheme="majorBidi"/>
-                <w:noProof/>
-                <w:webHidden/>
-              </w:rPr>
-              <w:fldChar w:fldCharType="begin"/>
-            </w:r>
-            <w:r>
-              <w:rPr>
-                <w:rFonts w:asciiTheme="majorBidi" w:hAnsiTheme="majorBidi" w:cstheme="majorBidi"/>
-                <w:noProof/>
-                <w:webHidden/>
-              </w:rPr>
-              <w:instrText xml:space="preserve"> PAGEREF _Toc106791121 \h </w:instrText>
-            </w:r>
-            <w:r>
-              <w:rPr>
-                <w:rFonts w:asciiTheme="majorBidi" w:hAnsiTheme="majorBidi" w:cstheme="majorBidi"/>
-                <w:noProof/>
-                <w:webHidden/>
-              </w:rPr>
-            </w:r>
-            <w:r>
-              <w:rPr>
-                <w:rFonts w:asciiTheme="majorBidi" w:hAnsiTheme="majorBidi" w:cstheme="majorBidi"/>
-                <w:noProof/>
-                <w:webHidden/>
-              </w:rPr>
-              <w:fldChar w:fldCharType="separate"/>
-            </w:r>
-            <w:r>
-              <w:rPr>
-                <w:rFonts w:asciiTheme="majorBidi" w:hAnsiTheme="majorBidi" w:cstheme="majorBidi"/>
-                <w:noProof/>
-                <w:webHidden/>
-              </w:rPr>
-              <w:t>4</w:t>
-            </w:r>
-            <w:r>
-              <w:rPr>
-                <w:rFonts w:asciiTheme="majorBidi" w:hAnsiTheme="majorBidi" w:cstheme="majorBidi"/>
-                <w:noProof/>
-                <w:webHidden/>
-              </w:rPr>
-              <w:fldChar w:fldCharType="end"/>
-            </w:r>
-          </w:hyperlink>
-        </w:p>
-        <w:p>
-          <w:pPr>
-            <w:pStyle w:val="TOC3"/>
-            <w:tabs>
-              <w:tab w:val="right" w:leader="dot" w:pos="10450"/>
-            </w:tabs>
-            <w:rPr>
-              <w:rFonts w:asciiTheme="majorBidi" w:eastAsiaTheme="minorEastAsia" w:hAnsiTheme="majorBidi" w:cstheme="majorBidi"/>
-              <w:noProof/>
-              <w:sz w:val="24"/>
-              <w:szCs w:val="24"/>
-              <w:lang w:val="en-DE"/>
-            </w:rPr>
-          </w:pPr>
-          <w:hyperlink w:anchor="_Toc106791122" w:history="1">
-            <w:r>
-              <w:rPr>
-                <w:rStyle w:val="Hyperlink"/>
-                <w:rFonts w:asciiTheme="majorBidi" w:hAnsiTheme="majorBidi" w:cstheme="majorBidi"/>
-                <w:noProof/>
-              </w:rPr>
-              <w:t>Tab-delimited format</w:t>
-            </w:r>
-            <w:r>
-              <w:rPr>
-                <w:rFonts w:asciiTheme="majorBidi" w:hAnsiTheme="majorBidi" w:cstheme="majorBidi"/>
-                <w:noProof/>
-                <w:webHidden/>
-              </w:rPr>
-              <w:tab/>
-            </w:r>
-            <w:r>
-              <w:rPr>
-                <w:rFonts w:asciiTheme="majorBidi" w:hAnsiTheme="majorBidi" w:cstheme="majorBidi"/>
-                <w:noProof/>
-                <w:webHidden/>
-              </w:rPr>
-              <w:fldChar w:fldCharType="begin"/>
-            </w:r>
-            <w:r>
-              <w:rPr>
-                <w:rFonts w:asciiTheme="majorBidi" w:hAnsiTheme="majorBidi" w:cstheme="majorBidi"/>
-                <w:noProof/>
-                <w:webHidden/>
-              </w:rPr>
-              <w:instrText xml:space="preserve"> PAGEREF _Toc106791122 \h </w:instrText>
-            </w:r>
-            <w:r>
-              <w:rPr>
-                <w:rFonts w:asciiTheme="majorBidi" w:hAnsiTheme="majorBidi" w:cstheme="majorBidi"/>
-                <w:noProof/>
-                <w:webHidden/>
-              </w:rPr>
-            </w:r>
-            <w:r>
-              <w:rPr>
-                <w:rFonts w:asciiTheme="majorBidi" w:hAnsiTheme="majorBidi" w:cstheme="majorBidi"/>
-                <w:noProof/>
-                <w:webHidden/>
-              </w:rPr>
-              <w:fldChar w:fldCharType="separate"/>
-            </w:r>
-            <w:r>
-              <w:rPr>
-                <w:rFonts w:asciiTheme="majorBidi" w:hAnsiTheme="majorBidi" w:cstheme="majorBidi"/>
-                <w:noProof/>
-                <w:webHidden/>
-              </w:rPr>
-              <w:t>6</w:t>
-            </w:r>
-            <w:r>
-              <w:rPr>
-                <w:rFonts w:asciiTheme="majorBidi" w:hAnsiTheme="majorBidi" w:cstheme="majorBidi"/>
-                <w:noProof/>
-                <w:webHidden/>
-              </w:rPr>
-              <w:fldChar w:fldCharType="end"/>
-            </w:r>
-          </w:hyperlink>
-        </w:p>
-        <w:p>
-          <w:pPr>
-            <w:pStyle w:val="TOC2"/>
-            <w:tabs>
-              <w:tab w:val="right" w:leader="dot" w:pos="10450"/>
-            </w:tabs>
-            <w:rPr>
-              <w:rFonts w:asciiTheme="majorBidi" w:eastAsiaTheme="minorEastAsia" w:hAnsiTheme="majorBidi" w:cstheme="majorBidi"/>
-              <w:b w:val="0"/>
-              <w:bCs w:val="0"/>
-              <w:noProof/>
-              <w:sz w:val="24"/>
-              <w:szCs w:val="24"/>
-              <w:lang w:val="en-DE"/>
-            </w:rPr>
-          </w:pPr>
-          <w:hyperlink w:anchor="_Toc106791123" w:history="1">
-            <w:r>
-              <w:rPr>
-                <w:rStyle w:val="Hyperlink"/>
-                <w:rFonts w:asciiTheme="majorBidi" w:hAnsiTheme="majorBidi" w:cstheme="majorBidi"/>
-                <w:noProof/>
-              </w:rPr>
-              <w:t>The Graphical User Interface (GUI) controls</w:t>
-            </w:r>
-            <w:r>
-              <w:rPr>
-                <w:rFonts w:asciiTheme="majorBidi" w:hAnsiTheme="majorBidi" w:cstheme="majorBidi"/>
-                <w:noProof/>
-                <w:webHidden/>
-              </w:rPr>
-              <w:tab/>
-            </w:r>
-            <w:r>
-              <w:rPr>
-                <w:rFonts w:asciiTheme="majorBidi" w:hAnsiTheme="majorBidi" w:cstheme="majorBidi"/>
-                <w:noProof/>
-                <w:webHidden/>
-              </w:rPr>
-              <w:fldChar w:fldCharType="begin"/>
-            </w:r>
-            <w:r>
-              <w:rPr>
-                <w:rFonts w:asciiTheme="majorBidi" w:hAnsiTheme="majorBidi" w:cstheme="majorBidi"/>
-                <w:noProof/>
-                <w:webHidden/>
-              </w:rPr>
-              <w:instrText xml:space="preserve"> PAGEREF _Toc106791123 \h </w:instrText>
-            </w:r>
-            <w:r>
-              <w:rPr>
-                <w:rFonts w:asciiTheme="majorBidi" w:hAnsiTheme="majorBidi" w:cstheme="majorBidi"/>
-                <w:noProof/>
-                <w:webHidden/>
-              </w:rPr>
-            </w:r>
-            <w:r>
-              <w:rPr>
-                <w:rFonts w:asciiTheme="majorBidi" w:hAnsiTheme="majorBidi" w:cstheme="majorBidi"/>
-                <w:noProof/>
-                <w:webHidden/>
-              </w:rPr>
-              <w:fldChar w:fldCharType="separate"/>
-            </w:r>
-            <w:r>
-              <w:rPr>
-                <w:rFonts w:asciiTheme="majorBidi" w:hAnsiTheme="majorBidi" w:cstheme="majorBidi"/>
-                <w:noProof/>
-                <w:webHidden/>
-              </w:rPr>
-              <w:t>6</w:t>
-            </w:r>
-            <w:r>
-              <w:rPr>
-                <w:rFonts w:asciiTheme="majorBidi" w:hAnsiTheme="majorBidi" w:cstheme="majorBidi"/>
-                <w:noProof/>
-                <w:webHidden/>
-              </w:rPr>
-              <w:fldChar w:fldCharType="end"/>
-            </w:r>
-          </w:hyperlink>
-        </w:p>
-        <w:p>
-          <w:pPr>
-            <w:pStyle w:val="TOC3"/>
-            <w:tabs>
-              <w:tab w:val="right" w:leader="dot" w:pos="10450"/>
-            </w:tabs>
-            <w:rPr>
-              <w:rFonts w:asciiTheme="majorBidi" w:eastAsiaTheme="minorEastAsia" w:hAnsiTheme="majorBidi" w:cstheme="majorBidi"/>
-              <w:noProof/>
-              <w:sz w:val="24"/>
-              <w:szCs w:val="24"/>
-              <w:lang w:val="en-DE"/>
-            </w:rPr>
-          </w:pPr>
-          <w:hyperlink w:anchor="_Toc106791124" w:history="1">
+          <w:hyperlink w:anchor="_Toc107217982" w:history="1">
             <w:r>
               <w:rPr>
                 <w:rStyle w:val="Hyperlink"/>
@@ -942,7 +847,6 @@
             </w:r>
             <w:r>
               <w:rPr>
-                <w:rFonts w:asciiTheme="majorBidi" w:hAnsiTheme="majorBidi" w:cstheme="majorBidi"/>
                 <w:noProof/>
                 <w:webHidden/>
               </w:rPr>
@@ -950,7 +854,6 @@
             </w:r>
             <w:r>
               <w:rPr>
-                <w:rFonts w:asciiTheme="majorBidi" w:hAnsiTheme="majorBidi" w:cstheme="majorBidi"/>
                 <w:noProof/>
                 <w:webHidden/>
               </w:rPr>
@@ -958,22 +861,19 @@
             </w:r>
             <w:r>
               <w:rPr>
-                <w:rFonts w:asciiTheme="majorBidi" w:hAnsiTheme="majorBidi" w:cstheme="majorBidi"/>
                 <w:noProof/>
                 <w:webHidden/>
               </w:rPr>
-              <w:instrText xml:space="preserve"> PAGEREF _Toc106791124 \h </w:instrText>
+              <w:instrText xml:space="preserve"> PAGEREF _Toc107217982 \h </w:instrText>
             </w:r>
             <w:r>
               <w:rPr>
-                <w:rFonts w:asciiTheme="majorBidi" w:hAnsiTheme="majorBidi" w:cstheme="majorBidi"/>
                 <w:noProof/>
                 <w:webHidden/>
               </w:rPr>
             </w:r>
             <w:r>
               <w:rPr>
-                <w:rFonts w:asciiTheme="majorBidi" w:hAnsiTheme="majorBidi" w:cstheme="majorBidi"/>
                 <w:noProof/>
                 <w:webHidden/>
               </w:rPr>
@@ -981,7 +881,6 @@
             </w:r>
             <w:r>
               <w:rPr>
-                <w:rFonts w:asciiTheme="majorBidi" w:hAnsiTheme="majorBidi" w:cstheme="majorBidi"/>
                 <w:noProof/>
                 <w:webHidden/>
               </w:rPr>
@@ -989,7 +888,6 @@
             </w:r>
             <w:r>
               <w:rPr>
-                <w:rFonts w:asciiTheme="majorBidi" w:hAnsiTheme="majorBidi" w:cstheme="majorBidi"/>
                 <w:noProof/>
                 <w:webHidden/>
               </w:rPr>
@@ -1004,14 +902,14 @@
               <w:tab w:val="right" w:leader="dot" w:pos="10450"/>
             </w:tabs>
             <w:rPr>
-              <w:rFonts w:asciiTheme="majorBidi" w:eastAsiaTheme="minorEastAsia" w:hAnsiTheme="majorBidi" w:cstheme="majorBidi"/>
+              <w:rFonts w:asciiTheme="minorHAnsi" w:eastAsiaTheme="minorEastAsia" w:hAnsiTheme="minorHAnsi" w:cstheme="minorBidi"/>
               <w:noProof/>
               <w:sz w:val="24"/>
               <w:szCs w:val="24"/>
               <w:lang w:val="en-DE"/>
             </w:rPr>
           </w:pPr>
-          <w:hyperlink w:anchor="_Toc106791125" w:history="1">
+          <w:hyperlink w:anchor="_Toc107217983" w:history="1">
             <w:r>
               <w:rPr>
                 <w:rStyle w:val="Hyperlink"/>
@@ -1024,7 +922,6 @@
             </w:r>
             <w:r>
               <w:rPr>
-                <w:rFonts w:asciiTheme="majorBidi" w:hAnsiTheme="majorBidi" w:cstheme="majorBidi"/>
                 <w:noProof/>
                 <w:webHidden/>
               </w:rPr>
@@ -1032,7 +929,6 @@
             </w:r>
             <w:r>
               <w:rPr>
-                <w:rFonts w:asciiTheme="majorBidi" w:hAnsiTheme="majorBidi" w:cstheme="majorBidi"/>
                 <w:noProof/>
                 <w:webHidden/>
               </w:rPr>
@@ -1040,22 +936,19 @@
             </w:r>
             <w:r>
               <w:rPr>
-                <w:rFonts w:asciiTheme="majorBidi" w:hAnsiTheme="majorBidi" w:cstheme="majorBidi"/>
                 <w:noProof/>
                 <w:webHidden/>
               </w:rPr>
-              <w:instrText xml:space="preserve"> PAGEREF _Toc106791125 \h </w:instrText>
+              <w:instrText xml:space="preserve"> PAGEREF _Toc107217983 \h </w:instrText>
             </w:r>
             <w:r>
               <w:rPr>
-                <w:rFonts w:asciiTheme="majorBidi" w:hAnsiTheme="majorBidi" w:cstheme="majorBidi"/>
                 <w:noProof/>
                 <w:webHidden/>
               </w:rPr>
             </w:r>
             <w:r>
               <w:rPr>
-                <w:rFonts w:asciiTheme="majorBidi" w:hAnsiTheme="majorBidi" w:cstheme="majorBidi"/>
                 <w:noProof/>
                 <w:webHidden/>
               </w:rPr>
@@ -1063,7 +956,6 @@
             </w:r>
             <w:r>
               <w:rPr>
-                <w:rFonts w:asciiTheme="majorBidi" w:hAnsiTheme="majorBidi" w:cstheme="majorBidi"/>
                 <w:noProof/>
                 <w:webHidden/>
               </w:rPr>
@@ -1071,7 +963,6 @@
             </w:r>
             <w:r>
               <w:rPr>
-                <w:rFonts w:asciiTheme="majorBidi" w:hAnsiTheme="majorBidi" w:cstheme="majorBidi"/>
                 <w:noProof/>
                 <w:webHidden/>
               </w:rPr>
@@ -1086,14 +977,14 @@
               <w:tab w:val="right" w:leader="dot" w:pos="10450"/>
             </w:tabs>
             <w:rPr>
-              <w:rFonts w:asciiTheme="majorBidi" w:eastAsiaTheme="minorEastAsia" w:hAnsiTheme="majorBidi" w:cstheme="majorBidi"/>
+              <w:rFonts w:asciiTheme="minorHAnsi" w:eastAsiaTheme="minorEastAsia" w:hAnsiTheme="minorHAnsi" w:cstheme="minorBidi"/>
               <w:noProof/>
               <w:sz w:val="24"/>
               <w:szCs w:val="24"/>
               <w:lang w:val="en-DE"/>
             </w:rPr>
           </w:pPr>
-          <w:hyperlink w:anchor="_Toc106791126" w:history="1">
+          <w:hyperlink w:anchor="_Toc107217984" w:history="1">
             <w:r>
               <w:rPr>
                 <w:rStyle w:val="Hyperlink"/>
@@ -1106,7 +997,6 @@
             </w:r>
             <w:r>
               <w:rPr>
-                <w:rFonts w:asciiTheme="majorBidi" w:hAnsiTheme="majorBidi" w:cstheme="majorBidi"/>
                 <w:noProof/>
                 <w:webHidden/>
               </w:rPr>
@@ -1114,7 +1004,6 @@
             </w:r>
             <w:r>
               <w:rPr>
-                <w:rFonts w:asciiTheme="majorBidi" w:hAnsiTheme="majorBidi" w:cstheme="majorBidi"/>
                 <w:noProof/>
                 <w:webHidden/>
               </w:rPr>
@@ -1122,22 +1011,19 @@
             </w:r>
             <w:r>
               <w:rPr>
-                <w:rFonts w:asciiTheme="majorBidi" w:hAnsiTheme="majorBidi" w:cstheme="majorBidi"/>
                 <w:noProof/>
                 <w:webHidden/>
               </w:rPr>
-              <w:instrText xml:space="preserve"> PAGEREF _Toc106791126 \h </w:instrText>
+              <w:instrText xml:space="preserve"> PAGEREF _Toc107217984 \h </w:instrText>
             </w:r>
             <w:r>
               <w:rPr>
-                <w:rFonts w:asciiTheme="majorBidi" w:hAnsiTheme="majorBidi" w:cstheme="majorBidi"/>
                 <w:noProof/>
                 <w:webHidden/>
               </w:rPr>
             </w:r>
             <w:r>
               <w:rPr>
-                <w:rFonts w:asciiTheme="majorBidi" w:hAnsiTheme="majorBidi" w:cstheme="majorBidi"/>
                 <w:noProof/>
                 <w:webHidden/>
               </w:rPr>
@@ -1145,7 +1031,6 @@
             </w:r>
             <w:r>
               <w:rPr>
-                <w:rFonts w:asciiTheme="majorBidi" w:hAnsiTheme="majorBidi" w:cstheme="majorBidi"/>
                 <w:noProof/>
                 <w:webHidden/>
               </w:rPr>
@@ -1153,7 +1038,6 @@
             </w:r>
             <w:r>
               <w:rPr>
-                <w:rFonts w:asciiTheme="majorBidi" w:hAnsiTheme="majorBidi" w:cstheme="majorBidi"/>
                 <w:noProof/>
                 <w:webHidden/>
               </w:rPr>
@@ -1168,14 +1052,14 @@
               <w:tab w:val="right" w:leader="dot" w:pos="10450"/>
             </w:tabs>
             <w:rPr>
-              <w:rFonts w:asciiTheme="majorBidi" w:eastAsiaTheme="minorEastAsia" w:hAnsiTheme="majorBidi" w:cstheme="majorBidi"/>
+              <w:rFonts w:asciiTheme="minorHAnsi" w:eastAsiaTheme="minorEastAsia" w:hAnsiTheme="minorHAnsi" w:cstheme="minorBidi"/>
               <w:noProof/>
               <w:sz w:val="24"/>
               <w:szCs w:val="24"/>
               <w:lang w:val="en-DE"/>
             </w:rPr>
           </w:pPr>
-          <w:hyperlink w:anchor="_Toc106791127" w:history="1">
+          <w:hyperlink w:anchor="_Toc107217985" w:history="1">
             <w:r>
               <w:rPr>
                 <w:rStyle w:val="Hyperlink"/>
@@ -1188,7 +1072,6 @@
             </w:r>
             <w:r>
               <w:rPr>
-                <w:rFonts w:asciiTheme="majorBidi" w:hAnsiTheme="majorBidi" w:cstheme="majorBidi"/>
                 <w:noProof/>
                 <w:webHidden/>
               </w:rPr>
@@ -1196,7 +1079,6 @@
             </w:r>
             <w:r>
               <w:rPr>
-                <w:rFonts w:asciiTheme="majorBidi" w:hAnsiTheme="majorBidi" w:cstheme="majorBidi"/>
                 <w:noProof/>
                 <w:webHidden/>
               </w:rPr>
@@ -1204,22 +1086,19 @@
             </w:r>
             <w:r>
               <w:rPr>
-                <w:rFonts w:asciiTheme="majorBidi" w:hAnsiTheme="majorBidi" w:cstheme="majorBidi"/>
                 <w:noProof/>
                 <w:webHidden/>
               </w:rPr>
-              <w:instrText xml:space="preserve"> PAGEREF _Toc106791127 \h </w:instrText>
+              <w:instrText xml:space="preserve"> PAGEREF _Toc107217985 \h </w:instrText>
             </w:r>
             <w:r>
               <w:rPr>
-                <w:rFonts w:asciiTheme="majorBidi" w:hAnsiTheme="majorBidi" w:cstheme="majorBidi"/>
                 <w:noProof/>
                 <w:webHidden/>
               </w:rPr>
             </w:r>
             <w:r>
               <w:rPr>
-                <w:rFonts w:asciiTheme="majorBidi" w:hAnsiTheme="majorBidi" w:cstheme="majorBidi"/>
                 <w:noProof/>
                 <w:webHidden/>
               </w:rPr>
@@ -1227,7 +1106,6 @@
             </w:r>
             <w:r>
               <w:rPr>
-                <w:rFonts w:asciiTheme="majorBidi" w:hAnsiTheme="majorBidi" w:cstheme="majorBidi"/>
                 <w:noProof/>
                 <w:webHidden/>
               </w:rPr>
@@ -1235,7 +1113,6 @@
             </w:r>
             <w:r>
               <w:rPr>
-                <w:rFonts w:asciiTheme="majorBidi" w:hAnsiTheme="majorBidi" w:cstheme="majorBidi"/>
                 <w:noProof/>
                 <w:webHidden/>
               </w:rPr>
@@ -1251,18 +1128,18 @@
               <w:tab w:val="right" w:leader="dot" w:pos="10450"/>
             </w:tabs>
             <w:rPr>
-              <w:rFonts w:asciiTheme="majorBidi" w:eastAsiaTheme="minorEastAsia" w:hAnsiTheme="majorBidi" w:cstheme="majorBidi"/>
+              <w:rFonts w:asciiTheme="minorHAnsi" w:eastAsiaTheme="minorEastAsia" w:hAnsiTheme="minorHAnsi" w:cstheme="minorBidi"/>
               <w:noProof/>
               <w:sz w:val="24"/>
               <w:szCs w:val="24"/>
               <w:lang w:val="en-DE"/>
             </w:rPr>
           </w:pPr>
-          <w:hyperlink w:anchor="_Toc106791128" w:history="1">
+          <w:hyperlink w:anchor="_Toc107217986" w:history="1">
             <w:r>
               <w:rPr>
                 <w:rStyle w:val="Hyperlink"/>
-                <w:rFonts w:asciiTheme="majorBidi" w:hAnsiTheme="majorBidi" w:cstheme="majorBidi"/>
+                <w:rFonts w:ascii="Symbol" w:hAnsi="Symbol" w:cstheme="majorBidi"/>
                 <w:bCs/>
                 <w:noProof/>
               </w:rPr>
@@ -1270,7 +1147,7 @@
             </w:r>
             <w:r>
               <w:rPr>
-                <w:rFonts w:asciiTheme="majorBidi" w:eastAsiaTheme="minorEastAsia" w:hAnsiTheme="majorBidi" w:cstheme="majorBidi"/>
+                <w:rFonts w:asciiTheme="minorHAnsi" w:eastAsiaTheme="minorEastAsia" w:hAnsiTheme="minorHAnsi" w:cstheme="minorBidi"/>
                 <w:noProof/>
                 <w:sz w:val="24"/>
                 <w:szCs w:val="24"/>
@@ -1288,7 +1165,6 @@
             </w:r>
             <w:r>
               <w:rPr>
-                <w:rFonts w:asciiTheme="majorBidi" w:hAnsiTheme="majorBidi" w:cstheme="majorBidi"/>
                 <w:noProof/>
                 <w:webHidden/>
               </w:rPr>
@@ -1296,7 +1172,6 @@
             </w:r>
             <w:r>
               <w:rPr>
-                <w:rFonts w:asciiTheme="majorBidi" w:hAnsiTheme="majorBidi" w:cstheme="majorBidi"/>
                 <w:noProof/>
                 <w:webHidden/>
               </w:rPr>
@@ -1304,22 +1179,19 @@
             </w:r>
             <w:r>
               <w:rPr>
-                <w:rFonts w:asciiTheme="majorBidi" w:hAnsiTheme="majorBidi" w:cstheme="majorBidi"/>
                 <w:noProof/>
                 <w:webHidden/>
               </w:rPr>
-              <w:instrText xml:space="preserve"> PAGEREF _Toc106791128 \h </w:instrText>
+              <w:instrText xml:space="preserve"> PAGEREF _Toc107217986 \h </w:instrText>
             </w:r>
             <w:r>
               <w:rPr>
-                <w:rFonts w:asciiTheme="majorBidi" w:hAnsiTheme="majorBidi" w:cstheme="majorBidi"/>
                 <w:noProof/>
                 <w:webHidden/>
               </w:rPr>
             </w:r>
             <w:r>
               <w:rPr>
-                <w:rFonts w:asciiTheme="majorBidi" w:hAnsiTheme="majorBidi" w:cstheme="majorBidi"/>
                 <w:noProof/>
                 <w:webHidden/>
               </w:rPr>
@@ -1327,7 +1199,6 @@
             </w:r>
             <w:r>
               <w:rPr>
-                <w:rFonts w:asciiTheme="majorBidi" w:hAnsiTheme="majorBidi" w:cstheme="majorBidi"/>
                 <w:noProof/>
                 <w:webHidden/>
               </w:rPr>
@@ -1335,7 +1206,6 @@
             </w:r>
             <w:r>
               <w:rPr>
-                <w:rFonts w:asciiTheme="majorBidi" w:hAnsiTheme="majorBidi" w:cstheme="majorBidi"/>
                 <w:noProof/>
                 <w:webHidden/>
               </w:rPr>
@@ -1351,18 +1221,18 @@
               <w:tab w:val="right" w:leader="dot" w:pos="10450"/>
             </w:tabs>
             <w:rPr>
-              <w:rFonts w:asciiTheme="majorBidi" w:eastAsiaTheme="minorEastAsia" w:hAnsiTheme="majorBidi" w:cstheme="majorBidi"/>
+              <w:rFonts w:asciiTheme="minorHAnsi" w:eastAsiaTheme="minorEastAsia" w:hAnsiTheme="minorHAnsi" w:cstheme="minorBidi"/>
               <w:noProof/>
               <w:sz w:val="24"/>
               <w:szCs w:val="24"/>
               <w:lang w:val="en-DE"/>
             </w:rPr>
           </w:pPr>
-          <w:hyperlink w:anchor="_Toc106791129" w:history="1">
+          <w:hyperlink w:anchor="_Toc107217987" w:history="1">
             <w:r>
               <w:rPr>
                 <w:rStyle w:val="Hyperlink"/>
-                <w:rFonts w:asciiTheme="majorBidi" w:hAnsiTheme="majorBidi" w:cstheme="majorBidi"/>
+                <w:rFonts w:ascii="Symbol" w:hAnsi="Symbol" w:cstheme="majorBidi"/>
                 <w:bCs/>
                 <w:noProof/>
               </w:rPr>
@@ -1370,7 +1240,7 @@
             </w:r>
             <w:r>
               <w:rPr>
-                <w:rFonts w:asciiTheme="majorBidi" w:eastAsiaTheme="minorEastAsia" w:hAnsiTheme="majorBidi" w:cstheme="majorBidi"/>
+                <w:rFonts w:asciiTheme="minorHAnsi" w:eastAsiaTheme="minorEastAsia" w:hAnsiTheme="minorHAnsi" w:cstheme="minorBidi"/>
                 <w:noProof/>
                 <w:sz w:val="24"/>
                 <w:szCs w:val="24"/>
@@ -1388,7 +1258,6 @@
             </w:r>
             <w:r>
               <w:rPr>
-                <w:rFonts w:asciiTheme="majorBidi" w:hAnsiTheme="majorBidi" w:cstheme="majorBidi"/>
                 <w:noProof/>
                 <w:webHidden/>
               </w:rPr>
@@ -1396,7 +1265,6 @@
             </w:r>
             <w:r>
               <w:rPr>
-                <w:rFonts w:asciiTheme="majorBidi" w:hAnsiTheme="majorBidi" w:cstheme="majorBidi"/>
                 <w:noProof/>
                 <w:webHidden/>
               </w:rPr>
@@ -1404,22 +1272,19 @@
             </w:r>
             <w:r>
               <w:rPr>
-                <w:rFonts w:asciiTheme="majorBidi" w:hAnsiTheme="majorBidi" w:cstheme="majorBidi"/>
                 <w:noProof/>
                 <w:webHidden/>
               </w:rPr>
-              <w:instrText xml:space="preserve"> PAGEREF _Toc106791129 \h </w:instrText>
+              <w:instrText xml:space="preserve"> PAGEREF _Toc107217987 \h </w:instrText>
             </w:r>
             <w:r>
               <w:rPr>
-                <w:rFonts w:asciiTheme="majorBidi" w:hAnsiTheme="majorBidi" w:cstheme="majorBidi"/>
                 <w:noProof/>
                 <w:webHidden/>
               </w:rPr>
             </w:r>
             <w:r>
               <w:rPr>
-                <w:rFonts w:asciiTheme="majorBidi" w:hAnsiTheme="majorBidi" w:cstheme="majorBidi"/>
                 <w:noProof/>
                 <w:webHidden/>
               </w:rPr>
@@ -1427,7 +1292,6 @@
             </w:r>
             <w:r>
               <w:rPr>
-                <w:rFonts w:asciiTheme="majorBidi" w:hAnsiTheme="majorBidi" w:cstheme="majorBidi"/>
                 <w:noProof/>
                 <w:webHidden/>
               </w:rPr>
@@ -1435,7 +1299,6 @@
             </w:r>
             <w:r>
               <w:rPr>
-                <w:rFonts w:asciiTheme="majorBidi" w:hAnsiTheme="majorBidi" w:cstheme="majorBidi"/>
                 <w:noProof/>
                 <w:webHidden/>
               </w:rPr>
@@ -1450,14 +1313,14 @@
               <w:tab w:val="right" w:leader="dot" w:pos="10450"/>
             </w:tabs>
             <w:rPr>
-              <w:rFonts w:asciiTheme="majorBidi" w:eastAsiaTheme="minorEastAsia" w:hAnsiTheme="majorBidi" w:cstheme="majorBidi"/>
+              <w:rFonts w:asciiTheme="minorHAnsi" w:eastAsiaTheme="minorEastAsia" w:hAnsiTheme="minorHAnsi" w:cstheme="minorBidi"/>
               <w:noProof/>
               <w:sz w:val="24"/>
               <w:szCs w:val="24"/>
               <w:lang w:val="en-DE"/>
             </w:rPr>
           </w:pPr>
-          <w:hyperlink w:anchor="_Toc106791130" w:history="1">
+          <w:hyperlink w:anchor="_Toc107217988" w:history="1">
             <w:r>
               <w:rPr>
                 <w:rStyle w:val="Hyperlink"/>
@@ -1468,7 +1331,6 @@
             </w:r>
             <w:r>
               <w:rPr>
-                <w:rFonts w:asciiTheme="majorBidi" w:hAnsiTheme="majorBidi" w:cstheme="majorBidi"/>
                 <w:noProof/>
                 <w:webHidden/>
               </w:rPr>
@@ -1476,7 +1338,6 @@
             </w:r>
             <w:r>
               <w:rPr>
-                <w:rFonts w:asciiTheme="majorBidi" w:hAnsiTheme="majorBidi" w:cstheme="majorBidi"/>
                 <w:noProof/>
                 <w:webHidden/>
               </w:rPr>
@@ -1484,22 +1345,19 @@
             </w:r>
             <w:r>
               <w:rPr>
-                <w:rFonts w:asciiTheme="majorBidi" w:hAnsiTheme="majorBidi" w:cstheme="majorBidi"/>
                 <w:noProof/>
                 <w:webHidden/>
               </w:rPr>
-              <w:instrText xml:space="preserve"> PAGEREF _Toc106791130 \h </w:instrText>
+              <w:instrText xml:space="preserve"> PAGEREF _Toc107217988 \h </w:instrText>
             </w:r>
             <w:r>
               <w:rPr>
-                <w:rFonts w:asciiTheme="majorBidi" w:hAnsiTheme="majorBidi" w:cstheme="majorBidi"/>
                 <w:noProof/>
                 <w:webHidden/>
               </w:rPr>
             </w:r>
             <w:r>
               <w:rPr>
-                <w:rFonts w:asciiTheme="majorBidi" w:hAnsiTheme="majorBidi" w:cstheme="majorBidi"/>
                 <w:noProof/>
                 <w:webHidden/>
               </w:rPr>
@@ -1507,7 +1365,6 @@
             </w:r>
             <w:r>
               <w:rPr>
-                <w:rFonts w:asciiTheme="majorBidi" w:hAnsiTheme="majorBidi" w:cstheme="majorBidi"/>
                 <w:noProof/>
                 <w:webHidden/>
               </w:rPr>
@@ -1515,7 +1372,6 @@
             </w:r>
             <w:r>
               <w:rPr>
-                <w:rFonts w:asciiTheme="majorBidi" w:hAnsiTheme="majorBidi" w:cstheme="majorBidi"/>
                 <w:noProof/>
                 <w:webHidden/>
               </w:rPr>
@@ -1530,14 +1386,14 @@
               <w:tab w:val="right" w:leader="dot" w:pos="10450"/>
             </w:tabs>
             <w:rPr>
-              <w:rFonts w:asciiTheme="majorBidi" w:eastAsiaTheme="minorEastAsia" w:hAnsiTheme="majorBidi" w:cstheme="majorBidi"/>
+              <w:rFonts w:asciiTheme="minorHAnsi" w:eastAsiaTheme="minorEastAsia" w:hAnsiTheme="minorHAnsi" w:cstheme="minorBidi"/>
               <w:noProof/>
               <w:sz w:val="24"/>
               <w:szCs w:val="24"/>
               <w:lang w:val="en-DE"/>
             </w:rPr>
           </w:pPr>
-          <w:hyperlink w:anchor="_Toc106791131" w:history="1">
+          <w:hyperlink w:anchor="_Toc107217989" w:history="1">
             <w:r>
               <w:rPr>
                 <w:rStyle w:val="Hyperlink"/>
@@ -1550,7 +1406,6 @@
             </w:r>
             <w:r>
               <w:rPr>
-                <w:rFonts w:asciiTheme="majorBidi" w:hAnsiTheme="majorBidi" w:cstheme="majorBidi"/>
                 <w:noProof/>
                 <w:webHidden/>
               </w:rPr>
@@ -1558,7 +1413,6 @@
             </w:r>
             <w:r>
               <w:rPr>
-                <w:rFonts w:asciiTheme="majorBidi" w:hAnsiTheme="majorBidi" w:cstheme="majorBidi"/>
                 <w:noProof/>
                 <w:webHidden/>
               </w:rPr>
@@ -1566,22 +1420,19 @@
             </w:r>
             <w:r>
               <w:rPr>
-                <w:rFonts w:asciiTheme="majorBidi" w:hAnsiTheme="majorBidi" w:cstheme="majorBidi"/>
                 <w:noProof/>
                 <w:webHidden/>
               </w:rPr>
-              <w:instrText xml:space="preserve"> PAGEREF _Toc106791131 \h </w:instrText>
+              <w:instrText xml:space="preserve"> PAGEREF _Toc107217989 \h </w:instrText>
             </w:r>
             <w:r>
               <w:rPr>
-                <w:rFonts w:asciiTheme="majorBidi" w:hAnsiTheme="majorBidi" w:cstheme="majorBidi"/>
                 <w:noProof/>
                 <w:webHidden/>
               </w:rPr>
             </w:r>
             <w:r>
               <w:rPr>
-                <w:rFonts w:asciiTheme="majorBidi" w:hAnsiTheme="majorBidi" w:cstheme="majorBidi"/>
                 <w:noProof/>
                 <w:webHidden/>
               </w:rPr>
@@ -1589,7 +1440,6 @@
             </w:r>
             <w:r>
               <w:rPr>
-                <w:rFonts w:asciiTheme="majorBidi" w:hAnsiTheme="majorBidi" w:cstheme="majorBidi"/>
                 <w:noProof/>
                 <w:webHidden/>
               </w:rPr>
@@ -1597,7 +1447,6 @@
             </w:r>
             <w:r>
               <w:rPr>
-                <w:rFonts w:asciiTheme="majorBidi" w:hAnsiTheme="majorBidi" w:cstheme="majorBidi"/>
                 <w:noProof/>
                 <w:webHidden/>
               </w:rPr>
@@ -1612,14 +1461,14 @@
               <w:tab w:val="right" w:leader="dot" w:pos="10450"/>
             </w:tabs>
             <w:rPr>
-              <w:rFonts w:asciiTheme="majorBidi" w:eastAsiaTheme="minorEastAsia" w:hAnsiTheme="majorBidi" w:cstheme="majorBidi"/>
+              <w:rFonts w:asciiTheme="minorHAnsi" w:eastAsiaTheme="minorEastAsia" w:hAnsiTheme="minorHAnsi" w:cstheme="minorBidi"/>
               <w:noProof/>
               <w:sz w:val="24"/>
               <w:szCs w:val="24"/>
               <w:lang w:val="en-DE"/>
             </w:rPr>
           </w:pPr>
-          <w:hyperlink w:anchor="_Toc106791132" w:history="1">
+          <w:hyperlink w:anchor="_Toc107217990" w:history="1">
             <w:r>
               <w:rPr>
                 <w:rStyle w:val="Hyperlink"/>
@@ -1632,7 +1481,6 @@
             </w:r>
             <w:r>
               <w:rPr>
-                <w:rFonts w:asciiTheme="majorBidi" w:hAnsiTheme="majorBidi" w:cstheme="majorBidi"/>
                 <w:noProof/>
                 <w:webHidden/>
               </w:rPr>
@@ -1640,7 +1488,6 @@
             </w:r>
             <w:r>
               <w:rPr>
-                <w:rFonts w:asciiTheme="majorBidi" w:hAnsiTheme="majorBidi" w:cstheme="majorBidi"/>
                 <w:noProof/>
                 <w:webHidden/>
               </w:rPr>
@@ -1648,22 +1495,19 @@
             </w:r>
             <w:r>
               <w:rPr>
-                <w:rFonts w:asciiTheme="majorBidi" w:hAnsiTheme="majorBidi" w:cstheme="majorBidi"/>
                 <w:noProof/>
                 <w:webHidden/>
               </w:rPr>
-              <w:instrText xml:space="preserve"> PAGEREF _Toc106791132 \h </w:instrText>
+              <w:instrText xml:space="preserve"> PAGEREF _Toc107217990 \h </w:instrText>
             </w:r>
             <w:r>
               <w:rPr>
-                <w:rFonts w:asciiTheme="majorBidi" w:hAnsiTheme="majorBidi" w:cstheme="majorBidi"/>
                 <w:noProof/>
                 <w:webHidden/>
               </w:rPr>
             </w:r>
             <w:r>
               <w:rPr>
-                <w:rFonts w:asciiTheme="majorBidi" w:hAnsiTheme="majorBidi" w:cstheme="majorBidi"/>
                 <w:noProof/>
                 <w:webHidden/>
               </w:rPr>
@@ -1671,7 +1515,6 @@
             </w:r>
             <w:r>
               <w:rPr>
-                <w:rFonts w:asciiTheme="majorBidi" w:hAnsiTheme="majorBidi" w:cstheme="majorBidi"/>
                 <w:noProof/>
                 <w:webHidden/>
               </w:rPr>
@@ -1679,7 +1522,6 @@
             </w:r>
             <w:r>
               <w:rPr>
-                <w:rFonts w:asciiTheme="majorBidi" w:hAnsiTheme="majorBidi" w:cstheme="majorBidi"/>
                 <w:noProof/>
                 <w:webHidden/>
               </w:rPr>
@@ -1694,14 +1536,14 @@
               <w:tab w:val="right" w:leader="dot" w:pos="10450"/>
             </w:tabs>
             <w:rPr>
-              <w:rFonts w:asciiTheme="majorBidi" w:eastAsiaTheme="minorEastAsia" w:hAnsiTheme="majorBidi" w:cstheme="majorBidi"/>
+              <w:rFonts w:asciiTheme="minorHAnsi" w:eastAsiaTheme="minorEastAsia" w:hAnsiTheme="minorHAnsi" w:cstheme="minorBidi"/>
               <w:noProof/>
               <w:sz w:val="24"/>
               <w:szCs w:val="24"/>
               <w:lang w:val="en-DE"/>
             </w:rPr>
           </w:pPr>
-          <w:hyperlink w:anchor="_Toc106791133" w:history="1">
+          <w:hyperlink w:anchor="_Toc107217991" w:history="1">
             <w:r>
               <w:rPr>
                 <w:rStyle w:val="Hyperlink"/>
@@ -1714,7 +1556,6 @@
             </w:r>
             <w:r>
               <w:rPr>
-                <w:rFonts w:asciiTheme="majorBidi" w:hAnsiTheme="majorBidi" w:cstheme="majorBidi"/>
                 <w:noProof/>
                 <w:webHidden/>
               </w:rPr>
@@ -1722,7 +1563,6 @@
             </w:r>
             <w:r>
               <w:rPr>
-                <w:rFonts w:asciiTheme="majorBidi" w:hAnsiTheme="majorBidi" w:cstheme="majorBidi"/>
                 <w:noProof/>
                 <w:webHidden/>
               </w:rPr>
@@ -1730,22 +1570,19 @@
             </w:r>
             <w:r>
               <w:rPr>
-                <w:rFonts w:asciiTheme="majorBidi" w:hAnsiTheme="majorBidi" w:cstheme="majorBidi"/>
                 <w:noProof/>
                 <w:webHidden/>
               </w:rPr>
-              <w:instrText xml:space="preserve"> PAGEREF _Toc106791133 \h </w:instrText>
+              <w:instrText xml:space="preserve"> PAGEREF _Toc107217991 \h </w:instrText>
             </w:r>
             <w:r>
               <w:rPr>
-                <w:rFonts w:asciiTheme="majorBidi" w:hAnsiTheme="majorBidi" w:cstheme="majorBidi"/>
                 <w:noProof/>
                 <w:webHidden/>
               </w:rPr>
             </w:r>
             <w:r>
               <w:rPr>
-                <w:rFonts w:asciiTheme="majorBidi" w:hAnsiTheme="majorBidi" w:cstheme="majorBidi"/>
                 <w:noProof/>
                 <w:webHidden/>
               </w:rPr>
@@ -1753,7 +1590,6 @@
             </w:r>
             <w:r>
               <w:rPr>
-                <w:rFonts w:asciiTheme="majorBidi" w:hAnsiTheme="majorBidi" w:cstheme="majorBidi"/>
                 <w:noProof/>
                 <w:webHidden/>
               </w:rPr>
@@ -1761,7 +1597,6 @@
             </w:r>
             <w:r>
               <w:rPr>
-                <w:rFonts w:asciiTheme="majorBidi" w:hAnsiTheme="majorBidi" w:cstheme="majorBidi"/>
                 <w:noProof/>
                 <w:webHidden/>
               </w:rPr>
@@ -1776,14 +1611,14 @@
               <w:tab w:val="right" w:leader="dot" w:pos="10450"/>
             </w:tabs>
             <w:rPr>
-              <w:rFonts w:asciiTheme="majorBidi" w:eastAsiaTheme="minorEastAsia" w:hAnsiTheme="majorBidi" w:cstheme="majorBidi"/>
+              <w:rFonts w:asciiTheme="minorHAnsi" w:eastAsiaTheme="minorEastAsia" w:hAnsiTheme="minorHAnsi" w:cstheme="minorBidi"/>
               <w:noProof/>
               <w:sz w:val="24"/>
               <w:szCs w:val="24"/>
               <w:lang w:val="en-DE"/>
             </w:rPr>
           </w:pPr>
-          <w:hyperlink w:anchor="_Toc106791134" w:history="1">
+          <w:hyperlink w:anchor="_Toc107217992" w:history="1">
             <w:r>
               <w:rPr>
                 <w:rStyle w:val="Hyperlink"/>
@@ -1794,7 +1629,6 @@
             </w:r>
             <w:r>
               <w:rPr>
-                <w:rFonts w:asciiTheme="majorBidi" w:hAnsiTheme="majorBidi" w:cstheme="majorBidi"/>
                 <w:noProof/>
                 <w:webHidden/>
               </w:rPr>
@@ -1802,7 +1636,6 @@
             </w:r>
             <w:r>
               <w:rPr>
-                <w:rFonts w:asciiTheme="majorBidi" w:hAnsiTheme="majorBidi" w:cstheme="majorBidi"/>
                 <w:noProof/>
                 <w:webHidden/>
               </w:rPr>
@@ -1810,22 +1643,19 @@
             </w:r>
             <w:r>
               <w:rPr>
-                <w:rFonts w:asciiTheme="majorBidi" w:hAnsiTheme="majorBidi" w:cstheme="majorBidi"/>
                 <w:noProof/>
                 <w:webHidden/>
               </w:rPr>
-              <w:instrText xml:space="preserve"> PAGEREF _Toc106791134 \h </w:instrText>
+              <w:instrText xml:space="preserve"> PAGEREF _Toc107217992 \h </w:instrText>
             </w:r>
             <w:r>
               <w:rPr>
-                <w:rFonts w:asciiTheme="majorBidi" w:hAnsiTheme="majorBidi" w:cstheme="majorBidi"/>
                 <w:noProof/>
                 <w:webHidden/>
               </w:rPr>
             </w:r>
             <w:r>
               <w:rPr>
-                <w:rFonts w:asciiTheme="majorBidi" w:hAnsiTheme="majorBidi" w:cstheme="majorBidi"/>
                 <w:noProof/>
                 <w:webHidden/>
               </w:rPr>
@@ -1833,7 +1663,6 @@
             </w:r>
             <w:r>
               <w:rPr>
-                <w:rFonts w:asciiTheme="majorBidi" w:hAnsiTheme="majorBidi" w:cstheme="majorBidi"/>
                 <w:noProof/>
                 <w:webHidden/>
               </w:rPr>
@@ -1841,7 +1670,6 @@
             </w:r>
             <w:r>
               <w:rPr>
-                <w:rFonts w:asciiTheme="majorBidi" w:hAnsiTheme="majorBidi" w:cstheme="majorBidi"/>
                 <w:noProof/>
                 <w:webHidden/>
               </w:rPr>
@@ -1856,14 +1684,14 @@
               <w:tab w:val="right" w:leader="dot" w:pos="10450"/>
             </w:tabs>
             <w:rPr>
-              <w:rFonts w:asciiTheme="majorBidi" w:eastAsiaTheme="minorEastAsia" w:hAnsiTheme="majorBidi" w:cstheme="majorBidi"/>
+              <w:rFonts w:asciiTheme="minorHAnsi" w:eastAsiaTheme="minorEastAsia" w:hAnsiTheme="minorHAnsi" w:cstheme="minorBidi"/>
               <w:noProof/>
               <w:sz w:val="24"/>
               <w:szCs w:val="24"/>
               <w:lang w:val="en-DE"/>
             </w:rPr>
           </w:pPr>
-          <w:hyperlink w:anchor="_Toc106791135" w:history="1">
+          <w:hyperlink w:anchor="_Toc107217993" w:history="1">
             <w:r>
               <w:rPr>
                 <w:rStyle w:val="Hyperlink"/>
@@ -1876,7 +1704,6 @@
             </w:r>
             <w:r>
               <w:rPr>
-                <w:rFonts w:asciiTheme="majorBidi" w:hAnsiTheme="majorBidi" w:cstheme="majorBidi"/>
                 <w:noProof/>
                 <w:webHidden/>
               </w:rPr>
@@ -1884,7 +1711,6 @@
             </w:r>
             <w:r>
               <w:rPr>
-                <w:rFonts w:asciiTheme="majorBidi" w:hAnsiTheme="majorBidi" w:cstheme="majorBidi"/>
                 <w:noProof/>
                 <w:webHidden/>
               </w:rPr>
@@ -1892,22 +1718,19 @@
             </w:r>
             <w:r>
               <w:rPr>
-                <w:rFonts w:asciiTheme="majorBidi" w:hAnsiTheme="majorBidi" w:cstheme="majorBidi"/>
                 <w:noProof/>
                 <w:webHidden/>
               </w:rPr>
-              <w:instrText xml:space="preserve"> PAGEREF _Toc106791135 \h </w:instrText>
+              <w:instrText xml:space="preserve"> PAGEREF _Toc107217993 \h </w:instrText>
             </w:r>
             <w:r>
               <w:rPr>
-                <w:rFonts w:asciiTheme="majorBidi" w:hAnsiTheme="majorBidi" w:cstheme="majorBidi"/>
                 <w:noProof/>
                 <w:webHidden/>
               </w:rPr>
             </w:r>
             <w:r>
               <w:rPr>
-                <w:rFonts w:asciiTheme="majorBidi" w:hAnsiTheme="majorBidi" w:cstheme="majorBidi"/>
                 <w:noProof/>
                 <w:webHidden/>
               </w:rPr>
@@ -1915,7 +1738,6 @@
             </w:r>
             <w:r>
               <w:rPr>
-                <w:rFonts w:asciiTheme="majorBidi" w:hAnsiTheme="majorBidi" w:cstheme="majorBidi"/>
                 <w:noProof/>
                 <w:webHidden/>
               </w:rPr>
@@ -1923,7 +1745,6 @@
             </w:r>
             <w:r>
               <w:rPr>
-                <w:rFonts w:asciiTheme="majorBidi" w:hAnsiTheme="majorBidi" w:cstheme="majorBidi"/>
                 <w:noProof/>
                 <w:webHidden/>
               </w:rPr>
@@ -1938,14 +1759,14 @@
               <w:tab w:val="right" w:leader="dot" w:pos="10450"/>
             </w:tabs>
             <w:rPr>
-              <w:rFonts w:asciiTheme="majorBidi" w:eastAsiaTheme="minorEastAsia" w:hAnsiTheme="majorBidi" w:cstheme="majorBidi"/>
+              <w:rFonts w:asciiTheme="minorHAnsi" w:eastAsiaTheme="minorEastAsia" w:hAnsiTheme="minorHAnsi" w:cstheme="minorBidi"/>
               <w:noProof/>
               <w:sz w:val="24"/>
               <w:szCs w:val="24"/>
               <w:lang w:val="en-DE"/>
             </w:rPr>
           </w:pPr>
-          <w:hyperlink w:anchor="_Toc106791136" w:history="1">
+          <w:hyperlink w:anchor="_Toc107217994" w:history="1">
             <w:r>
               <w:rPr>
                 <w:rStyle w:val="Hyperlink"/>
@@ -1958,7 +1779,6 @@
             </w:r>
             <w:r>
               <w:rPr>
-                <w:rFonts w:asciiTheme="majorBidi" w:hAnsiTheme="majorBidi" w:cstheme="majorBidi"/>
                 <w:noProof/>
                 <w:webHidden/>
               </w:rPr>
@@ -1966,7 +1786,6 @@
             </w:r>
             <w:r>
               <w:rPr>
-                <w:rFonts w:asciiTheme="majorBidi" w:hAnsiTheme="majorBidi" w:cstheme="majorBidi"/>
                 <w:noProof/>
                 <w:webHidden/>
               </w:rPr>
@@ -1974,22 +1793,19 @@
             </w:r>
             <w:r>
               <w:rPr>
-                <w:rFonts w:asciiTheme="majorBidi" w:hAnsiTheme="majorBidi" w:cstheme="majorBidi"/>
                 <w:noProof/>
                 <w:webHidden/>
               </w:rPr>
-              <w:instrText xml:space="preserve"> PAGEREF _Toc106791136 \h </w:instrText>
+              <w:instrText xml:space="preserve"> PAGEREF _Toc107217994 \h </w:instrText>
             </w:r>
             <w:r>
               <w:rPr>
-                <w:rFonts w:asciiTheme="majorBidi" w:hAnsiTheme="majorBidi" w:cstheme="majorBidi"/>
                 <w:noProof/>
                 <w:webHidden/>
               </w:rPr>
             </w:r>
             <w:r>
               <w:rPr>
-                <w:rFonts w:asciiTheme="majorBidi" w:hAnsiTheme="majorBidi" w:cstheme="majorBidi"/>
                 <w:noProof/>
                 <w:webHidden/>
               </w:rPr>
@@ -1997,7 +1813,6 @@
             </w:r>
             <w:r>
               <w:rPr>
-                <w:rFonts w:asciiTheme="majorBidi" w:hAnsiTheme="majorBidi" w:cstheme="majorBidi"/>
                 <w:noProof/>
                 <w:webHidden/>
               </w:rPr>
@@ -2005,7 +1820,6 @@
             </w:r>
             <w:r>
               <w:rPr>
-                <w:rFonts w:asciiTheme="majorBidi" w:hAnsiTheme="majorBidi" w:cstheme="majorBidi"/>
                 <w:noProof/>
                 <w:webHidden/>
               </w:rPr>
@@ -2020,14 +1834,14 @@
               <w:tab w:val="right" w:leader="dot" w:pos="10450"/>
             </w:tabs>
             <w:rPr>
-              <w:rFonts w:asciiTheme="majorBidi" w:eastAsiaTheme="minorEastAsia" w:hAnsiTheme="majorBidi" w:cstheme="majorBidi"/>
+              <w:rFonts w:asciiTheme="minorHAnsi" w:eastAsiaTheme="minorEastAsia" w:hAnsiTheme="minorHAnsi" w:cstheme="minorBidi"/>
               <w:noProof/>
               <w:sz w:val="24"/>
               <w:szCs w:val="24"/>
               <w:lang w:val="en-DE"/>
             </w:rPr>
           </w:pPr>
-          <w:hyperlink w:anchor="_Toc106791137" w:history="1">
+          <w:hyperlink w:anchor="_Toc107217995" w:history="1">
             <w:r>
               <w:rPr>
                 <w:rStyle w:val="Hyperlink"/>
@@ -2040,7 +1854,6 @@
             </w:r>
             <w:r>
               <w:rPr>
-                <w:rFonts w:asciiTheme="majorBidi" w:hAnsiTheme="majorBidi" w:cstheme="majorBidi"/>
                 <w:noProof/>
                 <w:webHidden/>
               </w:rPr>
@@ -2048,7 +1861,6 @@
             </w:r>
             <w:r>
               <w:rPr>
-                <w:rFonts w:asciiTheme="majorBidi" w:hAnsiTheme="majorBidi" w:cstheme="majorBidi"/>
                 <w:noProof/>
                 <w:webHidden/>
               </w:rPr>
@@ -2056,22 +1868,19 @@
             </w:r>
             <w:r>
               <w:rPr>
-                <w:rFonts w:asciiTheme="majorBidi" w:hAnsiTheme="majorBidi" w:cstheme="majorBidi"/>
                 <w:noProof/>
                 <w:webHidden/>
               </w:rPr>
-              <w:instrText xml:space="preserve"> PAGEREF _Toc106791137 \h </w:instrText>
+              <w:instrText xml:space="preserve"> PAGEREF _Toc107217995 \h </w:instrText>
             </w:r>
             <w:r>
               <w:rPr>
-                <w:rFonts w:asciiTheme="majorBidi" w:hAnsiTheme="majorBidi" w:cstheme="majorBidi"/>
                 <w:noProof/>
                 <w:webHidden/>
               </w:rPr>
             </w:r>
             <w:r>
               <w:rPr>
-                <w:rFonts w:asciiTheme="majorBidi" w:hAnsiTheme="majorBidi" w:cstheme="majorBidi"/>
                 <w:noProof/>
                 <w:webHidden/>
               </w:rPr>
@@ -2079,7 +1888,6 @@
             </w:r>
             <w:r>
               <w:rPr>
-                <w:rFonts w:asciiTheme="majorBidi" w:hAnsiTheme="majorBidi" w:cstheme="majorBidi"/>
                 <w:noProof/>
                 <w:webHidden/>
               </w:rPr>
@@ -2087,7 +1895,6 @@
             </w:r>
             <w:r>
               <w:rPr>
-                <w:rFonts w:asciiTheme="majorBidi" w:hAnsiTheme="majorBidi" w:cstheme="majorBidi"/>
                 <w:noProof/>
                 <w:webHidden/>
               </w:rPr>
@@ -2102,14 +1909,14 @@
               <w:tab w:val="right" w:leader="dot" w:pos="10450"/>
             </w:tabs>
             <w:rPr>
-              <w:rFonts w:asciiTheme="majorBidi" w:eastAsiaTheme="minorEastAsia" w:hAnsiTheme="majorBidi" w:cstheme="majorBidi"/>
+              <w:rFonts w:asciiTheme="minorHAnsi" w:eastAsiaTheme="minorEastAsia" w:hAnsiTheme="minorHAnsi" w:cstheme="minorBidi"/>
               <w:noProof/>
               <w:sz w:val="24"/>
               <w:szCs w:val="24"/>
               <w:lang w:val="en-DE"/>
             </w:rPr>
           </w:pPr>
-          <w:hyperlink w:anchor="_Toc106791138" w:history="1">
+          <w:hyperlink w:anchor="_Toc107217996" w:history="1">
             <w:r>
               <w:rPr>
                 <w:rStyle w:val="Hyperlink"/>
@@ -2122,7 +1929,6 @@
             </w:r>
             <w:r>
               <w:rPr>
-                <w:rFonts w:asciiTheme="majorBidi" w:hAnsiTheme="majorBidi" w:cstheme="majorBidi"/>
                 <w:noProof/>
                 <w:webHidden/>
               </w:rPr>
@@ -2130,7 +1936,6 @@
             </w:r>
             <w:r>
               <w:rPr>
-                <w:rFonts w:asciiTheme="majorBidi" w:hAnsiTheme="majorBidi" w:cstheme="majorBidi"/>
                 <w:noProof/>
                 <w:webHidden/>
               </w:rPr>
@@ -2138,22 +1943,19 @@
             </w:r>
             <w:r>
               <w:rPr>
-                <w:rFonts w:asciiTheme="majorBidi" w:hAnsiTheme="majorBidi" w:cstheme="majorBidi"/>
                 <w:noProof/>
                 <w:webHidden/>
               </w:rPr>
-              <w:instrText xml:space="preserve"> PAGEREF _Toc106791138 \h </w:instrText>
+              <w:instrText xml:space="preserve"> PAGEREF _Toc107217996 \h </w:instrText>
             </w:r>
             <w:r>
               <w:rPr>
-                <w:rFonts w:asciiTheme="majorBidi" w:hAnsiTheme="majorBidi" w:cstheme="majorBidi"/>
                 <w:noProof/>
                 <w:webHidden/>
               </w:rPr>
             </w:r>
             <w:r>
               <w:rPr>
-                <w:rFonts w:asciiTheme="majorBidi" w:hAnsiTheme="majorBidi" w:cstheme="majorBidi"/>
                 <w:noProof/>
                 <w:webHidden/>
               </w:rPr>
@@ -2161,7 +1963,6 @@
             </w:r>
             <w:r>
               <w:rPr>
-                <w:rFonts w:asciiTheme="majorBidi" w:hAnsiTheme="majorBidi" w:cstheme="majorBidi"/>
                 <w:noProof/>
                 <w:webHidden/>
               </w:rPr>
@@ -2169,7 +1970,6 @@
             </w:r>
             <w:r>
               <w:rPr>
-                <w:rFonts w:asciiTheme="majorBidi" w:hAnsiTheme="majorBidi" w:cstheme="majorBidi"/>
                 <w:noProof/>
                 <w:webHidden/>
               </w:rPr>
@@ -2184,14 +1984,14 @@
               <w:tab w:val="right" w:leader="dot" w:pos="10450"/>
             </w:tabs>
             <w:rPr>
-              <w:rFonts w:asciiTheme="majorBidi" w:eastAsiaTheme="minorEastAsia" w:hAnsiTheme="majorBidi" w:cstheme="majorBidi"/>
+              <w:rFonts w:asciiTheme="minorHAnsi" w:eastAsiaTheme="minorEastAsia" w:hAnsiTheme="minorHAnsi" w:cstheme="minorBidi"/>
               <w:noProof/>
               <w:sz w:val="24"/>
               <w:szCs w:val="24"/>
               <w:lang w:val="en-DE"/>
             </w:rPr>
           </w:pPr>
-          <w:hyperlink w:anchor="_Toc106791139" w:history="1">
+          <w:hyperlink w:anchor="_Toc107217997" w:history="1">
             <w:r>
               <w:rPr>
                 <w:rStyle w:val="Hyperlink"/>
@@ -2204,7 +2004,6 @@
             </w:r>
             <w:r>
               <w:rPr>
-                <w:rFonts w:asciiTheme="majorBidi" w:hAnsiTheme="majorBidi" w:cstheme="majorBidi"/>
                 <w:noProof/>
                 <w:webHidden/>
               </w:rPr>
@@ -2212,7 +2011,6 @@
             </w:r>
             <w:r>
               <w:rPr>
-                <w:rFonts w:asciiTheme="majorBidi" w:hAnsiTheme="majorBidi" w:cstheme="majorBidi"/>
                 <w:noProof/>
                 <w:webHidden/>
               </w:rPr>
@@ -2220,22 +2018,19 @@
             </w:r>
             <w:r>
               <w:rPr>
-                <w:rFonts w:asciiTheme="majorBidi" w:hAnsiTheme="majorBidi" w:cstheme="majorBidi"/>
                 <w:noProof/>
                 <w:webHidden/>
               </w:rPr>
-              <w:instrText xml:space="preserve"> PAGEREF _Toc106791139 \h </w:instrText>
+              <w:instrText xml:space="preserve"> PAGEREF _Toc107217997 \h </w:instrText>
             </w:r>
             <w:r>
               <w:rPr>
-                <w:rFonts w:asciiTheme="majorBidi" w:hAnsiTheme="majorBidi" w:cstheme="majorBidi"/>
                 <w:noProof/>
                 <w:webHidden/>
               </w:rPr>
             </w:r>
             <w:r>
               <w:rPr>
-                <w:rFonts w:asciiTheme="majorBidi" w:hAnsiTheme="majorBidi" w:cstheme="majorBidi"/>
                 <w:noProof/>
                 <w:webHidden/>
               </w:rPr>
@@ -2243,7 +2038,6 @@
             </w:r>
             <w:r>
               <w:rPr>
-                <w:rFonts w:asciiTheme="majorBidi" w:hAnsiTheme="majorBidi" w:cstheme="majorBidi"/>
                 <w:noProof/>
                 <w:webHidden/>
               </w:rPr>
@@ -2251,7 +2045,6 @@
             </w:r>
             <w:r>
               <w:rPr>
-                <w:rFonts w:asciiTheme="majorBidi" w:hAnsiTheme="majorBidi" w:cstheme="majorBidi"/>
                 <w:noProof/>
                 <w:webHidden/>
               </w:rPr>
@@ -2266,14 +2059,14 @@
               <w:tab w:val="right" w:leader="dot" w:pos="10450"/>
             </w:tabs>
             <w:rPr>
-              <w:rFonts w:asciiTheme="majorBidi" w:eastAsiaTheme="minorEastAsia" w:hAnsiTheme="majorBidi" w:cstheme="majorBidi"/>
+              <w:rFonts w:asciiTheme="minorHAnsi" w:eastAsiaTheme="minorEastAsia" w:hAnsiTheme="minorHAnsi" w:cstheme="minorBidi"/>
               <w:noProof/>
               <w:sz w:val="24"/>
               <w:szCs w:val="24"/>
               <w:lang w:val="en-DE"/>
             </w:rPr>
           </w:pPr>
-          <w:hyperlink w:anchor="_Toc106791140" w:history="1">
+          <w:hyperlink w:anchor="_Toc107217998" w:history="1">
             <w:r>
               <w:rPr>
                 <w:rStyle w:val="Hyperlink"/>
@@ -2286,7 +2079,6 @@
             </w:r>
             <w:r>
               <w:rPr>
-                <w:rFonts w:asciiTheme="majorBidi" w:hAnsiTheme="majorBidi" w:cstheme="majorBidi"/>
                 <w:noProof/>
                 <w:webHidden/>
               </w:rPr>
@@ -2294,7 +2086,6 @@
             </w:r>
             <w:r>
               <w:rPr>
-                <w:rFonts w:asciiTheme="majorBidi" w:hAnsiTheme="majorBidi" w:cstheme="majorBidi"/>
                 <w:noProof/>
                 <w:webHidden/>
               </w:rPr>
@@ -2302,22 +2093,19 @@
             </w:r>
             <w:r>
               <w:rPr>
-                <w:rFonts w:asciiTheme="majorBidi" w:hAnsiTheme="majorBidi" w:cstheme="majorBidi"/>
                 <w:noProof/>
                 <w:webHidden/>
               </w:rPr>
-              <w:instrText xml:space="preserve"> PAGEREF _Toc106791140 \h </w:instrText>
+              <w:instrText xml:space="preserve"> PAGEREF _Toc107217998 \h </w:instrText>
             </w:r>
             <w:r>
               <w:rPr>
-                <w:rFonts w:asciiTheme="majorBidi" w:hAnsiTheme="majorBidi" w:cstheme="majorBidi"/>
                 <w:noProof/>
                 <w:webHidden/>
               </w:rPr>
             </w:r>
             <w:r>
               <w:rPr>
-                <w:rFonts w:asciiTheme="majorBidi" w:hAnsiTheme="majorBidi" w:cstheme="majorBidi"/>
                 <w:noProof/>
                 <w:webHidden/>
               </w:rPr>
@@ -2325,7 +2113,6 @@
             </w:r>
             <w:r>
               <w:rPr>
-                <w:rFonts w:asciiTheme="majorBidi" w:hAnsiTheme="majorBidi" w:cstheme="majorBidi"/>
                 <w:noProof/>
                 <w:webHidden/>
               </w:rPr>
@@ -2333,7 +2120,6 @@
             </w:r>
             <w:r>
               <w:rPr>
-                <w:rFonts w:asciiTheme="majorBidi" w:hAnsiTheme="majorBidi" w:cstheme="majorBidi"/>
                 <w:noProof/>
                 <w:webHidden/>
               </w:rPr>
@@ -2348,14 +2134,14 @@
               <w:tab w:val="right" w:leader="dot" w:pos="10450"/>
             </w:tabs>
             <w:rPr>
-              <w:rFonts w:asciiTheme="majorBidi" w:eastAsiaTheme="minorEastAsia" w:hAnsiTheme="majorBidi" w:cstheme="majorBidi"/>
+              <w:rFonts w:asciiTheme="minorHAnsi" w:eastAsiaTheme="minorEastAsia" w:hAnsiTheme="minorHAnsi" w:cstheme="minorBidi"/>
               <w:noProof/>
               <w:sz w:val="24"/>
               <w:szCs w:val="24"/>
               <w:lang w:val="en-DE"/>
             </w:rPr>
           </w:pPr>
-          <w:hyperlink w:anchor="_Toc106791141" w:history="1">
+          <w:hyperlink w:anchor="_Toc107217999" w:history="1">
             <w:r>
               <w:rPr>
                 <w:rStyle w:val="Hyperlink"/>
@@ -2368,7 +2154,6 @@
             </w:r>
             <w:r>
               <w:rPr>
-                <w:rFonts w:asciiTheme="majorBidi" w:hAnsiTheme="majorBidi" w:cstheme="majorBidi"/>
                 <w:noProof/>
                 <w:webHidden/>
               </w:rPr>
@@ -2376,7 +2161,6 @@
             </w:r>
             <w:r>
               <w:rPr>
-                <w:rFonts w:asciiTheme="majorBidi" w:hAnsiTheme="majorBidi" w:cstheme="majorBidi"/>
                 <w:noProof/>
                 <w:webHidden/>
               </w:rPr>
@@ -2384,22 +2168,19 @@
             </w:r>
             <w:r>
               <w:rPr>
-                <w:rFonts w:asciiTheme="majorBidi" w:hAnsiTheme="majorBidi" w:cstheme="majorBidi"/>
                 <w:noProof/>
                 <w:webHidden/>
               </w:rPr>
-              <w:instrText xml:space="preserve"> PAGEREF _Toc106791141 \h </w:instrText>
+              <w:instrText xml:space="preserve"> PAGEREF _Toc107217999 \h </w:instrText>
             </w:r>
             <w:r>
               <w:rPr>
-                <w:rFonts w:asciiTheme="majorBidi" w:hAnsiTheme="majorBidi" w:cstheme="majorBidi"/>
                 <w:noProof/>
                 <w:webHidden/>
               </w:rPr>
             </w:r>
             <w:r>
               <w:rPr>
-                <w:rFonts w:asciiTheme="majorBidi" w:hAnsiTheme="majorBidi" w:cstheme="majorBidi"/>
                 <w:noProof/>
                 <w:webHidden/>
               </w:rPr>
@@ -2407,7 +2188,6 @@
             </w:r>
             <w:r>
               <w:rPr>
-                <w:rFonts w:asciiTheme="majorBidi" w:hAnsiTheme="majorBidi" w:cstheme="majorBidi"/>
                 <w:noProof/>
                 <w:webHidden/>
               </w:rPr>
@@ -2415,7 +2195,6 @@
             </w:r>
             <w:r>
               <w:rPr>
-                <w:rFonts w:asciiTheme="majorBidi" w:hAnsiTheme="majorBidi" w:cstheme="majorBidi"/>
                 <w:noProof/>
                 <w:webHidden/>
               </w:rPr>
@@ -2430,14 +2209,14 @@
               <w:tab w:val="right" w:leader="dot" w:pos="10450"/>
             </w:tabs>
             <w:rPr>
-              <w:rFonts w:asciiTheme="majorBidi" w:eastAsiaTheme="minorEastAsia" w:hAnsiTheme="majorBidi" w:cstheme="majorBidi"/>
+              <w:rFonts w:asciiTheme="minorHAnsi" w:eastAsiaTheme="minorEastAsia" w:hAnsiTheme="minorHAnsi" w:cstheme="minorBidi"/>
               <w:noProof/>
               <w:sz w:val="24"/>
               <w:szCs w:val="24"/>
               <w:lang w:val="en-DE"/>
             </w:rPr>
           </w:pPr>
-          <w:hyperlink w:anchor="_Toc106791142" w:history="1">
+          <w:hyperlink w:anchor="_Toc107218000" w:history="1">
             <w:r>
               <w:rPr>
                 <w:rStyle w:val="Hyperlink"/>
@@ -2448,7 +2227,6 @@
             </w:r>
             <w:r>
               <w:rPr>
-                <w:rFonts w:asciiTheme="majorBidi" w:hAnsiTheme="majorBidi" w:cstheme="majorBidi"/>
                 <w:noProof/>
                 <w:webHidden/>
               </w:rPr>
@@ -2456,7 +2234,6 @@
             </w:r>
             <w:r>
               <w:rPr>
-                <w:rFonts w:asciiTheme="majorBidi" w:hAnsiTheme="majorBidi" w:cstheme="majorBidi"/>
                 <w:noProof/>
                 <w:webHidden/>
               </w:rPr>
@@ -2464,22 +2241,19 @@
             </w:r>
             <w:r>
               <w:rPr>
-                <w:rFonts w:asciiTheme="majorBidi" w:hAnsiTheme="majorBidi" w:cstheme="majorBidi"/>
                 <w:noProof/>
                 <w:webHidden/>
               </w:rPr>
-              <w:instrText xml:space="preserve"> PAGEREF _Toc106791142 \h </w:instrText>
+              <w:instrText xml:space="preserve"> PAGEREF _Toc107218000 \h </w:instrText>
             </w:r>
             <w:r>
               <w:rPr>
-                <w:rFonts w:asciiTheme="majorBidi" w:hAnsiTheme="majorBidi" w:cstheme="majorBidi"/>
                 <w:noProof/>
                 <w:webHidden/>
               </w:rPr>
             </w:r>
             <w:r>
               <w:rPr>
-                <w:rFonts w:asciiTheme="majorBidi" w:hAnsiTheme="majorBidi" w:cstheme="majorBidi"/>
                 <w:noProof/>
                 <w:webHidden/>
               </w:rPr>
@@ -2487,7 +2261,6 @@
             </w:r>
             <w:r>
               <w:rPr>
-                <w:rFonts w:asciiTheme="majorBidi" w:hAnsiTheme="majorBidi" w:cstheme="majorBidi"/>
                 <w:noProof/>
                 <w:webHidden/>
               </w:rPr>
@@ -2495,7 +2268,6 @@
             </w:r>
             <w:r>
               <w:rPr>
-                <w:rFonts w:asciiTheme="majorBidi" w:hAnsiTheme="majorBidi" w:cstheme="majorBidi"/>
                 <w:noProof/>
                 <w:webHidden/>
               </w:rPr>
@@ -2510,14 +2282,14 @@
               <w:tab w:val="right" w:leader="dot" w:pos="10450"/>
             </w:tabs>
             <w:rPr>
-              <w:rFonts w:asciiTheme="majorBidi" w:eastAsiaTheme="minorEastAsia" w:hAnsiTheme="majorBidi" w:cstheme="majorBidi"/>
+              <w:rFonts w:asciiTheme="minorHAnsi" w:eastAsiaTheme="minorEastAsia" w:hAnsiTheme="minorHAnsi" w:cstheme="minorBidi"/>
               <w:noProof/>
               <w:sz w:val="24"/>
               <w:szCs w:val="24"/>
               <w:lang w:val="en-DE"/>
             </w:rPr>
           </w:pPr>
-          <w:hyperlink w:anchor="_Toc106791143" w:history="1">
+          <w:hyperlink w:anchor="_Toc107218001" w:history="1">
             <w:r>
               <w:rPr>
                 <w:rStyle w:val="Hyperlink"/>
@@ -2530,7 +2302,6 @@
             </w:r>
             <w:r>
               <w:rPr>
-                <w:rFonts w:asciiTheme="majorBidi" w:hAnsiTheme="majorBidi" w:cstheme="majorBidi"/>
                 <w:noProof/>
                 <w:webHidden/>
               </w:rPr>
@@ -2538,7 +2309,6 @@
             </w:r>
             <w:r>
               <w:rPr>
-                <w:rFonts w:asciiTheme="majorBidi" w:hAnsiTheme="majorBidi" w:cstheme="majorBidi"/>
                 <w:noProof/>
                 <w:webHidden/>
               </w:rPr>
@@ -2546,22 +2316,19 @@
             </w:r>
             <w:r>
               <w:rPr>
-                <w:rFonts w:asciiTheme="majorBidi" w:hAnsiTheme="majorBidi" w:cstheme="majorBidi"/>
                 <w:noProof/>
                 <w:webHidden/>
               </w:rPr>
-              <w:instrText xml:space="preserve"> PAGEREF _Toc106791143 \h </w:instrText>
+              <w:instrText xml:space="preserve"> PAGEREF _Toc107218001 \h </w:instrText>
             </w:r>
             <w:r>
               <w:rPr>
-                <w:rFonts w:asciiTheme="majorBidi" w:hAnsiTheme="majorBidi" w:cstheme="majorBidi"/>
                 <w:noProof/>
                 <w:webHidden/>
               </w:rPr>
             </w:r>
             <w:r>
               <w:rPr>
-                <w:rFonts w:asciiTheme="majorBidi" w:hAnsiTheme="majorBidi" w:cstheme="majorBidi"/>
                 <w:noProof/>
                 <w:webHidden/>
               </w:rPr>
@@ -2569,7 +2336,6 @@
             </w:r>
             <w:r>
               <w:rPr>
-                <w:rFonts w:asciiTheme="majorBidi" w:hAnsiTheme="majorBidi" w:cstheme="majorBidi"/>
                 <w:noProof/>
                 <w:webHidden/>
               </w:rPr>
@@ -2577,7 +2343,6 @@
             </w:r>
             <w:r>
               <w:rPr>
-                <w:rFonts w:asciiTheme="majorBidi" w:hAnsiTheme="majorBidi" w:cstheme="majorBidi"/>
                 <w:noProof/>
                 <w:webHidden/>
               </w:rPr>
@@ -2592,14 +2357,14 @@
               <w:tab w:val="right" w:leader="dot" w:pos="10450"/>
             </w:tabs>
             <w:rPr>
-              <w:rFonts w:asciiTheme="majorBidi" w:eastAsiaTheme="minorEastAsia" w:hAnsiTheme="majorBidi" w:cstheme="majorBidi"/>
+              <w:rFonts w:asciiTheme="minorHAnsi" w:eastAsiaTheme="minorEastAsia" w:hAnsiTheme="minorHAnsi" w:cstheme="minorBidi"/>
               <w:noProof/>
               <w:sz w:val="24"/>
               <w:szCs w:val="24"/>
               <w:lang w:val="en-DE"/>
             </w:rPr>
           </w:pPr>
-          <w:hyperlink w:anchor="_Toc106791144" w:history="1">
+          <w:hyperlink w:anchor="_Toc107218002" w:history="1">
             <w:r>
               <w:rPr>
                 <w:rStyle w:val="Hyperlink"/>
@@ -2612,7 +2377,6 @@
             </w:r>
             <w:r>
               <w:rPr>
-                <w:rFonts w:asciiTheme="majorBidi" w:hAnsiTheme="majorBidi" w:cstheme="majorBidi"/>
                 <w:noProof/>
                 <w:webHidden/>
               </w:rPr>
@@ -2620,7 +2384,6 @@
             </w:r>
             <w:r>
               <w:rPr>
-                <w:rFonts w:asciiTheme="majorBidi" w:hAnsiTheme="majorBidi" w:cstheme="majorBidi"/>
                 <w:noProof/>
                 <w:webHidden/>
               </w:rPr>
@@ -2628,22 +2391,19 @@
             </w:r>
             <w:r>
               <w:rPr>
-                <w:rFonts w:asciiTheme="majorBidi" w:hAnsiTheme="majorBidi" w:cstheme="majorBidi"/>
                 <w:noProof/>
                 <w:webHidden/>
               </w:rPr>
-              <w:instrText xml:space="preserve"> PAGEREF _Toc106791144 \h </w:instrText>
+              <w:instrText xml:space="preserve"> PAGEREF _Toc107218002 \h </w:instrText>
             </w:r>
             <w:r>
               <w:rPr>
-                <w:rFonts w:asciiTheme="majorBidi" w:hAnsiTheme="majorBidi" w:cstheme="majorBidi"/>
                 <w:noProof/>
                 <w:webHidden/>
               </w:rPr>
             </w:r>
             <w:r>
               <w:rPr>
-                <w:rFonts w:asciiTheme="majorBidi" w:hAnsiTheme="majorBidi" w:cstheme="majorBidi"/>
                 <w:noProof/>
                 <w:webHidden/>
               </w:rPr>
@@ -2651,7 +2411,6 @@
             </w:r>
             <w:r>
               <w:rPr>
-                <w:rFonts w:asciiTheme="majorBidi" w:hAnsiTheme="majorBidi" w:cstheme="majorBidi"/>
                 <w:noProof/>
                 <w:webHidden/>
               </w:rPr>
@@ -2659,7 +2418,6 @@
             </w:r>
             <w:r>
               <w:rPr>
-                <w:rFonts w:asciiTheme="majorBidi" w:hAnsiTheme="majorBidi" w:cstheme="majorBidi"/>
                 <w:noProof/>
                 <w:webHidden/>
               </w:rPr>
@@ -2693,7 +2451,7 @@
           <w:u w:val="single"/>
         </w:rPr>
       </w:pPr>
-      <w:bookmarkStart w:id="0" w:name="_Toc106791114"/>
+      <w:bookmarkStart w:id="0" w:name="_Toc107217973"/>
       <w:r>
         <w:rPr>
           <w:rFonts w:asciiTheme="majorBidi" w:hAnsiTheme="majorBidi" w:cstheme="majorBidi"/>
@@ -2878,7 +2636,16 @@
           <w:sz w:val="22"/>
           <w:szCs w:val="22"/>
         </w:rPr>
-        <w:t>In addition to clustering the sequences in space, the visualization tool enables to explore the data in various ways, which include manual interaction with the graph (rotation, panning, zoom-in and out, selection of data-points), different views of the data, several selection options, grouping and coloring the data (or a subset of it) by different features.</w:t>
+        <w:t xml:space="preserve">In addition to clustering the sequences in space, the visualization tool enables to explore the data in various ways, which include manual interaction with the graph (rotation, panning, zoom-in and out, </w:t>
+      </w:r>
+      <w:r>
+        <w:rPr>
+          <w:rFonts w:asciiTheme="majorBidi" w:hAnsiTheme="majorBidi" w:cstheme="majorBidi"/>
+          <w:sz w:val="22"/>
+          <w:szCs w:val="22"/>
+        </w:rPr>
+        <w:lastRenderedPageBreak/>
+        <w:t>selection of data-points), different views of the data, several selection options, grouping and coloring the data (or a subset of it) by different features.</w:t>
       </w:r>
     </w:p>
     <w:p>
@@ -2904,7 +2671,6 @@
           <w:sz w:val="22"/>
           <w:szCs w:val="22"/>
         </w:rPr>
-        <w:lastRenderedPageBreak/>
         <w:t>Command-line tool</w:t>
       </w:r>
       <w:r>
@@ -2981,7 +2747,7 @@
           <w:u w:val="single"/>
         </w:rPr>
       </w:pPr>
-      <w:bookmarkStart w:id="1" w:name="_Toc106791115"/>
+      <w:bookmarkStart w:id="1" w:name="_Toc107217974"/>
       <w:r>
         <w:rPr>
           <w:rFonts w:asciiTheme="majorBidi" w:hAnsiTheme="majorBidi" w:cstheme="majorBidi"/>
@@ -2998,50 +2764,6 @@
       <w:pPr>
         <w:pStyle w:val="NormalWeb"/>
         <w:spacing w:after="120" w:afterAutospacing="0"/>
-        <w:outlineLvl w:val="2"/>
-        <w:rPr>
-          <w:rFonts w:asciiTheme="majorBidi" w:hAnsiTheme="majorBidi" w:cstheme="majorBidi"/>
-          <w:sz w:val="22"/>
-          <w:szCs w:val="22"/>
-          <w:u w:val="single"/>
-        </w:rPr>
-      </w:pPr>
-      <w:bookmarkStart w:id="2" w:name="_Toc106791116"/>
-      <w:r>
-        <w:rPr>
-          <w:rFonts w:asciiTheme="majorBidi" w:hAnsiTheme="majorBidi" w:cstheme="majorBidi"/>
-          <w:sz w:val="22"/>
-          <w:szCs w:val="22"/>
-          <w:u w:val="single"/>
-        </w:rPr>
-        <w:t xml:space="preserve">Using </w:t>
-      </w:r>
-      <w:proofErr w:type="spellStart"/>
-      <w:r>
-        <w:rPr>
-          <w:rFonts w:asciiTheme="majorBidi" w:hAnsiTheme="majorBidi" w:cstheme="majorBidi"/>
-          <w:sz w:val="22"/>
-          <w:szCs w:val="22"/>
-          <w:u w:val="single"/>
-        </w:rPr>
-        <w:t>conda</w:t>
-      </w:r>
-      <w:proofErr w:type="spellEnd"/>
-      <w:r>
-        <w:rPr>
-          <w:rFonts w:asciiTheme="majorBidi" w:hAnsiTheme="majorBidi" w:cstheme="majorBidi"/>
-          <w:sz w:val="22"/>
-          <w:szCs w:val="22"/>
-          <w:u w:val="single"/>
-        </w:rPr>
-        <w:t>:</w:t>
-      </w:r>
-      <w:bookmarkEnd w:id="2"/>
-    </w:p>
-    <w:p>
-      <w:pPr>
-        <w:pStyle w:val="NormalWeb"/>
-        <w:spacing w:after="120" w:afterAutospacing="0"/>
         <w:rPr>
           <w:rFonts w:asciiTheme="majorBidi" w:hAnsiTheme="majorBidi" w:cstheme="majorBidi"/>
           <w:sz w:val="22"/>
@@ -3058,23 +2780,13 @@
         </w:rPr>
         <w:t xml:space="preserve">Requirements: </w:t>
       </w:r>
-      <w:proofErr w:type="spellStart"/>
-      <w:r>
-        <w:rPr>
-          <w:rFonts w:asciiTheme="majorBidi" w:hAnsiTheme="majorBidi" w:cstheme="majorBidi"/>
-          <w:sz w:val="22"/>
-          <w:szCs w:val="22"/>
-        </w:rPr>
-        <w:t>Conda</w:t>
-      </w:r>
-      <w:proofErr w:type="spellEnd"/>
-      <w:r>
-        <w:rPr>
-          <w:rFonts w:asciiTheme="majorBidi" w:hAnsiTheme="majorBidi" w:cstheme="majorBidi"/>
-          <w:sz w:val="22"/>
-          <w:szCs w:val="22"/>
-        </w:rPr>
-        <w:t xml:space="preserve"> / Anaconda installed on the target computer. An OS-specific version of Anaconda can be downloaded from: </w:t>
+      <w:r>
+        <w:rPr>
+          <w:rFonts w:asciiTheme="majorBidi" w:hAnsiTheme="majorBidi" w:cstheme="majorBidi"/>
+          <w:sz w:val="22"/>
+          <w:szCs w:val="22"/>
+        </w:rPr>
+        <w:t xml:space="preserve">Anaconda installed on the target computer. An OS-specific version of Anaconda can be downloaded from: </w:t>
       </w:r>
       <w:hyperlink r:id="rId8" w:tooltip="https://www.anaconda.com/products/individual-d" w:history="1">
         <w:r>
@@ -3093,7 +2805,57 @@
           <w:sz w:val="22"/>
           <w:szCs w:val="22"/>
         </w:rPr>
-        <w:t>.</w:t>
+        <w:t xml:space="preserve"> .</w:t>
+      </w:r>
+    </w:p>
+    <w:p>
+      <w:pPr>
+        <w:pStyle w:val="NormalWeb"/>
+        <w:spacing w:after="120" w:afterAutospacing="0"/>
+        <w:rPr>
+          <w:rFonts w:asciiTheme="majorBidi" w:hAnsiTheme="majorBidi" w:cstheme="majorBidi"/>
+          <w:sz w:val="22"/>
+          <w:szCs w:val="22"/>
+          <w:u w:val="single"/>
+        </w:rPr>
+      </w:pPr>
+      <w:r>
+        <w:rPr>
+          <w:rFonts w:asciiTheme="majorBidi" w:hAnsiTheme="majorBidi" w:cstheme="majorBidi"/>
+          <w:sz w:val="22"/>
+          <w:szCs w:val="22"/>
+          <w:u w:val="single"/>
+        </w:rPr>
+        <w:t>From</w:t>
+      </w:r>
+      <w:r>
+        <w:rPr>
+          <w:rFonts w:asciiTheme="majorBidi" w:hAnsiTheme="majorBidi" w:cstheme="majorBidi"/>
+          <w:sz w:val="22"/>
+          <w:szCs w:val="22"/>
+          <w:u w:val="single"/>
+        </w:rPr>
+        <w:t xml:space="preserve"> </w:t>
+      </w:r>
+      <w:proofErr w:type="spellStart"/>
+      <w:r>
+        <w:rPr>
+          <w:rFonts w:asciiTheme="majorBidi" w:hAnsiTheme="majorBidi" w:cstheme="majorBidi"/>
+          <w:sz w:val="22"/>
+          <w:szCs w:val="22"/>
+          <w:u w:val="single"/>
+        </w:rPr>
+        <w:t>conda</w:t>
+      </w:r>
+      <w:proofErr w:type="spellEnd"/>
+      <w:r>
+        <w:rPr>
+          <w:rFonts w:asciiTheme="majorBidi" w:hAnsiTheme="majorBidi" w:cstheme="majorBidi"/>
+          <w:sz w:val="22"/>
+          <w:szCs w:val="22"/>
+          <w:u w:val="single"/>
+        </w:rPr>
+        <w:t>:</w:t>
       </w:r>
     </w:p>
     <w:p>
@@ -3101,7 +2863,7 @@
         <w:pStyle w:val="NormalWeb"/>
         <w:numPr>
           <w:ilvl w:val="0"/>
-          <w:numId w:val="6"/>
+          <w:numId w:val="26"/>
         </w:numPr>
         <w:spacing w:before="0" w:beforeAutospacing="0" w:after="120" w:afterAutospacing="0"/>
         <w:rPr>
@@ -3240,7 +3002,7 @@
         <w:pStyle w:val="NormalWeb"/>
         <w:numPr>
           <w:ilvl w:val="0"/>
-          <w:numId w:val="7"/>
+          <w:numId w:val="26"/>
         </w:numPr>
         <w:spacing w:before="120" w:beforeAutospacing="0" w:after="120" w:afterAutospacing="0"/>
         <w:rPr>
@@ -3309,7 +3071,7 @@
         <w:pStyle w:val="NormalWeb"/>
         <w:numPr>
           <w:ilvl w:val="0"/>
-          <w:numId w:val="24"/>
+          <w:numId w:val="26"/>
         </w:numPr>
         <w:spacing w:before="120" w:beforeAutospacing="0" w:after="120" w:afterAutospacing="0"/>
         <w:rPr>
@@ -3330,7 +3092,350 @@
           <w:szCs w:val="22"/>
           <w:lang w:val="en-GB"/>
         </w:rPr>
-        <w:t>Install CLANS:</w:t>
+        <w:t>Install CLANS</w:t>
+      </w:r>
+      <w:r>
+        <w:rPr>
+          <w:rFonts w:asciiTheme="majorBidi" w:hAnsiTheme="majorBidi" w:cstheme="majorBidi"/>
+          <w:color w:val="000000"/>
+          <w:sz w:val="22"/>
+          <w:szCs w:val="22"/>
+          <w:lang w:val="en-GB"/>
+        </w:rPr>
+        <w:t xml:space="preserve"> using the following command</w:t>
+      </w:r>
+      <w:r>
+        <w:rPr>
+          <w:rFonts w:asciiTheme="majorBidi" w:hAnsiTheme="majorBidi" w:cstheme="majorBidi"/>
+          <w:color w:val="000000"/>
+          <w:sz w:val="22"/>
+          <w:szCs w:val="22"/>
+          <w:lang w:val="en-GB"/>
+        </w:rPr>
+        <w:t>:</w:t>
+      </w:r>
+    </w:p>
+    <w:p>
+      <w:pPr>
+        <w:pStyle w:val="NormalWeb"/>
+        <w:spacing w:before="120" w:beforeAutospacing="0" w:after="120" w:afterAutospacing="0"/>
+        <w:ind w:firstLine="720"/>
+        <w:rPr>
+          <w:rFonts w:asciiTheme="majorBidi" w:hAnsiTheme="majorBidi" w:cstheme="majorBidi"/>
+          <w:i/>
+          <w:iCs/>
+          <w:color w:val="000000"/>
+          <w:sz w:val="22"/>
+          <w:szCs w:val="22"/>
+          <w:lang w:val="en-GB"/>
+        </w:rPr>
+      </w:pPr>
+      <w:proofErr w:type="spellStart"/>
+      <w:r>
+        <w:rPr>
+          <w:rFonts w:asciiTheme="majorBidi" w:hAnsiTheme="majorBidi" w:cstheme="majorBidi"/>
+          <w:i/>
+          <w:iCs/>
+          <w:color w:val="000000"/>
+          <w:sz w:val="22"/>
+          <w:szCs w:val="22"/>
+          <w:lang w:val="en-GB"/>
+        </w:rPr>
+        <w:t>conda</w:t>
+      </w:r>
+      <w:proofErr w:type="spellEnd"/>
+      <w:r>
+        <w:rPr>
+          <w:rFonts w:asciiTheme="majorBidi" w:hAnsiTheme="majorBidi" w:cstheme="majorBidi"/>
+          <w:i/>
+          <w:iCs/>
+          <w:color w:val="000000"/>
+          <w:sz w:val="22"/>
+          <w:szCs w:val="22"/>
+          <w:lang w:val="en-GB"/>
+        </w:rPr>
+        <w:t xml:space="preserve"> install</w:t>
+      </w:r>
+      <w:r>
+        <w:rPr>
+          <w:rFonts w:asciiTheme="majorBidi" w:hAnsiTheme="majorBidi" w:cstheme="majorBidi"/>
+          <w:i/>
+          <w:iCs/>
+          <w:color w:val="000000"/>
+          <w:sz w:val="22"/>
+          <w:szCs w:val="22"/>
+          <w:lang w:val="en-GB"/>
+        </w:rPr>
+        <w:t xml:space="preserve"> -c defaults</w:t>
+      </w:r>
+      <w:r>
+        <w:rPr>
+          <w:rFonts w:asciiTheme="majorBidi" w:hAnsiTheme="majorBidi" w:cstheme="majorBidi"/>
+          <w:i/>
+          <w:iCs/>
+          <w:color w:val="000000"/>
+          <w:sz w:val="22"/>
+          <w:szCs w:val="22"/>
+          <w:lang w:val="en-GB"/>
+        </w:rPr>
+        <w:t xml:space="preserve"> -c </w:t>
+      </w:r>
+      <w:proofErr w:type="spellStart"/>
+      <w:r>
+        <w:rPr>
+          <w:rFonts w:asciiTheme="majorBidi" w:hAnsiTheme="majorBidi" w:cstheme="majorBidi"/>
+          <w:i/>
+          <w:iCs/>
+          <w:color w:val="000000"/>
+          <w:sz w:val="22"/>
+          <w:szCs w:val="22"/>
+          <w:lang w:val="en-GB"/>
+        </w:rPr>
+        <w:t>conda</w:t>
+      </w:r>
+      <w:proofErr w:type="spellEnd"/>
+      <w:r>
+        <w:rPr>
+          <w:rFonts w:asciiTheme="majorBidi" w:hAnsiTheme="majorBidi" w:cstheme="majorBidi"/>
+          <w:i/>
+          <w:iCs/>
+          <w:color w:val="000000"/>
+          <w:sz w:val="22"/>
+          <w:szCs w:val="22"/>
+          <w:lang w:val="en-GB"/>
+        </w:rPr>
+        <w:t>-forge</w:t>
+      </w:r>
+      <w:r>
+        <w:rPr>
+          <w:rFonts w:asciiTheme="majorBidi" w:hAnsiTheme="majorBidi" w:cstheme="majorBidi"/>
+          <w:i/>
+          <w:iCs/>
+          <w:color w:val="000000"/>
+          <w:sz w:val="22"/>
+          <w:szCs w:val="22"/>
+          <w:lang w:val="en-GB"/>
+        </w:rPr>
+        <w:t xml:space="preserve"> -c </w:t>
+      </w:r>
+      <w:proofErr w:type="spellStart"/>
+      <w:r>
+        <w:rPr>
+          <w:rFonts w:asciiTheme="majorBidi" w:hAnsiTheme="majorBidi" w:cstheme="majorBidi"/>
+          <w:i/>
+          <w:iCs/>
+          <w:color w:val="000000"/>
+          <w:sz w:val="22"/>
+          <w:szCs w:val="22"/>
+          <w:lang w:val="en-GB"/>
+        </w:rPr>
+        <w:t>bioconda</w:t>
+      </w:r>
+      <w:proofErr w:type="spellEnd"/>
+      <w:r>
+        <w:rPr>
+          <w:rFonts w:asciiTheme="majorBidi" w:hAnsiTheme="majorBidi" w:cstheme="majorBidi"/>
+          <w:i/>
+          <w:iCs/>
+          <w:color w:val="000000"/>
+          <w:sz w:val="22"/>
+          <w:szCs w:val="22"/>
+          <w:lang w:val="en-GB"/>
+        </w:rPr>
+        <w:t xml:space="preserve"> clans </w:t>
+      </w:r>
+    </w:p>
+    <w:p>
+      <w:pPr>
+        <w:pStyle w:val="NormalWeb"/>
+        <w:spacing w:after="120" w:afterAutospacing="0"/>
+        <w:rPr>
+          <w:rFonts w:asciiTheme="majorBidi" w:hAnsiTheme="majorBidi" w:cstheme="majorBidi"/>
+          <w:sz w:val="22"/>
+          <w:szCs w:val="22"/>
+          <w:u w:val="single"/>
+        </w:rPr>
+      </w:pPr>
+      <w:r>
+        <w:rPr>
+          <w:rFonts w:asciiTheme="majorBidi" w:hAnsiTheme="majorBidi" w:cstheme="majorBidi"/>
+          <w:sz w:val="22"/>
+          <w:szCs w:val="22"/>
+          <w:u w:val="single"/>
+        </w:rPr>
+        <w:t>From</w:t>
+      </w:r>
+      <w:r>
+        <w:rPr>
+          <w:rFonts w:asciiTheme="majorBidi" w:hAnsiTheme="majorBidi" w:cstheme="majorBidi"/>
+          <w:sz w:val="22"/>
+          <w:szCs w:val="22"/>
+          <w:u w:val="single"/>
+        </w:rPr>
+        <w:t xml:space="preserve"> </w:t>
+      </w:r>
+      <w:r>
+        <w:rPr>
+          <w:rFonts w:asciiTheme="majorBidi" w:hAnsiTheme="majorBidi" w:cstheme="majorBidi"/>
+          <w:sz w:val="22"/>
+          <w:szCs w:val="22"/>
+          <w:u w:val="single"/>
+        </w:rPr>
+        <w:t>source</w:t>
+      </w:r>
+      <w:r>
+        <w:rPr>
+          <w:rFonts w:asciiTheme="majorBidi" w:hAnsiTheme="majorBidi" w:cstheme="majorBidi"/>
+          <w:sz w:val="22"/>
+          <w:szCs w:val="22"/>
+          <w:u w:val="single"/>
+        </w:rPr>
+        <w:t>:</w:t>
+      </w:r>
+    </w:p>
+    <w:p>
+      <w:pPr>
+        <w:pStyle w:val="NormalWeb"/>
+        <w:numPr>
+          <w:ilvl w:val="0"/>
+          <w:numId w:val="27"/>
+        </w:numPr>
+        <w:spacing w:before="120" w:beforeAutospacing="0" w:after="120" w:afterAutospacing="0"/>
+        <w:rPr>
+          <w:rFonts w:asciiTheme="majorBidi" w:hAnsiTheme="majorBidi" w:cstheme="majorBidi"/>
+          <w:color w:val="000000"/>
+          <w:sz w:val="22"/>
+          <w:szCs w:val="22"/>
+          <w:lang w:val="en-GB"/>
+        </w:rPr>
+      </w:pPr>
+      <w:r>
+        <w:rPr>
+          <w:rFonts w:asciiTheme="majorBidi" w:hAnsiTheme="majorBidi" w:cstheme="majorBidi"/>
+          <w:color w:val="000000"/>
+          <w:sz w:val="22"/>
+          <w:szCs w:val="22"/>
+          <w:lang w:val="en-GB"/>
+        </w:rPr>
+        <w:t xml:space="preserve">Download CLANS latest release from: </w:t>
+      </w:r>
+      <w:hyperlink r:id="rId9" w:history="1">
+        <w:r>
+          <w:rPr>
+            <w:rStyle w:val="Hyperlink"/>
+            <w:rFonts w:asciiTheme="majorBidi" w:hAnsiTheme="majorBidi" w:cstheme="majorBidi"/>
+            <w:sz w:val="22"/>
+            <w:szCs w:val="22"/>
+            <w:lang w:val="en-GB"/>
+          </w:rPr>
+          <w:t>https://github.com/inbalpaz/CLANS/releases</w:t>
+        </w:r>
+      </w:hyperlink>
+      <w:r>
+        <w:rPr>
+          <w:rFonts w:asciiTheme="majorBidi" w:hAnsiTheme="majorBidi" w:cstheme="majorBidi"/>
+          <w:color w:val="000000"/>
+          <w:sz w:val="22"/>
+          <w:szCs w:val="22"/>
+          <w:lang w:val="en-GB"/>
+        </w:rPr>
+        <w:t xml:space="preserve"> .</w:t>
+      </w:r>
+    </w:p>
+    <w:p>
+      <w:pPr>
+        <w:pStyle w:val="NormalWeb"/>
+        <w:numPr>
+          <w:ilvl w:val="0"/>
+          <w:numId w:val="27"/>
+        </w:numPr>
+        <w:spacing w:before="120" w:beforeAutospacing="0" w:after="120" w:afterAutospacing="0"/>
+        <w:rPr>
+          <w:rFonts w:asciiTheme="majorBidi" w:hAnsiTheme="majorBidi" w:cstheme="majorBidi"/>
+          <w:color w:val="000000"/>
+          <w:sz w:val="22"/>
+          <w:szCs w:val="22"/>
+          <w:lang w:val="en-GB"/>
+        </w:rPr>
+      </w:pPr>
+      <w:r>
+        <w:rPr>
+          <w:rFonts w:asciiTheme="majorBidi" w:hAnsiTheme="majorBidi" w:cstheme="majorBidi"/>
+          <w:color w:val="000000"/>
+          <w:sz w:val="22"/>
+          <w:szCs w:val="22"/>
+          <w:lang w:val="en-GB"/>
+        </w:rPr>
+        <w:t>Extract the tar.gz file into the desired working-directory.</w:t>
+      </w:r>
+    </w:p>
+    <w:p>
+      <w:pPr>
+        <w:pStyle w:val="NormalWeb"/>
+        <w:numPr>
+          <w:ilvl w:val="0"/>
+          <w:numId w:val="27"/>
+        </w:numPr>
+        <w:spacing w:before="120" w:beforeAutospacing="0" w:after="120" w:afterAutospacing="0"/>
+        <w:rPr>
+          <w:rFonts w:asciiTheme="majorBidi" w:hAnsiTheme="majorBidi" w:cstheme="majorBidi"/>
+          <w:color w:val="000000"/>
+          <w:sz w:val="22"/>
+          <w:szCs w:val="22"/>
+          <w:lang w:val="en-GB"/>
+        </w:rPr>
+      </w:pPr>
+      <w:r>
+        <w:rPr>
+          <w:rFonts w:asciiTheme="majorBidi" w:hAnsiTheme="majorBidi" w:cstheme="majorBidi"/>
+          <w:color w:val="000000"/>
+          <w:sz w:val="22"/>
+          <w:szCs w:val="22"/>
+          <w:lang w:val="en-GB"/>
+        </w:rPr>
+        <w:t xml:space="preserve">Create a new </w:t>
+      </w:r>
+      <w:proofErr w:type="spellStart"/>
+      <w:r>
+        <w:rPr>
+          <w:rFonts w:asciiTheme="majorBidi" w:hAnsiTheme="majorBidi" w:cstheme="majorBidi"/>
+          <w:color w:val="000000"/>
+          <w:sz w:val="22"/>
+          <w:szCs w:val="22"/>
+          <w:lang w:val="en-GB"/>
+        </w:rPr>
+        <w:t>conda</w:t>
+      </w:r>
+      <w:proofErr w:type="spellEnd"/>
+      <w:r>
+        <w:rPr>
+          <w:rFonts w:asciiTheme="majorBidi" w:hAnsiTheme="majorBidi" w:cstheme="majorBidi"/>
+          <w:color w:val="000000"/>
+          <w:sz w:val="22"/>
+          <w:szCs w:val="22"/>
+          <w:lang w:val="en-GB"/>
+        </w:rPr>
+        <w:t xml:space="preserve"> environment using the ‘clans_2_0.yml’ file (located in the root directory of CLANS) </w:t>
+      </w:r>
+      <w:r>
+        <w:rPr>
+          <w:rFonts w:asciiTheme="majorBidi" w:hAnsiTheme="majorBidi" w:cstheme="majorBidi"/>
+          <w:color w:val="000000"/>
+          <w:sz w:val="22"/>
+          <w:szCs w:val="22"/>
+          <w:lang w:val="en-GB"/>
+        </w:rPr>
+        <w:t>using the following command</w:t>
+      </w:r>
+      <w:r>
+        <w:rPr>
+          <w:rFonts w:asciiTheme="majorBidi" w:hAnsiTheme="majorBidi" w:cstheme="majorBidi"/>
+          <w:color w:val="000000"/>
+          <w:sz w:val="22"/>
+          <w:szCs w:val="22"/>
+          <w:lang w:val="en-GB"/>
+        </w:rPr>
+        <w:t>:</w:t>
       </w:r>
     </w:p>
     <w:p>
@@ -3346,7 +3451,6 @@
           <w:sz w:val="22"/>
           <w:szCs w:val="22"/>
           <w:rtl/>
-          <w:lang w:val="en-GB"/>
         </w:rPr>
       </w:pPr>
       <w:proofErr w:type="spellStart"/>
@@ -3358,9 +3462,8 @@
           <w:color w:val="000000"/>
           <w:sz w:val="22"/>
           <w:szCs w:val="22"/>
-          <w:lang w:val="en-GB"/>
-        </w:rPr>
-        <w:t>conda</w:t>
+        </w:rPr>
+        <w:t>Conda</w:t>
       </w:r>
       <w:proofErr w:type="spellEnd"/>
       <w:r>
@@ -3371,35 +3474,8 @@
           <w:color w:val="000000"/>
           <w:sz w:val="22"/>
           <w:szCs w:val="22"/>
-          <w:lang w:val="en-GB"/>
-        </w:rPr>
-        <w:t xml:space="preserve"> install -c </w:t>
-      </w:r>
-      <w:proofErr w:type="spellStart"/>
-      <w:r>
-        <w:rPr>
-          <w:rFonts w:asciiTheme="majorBidi" w:hAnsiTheme="majorBidi" w:cstheme="majorBidi"/>
-          <w:i/>
-          <w:iCs/>
-          <w:color w:val="000000"/>
-          <w:sz w:val="22"/>
-          <w:szCs w:val="22"/>
-          <w:lang w:val="en-GB"/>
-        </w:rPr>
-        <w:t>conda</w:t>
-      </w:r>
-      <w:proofErr w:type="spellEnd"/>
-      <w:r>
-        <w:rPr>
-          <w:rFonts w:asciiTheme="majorBidi" w:hAnsiTheme="majorBidi" w:cstheme="majorBidi"/>
-          <w:i/>
-          <w:iCs/>
-          <w:color w:val="000000"/>
-          <w:sz w:val="22"/>
-          <w:szCs w:val="22"/>
-          <w:lang w:val="en-GB"/>
-        </w:rPr>
-        <w:t xml:space="preserve">-forge clans </w:t>
+        </w:rPr>
+        <w:t xml:space="preserve"> env create -f clans_2_0.yml</w:t>
       </w:r>
     </w:p>
     <w:p>
@@ -3414,7 +3490,7 @@
           <w:u w:val="single"/>
         </w:rPr>
       </w:pPr>
-      <w:bookmarkStart w:id="3" w:name="_Toc106791117"/>
+      <w:bookmarkStart w:id="2" w:name="_Toc107217975"/>
       <w:r>
         <w:rPr>
           <w:rFonts w:asciiTheme="majorBidi" w:hAnsiTheme="majorBidi" w:cstheme="majorBidi"/>
@@ -3425,7 +3501,7 @@
         </w:rPr>
         <w:t>Running CLANS in command-line mode</w:t>
       </w:r>
-      <w:bookmarkEnd w:id="3"/>
+      <w:bookmarkEnd w:id="2"/>
     </w:p>
     <w:p>
       <w:pPr>
@@ -4299,6 +4375,7 @@
           <w:szCs w:val="22"/>
           <w:lang w:val="en-GB"/>
         </w:rPr>
+        <w:lastRenderedPageBreak/>
         <w:t>-</w:t>
       </w:r>
       <w:proofErr w:type="spellStart"/>
@@ -4675,7 +4752,6 @@
           <w:szCs w:val="22"/>
           <w:lang w:val="en-GB"/>
         </w:rPr>
-        <w:lastRenderedPageBreak/>
         <w:t>BLAST-related arguments:</w:t>
       </w:r>
     </w:p>
@@ -5668,8 +5744,12 @@
           <w:u w:val="single"/>
         </w:rPr>
       </w:pPr>
-      <w:bookmarkStart w:id="4" w:name="_Toc106791118"/>
-      <w:r>
+      <w:bookmarkStart w:id="3" w:name="_Toc107217976"/>
+    </w:p>
+    <w:p>
+      <w:pPr>
+        <w:pStyle w:val="NormalWeb"/>
+        <w:outlineLvl w:val="0"/>
         <w:rPr>
           <w:rFonts w:asciiTheme="majorBidi" w:hAnsiTheme="majorBidi" w:cstheme="majorBidi"/>
           <w:color w:val="008E91"/>
@@ -5677,9 +5757,45 @@
           <w:szCs w:val="28"/>
           <w:u w:val="single"/>
         </w:rPr>
+      </w:pPr>
+    </w:p>
+    <w:p>
+      <w:pPr>
+        <w:pStyle w:val="NormalWeb"/>
+        <w:outlineLvl w:val="0"/>
+        <w:rPr>
+          <w:rFonts w:asciiTheme="majorBidi" w:hAnsiTheme="majorBidi" w:cstheme="majorBidi"/>
+          <w:color w:val="008E91"/>
+          <w:sz w:val="28"/>
+          <w:szCs w:val="28"/>
+          <w:u w:val="single"/>
+        </w:rPr>
+      </w:pPr>
+    </w:p>
+    <w:p>
+      <w:pPr>
+        <w:pStyle w:val="NormalWeb"/>
+        <w:outlineLvl w:val="0"/>
+        <w:rPr>
+          <w:rFonts w:asciiTheme="majorBidi" w:hAnsiTheme="majorBidi" w:cstheme="majorBidi"/>
+          <w:color w:val="008E91"/>
+          <w:sz w:val="28"/>
+          <w:szCs w:val="28"/>
+          <w:u w:val="single"/>
+        </w:rPr>
+      </w:pPr>
+      <w:r>
+        <w:rPr>
+          <w:rFonts w:asciiTheme="majorBidi" w:hAnsiTheme="majorBidi" w:cstheme="majorBidi"/>
+          <w:color w:val="008E91"/>
+          <w:sz w:val="28"/>
+          <w:szCs w:val="28"/>
+          <w:u w:val="single"/>
+        </w:rPr>
+        <w:lastRenderedPageBreak/>
         <w:t>Using the GUI-based visualization tool</w:t>
       </w:r>
-      <w:bookmarkEnd w:id="4"/>
+      <w:bookmarkEnd w:id="3"/>
     </w:p>
     <w:p>
       <w:pPr>
@@ -5691,7 +5807,7 @@
           <w:u w:val="single"/>
         </w:rPr>
       </w:pPr>
-      <w:bookmarkStart w:id="5" w:name="_Toc106791119"/>
+      <w:bookmarkStart w:id="4" w:name="_Toc107217977"/>
       <w:r>
         <w:rPr>
           <w:rFonts w:asciiTheme="majorBidi" w:hAnsiTheme="majorBidi" w:cstheme="majorBidi"/>
@@ -5700,7 +5816,7 @@
         </w:rPr>
         <w:t>Open the GUI from the command-line</w:t>
       </w:r>
-      <w:bookmarkEnd w:id="5"/>
+      <w:bookmarkEnd w:id="4"/>
     </w:p>
     <w:p>
       <w:pPr>
@@ -6341,7 +6457,6 @@
           <w:szCs w:val="22"/>
           <w:lang w:val="en-GB"/>
         </w:rPr>
-        <w:lastRenderedPageBreak/>
         <w:t>In case the similarity scores type is ‘</w:t>
       </w:r>
       <w:proofErr w:type="spellStart"/>
@@ -6536,7 +6651,7 @@
           <w:u w:val="single"/>
         </w:rPr>
       </w:pPr>
-      <w:bookmarkStart w:id="6" w:name="_Toc106791120"/>
+      <w:bookmarkStart w:id="5" w:name="_Toc107217978"/>
       <w:r>
         <w:rPr>
           <w:rFonts w:asciiTheme="majorBidi" w:hAnsiTheme="majorBidi" w:cstheme="majorBidi"/>
@@ -6545,7 +6660,7 @@
         </w:rPr>
         <w:t>Input / Output file formats:</w:t>
       </w:r>
-      <w:bookmarkEnd w:id="6"/>
+      <w:bookmarkEnd w:id="5"/>
     </w:p>
     <w:p>
       <w:pPr>
@@ -6579,7 +6694,7 @@
           <w:u w:val="single"/>
         </w:rPr>
       </w:pPr>
-      <w:bookmarkStart w:id="7" w:name="_Toc106791121"/>
+      <w:bookmarkStart w:id="6" w:name="_Toc107217979"/>
       <w:r>
         <w:rPr>
           <w:rFonts w:asciiTheme="majorBidi" w:hAnsiTheme="majorBidi" w:cstheme="majorBidi"/>
@@ -6590,7 +6705,7 @@
         </w:rPr>
         <w:t>CLANS format</w:t>
       </w:r>
-      <w:bookmarkEnd w:id="7"/>
+      <w:bookmarkEnd w:id="6"/>
     </w:p>
     <w:p>
       <w:pPr>
@@ -6616,7 +6731,7 @@
         </w:rPr>
         <w:t>by the CLANS web-utility in the MPI Bioinformatics Toolkit (</w:t>
       </w:r>
-      <w:hyperlink r:id="rId9" w:tooltip="https://toolkit.tuebingen.mpg.de/tools/clans" w:history="1">
+      <w:hyperlink r:id="rId10" w:tooltip="https://toolkit.tuebingen.mpg.de/tools/clans" w:history="1">
         <w:r>
           <w:rPr>
             <w:rStyle w:val="Hyperlink"/>
@@ -7089,6 +7204,7 @@
           <w:szCs w:val="22"/>
           <w:lang w:val="de-DE"/>
         </w:rPr>
+        <w:lastRenderedPageBreak/>
         <w:t xml:space="preserve">0 1:5.1e-05 </w:t>
       </w:r>
     </w:p>
@@ -7542,7 +7658,6 @@
           <w:sz w:val="22"/>
           <w:szCs w:val="22"/>
         </w:rPr>
-        <w:lastRenderedPageBreak/>
         <w:t>pval</w:t>
       </w:r>
       <w:proofErr w:type="spellEnd"/>
@@ -8711,6 +8826,7 @@
           <w:sz w:val="22"/>
           <w:szCs w:val="22"/>
         </w:rPr>
+        <w:lastRenderedPageBreak/>
         <w:t>&lt;/</w:t>
       </w:r>
       <w:proofErr w:type="spellStart"/>
@@ -9082,7 +9198,7 @@
         <w:outlineLvl w:val="2"/>
         <w:rPr>
           <w:rFonts w:asciiTheme="majorBidi" w:hAnsiTheme="majorBidi" w:cstheme="majorBidi"/>
-          <w:color w:val="000000"/>
+          <w:color w:val="000000" w:themeColor="text1"/>
           <w:sz w:val="22"/>
           <w:szCs w:val="22"/>
           <w:u w:val="single"/>
@@ -9096,39 +9212,24 @@
         <w:outlineLvl w:val="2"/>
         <w:rPr>
           <w:rFonts w:asciiTheme="majorBidi" w:hAnsiTheme="majorBidi" w:cstheme="majorBidi"/>
-          <w:color w:val="000000" w:themeColor="text1"/>
+          <w:color w:val="000000"/>
           <w:sz w:val="22"/>
           <w:szCs w:val="22"/>
           <w:u w:val="single"/>
         </w:rPr>
       </w:pPr>
-      <w:bookmarkStart w:id="8" w:name="_Toc106791122"/>
-    </w:p>
-    <w:p>
-      <w:pPr>
-        <w:pStyle w:val="NormalWeb"/>
-        <w:spacing w:before="120" w:beforeAutospacing="0" w:after="0" w:afterAutospacing="0"/>
-        <w:outlineLvl w:val="2"/>
-        <w:rPr>
-          <w:rFonts w:asciiTheme="majorBidi" w:hAnsiTheme="majorBidi" w:cstheme="majorBidi"/>
-          <w:color w:val="000000"/>
+      <w:bookmarkStart w:id="7" w:name="_Toc107217980"/>
+      <w:r>
+        <w:rPr>
+          <w:rFonts w:asciiTheme="majorBidi" w:hAnsiTheme="majorBidi" w:cstheme="majorBidi"/>
+          <w:color w:val="000000" w:themeColor="text1"/>
           <w:sz w:val="22"/>
           <w:szCs w:val="22"/>
           <w:u w:val="single"/>
         </w:rPr>
-      </w:pPr>
-      <w:r>
-        <w:rPr>
-          <w:rFonts w:asciiTheme="majorBidi" w:hAnsiTheme="majorBidi" w:cstheme="majorBidi"/>
-          <w:color w:val="000000" w:themeColor="text1"/>
-          <w:sz w:val="22"/>
-          <w:szCs w:val="22"/>
-          <w:u w:val="single"/>
-        </w:rPr>
-        <w:lastRenderedPageBreak/>
         <w:t>Tab-delimited format</w:t>
       </w:r>
-      <w:bookmarkEnd w:id="8"/>
+      <w:bookmarkEnd w:id="7"/>
     </w:p>
     <w:p>
       <w:pPr>
@@ -9710,7 +9811,7 @@
           <w:u w:val="single"/>
         </w:rPr>
       </w:pPr>
-      <w:bookmarkStart w:id="9" w:name="_Toc106791123"/>
+      <w:bookmarkStart w:id="8" w:name="_Toc107217981"/>
       <w:r>
         <w:rPr>
           <w:rFonts w:asciiTheme="majorBidi" w:hAnsiTheme="majorBidi" w:cstheme="majorBidi"/>
@@ -9719,7 +9820,7 @@
         </w:rPr>
         <w:t>The Graphical User Interface (GUI) controls</w:t>
       </w:r>
-      <w:bookmarkEnd w:id="9"/>
+      <w:bookmarkEnd w:id="8"/>
     </w:p>
     <w:p>
       <w:pPr>
@@ -9753,7 +9854,7 @@
           <w:u w:val="single"/>
         </w:rPr>
       </w:pPr>
-      <w:bookmarkStart w:id="10" w:name="_Toc106791124"/>
+      <w:bookmarkStart w:id="9" w:name="_Toc107217982"/>
       <w:r>
         <w:rPr>
           <w:rFonts w:asciiTheme="majorBidi" w:hAnsiTheme="majorBidi" w:cstheme="majorBidi"/>
@@ -9762,7 +9863,7 @@
         </w:rPr>
         <w:t>Menus</w:t>
       </w:r>
-      <w:bookmarkEnd w:id="10"/>
+      <w:bookmarkEnd w:id="9"/>
     </w:p>
     <w:p>
       <w:pPr>
@@ -9778,7 +9879,7 @@
           <w:szCs w:val="22"/>
         </w:rPr>
       </w:pPr>
-      <w:bookmarkStart w:id="11" w:name="_Toc106791125"/>
+      <w:bookmarkStart w:id="10" w:name="_Toc107217983"/>
       <w:r>
         <w:rPr>
           <w:rFonts w:asciiTheme="majorBidi" w:hAnsiTheme="majorBidi" w:cstheme="majorBidi"/>
@@ -9790,7 +9891,7 @@
         </w:rPr>
         <w:t>File menu:</w:t>
       </w:r>
-      <w:bookmarkEnd w:id="11"/>
+      <w:bookmarkEnd w:id="10"/>
     </w:p>
     <w:p>
       <w:pPr>
@@ -9855,7 +9956,7 @@
         </w:rPr>
         <w:t xml:space="preserve">CLANS format: A file that was generated by any version of the CLANS program or by the </w:t>
       </w:r>
-      <w:hyperlink r:id="rId10" w:tooltip="https://toolkit.tuebingen.mpg.de/tools/clans" w:history="1">
+      <w:hyperlink r:id="rId11" w:tooltip="https://toolkit.tuebingen.mpg.de/tools/clans" w:history="1">
         <w:r>
           <w:rPr>
             <w:rStyle w:val="Hyperlink"/>
@@ -9965,6 +10066,7 @@
           <w:sz w:val="22"/>
           <w:szCs w:val="22"/>
         </w:rPr>
+        <w:lastRenderedPageBreak/>
         <w:t>CLANS format options:</w:t>
       </w:r>
     </w:p>
@@ -10153,18 +10255,13 @@
           <w:rFonts w:asciiTheme="majorBidi" w:hAnsiTheme="majorBidi" w:cstheme="majorBidi"/>
           <w:b/>
           <w:bCs/>
-          <w:color w:val="000000" w:themeColor="text1"/>
-          <w:sz w:val="22"/>
-          <w:szCs w:val="22"/>
-        </w:rPr>
-      </w:pPr>
-      <w:bookmarkStart w:id="12" w:name="_Toc106791126"/>
-    </w:p>
-    <w:p>
-      <w:pPr>
-        <w:pStyle w:val="NormalWeb"/>
-        <w:spacing w:before="120" w:beforeAutospacing="0" w:after="120" w:afterAutospacing="0"/>
-        <w:outlineLvl w:val="3"/>
+          <w:color w:val="000000"/>
+          <w:sz w:val="22"/>
+          <w:szCs w:val="22"/>
+        </w:rPr>
+      </w:pPr>
+      <w:bookmarkStart w:id="11" w:name="_Toc107217984"/>
+      <w:r>
         <w:rPr>
           <w:rFonts w:asciiTheme="majorBidi" w:hAnsiTheme="majorBidi" w:cstheme="majorBidi"/>
           <w:b/>
@@ -10173,50 +10270,9 @@
           <w:sz w:val="22"/>
           <w:szCs w:val="22"/>
         </w:rPr>
-      </w:pPr>
-    </w:p>
-    <w:p>
-      <w:pPr>
-        <w:pStyle w:val="NormalWeb"/>
-        <w:spacing w:before="120" w:beforeAutospacing="0" w:after="120" w:afterAutospacing="0"/>
-        <w:outlineLvl w:val="3"/>
-        <w:rPr>
-          <w:rFonts w:asciiTheme="majorBidi" w:hAnsiTheme="majorBidi" w:cstheme="majorBidi"/>
-          <w:b/>
-          <w:bCs/>
-          <w:color w:val="000000" w:themeColor="text1"/>
-          <w:sz w:val="22"/>
-          <w:szCs w:val="22"/>
-        </w:rPr>
-      </w:pPr>
-    </w:p>
-    <w:p>
-      <w:pPr>
-        <w:pStyle w:val="NormalWeb"/>
-        <w:spacing w:before="120" w:beforeAutospacing="0" w:after="120" w:afterAutospacing="0"/>
-        <w:outlineLvl w:val="3"/>
-        <w:rPr>
-          <w:rFonts w:asciiTheme="majorBidi" w:hAnsiTheme="majorBidi" w:cstheme="majorBidi"/>
-          <w:b/>
-          <w:bCs/>
-          <w:color w:val="000000"/>
-          <w:sz w:val="22"/>
-          <w:szCs w:val="22"/>
-        </w:rPr>
-      </w:pPr>
-      <w:r>
-        <w:rPr>
-          <w:rFonts w:asciiTheme="majorBidi" w:hAnsiTheme="majorBidi" w:cstheme="majorBidi"/>
-          <w:b/>
-          <w:bCs/>
-          <w:color w:val="000000" w:themeColor="text1"/>
-          <w:sz w:val="22"/>
-          <w:szCs w:val="22"/>
-        </w:rPr>
-        <w:lastRenderedPageBreak/>
         <w:t>Configure menu:</w:t>
       </w:r>
-      <w:bookmarkEnd w:id="12"/>
+      <w:bookmarkEnd w:id="11"/>
     </w:p>
     <w:p>
       <w:pPr>
@@ -10374,7 +10430,7 @@
           <w:szCs w:val="22"/>
         </w:rPr>
       </w:pPr>
-      <w:bookmarkStart w:id="13" w:name="_Toc106791127"/>
+      <w:bookmarkStart w:id="12" w:name="_Toc107217985"/>
       <w:r>
         <w:rPr>
           <w:rFonts w:asciiTheme="majorBidi" w:hAnsiTheme="majorBidi" w:cstheme="majorBidi"/>
@@ -10386,7 +10442,7 @@
         </w:rPr>
         <w:t>Tools menu:</w:t>
       </w:r>
-      <w:bookmarkEnd w:id="13"/>
+      <w:bookmarkEnd w:id="12"/>
     </w:p>
     <w:p>
       <w:pPr>
@@ -10406,7 +10462,7 @@
           <w:szCs w:val="22"/>
         </w:rPr>
       </w:pPr>
-      <w:bookmarkStart w:id="14" w:name="_Toc106791128"/>
+      <w:bookmarkStart w:id="13" w:name="_Toc107217986"/>
       <w:r>
         <w:rPr>
           <w:rFonts w:asciiTheme="majorBidi" w:hAnsiTheme="majorBidi" w:cstheme="majorBidi"/>
@@ -10416,7 +10472,7 @@
         </w:rPr>
         <w:t>Group data by:</w:t>
       </w:r>
-      <w:bookmarkEnd w:id="14"/>
+      <w:bookmarkEnd w:id="13"/>
       <w:r>
         <w:rPr>
           <w:rFonts w:asciiTheme="majorBidi" w:hAnsiTheme="majorBidi" w:cstheme="majorBidi"/>
@@ -10780,6 +10836,7 @@
           <w:szCs w:val="22"/>
           <w:u w:val="single"/>
         </w:rPr>
+        <w:lastRenderedPageBreak/>
         <w:t>Metadata file format</w:t>
       </w:r>
       <w:r>
@@ -11199,7 +11256,6 @@
           <w:sz w:val="22"/>
           <w:szCs w:val="22"/>
         </w:rPr>
-        <w:lastRenderedPageBreak/>
         <w:t>Note</w:t>
       </w:r>
       <w:r>
@@ -11257,7 +11313,7 @@
           <w:szCs w:val="22"/>
         </w:rPr>
       </w:pPr>
-      <w:bookmarkStart w:id="15" w:name="_Toc106791129"/>
+      <w:bookmarkStart w:id="14" w:name="_Toc107217987"/>
       <w:r>
         <w:rPr>
           <w:rFonts w:asciiTheme="majorBidi" w:hAnsiTheme="majorBidi" w:cstheme="majorBidi"/>
@@ -11267,7 +11323,7 @@
         </w:rPr>
         <w:t>Color data by:</w:t>
       </w:r>
-      <w:bookmarkEnd w:id="15"/>
+      <w:bookmarkEnd w:id="14"/>
       <w:r>
         <w:rPr>
           <w:rFonts w:asciiTheme="majorBidi" w:hAnsiTheme="majorBidi" w:cstheme="majorBidi"/>
@@ -11852,7 +11908,7 @@
           <w:u w:val="single"/>
         </w:rPr>
       </w:pPr>
-      <w:bookmarkStart w:id="16" w:name="_Toc106791130"/>
+      <w:bookmarkStart w:id="15" w:name="_Toc107217988"/>
       <w:r>
         <w:rPr>
           <w:rFonts w:asciiTheme="majorBidi" w:hAnsiTheme="majorBidi" w:cstheme="majorBidi"/>
@@ -11861,7 +11917,7 @@
         </w:rPr>
         <w:t>Interaction with the graph area</w:t>
       </w:r>
-      <w:bookmarkEnd w:id="16"/>
+      <w:bookmarkEnd w:id="15"/>
     </w:p>
     <w:p>
       <w:pPr>
@@ -11898,7 +11954,7 @@
           <w:szCs w:val="22"/>
         </w:rPr>
       </w:pPr>
-      <w:bookmarkStart w:id="17" w:name="_Toc106791131"/>
+      <w:bookmarkStart w:id="16" w:name="_Toc107217989"/>
       <w:r>
         <w:rPr>
           <w:rFonts w:asciiTheme="majorBidi" w:hAnsiTheme="majorBidi" w:cstheme="majorBidi"/>
@@ -11910,7 +11966,7 @@
         </w:rPr>
         <w:t>Rotate/Pan graph mode:</w:t>
       </w:r>
-      <w:bookmarkEnd w:id="17"/>
+      <w:bookmarkEnd w:id="16"/>
     </w:p>
     <w:p>
       <w:pPr>
@@ -12001,7 +12057,7 @@
           <w:szCs w:val="22"/>
         </w:rPr>
       </w:pPr>
-      <w:bookmarkStart w:id="18" w:name="_Toc106791132"/>
+      <w:bookmarkStart w:id="17" w:name="_Toc107217990"/>
       <w:r>
         <w:rPr>
           <w:rFonts w:asciiTheme="majorBidi" w:hAnsiTheme="majorBidi" w:cstheme="majorBidi"/>
@@ -12011,9 +12067,10 @@
           <w:sz w:val="22"/>
           <w:szCs w:val="22"/>
         </w:rPr>
+        <w:lastRenderedPageBreak/>
         <w:t>Select data-points mode:</w:t>
       </w:r>
-      <w:bookmarkEnd w:id="18"/>
+      <w:bookmarkEnd w:id="17"/>
     </w:p>
     <w:p>
       <w:pPr>
@@ -12204,7 +12261,6 @@
           <w:sz w:val="22"/>
           <w:szCs w:val="22"/>
         </w:rPr>
-        <w:lastRenderedPageBreak/>
         <w:t>Groups mode: Clicking on a point selects all the data-points that belong to the same group as the clicked point. When selecting an area by mouse-dragging, all the data-points that belong to groups within that area will be selected. This mode is available when there is at least one defined group.</w:t>
       </w:r>
     </w:p>
@@ -12222,7 +12278,7 @@
           <w:szCs w:val="22"/>
         </w:rPr>
       </w:pPr>
-      <w:bookmarkStart w:id="19" w:name="_Toc106791133"/>
+      <w:bookmarkStart w:id="18" w:name="_Toc107217991"/>
       <w:r>
         <w:rPr>
           <w:rFonts w:asciiTheme="majorBidi" w:hAnsiTheme="majorBidi" w:cstheme="majorBidi"/>
@@ -12234,7 +12290,7 @@
         </w:rPr>
         <w:t>Move/Edit text mode:</w:t>
       </w:r>
-      <w:bookmarkEnd w:id="19"/>
+      <w:bookmarkEnd w:id="18"/>
     </w:p>
     <w:p>
       <w:pPr>
@@ -12350,7 +12406,7 @@
           <w:u w:val="single"/>
         </w:rPr>
       </w:pPr>
-      <w:bookmarkStart w:id="20" w:name="_Toc106791134"/>
+      <w:bookmarkStart w:id="19" w:name="_Toc107217992"/>
       <w:r>
         <w:rPr>
           <w:rFonts w:asciiTheme="majorBidi" w:hAnsiTheme="majorBidi" w:cstheme="majorBidi"/>
@@ -12359,7 +12415,7 @@
         </w:rPr>
         <w:t>GUI Controls</w:t>
       </w:r>
-      <w:bookmarkEnd w:id="20"/>
+      <w:bookmarkEnd w:id="19"/>
     </w:p>
     <w:p>
       <w:pPr>
@@ -12375,7 +12431,7 @@
           <w:szCs w:val="22"/>
         </w:rPr>
       </w:pPr>
-      <w:bookmarkStart w:id="21" w:name="_Toc106791135"/>
+      <w:bookmarkStart w:id="20" w:name="_Toc107217993"/>
       <w:r>
         <w:rPr>
           <w:rFonts w:asciiTheme="majorBidi" w:hAnsiTheme="majorBidi" w:cstheme="majorBidi"/>
@@ -12387,7 +12443,7 @@
         </w:rPr>
         <w:t>Clustering options:</w:t>
       </w:r>
-      <w:bookmarkEnd w:id="21"/>
+      <w:bookmarkEnd w:id="20"/>
     </w:p>
     <w:p>
       <w:pPr>
@@ -12573,7 +12629,7 @@
           <w:szCs w:val="22"/>
         </w:rPr>
       </w:pPr>
-      <w:bookmarkStart w:id="22" w:name="_Toc106791136"/>
+      <w:bookmarkStart w:id="21" w:name="_Toc107217994"/>
       <w:r>
         <w:rPr>
           <w:rFonts w:asciiTheme="majorBidi" w:hAnsiTheme="majorBidi" w:cstheme="majorBidi"/>
@@ -12585,7 +12641,7 @@
         </w:rPr>
         <w:t>Interaction mode:</w:t>
       </w:r>
-      <w:bookmarkEnd w:id="22"/>
+      <w:bookmarkEnd w:id="21"/>
       <w:r>
         <w:rPr>
           <w:rFonts w:asciiTheme="majorBidi" w:hAnsiTheme="majorBidi" w:cstheme="majorBidi"/>
@@ -12633,7 +12689,7 @@
           <w:szCs w:val="22"/>
         </w:rPr>
       </w:pPr>
-      <w:bookmarkStart w:id="23" w:name="_Toc106791137"/>
+      <w:bookmarkStart w:id="22" w:name="_Toc107217995"/>
       <w:r>
         <w:rPr>
           <w:rFonts w:asciiTheme="majorBidi" w:hAnsiTheme="majorBidi" w:cstheme="majorBidi"/>
@@ -12645,7 +12701,7 @@
         </w:rPr>
         <w:t>View options:</w:t>
       </w:r>
-      <w:bookmarkEnd w:id="23"/>
+      <w:bookmarkEnd w:id="22"/>
     </w:p>
     <w:p>
       <w:pPr>
@@ -12738,7 +12794,17 @@
           <w:sz w:val="22"/>
           <w:szCs w:val="22"/>
         </w:rPr>
-        <w:t xml:space="preserve">: switches between the full dataset presentation (default) to a presentation of the selected subset only. When the selected subset is displayed, any operation that is done is performed on the subset only. For example, it is possible to start the clustering considering the subset data-points only. When switching back to full dataset, the view changes back to the exact full-data presentation that was displayed before. If a clustering was performed on the subset, it is not automatically saved, but can rather be saved to a file while in ‘selected subset’ mode. The ‘Selected subset’ viewing mode is only enabled when there are at least 5 selected data-points. </w:t>
+        <w:t xml:space="preserve">: switches between the full dataset presentation (default) to a presentation of the selected subset only. When the selected subset is displayed, any operation that </w:t>
+      </w:r>
+      <w:r>
+        <w:rPr>
+          <w:rFonts w:asciiTheme="majorBidi" w:hAnsiTheme="majorBidi" w:cstheme="majorBidi"/>
+          <w:color w:val="000000" w:themeColor="text1"/>
+          <w:sz w:val="22"/>
+          <w:szCs w:val="22"/>
+        </w:rPr>
+        <w:lastRenderedPageBreak/>
+        <w:t xml:space="preserve">is done is performed on the subset only. For example, it is possible to start the clustering considering the subset data-points only. When switching back to full dataset, the view changes back to the exact full-data presentation that was displayed before. If a clustering was performed on the subset, it is not automatically saved, but can rather be saved to a file while in ‘selected subset’ mode. The ‘Selected subset’ viewing mode is only enabled when there are at least 5 selected data-points. </w:t>
       </w:r>
     </w:p>
     <w:p>
@@ -12817,8 +12883,6 @@
         </w:rPr>
         <w:t xml:space="preserve"> Z-index by groups order is only allowed when the clustering process has stopped, as it slows the graphics significantly.</w:t>
       </w:r>
-      <w:bookmarkStart w:id="24" w:name="_GoBack"/>
-      <w:bookmarkEnd w:id="24"/>
     </w:p>
     <w:p>
       <w:pPr>
@@ -12834,7 +12898,7 @@
           <w:szCs w:val="22"/>
         </w:rPr>
       </w:pPr>
-      <w:bookmarkStart w:id="25" w:name="_Toc106791138"/>
+      <w:bookmarkStart w:id="23" w:name="_Toc107217996"/>
       <w:r>
         <w:rPr>
           <w:rFonts w:asciiTheme="majorBidi" w:hAnsiTheme="majorBidi" w:cstheme="majorBidi"/>
@@ -12844,10 +12908,9 @@
           <w:sz w:val="22"/>
           <w:szCs w:val="22"/>
         </w:rPr>
-        <w:lastRenderedPageBreak/>
         <w:t>Selection options:</w:t>
       </w:r>
-      <w:bookmarkEnd w:id="25"/>
+      <w:bookmarkEnd w:id="23"/>
     </w:p>
     <w:p>
       <w:pPr>
@@ -13132,7 +13195,7 @@
           <w:szCs w:val="22"/>
         </w:rPr>
       </w:pPr>
-      <w:bookmarkStart w:id="26" w:name="_Toc106791139"/>
+      <w:bookmarkStart w:id="24" w:name="_Toc107217997"/>
       <w:r>
         <w:rPr>
           <w:rFonts w:asciiTheme="majorBidi" w:hAnsiTheme="majorBidi" w:cstheme="majorBidi"/>
@@ -13144,7 +13207,7 @@
         </w:rPr>
         <w:t>Color by option:</w:t>
       </w:r>
-      <w:bookmarkEnd w:id="26"/>
+      <w:bookmarkEnd w:id="24"/>
       <w:r>
         <w:rPr>
           <w:rFonts w:asciiTheme="majorBidi" w:hAnsiTheme="majorBidi" w:cstheme="majorBidi"/>
@@ -13215,7 +13278,7 @@
           <w:szCs w:val="22"/>
         </w:rPr>
       </w:pPr>
-      <w:bookmarkStart w:id="27" w:name="_Toc106791140"/>
+      <w:bookmarkStart w:id="25" w:name="_Toc107217998"/>
       <w:r>
         <w:rPr>
           <w:rFonts w:asciiTheme="majorBidi" w:hAnsiTheme="majorBidi" w:cstheme="majorBidi"/>
@@ -13227,7 +13290,7 @@
         </w:rPr>
         <w:t>Display options:</w:t>
       </w:r>
-      <w:bookmarkEnd w:id="27"/>
+      <w:bookmarkEnd w:id="25"/>
     </w:p>
     <w:p>
       <w:pPr>
@@ -13447,7 +13510,7 @@
           <w:szCs w:val="22"/>
         </w:rPr>
       </w:pPr>
-      <w:bookmarkStart w:id="28" w:name="_Toc106791141"/>
+      <w:bookmarkStart w:id="26" w:name="_Toc107217999"/>
       <w:r>
         <w:rPr>
           <w:rFonts w:asciiTheme="majorBidi" w:hAnsiTheme="majorBidi" w:cstheme="majorBidi"/>
@@ -13457,9 +13520,10 @@
           <w:sz w:val="22"/>
           <w:szCs w:val="22"/>
         </w:rPr>
+        <w:lastRenderedPageBreak/>
         <w:t>Groups options:</w:t>
       </w:r>
-      <w:bookmarkEnd w:id="28"/>
+      <w:bookmarkEnd w:id="26"/>
     </w:p>
     <w:p>
       <w:pPr>
@@ -13598,7 +13662,6 @@
           <w:sz w:val="22"/>
           <w:szCs w:val="22"/>
         </w:rPr>
-        <w:lastRenderedPageBreak/>
         <w:t>Taxonomy</w:t>
       </w:r>
       <w:r>
@@ -14216,67 +14279,7 @@
           <w:u w:val="single"/>
         </w:rPr>
       </w:pPr>
-    </w:p>
-    <w:p>
-      <w:pPr>
-        <w:pStyle w:val="NormalWeb"/>
-        <w:spacing w:before="120" w:beforeAutospacing="0" w:after="240" w:afterAutospacing="0"/>
-        <w:outlineLvl w:val="2"/>
-        <w:rPr>
-          <w:rFonts w:asciiTheme="majorBidi" w:hAnsiTheme="majorBidi" w:cstheme="majorBidi"/>
-          <w:color w:val="000000"/>
-          <w:u w:val="single"/>
-        </w:rPr>
-      </w:pPr>
-    </w:p>
-    <w:p>
-      <w:pPr>
-        <w:pStyle w:val="NormalWeb"/>
-        <w:spacing w:before="120" w:beforeAutospacing="0" w:after="240" w:afterAutospacing="0"/>
-        <w:outlineLvl w:val="2"/>
-        <w:rPr>
-          <w:rFonts w:asciiTheme="majorBidi" w:hAnsiTheme="majorBidi" w:cstheme="majorBidi"/>
-          <w:color w:val="000000"/>
-          <w:u w:val="single"/>
-        </w:rPr>
-      </w:pPr>
-    </w:p>
-    <w:p>
-      <w:pPr>
-        <w:pStyle w:val="NormalWeb"/>
-        <w:spacing w:before="120" w:beforeAutospacing="0" w:after="240" w:afterAutospacing="0"/>
-        <w:outlineLvl w:val="2"/>
-        <w:rPr>
-          <w:rFonts w:asciiTheme="majorBidi" w:hAnsiTheme="majorBidi" w:cstheme="majorBidi"/>
-          <w:color w:val="000000"/>
-          <w:u w:val="single"/>
-        </w:rPr>
-      </w:pPr>
-    </w:p>
-    <w:p>
-      <w:pPr>
-        <w:pStyle w:val="NormalWeb"/>
-        <w:spacing w:before="120" w:beforeAutospacing="0" w:after="240" w:afterAutospacing="0"/>
-        <w:outlineLvl w:val="2"/>
-        <w:rPr>
-          <w:rFonts w:asciiTheme="majorBidi" w:hAnsiTheme="majorBidi" w:cstheme="majorBidi"/>
-          <w:color w:val="000000"/>
-          <w:u w:val="single"/>
-        </w:rPr>
-      </w:pPr>
-    </w:p>
-    <w:p>
-      <w:pPr>
-        <w:pStyle w:val="NormalWeb"/>
-        <w:spacing w:before="120" w:beforeAutospacing="0" w:after="240" w:afterAutospacing="0"/>
-        <w:outlineLvl w:val="2"/>
-        <w:rPr>
-          <w:rFonts w:asciiTheme="majorBidi" w:hAnsiTheme="majorBidi" w:cstheme="majorBidi"/>
-          <w:color w:val="000000"/>
-          <w:u w:val="single"/>
-        </w:rPr>
-      </w:pPr>
-      <w:bookmarkStart w:id="29" w:name="_Toc106791142"/>
+      <w:bookmarkStart w:id="27" w:name="_Toc107218000"/>
       <w:r>
         <w:rPr>
           <w:rFonts w:asciiTheme="majorBidi" w:hAnsiTheme="majorBidi" w:cstheme="majorBidi"/>
@@ -14286,7 +14289,7 @@
         <w:lastRenderedPageBreak/>
         <w:t>Windows</w:t>
       </w:r>
-      <w:bookmarkEnd w:id="29"/>
+      <w:bookmarkEnd w:id="27"/>
     </w:p>
     <w:p>
       <w:pPr>
@@ -14302,7 +14305,7 @@
           <w:szCs w:val="22"/>
         </w:rPr>
       </w:pPr>
-      <w:bookmarkStart w:id="30" w:name="_Toc106791143"/>
+      <w:bookmarkStart w:id="28" w:name="_Toc107218001"/>
       <w:r>
         <w:rPr>
           <w:rFonts w:asciiTheme="majorBidi" w:hAnsiTheme="majorBidi" w:cstheme="majorBidi"/>
@@ -14314,7 +14317,7 @@
         </w:rPr>
         <w:t>Selected subset window</w:t>
       </w:r>
-      <w:bookmarkEnd w:id="30"/>
+      <w:bookmarkEnd w:id="28"/>
     </w:p>
     <w:p>
       <w:pPr>
@@ -14576,7 +14579,7 @@
           <w:szCs w:val="22"/>
         </w:rPr>
       </w:pPr>
-      <w:bookmarkStart w:id="31" w:name="_Toc106791144"/>
+      <w:bookmarkStart w:id="29" w:name="_Toc107218002"/>
       <w:r>
         <w:rPr>
           <w:rFonts w:asciiTheme="majorBidi" w:hAnsiTheme="majorBidi" w:cstheme="majorBidi"/>
@@ -14588,7 +14591,7 @@
         </w:rPr>
         <w:t>Search results window:</w:t>
       </w:r>
-      <w:bookmarkEnd w:id="31"/>
+      <w:bookmarkEnd w:id="29"/>
     </w:p>
     <w:p>
       <w:pPr>
@@ -14788,7 +14791,7 @@
 </file>
 
 <file path=word/endnotes.xml><?xml version="1.0" encoding="utf-8"?>
-<w:endnotes xmlns:wpc="http://schemas.microsoft.com/office/word/2010/wordprocessingCanvas" xmlns:cx="http://schemas.microsoft.com/office/drawing/2014/chartex" xmlns:cx1="http://schemas.microsoft.com/office/drawing/2015/9/8/chartex" xmlns:cx2="http://schemas.microsoft.com/office/drawing/2015/10/21/chartex" xmlns:cx3="http://schemas.microsoft.com/office/drawing/2016/5/9/chartex" xmlns:cx4="http://schemas.microsoft.com/office/drawing/2016/5/10/chartex" xmlns:cx5="http://schemas.microsoft.com/office/drawing/2016/5/11/chartex" xmlns:cx6="http://schemas.microsoft.com/office/drawing/2016/5/12/chartex" xmlns:cx7="http://schemas.microsoft.com/office/drawing/2016/5/13/chartex" xmlns:cx8="http://schemas.microsoft.com/office/drawing/2016/5/14/chartex" xmlns:mc="http://schemas.openxmlformats.org/markup-compatibility/2006" xmlns:aink="http://schemas.microsoft.com/office/drawing/2016/ink" xmlns:am3d="http://schemas.microsoft.com/office/drawing/2017/model3d" xmlns:o="urn:schemas-microsoft-com:office:office" xmlns:r="http://schemas.openxmlformats.org/officeDocument/2006/relationships" xmlns:m="http://schemas.openxmlformats.org/officeDocument/2006/math" xmlns:v="urn:schemas-microsoft-com:vml" xmlns:wp14="http://schemas.microsoft.com/office/word/2010/wordprocessingDrawing" xmlns:wp="http://schemas.openxmlformats.org/drawingml/2006/wordprocessingDrawing" xmlns:w10="urn:schemas-microsoft-com:office:word" xmlns:w="http://schemas.openxmlformats.org/wordprocessingml/2006/main" xmlns:w14="http://schemas.microsoft.com/office/word/2010/wordml" xmlns:w15="http://schemas.microsoft.com/office/word/2012/wordml" xmlns:w16cid="http://schemas.microsoft.com/office/word/2016/wordml/cid" xmlns:w16se="http://schemas.microsoft.com/office/word/2015/wordml/symex" xmlns:wpg="http://schemas.microsoft.com/office/word/2010/wordprocessingGroup" xmlns:wpi="http://schemas.microsoft.com/office/word/2010/wordprocessingInk" xmlns:wne="http://schemas.microsoft.com/office/word/2006/wordml" xmlns:wps="http://schemas.microsoft.com/office/word/2010/wordprocessingShape" mc:Ignorable="w14 w15 w16se w16cid wp14">
+<w:endnotes xmlns:wpc="http://schemas.microsoft.com/office/word/2010/wordprocessingCanvas" xmlns:cx="http://schemas.microsoft.com/office/drawing/2014/chartex" xmlns:cx1="http://schemas.microsoft.com/office/drawing/2015/9/8/chartex" xmlns:cx2="http://schemas.microsoft.com/office/drawing/2015/10/21/chartex" xmlns:cx3="http://schemas.microsoft.com/office/drawing/2016/5/9/chartex" xmlns:cx4="http://schemas.microsoft.com/office/drawing/2016/5/10/chartex" xmlns:cx5="http://schemas.microsoft.com/office/drawing/2016/5/11/chartex" xmlns:cx6="http://schemas.microsoft.com/office/drawing/2016/5/12/chartex" xmlns:cx7="http://schemas.microsoft.com/office/drawing/2016/5/13/chartex" xmlns:cx8="http://schemas.microsoft.com/office/drawing/2016/5/14/chartex" xmlns:mc="http://schemas.openxmlformats.org/markup-compatibility/2006" xmlns:aink="http://schemas.microsoft.com/office/drawing/2016/ink" xmlns:am3d="http://schemas.microsoft.com/office/drawing/2017/model3d" xmlns:o="urn:schemas-microsoft-com:office:office" xmlns:r="http://schemas.openxmlformats.org/officeDocument/2006/relationships" xmlns:m="http://schemas.openxmlformats.org/officeDocument/2006/math" xmlns:v="urn:schemas-microsoft-com:vml" xmlns:wp14="http://schemas.microsoft.com/office/word/2010/wordprocessingDrawing" xmlns:wp="http://schemas.openxmlformats.org/drawingml/2006/wordprocessingDrawing" xmlns:w10="urn:schemas-microsoft-com:office:word" xmlns:w="http://schemas.openxmlformats.org/wordprocessingml/2006/main" xmlns:w14="http://schemas.microsoft.com/office/word/2010/wordml" xmlns:w15="http://schemas.microsoft.com/office/word/2012/wordml" xmlns:w16cex="http://schemas.microsoft.com/office/word/2018/wordml/cex" xmlns:w16cid="http://schemas.microsoft.com/office/word/2016/wordml/cid" xmlns:w16="http://schemas.microsoft.com/office/word/2018/wordml" xmlns:w16sdtdh="http://schemas.microsoft.com/office/word/2020/wordml/sdtdatahash" xmlns:w16se="http://schemas.microsoft.com/office/word/2015/wordml/symex" xmlns:wpg="http://schemas.microsoft.com/office/word/2010/wordprocessingGroup" xmlns:wpi="http://schemas.microsoft.com/office/word/2010/wordprocessingInk" xmlns:wne="http://schemas.microsoft.com/office/word/2006/wordml" xmlns:wps="http://schemas.microsoft.com/office/word/2010/wordprocessingShape" mc:Ignorable="w14 w15 w16se w16cid w16 w16cex w16sdtdh wp14">
   <w:endnote w:type="separator" w:id="-1">
     <w:p>
       <w:r>
@@ -14807,7 +14810,7 @@
 </file>
 
 <file path=word/footnotes.xml><?xml version="1.0" encoding="utf-8"?>
-<w:footnotes xmlns:wpc="http://schemas.microsoft.com/office/word/2010/wordprocessingCanvas" xmlns:cx="http://schemas.microsoft.com/office/drawing/2014/chartex" xmlns:cx1="http://schemas.microsoft.com/office/drawing/2015/9/8/chartex" xmlns:cx2="http://schemas.microsoft.com/office/drawing/2015/10/21/chartex" xmlns:cx3="http://schemas.microsoft.com/office/drawing/2016/5/9/chartex" xmlns:cx4="http://schemas.microsoft.com/office/drawing/2016/5/10/chartex" xmlns:cx5="http://schemas.microsoft.com/office/drawing/2016/5/11/chartex" xmlns:cx6="http://schemas.microsoft.com/office/drawing/2016/5/12/chartex" xmlns:cx7="http://schemas.microsoft.com/office/drawing/2016/5/13/chartex" xmlns:cx8="http://schemas.microsoft.com/office/drawing/2016/5/14/chartex" xmlns:mc="http://schemas.openxmlformats.org/markup-compatibility/2006" xmlns:aink="http://schemas.microsoft.com/office/drawing/2016/ink" xmlns:am3d="http://schemas.microsoft.com/office/drawing/2017/model3d" xmlns:o="urn:schemas-microsoft-com:office:office" xmlns:r="http://schemas.openxmlformats.org/officeDocument/2006/relationships" xmlns:m="http://schemas.openxmlformats.org/officeDocument/2006/math" xmlns:v="urn:schemas-microsoft-com:vml" xmlns:wp14="http://schemas.microsoft.com/office/word/2010/wordprocessingDrawing" xmlns:wp="http://schemas.openxmlformats.org/drawingml/2006/wordprocessingDrawing" xmlns:w10="urn:schemas-microsoft-com:office:word" xmlns:w="http://schemas.openxmlformats.org/wordprocessingml/2006/main" xmlns:w14="http://schemas.microsoft.com/office/word/2010/wordml" xmlns:w15="http://schemas.microsoft.com/office/word/2012/wordml" xmlns:w16cid="http://schemas.microsoft.com/office/word/2016/wordml/cid" xmlns:w16se="http://schemas.microsoft.com/office/word/2015/wordml/symex" xmlns:wpg="http://schemas.microsoft.com/office/word/2010/wordprocessingGroup" xmlns:wpi="http://schemas.microsoft.com/office/word/2010/wordprocessingInk" xmlns:wne="http://schemas.microsoft.com/office/word/2006/wordml" xmlns:wps="http://schemas.microsoft.com/office/word/2010/wordprocessingShape" mc:Ignorable="w14 w15 w16se w16cid wp14">
+<w:footnotes xmlns:wpc="http://schemas.microsoft.com/office/word/2010/wordprocessingCanvas" xmlns:cx="http://schemas.microsoft.com/office/drawing/2014/chartex" xmlns:cx1="http://schemas.microsoft.com/office/drawing/2015/9/8/chartex" xmlns:cx2="http://schemas.microsoft.com/office/drawing/2015/10/21/chartex" xmlns:cx3="http://schemas.microsoft.com/office/drawing/2016/5/9/chartex" xmlns:cx4="http://schemas.microsoft.com/office/drawing/2016/5/10/chartex" xmlns:cx5="http://schemas.microsoft.com/office/drawing/2016/5/11/chartex" xmlns:cx6="http://schemas.microsoft.com/office/drawing/2016/5/12/chartex" xmlns:cx7="http://schemas.microsoft.com/office/drawing/2016/5/13/chartex" xmlns:cx8="http://schemas.microsoft.com/office/drawing/2016/5/14/chartex" xmlns:mc="http://schemas.openxmlformats.org/markup-compatibility/2006" xmlns:aink="http://schemas.microsoft.com/office/drawing/2016/ink" xmlns:am3d="http://schemas.microsoft.com/office/drawing/2017/model3d" xmlns:o="urn:schemas-microsoft-com:office:office" xmlns:r="http://schemas.openxmlformats.org/officeDocument/2006/relationships" xmlns:m="http://schemas.openxmlformats.org/officeDocument/2006/math" xmlns:v="urn:schemas-microsoft-com:vml" xmlns:wp14="http://schemas.microsoft.com/office/word/2010/wordprocessingDrawing" xmlns:wp="http://schemas.openxmlformats.org/drawingml/2006/wordprocessingDrawing" xmlns:w10="urn:schemas-microsoft-com:office:word" xmlns:w="http://schemas.openxmlformats.org/wordprocessingml/2006/main" xmlns:w14="http://schemas.microsoft.com/office/word/2010/wordml" xmlns:w15="http://schemas.microsoft.com/office/word/2012/wordml" xmlns:w16cex="http://schemas.microsoft.com/office/word/2018/wordml/cex" xmlns:w16cid="http://schemas.microsoft.com/office/word/2016/wordml/cid" xmlns:w16="http://schemas.microsoft.com/office/word/2018/wordml" xmlns:w16sdtdh="http://schemas.microsoft.com/office/word/2020/wordml/sdtdatahash" xmlns:w16se="http://schemas.microsoft.com/office/word/2015/wordml/symex" xmlns:wpg="http://schemas.microsoft.com/office/word/2010/wordprocessingGroup" xmlns:wpi="http://schemas.microsoft.com/office/word/2010/wordprocessingInk" xmlns:wne="http://schemas.microsoft.com/office/word/2006/wordml" xmlns:wps="http://schemas.microsoft.com/office/word/2010/wordprocessingShape" mc:Ignorable="w14 w15 w16se w16cid w16 w16cex w16sdtdh wp14">
   <w:footnote w:type="separator" w:id="-1">
     <w:p>
       <w:r>
@@ -14826,7 +14829,7 @@
 </file>
 
 <file path=word/numbering.xml><?xml version="1.0" encoding="utf-8"?>
-<w:numbering xmlns:wpc="http://schemas.microsoft.com/office/word/2010/wordprocessingCanvas" xmlns:cx="http://schemas.microsoft.com/office/drawing/2014/chartex" xmlns:cx1="http://schemas.microsoft.com/office/drawing/2015/9/8/chartex" xmlns:cx2="http://schemas.microsoft.com/office/drawing/2015/10/21/chartex" xmlns:cx3="http://schemas.microsoft.com/office/drawing/2016/5/9/chartex" xmlns:cx4="http://schemas.microsoft.com/office/drawing/2016/5/10/chartex" xmlns:cx5="http://schemas.microsoft.com/office/drawing/2016/5/11/chartex" xmlns:cx6="http://schemas.microsoft.com/office/drawing/2016/5/12/chartex" xmlns:cx7="http://schemas.microsoft.com/office/drawing/2016/5/13/chartex" xmlns:cx8="http://schemas.microsoft.com/office/drawing/2016/5/14/chartex" xmlns:mc="http://schemas.openxmlformats.org/markup-compatibility/2006" xmlns:aink="http://schemas.microsoft.com/office/drawing/2016/ink" xmlns:am3d="http://schemas.microsoft.com/office/drawing/2017/model3d" xmlns:o="urn:schemas-microsoft-com:office:office" xmlns:r="http://schemas.openxmlformats.org/officeDocument/2006/relationships" xmlns:m="http://schemas.openxmlformats.org/officeDocument/2006/math" xmlns:v="urn:schemas-microsoft-com:vml" xmlns:wp14="http://schemas.microsoft.com/office/word/2010/wordprocessingDrawing" xmlns:wp="http://schemas.openxmlformats.org/drawingml/2006/wordprocessingDrawing" xmlns:w10="urn:schemas-microsoft-com:office:word" xmlns:w="http://schemas.openxmlformats.org/wordprocessingml/2006/main" xmlns:w14="http://schemas.microsoft.com/office/word/2010/wordml" xmlns:w15="http://schemas.microsoft.com/office/word/2012/wordml" xmlns:w16cid="http://schemas.microsoft.com/office/word/2016/wordml/cid" xmlns:w16se="http://schemas.microsoft.com/office/word/2015/wordml/symex" xmlns:wpg="http://schemas.microsoft.com/office/word/2010/wordprocessingGroup" xmlns:wpi="http://schemas.microsoft.com/office/word/2010/wordprocessingInk" xmlns:wne="http://schemas.microsoft.com/office/word/2006/wordml" xmlns:wps="http://schemas.microsoft.com/office/word/2010/wordprocessingShape" mc:Ignorable="w14 w15 w16se w16cid wp14">
+<w:numbering xmlns:wpc="http://schemas.microsoft.com/office/word/2010/wordprocessingCanvas" xmlns:cx="http://schemas.microsoft.com/office/drawing/2014/chartex" xmlns:cx1="http://schemas.microsoft.com/office/drawing/2015/9/8/chartex" xmlns:cx2="http://schemas.microsoft.com/office/drawing/2015/10/21/chartex" xmlns:cx3="http://schemas.microsoft.com/office/drawing/2016/5/9/chartex" xmlns:cx4="http://schemas.microsoft.com/office/drawing/2016/5/10/chartex" xmlns:cx5="http://schemas.microsoft.com/office/drawing/2016/5/11/chartex" xmlns:cx6="http://schemas.microsoft.com/office/drawing/2016/5/12/chartex" xmlns:cx7="http://schemas.microsoft.com/office/drawing/2016/5/13/chartex" xmlns:cx8="http://schemas.microsoft.com/office/drawing/2016/5/14/chartex" xmlns:mc="http://schemas.openxmlformats.org/markup-compatibility/2006" xmlns:aink="http://schemas.microsoft.com/office/drawing/2016/ink" xmlns:am3d="http://schemas.microsoft.com/office/drawing/2017/model3d" xmlns:o="urn:schemas-microsoft-com:office:office" xmlns:r="http://schemas.openxmlformats.org/officeDocument/2006/relationships" xmlns:m="http://schemas.openxmlformats.org/officeDocument/2006/math" xmlns:v="urn:schemas-microsoft-com:vml" xmlns:wp14="http://schemas.microsoft.com/office/word/2010/wordprocessingDrawing" xmlns:wp="http://schemas.openxmlformats.org/drawingml/2006/wordprocessingDrawing" xmlns:w10="urn:schemas-microsoft-com:office:word" xmlns:w="http://schemas.openxmlformats.org/wordprocessingml/2006/main" xmlns:w14="http://schemas.microsoft.com/office/word/2010/wordml" xmlns:w15="http://schemas.microsoft.com/office/word/2012/wordml" xmlns:w16cex="http://schemas.microsoft.com/office/word/2018/wordml/cex" xmlns:w16cid="http://schemas.microsoft.com/office/word/2016/wordml/cid" xmlns:w16="http://schemas.microsoft.com/office/word/2018/wordml" xmlns:w16sdtdh="http://schemas.microsoft.com/office/word/2020/wordml/sdtdatahash" xmlns:w16se="http://schemas.microsoft.com/office/word/2015/wordml/symex" xmlns:wpg="http://schemas.microsoft.com/office/word/2010/wordprocessingGroup" xmlns:wpi="http://schemas.microsoft.com/office/word/2010/wordprocessingInk" xmlns:wne="http://schemas.microsoft.com/office/word/2006/wordml" xmlns:wps="http://schemas.microsoft.com/office/word/2010/wordprocessingShape" mc:Ignorable="w14 w15 w16se w16cid w16 w16cex w16sdtdh wp14">
   <w:abstractNum w:abstractNumId="0" w15:restartNumberingAfterBreak="0">
     <w:nsid w:val="05F666DE"/>
     <w:multiLevelType w:val="hybridMultilevel"/>
@@ -15426,6 +15429,92 @@
     </w:lvl>
   </w:abstractNum>
   <w:abstractNum w:abstractNumId="5" w15:restartNumberingAfterBreak="0">
+    <w:nsid w:val="10C92CB6"/>
+    <w:multiLevelType w:val="hybridMultilevel"/>
+    <w:tmpl w:val="2EB09F76"/>
+    <w:lvl w:ilvl="0" w:tplc="0809000F">
+      <w:start w:val="1"/>
+      <w:numFmt w:val="decimal"/>
+      <w:lvlText w:val="%1."/>
+      <w:lvlJc w:val="left"/>
+      <w:pPr>
+        <w:ind w:left="720" w:hanging="360"/>
+      </w:pPr>
+    </w:lvl>
+    <w:lvl w:ilvl="1" w:tplc="08090019">
+      <w:start w:val="1"/>
+      <w:numFmt w:val="lowerLetter"/>
+      <w:lvlText w:val="%2."/>
+      <w:lvlJc w:val="left"/>
+      <w:pPr>
+        <w:ind w:left="1440" w:hanging="360"/>
+      </w:pPr>
+    </w:lvl>
+    <w:lvl w:ilvl="2" w:tplc="0809001B" w:tentative="1">
+      <w:start w:val="1"/>
+      <w:numFmt w:val="lowerRoman"/>
+      <w:lvlText w:val="%3."/>
+      <w:lvlJc w:val="right"/>
+      <w:pPr>
+        <w:ind w:left="2160" w:hanging="180"/>
+      </w:pPr>
+    </w:lvl>
+    <w:lvl w:ilvl="3" w:tplc="0809000F" w:tentative="1">
+      <w:start w:val="1"/>
+      <w:numFmt w:val="decimal"/>
+      <w:lvlText w:val="%4."/>
+      <w:lvlJc w:val="left"/>
+      <w:pPr>
+        <w:ind w:left="2880" w:hanging="360"/>
+      </w:pPr>
+    </w:lvl>
+    <w:lvl w:ilvl="4" w:tplc="08090019" w:tentative="1">
+      <w:start w:val="1"/>
+      <w:numFmt w:val="lowerLetter"/>
+      <w:lvlText w:val="%5."/>
+      <w:lvlJc w:val="left"/>
+      <w:pPr>
+        <w:ind w:left="3600" w:hanging="360"/>
+      </w:pPr>
+    </w:lvl>
+    <w:lvl w:ilvl="5" w:tplc="0809001B" w:tentative="1">
+      <w:start w:val="1"/>
+      <w:numFmt w:val="lowerRoman"/>
+      <w:lvlText w:val="%6."/>
+      <w:lvlJc w:val="right"/>
+      <w:pPr>
+        <w:ind w:left="4320" w:hanging="180"/>
+      </w:pPr>
+    </w:lvl>
+    <w:lvl w:ilvl="6" w:tplc="0809000F" w:tentative="1">
+      <w:start w:val="1"/>
+      <w:numFmt w:val="decimal"/>
+      <w:lvlText w:val="%7."/>
+      <w:lvlJc w:val="left"/>
+      <w:pPr>
+        <w:ind w:left="5040" w:hanging="360"/>
+      </w:pPr>
+    </w:lvl>
+    <w:lvl w:ilvl="7" w:tplc="08090019" w:tentative="1">
+      <w:start w:val="1"/>
+      <w:numFmt w:val="lowerLetter"/>
+      <w:lvlText w:val="%8."/>
+      <w:lvlJc w:val="left"/>
+      <w:pPr>
+        <w:ind w:left="5760" w:hanging="360"/>
+      </w:pPr>
+    </w:lvl>
+    <w:lvl w:ilvl="8" w:tplc="0809001B" w:tentative="1">
+      <w:start w:val="1"/>
+      <w:numFmt w:val="lowerRoman"/>
+      <w:lvlText w:val="%9."/>
+      <w:lvlJc w:val="right"/>
+      <w:pPr>
+        <w:ind w:left="6480" w:hanging="180"/>
+      </w:pPr>
+    </w:lvl>
+  </w:abstractNum>
+  <w:abstractNum w:abstractNumId="6" w15:restartNumberingAfterBreak="0">
     <w:nsid w:val="148C0470"/>
     <w:multiLevelType w:val="hybridMultilevel"/>
     <w:tmpl w:val="E2DCD1CA"/>
@@ -15538,7 +15627,7 @@
       </w:rPr>
     </w:lvl>
   </w:abstractNum>
-  <w:abstractNum w:abstractNumId="6" w15:restartNumberingAfterBreak="0">
+  <w:abstractNum w:abstractNumId="7" w15:restartNumberingAfterBreak="0">
     <w:nsid w:val="19673570"/>
     <w:multiLevelType w:val="hybridMultilevel"/>
     <w:tmpl w:val="8416D990"/>
@@ -15651,7 +15740,7 @@
       </w:rPr>
     </w:lvl>
   </w:abstractNum>
-  <w:abstractNum w:abstractNumId="7" w15:restartNumberingAfterBreak="0">
+  <w:abstractNum w:abstractNumId="8" w15:restartNumberingAfterBreak="0">
     <w:nsid w:val="1B2341FD"/>
     <w:multiLevelType w:val="hybridMultilevel"/>
     <w:tmpl w:val="9C5E364E"/>
@@ -15800,7 +15889,7 @@
       </w:rPr>
     </w:lvl>
   </w:abstractNum>
-  <w:abstractNum w:abstractNumId="8" w15:restartNumberingAfterBreak="0">
+  <w:abstractNum w:abstractNumId="9" w15:restartNumberingAfterBreak="0">
     <w:nsid w:val="23D013B3"/>
     <w:multiLevelType w:val="hybridMultilevel"/>
     <w:tmpl w:val="BB9A9E24"/>
@@ -15913,7 +16002,7 @@
       </w:rPr>
     </w:lvl>
   </w:abstractNum>
-  <w:abstractNum w:abstractNumId="9" w15:restartNumberingAfterBreak="0">
+  <w:abstractNum w:abstractNumId="10" w15:restartNumberingAfterBreak="0">
     <w:nsid w:val="294B55A2"/>
     <w:multiLevelType w:val="hybridMultilevel"/>
     <w:tmpl w:val="E3ACFDB2"/>
@@ -16026,7 +16115,7 @@
       </w:rPr>
     </w:lvl>
   </w:abstractNum>
-  <w:abstractNum w:abstractNumId="10" w15:restartNumberingAfterBreak="0">
+  <w:abstractNum w:abstractNumId="11" w15:restartNumberingAfterBreak="0">
     <w:nsid w:val="2BC8434A"/>
     <w:multiLevelType w:val="hybridMultilevel"/>
     <w:tmpl w:val="44D29B46"/>
@@ -16139,7 +16228,7 @@
       </w:rPr>
     </w:lvl>
   </w:abstractNum>
-  <w:abstractNum w:abstractNumId="11" w15:restartNumberingAfterBreak="0">
+  <w:abstractNum w:abstractNumId="12" w15:restartNumberingAfterBreak="0">
     <w:nsid w:val="38043D9B"/>
     <w:multiLevelType w:val="hybridMultilevel"/>
     <w:tmpl w:val="2CA41436"/>
@@ -16252,7 +16341,7 @@
       </w:rPr>
     </w:lvl>
   </w:abstractNum>
-  <w:abstractNum w:abstractNumId="12" w15:restartNumberingAfterBreak="0">
+  <w:abstractNum w:abstractNumId="13" w15:restartNumberingAfterBreak="0">
     <w:nsid w:val="396051C9"/>
     <w:multiLevelType w:val="hybridMultilevel"/>
     <w:tmpl w:val="BF107878"/>
@@ -16365,7 +16454,7 @@
       </w:rPr>
     </w:lvl>
   </w:abstractNum>
-  <w:abstractNum w:abstractNumId="13" w15:restartNumberingAfterBreak="0">
+  <w:abstractNum w:abstractNumId="14" w15:restartNumberingAfterBreak="0">
     <w:nsid w:val="44D32375"/>
     <w:multiLevelType w:val="hybridMultilevel"/>
     <w:tmpl w:val="0B42361A"/>
@@ -16478,7 +16567,7 @@
       </w:rPr>
     </w:lvl>
   </w:abstractNum>
-  <w:abstractNum w:abstractNumId="14" w15:restartNumberingAfterBreak="0">
+  <w:abstractNum w:abstractNumId="15" w15:restartNumberingAfterBreak="0">
     <w:nsid w:val="47747AF8"/>
     <w:multiLevelType w:val="hybridMultilevel"/>
     <w:tmpl w:val="BD7CBB5E"/>
@@ -16564,7 +16653,7 @@
       </w:pPr>
     </w:lvl>
   </w:abstractNum>
-  <w:abstractNum w:abstractNumId="15" w15:restartNumberingAfterBreak="0">
+  <w:abstractNum w:abstractNumId="16" w15:restartNumberingAfterBreak="0">
     <w:nsid w:val="4C4F4AAD"/>
     <w:multiLevelType w:val="hybridMultilevel"/>
     <w:tmpl w:val="25848FB4"/>
@@ -16677,7 +16766,7 @@
       </w:rPr>
     </w:lvl>
   </w:abstractNum>
-  <w:abstractNum w:abstractNumId="16" w15:restartNumberingAfterBreak="0">
+  <w:abstractNum w:abstractNumId="17" w15:restartNumberingAfterBreak="0">
     <w:nsid w:val="4CA34D16"/>
     <w:multiLevelType w:val="hybridMultilevel"/>
     <w:tmpl w:val="03C4EAC4"/>
@@ -16790,7 +16879,7 @@
       </w:rPr>
     </w:lvl>
   </w:abstractNum>
-  <w:abstractNum w:abstractNumId="17" w15:restartNumberingAfterBreak="0">
+  <w:abstractNum w:abstractNumId="18" w15:restartNumberingAfterBreak="0">
     <w:nsid w:val="54E52FAD"/>
     <w:multiLevelType w:val="hybridMultilevel"/>
     <w:tmpl w:val="697AF114"/>
@@ -16876,7 +16965,7 @@
       </w:pPr>
     </w:lvl>
   </w:abstractNum>
-  <w:abstractNum w:abstractNumId="18" w15:restartNumberingAfterBreak="0">
+  <w:abstractNum w:abstractNumId="19" w15:restartNumberingAfterBreak="0">
     <w:nsid w:val="5D4733C2"/>
     <w:multiLevelType w:val="hybridMultilevel"/>
     <w:tmpl w:val="D186BDE8"/>
@@ -16989,7 +17078,7 @@
       </w:rPr>
     </w:lvl>
   </w:abstractNum>
-  <w:abstractNum w:abstractNumId="19" w15:restartNumberingAfterBreak="0">
+  <w:abstractNum w:abstractNumId="20" w15:restartNumberingAfterBreak="0">
     <w:nsid w:val="62425B47"/>
     <w:multiLevelType w:val="hybridMultilevel"/>
     <w:tmpl w:val="F7622A5E"/>
@@ -17102,7 +17191,7 @@
       </w:rPr>
     </w:lvl>
   </w:abstractNum>
-  <w:abstractNum w:abstractNumId="20" w15:restartNumberingAfterBreak="0">
+  <w:abstractNum w:abstractNumId="21" w15:restartNumberingAfterBreak="0">
     <w:nsid w:val="631A3B37"/>
     <w:multiLevelType w:val="hybridMultilevel"/>
     <w:tmpl w:val="F9387A44"/>
@@ -17215,7 +17304,7 @@
       </w:rPr>
     </w:lvl>
   </w:abstractNum>
-  <w:abstractNum w:abstractNumId="21" w15:restartNumberingAfterBreak="0">
+  <w:abstractNum w:abstractNumId="22" w15:restartNumberingAfterBreak="0">
     <w:nsid w:val="6FA73763"/>
     <w:multiLevelType w:val="hybridMultilevel"/>
     <w:tmpl w:val="793EC390"/>
@@ -17301,7 +17390,7 @@
       </w:pPr>
     </w:lvl>
   </w:abstractNum>
-  <w:abstractNum w:abstractNumId="22" w15:restartNumberingAfterBreak="0">
+  <w:abstractNum w:abstractNumId="23" w15:restartNumberingAfterBreak="0">
     <w:nsid w:val="769347BD"/>
     <w:multiLevelType w:val="hybridMultilevel"/>
     <w:tmpl w:val="AAB8FECE"/>
@@ -17414,7 +17503,7 @@
       </w:rPr>
     </w:lvl>
   </w:abstractNum>
-  <w:abstractNum w:abstractNumId="23" w15:restartNumberingAfterBreak="0">
+  <w:abstractNum w:abstractNumId="24" w15:restartNumberingAfterBreak="0">
     <w:nsid w:val="76AF5969"/>
     <w:multiLevelType w:val="hybridMultilevel"/>
     <w:tmpl w:val="B9523380"/>
@@ -17527,7 +17616,7 @@
       </w:rPr>
     </w:lvl>
   </w:abstractNum>
-  <w:abstractNum w:abstractNumId="24" w15:restartNumberingAfterBreak="0">
+  <w:abstractNum w:abstractNumId="25" w15:restartNumberingAfterBreak="0">
     <w:nsid w:val="77F95F4E"/>
     <w:multiLevelType w:val="hybridMultilevel"/>
     <w:tmpl w:val="06D4331A"/>
@@ -17640,86 +17729,178 @@
       </w:rPr>
     </w:lvl>
   </w:abstractNum>
+  <w:abstractNum w:abstractNumId="26" w15:restartNumberingAfterBreak="0">
+    <w:nsid w:val="7E2357BA"/>
+    <w:multiLevelType w:val="hybridMultilevel"/>
+    <w:tmpl w:val="2EB09F76"/>
+    <w:lvl w:ilvl="0" w:tplc="FFFFFFFF">
+      <w:start w:val="1"/>
+      <w:numFmt w:val="decimal"/>
+      <w:lvlText w:val="%1."/>
+      <w:lvlJc w:val="left"/>
+      <w:pPr>
+        <w:ind w:left="720" w:hanging="360"/>
+      </w:pPr>
+    </w:lvl>
+    <w:lvl w:ilvl="1" w:tplc="FFFFFFFF">
+      <w:start w:val="1"/>
+      <w:numFmt w:val="lowerLetter"/>
+      <w:lvlText w:val="%2."/>
+      <w:lvlJc w:val="left"/>
+      <w:pPr>
+        <w:ind w:left="1440" w:hanging="360"/>
+      </w:pPr>
+    </w:lvl>
+    <w:lvl w:ilvl="2" w:tplc="FFFFFFFF" w:tentative="1">
+      <w:start w:val="1"/>
+      <w:numFmt w:val="lowerRoman"/>
+      <w:lvlText w:val="%3."/>
+      <w:lvlJc w:val="right"/>
+      <w:pPr>
+        <w:ind w:left="2160" w:hanging="180"/>
+      </w:pPr>
+    </w:lvl>
+    <w:lvl w:ilvl="3" w:tplc="FFFFFFFF" w:tentative="1">
+      <w:start w:val="1"/>
+      <w:numFmt w:val="decimal"/>
+      <w:lvlText w:val="%4."/>
+      <w:lvlJc w:val="left"/>
+      <w:pPr>
+        <w:ind w:left="2880" w:hanging="360"/>
+      </w:pPr>
+    </w:lvl>
+    <w:lvl w:ilvl="4" w:tplc="FFFFFFFF" w:tentative="1">
+      <w:start w:val="1"/>
+      <w:numFmt w:val="lowerLetter"/>
+      <w:lvlText w:val="%5."/>
+      <w:lvlJc w:val="left"/>
+      <w:pPr>
+        <w:ind w:left="3600" w:hanging="360"/>
+      </w:pPr>
+    </w:lvl>
+    <w:lvl w:ilvl="5" w:tplc="FFFFFFFF" w:tentative="1">
+      <w:start w:val="1"/>
+      <w:numFmt w:val="lowerRoman"/>
+      <w:lvlText w:val="%6."/>
+      <w:lvlJc w:val="right"/>
+      <w:pPr>
+        <w:ind w:left="4320" w:hanging="180"/>
+      </w:pPr>
+    </w:lvl>
+    <w:lvl w:ilvl="6" w:tplc="FFFFFFFF" w:tentative="1">
+      <w:start w:val="1"/>
+      <w:numFmt w:val="decimal"/>
+      <w:lvlText w:val="%7."/>
+      <w:lvlJc w:val="left"/>
+      <w:pPr>
+        <w:ind w:left="5040" w:hanging="360"/>
+      </w:pPr>
+    </w:lvl>
+    <w:lvl w:ilvl="7" w:tplc="FFFFFFFF" w:tentative="1">
+      <w:start w:val="1"/>
+      <w:numFmt w:val="lowerLetter"/>
+      <w:lvlText w:val="%8."/>
+      <w:lvlJc w:val="left"/>
+      <w:pPr>
+        <w:ind w:left="5760" w:hanging="360"/>
+      </w:pPr>
+    </w:lvl>
+    <w:lvl w:ilvl="8" w:tplc="FFFFFFFF" w:tentative="1">
+      <w:start w:val="1"/>
+      <w:numFmt w:val="lowerRoman"/>
+      <w:lvlText w:val="%9."/>
+      <w:lvlJc w:val="right"/>
+      <w:pPr>
+        <w:ind w:left="6480" w:hanging="180"/>
+      </w:pPr>
+    </w:lvl>
+  </w:abstractNum>
   <w:num w:numId="1">
-    <w:abstractNumId w:val="11"/>
+    <w:abstractNumId w:val="12"/>
   </w:num>
   <w:num w:numId="2">
-    <w:abstractNumId w:val="20"/>
+    <w:abstractNumId w:val="21"/>
   </w:num>
   <w:num w:numId="3">
-    <w:abstractNumId w:val="12"/>
+    <w:abstractNumId w:val="13"/>
   </w:num>
   <w:num w:numId="4">
     <w:abstractNumId w:val="0"/>
   </w:num>
   <w:num w:numId="5">
-    <w:abstractNumId w:val="9"/>
+    <w:abstractNumId w:val="10"/>
   </w:num>
   <w:num w:numId="6">
-    <w:abstractNumId w:val="13"/>
+    <w:abstractNumId w:val="14"/>
   </w:num>
   <w:num w:numId="7">
-    <w:abstractNumId w:val="16"/>
+    <w:abstractNumId w:val="17"/>
   </w:num>
   <w:num w:numId="8">
-    <w:abstractNumId w:val="17"/>
+    <w:abstractNumId w:val="18"/>
   </w:num>
   <w:num w:numId="9">
-    <w:abstractNumId w:val="7"/>
+    <w:abstractNumId w:val="8"/>
   </w:num>
   <w:num w:numId="10">
     <w:abstractNumId w:val="4"/>
   </w:num>
   <w:num w:numId="11">
-    <w:abstractNumId w:val="24"/>
+    <w:abstractNumId w:val="25"/>
   </w:num>
   <w:num w:numId="12">
+    <w:abstractNumId w:val="7"/>
+  </w:num>
+  <w:num w:numId="13">
+    <w:abstractNumId w:val="11"/>
+  </w:num>
+  <w:num w:numId="14">
+    <w:abstractNumId w:val="23"/>
+  </w:num>
+  <w:num w:numId="15">
     <w:abstractNumId w:val="6"/>
   </w:num>
-  <w:num w:numId="13">
-    <w:abstractNumId w:val="10"/>
-  </w:num>
-  <w:num w:numId="14">
-    <w:abstractNumId w:val="22"/>
-  </w:num>
-  <w:num w:numId="15">
-    <w:abstractNumId w:val="5"/>
-  </w:num>
   <w:num w:numId="16">
-    <w:abstractNumId w:val="15"/>
+    <w:abstractNumId w:val="16"/>
   </w:num>
   <w:num w:numId="17">
     <w:abstractNumId w:val="2"/>
   </w:num>
   <w:num w:numId="18">
-    <w:abstractNumId w:val="18"/>
+    <w:abstractNumId w:val="19"/>
   </w:num>
   <w:num w:numId="19">
     <w:abstractNumId w:val="3"/>
   </w:num>
   <w:num w:numId="20">
-    <w:abstractNumId w:val="8"/>
+    <w:abstractNumId w:val="9"/>
   </w:num>
   <w:num w:numId="21">
-    <w:abstractNumId w:val="23"/>
+    <w:abstractNumId w:val="24"/>
   </w:num>
   <w:num w:numId="22">
-    <w:abstractNumId w:val="14"/>
+    <w:abstractNumId w:val="15"/>
   </w:num>
   <w:num w:numId="23">
     <w:abstractNumId w:val="1"/>
   </w:num>
   <w:num w:numId="24">
-    <w:abstractNumId w:val="19"/>
+    <w:abstractNumId w:val="20"/>
   </w:num>
   <w:num w:numId="25">
-    <w:abstractNumId w:val="21"/>
+    <w:abstractNumId w:val="22"/>
+  </w:num>
+  <w:num w:numId="26">
+    <w:abstractNumId w:val="5"/>
+  </w:num>
+  <w:num w:numId="27">
+    <w:abstractNumId w:val="26"/>
   </w:num>
 </w:numbering>
 </file>
 
 <file path=word/styles.xml><?xml version="1.0" encoding="utf-8"?>
-<w:styles xmlns:mc="http://schemas.openxmlformats.org/markup-compatibility/2006" xmlns:r="http://schemas.openxmlformats.org/officeDocument/2006/relationships" xmlns:w="http://schemas.openxmlformats.org/wordprocessingml/2006/main" xmlns:w14="http://schemas.microsoft.com/office/word/2010/wordml" xmlns:w15="http://schemas.microsoft.com/office/word/2012/wordml" xmlns:w16cid="http://schemas.microsoft.com/office/word/2016/wordml/cid" xmlns:w16se="http://schemas.microsoft.com/office/word/2015/wordml/symex" mc:Ignorable="w14 w15 w16se w16cid">
+<w:styles xmlns:mc="http://schemas.openxmlformats.org/markup-compatibility/2006" xmlns:r="http://schemas.openxmlformats.org/officeDocument/2006/relationships" xmlns:w="http://schemas.openxmlformats.org/wordprocessingml/2006/main" xmlns:w14="http://schemas.microsoft.com/office/word/2010/wordml" xmlns:w15="http://schemas.microsoft.com/office/word/2012/wordml" xmlns:w16cex="http://schemas.microsoft.com/office/word/2018/wordml/cex" xmlns:w16cid="http://schemas.microsoft.com/office/word/2016/wordml/cid" xmlns:w16="http://schemas.microsoft.com/office/word/2018/wordml" xmlns:w16sdtdh="http://schemas.microsoft.com/office/word/2020/wordml/sdtdatahash" xmlns:w16se="http://schemas.microsoft.com/office/word/2015/wordml/symex" mc:Ignorable="w14 w15 w16se w16cid w16 w16cex w16sdtdh">
   <w:docDefaults>
     <w:rPrDefault>
       <w:rPr>
@@ -17741,7 +17922,7 @@
       </w:pPr>
     </w:pPrDefault>
   </w:docDefaults>
-  <w:latentStyles w:defLockedState="0" w:defUIPriority="99" w:defSemiHidden="0" w:defUnhideWhenUsed="0" w:defQFormat="0" w:count="375">
+  <w:latentStyles w:defLockedState="0" w:defUIPriority="99" w:defSemiHidden="0" w:defUnhideWhenUsed="0" w:defQFormat="0" w:count="376">
     <w:lsdException w:name="Normal" w:uiPriority="0" w:qFormat="1"/>
     <w:lsdException w:name="heading 1" w:uiPriority="9" w:qFormat="1"/>
     <w:lsdException w:name="heading 2" w:semiHidden="1" w:uiPriority="9" w:unhideWhenUsed="1" w:qFormat="1"/>
@@ -17847,7 +18028,6 @@
     <w:lsdException w:name="HTML Sample" w:semiHidden="1" w:unhideWhenUsed="1"/>
     <w:lsdException w:name="HTML Typewriter" w:semiHidden="1" w:unhideWhenUsed="1"/>
     <w:lsdException w:name="HTML Variable" w:semiHidden="1" w:unhideWhenUsed="1"/>
-    <w:lsdException w:name="Normal Table" w:semiHidden="1" w:unhideWhenUsed="1"/>
     <w:lsdException w:name="annotation subject" w:semiHidden="1" w:unhideWhenUsed="1"/>
     <w:lsdException w:name="No List" w:semiHidden="1" w:unhideWhenUsed="1"/>
     <w:lsdException w:name="Outline List 1" w:semiHidden="1" w:unhideWhenUsed="1"/>
@@ -17894,10 +18074,8 @@
     <w:lsdException w:name="Table Subtle 2" w:semiHidden="1" w:unhideWhenUsed="1"/>
     <w:lsdException w:name="Table Web 1" w:semiHidden="1" w:unhideWhenUsed="1"/>
     <w:lsdException w:name="Table Web 2" w:semiHidden="1" w:unhideWhenUsed="1"/>
-    <w:lsdException w:name="Table Web 3" w:semiHidden="1" w:unhideWhenUsed="1"/>
     <w:lsdException w:name="Balloon Text" w:semiHidden="1" w:unhideWhenUsed="1"/>
     <w:lsdException w:name="Table Grid" w:uiPriority="59"/>
-    <w:lsdException w:name="Table Theme" w:semiHidden="1" w:unhideWhenUsed="1"/>
     <w:lsdException w:name="Placeholder Text" w:semiHidden="1"/>
     <w:lsdException w:name="No Spacing" w:uiPriority="1" w:qFormat="1"/>
     <w:lsdException w:name="Light Shading" w:uiPriority="60"/>
@@ -18117,6 +18295,7 @@
     <w:lsdException w:name="Smart Hyperlink" w:semiHidden="1" w:unhideWhenUsed="1"/>
     <w:lsdException w:name="Hashtag" w:semiHidden="1" w:unhideWhenUsed="1"/>
     <w:lsdException w:name="Unresolved Mention" w:semiHidden="1" w:unhideWhenUsed="1"/>
+    <w:lsdException w:name="Smart Link" w:semiHidden="1" w:unhideWhenUsed="1"/>
   </w:latentStyles>
   <w:style w:type="paragraph" w:default="1" w:styleId="Normal">
     <w:name w:val="Normal"/>
@@ -21855,7 +22034,7 @@
       </w:tcPr>
     </w:tblStylePr>
   </w:style>
-  <w:style w:type="table" w:styleId="GridTable6Colorful">
+  <w:style w:type="table" w:styleId="GridTable6Colourful">
     <w:name w:val="Grid Table 6 Colorful"/>
     <w:basedOn w:val="TableNormal"/>
     <w:uiPriority w:val="99"/>
@@ -22352,7 +22531,7 @@
       </w:rPr>
     </w:tblStylePr>
   </w:style>
-  <w:style w:type="table" w:styleId="GridTable7Colorful">
+  <w:style w:type="table" w:styleId="GridTable7Colourful">
     <w:name w:val="Grid Table 7 Colorful"/>
     <w:basedOn w:val="TableNormal"/>
     <w:uiPriority w:val="99"/>
@@ -25901,7 +26080,7 @@
       </w:tcPr>
     </w:tblStylePr>
   </w:style>
-  <w:style w:type="table" w:styleId="ListTable6Colorful">
+  <w:style w:type="table" w:styleId="ListTable6Colourful">
     <w:name w:val="List Table 6 Colorful"/>
     <w:basedOn w:val="TableNormal"/>
     <w:uiPriority w:val="99"/>
@@ -26412,7 +26591,7 @@
       </w:rPr>
     </w:tblStylePr>
   </w:style>
-  <w:style w:type="table" w:styleId="ListTable7Colorful">
+  <w:style w:type="table" w:styleId="ListTable7Colourful">
     <w:name w:val="List Table 7 Colorful"/>
     <w:basedOn w:val="TableNormal"/>
     <w:uiPriority w:val="99"/>

</xml_diff>

<commit_message>
Added the option to set the edges color and width.
</commit_message>
<xml_diff>
--- a/clans/manual/Manual.docx
+++ b/clans/manual/Manual.docx
@@ -1,6 +1,6 @@
 
 <file path=word/document.xml><?xml version="1.0" encoding="utf-8"?>
-<w:document xmlns:wpc="http://schemas.microsoft.com/office/word/2010/wordprocessingCanvas" xmlns:cx="http://schemas.microsoft.com/office/drawing/2014/chartex" xmlns:cx1="http://schemas.microsoft.com/office/drawing/2015/9/8/chartex" xmlns:cx2="http://schemas.microsoft.com/office/drawing/2015/10/21/chartex" xmlns:cx3="http://schemas.microsoft.com/office/drawing/2016/5/9/chartex" xmlns:cx4="http://schemas.microsoft.com/office/drawing/2016/5/10/chartex" xmlns:cx5="http://schemas.microsoft.com/office/drawing/2016/5/11/chartex" xmlns:cx6="http://schemas.microsoft.com/office/drawing/2016/5/12/chartex" xmlns:cx7="http://schemas.microsoft.com/office/drawing/2016/5/13/chartex" xmlns:cx8="http://schemas.microsoft.com/office/drawing/2016/5/14/chartex" xmlns:mc="http://schemas.openxmlformats.org/markup-compatibility/2006" xmlns:aink="http://schemas.microsoft.com/office/drawing/2016/ink" xmlns:am3d="http://schemas.microsoft.com/office/drawing/2017/model3d" xmlns:o="urn:schemas-microsoft-com:office:office" xmlns:r="http://schemas.openxmlformats.org/officeDocument/2006/relationships" xmlns:m="http://schemas.openxmlformats.org/officeDocument/2006/math" xmlns:v="urn:schemas-microsoft-com:vml" xmlns:wp14="http://schemas.microsoft.com/office/word/2010/wordprocessingDrawing" xmlns:wp="http://schemas.openxmlformats.org/drawingml/2006/wordprocessingDrawing" xmlns:w10="urn:schemas-microsoft-com:office:word" xmlns:w="http://schemas.openxmlformats.org/wordprocessingml/2006/main" xmlns:w14="http://schemas.microsoft.com/office/word/2010/wordml" xmlns:w15="http://schemas.microsoft.com/office/word/2012/wordml" xmlns:w16cex="http://schemas.microsoft.com/office/word/2018/wordml/cex" xmlns:w16cid="http://schemas.microsoft.com/office/word/2016/wordml/cid" xmlns:w16="http://schemas.microsoft.com/office/word/2018/wordml" xmlns:w16sdtdh="http://schemas.microsoft.com/office/word/2020/wordml/sdtdatahash" xmlns:w16se="http://schemas.microsoft.com/office/word/2015/wordml/symex" xmlns:wpg="http://schemas.microsoft.com/office/word/2010/wordprocessingGroup" xmlns:wpi="http://schemas.microsoft.com/office/word/2010/wordprocessingInk" xmlns:wne="http://schemas.microsoft.com/office/word/2006/wordml" xmlns:wps="http://schemas.microsoft.com/office/word/2010/wordprocessingShape" mc:Ignorable="w14 w15 w16se w16cid w16 w16cex w16sdtdh wp14">
+<w:document xmlns:wpc="http://schemas.microsoft.com/office/word/2010/wordprocessingCanvas" xmlns:cx="http://schemas.microsoft.com/office/drawing/2014/chartex" xmlns:cx1="http://schemas.microsoft.com/office/drawing/2015/9/8/chartex" xmlns:cx2="http://schemas.microsoft.com/office/drawing/2015/10/21/chartex" xmlns:cx3="http://schemas.microsoft.com/office/drawing/2016/5/9/chartex" xmlns:cx4="http://schemas.microsoft.com/office/drawing/2016/5/10/chartex" xmlns:cx5="http://schemas.microsoft.com/office/drawing/2016/5/11/chartex" xmlns:cx6="http://schemas.microsoft.com/office/drawing/2016/5/12/chartex" xmlns:cx7="http://schemas.microsoft.com/office/drawing/2016/5/13/chartex" xmlns:cx8="http://schemas.microsoft.com/office/drawing/2016/5/14/chartex" xmlns:mc="http://schemas.openxmlformats.org/markup-compatibility/2006" xmlns:aink="http://schemas.microsoft.com/office/drawing/2016/ink" xmlns:am3d="http://schemas.microsoft.com/office/drawing/2017/model3d" xmlns:o="urn:schemas-microsoft-com:office:office" xmlns:oel="http://schemas.microsoft.com/office/2019/extlst" xmlns:r="http://schemas.openxmlformats.org/officeDocument/2006/relationships" xmlns:m="http://schemas.openxmlformats.org/officeDocument/2006/math" xmlns:v="urn:schemas-microsoft-com:vml" xmlns:wp14="http://schemas.microsoft.com/office/word/2010/wordprocessingDrawing" xmlns:wp="http://schemas.openxmlformats.org/drawingml/2006/wordprocessingDrawing" xmlns:w10="urn:schemas-microsoft-com:office:word" xmlns:w="http://schemas.openxmlformats.org/wordprocessingml/2006/main" xmlns:w14="http://schemas.microsoft.com/office/word/2010/wordml" xmlns:w15="http://schemas.microsoft.com/office/word/2012/wordml" xmlns:w16cex="http://schemas.microsoft.com/office/word/2018/wordml/cex" xmlns:w16cid="http://schemas.microsoft.com/office/word/2016/wordml/cid" xmlns:w16="http://schemas.microsoft.com/office/word/2018/wordml" xmlns:w16sdtdh="http://schemas.microsoft.com/office/word/2020/wordml/sdtdatahash" xmlns:w16se="http://schemas.microsoft.com/office/word/2015/wordml/symex" xmlns:wpg="http://schemas.microsoft.com/office/word/2010/wordprocessingGroup" xmlns:wpi="http://schemas.microsoft.com/office/word/2010/wordprocessingInk" xmlns:wne="http://schemas.microsoft.com/office/word/2006/wordml" xmlns:wps="http://schemas.microsoft.com/office/word/2010/wordprocessingShape" mc:Ignorable="w14 w15 w16se w16cid w16 w16cex w16sdtdh wp14">
   <w:body>
     <w:p>
       <w:pPr>
@@ -61,7 +61,6 @@
           <w:docPartUnique/>
         </w:docPartObj>
       </w:sdtPr>
-      <w:sdtEndPr/>
       <w:sdtContent>
         <w:p>
           <w:pPr>
@@ -119,7 +118,7 @@
             </w:rPr>
             <w:fldChar w:fldCharType="separate"/>
           </w:r>
-          <w:hyperlink w:anchor="_Toc107217973" w:history="1">
+          <w:hyperlink w:anchor="_Toc107480776" w:history="1">
             <w:r>
               <w:rPr>
                 <w:rStyle w:val="Hyperlink"/>
@@ -147,7 +146,7 @@
                 <w:noProof/>
                 <w:webHidden/>
               </w:rPr>
-              <w:instrText xml:space="preserve"> PAGEREF _Toc107217973 \h </w:instrText>
+              <w:instrText xml:space="preserve"> PAGEREF _Toc107480776 \h </w:instrText>
             </w:r>
             <w:r>
               <w:rPr>
@@ -194,7 +193,7 @@
               <w:lang w:val="en-DE"/>
             </w:rPr>
           </w:pPr>
-          <w:hyperlink w:anchor="_Toc107217974" w:history="1">
+          <w:hyperlink w:anchor="_Toc107480777" w:history="1">
             <w:r>
               <w:rPr>
                 <w:rStyle w:val="Hyperlink"/>
@@ -222,7 +221,7 @@
                 <w:noProof/>
                 <w:webHidden/>
               </w:rPr>
-              <w:instrText xml:space="preserve"> PAGEREF _Toc107217974 \h </w:instrText>
+              <w:instrText xml:space="preserve"> PAGEREF _Toc107480777 \h </w:instrText>
             </w:r>
             <w:r>
               <w:rPr>
@@ -269,7 +268,7 @@
               <w:lang w:val="en-DE"/>
             </w:rPr>
           </w:pPr>
-          <w:hyperlink w:anchor="_Toc107217975" w:history="1">
+          <w:hyperlink w:anchor="_Toc107480778" w:history="1">
             <w:r>
               <w:rPr>
                 <w:rStyle w:val="Hyperlink"/>
@@ -297,7 +296,7 @@
                 <w:noProof/>
                 <w:webHidden/>
               </w:rPr>
-              <w:instrText xml:space="preserve"> PAGEREF _Toc107217975 \h </w:instrText>
+              <w:instrText xml:space="preserve"> PAGEREF _Toc107480778 \h </w:instrText>
             </w:r>
             <w:r>
               <w:rPr>
@@ -344,7 +343,7 @@
               <w:lang w:val="en-DE"/>
             </w:rPr>
           </w:pPr>
-          <w:hyperlink w:anchor="_Toc107217976" w:history="1">
+          <w:hyperlink w:anchor="_Toc107480779" w:history="1">
             <w:r>
               <w:rPr>
                 <w:rStyle w:val="Hyperlink"/>
@@ -372,7 +371,7 @@
                 <w:noProof/>
                 <w:webHidden/>
               </w:rPr>
-              <w:instrText xml:space="preserve"> PAGEREF _Toc107217976 \h </w:instrText>
+              <w:instrText xml:space="preserve"> PAGEREF _Toc107480779 \h </w:instrText>
             </w:r>
             <w:r>
               <w:rPr>
@@ -419,7 +418,7 @@
               <w:lang w:val="en-DE"/>
             </w:rPr>
           </w:pPr>
-          <w:hyperlink w:anchor="_Toc107217977" w:history="1">
+          <w:hyperlink w:anchor="_Toc107480780" w:history="1">
             <w:r>
               <w:rPr>
                 <w:rStyle w:val="Hyperlink"/>
@@ -447,7 +446,7 @@
                 <w:noProof/>
                 <w:webHidden/>
               </w:rPr>
-              <w:instrText xml:space="preserve"> PAGEREF _Toc107217977 \h </w:instrText>
+              <w:instrText xml:space="preserve"> PAGEREF _Toc107480780 \h </w:instrText>
             </w:r>
             <w:r>
               <w:rPr>
@@ -494,7 +493,7 @@
               <w:lang w:val="en-DE"/>
             </w:rPr>
           </w:pPr>
-          <w:hyperlink w:anchor="_Toc107217978" w:history="1">
+          <w:hyperlink w:anchor="_Toc107480781" w:history="1">
             <w:r>
               <w:rPr>
                 <w:rStyle w:val="Hyperlink"/>
@@ -522,7 +521,7 @@
                 <w:noProof/>
                 <w:webHidden/>
               </w:rPr>
-              <w:instrText xml:space="preserve"> PAGEREF _Toc107217978 \h </w:instrText>
+              <w:instrText xml:space="preserve"> PAGEREF _Toc107480781 \h </w:instrText>
             </w:r>
             <w:r>
               <w:rPr>
@@ -567,7 +566,7 @@
               <w:lang w:val="en-DE"/>
             </w:rPr>
           </w:pPr>
-          <w:hyperlink w:anchor="_Toc107217979" w:history="1">
+          <w:hyperlink w:anchor="_Toc107480782" w:history="1">
             <w:r>
               <w:rPr>
                 <w:rStyle w:val="Hyperlink"/>
@@ -595,7 +594,7 @@
                 <w:noProof/>
                 <w:webHidden/>
               </w:rPr>
-              <w:instrText xml:space="preserve"> PAGEREF _Toc107217979 \h </w:instrText>
+              <w:instrText xml:space="preserve"> PAGEREF _Toc107480782 \h </w:instrText>
             </w:r>
             <w:r>
               <w:rPr>
@@ -640,7 +639,7 @@
               <w:lang w:val="en-DE"/>
             </w:rPr>
           </w:pPr>
-          <w:hyperlink w:anchor="_Toc107217980" w:history="1">
+          <w:hyperlink w:anchor="_Toc107480783" w:history="1">
             <w:r>
               <w:rPr>
                 <w:rStyle w:val="Hyperlink"/>
@@ -668,7 +667,80 @@
                 <w:noProof/>
                 <w:webHidden/>
               </w:rPr>
-              <w:instrText xml:space="preserve"> PAGEREF _Toc107217980 \h </w:instrText>
+              <w:instrText xml:space="preserve"> PAGEREF _Toc107480783 \h </w:instrText>
+            </w:r>
+            <w:r>
+              <w:rPr>
+                <w:noProof/>
+                <w:webHidden/>
+              </w:rPr>
+            </w:r>
+            <w:r>
+              <w:rPr>
+                <w:noProof/>
+                <w:webHidden/>
+              </w:rPr>
+              <w:fldChar w:fldCharType="separate"/>
+            </w:r>
+            <w:r>
+              <w:rPr>
+                <w:noProof/>
+                <w:webHidden/>
+              </w:rPr>
+              <w:t>6</w:t>
+            </w:r>
+            <w:r>
+              <w:rPr>
+                <w:noProof/>
+                <w:webHidden/>
+              </w:rPr>
+              <w:fldChar w:fldCharType="end"/>
+            </w:r>
+          </w:hyperlink>
+        </w:p>
+        <w:p>
+          <w:pPr>
+            <w:pStyle w:val="TOC3"/>
+            <w:tabs>
+              <w:tab w:val="right" w:leader="dot" w:pos="10450"/>
+            </w:tabs>
+            <w:rPr>
+              <w:rFonts w:asciiTheme="minorHAnsi" w:eastAsiaTheme="minorEastAsia" w:hAnsiTheme="minorHAnsi" w:cstheme="minorBidi"/>
+              <w:noProof/>
+              <w:sz w:val="24"/>
+              <w:szCs w:val="24"/>
+              <w:lang w:val="en-DE"/>
+            </w:rPr>
+          </w:pPr>
+          <w:hyperlink w:anchor="_Toc107480784" w:history="1">
+            <w:r>
+              <w:rPr>
+                <w:rStyle w:val="Hyperlink"/>
+                <w:rFonts w:asciiTheme="majorBidi" w:hAnsiTheme="majorBidi" w:cstheme="majorBidi"/>
+                <w:noProof/>
+              </w:rPr>
+              <w:t>Save as image</w:t>
+            </w:r>
+            <w:r>
+              <w:rPr>
+                <w:noProof/>
+                <w:webHidden/>
+              </w:rPr>
+              <w:tab/>
+            </w:r>
+            <w:r>
+              <w:rPr>
+                <w:noProof/>
+                <w:webHidden/>
+              </w:rPr>
+              <w:fldChar w:fldCharType="begin"/>
+            </w:r>
+            <w:r>
+              <w:rPr>
+                <w:noProof/>
+                <w:webHidden/>
+              </w:rPr>
+              <w:instrText xml:space="preserve"> PAGEREF _Toc107480784 \h </w:instrText>
             </w:r>
             <w:r>
               <w:rPr>
@@ -715,7 +787,7 @@
               <w:lang w:val="en-DE"/>
             </w:rPr>
           </w:pPr>
-          <w:hyperlink w:anchor="_Toc107217981" w:history="1">
+          <w:hyperlink w:anchor="_Toc107480785" w:history="1">
             <w:r>
               <w:rPr>
                 <w:rStyle w:val="Hyperlink"/>
@@ -743,7 +815,7 @@
                 <w:noProof/>
                 <w:webHidden/>
               </w:rPr>
-              <w:instrText xml:space="preserve"> PAGEREF _Toc107217981 \h </w:instrText>
+              <w:instrText xml:space="preserve"> PAGEREF _Toc107480785 \h </w:instrText>
             </w:r>
             <w:r>
               <w:rPr>
@@ -788,7 +860,7 @@
               <w:lang w:val="en-DE"/>
             </w:rPr>
           </w:pPr>
-          <w:hyperlink w:anchor="_Toc107217982" w:history="1">
+          <w:hyperlink w:anchor="_Toc107480786" w:history="1">
             <w:r>
               <w:rPr>
                 <w:rStyle w:val="Hyperlink"/>
@@ -816,7 +888,7 @@
                 <w:noProof/>
                 <w:webHidden/>
               </w:rPr>
-              <w:instrText xml:space="preserve"> PAGEREF _Toc107217982 \h </w:instrText>
+              <w:instrText xml:space="preserve"> PAGEREF _Toc107480786 \h </w:instrText>
             </w:r>
             <w:r>
               <w:rPr>
@@ -861,7 +933,7 @@
               <w:lang w:val="en-DE"/>
             </w:rPr>
           </w:pPr>
-          <w:hyperlink w:anchor="_Toc107217983" w:history="1">
+          <w:hyperlink w:anchor="_Toc107480787" w:history="1">
             <w:r>
               <w:rPr>
                 <w:rStyle w:val="Hyperlink"/>
@@ -891,7 +963,7 @@
                 <w:noProof/>
                 <w:webHidden/>
               </w:rPr>
-              <w:instrText xml:space="preserve"> PAGEREF _Toc107217983 \h </w:instrText>
+              <w:instrText xml:space="preserve"> PAGEREF _Toc107480787 \h </w:instrText>
             </w:r>
             <w:r>
               <w:rPr>
@@ -936,7 +1008,7 @@
               <w:lang w:val="en-DE"/>
             </w:rPr>
           </w:pPr>
-          <w:hyperlink w:anchor="_Toc107217984" w:history="1">
+          <w:hyperlink w:anchor="_Toc107480788" w:history="1">
             <w:r>
               <w:rPr>
                 <w:rStyle w:val="Hyperlink"/>
@@ -966,7 +1038,7 @@
                 <w:noProof/>
                 <w:webHidden/>
               </w:rPr>
-              <w:instrText xml:space="preserve"> PAGEREF _Toc107217984 \h </w:instrText>
+              <w:instrText xml:space="preserve"> PAGEREF _Toc107480788 \h </w:instrText>
             </w:r>
             <w:r>
               <w:rPr>
@@ -1011,7 +1083,7 @@
               <w:lang w:val="en-DE"/>
             </w:rPr>
           </w:pPr>
-          <w:hyperlink w:anchor="_Toc107217985" w:history="1">
+          <w:hyperlink w:anchor="_Toc107480789" w:history="1">
             <w:r>
               <w:rPr>
                 <w:rStyle w:val="Hyperlink"/>
@@ -1041,7 +1113,7 @@
                 <w:noProof/>
                 <w:webHidden/>
               </w:rPr>
-              <w:instrText xml:space="preserve"> PAGEREF _Toc107217985 \h </w:instrText>
+              <w:instrText xml:space="preserve"> PAGEREF _Toc107480789 \h </w:instrText>
             </w:r>
             <w:r>
               <w:rPr>
@@ -1087,7 +1159,7 @@
               <w:lang w:val="en-DE"/>
             </w:rPr>
           </w:pPr>
-          <w:hyperlink w:anchor="_Toc107217986" w:history="1">
+          <w:hyperlink w:anchor="_Toc107480790" w:history="1">
             <w:r>
               <w:rPr>
                 <w:rStyle w:val="Hyperlink"/>
@@ -1134,7 +1206,7 @@
                 <w:noProof/>
                 <w:webHidden/>
               </w:rPr>
-              <w:instrText xml:space="preserve"> PAGEREF _Toc107217986 \h </w:instrText>
+              <w:instrText xml:space="preserve"> PAGEREF _Toc107480790 \h </w:instrText>
             </w:r>
             <w:r>
               <w:rPr>
@@ -1180,7 +1252,7 @@
               <w:lang w:val="en-DE"/>
             </w:rPr>
           </w:pPr>
-          <w:hyperlink w:anchor="_Toc107217987" w:history="1">
+          <w:hyperlink w:anchor="_Toc107480791" w:history="1">
             <w:r>
               <w:rPr>
                 <w:rStyle w:val="Hyperlink"/>
@@ -1227,7 +1299,7 @@
                 <w:noProof/>
                 <w:webHidden/>
               </w:rPr>
-              <w:instrText xml:space="preserve"> PAGEREF _Toc107217987 \h </w:instrText>
+              <w:instrText xml:space="preserve"> PAGEREF _Toc107480791 \h </w:instrText>
             </w:r>
             <w:r>
               <w:rPr>
@@ -1272,7 +1344,7 @@
               <w:lang w:val="en-DE"/>
             </w:rPr>
           </w:pPr>
-          <w:hyperlink w:anchor="_Toc107217988" w:history="1">
+          <w:hyperlink w:anchor="_Toc107480792" w:history="1">
             <w:r>
               <w:rPr>
                 <w:rStyle w:val="Hyperlink"/>
@@ -1300,7 +1372,7 @@
                 <w:noProof/>
                 <w:webHidden/>
               </w:rPr>
-              <w:instrText xml:space="preserve"> PAGEREF _Toc107217988 \h </w:instrText>
+              <w:instrText xml:space="preserve"> PAGEREF _Toc107480792 \h </w:instrText>
             </w:r>
             <w:r>
               <w:rPr>
@@ -1345,7 +1417,7 @@
               <w:lang w:val="en-DE"/>
             </w:rPr>
           </w:pPr>
-          <w:hyperlink w:anchor="_Toc107217989" w:history="1">
+          <w:hyperlink w:anchor="_Toc107480793" w:history="1">
             <w:r>
               <w:rPr>
                 <w:rStyle w:val="Hyperlink"/>
@@ -1375,7 +1447,7 @@
                 <w:noProof/>
                 <w:webHidden/>
               </w:rPr>
-              <w:instrText xml:space="preserve"> PAGEREF _Toc107217989 \h </w:instrText>
+              <w:instrText xml:space="preserve"> PAGEREF _Toc107480793 \h </w:instrText>
             </w:r>
             <w:r>
               <w:rPr>
@@ -1420,7 +1492,7 @@
               <w:lang w:val="en-DE"/>
             </w:rPr>
           </w:pPr>
-          <w:hyperlink w:anchor="_Toc107217990" w:history="1">
+          <w:hyperlink w:anchor="_Toc107480794" w:history="1">
             <w:r>
               <w:rPr>
                 <w:rStyle w:val="Hyperlink"/>
@@ -1450,7 +1522,7 @@
                 <w:noProof/>
                 <w:webHidden/>
               </w:rPr>
-              <w:instrText xml:space="preserve"> PAGEREF _Toc107217990 \h </w:instrText>
+              <w:instrText xml:space="preserve"> PAGEREF _Toc107480794 \h </w:instrText>
             </w:r>
             <w:r>
               <w:rPr>
@@ -1495,7 +1567,7 @@
               <w:lang w:val="en-DE"/>
             </w:rPr>
           </w:pPr>
-          <w:hyperlink w:anchor="_Toc107217991" w:history="1">
+          <w:hyperlink w:anchor="_Toc107480795" w:history="1">
             <w:r>
               <w:rPr>
                 <w:rStyle w:val="Hyperlink"/>
@@ -1525,7 +1597,7 @@
                 <w:noProof/>
                 <w:webHidden/>
               </w:rPr>
-              <w:instrText xml:space="preserve"> PAGEREF _Toc107217991 \h </w:instrText>
+              <w:instrText xml:space="preserve"> PAGEREF _Toc107480795 \h </w:instrText>
             </w:r>
             <w:r>
               <w:rPr>
@@ -1570,7 +1642,7 @@
               <w:lang w:val="en-DE"/>
             </w:rPr>
           </w:pPr>
-          <w:hyperlink w:anchor="_Toc107217992" w:history="1">
+          <w:hyperlink w:anchor="_Toc107480796" w:history="1">
             <w:r>
               <w:rPr>
                 <w:rStyle w:val="Hyperlink"/>
@@ -1598,7 +1670,7 @@
                 <w:noProof/>
                 <w:webHidden/>
               </w:rPr>
-              <w:instrText xml:space="preserve"> PAGEREF _Toc107217992 \h </w:instrText>
+              <w:instrText xml:space="preserve"> PAGEREF _Toc107480796 \h </w:instrText>
             </w:r>
             <w:r>
               <w:rPr>
@@ -1643,7 +1715,7 @@
               <w:lang w:val="en-DE"/>
             </w:rPr>
           </w:pPr>
-          <w:hyperlink w:anchor="_Toc107217993" w:history="1">
+          <w:hyperlink w:anchor="_Toc107480797" w:history="1">
             <w:r>
               <w:rPr>
                 <w:rStyle w:val="Hyperlink"/>
@@ -1673,7 +1745,7 @@
                 <w:noProof/>
                 <w:webHidden/>
               </w:rPr>
-              <w:instrText xml:space="preserve"> PAGEREF _Toc107217993 \h </w:instrText>
+              <w:instrText xml:space="preserve"> PAGEREF _Toc107480797 \h </w:instrText>
             </w:r>
             <w:r>
               <w:rPr>
@@ -1718,7 +1790,7 @@
               <w:lang w:val="en-DE"/>
             </w:rPr>
           </w:pPr>
-          <w:hyperlink w:anchor="_Toc107217994" w:history="1">
+          <w:hyperlink w:anchor="_Toc107480798" w:history="1">
             <w:r>
               <w:rPr>
                 <w:rStyle w:val="Hyperlink"/>
@@ -1748,7 +1820,7 @@
                 <w:noProof/>
                 <w:webHidden/>
               </w:rPr>
-              <w:instrText xml:space="preserve"> PAGEREF _Toc107217994 \h </w:instrText>
+              <w:instrText xml:space="preserve"> PAGEREF _Toc107480798 \h </w:instrText>
             </w:r>
             <w:r>
               <w:rPr>
@@ -1793,7 +1865,7 @@
               <w:lang w:val="en-DE"/>
             </w:rPr>
           </w:pPr>
-          <w:hyperlink w:anchor="_Toc107217995" w:history="1">
+          <w:hyperlink w:anchor="_Toc107480799" w:history="1">
             <w:r>
               <w:rPr>
                 <w:rStyle w:val="Hyperlink"/>
@@ -1823,7 +1895,7 @@
                 <w:noProof/>
                 <w:webHidden/>
               </w:rPr>
-              <w:instrText xml:space="preserve"> PAGEREF _Toc107217995 \h </w:instrText>
+              <w:instrText xml:space="preserve"> PAGEREF _Toc107480799 \h </w:instrText>
             </w:r>
             <w:r>
               <w:rPr>
@@ -1868,7 +1940,7 @@
               <w:lang w:val="en-DE"/>
             </w:rPr>
           </w:pPr>
-          <w:hyperlink w:anchor="_Toc107217996" w:history="1">
+          <w:hyperlink w:anchor="_Toc107480800" w:history="1">
             <w:r>
               <w:rPr>
                 <w:rStyle w:val="Hyperlink"/>
@@ -1898,7 +1970,7 @@
                 <w:noProof/>
                 <w:webHidden/>
               </w:rPr>
-              <w:instrText xml:space="preserve"> PAGEREF _Toc107217996 \h </w:instrText>
+              <w:instrText xml:space="preserve"> PAGEREF _Toc107480800 \h </w:instrText>
             </w:r>
             <w:r>
               <w:rPr>
@@ -1943,7 +2015,7 @@
               <w:lang w:val="en-DE"/>
             </w:rPr>
           </w:pPr>
-          <w:hyperlink w:anchor="_Toc107217997" w:history="1">
+          <w:hyperlink w:anchor="_Toc107480801" w:history="1">
             <w:r>
               <w:rPr>
                 <w:rStyle w:val="Hyperlink"/>
@@ -1973,7 +2045,7 @@
                 <w:noProof/>
                 <w:webHidden/>
               </w:rPr>
-              <w:instrText xml:space="preserve"> PAGEREF _Toc107217997 \h </w:instrText>
+              <w:instrText xml:space="preserve"> PAGEREF _Toc107480801 \h </w:instrText>
             </w:r>
             <w:r>
               <w:rPr>
@@ -2018,7 +2090,7 @@
               <w:lang w:val="en-DE"/>
             </w:rPr>
           </w:pPr>
-          <w:hyperlink w:anchor="_Toc107217998" w:history="1">
+          <w:hyperlink w:anchor="_Toc107480802" w:history="1">
             <w:r>
               <w:rPr>
                 <w:rStyle w:val="Hyperlink"/>
@@ -2048,7 +2120,7 @@
                 <w:noProof/>
                 <w:webHidden/>
               </w:rPr>
-              <w:instrText xml:space="preserve"> PAGEREF _Toc107217998 \h </w:instrText>
+              <w:instrText xml:space="preserve"> PAGEREF _Toc107480802 \h </w:instrText>
             </w:r>
             <w:r>
               <w:rPr>
@@ -2093,7 +2165,7 @@
               <w:lang w:val="en-DE"/>
             </w:rPr>
           </w:pPr>
-          <w:hyperlink w:anchor="_Toc107217999" w:history="1">
+          <w:hyperlink w:anchor="_Toc107480803" w:history="1">
             <w:r>
               <w:rPr>
                 <w:rStyle w:val="Hyperlink"/>
@@ -2123,7 +2195,7 @@
                 <w:noProof/>
                 <w:webHidden/>
               </w:rPr>
-              <w:instrText xml:space="preserve"> PAGEREF _Toc107217999 \h </w:instrText>
+              <w:instrText xml:space="preserve"> PAGEREF _Toc107480803 \h </w:instrText>
             </w:r>
             <w:r>
               <w:rPr>
@@ -2168,7 +2240,7 @@
               <w:lang w:val="en-DE"/>
             </w:rPr>
           </w:pPr>
-          <w:hyperlink w:anchor="_Toc107218000" w:history="1">
+          <w:hyperlink w:anchor="_Toc107480804" w:history="1">
             <w:r>
               <w:rPr>
                 <w:rStyle w:val="Hyperlink"/>
@@ -2196,7 +2268,7 @@
                 <w:noProof/>
                 <w:webHidden/>
               </w:rPr>
-              <w:instrText xml:space="preserve"> PAGEREF _Toc107218000 \h </w:instrText>
+              <w:instrText xml:space="preserve"> PAGEREF _Toc107480804 \h </w:instrText>
             </w:r>
             <w:r>
               <w:rPr>
@@ -2216,7 +2288,7 @@
                 <w:noProof/>
                 <w:webHidden/>
               </w:rPr>
-              <w:t>12</w:t>
+              <w:t>11</w:t>
             </w:r>
             <w:r>
               <w:rPr>
@@ -2241,7 +2313,7 @@
               <w:lang w:val="en-DE"/>
             </w:rPr>
           </w:pPr>
-          <w:hyperlink w:anchor="_Toc107218001" w:history="1">
+          <w:hyperlink w:anchor="_Toc107480805" w:history="1">
             <w:r>
               <w:rPr>
                 <w:rStyle w:val="Hyperlink"/>
@@ -2271,7 +2343,7 @@
                 <w:noProof/>
                 <w:webHidden/>
               </w:rPr>
-              <w:instrText xml:space="preserve"> PAGEREF _Toc107218001 \h </w:instrText>
+              <w:instrText xml:space="preserve"> PAGEREF _Toc107480805 \h </w:instrText>
             </w:r>
             <w:r>
               <w:rPr>
@@ -2291,7 +2363,7 @@
                 <w:noProof/>
                 <w:webHidden/>
               </w:rPr>
-              <w:t>12</w:t>
+              <w:t>11</w:t>
             </w:r>
             <w:r>
               <w:rPr>
@@ -2316,7 +2388,7 @@
               <w:lang w:val="en-DE"/>
             </w:rPr>
           </w:pPr>
-          <w:hyperlink w:anchor="_Toc107218002" w:history="1">
+          <w:hyperlink w:anchor="_Toc107480806" w:history="1">
             <w:r>
               <w:rPr>
                 <w:rStyle w:val="Hyperlink"/>
@@ -2346,7 +2418,7 @@
                 <w:noProof/>
                 <w:webHidden/>
               </w:rPr>
-              <w:instrText xml:space="preserve"> PAGEREF _Toc107218002 \h </w:instrText>
+              <w:instrText xml:space="preserve"> PAGEREF _Toc107480806 \h </w:instrText>
             </w:r>
             <w:r>
               <w:rPr>
@@ -2403,7 +2475,7 @@
           <w:u w:val="single"/>
         </w:rPr>
       </w:pPr>
-      <w:bookmarkStart w:id="0" w:name="_Toc107217973"/>
+      <w:bookmarkStart w:id="0" w:name="_Toc107480776"/>
       <w:r>
         <w:rPr>
           <w:rFonts w:asciiTheme="majorBidi" w:hAnsiTheme="majorBidi" w:cstheme="majorBidi"/>
@@ -2428,26 +2500,74 @@
     </w:p>
     <w:p>
       <w:pPr>
-        <w:pStyle w:val="NormalWeb"/>
-        <w:spacing w:after="0" w:afterAutospacing="0"/>
-        <w:rPr>
-          <w:rFonts w:asciiTheme="majorBidi" w:hAnsiTheme="majorBidi" w:cstheme="majorBidi"/>
-          <w:sz w:val="22"/>
-          <w:szCs w:val="22"/>
-        </w:rPr>
-      </w:pPr>
-      <w:r>
-        <w:rPr>
-          <w:rFonts w:asciiTheme="majorBidi" w:hAnsiTheme="majorBidi" w:cstheme="majorBidi"/>
-          <w:sz w:val="22"/>
-          <w:szCs w:val="22"/>
-        </w:rPr>
-        <w:t xml:space="preserve">CLANS is a Python-based program for visualizing the relationship between protein sequences based on their pairwise sequence similarities. The program implements a version of the </w:t>
+        <w:rPr>
+          <w:rFonts w:asciiTheme="minorBidi" w:hAnsiTheme="minorBidi"/>
+          <w:sz w:val="22"/>
+          <w:szCs w:val="22"/>
+        </w:rPr>
+      </w:pPr>
+      <w:r>
+        <w:rPr>
+          <w:rFonts w:asciiTheme="minorBidi" w:hAnsiTheme="minorBidi" w:cstheme="minorBidi"/>
+          <w:sz w:val="22"/>
+          <w:szCs w:val="22"/>
+        </w:rPr>
+        <w:t>CLANS</w:t>
+      </w:r>
+      <w:r>
+        <w:rPr>
+          <w:rFonts w:asciiTheme="minorBidi" w:hAnsiTheme="minorBidi"/>
+          <w:sz w:val="22"/>
+          <w:szCs w:val="22"/>
+        </w:rPr>
+        <w:t xml:space="preserve"> 2.0</w:t>
+      </w:r>
+      <w:r>
+        <w:rPr>
+          <w:rFonts w:asciiTheme="minorBidi" w:hAnsiTheme="minorBidi" w:cstheme="minorBidi"/>
+          <w:sz w:val="22"/>
+          <w:szCs w:val="22"/>
+        </w:rPr>
+        <w:t xml:space="preserve"> is a Python-based</w:t>
+      </w:r>
+      <w:r>
+        <w:rPr>
+          <w:rFonts w:asciiTheme="minorBidi" w:hAnsiTheme="minorBidi"/>
+          <w:sz w:val="22"/>
+          <w:szCs w:val="22"/>
+        </w:rPr>
+        <w:t xml:space="preserve"> program for clustering sequences in the 2D or 3D space, based on their sequence similarities. </w:t>
+      </w:r>
+      <w:r>
+        <w:rPr>
+          <w:rFonts w:asciiTheme="minorBidi" w:hAnsiTheme="minorBidi"/>
+          <w:sz w:val="22"/>
+          <w:szCs w:val="22"/>
+        </w:rPr>
+        <w:t>CLANS visualizes the dynamic clustering process and enables the user to interactively control it and explore the cluster map in various ways.</w:t>
+      </w:r>
+    </w:p>
+    <w:p>
+      <w:pPr>
+        <w:spacing w:before="120"/>
+        <w:rPr>
+          <w:rFonts w:asciiTheme="minorBidi" w:hAnsiTheme="minorBidi"/>
+          <w:sz w:val="22"/>
+          <w:szCs w:val="22"/>
+        </w:rPr>
+      </w:pPr>
+      <w:r>
+        <w:rPr>
+          <w:rFonts w:asciiTheme="minorBidi" w:hAnsiTheme="minorBidi" w:cstheme="minorBidi"/>
+          <w:sz w:val="22"/>
+          <w:szCs w:val="22"/>
+        </w:rPr>
+        <w:t xml:space="preserve">The program implements a version of the </w:t>
       </w:r>
       <w:proofErr w:type="spellStart"/>
       <w:r>
         <w:rPr>
-          <w:rFonts w:asciiTheme="majorBidi" w:hAnsiTheme="majorBidi" w:cstheme="majorBidi"/>
+          <w:rFonts w:asciiTheme="minorBidi" w:hAnsiTheme="minorBidi" w:cstheme="minorBidi"/>
           <w:sz w:val="22"/>
           <w:szCs w:val="22"/>
         </w:rPr>
@@ -2456,11 +2576,151 @@
       <w:proofErr w:type="spellEnd"/>
       <w:r>
         <w:rPr>
-          <w:rFonts w:asciiTheme="majorBidi" w:hAnsiTheme="majorBidi" w:cstheme="majorBidi"/>
-          <w:sz w:val="22"/>
-          <w:szCs w:val="22"/>
-        </w:rPr>
-        <w:t xml:space="preserve"> force directed graph layout algorithm to visualize the sequence similarities in a 2D or 3D space. </w:t>
+          <w:rFonts w:asciiTheme="minorBidi" w:hAnsiTheme="minorBidi" w:cstheme="minorBidi"/>
+          <w:sz w:val="22"/>
+          <w:szCs w:val="22"/>
+        </w:rPr>
+        <w:t xml:space="preserve"> force directed graph layout</w:t>
+      </w:r>
+      <w:r>
+        <w:rPr>
+          <w:rFonts w:asciiTheme="minorBidi" w:hAnsiTheme="minorBidi"/>
+          <w:sz w:val="22"/>
+          <w:szCs w:val="22"/>
+        </w:rPr>
+        <w:t>, which uses the similarity scores</w:t>
+      </w:r>
+      <w:r>
+        <w:rPr>
+          <w:rFonts w:asciiTheme="minorBidi" w:hAnsiTheme="minorBidi" w:cstheme="minorBidi"/>
+          <w:sz w:val="22"/>
+          <w:szCs w:val="22"/>
+        </w:rPr>
+        <w:t xml:space="preserve"> </w:t>
+      </w:r>
+      <w:r>
+        <w:rPr>
+          <w:rFonts w:asciiTheme="minorBidi" w:hAnsiTheme="minorBidi"/>
+          <w:sz w:val="22"/>
+          <w:szCs w:val="22"/>
+        </w:rPr>
+        <w:t>to iteratively calculate attractive and repulsive forces between</w:t>
+      </w:r>
+      <w:r>
+        <w:rPr>
+          <w:rFonts w:asciiTheme="minorBidi" w:hAnsiTheme="minorBidi"/>
+          <w:sz w:val="22"/>
+          <w:szCs w:val="22"/>
+        </w:rPr>
+        <w:t xml:space="preserve"> all pairs</w:t>
+      </w:r>
+      <w:r>
+        <w:rPr>
+          <w:rFonts w:asciiTheme="minorBidi" w:hAnsiTheme="minorBidi"/>
+          <w:sz w:val="22"/>
+          <w:szCs w:val="22"/>
+        </w:rPr>
+        <w:t xml:space="preserve"> </w:t>
+      </w:r>
+      <w:r>
+        <w:rPr>
+          <w:rFonts w:asciiTheme="minorBidi" w:hAnsiTheme="minorBidi"/>
+          <w:sz w:val="22"/>
+          <w:szCs w:val="22"/>
+        </w:rPr>
+        <w:t>of</w:t>
+      </w:r>
+      <w:r>
+        <w:rPr>
+          <w:rFonts w:asciiTheme="minorBidi" w:hAnsiTheme="minorBidi"/>
+          <w:sz w:val="22"/>
+          <w:szCs w:val="22"/>
+        </w:rPr>
+        <w:t xml:space="preserve"> sequences and move them in space accordingly.</w:t>
+      </w:r>
+      <w:r>
+        <w:rPr>
+          <w:rFonts w:asciiTheme="minorBidi" w:hAnsiTheme="minorBidi"/>
+          <w:sz w:val="22"/>
+          <w:szCs w:val="22"/>
+        </w:rPr>
+        <w:t xml:space="preserve"> </w:t>
+      </w:r>
+      <w:r>
+        <w:rPr>
+          <w:rFonts w:asciiTheme="minorBidi" w:hAnsiTheme="minorBidi" w:cstheme="minorBidi"/>
+          <w:sz w:val="22"/>
+          <w:szCs w:val="22"/>
+        </w:rPr>
+        <w:t>The better the score, the higher the attractive force</w:t>
+      </w:r>
+      <w:r>
+        <w:rPr>
+          <w:rFonts w:asciiTheme="minorBidi" w:hAnsiTheme="minorBidi" w:cstheme="minorBidi"/>
+          <w:sz w:val="22"/>
+          <w:szCs w:val="22"/>
+        </w:rPr>
+        <w:t>.</w:t>
+      </w:r>
+      <w:r>
+        <w:rPr>
+          <w:rFonts w:asciiTheme="minorBidi" w:hAnsiTheme="minorBidi"/>
+          <w:sz w:val="22"/>
+          <w:szCs w:val="22"/>
+        </w:rPr>
+        <w:t xml:space="preserve"> </w:t>
+      </w:r>
+    </w:p>
+    <w:p>
+      <w:pPr>
+        <w:spacing w:before="120"/>
+        <w:rPr>
+          <w:rFonts w:asciiTheme="minorBidi" w:hAnsiTheme="minorBidi"/>
+          <w:sz w:val="22"/>
+          <w:szCs w:val="22"/>
+        </w:rPr>
+      </w:pPr>
+      <w:r>
+        <w:rPr>
+          <w:rFonts w:asciiTheme="minorBidi" w:hAnsiTheme="minorBidi"/>
+          <w:sz w:val="22"/>
+          <w:szCs w:val="22"/>
+        </w:rPr>
+        <w:t xml:space="preserve">The program was originally designed to cluster protein sequences based on their all-against-all sequence similarities, obtained by BLASTP (HSP E-values). However, CLANS can be generalized and applied to cluster and visualize any </w:t>
+      </w:r>
+      <w:r>
+        <w:rPr>
+          <w:rFonts w:asciiTheme="minorBidi" w:hAnsiTheme="minorBidi"/>
+          <w:sz w:val="22"/>
+          <w:szCs w:val="22"/>
+        </w:rPr>
+        <w:t xml:space="preserve">weighted </w:t>
+      </w:r>
+      <w:r>
+        <w:rPr>
+          <w:rFonts w:asciiTheme="minorBidi" w:hAnsiTheme="minorBidi"/>
+          <w:sz w:val="22"/>
+          <w:szCs w:val="22"/>
+        </w:rPr>
+        <w:t>network.</w:t>
+      </w:r>
+    </w:p>
+    <w:p>
+      <w:pPr>
+        <w:spacing w:before="120"/>
+        <w:rPr>
+          <w:rFonts w:asciiTheme="minorBidi" w:hAnsiTheme="minorBidi"/>
+          <w:sz w:val="22"/>
+          <w:szCs w:val="22"/>
+        </w:rPr>
+      </w:pPr>
+      <w:r>
+        <w:rPr>
+          <w:rFonts w:asciiTheme="minorBidi" w:hAnsiTheme="minorBidi"/>
+          <w:sz w:val="22"/>
+          <w:szCs w:val="22"/>
+        </w:rPr>
+        <w:t>The cluster map can be saved as an image or as a file, which can later be loaded again by the CLANS software or by other network-visualizing software.</w:t>
       </w:r>
     </w:p>
     <w:p>
@@ -2473,32 +2733,17 @@
           <w:szCs w:val="22"/>
         </w:rPr>
       </w:pPr>
-      <w:r>
-        <w:rPr>
-          <w:rFonts w:asciiTheme="majorBidi" w:hAnsiTheme="majorBidi" w:cstheme="majorBidi"/>
-          <w:sz w:val="22"/>
-          <w:szCs w:val="22"/>
-        </w:rPr>
-        <w:t xml:space="preserve">The pairwise similarity scores (E-values in case of BLAST search) are used to calculate the attractive forces between each sequence pair. The better the score (lower E-value), the higher the attractive force. </w:t>
-      </w:r>
     </w:p>
     <w:p>
       <w:pPr>
         <w:pStyle w:val="NormalWeb"/>
-        <w:rPr>
-          <w:rFonts w:asciiTheme="majorBidi" w:hAnsiTheme="majorBidi" w:cstheme="majorBidi"/>
-          <w:sz w:val="22"/>
-          <w:szCs w:val="22"/>
-        </w:rPr>
-      </w:pPr>
-      <w:r>
-        <w:rPr>
-          <w:rFonts w:asciiTheme="majorBidi" w:hAnsiTheme="majorBidi" w:cstheme="majorBidi"/>
-          <w:sz w:val="22"/>
-          <w:szCs w:val="22"/>
-        </w:rPr>
-        <w:t xml:space="preserve">In addition, each sequence repulses every other sequence with a certain force (inversely proportional to their distance in space). Clustering is achieved by iteratively moving sequences according to the force vector resulting from all pairwise interactions (attraction and repulsion). </w:t>
-      </w:r>
+        <w:contextualSpacing/>
+        <w:rPr>
+          <w:rFonts w:asciiTheme="majorBidi" w:hAnsiTheme="majorBidi" w:cstheme="majorBidi"/>
+          <w:sz w:val="22"/>
+          <w:szCs w:val="22"/>
+        </w:rPr>
+      </w:pPr>
     </w:p>
     <w:p>
       <w:pPr>
@@ -2588,16 +2833,7 @@
           <w:sz w:val="22"/>
           <w:szCs w:val="22"/>
         </w:rPr>
-        <w:t xml:space="preserve">In addition to clustering the sequences in space, the visualization tool enables to explore the data in various ways, which include manual interaction with the graph (rotation, panning, zoom-in and out, </w:t>
-      </w:r>
-      <w:r>
-        <w:rPr>
-          <w:rFonts w:asciiTheme="majorBidi" w:hAnsiTheme="majorBidi" w:cstheme="majorBidi"/>
-          <w:sz w:val="22"/>
-          <w:szCs w:val="22"/>
-        </w:rPr>
-        <w:lastRenderedPageBreak/>
-        <w:t>selection of data-points), different views of the data, several selection options, grouping and coloring the data (or a subset of it) by different features.</w:t>
+        <w:t>In addition to clustering the sequences in space, the visualization tool enables to explore the data in various ways, which include manual interaction with the graph (rotation, panning, zoom-in and out, selection of data-points), different views of the data, several selection options, grouping and coloring the data (or a subset of it) by different features.</w:t>
       </w:r>
     </w:p>
     <w:p>
@@ -2699,7 +2935,7 @@
           <w:u w:val="single"/>
         </w:rPr>
       </w:pPr>
-      <w:bookmarkStart w:id="1" w:name="_Toc107217974"/>
+      <w:bookmarkStart w:id="1" w:name="_Toc107480777"/>
       <w:r>
         <w:rPr>
           <w:rFonts w:asciiTheme="majorBidi" w:hAnsiTheme="majorBidi" w:cstheme="majorBidi"/>
@@ -3025,7 +3261,7 @@
           <w:u w:val="single"/>
         </w:rPr>
       </w:pPr>
-      <w:bookmarkStart w:id="2" w:name="_Toc107217975"/>
+      <w:bookmarkStart w:id="2" w:name="_Toc107480778"/>
       <w:r>
         <w:rPr>
           <w:rFonts w:asciiTheme="majorBidi" w:hAnsiTheme="majorBidi" w:cstheme="majorBidi"/>
@@ -4066,6 +4302,7 @@
           <w:szCs w:val="22"/>
           <w:lang w:val="en-GB"/>
         </w:rPr>
+        <w:lastRenderedPageBreak/>
         <w:t>-</w:t>
       </w:r>
       <w:proofErr w:type="spellStart"/>
@@ -4663,7 +4900,6 @@
         </w:rPr>
         <w:t xml:space="preserve"> In case the similarity scores type is ‘</w:t>
       </w:r>
-      <w:proofErr w:type="spellStart"/>
       <w:r>
         <w:rPr>
           <w:rFonts w:asciiTheme="majorBidi" w:hAnsiTheme="majorBidi" w:cstheme="majorBidi"/>
@@ -4672,9 +4908,8 @@
           <w:szCs w:val="22"/>
           <w:lang w:val="en-GB"/>
         </w:rPr>
-        <w:t>att</w:t>
-      </w:r>
-      <w:proofErr w:type="spellEnd"/>
+        <w:t>score</w:t>
+      </w:r>
       <w:r>
         <w:rPr>
           <w:rFonts w:asciiTheme="majorBidi" w:hAnsiTheme="majorBidi" w:cstheme="majorBidi"/>
@@ -4683,7 +4918,27 @@
           <w:szCs w:val="22"/>
           <w:lang w:val="en-GB"/>
         </w:rPr>
-        <w:t xml:space="preserve">’ (attraction values), the sequences with scores above the threshold are considered connected. The default in this case is 0.1. </w:t>
+        <w:t>’ (</w:t>
+      </w:r>
+      <w:r>
+        <w:rPr>
+          <w:rFonts w:asciiTheme="majorBidi" w:hAnsiTheme="majorBidi" w:cstheme="majorBidi"/>
+          <w:color w:val="000000"/>
+          <w:sz w:val="22"/>
+          <w:szCs w:val="22"/>
+          <w:lang w:val="en-GB"/>
+        </w:rPr>
+        <w:t>0-1 values</w:t>
+      </w:r>
+      <w:r>
+        <w:rPr>
+          <w:rFonts w:asciiTheme="majorBidi" w:hAnsiTheme="majorBidi" w:cstheme="majorBidi"/>
+          <w:color w:val="000000"/>
+          <w:sz w:val="22"/>
+          <w:szCs w:val="22"/>
+          <w:lang w:val="en-GB"/>
+        </w:rPr>
+        <w:t xml:space="preserve">), the sequences with scores above the threshold are considered connected. The default in this case is 0.1. </w:t>
       </w:r>
     </w:p>
     <w:p>
@@ -5239,7 +5494,6 @@
         </w:rPr>
         <w:t>--gravity &lt;GRAVITY&gt;: A minimal force that attracts each sequence towards the origin of the graph and prevents unconnected clusters/sequences from drifting apart indefinitely. It scales linearly with the distance from origin (default=1.0).</w:t>
       </w:r>
-      <w:bookmarkStart w:id="3" w:name="_Toc107217976"/>
     </w:p>
     <w:p>
       <w:pPr>
@@ -5253,6 +5507,7 @@
           <w:u w:val="single"/>
         </w:rPr>
       </w:pPr>
+      <w:bookmarkStart w:id="3" w:name="_Toc107480779"/>
       <w:r>
         <w:rPr>
           <w:rFonts w:asciiTheme="majorBidi" w:hAnsiTheme="majorBidi" w:cstheme="majorBidi"/>
@@ -5275,7 +5530,7 @@
           <w:u w:val="single"/>
         </w:rPr>
       </w:pPr>
-      <w:bookmarkStart w:id="4" w:name="_Toc107217977"/>
+      <w:bookmarkStart w:id="4" w:name="_Toc107480780"/>
       <w:r>
         <w:rPr>
           <w:rFonts w:asciiTheme="majorBidi" w:hAnsiTheme="majorBidi" w:cstheme="majorBidi"/>
@@ -5707,6 +5962,7 @@
           <w:szCs w:val="22"/>
           <w:lang w:val="en-GB"/>
         </w:rPr>
+        <w:lastRenderedPageBreak/>
         <w:t>-load &lt;network file path&gt;: Load an existing network file in CLANS or tab-delimited formats.</w:t>
       </w:r>
     </w:p>
@@ -5925,7 +6181,6 @@
           <w:szCs w:val="22"/>
           <w:lang w:val="en-GB"/>
         </w:rPr>
-        <w:lastRenderedPageBreak/>
         <w:t>In case the similarity scores type is ‘</w:t>
       </w:r>
       <w:proofErr w:type="spellStart"/>
@@ -5995,7 +6250,6 @@
         </w:rPr>
         <w:t>In case the similarity scores type is ‘</w:t>
       </w:r>
-      <w:proofErr w:type="spellStart"/>
       <w:r>
         <w:rPr>
           <w:rFonts w:asciiTheme="majorBidi" w:hAnsiTheme="majorBidi" w:cstheme="majorBidi"/>
@@ -6004,9 +6258,8 @@
           <w:szCs w:val="22"/>
           <w:lang w:val="en-GB"/>
         </w:rPr>
-        <w:t>att</w:t>
-      </w:r>
-      <w:proofErr w:type="spellEnd"/>
+        <w:t>score</w:t>
+      </w:r>
       <w:r>
         <w:rPr>
           <w:rFonts w:asciiTheme="majorBidi" w:hAnsiTheme="majorBidi" w:cstheme="majorBidi"/>
@@ -6015,7 +6268,27 @@
           <w:szCs w:val="22"/>
           <w:lang w:val="en-GB"/>
         </w:rPr>
-        <w:t xml:space="preserve">’ (attraction values), the sequences with scores above the threshold are considered connected. The default in this case is 0.1. </w:t>
+        <w:t>’ (</w:t>
+      </w:r>
+      <w:r>
+        <w:rPr>
+          <w:rFonts w:asciiTheme="majorBidi" w:hAnsiTheme="majorBidi" w:cstheme="majorBidi"/>
+          <w:color w:val="000000"/>
+          <w:sz w:val="22"/>
+          <w:szCs w:val="22"/>
+          <w:lang w:val="en-GB"/>
+        </w:rPr>
+        <w:t>0-1 values</w:t>
+      </w:r>
+      <w:r>
+        <w:rPr>
+          <w:rFonts w:asciiTheme="majorBidi" w:hAnsiTheme="majorBidi" w:cstheme="majorBidi"/>
+          <w:color w:val="000000"/>
+          <w:sz w:val="22"/>
+          <w:szCs w:val="22"/>
+          <w:lang w:val="en-GB"/>
+        </w:rPr>
+        <w:t xml:space="preserve">), the sequences with scores above the threshold are considered connected. The default in this case is 0.1. </w:t>
       </w:r>
     </w:p>
     <w:p>
@@ -6120,7 +6393,7 @@
           <w:u w:val="single"/>
         </w:rPr>
       </w:pPr>
-      <w:bookmarkStart w:id="5" w:name="_Toc107217978"/>
+      <w:bookmarkStart w:id="5" w:name="_Toc107480781"/>
       <w:r>
         <w:rPr>
           <w:rFonts w:asciiTheme="majorBidi" w:hAnsiTheme="majorBidi" w:cstheme="majorBidi"/>
@@ -6148,7 +6421,124 @@
           <w:sz w:val="22"/>
           <w:szCs w:val="22"/>
         </w:rPr>
-        <w:t>The visualization tool requires as an input a file with sequences identifiers and pairwise similarity scores. The input file can be provided in one of two file formats: ‘CLANS’ format or tab-delimited format.</w:t>
+        <w:t>The minimal input for CLANS</w:t>
+      </w:r>
+      <w:r>
+        <w:rPr>
+          <w:rFonts w:asciiTheme="majorBidi" w:hAnsiTheme="majorBidi" w:cstheme="majorBidi"/>
+          <w:color w:val="000000" w:themeColor="text1"/>
+          <w:sz w:val="22"/>
+          <w:szCs w:val="22"/>
+        </w:rPr>
+        <w:t xml:space="preserve"> visualization tool </w:t>
+      </w:r>
+      <w:r>
+        <w:rPr>
+          <w:rFonts w:asciiTheme="majorBidi" w:hAnsiTheme="majorBidi" w:cstheme="majorBidi"/>
+          <w:color w:val="000000" w:themeColor="text1"/>
+          <w:sz w:val="22"/>
+          <w:szCs w:val="22"/>
+        </w:rPr>
+        <w:t>is</w:t>
+      </w:r>
+      <w:r>
+        <w:rPr>
+          <w:rFonts w:asciiTheme="majorBidi" w:hAnsiTheme="majorBidi" w:cstheme="majorBidi"/>
+          <w:color w:val="000000" w:themeColor="text1"/>
+          <w:sz w:val="22"/>
+          <w:szCs w:val="22"/>
+        </w:rPr>
+        <w:t xml:space="preserve"> a </w:t>
+      </w:r>
+      <w:r>
+        <w:rPr>
+          <w:rFonts w:asciiTheme="majorBidi" w:hAnsiTheme="majorBidi" w:cstheme="majorBidi"/>
+          <w:color w:val="000000" w:themeColor="text1"/>
+          <w:sz w:val="22"/>
+          <w:szCs w:val="22"/>
+        </w:rPr>
+        <w:t xml:space="preserve">network </w:t>
+      </w:r>
+      <w:r>
+        <w:rPr>
+          <w:rFonts w:asciiTheme="majorBidi" w:hAnsiTheme="majorBidi" w:cstheme="majorBidi"/>
+          <w:color w:val="000000" w:themeColor="text1"/>
+          <w:sz w:val="22"/>
+          <w:szCs w:val="22"/>
+        </w:rPr>
+        <w:t>file</w:t>
+      </w:r>
+      <w:r>
+        <w:rPr>
+          <w:rFonts w:asciiTheme="majorBidi" w:hAnsiTheme="majorBidi" w:cstheme="majorBidi"/>
+          <w:color w:val="000000" w:themeColor="text1"/>
+          <w:sz w:val="22"/>
+          <w:szCs w:val="22"/>
+        </w:rPr>
+        <w:t>,</w:t>
+      </w:r>
+      <w:r>
+        <w:rPr>
+          <w:rFonts w:asciiTheme="majorBidi" w:hAnsiTheme="majorBidi" w:cstheme="majorBidi"/>
+          <w:color w:val="000000" w:themeColor="text1"/>
+          <w:sz w:val="22"/>
+          <w:szCs w:val="22"/>
+        </w:rPr>
+        <w:t xml:space="preserve"> </w:t>
+      </w:r>
+      <w:r>
+        <w:rPr>
+          <w:rFonts w:asciiTheme="majorBidi" w:hAnsiTheme="majorBidi" w:cstheme="majorBidi"/>
+          <w:color w:val="000000" w:themeColor="text1"/>
+          <w:sz w:val="22"/>
+          <w:szCs w:val="22"/>
+        </w:rPr>
+        <w:t xml:space="preserve">containing pairs of sequence </w:t>
+      </w:r>
+      <w:r>
+        <w:rPr>
+          <w:rFonts w:asciiTheme="majorBidi" w:hAnsiTheme="majorBidi" w:cstheme="majorBidi"/>
+          <w:color w:val="000000" w:themeColor="text1"/>
+          <w:sz w:val="22"/>
+          <w:szCs w:val="22"/>
+        </w:rPr>
+        <w:t xml:space="preserve">identifiers and </w:t>
+      </w:r>
+      <w:r>
+        <w:rPr>
+          <w:rFonts w:asciiTheme="majorBidi" w:hAnsiTheme="majorBidi" w:cstheme="majorBidi"/>
+          <w:color w:val="000000" w:themeColor="text1"/>
+          <w:sz w:val="22"/>
+          <w:szCs w:val="22"/>
+        </w:rPr>
+        <w:t xml:space="preserve">their </w:t>
+      </w:r>
+      <w:r>
+        <w:rPr>
+          <w:rFonts w:asciiTheme="majorBidi" w:hAnsiTheme="majorBidi" w:cstheme="majorBidi"/>
+          <w:color w:val="000000" w:themeColor="text1"/>
+          <w:sz w:val="22"/>
+          <w:szCs w:val="22"/>
+        </w:rPr>
+        <w:t>pairwise simila</w:t>
+      </w:r>
+      <w:r>
+        <w:rPr>
+          <w:rFonts w:asciiTheme="majorBidi" w:hAnsiTheme="majorBidi" w:cstheme="majorBidi"/>
+          <w:color w:val="000000" w:themeColor="text1"/>
+          <w:sz w:val="22"/>
+          <w:szCs w:val="22"/>
+        </w:rPr>
+        <w:t>rity</w:t>
+      </w:r>
+      <w:r>
+        <w:rPr>
+          <w:rFonts w:asciiTheme="majorBidi" w:hAnsiTheme="majorBidi" w:cstheme="majorBidi"/>
+          <w:color w:val="000000" w:themeColor="text1"/>
+          <w:sz w:val="22"/>
+          <w:szCs w:val="22"/>
+        </w:rPr>
+        <w:t xml:space="preserve"> scores. The input file can be provided in one of two file formats: ‘CLANS’ format or tab-delimited format.</w:t>
       </w:r>
     </w:p>
     <w:p>
@@ -6163,7 +6553,7 @@
           <w:u w:val="single"/>
         </w:rPr>
       </w:pPr>
-      <w:bookmarkStart w:id="6" w:name="_Toc107217979"/>
+      <w:bookmarkStart w:id="6" w:name="_Toc107480782"/>
       <w:r>
         <w:rPr>
           <w:rFonts w:asciiTheme="majorBidi" w:hAnsiTheme="majorBidi" w:cstheme="majorBidi"/>
@@ -6190,7 +6580,16 @@
           <w:sz w:val="22"/>
           <w:szCs w:val="22"/>
         </w:rPr>
-        <w:t xml:space="preserve">A file in ‘CLANS’ format (.clans), can be created by clans_cmd.py (as an output of the BLAST search), </w:t>
+        <w:t>A file in ‘CLANS’ format (.clans), can be created</w:t>
+      </w:r>
+      <w:r>
+        <w:rPr>
+          <w:rFonts w:asciiTheme="majorBidi" w:hAnsiTheme="majorBidi" w:cstheme="majorBidi"/>
+          <w:color w:val="000000" w:themeColor="text1"/>
+          <w:sz w:val="22"/>
+          <w:szCs w:val="22"/>
+        </w:rPr>
+        <w:t xml:space="preserve"> </w:t>
       </w:r>
       <w:r>
         <w:rPr>
@@ -6232,7 +6631,25 @@
           <w:sz w:val="22"/>
           <w:szCs w:val="22"/>
         </w:rPr>
-        <w:t>or saved in a previous session of the visualization tool.</w:t>
+        <w:t xml:space="preserve">or saved in a previous session of the </w:t>
+      </w:r>
+      <w:r>
+        <w:rPr>
+          <w:rFonts w:asciiTheme="majorBidi" w:hAnsiTheme="majorBidi" w:cstheme="majorBidi"/>
+          <w:color w:val="000000" w:themeColor="text1"/>
+          <w:sz w:val="22"/>
+          <w:szCs w:val="22"/>
+        </w:rPr>
+        <w:t>CLANS</w:t>
+      </w:r>
+      <w:r>
+        <w:rPr>
+          <w:rFonts w:asciiTheme="majorBidi" w:hAnsiTheme="majorBidi" w:cstheme="majorBidi"/>
+          <w:color w:val="000000" w:themeColor="text1"/>
+          <w:sz w:val="22"/>
+          <w:szCs w:val="22"/>
+        </w:rPr>
+        <w:t xml:space="preserve"> tool.</w:t>
       </w:r>
     </w:p>
     <w:p>
@@ -6594,7 +7011,23 @@
           <w:sz w:val="22"/>
           <w:szCs w:val="22"/>
         </w:rPr>
-        <w:t xml:space="preserve">The similarity scores block: the E-values or attraction values for the pairwise sequence similarities. </w:t>
+        <w:t xml:space="preserve">The similarity scores block: the E-values or attraction values </w:t>
+      </w:r>
+      <w:r>
+        <w:rPr>
+          <w:rFonts w:asciiTheme="majorBidi" w:hAnsiTheme="majorBidi" w:cstheme="majorBidi"/>
+          <w:sz w:val="22"/>
+          <w:szCs w:val="22"/>
+        </w:rPr>
+        <w:t xml:space="preserve">(scores) </w:t>
+      </w:r>
+      <w:r>
+        <w:rPr>
+          <w:rFonts w:asciiTheme="majorBidi" w:hAnsiTheme="majorBidi" w:cstheme="majorBidi"/>
+          <w:sz w:val="22"/>
+          <w:szCs w:val="22"/>
+        </w:rPr>
+        <w:t xml:space="preserve">for the pairwise sequence similarities. </w:t>
       </w:r>
     </w:p>
     <w:p>
@@ -7015,6 +7448,7 @@
           <w:sz w:val="22"/>
           <w:szCs w:val="22"/>
         </w:rPr>
+        <w:lastRenderedPageBreak/>
         <w:t>Parameters block: a list of all the parameters that were used in the calculation and presentation of the saved session.</w:t>
       </w:r>
     </w:p>
@@ -7126,7 +7560,6 @@
           <w:sz w:val="22"/>
           <w:szCs w:val="22"/>
         </w:rPr>
-        <w:lastRenderedPageBreak/>
         <w:t>pval</w:t>
       </w:r>
       <w:proofErr w:type="spellEnd"/>
@@ -8608,6 +9041,7 @@
           <w:sz w:val="22"/>
           <w:szCs w:val="22"/>
         </w:rPr>
+        <w:lastRenderedPageBreak/>
         <w:t>name=Not assigned</w:t>
       </w:r>
     </w:p>
@@ -8666,73 +9100,62 @@
         <w:outlineLvl w:val="2"/>
         <w:rPr>
           <w:rFonts w:asciiTheme="majorBidi" w:hAnsiTheme="majorBidi" w:cstheme="majorBidi"/>
-          <w:color w:val="000000" w:themeColor="text1"/>
+          <w:color w:val="000000"/>
           <w:sz w:val="22"/>
           <w:szCs w:val="22"/>
           <w:u w:val="single"/>
         </w:rPr>
       </w:pPr>
+      <w:bookmarkStart w:id="7" w:name="_Toc107480783"/>
+      <w:r>
+        <w:rPr>
+          <w:rFonts w:asciiTheme="majorBidi" w:hAnsiTheme="majorBidi" w:cstheme="majorBidi"/>
+          <w:color w:val="000000" w:themeColor="text1"/>
+          <w:sz w:val="22"/>
+          <w:szCs w:val="22"/>
+          <w:u w:val="single"/>
+        </w:rPr>
+        <w:t>Tab-delimited format</w:t>
+      </w:r>
+      <w:bookmarkEnd w:id="7"/>
     </w:p>
     <w:p>
       <w:pPr>
         <w:pStyle w:val="NormalWeb"/>
         <w:spacing w:before="120" w:beforeAutospacing="0" w:after="0" w:afterAutospacing="0"/>
-        <w:outlineLvl w:val="2"/>
-        <w:rPr>
-          <w:rFonts w:asciiTheme="majorBidi" w:hAnsiTheme="majorBidi" w:cstheme="majorBidi"/>
-          <w:color w:val="000000" w:themeColor="text1"/>
-          <w:sz w:val="22"/>
-          <w:szCs w:val="22"/>
-          <w:u w:val="single"/>
-        </w:rPr>
-      </w:pPr>
-      <w:bookmarkStart w:id="7" w:name="_Toc107217980"/>
-    </w:p>
-    <w:p>
-      <w:pPr>
-        <w:pStyle w:val="NormalWeb"/>
-        <w:spacing w:before="120" w:beforeAutospacing="0" w:after="0" w:afterAutospacing="0"/>
-        <w:outlineLvl w:val="2"/>
-        <w:rPr>
-          <w:rFonts w:asciiTheme="majorBidi" w:hAnsiTheme="majorBidi" w:cstheme="majorBidi"/>
-          <w:color w:val="000000"/>
-          <w:sz w:val="22"/>
-          <w:szCs w:val="22"/>
-          <w:u w:val="single"/>
-        </w:rPr>
-      </w:pPr>
-      <w:r>
-        <w:rPr>
-          <w:rFonts w:asciiTheme="majorBidi" w:hAnsiTheme="majorBidi" w:cstheme="majorBidi"/>
-          <w:color w:val="000000" w:themeColor="text1"/>
-          <w:sz w:val="22"/>
-          <w:szCs w:val="22"/>
-          <w:u w:val="single"/>
-        </w:rPr>
-        <w:lastRenderedPageBreak/>
-        <w:t>Tab-delimited format</w:t>
-      </w:r>
-      <w:bookmarkEnd w:id="7"/>
-    </w:p>
-    <w:p>
-      <w:pPr>
-        <w:pStyle w:val="NormalWeb"/>
-        <w:spacing w:before="120" w:beforeAutospacing="0" w:after="0" w:afterAutospacing="0"/>
-        <w:rPr>
-          <w:rFonts w:asciiTheme="majorBidi" w:hAnsiTheme="majorBidi" w:cstheme="majorBidi"/>
-          <w:color w:val="000000" w:themeColor="text1"/>
-          <w:sz w:val="22"/>
-          <w:szCs w:val="22"/>
-        </w:rPr>
-      </w:pPr>
-      <w:r>
-        <w:rPr>
-          <w:rFonts w:asciiTheme="majorBidi" w:hAnsiTheme="majorBidi" w:cstheme="majorBidi"/>
-          <w:color w:val="000000" w:themeColor="text1"/>
-          <w:sz w:val="22"/>
-          <w:szCs w:val="22"/>
-        </w:rPr>
-        <w:t>This file type should contain a list of non-redundant sequence-pairs and their similarity scores</w:t>
+        <w:rPr>
+          <w:rFonts w:asciiTheme="majorBidi" w:hAnsiTheme="majorBidi" w:cstheme="majorBidi"/>
+          <w:color w:val="000000" w:themeColor="text1"/>
+          <w:sz w:val="22"/>
+          <w:szCs w:val="22"/>
+        </w:rPr>
+      </w:pPr>
+      <w:r>
+        <w:rPr>
+          <w:rFonts w:asciiTheme="majorBidi" w:hAnsiTheme="majorBidi" w:cstheme="majorBidi"/>
+          <w:color w:val="000000" w:themeColor="text1"/>
+          <w:sz w:val="22"/>
+          <w:szCs w:val="22"/>
+        </w:rPr>
+        <w:t xml:space="preserve">This file type should contain </w:t>
+      </w:r>
+      <w:r>
+        <w:rPr>
+          <w:rFonts w:asciiTheme="majorBidi" w:hAnsiTheme="majorBidi" w:cstheme="majorBidi"/>
+          <w:color w:val="000000" w:themeColor="text1"/>
+          <w:sz w:val="22"/>
+          <w:szCs w:val="22"/>
+        </w:rPr>
+        <w:t xml:space="preserve">3-4 columns: </w:t>
+      </w:r>
+      <w:r>
+        <w:rPr>
+          <w:rFonts w:asciiTheme="majorBidi" w:hAnsiTheme="majorBidi" w:cstheme="majorBidi"/>
+          <w:color w:val="000000" w:themeColor="text1"/>
+          <w:sz w:val="22"/>
+          <w:szCs w:val="22"/>
+        </w:rPr>
+        <w:t>a list of non-redundant sequence-pairs and their similarity scores</w:t>
       </w:r>
       <w:r>
         <w:rPr>
@@ -8802,6 +9225,15 @@
           <w:sz w:val="22"/>
           <w:szCs w:val="22"/>
         </w:rPr>
+        <w:t xml:space="preserve"> (the lower the score, the stronger the connection)</w:t>
+      </w:r>
+      <w:r>
+        <w:rPr>
+          <w:rFonts w:asciiTheme="majorBidi" w:hAnsiTheme="majorBidi" w:cstheme="majorBidi"/>
+          <w:color w:val="000000" w:themeColor="text1"/>
+          <w:sz w:val="22"/>
+          <w:szCs w:val="22"/>
+        </w:rPr>
         <w:t>:</w:t>
       </w:r>
     </w:p>
@@ -8944,25 +9376,25 @@
           <w:sz w:val="22"/>
           <w:szCs w:val="22"/>
         </w:rPr>
-        <w:t xml:space="preserve"> scores of type</w:t>
-      </w:r>
-      <w:r>
-        <w:rPr>
-          <w:rFonts w:asciiTheme="majorBidi" w:hAnsiTheme="majorBidi" w:cstheme="majorBidi"/>
-          <w:color w:val="000000"/>
-          <w:sz w:val="22"/>
-          <w:szCs w:val="22"/>
-        </w:rPr>
-        <w:t xml:space="preserve"> attraction values </w:t>
-      </w:r>
-      <w:r>
-        <w:rPr>
-          <w:rFonts w:asciiTheme="majorBidi" w:hAnsiTheme="majorBidi" w:cstheme="majorBidi"/>
-          <w:color w:val="000000"/>
-          <w:sz w:val="22"/>
-          <w:szCs w:val="22"/>
-        </w:rPr>
-        <w:t>(between 0 and 1)</w:t>
+        <w:t xml:space="preserve"> scores between 0 and 1</w:t>
+      </w:r>
+      <w:r>
+        <w:rPr>
+          <w:rFonts w:asciiTheme="majorBidi" w:hAnsiTheme="majorBidi" w:cstheme="majorBidi"/>
+          <w:color w:val="000000"/>
+          <w:sz w:val="22"/>
+          <w:szCs w:val="22"/>
+        </w:rPr>
+        <w:t xml:space="preserve"> (the higher the score, the stronger the connection</w:t>
+      </w:r>
+      <w:r>
+        <w:rPr>
+          <w:rFonts w:asciiTheme="majorBidi" w:hAnsiTheme="majorBidi" w:cstheme="majorBidi"/>
+          <w:color w:val="000000"/>
+          <w:sz w:val="22"/>
+          <w:szCs w:val="22"/>
+        </w:rPr>
+        <w:t>)</w:t>
       </w:r>
       <w:r>
         <w:rPr>
@@ -9280,7 +9712,108 @@
           <w:sz w:val="22"/>
           <w:szCs w:val="22"/>
         </w:rPr>
-        <w:t>’ for P-value and ’score’ for attraction value/score (between 0 and 1). When this column is omitted, the similarity score is considered as P-value.</w:t>
+        <w:t>’ for P-value and ’score’ for</w:t>
+      </w:r>
+      <w:r>
+        <w:rPr>
+          <w:rFonts w:asciiTheme="majorBidi" w:hAnsiTheme="majorBidi" w:cstheme="majorBidi"/>
+          <w:color w:val="000000" w:themeColor="text1"/>
+          <w:sz w:val="22"/>
+          <w:szCs w:val="22"/>
+        </w:rPr>
+        <w:t xml:space="preserve"> values</w:t>
+      </w:r>
+      <w:r>
+        <w:rPr>
+          <w:rFonts w:asciiTheme="majorBidi" w:hAnsiTheme="majorBidi" w:cstheme="majorBidi"/>
+          <w:color w:val="000000" w:themeColor="text1"/>
+          <w:sz w:val="22"/>
+          <w:szCs w:val="22"/>
+        </w:rPr>
+        <w:t xml:space="preserve"> between 0 and </w:t>
+      </w:r>
+      <w:r>
+        <w:rPr>
+          <w:rFonts w:asciiTheme="majorBidi" w:hAnsiTheme="majorBidi" w:cstheme="majorBidi"/>
+          <w:color w:val="000000" w:themeColor="text1"/>
+          <w:sz w:val="22"/>
+          <w:szCs w:val="22"/>
+        </w:rPr>
+        <w:t>1</w:t>
+      </w:r>
+      <w:r>
+        <w:rPr>
+          <w:rFonts w:asciiTheme="majorBidi" w:hAnsiTheme="majorBidi" w:cstheme="majorBidi"/>
+          <w:color w:val="000000" w:themeColor="text1"/>
+          <w:sz w:val="22"/>
+          <w:szCs w:val="22"/>
+        </w:rPr>
+        <w:t>. When this column is omitted, the similarity score is considered as P-value</w:t>
+      </w:r>
+      <w:r>
+        <w:rPr>
+          <w:rFonts w:asciiTheme="majorBidi" w:hAnsiTheme="majorBidi" w:cstheme="majorBidi"/>
+          <w:color w:val="000000" w:themeColor="text1"/>
+          <w:sz w:val="22"/>
+          <w:szCs w:val="22"/>
+        </w:rPr>
+        <w:t xml:space="preserve"> type</w:t>
+      </w:r>
+      <w:r>
+        <w:rPr>
+          <w:rFonts w:asciiTheme="majorBidi" w:hAnsiTheme="majorBidi" w:cstheme="majorBidi"/>
+          <w:color w:val="000000" w:themeColor="text1"/>
+          <w:sz w:val="22"/>
+          <w:szCs w:val="22"/>
+        </w:rPr>
+        <w:t>.</w:t>
+      </w:r>
+    </w:p>
+    <w:p>
+      <w:pPr>
+        <w:pStyle w:val="NormalWeb"/>
+        <w:spacing w:before="120" w:beforeAutospacing="0" w:after="0" w:afterAutospacing="0"/>
+        <w:outlineLvl w:val="2"/>
+        <w:rPr>
+          <w:rFonts w:asciiTheme="majorBidi" w:hAnsiTheme="majorBidi" w:cstheme="majorBidi"/>
+          <w:color w:val="000000"/>
+          <w:sz w:val="22"/>
+          <w:szCs w:val="22"/>
+          <w:u w:val="single"/>
+        </w:rPr>
+      </w:pPr>
+      <w:bookmarkStart w:id="8" w:name="_Toc107480784"/>
+      <w:r>
+        <w:rPr>
+          <w:rFonts w:asciiTheme="majorBidi" w:hAnsiTheme="majorBidi" w:cstheme="majorBidi"/>
+          <w:color w:val="000000" w:themeColor="text1"/>
+          <w:sz w:val="22"/>
+          <w:szCs w:val="22"/>
+          <w:u w:val="single"/>
+        </w:rPr>
+        <w:t>Save as image</w:t>
+      </w:r>
+      <w:bookmarkEnd w:id="8"/>
+    </w:p>
+    <w:p>
+      <w:pPr>
+        <w:pStyle w:val="NormalWeb"/>
+        <w:spacing w:before="120" w:beforeAutospacing="0"/>
+        <w:rPr>
+          <w:rFonts w:asciiTheme="majorBidi" w:hAnsiTheme="majorBidi" w:cstheme="majorBidi"/>
+          <w:color w:val="000000"/>
+          <w:sz w:val="22"/>
+          <w:szCs w:val="22"/>
+        </w:rPr>
+      </w:pPr>
+      <w:r>
+        <w:rPr>
+          <w:rFonts w:asciiTheme="majorBidi" w:hAnsiTheme="majorBidi" w:cstheme="majorBidi"/>
+          <w:color w:val="000000"/>
+          <w:sz w:val="22"/>
+          <w:szCs w:val="22"/>
+        </w:rPr>
+        <w:t>The graph area of the current CLANS session can be saved as an image in one of the following formats: PNG, Tiff, Jpeg and EPS.</w:t>
       </w:r>
     </w:p>
     <w:p>
@@ -9294,7 +9827,7 @@
           <w:u w:val="single"/>
         </w:rPr>
       </w:pPr>
-      <w:bookmarkStart w:id="8" w:name="_Toc107217981"/>
+      <w:bookmarkStart w:id="9" w:name="_Toc107480785"/>
       <w:r>
         <w:rPr>
           <w:rFonts w:asciiTheme="majorBidi" w:hAnsiTheme="majorBidi" w:cstheme="majorBidi"/>
@@ -9303,7 +9836,7 @@
         </w:rPr>
         <w:t>The Graphical User Interface (GUI) controls</w:t>
       </w:r>
-      <w:bookmarkEnd w:id="8"/>
+      <w:bookmarkEnd w:id="9"/>
     </w:p>
     <w:p>
       <w:pPr>
@@ -9337,7 +9870,7 @@
           <w:u w:val="single"/>
         </w:rPr>
       </w:pPr>
-      <w:bookmarkStart w:id="9" w:name="_Toc107217982"/>
+      <w:bookmarkStart w:id="10" w:name="_Toc107480786"/>
       <w:r>
         <w:rPr>
           <w:rFonts w:asciiTheme="majorBidi" w:hAnsiTheme="majorBidi" w:cstheme="majorBidi"/>
@@ -9346,7 +9879,7 @@
         </w:rPr>
         <w:t>Menus</w:t>
       </w:r>
-      <w:bookmarkEnd w:id="9"/>
+      <w:bookmarkEnd w:id="10"/>
     </w:p>
     <w:p>
       <w:pPr>
@@ -9362,7 +9895,7 @@
           <w:szCs w:val="22"/>
         </w:rPr>
       </w:pPr>
-      <w:bookmarkStart w:id="10" w:name="_Toc107217983"/>
+      <w:bookmarkStart w:id="11" w:name="_Toc107480787"/>
       <w:r>
         <w:rPr>
           <w:rFonts w:asciiTheme="majorBidi" w:hAnsiTheme="majorBidi" w:cstheme="majorBidi"/>
@@ -9374,7 +9907,7 @@
         </w:rPr>
         <w:t>File menu:</w:t>
       </w:r>
-      <w:bookmarkEnd w:id="10"/>
+      <w:bookmarkEnd w:id="11"/>
     </w:p>
     <w:p>
       <w:pPr>
@@ -9679,6 +10212,7 @@
           <w:sz w:val="22"/>
           <w:szCs w:val="22"/>
         </w:rPr>
+        <w:lastRenderedPageBreak/>
         <w:t>Save as image</w:t>
       </w:r>
       <w:r>
@@ -9737,18 +10271,13 @@
           <w:rFonts w:asciiTheme="majorBidi" w:hAnsiTheme="majorBidi" w:cstheme="majorBidi"/>
           <w:b/>
           <w:bCs/>
-          <w:color w:val="000000" w:themeColor="text1"/>
-          <w:sz w:val="22"/>
-          <w:szCs w:val="22"/>
-        </w:rPr>
-      </w:pPr>
-      <w:bookmarkStart w:id="11" w:name="_Toc107217984"/>
-    </w:p>
-    <w:p>
-      <w:pPr>
-        <w:pStyle w:val="NormalWeb"/>
-        <w:spacing w:before="120" w:beforeAutospacing="0" w:after="120" w:afterAutospacing="0"/>
-        <w:outlineLvl w:val="3"/>
+          <w:color w:val="000000"/>
+          <w:sz w:val="22"/>
+          <w:szCs w:val="22"/>
+        </w:rPr>
+      </w:pPr>
+      <w:bookmarkStart w:id="12" w:name="_Toc107480788"/>
+      <w:r>
         <w:rPr>
           <w:rFonts w:asciiTheme="majorBidi" w:hAnsiTheme="majorBidi" w:cstheme="majorBidi"/>
           <w:b/>
@@ -9757,50 +10286,9 @@
           <w:sz w:val="22"/>
           <w:szCs w:val="22"/>
         </w:rPr>
-      </w:pPr>
-    </w:p>
-    <w:p>
-      <w:pPr>
-        <w:pStyle w:val="NormalWeb"/>
-        <w:spacing w:before="120" w:beforeAutospacing="0" w:after="120" w:afterAutospacing="0"/>
-        <w:outlineLvl w:val="3"/>
-        <w:rPr>
-          <w:rFonts w:asciiTheme="majorBidi" w:hAnsiTheme="majorBidi" w:cstheme="majorBidi"/>
-          <w:b/>
-          <w:bCs/>
-          <w:color w:val="000000" w:themeColor="text1"/>
-          <w:sz w:val="22"/>
-          <w:szCs w:val="22"/>
-        </w:rPr>
-      </w:pPr>
-    </w:p>
-    <w:p>
-      <w:pPr>
-        <w:pStyle w:val="NormalWeb"/>
-        <w:spacing w:before="120" w:beforeAutospacing="0" w:after="120" w:afterAutospacing="0"/>
-        <w:outlineLvl w:val="3"/>
-        <w:rPr>
-          <w:rFonts w:asciiTheme="majorBidi" w:hAnsiTheme="majorBidi" w:cstheme="majorBidi"/>
-          <w:b/>
-          <w:bCs/>
-          <w:color w:val="000000"/>
-          <w:sz w:val="22"/>
-          <w:szCs w:val="22"/>
-        </w:rPr>
-      </w:pPr>
-      <w:r>
-        <w:rPr>
-          <w:rFonts w:asciiTheme="majorBidi" w:hAnsiTheme="majorBidi" w:cstheme="majorBidi"/>
-          <w:b/>
-          <w:bCs/>
-          <w:color w:val="000000" w:themeColor="text1"/>
-          <w:sz w:val="22"/>
-          <w:szCs w:val="22"/>
-        </w:rPr>
-        <w:lastRenderedPageBreak/>
         <w:t>Configure menu:</w:t>
       </w:r>
-      <w:bookmarkEnd w:id="11"/>
+      <w:bookmarkEnd w:id="12"/>
     </w:p>
     <w:p>
       <w:pPr>
@@ -9966,19 +10454,17 @@
           <w:sz w:val="22"/>
           <w:szCs w:val="22"/>
         </w:rPr>
-        <w:t xml:space="preserve">Sets the default size, color, outline-color and outline-width of the graph’s data-points, when no other setting is defined. In case different values are set via the </w:t>
-      </w:r>
-      <w:proofErr w:type="gramStart"/>
-      <w:r>
-        <w:rPr>
-          <w:rFonts w:asciiTheme="majorBidi" w:hAnsiTheme="majorBidi" w:cstheme="majorBidi"/>
-          <w:color w:val="000000" w:themeColor="text1"/>
-          <w:sz w:val="22"/>
-          <w:szCs w:val="22"/>
-        </w:rPr>
-        <w:t>groups</w:t>
-      </w:r>
-      <w:proofErr w:type="gramEnd"/>
+        <w:t>Sets the default size, color, outline-color and outline-width of the graph’s data-points, when no other setting is defined. In case different values are set via the groups</w:t>
+      </w:r>
+      <w:r>
+        <w:rPr>
+          <w:rFonts w:asciiTheme="majorBidi" w:hAnsiTheme="majorBidi" w:cstheme="majorBidi"/>
+          <w:color w:val="000000" w:themeColor="text1"/>
+          <w:sz w:val="22"/>
+          <w:szCs w:val="22"/>
+        </w:rPr>
+        <w:t>’</w:t>
+      </w:r>
       <w:r>
         <w:rPr>
           <w:rFonts w:asciiTheme="majorBidi" w:hAnsiTheme="majorBidi" w:cstheme="majorBidi"/>
@@ -9987,6 +10473,181 @@
           <w:szCs w:val="22"/>
         </w:rPr>
         <w:t xml:space="preserve"> definitions (each group can have a different setting), they will take over the default setting.</w:t>
+      </w:r>
+    </w:p>
+    <w:p>
+      <w:pPr>
+        <w:pStyle w:val="NormalWeb"/>
+        <w:numPr>
+          <w:ilvl w:val="0"/>
+          <w:numId w:val="17"/>
+        </w:numPr>
+        <w:spacing w:before="120" w:beforeAutospacing="0" w:after="0" w:afterAutospacing="0"/>
+        <w:ind w:left="714" w:hanging="357"/>
+        <w:rPr>
+          <w:rFonts w:asciiTheme="majorBidi" w:hAnsiTheme="majorBidi" w:cstheme="majorBidi"/>
+          <w:b/>
+          <w:bCs/>
+          <w:color w:val="942093"/>
+          <w:sz w:val="22"/>
+          <w:szCs w:val="22"/>
+        </w:rPr>
+      </w:pPr>
+      <w:r>
+        <w:rPr>
+          <w:rFonts w:asciiTheme="majorBidi" w:hAnsiTheme="majorBidi" w:cstheme="majorBidi"/>
+          <w:color w:val="942093"/>
+          <w:sz w:val="22"/>
+          <w:szCs w:val="22"/>
+        </w:rPr>
+        <w:t>Connections (edges) settings:</w:t>
+      </w:r>
+      <w:r>
+        <w:rPr>
+          <w:rFonts w:asciiTheme="majorBidi" w:hAnsiTheme="majorBidi" w:cstheme="majorBidi"/>
+          <w:b/>
+          <w:bCs/>
+          <w:color w:val="942093"/>
+          <w:sz w:val="22"/>
+          <w:szCs w:val="22"/>
+        </w:rPr>
+        <w:t xml:space="preserve"> </w:t>
+      </w:r>
+      <w:r>
+        <w:rPr>
+          <w:rFonts w:asciiTheme="majorBidi" w:hAnsiTheme="majorBidi" w:cstheme="majorBidi"/>
+          <w:color w:val="000000" w:themeColor="text1"/>
+          <w:sz w:val="22"/>
+          <w:szCs w:val="22"/>
+        </w:rPr>
+        <w:t>Sets the color and the width of the connecting lines (edges).</w:t>
+      </w:r>
+      <w:r>
+        <w:rPr>
+          <w:rFonts w:asciiTheme="majorBidi" w:hAnsiTheme="majorBidi" w:cstheme="majorBidi"/>
+          <w:color w:val="000000" w:themeColor="text1"/>
+          <w:sz w:val="22"/>
+          <w:szCs w:val="22"/>
+        </w:rPr>
+        <w:t xml:space="preserve"> </w:t>
+      </w:r>
+    </w:p>
+    <w:p>
+      <w:pPr>
+        <w:pStyle w:val="NormalWeb"/>
+        <w:spacing w:before="0" w:beforeAutospacing="0" w:after="0" w:afterAutospacing="0"/>
+        <w:ind w:left="720"/>
+        <w:rPr>
+          <w:rFonts w:asciiTheme="majorBidi" w:hAnsiTheme="majorBidi" w:cstheme="majorBidi"/>
+          <w:color w:val="000000" w:themeColor="text1"/>
+          <w:sz w:val="22"/>
+          <w:szCs w:val="22"/>
+        </w:rPr>
+      </w:pPr>
+      <w:r>
+        <w:rPr>
+          <w:rFonts w:asciiTheme="majorBidi" w:hAnsiTheme="majorBidi" w:cstheme="majorBidi"/>
+          <w:color w:val="000000" w:themeColor="text1"/>
+          <w:sz w:val="22"/>
+          <w:szCs w:val="22"/>
+        </w:rPr>
+        <w:t xml:space="preserve">By default, the attraction values (scores) are divided into 5 bins </w:t>
+      </w:r>
+      <w:r>
+        <w:rPr>
+          <w:rFonts w:asciiTheme="majorBidi" w:hAnsiTheme="majorBidi" w:cstheme="majorBidi"/>
+          <w:color w:val="000000" w:themeColor="text1"/>
+          <w:sz w:val="22"/>
+          <w:szCs w:val="22"/>
+        </w:rPr>
+        <w:t xml:space="preserve">(between 0 and 1) </w:t>
+      </w:r>
+      <w:r>
+        <w:rPr>
+          <w:rFonts w:asciiTheme="majorBidi" w:hAnsiTheme="majorBidi" w:cstheme="majorBidi"/>
+          <w:color w:val="000000" w:themeColor="text1"/>
+          <w:sz w:val="22"/>
+          <w:szCs w:val="22"/>
+        </w:rPr>
+        <w:t>and the edges are colored accordingly in shades of gray (the higher the score</w:t>
+      </w:r>
+      <w:r>
+        <w:rPr>
+          <w:rFonts w:asciiTheme="majorBidi" w:hAnsiTheme="majorBidi" w:cstheme="majorBidi"/>
+          <w:color w:val="000000" w:themeColor="text1"/>
+          <w:sz w:val="22"/>
+          <w:szCs w:val="22"/>
+        </w:rPr>
+        <w:t>-bin</w:t>
+      </w:r>
+      <w:r>
+        <w:rPr>
+          <w:rFonts w:asciiTheme="majorBidi" w:hAnsiTheme="majorBidi" w:cstheme="majorBidi"/>
+          <w:color w:val="000000" w:themeColor="text1"/>
+          <w:sz w:val="22"/>
+          <w:szCs w:val="22"/>
+        </w:rPr>
+        <w:t>, the darker the color).</w:t>
+      </w:r>
+      <w:r>
+        <w:rPr>
+          <w:rFonts w:asciiTheme="majorBidi" w:hAnsiTheme="majorBidi" w:cstheme="majorBidi"/>
+          <w:color w:val="000000" w:themeColor="text1"/>
+          <w:sz w:val="22"/>
+          <w:szCs w:val="22"/>
+        </w:rPr>
+        <w:t xml:space="preserve"> It is possible, however to set a uniform color for all edges. </w:t>
+      </w:r>
+    </w:p>
+    <w:p>
+      <w:pPr>
+        <w:pStyle w:val="NormalWeb"/>
+        <w:spacing w:before="0" w:beforeAutospacing="0"/>
+        <w:ind w:left="720"/>
+        <w:rPr>
+          <w:rFonts w:asciiTheme="majorBidi" w:hAnsiTheme="majorBidi" w:cstheme="majorBidi"/>
+          <w:b/>
+          <w:bCs/>
+          <w:color w:val="942093"/>
+          <w:sz w:val="22"/>
+          <w:szCs w:val="22"/>
+        </w:rPr>
+      </w:pPr>
+      <w:r>
+        <w:rPr>
+          <w:rFonts w:asciiTheme="majorBidi" w:hAnsiTheme="majorBidi" w:cstheme="majorBidi"/>
+          <w:color w:val="000000" w:themeColor="text1"/>
+          <w:sz w:val="22"/>
+          <w:szCs w:val="22"/>
+        </w:rPr>
+        <w:t>The width of the edges</w:t>
+      </w:r>
+      <w:r>
+        <w:rPr>
+          <w:rFonts w:asciiTheme="majorBidi" w:hAnsiTheme="majorBidi" w:cstheme="majorBidi"/>
+          <w:color w:val="000000" w:themeColor="text1"/>
+          <w:sz w:val="22"/>
+          <w:szCs w:val="22"/>
+        </w:rPr>
+        <w:t xml:space="preserve"> can be set to a value between 1 and 5</w:t>
+      </w:r>
+      <w:r>
+        <w:rPr>
+          <w:rFonts w:asciiTheme="majorBidi" w:hAnsiTheme="majorBidi" w:cstheme="majorBidi"/>
+          <w:color w:val="000000" w:themeColor="text1"/>
+          <w:sz w:val="22"/>
+          <w:szCs w:val="22"/>
+        </w:rPr>
+        <w:t xml:space="preserve"> </w:t>
+      </w:r>
+      <w:r>
+        <w:rPr>
+          <w:rFonts w:asciiTheme="majorBidi" w:hAnsiTheme="majorBidi" w:cstheme="majorBidi"/>
+          <w:color w:val="000000" w:themeColor="text1"/>
+          <w:sz w:val="22"/>
+          <w:szCs w:val="22"/>
+        </w:rPr>
+        <w:t xml:space="preserve">(default is 1). By default, the width is uniform for all edges, but similarly to the color attribute, it can be set differently to each score-bin. </w:t>
       </w:r>
     </w:p>
     <w:p>
@@ -10003,7 +10664,7 @@
           <w:szCs w:val="22"/>
         </w:rPr>
       </w:pPr>
-      <w:bookmarkStart w:id="12" w:name="_Toc107217985"/>
+      <w:bookmarkStart w:id="13" w:name="_Toc107480789"/>
       <w:r>
         <w:rPr>
           <w:rFonts w:asciiTheme="majorBidi" w:hAnsiTheme="majorBidi" w:cstheme="majorBidi"/>
@@ -10015,7 +10676,7 @@
         </w:rPr>
         <w:t>Tools menu:</w:t>
       </w:r>
-      <w:bookmarkEnd w:id="12"/>
+      <w:bookmarkEnd w:id="13"/>
     </w:p>
     <w:p>
       <w:pPr>
@@ -10035,7 +10696,7 @@
           <w:szCs w:val="22"/>
         </w:rPr>
       </w:pPr>
-      <w:bookmarkStart w:id="13" w:name="_Toc107217986"/>
+      <w:bookmarkStart w:id="14" w:name="_Toc107480790"/>
       <w:r>
         <w:rPr>
           <w:rFonts w:asciiTheme="majorBidi" w:hAnsiTheme="majorBidi" w:cstheme="majorBidi"/>
@@ -10045,7 +10706,7 @@
         </w:rPr>
         <w:t>Group data by:</w:t>
       </w:r>
-      <w:bookmarkEnd w:id="13"/>
+      <w:bookmarkEnd w:id="14"/>
       <w:r>
         <w:rPr>
           <w:rFonts w:asciiTheme="majorBidi" w:hAnsiTheme="majorBidi" w:cstheme="majorBidi"/>
@@ -10543,6 +11204,7 @@
           <w:sz w:val="22"/>
           <w:szCs w:val="22"/>
         </w:rPr>
+        <w:lastRenderedPageBreak/>
         <w:tab/>
       </w:r>
       <w:r>
@@ -10828,7 +11490,6 @@
           <w:sz w:val="22"/>
           <w:szCs w:val="22"/>
         </w:rPr>
-        <w:lastRenderedPageBreak/>
         <w:t>Note</w:t>
       </w:r>
       <w:r>
@@ -10886,7 +11547,7 @@
           <w:szCs w:val="22"/>
         </w:rPr>
       </w:pPr>
-      <w:bookmarkStart w:id="14" w:name="_Toc107217987"/>
+      <w:bookmarkStart w:id="15" w:name="_Toc107480791"/>
       <w:r>
         <w:rPr>
           <w:rFonts w:asciiTheme="majorBidi" w:hAnsiTheme="majorBidi" w:cstheme="majorBidi"/>
@@ -10896,7 +11557,7 @@
         </w:rPr>
         <w:t>Color data by:</w:t>
       </w:r>
-      <w:bookmarkEnd w:id="14"/>
+      <w:bookmarkEnd w:id="15"/>
       <w:r>
         <w:rPr>
           <w:rFonts w:asciiTheme="majorBidi" w:hAnsiTheme="majorBidi" w:cstheme="majorBidi"/>
@@ -11481,7 +12142,7 @@
           <w:u w:val="single"/>
         </w:rPr>
       </w:pPr>
-      <w:bookmarkStart w:id="15" w:name="_Toc107217988"/>
+      <w:bookmarkStart w:id="16" w:name="_Toc107480792"/>
       <w:r>
         <w:rPr>
           <w:rFonts w:asciiTheme="majorBidi" w:hAnsiTheme="majorBidi" w:cstheme="majorBidi"/>
@@ -11490,7 +12151,7 @@
         </w:rPr>
         <w:t>Interaction with the graph area</w:t>
       </w:r>
-      <w:bookmarkEnd w:id="15"/>
+      <w:bookmarkEnd w:id="16"/>
     </w:p>
     <w:p>
       <w:pPr>
@@ -11527,7 +12188,7 @@
           <w:szCs w:val="22"/>
         </w:rPr>
       </w:pPr>
-      <w:bookmarkStart w:id="16" w:name="_Toc107217989"/>
+      <w:bookmarkStart w:id="17" w:name="_Toc107480793"/>
       <w:r>
         <w:rPr>
           <w:rFonts w:asciiTheme="majorBidi" w:hAnsiTheme="majorBidi" w:cstheme="majorBidi"/>
@@ -11539,7 +12200,7 @@
         </w:rPr>
         <w:t>Rotate/Pan graph mode:</w:t>
       </w:r>
-      <w:bookmarkEnd w:id="16"/>
+      <w:bookmarkEnd w:id="17"/>
     </w:p>
     <w:p>
       <w:pPr>
@@ -11630,7 +12291,7 @@
           <w:szCs w:val="22"/>
         </w:rPr>
       </w:pPr>
-      <w:bookmarkStart w:id="17" w:name="_Toc107217990"/>
+      <w:bookmarkStart w:id="18" w:name="_Toc107480794"/>
       <w:r>
         <w:rPr>
           <w:rFonts w:asciiTheme="majorBidi" w:hAnsiTheme="majorBidi" w:cstheme="majorBidi"/>
@@ -11642,7 +12303,7 @@
         </w:rPr>
         <w:t>Select data-points mode:</w:t>
       </w:r>
-      <w:bookmarkEnd w:id="17"/>
+      <w:bookmarkEnd w:id="18"/>
     </w:p>
     <w:p>
       <w:pPr>
@@ -11662,6 +12323,7 @@
           <w:sz w:val="22"/>
           <w:szCs w:val="22"/>
         </w:rPr>
+        <w:lastRenderedPageBreak/>
         <w:t>Allows to select specific data-points from the graph, by using the mouse:</w:t>
       </w:r>
     </w:p>
@@ -11833,7 +12495,6 @@
           <w:sz w:val="22"/>
           <w:szCs w:val="22"/>
         </w:rPr>
-        <w:lastRenderedPageBreak/>
         <w:t>Groups mode: Clicking on a point selects all the data-points that belong to the same group as the clicked point. When selecting an area by mouse-dragging, all the data-points that belong to groups within that area will be selected. This mode is available when there is at least one defined group.</w:t>
       </w:r>
     </w:p>
@@ -11851,7 +12512,7 @@
           <w:szCs w:val="22"/>
         </w:rPr>
       </w:pPr>
-      <w:bookmarkStart w:id="18" w:name="_Toc107217991"/>
+      <w:bookmarkStart w:id="19" w:name="_Toc107480795"/>
       <w:r>
         <w:rPr>
           <w:rFonts w:asciiTheme="majorBidi" w:hAnsiTheme="majorBidi" w:cstheme="majorBidi"/>
@@ -11863,7 +12524,7 @@
         </w:rPr>
         <w:t>Move/Edit text mode:</w:t>
       </w:r>
-      <w:bookmarkEnd w:id="18"/>
+      <w:bookmarkEnd w:id="19"/>
     </w:p>
     <w:p>
       <w:pPr>
@@ -11979,7 +12640,7 @@
           <w:u w:val="single"/>
         </w:rPr>
       </w:pPr>
-      <w:bookmarkStart w:id="19" w:name="_Toc107217992"/>
+      <w:bookmarkStart w:id="20" w:name="_Toc107480796"/>
       <w:r>
         <w:rPr>
           <w:rFonts w:asciiTheme="majorBidi" w:hAnsiTheme="majorBidi" w:cstheme="majorBidi"/>
@@ -11988,7 +12649,7 @@
         </w:rPr>
         <w:t>GUI Controls</w:t>
       </w:r>
-      <w:bookmarkEnd w:id="19"/>
+      <w:bookmarkEnd w:id="20"/>
     </w:p>
     <w:p>
       <w:pPr>
@@ -12004,7 +12665,7 @@
           <w:szCs w:val="22"/>
         </w:rPr>
       </w:pPr>
-      <w:bookmarkStart w:id="20" w:name="_Toc107217993"/>
+      <w:bookmarkStart w:id="21" w:name="_Toc107480797"/>
       <w:r>
         <w:rPr>
           <w:rFonts w:asciiTheme="majorBidi" w:hAnsiTheme="majorBidi" w:cstheme="majorBidi"/>
@@ -12016,7 +12677,7 @@
         </w:rPr>
         <w:t>Clustering options:</w:t>
       </w:r>
-      <w:bookmarkEnd w:id="20"/>
+      <w:bookmarkEnd w:id="21"/>
     </w:p>
     <w:p>
       <w:pPr>
@@ -12176,16 +12837,52 @@
           <w:sz w:val="22"/>
           <w:szCs w:val="22"/>
         </w:rPr>
-        <w:t>P-value / Attraction value threshold</w:t>
-      </w:r>
-      <w:r>
-        <w:rPr>
-          <w:rFonts w:asciiTheme="majorBidi" w:hAnsiTheme="majorBidi" w:cstheme="majorBidi"/>
-          <w:color w:val="000000" w:themeColor="text1"/>
-          <w:sz w:val="22"/>
-          <w:szCs w:val="22"/>
-        </w:rPr>
-        <w:t>: this threshold determines at which similarity score sequences are considered as connected. When the similarity score is a p-value, all the sequence-pairs with lower score are considered connected. In case the similarity score is an ‘attraction value’, sequence-pairs with similarity score above this threshold are considered connected.</w:t>
+        <w:t xml:space="preserve">P-value / </w:t>
+      </w:r>
+      <w:r>
+        <w:rPr>
+          <w:rFonts w:asciiTheme="majorBidi" w:hAnsiTheme="majorBidi" w:cstheme="majorBidi"/>
+          <w:color w:val="942093"/>
+          <w:sz w:val="22"/>
+          <w:szCs w:val="22"/>
+        </w:rPr>
+        <w:t>Score</w:t>
+      </w:r>
+      <w:r>
+        <w:rPr>
+          <w:rFonts w:asciiTheme="majorBidi" w:hAnsiTheme="majorBidi" w:cstheme="majorBidi"/>
+          <w:color w:val="942093"/>
+          <w:sz w:val="22"/>
+          <w:szCs w:val="22"/>
+        </w:rPr>
+        <w:t xml:space="preserve"> threshold</w:t>
+      </w:r>
+      <w:r>
+        <w:rPr>
+          <w:rFonts w:asciiTheme="majorBidi" w:hAnsiTheme="majorBidi" w:cstheme="majorBidi"/>
+          <w:color w:val="000000" w:themeColor="text1"/>
+          <w:sz w:val="22"/>
+          <w:szCs w:val="22"/>
+        </w:rPr>
+        <w:t>: this threshold determines at which similarity score sequences are considered as connected. When the similarity score is a p-value, all the sequence-pairs with lower score are considered connected. In case the similarity score is a</w:t>
+      </w:r>
+      <w:r>
+        <w:rPr>
+          <w:rFonts w:asciiTheme="majorBidi" w:hAnsiTheme="majorBidi" w:cstheme="majorBidi"/>
+          <w:color w:val="000000" w:themeColor="text1"/>
+          <w:sz w:val="22"/>
+          <w:szCs w:val="22"/>
+        </w:rPr>
+        <w:t xml:space="preserve"> value between 0 and1</w:t>
+      </w:r>
+      <w:r>
+        <w:rPr>
+          <w:rFonts w:asciiTheme="majorBidi" w:hAnsiTheme="majorBidi" w:cstheme="majorBidi"/>
+          <w:color w:val="000000" w:themeColor="text1"/>
+          <w:sz w:val="22"/>
+          <w:szCs w:val="22"/>
+        </w:rPr>
+        <w:t>, sequence-pairs with similarity score above this threshold are considered connected.</w:t>
       </w:r>
     </w:p>
     <w:p>
@@ -12202,7 +12899,7 @@
           <w:szCs w:val="22"/>
         </w:rPr>
       </w:pPr>
-      <w:bookmarkStart w:id="21" w:name="_Toc107217994"/>
+      <w:bookmarkStart w:id="22" w:name="_Toc107480798"/>
       <w:r>
         <w:rPr>
           <w:rFonts w:asciiTheme="majorBidi" w:hAnsiTheme="majorBidi" w:cstheme="majorBidi"/>
@@ -12214,7 +12911,7 @@
         </w:rPr>
         <w:t>Interaction mode:</w:t>
       </w:r>
-      <w:bookmarkEnd w:id="21"/>
+      <w:bookmarkEnd w:id="22"/>
       <w:r>
         <w:rPr>
           <w:rFonts w:asciiTheme="majorBidi" w:hAnsiTheme="majorBidi" w:cstheme="majorBidi"/>
@@ -12262,7 +12959,7 @@
           <w:szCs w:val="22"/>
         </w:rPr>
       </w:pPr>
-      <w:bookmarkStart w:id="22" w:name="_Toc107217995"/>
+      <w:bookmarkStart w:id="23" w:name="_Toc107480799"/>
       <w:r>
         <w:rPr>
           <w:rFonts w:asciiTheme="majorBidi" w:hAnsiTheme="majorBidi" w:cstheme="majorBidi"/>
@@ -12274,7 +12971,7 @@
         </w:rPr>
         <w:t>View options:</w:t>
       </w:r>
-      <w:bookmarkEnd w:id="22"/>
+      <w:bookmarkEnd w:id="23"/>
     </w:p>
     <w:p>
       <w:pPr>
@@ -12367,7 +13064,17 @@
           <w:sz w:val="22"/>
           <w:szCs w:val="22"/>
         </w:rPr>
-        <w:t xml:space="preserve">: switches between the full dataset presentation (default) to a presentation of the selected subset only. When the selected subset is displayed, any operation that is done is performed on the subset only. For example, it is possible to start the clustering considering the subset data-points only. When switching back to full dataset, the view changes back to the exact full-data presentation that was displayed before. If a clustering was performed on the subset, it is not automatically saved, but can rather be saved to a file while in ‘selected subset’ mode. The ‘Selected subset’ viewing mode is only enabled when there are at least 5 selected data-points. </w:t>
+        <w:t xml:space="preserve">: switches between the full dataset presentation (default) to a presentation of the selected subset only. When the selected subset is displayed, any operation that is done is performed on the subset only. For example, it is possible to start the clustering </w:t>
+      </w:r>
+      <w:r>
+        <w:rPr>
+          <w:rFonts w:asciiTheme="majorBidi" w:hAnsiTheme="majorBidi" w:cstheme="majorBidi"/>
+          <w:color w:val="000000" w:themeColor="text1"/>
+          <w:sz w:val="22"/>
+          <w:szCs w:val="22"/>
+        </w:rPr>
+        <w:lastRenderedPageBreak/>
+        <w:t xml:space="preserve">considering the subset data-points only. When switching back to full dataset, the view changes back to the exact full-data presentation that was displayed before. If a clustering was performed on the subset, it is not automatically saved, but can rather be saved to a file while in ‘selected subset’ mode. The ‘Selected subset’ viewing mode is only enabled when there are at least 5 selected data-points. </w:t>
       </w:r>
     </w:p>
     <w:p>
@@ -12461,7 +13168,7 @@
           <w:szCs w:val="22"/>
         </w:rPr>
       </w:pPr>
-      <w:bookmarkStart w:id="23" w:name="_Toc107217996"/>
+      <w:bookmarkStart w:id="24" w:name="_Toc107480800"/>
       <w:r>
         <w:rPr>
           <w:rFonts w:asciiTheme="majorBidi" w:hAnsiTheme="majorBidi" w:cstheme="majorBidi"/>
@@ -12471,10 +13178,9 @@
           <w:sz w:val="22"/>
           <w:szCs w:val="22"/>
         </w:rPr>
-        <w:lastRenderedPageBreak/>
         <w:t>Selection options:</w:t>
       </w:r>
-      <w:bookmarkEnd w:id="23"/>
+      <w:bookmarkEnd w:id="24"/>
     </w:p>
     <w:p>
       <w:pPr>
@@ -12759,7 +13465,7 @@
           <w:szCs w:val="22"/>
         </w:rPr>
       </w:pPr>
-      <w:bookmarkStart w:id="24" w:name="_Toc107217997"/>
+      <w:bookmarkStart w:id="25" w:name="_Toc107480801"/>
       <w:r>
         <w:rPr>
           <w:rFonts w:asciiTheme="majorBidi" w:hAnsiTheme="majorBidi" w:cstheme="majorBidi"/>
@@ -12771,7 +13477,7 @@
         </w:rPr>
         <w:t>Color by option:</w:t>
       </w:r>
-      <w:bookmarkEnd w:id="24"/>
+      <w:bookmarkEnd w:id="25"/>
       <w:r>
         <w:rPr>
           <w:rFonts w:asciiTheme="majorBidi" w:hAnsiTheme="majorBidi" w:cstheme="majorBidi"/>
@@ -12842,7 +13548,7 @@
           <w:szCs w:val="22"/>
         </w:rPr>
       </w:pPr>
-      <w:bookmarkStart w:id="25" w:name="_Toc107217998"/>
+      <w:bookmarkStart w:id="26" w:name="_Toc107480802"/>
       <w:r>
         <w:rPr>
           <w:rFonts w:asciiTheme="majorBidi" w:hAnsiTheme="majorBidi" w:cstheme="majorBidi"/>
@@ -12854,7 +13560,7 @@
         </w:rPr>
         <w:t>Display options:</w:t>
       </w:r>
-      <w:bookmarkEnd w:id="25"/>
+      <w:bookmarkEnd w:id="26"/>
     </w:p>
     <w:p>
       <w:pPr>
@@ -12912,6 +13618,75 @@
         </w:rPr>
         <w:t>In order to display the edges “behind” the data-points, switch to a 2D view mode.</w:t>
       </w:r>
+      <w:r>
+        <w:rPr>
+          <w:rFonts w:asciiTheme="majorBidi" w:hAnsiTheme="majorBidi" w:cstheme="majorBidi"/>
+          <w:color w:val="000000" w:themeColor="text1"/>
+          <w:sz w:val="22"/>
+          <w:szCs w:val="22"/>
+        </w:rPr>
+        <w:t xml:space="preserve"> </w:t>
+      </w:r>
+    </w:p>
+    <w:p>
+      <w:pPr>
+        <w:pStyle w:val="NormalWeb"/>
+        <w:spacing w:before="0" w:beforeAutospacing="0" w:after="0" w:afterAutospacing="0"/>
+        <w:ind w:left="714"/>
+        <w:rPr>
+          <w:rFonts w:asciiTheme="majorBidi" w:hAnsiTheme="majorBidi" w:cstheme="majorBidi"/>
+          <w:b/>
+          <w:bCs/>
+          <w:color w:val="000000"/>
+          <w:sz w:val="22"/>
+          <w:szCs w:val="22"/>
+        </w:rPr>
+      </w:pPr>
+      <w:r>
+        <w:rPr>
+          <w:rFonts w:asciiTheme="majorBidi" w:hAnsiTheme="majorBidi" w:cstheme="majorBidi"/>
+          <w:color w:val="000000" w:themeColor="text1"/>
+          <w:sz w:val="22"/>
+          <w:szCs w:val="22"/>
+        </w:rPr>
+        <w:t xml:space="preserve">By default, the edges are colored in 5 shades of gray according to the normalized attraction values (scores), which are divided into 5 bins. The higher the score, the darker the color. </w:t>
+      </w:r>
+      <w:r>
+        <w:rPr>
+          <w:rFonts w:asciiTheme="majorBidi" w:hAnsiTheme="majorBidi" w:cstheme="majorBidi"/>
+          <w:color w:val="000000" w:themeColor="text1"/>
+          <w:sz w:val="22"/>
+          <w:szCs w:val="22"/>
+        </w:rPr>
+        <w:t xml:space="preserve">It is possible to change these colors </w:t>
+      </w:r>
+      <w:r>
+        <w:rPr>
+          <w:rFonts w:asciiTheme="majorBidi" w:hAnsiTheme="majorBidi" w:cstheme="majorBidi"/>
+          <w:color w:val="000000" w:themeColor="text1"/>
+          <w:sz w:val="22"/>
+          <w:szCs w:val="22"/>
+        </w:rPr>
+        <w:t xml:space="preserve">and the width of the edges (for all the edges or per-bin) using the ‘Connections (edges) settings’ </w:t>
+      </w:r>
+      <w:r>
+        <w:rPr>
+          <w:rFonts w:asciiTheme="majorBidi" w:hAnsiTheme="majorBidi" w:cstheme="majorBidi"/>
+          <w:color w:val="000000" w:themeColor="text1"/>
+          <w:sz w:val="22"/>
+          <w:szCs w:val="22"/>
+        </w:rPr>
+        <w:t>under</w:t>
+      </w:r>
+      <w:r>
+        <w:rPr>
+          <w:rFonts w:asciiTheme="majorBidi" w:hAnsiTheme="majorBidi" w:cstheme="majorBidi"/>
+          <w:color w:val="000000" w:themeColor="text1"/>
+          <w:sz w:val="22"/>
+          <w:szCs w:val="22"/>
+        </w:rPr>
+        <w:t xml:space="preserve"> the ‘Configure’ menu item. </w:t>
+      </w:r>
     </w:p>
     <w:p>
       <w:pPr>
@@ -13011,6 +13786,7 @@
           <w:sz w:val="22"/>
           <w:szCs w:val="22"/>
         </w:rPr>
+        <w:lastRenderedPageBreak/>
         <w:t>All / Selected</w:t>
       </w:r>
       <w:r>
@@ -13069,24 +13845,39 @@
           <w:rFonts w:asciiTheme="majorBidi" w:hAnsiTheme="majorBidi" w:cstheme="majorBidi"/>
           <w:b/>
           <w:bCs/>
-          <w:color w:val="000000"/>
-          <w:sz w:val="22"/>
-          <w:szCs w:val="22"/>
-        </w:rPr>
-      </w:pPr>
-      <w:bookmarkStart w:id="26" w:name="_Toc107217999"/>
-      <w:r>
+          <w:color w:val="000000" w:themeColor="text1"/>
+          <w:sz w:val="22"/>
+          <w:szCs w:val="22"/>
+        </w:rPr>
+      </w:pPr>
+      <w:bookmarkStart w:id="27" w:name="_Toc107480803"/>
+    </w:p>
+    <w:p>
+      <w:pPr>
+        <w:pStyle w:val="NormalWeb"/>
+        <w:spacing w:before="0" w:beforeAutospacing="0" w:after="120" w:afterAutospacing="0"/>
+        <w:outlineLvl w:val="3"/>
         <w:rPr>
           <w:rFonts w:asciiTheme="majorBidi" w:hAnsiTheme="majorBidi" w:cstheme="majorBidi"/>
           <w:b/>
           <w:bCs/>
+          <w:color w:val="000000"/>
+          <w:sz w:val="22"/>
+          <w:szCs w:val="22"/>
+        </w:rPr>
+      </w:pPr>
+      <w:r>
+        <w:rPr>
+          <w:rFonts w:asciiTheme="majorBidi" w:hAnsiTheme="majorBidi" w:cstheme="majorBidi"/>
+          <w:b/>
+          <w:bCs/>
           <w:color w:val="000000" w:themeColor="text1"/>
           <w:sz w:val="22"/>
           <w:szCs w:val="22"/>
         </w:rPr>
         <w:t>Groups options:</w:t>
       </w:r>
-      <w:bookmarkEnd w:id="26"/>
+      <w:bookmarkEnd w:id="27"/>
     </w:p>
     <w:p>
       <w:pPr>
@@ -13225,7 +14016,6 @@
           <w:sz w:val="22"/>
           <w:szCs w:val="22"/>
         </w:rPr>
-        <w:lastRenderedPageBreak/>
         <w:t>Taxonomy</w:t>
       </w:r>
       <w:r>
@@ -13755,6 +14545,7 @@
           <w:sz w:val="22"/>
           <w:szCs w:val="22"/>
         </w:rPr>
+        <w:lastRenderedPageBreak/>
         <w:t>The groups order is only relevant when viewing the graph in 2D and setting the Z-index to be done by the groups order.</w:t>
       </w:r>
     </w:p>
@@ -13831,6 +14622,22 @@
         </w:rPr>
         <w:t>: Removes the selected data-points from their group(s) if they were assigned to any group. They get the default presentation.</w:t>
       </w:r>
+      <w:bookmarkStart w:id="28" w:name="_Toc107480804"/>
+    </w:p>
+    <w:p>
+      <w:pPr>
+        <w:pStyle w:val="NormalWeb"/>
+        <w:spacing w:before="0" w:beforeAutospacing="0" w:after="120" w:afterAutospacing="0"/>
+        <w:ind w:left="714"/>
+        <w:rPr>
+          <w:rFonts w:asciiTheme="majorBidi" w:hAnsiTheme="majorBidi" w:cstheme="majorBidi"/>
+          <w:b/>
+          <w:bCs/>
+          <w:color w:val="000000"/>
+          <w:sz w:val="22"/>
+          <w:szCs w:val="22"/>
+        </w:rPr>
+      </w:pPr>
     </w:p>
     <w:p>
       <w:pPr>
@@ -13843,7 +14650,6 @@
           <w:u w:val="single"/>
         </w:rPr>
       </w:pPr>
-      <w:bookmarkStart w:id="27" w:name="_Toc107218000"/>
       <w:r>
         <w:rPr>
           <w:rFonts w:asciiTheme="majorBidi" w:hAnsiTheme="majorBidi" w:cstheme="majorBidi"/>
@@ -13852,7 +14658,7 @@
         </w:rPr>
         <w:t>Windows</w:t>
       </w:r>
-      <w:bookmarkEnd w:id="27"/>
+      <w:bookmarkEnd w:id="28"/>
     </w:p>
     <w:p>
       <w:pPr>
@@ -13868,7 +14674,7 @@
           <w:szCs w:val="22"/>
         </w:rPr>
       </w:pPr>
-      <w:bookmarkStart w:id="28" w:name="_Toc107218001"/>
+      <w:bookmarkStart w:id="29" w:name="_Toc107480805"/>
       <w:r>
         <w:rPr>
           <w:rFonts w:asciiTheme="majorBidi" w:hAnsiTheme="majorBidi" w:cstheme="majorBidi"/>
@@ -13880,7 +14686,7 @@
         </w:rPr>
         <w:t>Selected subset window</w:t>
       </w:r>
-      <w:bookmarkEnd w:id="28"/>
+      <w:bookmarkEnd w:id="29"/>
     </w:p>
     <w:p>
       <w:pPr>
@@ -13984,7 +14790,6 @@
           <w:sz w:val="22"/>
           <w:szCs w:val="22"/>
         </w:rPr>
-        <w:lastRenderedPageBreak/>
         <w:t>Set as selected subset</w:t>
       </w:r>
       <w:r>
@@ -14143,7 +14948,7 @@
           <w:szCs w:val="22"/>
         </w:rPr>
       </w:pPr>
-      <w:bookmarkStart w:id="29" w:name="_Toc107218002"/>
+      <w:bookmarkStart w:id="30" w:name="_Toc107480806"/>
       <w:r>
         <w:rPr>
           <w:rFonts w:asciiTheme="majorBidi" w:hAnsiTheme="majorBidi" w:cstheme="majorBidi"/>
@@ -14155,7 +14960,7 @@
         </w:rPr>
         <w:t>Search results window:</w:t>
       </w:r>
-      <w:bookmarkEnd w:id="29"/>
+      <w:bookmarkEnd w:id="30"/>
     </w:p>
     <w:p>
       <w:pPr>
@@ -14355,7 +15160,7 @@
 </file>
 
 <file path=word/endnotes.xml><?xml version="1.0" encoding="utf-8"?>
-<w:endnotes xmlns:wpc="http://schemas.microsoft.com/office/word/2010/wordprocessingCanvas" xmlns:cx="http://schemas.microsoft.com/office/drawing/2014/chartex" xmlns:cx1="http://schemas.microsoft.com/office/drawing/2015/9/8/chartex" xmlns:cx2="http://schemas.microsoft.com/office/drawing/2015/10/21/chartex" xmlns:cx3="http://schemas.microsoft.com/office/drawing/2016/5/9/chartex" xmlns:cx4="http://schemas.microsoft.com/office/drawing/2016/5/10/chartex" xmlns:cx5="http://schemas.microsoft.com/office/drawing/2016/5/11/chartex" xmlns:cx6="http://schemas.microsoft.com/office/drawing/2016/5/12/chartex" xmlns:cx7="http://schemas.microsoft.com/office/drawing/2016/5/13/chartex" xmlns:cx8="http://schemas.microsoft.com/office/drawing/2016/5/14/chartex" xmlns:mc="http://schemas.openxmlformats.org/markup-compatibility/2006" xmlns:aink="http://schemas.microsoft.com/office/drawing/2016/ink" xmlns:am3d="http://schemas.microsoft.com/office/drawing/2017/model3d" xmlns:o="urn:schemas-microsoft-com:office:office" xmlns:r="http://schemas.openxmlformats.org/officeDocument/2006/relationships" xmlns:m="http://schemas.openxmlformats.org/officeDocument/2006/math" xmlns:v="urn:schemas-microsoft-com:vml" xmlns:wp14="http://schemas.microsoft.com/office/word/2010/wordprocessingDrawing" xmlns:wp="http://schemas.openxmlformats.org/drawingml/2006/wordprocessingDrawing" xmlns:w10="urn:schemas-microsoft-com:office:word" xmlns:w="http://schemas.openxmlformats.org/wordprocessingml/2006/main" xmlns:w14="http://schemas.microsoft.com/office/word/2010/wordml" xmlns:w15="http://schemas.microsoft.com/office/word/2012/wordml" xmlns:w16cex="http://schemas.microsoft.com/office/word/2018/wordml/cex" xmlns:w16cid="http://schemas.microsoft.com/office/word/2016/wordml/cid" xmlns:w16="http://schemas.microsoft.com/office/word/2018/wordml" xmlns:w16sdtdh="http://schemas.microsoft.com/office/word/2020/wordml/sdtdatahash" xmlns:w16se="http://schemas.microsoft.com/office/word/2015/wordml/symex" xmlns:wpg="http://schemas.microsoft.com/office/word/2010/wordprocessingGroup" xmlns:wpi="http://schemas.microsoft.com/office/word/2010/wordprocessingInk" xmlns:wne="http://schemas.microsoft.com/office/word/2006/wordml" xmlns:wps="http://schemas.microsoft.com/office/word/2010/wordprocessingShape" mc:Ignorable="w14 w15 w16se w16cid w16 w16cex w16sdtdh wp14">
+<w:endnotes xmlns:wpc="http://schemas.microsoft.com/office/word/2010/wordprocessingCanvas" xmlns:cx="http://schemas.microsoft.com/office/drawing/2014/chartex" xmlns:cx1="http://schemas.microsoft.com/office/drawing/2015/9/8/chartex" xmlns:cx2="http://schemas.microsoft.com/office/drawing/2015/10/21/chartex" xmlns:cx3="http://schemas.microsoft.com/office/drawing/2016/5/9/chartex" xmlns:cx4="http://schemas.microsoft.com/office/drawing/2016/5/10/chartex" xmlns:cx5="http://schemas.microsoft.com/office/drawing/2016/5/11/chartex" xmlns:cx6="http://schemas.microsoft.com/office/drawing/2016/5/12/chartex" xmlns:cx7="http://schemas.microsoft.com/office/drawing/2016/5/13/chartex" xmlns:cx8="http://schemas.microsoft.com/office/drawing/2016/5/14/chartex" xmlns:mc="http://schemas.openxmlformats.org/markup-compatibility/2006" xmlns:aink="http://schemas.microsoft.com/office/drawing/2016/ink" xmlns:am3d="http://schemas.microsoft.com/office/drawing/2017/model3d" xmlns:o="urn:schemas-microsoft-com:office:office" xmlns:oel="http://schemas.microsoft.com/office/2019/extlst" xmlns:r="http://schemas.openxmlformats.org/officeDocument/2006/relationships" xmlns:m="http://schemas.openxmlformats.org/officeDocument/2006/math" xmlns:v="urn:schemas-microsoft-com:vml" xmlns:wp14="http://schemas.microsoft.com/office/word/2010/wordprocessingDrawing" xmlns:wp="http://schemas.openxmlformats.org/drawingml/2006/wordprocessingDrawing" xmlns:w10="urn:schemas-microsoft-com:office:word" xmlns:w="http://schemas.openxmlformats.org/wordprocessingml/2006/main" xmlns:w14="http://schemas.microsoft.com/office/word/2010/wordml" xmlns:w15="http://schemas.microsoft.com/office/word/2012/wordml" xmlns:w16cex="http://schemas.microsoft.com/office/word/2018/wordml/cex" xmlns:w16cid="http://schemas.microsoft.com/office/word/2016/wordml/cid" xmlns:w16="http://schemas.microsoft.com/office/word/2018/wordml" xmlns:w16sdtdh="http://schemas.microsoft.com/office/word/2020/wordml/sdtdatahash" xmlns:w16se="http://schemas.microsoft.com/office/word/2015/wordml/symex" xmlns:wpg="http://schemas.microsoft.com/office/word/2010/wordprocessingGroup" xmlns:wpi="http://schemas.microsoft.com/office/word/2010/wordprocessingInk" xmlns:wne="http://schemas.microsoft.com/office/word/2006/wordml" xmlns:wps="http://schemas.microsoft.com/office/word/2010/wordprocessingShape" mc:Ignorable="w14 w15 w16se w16cid w16 w16cex w16sdtdh wp14">
   <w:endnote w:type="separator" w:id="-1">
     <w:p>
       <w:r>
@@ -14374,7 +15179,7 @@
 </file>
 
 <file path=word/footnotes.xml><?xml version="1.0" encoding="utf-8"?>
-<w:footnotes xmlns:wpc="http://schemas.microsoft.com/office/word/2010/wordprocessingCanvas" xmlns:cx="http://schemas.microsoft.com/office/drawing/2014/chartex" xmlns:cx1="http://schemas.microsoft.com/office/drawing/2015/9/8/chartex" xmlns:cx2="http://schemas.microsoft.com/office/drawing/2015/10/21/chartex" xmlns:cx3="http://schemas.microsoft.com/office/drawing/2016/5/9/chartex" xmlns:cx4="http://schemas.microsoft.com/office/drawing/2016/5/10/chartex" xmlns:cx5="http://schemas.microsoft.com/office/drawing/2016/5/11/chartex" xmlns:cx6="http://schemas.microsoft.com/office/drawing/2016/5/12/chartex" xmlns:cx7="http://schemas.microsoft.com/office/drawing/2016/5/13/chartex" xmlns:cx8="http://schemas.microsoft.com/office/drawing/2016/5/14/chartex" xmlns:mc="http://schemas.openxmlformats.org/markup-compatibility/2006" xmlns:aink="http://schemas.microsoft.com/office/drawing/2016/ink" xmlns:am3d="http://schemas.microsoft.com/office/drawing/2017/model3d" xmlns:o="urn:schemas-microsoft-com:office:office" xmlns:r="http://schemas.openxmlformats.org/officeDocument/2006/relationships" xmlns:m="http://schemas.openxmlformats.org/officeDocument/2006/math" xmlns:v="urn:schemas-microsoft-com:vml" xmlns:wp14="http://schemas.microsoft.com/office/word/2010/wordprocessingDrawing" xmlns:wp="http://schemas.openxmlformats.org/drawingml/2006/wordprocessingDrawing" xmlns:w10="urn:schemas-microsoft-com:office:word" xmlns:w="http://schemas.openxmlformats.org/wordprocessingml/2006/main" xmlns:w14="http://schemas.microsoft.com/office/word/2010/wordml" xmlns:w15="http://schemas.microsoft.com/office/word/2012/wordml" xmlns:w16cex="http://schemas.microsoft.com/office/word/2018/wordml/cex" xmlns:w16cid="http://schemas.microsoft.com/office/word/2016/wordml/cid" xmlns:w16="http://schemas.microsoft.com/office/word/2018/wordml" xmlns:w16sdtdh="http://schemas.microsoft.com/office/word/2020/wordml/sdtdatahash" xmlns:w16se="http://schemas.microsoft.com/office/word/2015/wordml/symex" xmlns:wpg="http://schemas.microsoft.com/office/word/2010/wordprocessingGroup" xmlns:wpi="http://schemas.microsoft.com/office/word/2010/wordprocessingInk" xmlns:wne="http://schemas.microsoft.com/office/word/2006/wordml" xmlns:wps="http://schemas.microsoft.com/office/word/2010/wordprocessingShape" mc:Ignorable="w14 w15 w16se w16cid w16 w16cex w16sdtdh wp14">
+<w:footnotes xmlns:wpc="http://schemas.microsoft.com/office/word/2010/wordprocessingCanvas" xmlns:cx="http://schemas.microsoft.com/office/drawing/2014/chartex" xmlns:cx1="http://schemas.microsoft.com/office/drawing/2015/9/8/chartex" xmlns:cx2="http://schemas.microsoft.com/office/drawing/2015/10/21/chartex" xmlns:cx3="http://schemas.microsoft.com/office/drawing/2016/5/9/chartex" xmlns:cx4="http://schemas.microsoft.com/office/drawing/2016/5/10/chartex" xmlns:cx5="http://schemas.microsoft.com/office/drawing/2016/5/11/chartex" xmlns:cx6="http://schemas.microsoft.com/office/drawing/2016/5/12/chartex" xmlns:cx7="http://schemas.microsoft.com/office/drawing/2016/5/13/chartex" xmlns:cx8="http://schemas.microsoft.com/office/drawing/2016/5/14/chartex" xmlns:mc="http://schemas.openxmlformats.org/markup-compatibility/2006" xmlns:aink="http://schemas.microsoft.com/office/drawing/2016/ink" xmlns:am3d="http://schemas.microsoft.com/office/drawing/2017/model3d" xmlns:o="urn:schemas-microsoft-com:office:office" xmlns:oel="http://schemas.microsoft.com/office/2019/extlst" xmlns:r="http://schemas.openxmlformats.org/officeDocument/2006/relationships" xmlns:m="http://schemas.openxmlformats.org/officeDocument/2006/math" xmlns:v="urn:schemas-microsoft-com:vml" xmlns:wp14="http://schemas.microsoft.com/office/word/2010/wordprocessingDrawing" xmlns:wp="http://schemas.openxmlformats.org/drawingml/2006/wordprocessingDrawing" xmlns:w10="urn:schemas-microsoft-com:office:word" xmlns:w="http://schemas.openxmlformats.org/wordprocessingml/2006/main" xmlns:w14="http://schemas.microsoft.com/office/word/2010/wordml" xmlns:w15="http://schemas.microsoft.com/office/word/2012/wordml" xmlns:w16cex="http://schemas.microsoft.com/office/word/2018/wordml/cex" xmlns:w16cid="http://schemas.microsoft.com/office/word/2016/wordml/cid" xmlns:w16="http://schemas.microsoft.com/office/word/2018/wordml" xmlns:w16sdtdh="http://schemas.microsoft.com/office/word/2020/wordml/sdtdatahash" xmlns:w16se="http://schemas.microsoft.com/office/word/2015/wordml/symex" xmlns:wpg="http://schemas.microsoft.com/office/word/2010/wordprocessingGroup" xmlns:wpi="http://schemas.microsoft.com/office/word/2010/wordprocessingInk" xmlns:wne="http://schemas.microsoft.com/office/word/2006/wordml" xmlns:wps="http://schemas.microsoft.com/office/word/2010/wordprocessingShape" mc:Ignorable="w14 w15 w16se w16cid w16 w16cex w16sdtdh wp14">
   <w:footnote w:type="separator" w:id="-1">
     <w:p>
       <w:r>
@@ -14393,7 +15198,7 @@
 </file>
 
 <file path=word/numbering.xml><?xml version="1.0" encoding="utf-8"?>
-<w:numbering xmlns:wpc="http://schemas.microsoft.com/office/word/2010/wordprocessingCanvas" xmlns:cx="http://schemas.microsoft.com/office/drawing/2014/chartex" xmlns:cx1="http://schemas.microsoft.com/office/drawing/2015/9/8/chartex" xmlns:cx2="http://schemas.microsoft.com/office/drawing/2015/10/21/chartex" xmlns:cx3="http://schemas.microsoft.com/office/drawing/2016/5/9/chartex" xmlns:cx4="http://schemas.microsoft.com/office/drawing/2016/5/10/chartex" xmlns:cx5="http://schemas.microsoft.com/office/drawing/2016/5/11/chartex" xmlns:cx6="http://schemas.microsoft.com/office/drawing/2016/5/12/chartex" xmlns:cx7="http://schemas.microsoft.com/office/drawing/2016/5/13/chartex" xmlns:cx8="http://schemas.microsoft.com/office/drawing/2016/5/14/chartex" xmlns:mc="http://schemas.openxmlformats.org/markup-compatibility/2006" xmlns:aink="http://schemas.microsoft.com/office/drawing/2016/ink" xmlns:am3d="http://schemas.microsoft.com/office/drawing/2017/model3d" xmlns:o="urn:schemas-microsoft-com:office:office" xmlns:r="http://schemas.openxmlformats.org/officeDocument/2006/relationships" xmlns:m="http://schemas.openxmlformats.org/officeDocument/2006/math" xmlns:v="urn:schemas-microsoft-com:vml" xmlns:wp14="http://schemas.microsoft.com/office/word/2010/wordprocessingDrawing" xmlns:wp="http://schemas.openxmlformats.org/drawingml/2006/wordprocessingDrawing" xmlns:w10="urn:schemas-microsoft-com:office:word" xmlns:w="http://schemas.openxmlformats.org/wordprocessingml/2006/main" xmlns:w14="http://schemas.microsoft.com/office/word/2010/wordml" xmlns:w15="http://schemas.microsoft.com/office/word/2012/wordml" xmlns:w16cex="http://schemas.microsoft.com/office/word/2018/wordml/cex" xmlns:w16cid="http://schemas.microsoft.com/office/word/2016/wordml/cid" xmlns:w16="http://schemas.microsoft.com/office/word/2018/wordml" xmlns:w16sdtdh="http://schemas.microsoft.com/office/word/2020/wordml/sdtdatahash" xmlns:w16se="http://schemas.microsoft.com/office/word/2015/wordml/symex" xmlns:wpg="http://schemas.microsoft.com/office/word/2010/wordprocessingGroup" xmlns:wpi="http://schemas.microsoft.com/office/word/2010/wordprocessingInk" xmlns:wne="http://schemas.microsoft.com/office/word/2006/wordml" xmlns:wps="http://schemas.microsoft.com/office/word/2010/wordprocessingShape" mc:Ignorable="w14 w15 w16se w16cid w16 w16cex w16sdtdh wp14">
+<w:numbering xmlns:wpc="http://schemas.microsoft.com/office/word/2010/wordprocessingCanvas" xmlns:cx="http://schemas.microsoft.com/office/drawing/2014/chartex" xmlns:cx1="http://schemas.microsoft.com/office/drawing/2015/9/8/chartex" xmlns:cx2="http://schemas.microsoft.com/office/drawing/2015/10/21/chartex" xmlns:cx3="http://schemas.microsoft.com/office/drawing/2016/5/9/chartex" xmlns:cx4="http://schemas.microsoft.com/office/drawing/2016/5/10/chartex" xmlns:cx5="http://schemas.microsoft.com/office/drawing/2016/5/11/chartex" xmlns:cx6="http://schemas.microsoft.com/office/drawing/2016/5/12/chartex" xmlns:cx7="http://schemas.microsoft.com/office/drawing/2016/5/13/chartex" xmlns:cx8="http://schemas.microsoft.com/office/drawing/2016/5/14/chartex" xmlns:mc="http://schemas.openxmlformats.org/markup-compatibility/2006" xmlns:aink="http://schemas.microsoft.com/office/drawing/2016/ink" xmlns:am3d="http://schemas.microsoft.com/office/drawing/2017/model3d" xmlns:o="urn:schemas-microsoft-com:office:office" xmlns:oel="http://schemas.microsoft.com/office/2019/extlst" xmlns:r="http://schemas.openxmlformats.org/officeDocument/2006/relationships" xmlns:m="http://schemas.openxmlformats.org/officeDocument/2006/math" xmlns:v="urn:schemas-microsoft-com:vml" xmlns:wp14="http://schemas.microsoft.com/office/word/2010/wordprocessingDrawing" xmlns:wp="http://schemas.openxmlformats.org/drawingml/2006/wordprocessingDrawing" xmlns:w10="urn:schemas-microsoft-com:office:word" xmlns:w="http://schemas.openxmlformats.org/wordprocessingml/2006/main" xmlns:w14="http://schemas.microsoft.com/office/word/2010/wordml" xmlns:w15="http://schemas.microsoft.com/office/word/2012/wordml" xmlns:w16cex="http://schemas.microsoft.com/office/word/2018/wordml/cex" xmlns:w16cid="http://schemas.microsoft.com/office/word/2016/wordml/cid" xmlns:w16="http://schemas.microsoft.com/office/word/2018/wordml" xmlns:w16sdtdh="http://schemas.microsoft.com/office/word/2020/wordml/sdtdatahash" xmlns:w16se="http://schemas.microsoft.com/office/word/2015/wordml/symex" xmlns:wpg="http://schemas.microsoft.com/office/word/2010/wordprocessingGroup" xmlns:wpi="http://schemas.microsoft.com/office/word/2010/wordprocessingInk" xmlns:wne="http://schemas.microsoft.com/office/word/2006/wordml" xmlns:wps="http://schemas.microsoft.com/office/word/2010/wordprocessingShape" mc:Ignorable="w14 w15 w16se w16cid w16 w16cex w16sdtdh wp14">
   <w:abstractNum w:abstractNumId="0" w15:restartNumberingAfterBreak="0">
     <w:nsid w:val="05F666DE"/>
     <w:multiLevelType w:val="hybridMultilevel"/>
@@ -17379,85 +18184,85 @@
       </w:pPr>
     </w:lvl>
   </w:abstractNum>
-  <w:num w:numId="1">
+  <w:num w:numId="1" w16cid:durableId="1933901862">
     <w:abstractNumId w:val="12"/>
   </w:num>
-  <w:num w:numId="2">
+  <w:num w:numId="2" w16cid:durableId="1141001983">
     <w:abstractNumId w:val="21"/>
   </w:num>
-  <w:num w:numId="3">
+  <w:num w:numId="3" w16cid:durableId="1448350692">
     <w:abstractNumId w:val="13"/>
   </w:num>
-  <w:num w:numId="4">
+  <w:num w:numId="4" w16cid:durableId="1821919556">
     <w:abstractNumId w:val="0"/>
   </w:num>
-  <w:num w:numId="5">
+  <w:num w:numId="5" w16cid:durableId="449738526">
     <w:abstractNumId w:val="10"/>
   </w:num>
-  <w:num w:numId="6">
+  <w:num w:numId="6" w16cid:durableId="153843243">
     <w:abstractNumId w:val="14"/>
   </w:num>
-  <w:num w:numId="7">
+  <w:num w:numId="7" w16cid:durableId="774130131">
     <w:abstractNumId w:val="17"/>
   </w:num>
-  <w:num w:numId="8">
+  <w:num w:numId="8" w16cid:durableId="688874696">
     <w:abstractNumId w:val="18"/>
   </w:num>
-  <w:num w:numId="9">
+  <w:num w:numId="9" w16cid:durableId="1025130170">
     <w:abstractNumId w:val="8"/>
   </w:num>
-  <w:num w:numId="10">
+  <w:num w:numId="10" w16cid:durableId="2032756784">
     <w:abstractNumId w:val="4"/>
   </w:num>
-  <w:num w:numId="11">
+  <w:num w:numId="11" w16cid:durableId="7493361">
     <w:abstractNumId w:val="25"/>
   </w:num>
-  <w:num w:numId="12">
+  <w:num w:numId="12" w16cid:durableId="549072048">
     <w:abstractNumId w:val="7"/>
   </w:num>
-  <w:num w:numId="13">
+  <w:num w:numId="13" w16cid:durableId="851148735">
     <w:abstractNumId w:val="11"/>
   </w:num>
-  <w:num w:numId="14">
+  <w:num w:numId="14" w16cid:durableId="1239172545">
     <w:abstractNumId w:val="23"/>
   </w:num>
-  <w:num w:numId="15">
+  <w:num w:numId="15" w16cid:durableId="758719275">
     <w:abstractNumId w:val="6"/>
   </w:num>
-  <w:num w:numId="16">
+  <w:num w:numId="16" w16cid:durableId="507251575">
     <w:abstractNumId w:val="16"/>
   </w:num>
-  <w:num w:numId="17">
+  <w:num w:numId="17" w16cid:durableId="321086060">
     <w:abstractNumId w:val="2"/>
   </w:num>
-  <w:num w:numId="18">
+  <w:num w:numId="18" w16cid:durableId="2059237143">
     <w:abstractNumId w:val="19"/>
   </w:num>
-  <w:num w:numId="19">
+  <w:num w:numId="19" w16cid:durableId="340595841">
     <w:abstractNumId w:val="3"/>
   </w:num>
-  <w:num w:numId="20">
+  <w:num w:numId="20" w16cid:durableId="1692148792">
     <w:abstractNumId w:val="9"/>
   </w:num>
-  <w:num w:numId="21">
+  <w:num w:numId="21" w16cid:durableId="665129924">
     <w:abstractNumId w:val="24"/>
   </w:num>
-  <w:num w:numId="22">
+  <w:num w:numId="22" w16cid:durableId="1807162888">
     <w:abstractNumId w:val="15"/>
   </w:num>
-  <w:num w:numId="23">
+  <w:num w:numId="23" w16cid:durableId="1879732345">
     <w:abstractNumId w:val="1"/>
   </w:num>
-  <w:num w:numId="24">
+  <w:num w:numId="24" w16cid:durableId="2025547422">
     <w:abstractNumId w:val="20"/>
   </w:num>
-  <w:num w:numId="25">
+  <w:num w:numId="25" w16cid:durableId="544802403">
     <w:abstractNumId w:val="22"/>
   </w:num>
-  <w:num w:numId="26">
+  <w:num w:numId="26" w16cid:durableId="1848135757">
     <w:abstractNumId w:val="5"/>
   </w:num>
-  <w:num w:numId="27">
+  <w:num w:numId="27" w16cid:durableId="1695959830">
     <w:abstractNumId w:val="26"/>
   </w:num>
 </w:numbering>

</xml_diff>

<commit_message>
Added feature 'hide singeltons'.
</commit_message>
<xml_diff>
--- a/clans/manual/Manual.docx
+++ b/clans/manual/Manual.docx
@@ -12286,21 +12286,38 @@
           <w:rFonts w:asciiTheme="majorBidi" w:hAnsiTheme="majorBidi" w:cstheme="majorBidi"/>
           <w:b/>
           <w:bCs/>
-          <w:color w:val="000000"/>
-          <w:sz w:val="22"/>
-          <w:szCs w:val="22"/>
+          <w:color w:val="000000" w:themeColor="text1"/>
+          <w:sz w:val="22"/>
+          <w:szCs w:val="22"/>
+          <w:rtl/>
         </w:rPr>
       </w:pPr>
       <w:bookmarkStart w:id="18" w:name="_Toc107480794"/>
-      <w:r>
+    </w:p>
+    <w:p>
+      <w:pPr>
+        <w:pStyle w:val="NormalWeb"/>
+        <w:spacing w:before="120" w:beforeAutospacing="0" w:after="0" w:afterAutospacing="0"/>
+        <w:outlineLvl w:val="3"/>
         <w:rPr>
           <w:rFonts w:asciiTheme="majorBidi" w:hAnsiTheme="majorBidi" w:cstheme="majorBidi"/>
           <w:b/>
           <w:bCs/>
-          <w:color w:val="000000" w:themeColor="text1"/>
-          <w:sz w:val="22"/>
-          <w:szCs w:val="22"/>
-        </w:rPr>
+          <w:color w:val="000000"/>
+          <w:sz w:val="22"/>
+          <w:szCs w:val="22"/>
+        </w:rPr>
+      </w:pPr>
+      <w:r>
+        <w:rPr>
+          <w:rFonts w:asciiTheme="majorBidi" w:hAnsiTheme="majorBidi" w:cstheme="majorBidi"/>
+          <w:b/>
+          <w:bCs/>
+          <w:color w:val="000000" w:themeColor="text1"/>
+          <w:sz w:val="22"/>
+          <w:szCs w:val="22"/>
+        </w:rPr>
+        <w:lastRenderedPageBreak/>
         <w:t>Select data-points mode:</w:t>
       </w:r>
       <w:bookmarkEnd w:id="18"/>
@@ -12323,8 +12340,25 @@
           <w:sz w:val="22"/>
           <w:szCs w:val="22"/>
         </w:rPr>
-        <w:lastRenderedPageBreak/>
-        <w:t>Allows to select specific data-points from the graph, by using the mouse:</w:t>
+        <w:t xml:space="preserve">Allows to </w:t>
+      </w:r>
+      <w:r>
+        <w:rPr>
+          <w:rFonts w:asciiTheme="majorBidi" w:hAnsiTheme="majorBidi" w:cstheme="majorBidi"/>
+          <w:color w:val="000000" w:themeColor="text1"/>
+          <w:sz w:val="22"/>
+          <w:szCs w:val="22"/>
+        </w:rPr>
+        <w:t xml:space="preserve">manually </w:t>
+      </w:r>
+      <w:r>
+        <w:rPr>
+          <w:rFonts w:asciiTheme="majorBidi" w:hAnsiTheme="majorBidi" w:cstheme="majorBidi"/>
+          <w:color w:val="000000" w:themeColor="text1"/>
+          <w:sz w:val="22"/>
+          <w:szCs w:val="22"/>
+        </w:rPr>
+        <w:t>select specific data-points from the graph, by using the mouse:</w:t>
       </w:r>
     </w:p>
     <w:p>
@@ -12495,7 +12529,70 @@
           <w:sz w:val="22"/>
           <w:szCs w:val="22"/>
         </w:rPr>
-        <w:t>Groups mode: Clicking on a point selects all the data-points that belong to the same group as the clicked point. When selecting an area by mouse-dragging, all the data-points that belong to groups within that area will be selected. This mode is available when there is at least one defined group.</w:t>
+        <w:t>Groups mode: Clicking on a point selects all the data-points that belong to the same group as the clicked point. When selecting an area by mouse-dragging, all the data-points that belong to groups within that area will be selected. This mode is available when</w:t>
+      </w:r>
+      <w:r>
+        <w:rPr>
+          <w:rFonts w:asciiTheme="majorBidi" w:hAnsiTheme="majorBidi" w:cstheme="majorBidi"/>
+          <w:color w:val="000000" w:themeColor="text1"/>
+          <w:sz w:val="22"/>
+          <w:szCs w:val="22"/>
+        </w:rPr>
+        <w:t xml:space="preserve"> </w:t>
+      </w:r>
+      <w:r>
+        <w:rPr>
+          <w:rFonts w:asciiTheme="majorBidi" w:hAnsiTheme="majorBidi" w:cstheme="majorBidi"/>
+          <w:color w:val="000000" w:themeColor="text1"/>
+          <w:sz w:val="22"/>
+          <w:szCs w:val="22"/>
+        </w:rPr>
+        <w:t>the current</w:t>
+      </w:r>
+      <w:r>
+        <w:rPr>
+          <w:rFonts w:asciiTheme="majorBidi" w:hAnsiTheme="majorBidi" w:cstheme="majorBidi"/>
+          <w:color w:val="000000" w:themeColor="text1"/>
+          <w:sz w:val="22"/>
+          <w:szCs w:val="22"/>
+        </w:rPr>
+        <w:t>ly presented</w:t>
+      </w:r>
+      <w:r>
+        <w:rPr>
+          <w:rFonts w:asciiTheme="majorBidi" w:hAnsiTheme="majorBidi" w:cstheme="majorBidi"/>
+          <w:color w:val="000000" w:themeColor="text1"/>
+          <w:sz w:val="22"/>
+          <w:szCs w:val="22"/>
+        </w:rPr>
+        <w:t xml:space="preserve"> grouping-category</w:t>
+      </w:r>
+      <w:r>
+        <w:rPr>
+          <w:rFonts w:asciiTheme="majorBidi" w:hAnsiTheme="majorBidi" w:cstheme="majorBidi"/>
+          <w:color w:val="000000" w:themeColor="text1"/>
+          <w:sz w:val="22"/>
+          <w:szCs w:val="22"/>
+        </w:rPr>
+        <w:t xml:space="preserve"> contains </w:t>
+      </w:r>
+      <w:r>
+        <w:rPr>
+          <w:rFonts w:asciiTheme="majorBidi" w:hAnsiTheme="majorBidi" w:cstheme="majorBidi"/>
+          <w:color w:val="000000" w:themeColor="text1"/>
+          <w:sz w:val="22"/>
+          <w:szCs w:val="22"/>
+        </w:rPr>
+        <w:t>at least one defined group</w:t>
+      </w:r>
+      <w:r>
+        <w:rPr>
+          <w:rFonts w:asciiTheme="majorBidi" w:hAnsiTheme="majorBidi" w:cstheme="majorBidi"/>
+          <w:color w:val="000000" w:themeColor="text1"/>
+          <w:sz w:val="22"/>
+          <w:szCs w:val="22"/>
+        </w:rPr>
+        <w:t>.</w:t>
       </w:r>
     </w:p>
     <w:p>
@@ -12930,7 +13027,7 @@
         <w:spacing w:before="120" w:beforeAutospacing="0"/>
         <w:rPr>
           <w:rFonts w:asciiTheme="majorBidi" w:hAnsiTheme="majorBidi" w:cstheme="majorBidi"/>
-          <w:color w:val="000000"/>
+          <w:color w:val="000000" w:themeColor="text1"/>
           <w:sz w:val="22"/>
           <w:szCs w:val="22"/>
         </w:rPr>
@@ -12944,6 +13041,158 @@
         </w:rPr>
         <w:t>Switches between the three modes of interaction with the graph (see above). The default is ‘Rotate/Pan graph’ mode.</w:t>
       </w:r>
+    </w:p>
+    <w:p>
+      <w:pPr>
+        <w:pStyle w:val="NormalWeb"/>
+        <w:numPr>
+          <w:ilvl w:val="0"/>
+          <w:numId w:val="13"/>
+        </w:numPr>
+        <w:spacing w:before="120" w:beforeAutospacing="0" w:after="0" w:afterAutospacing="0"/>
+        <w:ind w:left="714" w:hanging="357"/>
+        <w:rPr>
+          <w:rFonts w:asciiTheme="majorBidi" w:hAnsiTheme="majorBidi" w:cstheme="majorBidi"/>
+          <w:color w:val="000000"/>
+          <w:sz w:val="22"/>
+          <w:szCs w:val="22"/>
+        </w:rPr>
+      </w:pPr>
+      <w:r>
+        <w:rPr>
+          <w:rFonts w:asciiTheme="majorBidi" w:hAnsiTheme="majorBidi" w:cstheme="majorBidi"/>
+          <w:color w:val="942093"/>
+          <w:sz w:val="22"/>
+          <w:szCs w:val="22"/>
+        </w:rPr>
+        <w:t>Selection m</w:t>
+      </w:r>
+      <w:r>
+        <w:rPr>
+          <w:rFonts w:asciiTheme="majorBidi" w:hAnsiTheme="majorBidi" w:cstheme="majorBidi"/>
+          <w:color w:val="942093"/>
+          <w:sz w:val="22"/>
+          <w:szCs w:val="22"/>
+        </w:rPr>
+        <w:t>ode</w:t>
+      </w:r>
+      <w:r>
+        <w:rPr>
+          <w:rFonts w:asciiTheme="majorBidi" w:hAnsiTheme="majorBidi" w:cstheme="majorBidi"/>
+          <w:color w:val="000000" w:themeColor="text1"/>
+          <w:sz w:val="22"/>
+          <w:szCs w:val="22"/>
+        </w:rPr>
+        <w:t>: switches between the selection of specific data-points</w:t>
+      </w:r>
+      <w:r>
+        <w:rPr>
+          <w:rFonts w:asciiTheme="majorBidi" w:hAnsiTheme="majorBidi" w:cstheme="majorBidi"/>
+          <w:color w:val="000000" w:themeColor="text1"/>
+          <w:sz w:val="22"/>
+          <w:szCs w:val="22"/>
+        </w:rPr>
+        <w:t xml:space="preserve"> (sequences)</w:t>
+      </w:r>
+      <w:r>
+        <w:rPr>
+          <w:rFonts w:asciiTheme="majorBidi" w:hAnsiTheme="majorBidi" w:cstheme="majorBidi"/>
+          <w:color w:val="000000" w:themeColor="text1"/>
+          <w:sz w:val="22"/>
+          <w:szCs w:val="22"/>
+        </w:rPr>
+        <w:t xml:space="preserve"> and the selection of whole groups. In </w:t>
+      </w:r>
+      <w:r>
+        <w:rPr>
+          <w:rFonts w:asciiTheme="majorBidi" w:hAnsiTheme="majorBidi" w:cstheme="majorBidi"/>
+          <w:color w:val="000000" w:themeColor="text1"/>
+          <w:sz w:val="22"/>
+          <w:szCs w:val="22"/>
+        </w:rPr>
+        <w:t>sequences</w:t>
+      </w:r>
+      <w:r>
+        <w:rPr>
+          <w:rFonts w:asciiTheme="majorBidi" w:hAnsiTheme="majorBidi" w:cstheme="majorBidi"/>
+          <w:color w:val="000000" w:themeColor="text1"/>
+          <w:sz w:val="22"/>
+          <w:szCs w:val="22"/>
+        </w:rPr>
+        <w:t xml:space="preserve"> selection mode, the points that are clicked or within the selected area, are being selected. In groups selection mode, when a point is clicked (or within the selected area), all the points that belong to the same group are being selected. </w:t>
+      </w:r>
+    </w:p>
+    <w:p>
+      <w:pPr>
+        <w:pStyle w:val="NormalWeb"/>
+        <w:spacing w:before="0" w:beforeAutospacing="0" w:after="0" w:afterAutospacing="0"/>
+        <w:ind w:left="720"/>
+        <w:rPr>
+          <w:rFonts w:asciiTheme="majorBidi" w:hAnsiTheme="majorBidi" w:cstheme="majorBidi"/>
+          <w:color w:val="000000" w:themeColor="text1"/>
+          <w:sz w:val="22"/>
+          <w:szCs w:val="22"/>
+        </w:rPr>
+      </w:pPr>
+      <w:r>
+        <w:rPr>
+          <w:rFonts w:asciiTheme="majorBidi" w:hAnsiTheme="majorBidi" w:cstheme="majorBidi"/>
+          <w:color w:val="000000" w:themeColor="text1"/>
+          <w:sz w:val="22"/>
+          <w:szCs w:val="22"/>
+        </w:rPr>
+        <w:t>This combo-box is only enabled in ‘Select data-points’ interaction mode and in case</w:t>
+      </w:r>
+      <w:r>
+        <w:rPr>
+          <w:rFonts w:asciiTheme="majorBidi" w:hAnsiTheme="majorBidi" w:cstheme="majorBidi"/>
+          <w:color w:val="000000" w:themeColor="text1"/>
+          <w:sz w:val="22"/>
+          <w:szCs w:val="22"/>
+        </w:rPr>
+        <w:t xml:space="preserve"> the</w:t>
+      </w:r>
+      <w:r>
+        <w:rPr>
+          <w:rFonts w:asciiTheme="majorBidi" w:hAnsiTheme="majorBidi" w:cstheme="majorBidi"/>
+          <w:color w:val="000000" w:themeColor="text1"/>
+          <w:sz w:val="22"/>
+          <w:szCs w:val="22"/>
+        </w:rPr>
+        <w:t xml:space="preserve"> </w:t>
+      </w:r>
+      <w:bookmarkStart w:id="23" w:name="_Toc107480799"/>
+      <w:r>
+        <w:rPr>
+          <w:rFonts w:asciiTheme="majorBidi" w:hAnsiTheme="majorBidi" w:cstheme="majorBidi"/>
+          <w:color w:val="000000" w:themeColor="text1"/>
+          <w:sz w:val="22"/>
+          <w:szCs w:val="22"/>
+        </w:rPr>
+        <w:t xml:space="preserve">currently presented grouping-category contains </w:t>
+      </w:r>
+      <w:r>
+        <w:rPr>
+          <w:rFonts w:asciiTheme="majorBidi" w:hAnsiTheme="majorBidi" w:cstheme="majorBidi"/>
+          <w:color w:val="000000" w:themeColor="text1"/>
+          <w:sz w:val="22"/>
+          <w:szCs w:val="22"/>
+        </w:rPr>
+        <w:t>at least one defined group.</w:t>
+      </w:r>
+    </w:p>
+    <w:p>
+      <w:pPr>
+        <w:pStyle w:val="NormalWeb"/>
+        <w:spacing w:before="0" w:beforeAutospacing="0" w:after="0" w:afterAutospacing="0"/>
+        <w:ind w:left="720"/>
+        <w:rPr>
+          <w:rFonts w:asciiTheme="majorBidi" w:hAnsiTheme="majorBidi" w:cstheme="majorBidi"/>
+          <w:color w:val="000000" w:themeColor="text1"/>
+          <w:sz w:val="22"/>
+          <w:szCs w:val="22"/>
+        </w:rPr>
+      </w:pPr>
     </w:p>
     <w:p>
       <w:pPr>
@@ -12959,7 +13208,89 @@
           <w:szCs w:val="22"/>
         </w:rPr>
       </w:pPr>
-      <w:bookmarkStart w:id="23" w:name="_Toc107480799"/>
+      <w:bookmarkStart w:id="24" w:name="_Toc107480801"/>
+      <w:r>
+        <w:rPr>
+          <w:rFonts w:asciiTheme="majorBidi" w:hAnsiTheme="majorBidi" w:cstheme="majorBidi"/>
+          <w:b/>
+          <w:bCs/>
+          <w:color w:val="000000" w:themeColor="text1"/>
+          <w:sz w:val="22"/>
+          <w:szCs w:val="22"/>
+        </w:rPr>
+        <w:lastRenderedPageBreak/>
+        <w:t>Color by option:</w:t>
+      </w:r>
+      <w:bookmarkEnd w:id="24"/>
+      <w:r>
+        <w:rPr>
+          <w:rFonts w:asciiTheme="majorBidi" w:hAnsiTheme="majorBidi" w:cstheme="majorBidi"/>
+          <w:b/>
+          <w:bCs/>
+          <w:color w:val="000000" w:themeColor="text1"/>
+          <w:sz w:val="22"/>
+          <w:szCs w:val="22"/>
+        </w:rPr>
+        <w:t xml:space="preserve"> </w:t>
+      </w:r>
+    </w:p>
+    <w:p>
+      <w:pPr>
+        <w:pStyle w:val="NormalWeb"/>
+        <w:spacing w:before="120" w:beforeAutospacing="0" w:after="0" w:afterAutospacing="0"/>
+        <w:rPr>
+          <w:rFonts w:asciiTheme="majorBidi" w:hAnsiTheme="majorBidi" w:cstheme="majorBidi"/>
+          <w:color w:val="000000"/>
+          <w:sz w:val="22"/>
+          <w:szCs w:val="22"/>
+        </w:rPr>
+      </w:pPr>
+      <w:r>
+        <w:rPr>
+          <w:rFonts w:asciiTheme="majorBidi" w:hAnsiTheme="majorBidi" w:cstheme="majorBidi"/>
+          <w:color w:val="000000" w:themeColor="text1"/>
+          <w:sz w:val="22"/>
+          <w:szCs w:val="22"/>
+        </w:rPr>
+        <w:t xml:space="preserve">Determines by which type of parameter the data is colored (groups or some numeric parameter). By default, the data is colored by groups, defied in the first grouping-category (if there are no pre-defined groups, the data is colored in black and set to the default grouping category ‘Manual definition’). </w:t>
+      </w:r>
+    </w:p>
+    <w:p>
+      <w:pPr>
+        <w:pStyle w:val="NormalWeb"/>
+        <w:spacing w:before="0" w:beforeAutospacing="0" w:after="240" w:afterAutospacing="0"/>
+        <w:rPr>
+          <w:rFonts w:asciiTheme="majorBidi" w:hAnsiTheme="majorBidi" w:cstheme="majorBidi"/>
+          <w:b/>
+          <w:bCs/>
+          <w:color w:val="000000"/>
+          <w:sz w:val="22"/>
+          <w:szCs w:val="22"/>
+        </w:rPr>
+      </w:pPr>
+      <w:r>
+        <w:rPr>
+          <w:rFonts w:asciiTheme="majorBidi" w:hAnsiTheme="majorBidi" w:cstheme="majorBidi"/>
+          <w:color w:val="000000" w:themeColor="text1"/>
+          <w:sz w:val="22"/>
+          <w:szCs w:val="22"/>
+        </w:rPr>
+        <w:t xml:space="preserve">The color-by combo-box is enabled when at least one numeric parameter was added by the user (using the ‘Tools -&gt; color data by’ action or saved in the input CLANS file in a previous session). It is possible to switch between coloring the data by the defined groups (or default color when no group is defined) or by any of the numeric parameters, including sequence length. When each parameter has a different color-range setting, the data is colored according to the selected parameter’s setting. </w:t>
+      </w:r>
+    </w:p>
+    <w:p>
+      <w:pPr>
+        <w:pStyle w:val="NormalWeb"/>
+        <w:spacing w:before="0" w:beforeAutospacing="0" w:after="0" w:afterAutospacing="0"/>
+        <w:rPr>
+          <w:rFonts w:asciiTheme="majorBidi" w:hAnsiTheme="majorBidi" w:cstheme="majorBidi"/>
+          <w:b/>
+          <w:bCs/>
+          <w:color w:val="000000"/>
+          <w:sz w:val="22"/>
+          <w:szCs w:val="22"/>
+        </w:rPr>
+      </w:pPr>
       <w:r>
         <w:rPr>
           <w:rFonts w:asciiTheme="majorBidi" w:hAnsiTheme="majorBidi" w:cstheme="majorBidi"/>
@@ -13039,10 +13370,12 @@
           <w:ilvl w:val="0"/>
           <w:numId w:val="15"/>
         </w:numPr>
-        <w:spacing w:before="0" w:beforeAutospacing="0" w:after="120" w:afterAutospacing="0"/>
+        <w:spacing w:before="0" w:beforeAutospacing="0" w:after="0" w:afterAutospacing="0"/>
         <w:ind w:left="714" w:hanging="357"/>
         <w:rPr>
           <w:rFonts w:asciiTheme="majorBidi" w:hAnsiTheme="majorBidi" w:cstheme="majorBidi"/>
+          <w:b/>
+          <w:bCs/>
           <w:color w:val="000000"/>
           <w:sz w:val="22"/>
           <w:szCs w:val="22"/>
@@ -13055,26 +13388,74 @@
           <w:sz w:val="22"/>
           <w:szCs w:val="22"/>
         </w:rPr>
-        <w:t>Full / selected dataset view</w:t>
-      </w:r>
-      <w:r>
-        <w:rPr>
-          <w:rFonts w:asciiTheme="majorBidi" w:hAnsiTheme="majorBidi" w:cstheme="majorBidi"/>
-          <w:color w:val="000000" w:themeColor="text1"/>
-          <w:sz w:val="22"/>
-          <w:szCs w:val="22"/>
-        </w:rPr>
-        <w:t xml:space="preserve">: switches between the full dataset presentation (default) to a presentation of the selected subset only. When the selected subset is displayed, any operation that is done is performed on the subset only. For example, it is possible to start the clustering </w:t>
-      </w:r>
-      <w:r>
-        <w:rPr>
-          <w:rFonts w:asciiTheme="majorBidi" w:hAnsiTheme="majorBidi" w:cstheme="majorBidi"/>
-          <w:color w:val="000000" w:themeColor="text1"/>
-          <w:sz w:val="22"/>
-          <w:szCs w:val="22"/>
-        </w:rPr>
-        <w:lastRenderedPageBreak/>
-        <w:t xml:space="preserve">considering the subset data-points only. When switching back to full dataset, the view changes back to the exact full-data presentation that was displayed before. If a clustering was performed on the subset, it is not automatically saved, but can rather be saved to a file while in ‘selected subset’ mode. The ‘Selected subset’ viewing mode is only enabled when there are at least 5 selected data-points. </w:t>
+        <w:t xml:space="preserve">Auto </w:t>
+      </w:r>
+      <w:r>
+        <w:rPr>
+          <w:rFonts w:asciiTheme="majorBidi" w:hAnsiTheme="majorBidi" w:cstheme="majorBidi"/>
+          <w:color w:val="942093"/>
+          <w:sz w:val="22"/>
+          <w:szCs w:val="22"/>
+        </w:rPr>
+        <w:t>Z-index</w:t>
+      </w:r>
+      <w:r>
+        <w:rPr>
+          <w:rFonts w:asciiTheme="majorBidi" w:hAnsiTheme="majorBidi" w:cstheme="majorBidi"/>
+          <w:color w:val="942093"/>
+          <w:sz w:val="22"/>
+          <w:szCs w:val="22"/>
+        </w:rPr>
+        <w:t xml:space="preserve"> / By groups order</w:t>
+      </w:r>
+      <w:r>
+        <w:rPr>
+          <w:rFonts w:asciiTheme="majorBidi" w:hAnsiTheme="majorBidi" w:cstheme="majorBidi"/>
+          <w:color w:val="000000" w:themeColor="text1"/>
+          <w:sz w:val="22"/>
+          <w:szCs w:val="22"/>
+        </w:rPr>
+        <w:t>: this option is only enabled if there are defined groups and the view is set to 2D. It allows the user to determine whether the Z-indexing of the data-points will be done automatically (the default) or according to the groups order (which can be set in the ‘Manage groups’ window).</w:t>
+      </w:r>
+    </w:p>
+    <w:p>
+      <w:pPr>
+        <w:pStyle w:val="NormalWeb"/>
+        <w:spacing w:before="0" w:beforeAutospacing="0" w:after="240" w:afterAutospacing="0"/>
+        <w:ind w:left="720"/>
+        <w:rPr>
+          <w:rFonts w:asciiTheme="majorBidi" w:hAnsiTheme="majorBidi" w:cstheme="majorBidi"/>
+          <w:color w:val="000000" w:themeColor="text1"/>
+          <w:sz w:val="22"/>
+          <w:szCs w:val="22"/>
+        </w:rPr>
+      </w:pPr>
+      <w:r>
+        <w:rPr>
+          <w:rFonts w:asciiTheme="majorBidi" w:hAnsiTheme="majorBidi" w:cstheme="majorBidi"/>
+          <w:color w:val="000000" w:themeColor="text1"/>
+          <w:sz w:val="22"/>
+          <w:szCs w:val="22"/>
+        </w:rPr>
+        <w:t>Note:</w:t>
+      </w:r>
+      <w:r>
+        <w:rPr>
+          <w:rFonts w:asciiTheme="majorBidi" w:hAnsiTheme="majorBidi" w:cstheme="majorBidi"/>
+          <w:color w:val="942093"/>
+          <w:sz w:val="22"/>
+          <w:szCs w:val="22"/>
+        </w:rPr>
+        <w:t xml:space="preserve"> </w:t>
+      </w:r>
+      <w:r>
+        <w:rPr>
+          <w:rFonts w:asciiTheme="majorBidi" w:hAnsiTheme="majorBidi" w:cstheme="majorBidi"/>
+          <w:color w:val="000000" w:themeColor="text1"/>
+          <w:sz w:val="22"/>
+          <w:szCs w:val="22"/>
+        </w:rPr>
+        <w:t xml:space="preserve"> Z-index by groups order is only allowed when the clustering process has stopped, as it slows the graphics significantly.</w:t>
       </w:r>
     </w:p>
     <w:p>
@@ -13084,12 +13465,10 @@
           <w:ilvl w:val="0"/>
           <w:numId w:val="15"/>
         </w:numPr>
-        <w:spacing w:before="0" w:beforeAutospacing="0" w:after="0" w:afterAutospacing="0"/>
+        <w:spacing w:before="0" w:beforeAutospacing="0" w:after="120" w:afterAutospacing="0"/>
         <w:ind w:left="714" w:hanging="357"/>
         <w:rPr>
           <w:rFonts w:asciiTheme="majorBidi" w:hAnsiTheme="majorBidi" w:cstheme="majorBidi"/>
-          <w:b/>
-          <w:bCs/>
           <w:color w:val="000000"/>
           <w:sz w:val="22"/>
           <w:szCs w:val="22"/>
@@ -13102,39 +13481,34 @@
           <w:sz w:val="22"/>
           <w:szCs w:val="22"/>
         </w:rPr>
-        <w:t xml:space="preserve">Z-index </w:t>
-      </w:r>
-      <w:r>
-        <w:rPr>
-          <w:rFonts w:asciiTheme="majorBidi" w:hAnsiTheme="majorBidi" w:cstheme="majorBidi"/>
-          <w:color w:val="000000" w:themeColor="text1"/>
-          <w:sz w:val="22"/>
-          <w:szCs w:val="22"/>
-        </w:rPr>
-        <w:t>combo-box: this option is only enabled if there are defined groups and the view is set to 2D. It allows the user to determine whether the Z-indexing of the data-points will be done automatically (the default) or according to the groups order (which can be set in the ‘Manage groups’ window).</w:t>
+        <w:t>Full / selected dataset view</w:t>
+      </w:r>
+      <w:r>
+        <w:rPr>
+          <w:rFonts w:asciiTheme="majorBidi" w:hAnsiTheme="majorBidi" w:cstheme="majorBidi"/>
+          <w:color w:val="000000" w:themeColor="text1"/>
+          <w:sz w:val="22"/>
+          <w:szCs w:val="22"/>
+        </w:rPr>
+        <w:t xml:space="preserve">: switches between the full dataset presentation (default) to a presentation of the selected subset only. When the selected subset is displayed, any operation that is done is performed on the subset only. For example, it is possible to start the clustering considering the subset data-points only. When switching back to full dataset, the view changes back to the exact full-data presentation that was displayed before. If a clustering was performed on the subset, it is not automatically saved, but can rather be saved to a file while in ‘selected subset’ mode. The ‘Selected subset’ viewing mode is only enabled when there are at least 5 selected data-points. </w:t>
       </w:r>
     </w:p>
     <w:p>
       <w:pPr>
         <w:pStyle w:val="NormalWeb"/>
+        <w:numPr>
+          <w:ilvl w:val="0"/>
+          <w:numId w:val="15"/>
+        </w:numPr>
         <w:spacing w:before="0" w:beforeAutospacing="0" w:after="240" w:afterAutospacing="0"/>
-        <w:ind w:left="720"/>
-        <w:rPr>
-          <w:rFonts w:asciiTheme="majorBidi" w:hAnsiTheme="majorBidi" w:cstheme="majorBidi"/>
-          <w:color w:val="000000"/>
-          <w:sz w:val="22"/>
-          <w:szCs w:val="22"/>
-        </w:rPr>
-      </w:pPr>
-      <w:r>
-        <w:rPr>
-          <w:rFonts w:asciiTheme="majorBidi" w:hAnsiTheme="majorBidi" w:cstheme="majorBidi"/>
-          <w:color w:val="000000" w:themeColor="text1"/>
-          <w:sz w:val="22"/>
-          <w:szCs w:val="22"/>
-        </w:rPr>
-        <w:t>Note:</w:t>
-      </w:r>
+        <w:ind w:left="714" w:hanging="357"/>
+        <w:rPr>
+          <w:rFonts w:asciiTheme="majorBidi" w:hAnsiTheme="majorBidi" w:cstheme="majorBidi"/>
+          <w:color w:val="000000"/>
+          <w:sz w:val="22"/>
+          <w:szCs w:val="22"/>
+        </w:rPr>
+      </w:pPr>
       <w:r>
         <w:rPr>
           <w:rFonts w:asciiTheme="majorBidi" w:hAnsiTheme="majorBidi" w:cstheme="majorBidi"/>
@@ -13142,16 +13516,45 @@
           <w:sz w:val="22"/>
           <w:szCs w:val="22"/>
         </w:rPr>
+        <w:t xml:space="preserve">Hide </w:t>
+      </w:r>
+      <w:proofErr w:type="spellStart"/>
+      <w:r>
+        <w:rPr>
+          <w:rFonts w:asciiTheme="majorBidi" w:hAnsiTheme="majorBidi" w:cstheme="majorBidi"/>
+          <w:color w:val="942093"/>
+          <w:sz w:val="22"/>
+          <w:szCs w:val="22"/>
+        </w:rPr>
+        <w:t>singeltons</w:t>
+      </w:r>
+      <w:proofErr w:type="spellEnd"/>
+      <w:r>
+        <w:rPr>
+          <w:rFonts w:asciiTheme="majorBidi" w:hAnsiTheme="majorBidi" w:cstheme="majorBidi"/>
+          <w:color w:val="000000"/>
+          <w:sz w:val="22"/>
+          <w:szCs w:val="22"/>
+        </w:rPr>
+        <w:t>:</w:t>
+      </w:r>
+      <w:r>
+        <w:rPr>
+          <w:rFonts w:asciiTheme="majorBidi" w:hAnsiTheme="majorBidi" w:cstheme="majorBidi"/>
+          <w:color w:val="000000"/>
+          <w:sz w:val="22"/>
+          <w:szCs w:val="22"/>
+        </w:rPr>
         <w:t xml:space="preserve"> </w:t>
       </w:r>
       <w:r>
         <w:rPr>
           <w:rFonts w:asciiTheme="majorBidi" w:hAnsiTheme="majorBidi" w:cstheme="majorBidi"/>
-          <w:color w:val="000000" w:themeColor="text1"/>
-          <w:sz w:val="22"/>
-          <w:szCs w:val="22"/>
-        </w:rPr>
-        <w:t xml:space="preserve"> Z-index by groups order is only allowed when the clustering process has stopped, as it slows the graphics significantly.</w:t>
+          <w:color w:val="000000"/>
+          <w:sz w:val="22"/>
+          <w:szCs w:val="22"/>
+        </w:rPr>
+        <w:t>hides data-points which have no connections under the current p-value/score threshold.</w:t>
       </w:r>
     </w:p>
     <w:p>
@@ -13168,7 +13571,7 @@
           <w:szCs w:val="22"/>
         </w:rPr>
       </w:pPr>
-      <w:bookmarkStart w:id="24" w:name="_Toc107480800"/>
+      <w:bookmarkStart w:id="25" w:name="_Toc107480802"/>
       <w:r>
         <w:rPr>
           <w:rFonts w:asciiTheme="majorBidi" w:hAnsiTheme="majorBidi" w:cstheme="majorBidi"/>
@@ -13178,389 +13581,9 @@
           <w:sz w:val="22"/>
           <w:szCs w:val="22"/>
         </w:rPr>
-        <w:t>Selection options:</w:t>
-      </w:r>
-      <w:bookmarkEnd w:id="24"/>
-    </w:p>
-    <w:p>
-      <w:pPr>
-        <w:pStyle w:val="NormalWeb"/>
-        <w:spacing w:before="120" w:beforeAutospacing="0" w:after="0" w:afterAutospacing="0"/>
-        <w:rPr>
-          <w:rFonts w:asciiTheme="majorBidi" w:hAnsiTheme="majorBidi" w:cstheme="majorBidi"/>
-          <w:color w:val="000000"/>
-          <w:sz w:val="22"/>
-          <w:szCs w:val="22"/>
-        </w:rPr>
-      </w:pPr>
-      <w:r>
-        <w:rPr>
-          <w:rFonts w:asciiTheme="majorBidi" w:hAnsiTheme="majorBidi" w:cstheme="majorBidi"/>
-          <w:color w:val="000000" w:themeColor="text1"/>
-          <w:sz w:val="22"/>
-          <w:szCs w:val="22"/>
-        </w:rPr>
-        <w:t xml:space="preserve">CLANS enables to select a subset of data-points and perform all kind of operations on this subset. The selected data-points are marked in the graph by having a bigger size and a magenta outline color. </w:t>
-      </w:r>
-    </w:p>
-    <w:p>
-      <w:pPr>
-        <w:pStyle w:val="NormalWeb"/>
-        <w:numPr>
-          <w:ilvl w:val="0"/>
-          <w:numId w:val="13"/>
-        </w:numPr>
-        <w:spacing w:before="120" w:beforeAutospacing="0" w:after="0" w:afterAutospacing="0"/>
-        <w:ind w:left="714" w:hanging="357"/>
-        <w:rPr>
-          <w:rFonts w:asciiTheme="majorBidi" w:hAnsiTheme="majorBidi" w:cstheme="majorBidi"/>
-          <w:color w:val="000000"/>
-          <w:sz w:val="22"/>
-          <w:szCs w:val="22"/>
-        </w:rPr>
-      </w:pPr>
-      <w:r>
-        <w:rPr>
-          <w:rFonts w:asciiTheme="majorBidi" w:hAnsiTheme="majorBidi" w:cstheme="majorBidi"/>
-          <w:color w:val="942093"/>
-          <w:sz w:val="22"/>
-          <w:szCs w:val="22"/>
-        </w:rPr>
-        <w:t>Mode</w:t>
-      </w:r>
-      <w:r>
-        <w:rPr>
-          <w:rFonts w:asciiTheme="majorBidi" w:hAnsiTheme="majorBidi" w:cstheme="majorBidi"/>
-          <w:color w:val="000000" w:themeColor="text1"/>
-          <w:sz w:val="22"/>
-          <w:szCs w:val="22"/>
-        </w:rPr>
-        <w:t xml:space="preserve"> combo-box: switches between the selection of specific data-points and the selection of whole groups. In data-points selection mode, the points that are clicked or within the selected area, are being selected. In groups selection mode, when a point is clicked (or within the selected area), all the points that belong to the same group are being selected. </w:t>
-      </w:r>
-    </w:p>
-    <w:p>
-      <w:pPr>
-        <w:pStyle w:val="NormalWeb"/>
-        <w:spacing w:before="0" w:beforeAutospacing="0" w:after="0" w:afterAutospacing="0"/>
-        <w:ind w:left="720"/>
-        <w:rPr>
-          <w:rFonts w:asciiTheme="majorBidi" w:hAnsiTheme="majorBidi" w:cstheme="majorBidi"/>
-          <w:color w:val="000000"/>
-          <w:sz w:val="22"/>
-          <w:szCs w:val="22"/>
-        </w:rPr>
-      </w:pPr>
-      <w:r>
-        <w:rPr>
-          <w:rFonts w:asciiTheme="majorBidi" w:hAnsiTheme="majorBidi" w:cstheme="majorBidi"/>
-          <w:color w:val="000000" w:themeColor="text1"/>
-          <w:sz w:val="22"/>
-          <w:szCs w:val="22"/>
-        </w:rPr>
-        <w:t xml:space="preserve">This combo-box is only enabled in ‘Select data-points’ interaction mode and in case there is at least one defined group. </w:t>
-      </w:r>
-    </w:p>
-    <w:p>
-      <w:pPr>
-        <w:pStyle w:val="NormalWeb"/>
-        <w:numPr>
-          <w:ilvl w:val="0"/>
-          <w:numId w:val="13"/>
-        </w:numPr>
-        <w:spacing w:before="120" w:beforeAutospacing="0"/>
-        <w:rPr>
-          <w:rFonts w:asciiTheme="majorBidi" w:hAnsiTheme="majorBidi" w:cstheme="majorBidi"/>
-          <w:color w:val="000000"/>
-          <w:sz w:val="22"/>
-          <w:szCs w:val="22"/>
-        </w:rPr>
-      </w:pPr>
-      <w:r>
-        <w:rPr>
-          <w:rFonts w:asciiTheme="majorBidi" w:hAnsiTheme="majorBidi" w:cstheme="majorBidi"/>
-          <w:color w:val="942093"/>
-          <w:sz w:val="22"/>
-          <w:szCs w:val="22"/>
-        </w:rPr>
-        <w:t>Select all</w:t>
-      </w:r>
-      <w:r>
-        <w:rPr>
-          <w:rFonts w:asciiTheme="majorBidi" w:hAnsiTheme="majorBidi" w:cstheme="majorBidi"/>
-          <w:color w:val="000000" w:themeColor="text1"/>
-          <w:sz w:val="22"/>
-          <w:szCs w:val="22"/>
-        </w:rPr>
-        <w:t>: selects all the data-points.</w:t>
-      </w:r>
-    </w:p>
-    <w:p>
-      <w:pPr>
-        <w:pStyle w:val="NormalWeb"/>
-        <w:numPr>
-          <w:ilvl w:val="0"/>
-          <w:numId w:val="13"/>
-        </w:numPr>
-        <w:spacing w:before="120" w:beforeAutospacing="0"/>
-        <w:rPr>
-          <w:rFonts w:asciiTheme="majorBidi" w:hAnsiTheme="majorBidi" w:cstheme="majorBidi"/>
-          <w:color w:val="000000"/>
-          <w:sz w:val="22"/>
-          <w:szCs w:val="22"/>
-        </w:rPr>
-      </w:pPr>
-      <w:r>
-        <w:rPr>
-          <w:rFonts w:asciiTheme="majorBidi" w:hAnsiTheme="majorBidi" w:cstheme="majorBidi"/>
-          <w:color w:val="942093"/>
-          <w:sz w:val="22"/>
-          <w:szCs w:val="22"/>
-        </w:rPr>
-        <w:t>Clear</w:t>
-      </w:r>
-      <w:r>
-        <w:rPr>
-          <w:rFonts w:asciiTheme="majorBidi" w:hAnsiTheme="majorBidi" w:cstheme="majorBidi"/>
-          <w:color w:val="000000" w:themeColor="text1"/>
-          <w:sz w:val="22"/>
-          <w:szCs w:val="22"/>
-        </w:rPr>
-        <w:t>: clears the selection.</w:t>
-      </w:r>
-    </w:p>
-    <w:p>
-      <w:pPr>
-        <w:pStyle w:val="NormalWeb"/>
-        <w:numPr>
-          <w:ilvl w:val="0"/>
-          <w:numId w:val="13"/>
-        </w:numPr>
-        <w:spacing w:before="120" w:beforeAutospacing="0"/>
-        <w:rPr>
-          <w:rFonts w:asciiTheme="majorBidi" w:hAnsiTheme="majorBidi" w:cstheme="majorBidi"/>
-          <w:color w:val="000000"/>
-          <w:sz w:val="22"/>
-          <w:szCs w:val="22"/>
-        </w:rPr>
-      </w:pPr>
-      <w:r>
-        <w:rPr>
-          <w:rFonts w:asciiTheme="majorBidi" w:hAnsiTheme="majorBidi" w:cstheme="majorBidi"/>
-          <w:color w:val="942093"/>
-          <w:sz w:val="22"/>
-          <w:szCs w:val="22"/>
-        </w:rPr>
-        <w:t>Select by name</w:t>
-      </w:r>
-      <w:r>
-        <w:rPr>
-          <w:rFonts w:asciiTheme="majorBidi" w:hAnsiTheme="majorBidi" w:cstheme="majorBidi"/>
-          <w:color w:val="000000" w:themeColor="text1"/>
-          <w:sz w:val="22"/>
-          <w:szCs w:val="22"/>
-        </w:rPr>
-        <w:t>: this option enables to enter a search term and select data-points according to their sequence name or header. Clicking on this button opens a find dialog, in which a search term can be entered. The results are displayed in the ‘</w:t>
-      </w:r>
-      <w:r>
-        <w:rPr>
-          <w:rFonts w:asciiTheme="majorBidi" w:hAnsiTheme="majorBidi" w:cstheme="majorBidi"/>
-          <w:color w:val="942093"/>
-          <w:sz w:val="22"/>
-          <w:szCs w:val="22"/>
-        </w:rPr>
-        <w:t>Search results</w:t>
-      </w:r>
-      <w:r>
-        <w:rPr>
-          <w:rFonts w:asciiTheme="majorBidi" w:hAnsiTheme="majorBidi" w:cstheme="majorBidi"/>
-          <w:color w:val="000000" w:themeColor="text1"/>
-          <w:sz w:val="22"/>
-          <w:szCs w:val="22"/>
-        </w:rPr>
-        <w:t xml:space="preserve">’ window (see detailed explanation in the ‘Windows’ section). </w:t>
-      </w:r>
-    </w:p>
-    <w:p>
-      <w:pPr>
-        <w:pStyle w:val="NormalWeb"/>
-        <w:numPr>
-          <w:ilvl w:val="0"/>
-          <w:numId w:val="13"/>
-        </w:numPr>
-        <w:spacing w:before="120" w:beforeAutospacing="0"/>
-        <w:rPr>
-          <w:rFonts w:asciiTheme="majorBidi" w:hAnsiTheme="majorBidi" w:cstheme="majorBidi"/>
-          <w:color w:val="000000"/>
-          <w:sz w:val="22"/>
-          <w:szCs w:val="22"/>
-        </w:rPr>
-      </w:pPr>
-      <w:r>
-        <w:rPr>
-          <w:rFonts w:asciiTheme="majorBidi" w:hAnsiTheme="majorBidi" w:cstheme="majorBidi"/>
-          <w:color w:val="942093"/>
-          <w:sz w:val="22"/>
-          <w:szCs w:val="22"/>
-        </w:rPr>
-        <w:t>Edit selected sequences</w:t>
-      </w:r>
-      <w:r>
-        <w:rPr>
-          <w:rFonts w:asciiTheme="majorBidi" w:hAnsiTheme="majorBidi" w:cstheme="majorBidi"/>
-          <w:color w:val="000000" w:themeColor="text1"/>
-          <w:sz w:val="22"/>
-          <w:szCs w:val="22"/>
-        </w:rPr>
-        <w:t>: This button is enabled only in case there is at least one selected data-point. Clicking on it opens a window, presenting the selected sequences IDs and headers. The ‘</w:t>
-      </w:r>
-      <w:r>
-        <w:rPr>
-          <w:rFonts w:asciiTheme="majorBidi" w:hAnsiTheme="majorBidi" w:cstheme="majorBidi"/>
-          <w:color w:val="942093"/>
-          <w:sz w:val="22"/>
-          <w:szCs w:val="22"/>
-        </w:rPr>
-        <w:t>Selected subset</w:t>
-      </w:r>
-      <w:r>
-        <w:rPr>
-          <w:rFonts w:asciiTheme="majorBidi" w:hAnsiTheme="majorBidi" w:cstheme="majorBidi"/>
-          <w:color w:val="000000" w:themeColor="text1"/>
-          <w:sz w:val="22"/>
-          <w:szCs w:val="22"/>
-        </w:rPr>
-        <w:t>’ window can remain open and the display gets updated whenever there is a change in the selection subset (see</w:t>
-      </w:r>
-      <w:r>
-        <w:rPr>
-          <w:rFonts w:asciiTheme="majorBidi" w:hAnsiTheme="majorBidi" w:cstheme="majorBidi"/>
-          <w:color w:val="000000" w:themeColor="text1"/>
-          <w:sz w:val="22"/>
-          <w:szCs w:val="22"/>
-          <w:rtl/>
-        </w:rPr>
-        <w:t xml:space="preserve"> </w:t>
-      </w:r>
-      <w:r>
-        <w:rPr>
-          <w:rFonts w:asciiTheme="majorBidi" w:hAnsiTheme="majorBidi" w:cstheme="majorBidi"/>
-          <w:color w:val="000000" w:themeColor="text1"/>
-          <w:sz w:val="22"/>
-          <w:szCs w:val="22"/>
-        </w:rPr>
-        <w:t xml:space="preserve">detailed explanation in the ‘Windows’ section). </w:t>
-      </w:r>
-    </w:p>
-    <w:p>
-      <w:pPr>
-        <w:pStyle w:val="NormalWeb"/>
-        <w:spacing w:before="120" w:beforeAutospacing="0" w:after="0" w:afterAutospacing="0"/>
-        <w:outlineLvl w:val="3"/>
-        <w:rPr>
-          <w:rFonts w:asciiTheme="majorBidi" w:hAnsiTheme="majorBidi" w:cstheme="majorBidi"/>
-          <w:b/>
-          <w:bCs/>
-          <w:color w:val="000000"/>
-          <w:sz w:val="22"/>
-          <w:szCs w:val="22"/>
-        </w:rPr>
-      </w:pPr>
-      <w:bookmarkStart w:id="25" w:name="_Toc107480801"/>
-      <w:r>
-        <w:rPr>
-          <w:rFonts w:asciiTheme="majorBidi" w:hAnsiTheme="majorBidi" w:cstheme="majorBidi"/>
-          <w:b/>
-          <w:bCs/>
-          <w:color w:val="000000" w:themeColor="text1"/>
-          <w:sz w:val="22"/>
-          <w:szCs w:val="22"/>
-        </w:rPr>
-        <w:t>Color by option:</w:t>
+        <w:t>Display options:</w:t>
       </w:r>
       <w:bookmarkEnd w:id="25"/>
-      <w:r>
-        <w:rPr>
-          <w:rFonts w:asciiTheme="majorBidi" w:hAnsiTheme="majorBidi" w:cstheme="majorBidi"/>
-          <w:b/>
-          <w:bCs/>
-          <w:color w:val="000000" w:themeColor="text1"/>
-          <w:sz w:val="22"/>
-          <w:szCs w:val="22"/>
-        </w:rPr>
-        <w:t xml:space="preserve"> </w:t>
-      </w:r>
-    </w:p>
-    <w:p>
-      <w:pPr>
-        <w:pStyle w:val="NormalWeb"/>
-        <w:spacing w:before="120" w:beforeAutospacing="0" w:after="0" w:afterAutospacing="0"/>
-        <w:rPr>
-          <w:rFonts w:asciiTheme="majorBidi" w:hAnsiTheme="majorBidi" w:cstheme="majorBidi"/>
-          <w:color w:val="000000"/>
-          <w:sz w:val="22"/>
-          <w:szCs w:val="22"/>
-        </w:rPr>
-      </w:pPr>
-      <w:r>
-        <w:rPr>
-          <w:rFonts w:asciiTheme="majorBidi" w:hAnsiTheme="majorBidi" w:cstheme="majorBidi"/>
-          <w:color w:val="000000" w:themeColor="text1"/>
-          <w:sz w:val="22"/>
-          <w:szCs w:val="22"/>
-        </w:rPr>
-        <w:t xml:space="preserve">Determines by which type of parameter the data is colored (groups or some numeric parameter). By default, the data is colored by groups, defied in the first grouping-category (if there are no pre-defined groups, the data is colored in black and set to the default grouping category ‘Manual definition’). </w:t>
-      </w:r>
-    </w:p>
-    <w:p>
-      <w:pPr>
-        <w:pStyle w:val="NormalWeb"/>
-        <w:spacing w:before="0" w:beforeAutospacing="0" w:after="240" w:afterAutospacing="0"/>
-        <w:rPr>
-          <w:rFonts w:asciiTheme="majorBidi" w:hAnsiTheme="majorBidi" w:cstheme="majorBidi"/>
-          <w:b/>
-          <w:bCs/>
-          <w:color w:val="000000"/>
-          <w:sz w:val="22"/>
-          <w:szCs w:val="22"/>
-        </w:rPr>
-      </w:pPr>
-      <w:r>
-        <w:rPr>
-          <w:rFonts w:asciiTheme="majorBidi" w:hAnsiTheme="majorBidi" w:cstheme="majorBidi"/>
-          <w:color w:val="000000" w:themeColor="text1"/>
-          <w:sz w:val="22"/>
-          <w:szCs w:val="22"/>
-        </w:rPr>
-        <w:t xml:space="preserve">The color-by combo-box is enabled when at least one numeric parameter was added by the user (using the ‘Tools -&gt; color data by’ action or saved in the input CLANS file in a previous session). It is possible to switch between coloring the data by the defined groups (or default color when no group is defined) or by any of the numeric parameters, including sequence length. When each parameter has a different color-range setting, the data is colored according to the selected parameter’s setting. </w:t>
-      </w:r>
-    </w:p>
-    <w:p>
-      <w:pPr>
-        <w:pStyle w:val="NormalWeb"/>
-        <w:spacing w:before="120" w:beforeAutospacing="0" w:after="0" w:afterAutospacing="0"/>
-        <w:outlineLvl w:val="3"/>
-        <w:rPr>
-          <w:rFonts w:asciiTheme="majorBidi" w:hAnsiTheme="majorBidi" w:cstheme="majorBidi"/>
-          <w:b/>
-          <w:bCs/>
-          <w:color w:val="000000"/>
-          <w:sz w:val="22"/>
-          <w:szCs w:val="22"/>
-        </w:rPr>
-      </w:pPr>
-      <w:bookmarkStart w:id="26" w:name="_Toc107480802"/>
-      <w:r>
-        <w:rPr>
-          <w:rFonts w:asciiTheme="majorBidi" w:hAnsiTheme="majorBidi" w:cstheme="majorBidi"/>
-          <w:b/>
-          <w:bCs/>
-          <w:color w:val="000000" w:themeColor="text1"/>
-          <w:sz w:val="22"/>
-          <w:szCs w:val="22"/>
-        </w:rPr>
-        <w:t>Display options:</w:t>
-      </w:r>
-      <w:bookmarkEnd w:id="26"/>
     </w:p>
     <w:p>
       <w:pPr>
@@ -13786,7 +13809,6 @@
           <w:sz w:val="22"/>
           <w:szCs w:val="22"/>
         </w:rPr>
-        <w:lastRenderedPageBreak/>
         <w:t>All / Selected</w:t>
       </w:r>
       <w:r>
@@ -13829,6 +13851,15 @@
       <w:r>
         <w:rPr>
           <w:rFonts w:asciiTheme="majorBidi" w:hAnsiTheme="majorBidi" w:cstheme="majorBidi"/>
+          <w:color w:val="942093"/>
+          <w:sz w:val="22"/>
+          <w:szCs w:val="22"/>
+        </w:rPr>
+        <w:t xml:space="preserve"> positions</w:t>
+      </w:r>
+      <w:r>
+        <w:rPr>
+          <w:rFonts w:asciiTheme="majorBidi" w:hAnsiTheme="majorBidi" w:cstheme="majorBidi"/>
           <w:color w:val="000000" w:themeColor="text1"/>
           <w:sz w:val="22"/>
           <w:szCs w:val="22"/>
@@ -13839,17 +13870,288 @@
     <w:p>
       <w:pPr>
         <w:pStyle w:val="NormalWeb"/>
-        <w:spacing w:before="0" w:beforeAutospacing="0" w:after="120" w:afterAutospacing="0"/>
+        <w:spacing w:before="120" w:beforeAutospacing="0" w:after="0" w:afterAutospacing="0"/>
         <w:outlineLvl w:val="3"/>
         <w:rPr>
           <w:rFonts w:asciiTheme="majorBidi" w:hAnsiTheme="majorBidi" w:cstheme="majorBidi"/>
           <w:b/>
           <w:bCs/>
-          <w:color w:val="000000" w:themeColor="text1"/>
-          <w:sz w:val="22"/>
-          <w:szCs w:val="22"/>
-        </w:rPr>
-      </w:pPr>
+          <w:color w:val="000000"/>
+          <w:sz w:val="22"/>
+          <w:szCs w:val="22"/>
+        </w:rPr>
+      </w:pPr>
+      <w:bookmarkStart w:id="26" w:name="_Toc107480800"/>
+      <w:r>
+        <w:rPr>
+          <w:rFonts w:asciiTheme="majorBidi" w:hAnsiTheme="majorBidi" w:cstheme="majorBidi"/>
+          <w:b/>
+          <w:bCs/>
+          <w:color w:val="000000" w:themeColor="text1"/>
+          <w:sz w:val="22"/>
+          <w:szCs w:val="22"/>
+        </w:rPr>
+        <w:t>Selection options:</w:t>
+      </w:r>
+      <w:bookmarkEnd w:id="26"/>
+    </w:p>
+    <w:p>
+      <w:pPr>
+        <w:pStyle w:val="NormalWeb"/>
+        <w:spacing w:before="120" w:beforeAutospacing="0" w:after="0" w:afterAutospacing="0"/>
+        <w:rPr>
+          <w:rFonts w:asciiTheme="majorBidi" w:hAnsiTheme="majorBidi" w:cstheme="majorBidi"/>
+          <w:color w:val="000000"/>
+          <w:sz w:val="22"/>
+          <w:szCs w:val="22"/>
+        </w:rPr>
+      </w:pPr>
+      <w:r>
+        <w:rPr>
+          <w:rFonts w:asciiTheme="majorBidi" w:hAnsiTheme="majorBidi" w:cstheme="majorBidi"/>
+          <w:color w:val="000000" w:themeColor="text1"/>
+          <w:sz w:val="22"/>
+          <w:szCs w:val="22"/>
+        </w:rPr>
+        <w:t xml:space="preserve">CLANS enables to select a subset of data-points and perform all kind of operations on this subset. The selected data-points are marked in the graph by having a bigger size and a magenta outline color. </w:t>
+      </w:r>
+    </w:p>
+    <w:p>
+      <w:pPr>
+        <w:pStyle w:val="NormalWeb"/>
+        <w:numPr>
+          <w:ilvl w:val="0"/>
+          <w:numId w:val="13"/>
+        </w:numPr>
+        <w:spacing w:before="120" w:beforeAutospacing="0"/>
+        <w:rPr>
+          <w:rFonts w:asciiTheme="majorBidi" w:hAnsiTheme="majorBidi" w:cstheme="majorBidi"/>
+          <w:color w:val="000000"/>
+          <w:sz w:val="22"/>
+          <w:szCs w:val="22"/>
+        </w:rPr>
+      </w:pPr>
+      <w:r>
+        <w:rPr>
+          <w:rFonts w:asciiTheme="majorBidi" w:hAnsiTheme="majorBidi" w:cstheme="majorBidi"/>
+          <w:color w:val="942093"/>
+          <w:sz w:val="22"/>
+          <w:szCs w:val="22"/>
+        </w:rPr>
+        <w:t>Select all</w:t>
+      </w:r>
+      <w:r>
+        <w:rPr>
+          <w:rFonts w:asciiTheme="majorBidi" w:hAnsiTheme="majorBidi" w:cstheme="majorBidi"/>
+          <w:color w:val="000000" w:themeColor="text1"/>
+          <w:sz w:val="22"/>
+          <w:szCs w:val="22"/>
+        </w:rPr>
+        <w:t>: selects all the data-points.</w:t>
+      </w:r>
+    </w:p>
+    <w:p>
+      <w:pPr>
+        <w:pStyle w:val="NormalWeb"/>
+        <w:numPr>
+          <w:ilvl w:val="0"/>
+          <w:numId w:val="13"/>
+        </w:numPr>
+        <w:spacing w:before="120" w:beforeAutospacing="0"/>
+        <w:rPr>
+          <w:rFonts w:asciiTheme="majorBidi" w:hAnsiTheme="majorBidi" w:cstheme="majorBidi"/>
+          <w:color w:val="000000"/>
+          <w:sz w:val="22"/>
+          <w:szCs w:val="22"/>
+        </w:rPr>
+      </w:pPr>
+      <w:r>
+        <w:rPr>
+          <w:rFonts w:asciiTheme="majorBidi" w:hAnsiTheme="majorBidi" w:cstheme="majorBidi"/>
+          <w:color w:val="942093"/>
+          <w:sz w:val="22"/>
+          <w:szCs w:val="22"/>
+        </w:rPr>
+        <w:lastRenderedPageBreak/>
+        <w:t>Clear</w:t>
+      </w:r>
+      <w:r>
+        <w:rPr>
+          <w:rFonts w:asciiTheme="majorBidi" w:hAnsiTheme="majorBidi" w:cstheme="majorBidi"/>
+          <w:color w:val="000000" w:themeColor="text1"/>
+          <w:sz w:val="22"/>
+          <w:szCs w:val="22"/>
+        </w:rPr>
+        <w:t>: clears the selection.</w:t>
+      </w:r>
+    </w:p>
+    <w:p>
+      <w:pPr>
+        <w:pStyle w:val="NormalWeb"/>
+        <w:numPr>
+          <w:ilvl w:val="0"/>
+          <w:numId w:val="13"/>
+        </w:numPr>
+        <w:spacing w:before="120" w:beforeAutospacing="0"/>
+        <w:rPr>
+          <w:rFonts w:asciiTheme="majorBidi" w:hAnsiTheme="majorBidi" w:cstheme="majorBidi"/>
+          <w:color w:val="000000"/>
+          <w:sz w:val="22"/>
+          <w:szCs w:val="22"/>
+        </w:rPr>
+      </w:pPr>
+      <w:r>
+        <w:rPr>
+          <w:rFonts w:asciiTheme="majorBidi" w:hAnsiTheme="majorBidi" w:cstheme="majorBidi"/>
+          <w:color w:val="942093"/>
+          <w:sz w:val="22"/>
+          <w:szCs w:val="22"/>
+        </w:rPr>
+        <w:t xml:space="preserve">Select by </w:t>
+      </w:r>
+      <w:r>
+        <w:rPr>
+          <w:rFonts w:asciiTheme="majorBidi" w:hAnsiTheme="majorBidi" w:cstheme="majorBidi"/>
+          <w:color w:val="942093"/>
+          <w:sz w:val="22"/>
+          <w:szCs w:val="22"/>
+        </w:rPr>
+        <w:t>text</w:t>
+      </w:r>
+      <w:r>
+        <w:rPr>
+          <w:rFonts w:asciiTheme="majorBidi" w:hAnsiTheme="majorBidi" w:cstheme="majorBidi"/>
+          <w:color w:val="000000" w:themeColor="text1"/>
+          <w:sz w:val="22"/>
+          <w:szCs w:val="22"/>
+        </w:rPr>
+        <w:t>: this option enables</w:t>
+      </w:r>
+      <w:r>
+        <w:rPr>
+          <w:rFonts w:asciiTheme="majorBidi" w:hAnsiTheme="majorBidi" w:cstheme="majorBidi"/>
+          <w:color w:val="000000" w:themeColor="text1"/>
+          <w:sz w:val="22"/>
+          <w:szCs w:val="22"/>
+        </w:rPr>
+        <w:t xml:space="preserve"> to select sequences by searching text </w:t>
+      </w:r>
+      <w:r>
+        <w:rPr>
+          <w:rFonts w:asciiTheme="majorBidi" w:hAnsiTheme="majorBidi" w:cstheme="majorBidi"/>
+          <w:color w:val="000000" w:themeColor="text1"/>
+          <w:sz w:val="22"/>
+          <w:szCs w:val="22"/>
+        </w:rPr>
+        <w:t xml:space="preserve">that appears </w:t>
+      </w:r>
+      <w:r>
+        <w:rPr>
+          <w:rFonts w:asciiTheme="majorBidi" w:hAnsiTheme="majorBidi" w:cstheme="majorBidi"/>
+          <w:color w:val="000000" w:themeColor="text1"/>
+          <w:sz w:val="22"/>
+          <w:szCs w:val="22"/>
+        </w:rPr>
+        <w:t>in the sequence headers</w:t>
+      </w:r>
+      <w:r>
+        <w:rPr>
+          <w:rFonts w:asciiTheme="majorBidi" w:hAnsiTheme="majorBidi" w:cstheme="majorBidi"/>
+          <w:color w:val="000000" w:themeColor="text1"/>
+          <w:sz w:val="22"/>
+          <w:szCs w:val="22"/>
+        </w:rPr>
+        <w:t>. Clicking on this button opens a find dialog, in which a search term can be entered. The results are displayed in the ‘</w:t>
+      </w:r>
+      <w:r>
+        <w:rPr>
+          <w:rFonts w:asciiTheme="majorBidi" w:hAnsiTheme="majorBidi" w:cstheme="majorBidi"/>
+          <w:color w:val="942093"/>
+          <w:sz w:val="22"/>
+          <w:szCs w:val="22"/>
+        </w:rPr>
+        <w:t>Search results</w:t>
+      </w:r>
+      <w:r>
+        <w:rPr>
+          <w:rFonts w:asciiTheme="majorBidi" w:hAnsiTheme="majorBidi" w:cstheme="majorBidi"/>
+          <w:color w:val="000000" w:themeColor="text1"/>
+          <w:sz w:val="22"/>
+          <w:szCs w:val="22"/>
+        </w:rPr>
+        <w:t xml:space="preserve">’ window (see detailed explanation in the ‘Windows’ section). </w:t>
+      </w:r>
+    </w:p>
+    <w:p>
+      <w:pPr>
+        <w:pStyle w:val="NormalWeb"/>
+        <w:numPr>
+          <w:ilvl w:val="0"/>
+          <w:numId w:val="13"/>
+        </w:numPr>
+        <w:spacing w:before="120" w:beforeAutospacing="0"/>
+        <w:rPr>
+          <w:rFonts w:asciiTheme="majorBidi" w:hAnsiTheme="majorBidi" w:cstheme="majorBidi"/>
+          <w:color w:val="000000"/>
+          <w:sz w:val="22"/>
+          <w:szCs w:val="22"/>
+        </w:rPr>
+      </w:pPr>
+      <w:r>
+        <w:rPr>
+          <w:rFonts w:asciiTheme="majorBidi" w:hAnsiTheme="majorBidi" w:cstheme="majorBidi"/>
+          <w:color w:val="942093"/>
+          <w:sz w:val="22"/>
+          <w:szCs w:val="22"/>
+        </w:rPr>
+        <w:t>Edit selected sequences</w:t>
+      </w:r>
+      <w:r>
+        <w:rPr>
+          <w:rFonts w:asciiTheme="majorBidi" w:hAnsiTheme="majorBidi" w:cstheme="majorBidi"/>
+          <w:color w:val="000000" w:themeColor="text1"/>
+          <w:sz w:val="22"/>
+          <w:szCs w:val="22"/>
+        </w:rPr>
+        <w:t>: This button is enabled only in case there is at least one selected data-point. Clicking on it opens a window, presenting the selected sequences IDs and headers. The ‘</w:t>
+      </w:r>
+      <w:r>
+        <w:rPr>
+          <w:rFonts w:asciiTheme="majorBidi" w:hAnsiTheme="majorBidi" w:cstheme="majorBidi"/>
+          <w:color w:val="942093"/>
+          <w:sz w:val="22"/>
+          <w:szCs w:val="22"/>
+        </w:rPr>
+        <w:t>Selected subset</w:t>
+      </w:r>
+      <w:r>
+        <w:rPr>
+          <w:rFonts w:asciiTheme="majorBidi" w:hAnsiTheme="majorBidi" w:cstheme="majorBidi"/>
+          <w:color w:val="000000" w:themeColor="text1"/>
+          <w:sz w:val="22"/>
+          <w:szCs w:val="22"/>
+        </w:rPr>
+        <w:t>’ window can remain open and the display gets updated whenever there is a change in the selection subset (see</w:t>
+      </w:r>
+      <w:r>
+        <w:rPr>
+          <w:rFonts w:asciiTheme="majorBidi" w:hAnsiTheme="majorBidi" w:cstheme="majorBidi"/>
+          <w:color w:val="000000" w:themeColor="text1"/>
+          <w:sz w:val="22"/>
+          <w:szCs w:val="22"/>
+          <w:rtl/>
+        </w:rPr>
+        <w:t xml:space="preserve"> </w:t>
+      </w:r>
+      <w:r>
+        <w:rPr>
+          <w:rFonts w:asciiTheme="majorBidi" w:hAnsiTheme="majorBidi" w:cstheme="majorBidi"/>
+          <w:color w:val="000000" w:themeColor="text1"/>
+          <w:sz w:val="22"/>
+          <w:szCs w:val="22"/>
+        </w:rPr>
+        <w:t xml:space="preserve">detailed explanation in the ‘Windows’ section). </w:t>
+      </w:r>
       <w:bookmarkStart w:id="27" w:name="_Toc107480803"/>
     </w:p>
     <w:p>
@@ -14477,6 +14779,7 @@
           <w:sz w:val="22"/>
           <w:szCs w:val="22"/>
         </w:rPr>
+        <w:lastRenderedPageBreak/>
         <w:t>Move up</w:t>
       </w:r>
       <w:r>
@@ -14545,7 +14848,6 @@
           <w:sz w:val="22"/>
           <w:szCs w:val="22"/>
         </w:rPr>
-        <w:lastRenderedPageBreak/>
         <w:t>The groups order is only relevant when viewing the graph in 2D and setting the Z-index to be done by the groups order.</w:t>
       </w:r>
     </w:p>
@@ -14980,7 +15282,25 @@
           <w:sz w:val="22"/>
           <w:szCs w:val="22"/>
         </w:rPr>
-        <w:t xml:space="preserve">This window presents the sequences that match the search term entered by the user. </w:t>
+        <w:t>This window presents the sequences that</w:t>
+      </w:r>
+      <w:r>
+        <w:rPr>
+          <w:rFonts w:asciiTheme="majorBidi" w:hAnsiTheme="majorBidi" w:cstheme="majorBidi"/>
+          <w:color w:val="000000" w:themeColor="text1"/>
+          <w:sz w:val="22"/>
+          <w:szCs w:val="22"/>
+        </w:rPr>
+        <w:t xml:space="preserve"> their headers</w:t>
+      </w:r>
+      <w:r>
+        <w:rPr>
+          <w:rFonts w:asciiTheme="majorBidi" w:hAnsiTheme="majorBidi" w:cstheme="majorBidi"/>
+          <w:color w:val="000000" w:themeColor="text1"/>
+          <w:sz w:val="22"/>
+          <w:szCs w:val="22"/>
+        </w:rPr>
+        <w:t xml:space="preserve"> match the search term entered by the user. </w:t>
       </w:r>
     </w:p>
     <w:p>
@@ -16259,6 +16579,119 @@
     </w:lvl>
   </w:abstractNum>
   <w:abstractNum w:abstractNumId="9" w15:restartNumberingAfterBreak="0">
+    <w:nsid w:val="21242055"/>
+    <w:multiLevelType w:val="hybridMultilevel"/>
+    <w:tmpl w:val="2588541E"/>
+    <w:lvl w:ilvl="0" w:tplc="08090001">
+      <w:start w:val="1"/>
+      <w:numFmt w:val="bullet"/>
+      <w:lvlText w:val=""/>
+      <w:lvlJc w:val="left"/>
+      <w:pPr>
+        <w:ind w:left="720" w:hanging="360"/>
+      </w:pPr>
+      <w:rPr>
+        <w:rFonts w:ascii="Symbol" w:hAnsi="Symbol" w:hint="default"/>
+      </w:rPr>
+    </w:lvl>
+    <w:lvl w:ilvl="1" w:tplc="08090003" w:tentative="1">
+      <w:start w:val="1"/>
+      <w:numFmt w:val="bullet"/>
+      <w:lvlText w:val="o"/>
+      <w:lvlJc w:val="left"/>
+      <w:pPr>
+        <w:ind w:left="1440" w:hanging="360"/>
+      </w:pPr>
+      <w:rPr>
+        <w:rFonts w:ascii="Courier New" w:hAnsi="Courier New" w:cs="Courier New" w:hint="default"/>
+      </w:rPr>
+    </w:lvl>
+    <w:lvl w:ilvl="2" w:tplc="08090005" w:tentative="1">
+      <w:start w:val="1"/>
+      <w:numFmt w:val="bullet"/>
+      <w:lvlText w:val=""/>
+      <w:lvlJc w:val="left"/>
+      <w:pPr>
+        <w:ind w:left="2160" w:hanging="360"/>
+      </w:pPr>
+      <w:rPr>
+        <w:rFonts w:ascii="Wingdings" w:hAnsi="Wingdings" w:hint="default"/>
+      </w:rPr>
+    </w:lvl>
+    <w:lvl w:ilvl="3" w:tplc="08090001" w:tentative="1">
+      <w:start w:val="1"/>
+      <w:numFmt w:val="bullet"/>
+      <w:lvlText w:val=""/>
+      <w:lvlJc w:val="left"/>
+      <w:pPr>
+        <w:ind w:left="2880" w:hanging="360"/>
+      </w:pPr>
+      <w:rPr>
+        <w:rFonts w:ascii="Symbol" w:hAnsi="Symbol" w:hint="default"/>
+      </w:rPr>
+    </w:lvl>
+    <w:lvl w:ilvl="4" w:tplc="08090003" w:tentative="1">
+      <w:start w:val="1"/>
+      <w:numFmt w:val="bullet"/>
+      <w:lvlText w:val="o"/>
+      <w:lvlJc w:val="left"/>
+      <w:pPr>
+        <w:ind w:left="3600" w:hanging="360"/>
+      </w:pPr>
+      <w:rPr>
+        <w:rFonts w:ascii="Courier New" w:hAnsi="Courier New" w:cs="Courier New" w:hint="default"/>
+      </w:rPr>
+    </w:lvl>
+    <w:lvl w:ilvl="5" w:tplc="08090005" w:tentative="1">
+      <w:start w:val="1"/>
+      <w:numFmt w:val="bullet"/>
+      <w:lvlText w:val=""/>
+      <w:lvlJc w:val="left"/>
+      <w:pPr>
+        <w:ind w:left="4320" w:hanging="360"/>
+      </w:pPr>
+      <w:rPr>
+        <w:rFonts w:ascii="Wingdings" w:hAnsi="Wingdings" w:hint="default"/>
+      </w:rPr>
+    </w:lvl>
+    <w:lvl w:ilvl="6" w:tplc="08090001" w:tentative="1">
+      <w:start w:val="1"/>
+      <w:numFmt w:val="bullet"/>
+      <w:lvlText w:val=""/>
+      <w:lvlJc w:val="left"/>
+      <w:pPr>
+        <w:ind w:left="5040" w:hanging="360"/>
+      </w:pPr>
+      <w:rPr>
+        <w:rFonts w:ascii="Symbol" w:hAnsi="Symbol" w:hint="default"/>
+      </w:rPr>
+    </w:lvl>
+    <w:lvl w:ilvl="7" w:tplc="08090003" w:tentative="1">
+      <w:start w:val="1"/>
+      <w:numFmt w:val="bullet"/>
+      <w:lvlText w:val="o"/>
+      <w:lvlJc w:val="left"/>
+      <w:pPr>
+        <w:ind w:left="5760" w:hanging="360"/>
+      </w:pPr>
+      <w:rPr>
+        <w:rFonts w:ascii="Courier New" w:hAnsi="Courier New" w:cs="Courier New" w:hint="default"/>
+      </w:rPr>
+    </w:lvl>
+    <w:lvl w:ilvl="8" w:tplc="08090005" w:tentative="1">
+      <w:start w:val="1"/>
+      <w:numFmt w:val="bullet"/>
+      <w:lvlText w:val=""/>
+      <w:lvlJc w:val="left"/>
+      <w:pPr>
+        <w:ind w:left="6480" w:hanging="360"/>
+      </w:pPr>
+      <w:rPr>
+        <w:rFonts w:ascii="Wingdings" w:hAnsi="Wingdings" w:hint="default"/>
+      </w:rPr>
+    </w:lvl>
+  </w:abstractNum>
+  <w:abstractNum w:abstractNumId="10" w15:restartNumberingAfterBreak="0">
     <w:nsid w:val="23D013B3"/>
     <w:multiLevelType w:val="hybridMultilevel"/>
     <w:tmpl w:val="BB9A9E24"/>
@@ -16371,7 +16804,7 @@
       </w:rPr>
     </w:lvl>
   </w:abstractNum>
-  <w:abstractNum w:abstractNumId="10" w15:restartNumberingAfterBreak="0">
+  <w:abstractNum w:abstractNumId="11" w15:restartNumberingAfterBreak="0">
     <w:nsid w:val="294B55A2"/>
     <w:multiLevelType w:val="hybridMultilevel"/>
     <w:tmpl w:val="E3ACFDB2"/>
@@ -16484,7 +16917,7 @@
       </w:rPr>
     </w:lvl>
   </w:abstractNum>
-  <w:abstractNum w:abstractNumId="11" w15:restartNumberingAfterBreak="0">
+  <w:abstractNum w:abstractNumId="12" w15:restartNumberingAfterBreak="0">
     <w:nsid w:val="2BC8434A"/>
     <w:multiLevelType w:val="hybridMultilevel"/>
     <w:tmpl w:val="44D29B46"/>
@@ -16597,7 +17030,7 @@
       </w:rPr>
     </w:lvl>
   </w:abstractNum>
-  <w:abstractNum w:abstractNumId="12" w15:restartNumberingAfterBreak="0">
+  <w:abstractNum w:abstractNumId="13" w15:restartNumberingAfterBreak="0">
     <w:nsid w:val="38043D9B"/>
     <w:multiLevelType w:val="hybridMultilevel"/>
     <w:tmpl w:val="2CA41436"/>
@@ -16710,7 +17143,7 @@
       </w:rPr>
     </w:lvl>
   </w:abstractNum>
-  <w:abstractNum w:abstractNumId="13" w15:restartNumberingAfterBreak="0">
+  <w:abstractNum w:abstractNumId="14" w15:restartNumberingAfterBreak="0">
     <w:nsid w:val="396051C9"/>
     <w:multiLevelType w:val="hybridMultilevel"/>
     <w:tmpl w:val="BF107878"/>
@@ -16823,7 +17256,7 @@
       </w:rPr>
     </w:lvl>
   </w:abstractNum>
-  <w:abstractNum w:abstractNumId="14" w15:restartNumberingAfterBreak="0">
+  <w:abstractNum w:abstractNumId="15" w15:restartNumberingAfterBreak="0">
     <w:nsid w:val="44D32375"/>
     <w:multiLevelType w:val="hybridMultilevel"/>
     <w:tmpl w:val="0B42361A"/>
@@ -16936,7 +17369,7 @@
       </w:rPr>
     </w:lvl>
   </w:abstractNum>
-  <w:abstractNum w:abstractNumId="15" w15:restartNumberingAfterBreak="0">
+  <w:abstractNum w:abstractNumId="16" w15:restartNumberingAfterBreak="0">
     <w:nsid w:val="47747AF8"/>
     <w:multiLevelType w:val="hybridMultilevel"/>
     <w:tmpl w:val="BD7CBB5E"/>
@@ -17022,7 +17455,7 @@
       </w:pPr>
     </w:lvl>
   </w:abstractNum>
-  <w:abstractNum w:abstractNumId="16" w15:restartNumberingAfterBreak="0">
+  <w:abstractNum w:abstractNumId="17" w15:restartNumberingAfterBreak="0">
     <w:nsid w:val="4C4F4AAD"/>
     <w:multiLevelType w:val="hybridMultilevel"/>
     <w:tmpl w:val="25848FB4"/>
@@ -17135,7 +17568,7 @@
       </w:rPr>
     </w:lvl>
   </w:abstractNum>
-  <w:abstractNum w:abstractNumId="17" w15:restartNumberingAfterBreak="0">
+  <w:abstractNum w:abstractNumId="18" w15:restartNumberingAfterBreak="0">
     <w:nsid w:val="4CA34D16"/>
     <w:multiLevelType w:val="hybridMultilevel"/>
     <w:tmpl w:val="03C4EAC4"/>
@@ -17248,7 +17681,7 @@
       </w:rPr>
     </w:lvl>
   </w:abstractNum>
-  <w:abstractNum w:abstractNumId="18" w15:restartNumberingAfterBreak="0">
+  <w:abstractNum w:abstractNumId="19" w15:restartNumberingAfterBreak="0">
     <w:nsid w:val="54E52FAD"/>
     <w:multiLevelType w:val="hybridMultilevel"/>
     <w:tmpl w:val="697AF114"/>
@@ -17334,7 +17767,7 @@
       </w:pPr>
     </w:lvl>
   </w:abstractNum>
-  <w:abstractNum w:abstractNumId="19" w15:restartNumberingAfterBreak="0">
+  <w:abstractNum w:abstractNumId="20" w15:restartNumberingAfterBreak="0">
     <w:nsid w:val="5D4733C2"/>
     <w:multiLevelType w:val="hybridMultilevel"/>
     <w:tmpl w:val="D186BDE8"/>
@@ -17447,7 +17880,7 @@
       </w:rPr>
     </w:lvl>
   </w:abstractNum>
-  <w:abstractNum w:abstractNumId="20" w15:restartNumberingAfterBreak="0">
+  <w:abstractNum w:abstractNumId="21" w15:restartNumberingAfterBreak="0">
     <w:nsid w:val="62425B47"/>
     <w:multiLevelType w:val="hybridMultilevel"/>
     <w:tmpl w:val="F7622A5E"/>
@@ -17560,7 +17993,7 @@
       </w:rPr>
     </w:lvl>
   </w:abstractNum>
-  <w:abstractNum w:abstractNumId="21" w15:restartNumberingAfterBreak="0">
+  <w:abstractNum w:abstractNumId="22" w15:restartNumberingAfterBreak="0">
     <w:nsid w:val="631A3B37"/>
     <w:multiLevelType w:val="hybridMultilevel"/>
     <w:tmpl w:val="F9387A44"/>
@@ -17673,7 +18106,7 @@
       </w:rPr>
     </w:lvl>
   </w:abstractNum>
-  <w:abstractNum w:abstractNumId="22" w15:restartNumberingAfterBreak="0">
+  <w:abstractNum w:abstractNumId="23" w15:restartNumberingAfterBreak="0">
     <w:nsid w:val="6FA73763"/>
     <w:multiLevelType w:val="hybridMultilevel"/>
     <w:tmpl w:val="793EC390"/>
@@ -17759,7 +18192,7 @@
       </w:pPr>
     </w:lvl>
   </w:abstractNum>
-  <w:abstractNum w:abstractNumId="23" w15:restartNumberingAfterBreak="0">
+  <w:abstractNum w:abstractNumId="24" w15:restartNumberingAfterBreak="0">
     <w:nsid w:val="769347BD"/>
     <w:multiLevelType w:val="hybridMultilevel"/>
     <w:tmpl w:val="AAB8FECE"/>
@@ -17872,7 +18305,7 @@
       </w:rPr>
     </w:lvl>
   </w:abstractNum>
-  <w:abstractNum w:abstractNumId="24" w15:restartNumberingAfterBreak="0">
+  <w:abstractNum w:abstractNumId="25" w15:restartNumberingAfterBreak="0">
     <w:nsid w:val="76AF5969"/>
     <w:multiLevelType w:val="hybridMultilevel"/>
     <w:tmpl w:val="B9523380"/>
@@ -17985,7 +18418,7 @@
       </w:rPr>
     </w:lvl>
   </w:abstractNum>
-  <w:abstractNum w:abstractNumId="25" w15:restartNumberingAfterBreak="0">
+  <w:abstractNum w:abstractNumId="26" w15:restartNumberingAfterBreak="0">
     <w:nsid w:val="77F95F4E"/>
     <w:multiLevelType w:val="hybridMultilevel"/>
     <w:tmpl w:val="06D4331A"/>
@@ -18098,7 +18531,7 @@
       </w:rPr>
     </w:lvl>
   </w:abstractNum>
-  <w:abstractNum w:abstractNumId="26" w15:restartNumberingAfterBreak="0">
+  <w:abstractNum w:abstractNumId="27" w15:restartNumberingAfterBreak="0">
     <w:nsid w:val="7E2357BA"/>
     <w:multiLevelType w:val="hybridMultilevel"/>
     <w:tmpl w:val="2EB09F76"/>
@@ -18185,28 +18618,28 @@
     </w:lvl>
   </w:abstractNum>
   <w:num w:numId="1" w16cid:durableId="1933901862">
-    <w:abstractNumId w:val="12"/>
+    <w:abstractNumId w:val="13"/>
   </w:num>
   <w:num w:numId="2" w16cid:durableId="1141001983">
-    <w:abstractNumId w:val="21"/>
+    <w:abstractNumId w:val="22"/>
   </w:num>
   <w:num w:numId="3" w16cid:durableId="1448350692">
-    <w:abstractNumId w:val="13"/>
+    <w:abstractNumId w:val="14"/>
   </w:num>
   <w:num w:numId="4" w16cid:durableId="1821919556">
     <w:abstractNumId w:val="0"/>
   </w:num>
   <w:num w:numId="5" w16cid:durableId="449738526">
-    <w:abstractNumId w:val="10"/>
+    <w:abstractNumId w:val="11"/>
   </w:num>
   <w:num w:numId="6" w16cid:durableId="153843243">
-    <w:abstractNumId w:val="14"/>
+    <w:abstractNumId w:val="15"/>
   </w:num>
   <w:num w:numId="7" w16cid:durableId="774130131">
-    <w:abstractNumId w:val="17"/>
+    <w:abstractNumId w:val="18"/>
   </w:num>
   <w:num w:numId="8" w16cid:durableId="688874696">
-    <w:abstractNumId w:val="18"/>
+    <w:abstractNumId w:val="19"/>
   </w:num>
   <w:num w:numId="9" w16cid:durableId="1025130170">
     <w:abstractNumId w:val="8"/>
@@ -18215,55 +18648,58 @@
     <w:abstractNumId w:val="4"/>
   </w:num>
   <w:num w:numId="11" w16cid:durableId="7493361">
-    <w:abstractNumId w:val="25"/>
+    <w:abstractNumId w:val="26"/>
   </w:num>
   <w:num w:numId="12" w16cid:durableId="549072048">
     <w:abstractNumId w:val="7"/>
   </w:num>
   <w:num w:numId="13" w16cid:durableId="851148735">
-    <w:abstractNumId w:val="11"/>
+    <w:abstractNumId w:val="12"/>
   </w:num>
   <w:num w:numId="14" w16cid:durableId="1239172545">
-    <w:abstractNumId w:val="23"/>
+    <w:abstractNumId w:val="24"/>
   </w:num>
   <w:num w:numId="15" w16cid:durableId="758719275">
     <w:abstractNumId w:val="6"/>
   </w:num>
   <w:num w:numId="16" w16cid:durableId="507251575">
-    <w:abstractNumId w:val="16"/>
+    <w:abstractNumId w:val="17"/>
   </w:num>
   <w:num w:numId="17" w16cid:durableId="321086060">
     <w:abstractNumId w:val="2"/>
   </w:num>
   <w:num w:numId="18" w16cid:durableId="2059237143">
-    <w:abstractNumId w:val="19"/>
+    <w:abstractNumId w:val="20"/>
   </w:num>
   <w:num w:numId="19" w16cid:durableId="340595841">
     <w:abstractNumId w:val="3"/>
   </w:num>
   <w:num w:numId="20" w16cid:durableId="1692148792">
-    <w:abstractNumId w:val="9"/>
+    <w:abstractNumId w:val="10"/>
   </w:num>
   <w:num w:numId="21" w16cid:durableId="665129924">
-    <w:abstractNumId w:val="24"/>
+    <w:abstractNumId w:val="25"/>
   </w:num>
   <w:num w:numId="22" w16cid:durableId="1807162888">
-    <w:abstractNumId w:val="15"/>
+    <w:abstractNumId w:val="16"/>
   </w:num>
   <w:num w:numId="23" w16cid:durableId="1879732345">
     <w:abstractNumId w:val="1"/>
   </w:num>
   <w:num w:numId="24" w16cid:durableId="2025547422">
-    <w:abstractNumId w:val="20"/>
+    <w:abstractNumId w:val="21"/>
   </w:num>
   <w:num w:numId="25" w16cid:durableId="544802403">
-    <w:abstractNumId w:val="22"/>
+    <w:abstractNumId w:val="23"/>
   </w:num>
   <w:num w:numId="26" w16cid:durableId="1848135757">
     <w:abstractNumId w:val="5"/>
   </w:num>
   <w:num w:numId="27" w16cid:durableId="1695959830">
-    <w:abstractNumId w:val="26"/>
+    <w:abstractNumId w:val="27"/>
+  </w:num>
+  <w:num w:numId="28" w16cid:durableId="1542402772">
+    <w:abstractNumId w:val="9"/>
   </w:num>
 </w:numbering>
 </file>

</xml_diff>

<commit_message>
Added the 'Select by groups' feature
</commit_message>
<xml_diff>
--- a/clans/manual/Manual.docx
+++ b/clans/manual/Manual.docx
@@ -97,28 +97,28 @@
           <w:r>
             <w:rPr>
               <w:rFonts w:asciiTheme="majorBidi" w:hAnsiTheme="majorBidi" w:cstheme="majorBidi"/>
-              <w:i w:val="0"/>
-              <w:iCs w:val="0"/>
+              <w:b w:val="0"/>
+              <w:bCs w:val="0"/>
             </w:rPr>
             <w:fldChar w:fldCharType="begin"/>
           </w:r>
           <w:r>
             <w:rPr>
               <w:rFonts w:asciiTheme="majorBidi" w:hAnsiTheme="majorBidi" w:cstheme="majorBidi"/>
-              <w:i w:val="0"/>
-              <w:iCs w:val="0"/>
+              <w:b w:val="0"/>
+              <w:bCs w:val="0"/>
             </w:rPr>
             <w:instrText xml:space="preserve"> TOC \o "1-5" \h \z \u </w:instrText>
           </w:r>
           <w:r>
             <w:rPr>
               <w:rFonts w:asciiTheme="majorBidi" w:hAnsiTheme="majorBidi" w:cstheme="majorBidi"/>
-              <w:i w:val="0"/>
-              <w:iCs w:val="0"/>
+              <w:b w:val="0"/>
+              <w:bCs w:val="0"/>
             </w:rPr>
             <w:fldChar w:fldCharType="separate"/>
           </w:r>
-          <w:hyperlink w:anchor="_Toc107480776" w:history="1">
+          <w:hyperlink w:anchor="_Toc109124109" w:history="1">
             <w:r>
               <w:rPr>
                 <w:rStyle w:val="Hyperlink"/>
@@ -146,7 +146,7 @@
                 <w:noProof/>
                 <w:webHidden/>
               </w:rPr>
-              <w:instrText xml:space="preserve"> PAGEREF _Toc107480776 \h </w:instrText>
+              <w:instrText xml:space="preserve"> PAGEREF _Toc109124109 \h </w:instrText>
             </w:r>
             <w:r>
               <w:rPr>
@@ -193,7 +193,7 @@
               <w:lang w:val="en-DE"/>
             </w:rPr>
           </w:pPr>
-          <w:hyperlink w:anchor="_Toc107480777" w:history="1">
+          <w:hyperlink w:anchor="_Toc109124110" w:history="1">
             <w:r>
               <w:rPr>
                 <w:rStyle w:val="Hyperlink"/>
@@ -221,7 +221,7 @@
                 <w:noProof/>
                 <w:webHidden/>
               </w:rPr>
-              <w:instrText xml:space="preserve"> PAGEREF _Toc107480777 \h </w:instrText>
+              <w:instrText xml:space="preserve"> PAGEREF _Toc109124110 \h </w:instrText>
             </w:r>
             <w:r>
               <w:rPr>
@@ -268,7 +268,7 @@
               <w:lang w:val="en-DE"/>
             </w:rPr>
           </w:pPr>
-          <w:hyperlink w:anchor="_Toc107480778" w:history="1">
+          <w:hyperlink w:anchor="_Toc109124111" w:history="1">
             <w:r>
               <w:rPr>
                 <w:rStyle w:val="Hyperlink"/>
@@ -296,7 +296,7 @@
                 <w:noProof/>
                 <w:webHidden/>
               </w:rPr>
-              <w:instrText xml:space="preserve"> PAGEREF _Toc107480778 \h </w:instrText>
+              <w:instrText xml:space="preserve"> PAGEREF _Toc109124111 \h </w:instrText>
             </w:r>
             <w:r>
               <w:rPr>
@@ -343,7 +343,7 @@
               <w:lang w:val="en-DE"/>
             </w:rPr>
           </w:pPr>
-          <w:hyperlink w:anchor="_Toc107480779" w:history="1">
+          <w:hyperlink w:anchor="_Toc109124112" w:history="1">
             <w:r>
               <w:rPr>
                 <w:rStyle w:val="Hyperlink"/>
@@ -371,7 +371,7 @@
                 <w:noProof/>
                 <w:webHidden/>
               </w:rPr>
-              <w:instrText xml:space="preserve"> PAGEREF _Toc107480779 \h </w:instrText>
+              <w:instrText xml:space="preserve"> PAGEREF _Toc109124112 \h </w:instrText>
             </w:r>
             <w:r>
               <w:rPr>
@@ -418,7 +418,7 @@
               <w:lang w:val="en-DE"/>
             </w:rPr>
           </w:pPr>
-          <w:hyperlink w:anchor="_Toc107480780" w:history="1">
+          <w:hyperlink w:anchor="_Toc109124113" w:history="1">
             <w:r>
               <w:rPr>
                 <w:rStyle w:val="Hyperlink"/>
@@ -446,7 +446,7 @@
                 <w:noProof/>
                 <w:webHidden/>
               </w:rPr>
-              <w:instrText xml:space="preserve"> PAGEREF _Toc107480780 \h </w:instrText>
+              <w:instrText xml:space="preserve"> PAGEREF _Toc109124113 \h </w:instrText>
             </w:r>
             <w:r>
               <w:rPr>
@@ -493,7 +493,7 @@
               <w:lang w:val="en-DE"/>
             </w:rPr>
           </w:pPr>
-          <w:hyperlink w:anchor="_Toc107480781" w:history="1">
+          <w:hyperlink w:anchor="_Toc109124114" w:history="1">
             <w:r>
               <w:rPr>
                 <w:rStyle w:val="Hyperlink"/>
@@ -521,7 +521,7 @@
                 <w:noProof/>
                 <w:webHidden/>
               </w:rPr>
-              <w:instrText xml:space="preserve"> PAGEREF _Toc107480781 \h </w:instrText>
+              <w:instrText xml:space="preserve"> PAGEREF _Toc109124114 \h </w:instrText>
             </w:r>
             <w:r>
               <w:rPr>
@@ -566,7 +566,7 @@
               <w:lang w:val="en-DE"/>
             </w:rPr>
           </w:pPr>
-          <w:hyperlink w:anchor="_Toc107480782" w:history="1">
+          <w:hyperlink w:anchor="_Toc109124115" w:history="1">
             <w:r>
               <w:rPr>
                 <w:rStyle w:val="Hyperlink"/>
@@ -594,7 +594,7 @@
                 <w:noProof/>
                 <w:webHidden/>
               </w:rPr>
-              <w:instrText xml:space="preserve"> PAGEREF _Toc107480782 \h </w:instrText>
+              <w:instrText xml:space="preserve"> PAGEREF _Toc109124115 \h </w:instrText>
             </w:r>
             <w:r>
               <w:rPr>
@@ -639,7 +639,7 @@
               <w:lang w:val="en-DE"/>
             </w:rPr>
           </w:pPr>
-          <w:hyperlink w:anchor="_Toc107480783" w:history="1">
+          <w:hyperlink w:anchor="_Toc109124116" w:history="1">
             <w:r>
               <w:rPr>
                 <w:rStyle w:val="Hyperlink"/>
@@ -667,7 +667,7 @@
                 <w:noProof/>
                 <w:webHidden/>
               </w:rPr>
-              <w:instrText xml:space="preserve"> PAGEREF _Toc107480783 \h </w:instrText>
+              <w:instrText xml:space="preserve"> PAGEREF _Toc109124116 \h </w:instrText>
             </w:r>
             <w:r>
               <w:rPr>
@@ -712,7 +712,7 @@
               <w:lang w:val="en-DE"/>
             </w:rPr>
           </w:pPr>
-          <w:hyperlink w:anchor="_Toc107480784" w:history="1">
+          <w:hyperlink w:anchor="_Toc109124117" w:history="1">
             <w:r>
               <w:rPr>
                 <w:rStyle w:val="Hyperlink"/>
@@ -740,7 +740,7 @@
                 <w:noProof/>
                 <w:webHidden/>
               </w:rPr>
-              <w:instrText xml:space="preserve"> PAGEREF _Toc107480784 \h </w:instrText>
+              <w:instrText xml:space="preserve"> PAGEREF _Toc109124117 \h </w:instrText>
             </w:r>
             <w:r>
               <w:rPr>
@@ -787,7 +787,7 @@
               <w:lang w:val="en-DE"/>
             </w:rPr>
           </w:pPr>
-          <w:hyperlink w:anchor="_Toc107480785" w:history="1">
+          <w:hyperlink w:anchor="_Toc109124118" w:history="1">
             <w:r>
               <w:rPr>
                 <w:rStyle w:val="Hyperlink"/>
@@ -815,7 +815,7 @@
                 <w:noProof/>
                 <w:webHidden/>
               </w:rPr>
-              <w:instrText xml:space="preserve"> PAGEREF _Toc107480785 \h </w:instrText>
+              <w:instrText xml:space="preserve"> PAGEREF _Toc109124118 \h </w:instrText>
             </w:r>
             <w:r>
               <w:rPr>
@@ -860,7 +860,7 @@
               <w:lang w:val="en-DE"/>
             </w:rPr>
           </w:pPr>
-          <w:hyperlink w:anchor="_Toc107480786" w:history="1">
+          <w:hyperlink w:anchor="_Toc109124119" w:history="1">
             <w:r>
               <w:rPr>
                 <w:rStyle w:val="Hyperlink"/>
@@ -888,7 +888,7 @@
                 <w:noProof/>
                 <w:webHidden/>
               </w:rPr>
-              <w:instrText xml:space="preserve"> PAGEREF _Toc107480786 \h </w:instrText>
+              <w:instrText xml:space="preserve"> PAGEREF _Toc109124119 \h </w:instrText>
             </w:r>
             <w:r>
               <w:rPr>
@@ -933,7 +933,7 @@
               <w:lang w:val="en-DE"/>
             </w:rPr>
           </w:pPr>
-          <w:hyperlink w:anchor="_Toc107480787" w:history="1">
+          <w:hyperlink w:anchor="_Toc109124120" w:history="1">
             <w:r>
               <w:rPr>
                 <w:rStyle w:val="Hyperlink"/>
@@ -963,7 +963,7 @@
                 <w:noProof/>
                 <w:webHidden/>
               </w:rPr>
-              <w:instrText xml:space="preserve"> PAGEREF _Toc107480787 \h </w:instrText>
+              <w:instrText xml:space="preserve"> PAGEREF _Toc109124120 \h </w:instrText>
             </w:r>
             <w:r>
               <w:rPr>
@@ -1008,7 +1008,7 @@
               <w:lang w:val="en-DE"/>
             </w:rPr>
           </w:pPr>
-          <w:hyperlink w:anchor="_Toc107480788" w:history="1">
+          <w:hyperlink w:anchor="_Toc109124121" w:history="1">
             <w:r>
               <w:rPr>
                 <w:rStyle w:val="Hyperlink"/>
@@ -1038,7 +1038,7 @@
                 <w:noProof/>
                 <w:webHidden/>
               </w:rPr>
-              <w:instrText xml:space="preserve"> PAGEREF _Toc107480788 \h </w:instrText>
+              <w:instrText xml:space="preserve"> PAGEREF _Toc109124121 \h </w:instrText>
             </w:r>
             <w:r>
               <w:rPr>
@@ -1083,7 +1083,7 @@
               <w:lang w:val="en-DE"/>
             </w:rPr>
           </w:pPr>
-          <w:hyperlink w:anchor="_Toc107480789" w:history="1">
+          <w:hyperlink w:anchor="_Toc109124122" w:history="1">
             <w:r>
               <w:rPr>
                 <w:rStyle w:val="Hyperlink"/>
@@ -1113,7 +1113,7 @@
                 <w:noProof/>
                 <w:webHidden/>
               </w:rPr>
-              <w:instrText xml:space="preserve"> PAGEREF _Toc107480789 \h </w:instrText>
+              <w:instrText xml:space="preserve"> PAGEREF _Toc109124122 \h </w:instrText>
             </w:r>
             <w:r>
               <w:rPr>
@@ -1146,9 +1146,9 @@
         </w:p>
         <w:p>
           <w:pPr>
-            <w:pStyle w:val="TOC4"/>
+            <w:pStyle w:val="TOC5"/>
             <w:tabs>
-              <w:tab w:val="left" w:pos="1200"/>
+              <w:tab w:val="left" w:pos="1440"/>
               <w:tab w:val="right" w:leader="dot" w:pos="10450"/>
             </w:tabs>
             <w:rPr>
@@ -1159,7 +1159,7 @@
               <w:lang w:val="en-DE"/>
             </w:rPr>
           </w:pPr>
-          <w:hyperlink w:anchor="_Toc107480790" w:history="1">
+          <w:hyperlink w:anchor="_Toc109124123" w:history="1">
             <w:r>
               <w:rPr>
                 <w:rStyle w:val="Hyperlink"/>
@@ -1206,7 +1206,7 @@
                 <w:noProof/>
                 <w:webHidden/>
               </w:rPr>
-              <w:instrText xml:space="preserve"> PAGEREF _Toc107480790 \h </w:instrText>
+              <w:instrText xml:space="preserve"> PAGEREF _Toc109124123 \h </w:instrText>
             </w:r>
             <w:r>
               <w:rPr>
@@ -1239,9 +1239,9 @@
         </w:p>
         <w:p>
           <w:pPr>
-            <w:pStyle w:val="TOC4"/>
+            <w:pStyle w:val="TOC5"/>
             <w:tabs>
-              <w:tab w:val="left" w:pos="1200"/>
+              <w:tab w:val="left" w:pos="1440"/>
               <w:tab w:val="right" w:leader="dot" w:pos="10450"/>
             </w:tabs>
             <w:rPr>
@@ -1252,7 +1252,7 @@
               <w:lang w:val="en-DE"/>
             </w:rPr>
           </w:pPr>
-          <w:hyperlink w:anchor="_Toc107480791" w:history="1">
+          <w:hyperlink w:anchor="_Toc109124124" w:history="1">
             <w:r>
               <w:rPr>
                 <w:rStyle w:val="Hyperlink"/>
@@ -1299,7 +1299,7 @@
                 <w:noProof/>
                 <w:webHidden/>
               </w:rPr>
-              <w:instrText xml:space="preserve"> PAGEREF _Toc107480791 \h </w:instrText>
+              <w:instrText xml:space="preserve"> PAGEREF _Toc109124124 \h </w:instrText>
             </w:r>
             <w:r>
               <w:rPr>
@@ -1344,7 +1344,7 @@
               <w:lang w:val="en-DE"/>
             </w:rPr>
           </w:pPr>
-          <w:hyperlink w:anchor="_Toc107480792" w:history="1">
+          <w:hyperlink w:anchor="_Toc109124125" w:history="1">
             <w:r>
               <w:rPr>
                 <w:rStyle w:val="Hyperlink"/>
@@ -1372,7 +1372,7 @@
                 <w:noProof/>
                 <w:webHidden/>
               </w:rPr>
-              <w:instrText xml:space="preserve"> PAGEREF _Toc107480792 \h </w:instrText>
+              <w:instrText xml:space="preserve"> PAGEREF _Toc109124125 \h </w:instrText>
             </w:r>
             <w:r>
               <w:rPr>
@@ -1417,7 +1417,7 @@
               <w:lang w:val="en-DE"/>
             </w:rPr>
           </w:pPr>
-          <w:hyperlink w:anchor="_Toc107480793" w:history="1">
+          <w:hyperlink w:anchor="_Toc109124126" w:history="1">
             <w:r>
               <w:rPr>
                 <w:rStyle w:val="Hyperlink"/>
@@ -1447,7 +1447,7 @@
                 <w:noProof/>
                 <w:webHidden/>
               </w:rPr>
-              <w:instrText xml:space="preserve"> PAGEREF _Toc107480793 \h </w:instrText>
+              <w:instrText xml:space="preserve"> PAGEREF _Toc109124126 \h </w:instrText>
             </w:r>
             <w:r>
               <w:rPr>
@@ -1492,7 +1492,7 @@
               <w:lang w:val="en-DE"/>
             </w:rPr>
           </w:pPr>
-          <w:hyperlink w:anchor="_Toc107480794" w:history="1">
+          <w:hyperlink w:anchor="_Toc109124127" w:history="1">
             <w:r>
               <w:rPr>
                 <w:rStyle w:val="Hyperlink"/>
@@ -1522,7 +1522,7 @@
                 <w:noProof/>
                 <w:webHidden/>
               </w:rPr>
-              <w:instrText xml:space="preserve"> PAGEREF _Toc107480794 \h </w:instrText>
+              <w:instrText xml:space="preserve"> PAGEREF _Toc109124127 \h </w:instrText>
             </w:r>
             <w:r>
               <w:rPr>
@@ -1542,7 +1542,7 @@
                 <w:noProof/>
                 <w:webHidden/>
               </w:rPr>
-              <w:t>8</w:t>
+              <w:t>9</w:t>
             </w:r>
             <w:r>
               <w:rPr>
@@ -1567,7 +1567,7 @@
               <w:lang w:val="en-DE"/>
             </w:rPr>
           </w:pPr>
-          <w:hyperlink w:anchor="_Toc107480795" w:history="1">
+          <w:hyperlink w:anchor="_Toc109124128" w:history="1">
             <w:r>
               <w:rPr>
                 <w:rStyle w:val="Hyperlink"/>
@@ -1597,7 +1597,7 @@
                 <w:noProof/>
                 <w:webHidden/>
               </w:rPr>
-              <w:instrText xml:space="preserve"> PAGEREF _Toc107480795 \h </w:instrText>
+              <w:instrText xml:space="preserve"> PAGEREF _Toc109124128 \h </w:instrText>
             </w:r>
             <w:r>
               <w:rPr>
@@ -1642,7 +1642,7 @@
               <w:lang w:val="en-DE"/>
             </w:rPr>
           </w:pPr>
-          <w:hyperlink w:anchor="_Toc107480796" w:history="1">
+          <w:hyperlink w:anchor="_Toc109124129" w:history="1">
             <w:r>
               <w:rPr>
                 <w:rStyle w:val="Hyperlink"/>
@@ -1670,7 +1670,7 @@
                 <w:noProof/>
                 <w:webHidden/>
               </w:rPr>
-              <w:instrText xml:space="preserve"> PAGEREF _Toc107480796 \h </w:instrText>
+              <w:instrText xml:space="preserve"> PAGEREF _Toc109124129 \h </w:instrText>
             </w:r>
             <w:r>
               <w:rPr>
@@ -1715,7 +1715,7 @@
               <w:lang w:val="en-DE"/>
             </w:rPr>
           </w:pPr>
-          <w:hyperlink w:anchor="_Toc107480797" w:history="1">
+          <w:hyperlink w:anchor="_Toc109124130" w:history="1">
             <w:r>
               <w:rPr>
                 <w:rStyle w:val="Hyperlink"/>
@@ -1745,7 +1745,7 @@
                 <w:noProof/>
                 <w:webHidden/>
               </w:rPr>
-              <w:instrText xml:space="preserve"> PAGEREF _Toc107480797 \h </w:instrText>
+              <w:instrText xml:space="preserve"> PAGEREF _Toc109124130 \h </w:instrText>
             </w:r>
             <w:r>
               <w:rPr>
@@ -1790,7 +1790,7 @@
               <w:lang w:val="en-DE"/>
             </w:rPr>
           </w:pPr>
-          <w:hyperlink w:anchor="_Toc107480798" w:history="1">
+          <w:hyperlink w:anchor="_Toc109124131" w:history="1">
             <w:r>
               <w:rPr>
                 <w:rStyle w:val="Hyperlink"/>
@@ -1820,7 +1820,7 @@
                 <w:noProof/>
                 <w:webHidden/>
               </w:rPr>
-              <w:instrText xml:space="preserve"> PAGEREF _Toc107480798 \h </w:instrText>
+              <w:instrText xml:space="preserve"> PAGEREF _Toc109124131 \h </w:instrText>
             </w:r>
             <w:r>
               <w:rPr>
@@ -1865,7 +1865,7 @@
               <w:lang w:val="en-DE"/>
             </w:rPr>
           </w:pPr>
-          <w:hyperlink w:anchor="_Toc107480799" w:history="1">
+          <w:hyperlink w:anchor="_Toc109124132" w:history="1">
             <w:r>
               <w:rPr>
                 <w:rStyle w:val="Hyperlink"/>
@@ -1874,7 +1874,7 @@
                 <w:bCs/>
                 <w:noProof/>
               </w:rPr>
-              <w:t>View options:</w:t>
+              <w:t>Color by option:</w:t>
             </w:r>
             <w:r>
               <w:rPr>
@@ -1895,82 +1895,7 @@
                 <w:noProof/>
                 <w:webHidden/>
               </w:rPr>
-              <w:instrText xml:space="preserve"> PAGEREF _Toc107480799 \h </w:instrText>
-            </w:r>
-            <w:r>
-              <w:rPr>
-                <w:noProof/>
-                <w:webHidden/>
-              </w:rPr>
-            </w:r>
-            <w:r>
-              <w:rPr>
-                <w:noProof/>
-                <w:webHidden/>
-              </w:rPr>
-              <w:fldChar w:fldCharType="separate"/>
-            </w:r>
-            <w:r>
-              <w:rPr>
-                <w:noProof/>
-                <w:webHidden/>
-              </w:rPr>
-              <w:t>9</w:t>
-            </w:r>
-            <w:r>
-              <w:rPr>
-                <w:noProof/>
-                <w:webHidden/>
-              </w:rPr>
-              <w:fldChar w:fldCharType="end"/>
-            </w:r>
-          </w:hyperlink>
-        </w:p>
-        <w:p>
-          <w:pPr>
-            <w:pStyle w:val="TOC4"/>
-            <w:tabs>
-              <w:tab w:val="right" w:leader="dot" w:pos="10450"/>
-            </w:tabs>
-            <w:rPr>
-              <w:rFonts w:asciiTheme="minorHAnsi" w:eastAsiaTheme="minorEastAsia" w:hAnsiTheme="minorHAnsi" w:cstheme="minorBidi"/>
-              <w:noProof/>
-              <w:sz w:val="24"/>
-              <w:szCs w:val="24"/>
-              <w:lang w:val="en-DE"/>
-            </w:rPr>
-          </w:pPr>
-          <w:hyperlink w:anchor="_Toc107480800" w:history="1">
-            <w:r>
-              <w:rPr>
-                <w:rStyle w:val="Hyperlink"/>
-                <w:rFonts w:asciiTheme="majorBidi" w:hAnsiTheme="majorBidi" w:cstheme="majorBidi"/>
-                <w:b/>
-                <w:bCs/>
-                <w:noProof/>
-              </w:rPr>
-              <w:t>Selection options:</w:t>
-            </w:r>
-            <w:r>
-              <w:rPr>
-                <w:noProof/>
-                <w:webHidden/>
-              </w:rPr>
-              <w:tab/>
-            </w:r>
-            <w:r>
-              <w:rPr>
-                <w:noProof/>
-                <w:webHidden/>
-              </w:rPr>
-              <w:fldChar w:fldCharType="begin"/>
-            </w:r>
-            <w:r>
-              <w:rPr>
-                <w:noProof/>
-                <w:webHidden/>
-              </w:rPr>
-              <w:instrText xml:space="preserve"> PAGEREF _Toc107480800 \h </w:instrText>
+              <w:instrText xml:space="preserve"> PAGEREF _Toc109124132 \h </w:instrText>
             </w:r>
             <w:r>
               <w:rPr>
@@ -2015,7 +1940,7 @@
               <w:lang w:val="en-DE"/>
             </w:rPr>
           </w:pPr>
-          <w:hyperlink w:anchor="_Toc107480801" w:history="1">
+          <w:hyperlink w:anchor="_Toc109124133" w:history="1">
             <w:r>
               <w:rPr>
                 <w:rStyle w:val="Hyperlink"/>
@@ -2024,7 +1949,7 @@
                 <w:bCs/>
                 <w:noProof/>
               </w:rPr>
-              <w:t>Color by option:</w:t>
+              <w:t>View options:</w:t>
             </w:r>
             <w:r>
               <w:rPr>
@@ -2045,7 +1970,7 @@
                 <w:noProof/>
                 <w:webHidden/>
               </w:rPr>
-              <w:instrText xml:space="preserve"> PAGEREF _Toc107480801 \h </w:instrText>
+              <w:instrText xml:space="preserve"> PAGEREF _Toc109124133 \h </w:instrText>
             </w:r>
             <w:r>
               <w:rPr>
@@ -2090,7 +2015,7 @@
               <w:lang w:val="en-DE"/>
             </w:rPr>
           </w:pPr>
-          <w:hyperlink w:anchor="_Toc107480802" w:history="1">
+          <w:hyperlink w:anchor="_Toc109124134" w:history="1">
             <w:r>
               <w:rPr>
                 <w:rStyle w:val="Hyperlink"/>
@@ -2120,7 +2045,7 @@
                 <w:noProof/>
                 <w:webHidden/>
               </w:rPr>
-              <w:instrText xml:space="preserve"> PAGEREF _Toc107480802 \h </w:instrText>
+              <w:instrText xml:space="preserve"> PAGEREF _Toc109124134 \h </w:instrText>
             </w:r>
             <w:r>
               <w:rPr>
@@ -2165,7 +2090,7 @@
               <w:lang w:val="en-DE"/>
             </w:rPr>
           </w:pPr>
-          <w:hyperlink w:anchor="_Toc107480803" w:history="1">
+          <w:hyperlink w:anchor="_Toc109124135" w:history="1">
             <w:r>
               <w:rPr>
                 <w:rStyle w:val="Hyperlink"/>
@@ -2174,7 +2099,27 @@
                 <w:bCs/>
                 <w:noProof/>
               </w:rPr>
-              <w:t>Groups options:</w:t>
+              <w:t xml:space="preserve">Selection </w:t>
+            </w:r>
+            <w:r>
+              <w:rPr>
+                <w:rStyle w:val="Hyperlink"/>
+                <w:rFonts w:asciiTheme="majorBidi" w:hAnsiTheme="majorBidi" w:cstheme="majorBidi"/>
+                <w:b/>
+                <w:bCs/>
+                <w:noProof/>
+              </w:rPr>
+              <w:t>o</w:t>
+            </w:r>
+            <w:r>
+              <w:rPr>
+                <w:rStyle w:val="Hyperlink"/>
+                <w:rFonts w:asciiTheme="majorBidi" w:hAnsiTheme="majorBidi" w:cstheme="majorBidi"/>
+                <w:b/>
+                <w:bCs/>
+                <w:noProof/>
+              </w:rPr>
+              <w:t>ptions:</w:t>
             </w:r>
             <w:r>
               <w:rPr>
@@ -2195,80 +2140,7 @@
                 <w:noProof/>
                 <w:webHidden/>
               </w:rPr>
-              <w:instrText xml:space="preserve"> PAGEREF _Toc107480803 \h </w:instrText>
-            </w:r>
-            <w:r>
-              <w:rPr>
-                <w:noProof/>
-                <w:webHidden/>
-              </w:rPr>
-            </w:r>
-            <w:r>
-              <w:rPr>
-                <w:noProof/>
-                <w:webHidden/>
-              </w:rPr>
-              <w:fldChar w:fldCharType="separate"/>
-            </w:r>
-            <w:r>
-              <w:rPr>
-                <w:noProof/>
-                <w:webHidden/>
-              </w:rPr>
-              <w:t>10</w:t>
-            </w:r>
-            <w:r>
-              <w:rPr>
-                <w:noProof/>
-                <w:webHidden/>
-              </w:rPr>
-              <w:fldChar w:fldCharType="end"/>
-            </w:r>
-          </w:hyperlink>
-        </w:p>
-        <w:p>
-          <w:pPr>
-            <w:pStyle w:val="TOC3"/>
-            <w:tabs>
-              <w:tab w:val="right" w:leader="dot" w:pos="10450"/>
-            </w:tabs>
-            <w:rPr>
-              <w:rFonts w:asciiTheme="minorHAnsi" w:eastAsiaTheme="minorEastAsia" w:hAnsiTheme="minorHAnsi" w:cstheme="minorBidi"/>
-              <w:noProof/>
-              <w:sz w:val="24"/>
-              <w:szCs w:val="24"/>
-              <w:lang w:val="en-DE"/>
-            </w:rPr>
-          </w:pPr>
-          <w:hyperlink w:anchor="_Toc107480804" w:history="1">
-            <w:r>
-              <w:rPr>
-                <w:rStyle w:val="Hyperlink"/>
-                <w:rFonts w:asciiTheme="majorBidi" w:hAnsiTheme="majorBidi" w:cstheme="majorBidi"/>
-                <w:noProof/>
-              </w:rPr>
-              <w:t>Windows</w:t>
-            </w:r>
-            <w:r>
-              <w:rPr>
-                <w:noProof/>
-                <w:webHidden/>
-              </w:rPr>
-              <w:tab/>
-            </w:r>
-            <w:r>
-              <w:rPr>
-                <w:noProof/>
-                <w:webHidden/>
-              </w:rPr>
-              <w:fldChar w:fldCharType="begin"/>
-            </w:r>
-            <w:r>
-              <w:rPr>
-                <w:noProof/>
-                <w:webHidden/>
-              </w:rPr>
-              <w:instrText xml:space="preserve"> PAGEREF _Toc107480804 \h </w:instrText>
+              <w:instrText xml:space="preserve"> PAGEREF _Toc109124135 \h </w:instrText>
             </w:r>
             <w:r>
               <w:rPr>
@@ -2313,7 +2185,7 @@
               <w:lang w:val="en-DE"/>
             </w:rPr>
           </w:pPr>
-          <w:hyperlink w:anchor="_Toc107480805" w:history="1">
+          <w:hyperlink w:anchor="_Toc109124136" w:history="1">
             <w:r>
               <w:rPr>
                 <w:rStyle w:val="Hyperlink"/>
@@ -2322,7 +2194,7 @@
                 <w:bCs/>
                 <w:noProof/>
               </w:rPr>
-              <w:t>Selected subset window</w:t>
+              <w:t>Groups options:</w:t>
             </w:r>
             <w:r>
               <w:rPr>
@@ -2343,7 +2215,7 @@
                 <w:noProof/>
                 <w:webHidden/>
               </w:rPr>
-              <w:instrText xml:space="preserve"> PAGEREF _Toc107480805 \h </w:instrText>
+              <w:instrText xml:space="preserve"> PAGEREF _Toc109124136 \h </w:instrText>
             </w:r>
             <w:r>
               <w:rPr>
@@ -2376,7 +2248,7 @@
         </w:p>
         <w:p>
           <w:pPr>
-            <w:pStyle w:val="TOC4"/>
+            <w:pStyle w:val="TOC3"/>
             <w:tabs>
               <w:tab w:val="right" w:leader="dot" w:pos="10450"/>
             </w:tabs>
@@ -2388,16 +2260,14 @@
               <w:lang w:val="en-DE"/>
             </w:rPr>
           </w:pPr>
-          <w:hyperlink w:anchor="_Toc107480806" w:history="1">
+          <w:hyperlink w:anchor="_Toc109124137" w:history="1">
             <w:r>
               <w:rPr>
                 <w:rStyle w:val="Hyperlink"/>
                 <w:rFonts w:asciiTheme="majorBidi" w:hAnsiTheme="majorBidi" w:cstheme="majorBidi"/>
-                <w:b/>
-                <w:bCs/>
                 <w:noProof/>
               </w:rPr>
-              <w:t>Search results window:</w:t>
+              <w:t>Windows</w:t>
             </w:r>
             <w:r>
               <w:rPr>
@@ -2418,7 +2288,7 @@
                 <w:noProof/>
                 <w:webHidden/>
               </w:rPr>
-              <w:instrText xml:space="preserve"> PAGEREF _Toc107480806 \h </w:instrText>
+              <w:instrText xml:space="preserve"> PAGEREF _Toc109124137 \h </w:instrText>
             </w:r>
             <w:r>
               <w:rPr>
@@ -2451,6 +2321,231 @@
         </w:p>
         <w:p>
           <w:pPr>
+            <w:pStyle w:val="TOC4"/>
+            <w:tabs>
+              <w:tab w:val="right" w:leader="dot" w:pos="10450"/>
+            </w:tabs>
+            <w:rPr>
+              <w:rFonts w:asciiTheme="minorHAnsi" w:eastAsiaTheme="minorEastAsia" w:hAnsiTheme="minorHAnsi" w:cstheme="minorBidi"/>
+              <w:noProof/>
+              <w:sz w:val="24"/>
+              <w:szCs w:val="24"/>
+              <w:lang w:val="en-DE"/>
+            </w:rPr>
+          </w:pPr>
+          <w:hyperlink w:anchor="_Toc109124138" w:history="1">
+            <w:r>
+              <w:rPr>
+                <w:rStyle w:val="Hyperlink"/>
+                <w:rFonts w:asciiTheme="majorBidi" w:hAnsiTheme="majorBidi" w:cstheme="majorBidi"/>
+                <w:b/>
+                <w:bCs/>
+                <w:noProof/>
+              </w:rPr>
+              <w:t>Selected subset window</w:t>
+            </w:r>
+            <w:r>
+              <w:rPr>
+                <w:noProof/>
+                <w:webHidden/>
+              </w:rPr>
+              <w:tab/>
+            </w:r>
+            <w:r>
+              <w:rPr>
+                <w:noProof/>
+                <w:webHidden/>
+              </w:rPr>
+              <w:fldChar w:fldCharType="begin"/>
+            </w:r>
+            <w:r>
+              <w:rPr>
+                <w:noProof/>
+                <w:webHidden/>
+              </w:rPr>
+              <w:instrText xml:space="preserve"> PAGEREF _Toc109124138 \h </w:instrText>
+            </w:r>
+            <w:r>
+              <w:rPr>
+                <w:noProof/>
+                <w:webHidden/>
+              </w:rPr>
+            </w:r>
+            <w:r>
+              <w:rPr>
+                <w:noProof/>
+                <w:webHidden/>
+              </w:rPr>
+              <w:fldChar w:fldCharType="separate"/>
+            </w:r>
+            <w:r>
+              <w:rPr>
+                <w:noProof/>
+                <w:webHidden/>
+              </w:rPr>
+              <w:t>12</w:t>
+            </w:r>
+            <w:r>
+              <w:rPr>
+                <w:noProof/>
+                <w:webHidden/>
+              </w:rPr>
+              <w:fldChar w:fldCharType="end"/>
+            </w:r>
+          </w:hyperlink>
+        </w:p>
+        <w:p>
+          <w:pPr>
+            <w:pStyle w:val="TOC4"/>
+            <w:tabs>
+              <w:tab w:val="right" w:leader="dot" w:pos="10450"/>
+            </w:tabs>
+            <w:rPr>
+              <w:rFonts w:asciiTheme="minorHAnsi" w:eastAsiaTheme="minorEastAsia" w:hAnsiTheme="minorHAnsi" w:cstheme="minorBidi"/>
+              <w:noProof/>
+              <w:sz w:val="24"/>
+              <w:szCs w:val="24"/>
+              <w:lang w:val="en-DE"/>
+            </w:rPr>
+          </w:pPr>
+          <w:hyperlink w:anchor="_Toc109124139" w:history="1">
+            <w:r>
+              <w:rPr>
+                <w:rStyle w:val="Hyperlink"/>
+                <w:rFonts w:asciiTheme="majorBidi" w:hAnsiTheme="majorBidi" w:cstheme="majorBidi"/>
+                <w:b/>
+                <w:bCs/>
+                <w:noProof/>
+              </w:rPr>
+              <w:t>Select by text results window:</w:t>
+            </w:r>
+            <w:r>
+              <w:rPr>
+                <w:noProof/>
+                <w:webHidden/>
+              </w:rPr>
+              <w:tab/>
+            </w:r>
+            <w:r>
+              <w:rPr>
+                <w:noProof/>
+                <w:webHidden/>
+              </w:rPr>
+              <w:fldChar w:fldCharType="begin"/>
+            </w:r>
+            <w:r>
+              <w:rPr>
+                <w:noProof/>
+                <w:webHidden/>
+              </w:rPr>
+              <w:instrText xml:space="preserve"> PAGEREF _Toc109124139 \h </w:instrText>
+            </w:r>
+            <w:r>
+              <w:rPr>
+                <w:noProof/>
+                <w:webHidden/>
+              </w:rPr>
+            </w:r>
+            <w:r>
+              <w:rPr>
+                <w:noProof/>
+                <w:webHidden/>
+              </w:rPr>
+              <w:fldChar w:fldCharType="separate"/>
+            </w:r>
+            <w:r>
+              <w:rPr>
+                <w:noProof/>
+                <w:webHidden/>
+              </w:rPr>
+              <w:t>13</w:t>
+            </w:r>
+            <w:r>
+              <w:rPr>
+                <w:noProof/>
+                <w:webHidden/>
+              </w:rPr>
+              <w:fldChar w:fldCharType="end"/>
+            </w:r>
+          </w:hyperlink>
+        </w:p>
+        <w:p>
+          <w:pPr>
+            <w:pStyle w:val="TOC4"/>
+            <w:tabs>
+              <w:tab w:val="right" w:leader="dot" w:pos="10450"/>
+            </w:tabs>
+            <w:rPr>
+              <w:rFonts w:asciiTheme="minorHAnsi" w:eastAsiaTheme="minorEastAsia" w:hAnsiTheme="minorHAnsi" w:cstheme="minorBidi"/>
+              <w:noProof/>
+              <w:sz w:val="24"/>
+              <w:szCs w:val="24"/>
+              <w:lang w:val="en-DE"/>
+            </w:rPr>
+          </w:pPr>
+          <w:hyperlink w:anchor="_Toc109124140" w:history="1">
+            <w:r>
+              <w:rPr>
+                <w:rStyle w:val="Hyperlink"/>
+                <w:rFonts w:asciiTheme="majorBidi" w:hAnsiTheme="majorBidi" w:cstheme="majorBidi"/>
+                <w:b/>
+                <w:bCs/>
+                <w:noProof/>
+              </w:rPr>
+              <w:t>Select by groups results window:</w:t>
+            </w:r>
+            <w:r>
+              <w:rPr>
+                <w:noProof/>
+                <w:webHidden/>
+              </w:rPr>
+              <w:tab/>
+            </w:r>
+            <w:r>
+              <w:rPr>
+                <w:noProof/>
+                <w:webHidden/>
+              </w:rPr>
+              <w:fldChar w:fldCharType="begin"/>
+            </w:r>
+            <w:r>
+              <w:rPr>
+                <w:noProof/>
+                <w:webHidden/>
+              </w:rPr>
+              <w:instrText xml:space="preserve"> PAGEREF _Toc109124140 \h </w:instrText>
+            </w:r>
+            <w:r>
+              <w:rPr>
+                <w:noProof/>
+                <w:webHidden/>
+              </w:rPr>
+            </w:r>
+            <w:r>
+              <w:rPr>
+                <w:noProof/>
+                <w:webHidden/>
+              </w:rPr>
+              <w:fldChar w:fldCharType="separate"/>
+            </w:r>
+            <w:r>
+              <w:rPr>
+                <w:noProof/>
+                <w:webHidden/>
+              </w:rPr>
+              <w:t>13</w:t>
+            </w:r>
+            <w:r>
+              <w:rPr>
+                <w:noProof/>
+                <w:webHidden/>
+              </w:rPr>
+              <w:fldChar w:fldCharType="end"/>
+            </w:r>
+          </w:hyperlink>
+        </w:p>
+        <w:p>
+          <w:pPr>
             <w:rPr>
               <w:rFonts w:asciiTheme="majorBidi" w:hAnsiTheme="majorBidi" w:cstheme="majorBidi"/>
             </w:rPr>
@@ -2458,8 +2553,8 @@
           <w:r>
             <w:rPr>
               <w:rFonts w:asciiTheme="majorBidi" w:hAnsiTheme="majorBidi" w:cstheme="majorBidi"/>
-              <w:i/>
-              <w:iCs/>
+              <w:b/>
+              <w:bCs/>
             </w:rPr>
             <w:fldChar w:fldCharType="end"/>
           </w:r>
@@ -2475,7 +2570,7 @@
           <w:u w:val="single"/>
         </w:rPr>
       </w:pPr>
-      <w:bookmarkStart w:id="0" w:name="_Toc107480776"/>
+      <w:bookmarkStart w:id="0" w:name="_Toc109124109"/>
       <w:r>
         <w:rPr>
           <w:rFonts w:asciiTheme="majorBidi" w:hAnsiTheme="majorBidi" w:cstheme="majorBidi"/>
@@ -2935,7 +3030,7 @@
           <w:u w:val="single"/>
         </w:rPr>
       </w:pPr>
-      <w:bookmarkStart w:id="1" w:name="_Toc107480777"/>
+      <w:bookmarkStart w:id="1" w:name="_Toc109124110"/>
       <w:r>
         <w:rPr>
           <w:rFonts w:asciiTheme="majorBidi" w:hAnsiTheme="majorBidi" w:cstheme="majorBidi"/>
@@ -3261,7 +3356,7 @@
           <w:u w:val="single"/>
         </w:rPr>
       </w:pPr>
-      <w:bookmarkStart w:id="2" w:name="_Toc107480778"/>
+      <w:bookmarkStart w:id="2" w:name="_Toc109124111"/>
       <w:r>
         <w:rPr>
           <w:rFonts w:asciiTheme="majorBidi" w:hAnsiTheme="majorBidi" w:cstheme="majorBidi"/>
@@ -5507,7 +5602,7 @@
           <w:u w:val="single"/>
         </w:rPr>
       </w:pPr>
-      <w:bookmarkStart w:id="3" w:name="_Toc107480779"/>
+      <w:bookmarkStart w:id="3" w:name="_Toc109124112"/>
       <w:r>
         <w:rPr>
           <w:rFonts w:asciiTheme="majorBidi" w:hAnsiTheme="majorBidi" w:cstheme="majorBidi"/>
@@ -5530,7 +5625,7 @@
           <w:u w:val="single"/>
         </w:rPr>
       </w:pPr>
-      <w:bookmarkStart w:id="4" w:name="_Toc107480780"/>
+      <w:bookmarkStart w:id="4" w:name="_Toc109124113"/>
       <w:r>
         <w:rPr>
           <w:rFonts w:asciiTheme="majorBidi" w:hAnsiTheme="majorBidi" w:cstheme="majorBidi"/>
@@ -6393,7 +6488,7 @@
           <w:u w:val="single"/>
         </w:rPr>
       </w:pPr>
-      <w:bookmarkStart w:id="5" w:name="_Toc107480781"/>
+      <w:bookmarkStart w:id="5" w:name="_Toc109124114"/>
       <w:r>
         <w:rPr>
           <w:rFonts w:asciiTheme="majorBidi" w:hAnsiTheme="majorBidi" w:cstheme="majorBidi"/>
@@ -6553,7 +6648,7 @@
           <w:u w:val="single"/>
         </w:rPr>
       </w:pPr>
-      <w:bookmarkStart w:id="6" w:name="_Toc107480782"/>
+      <w:bookmarkStart w:id="6" w:name="_Toc109124115"/>
       <w:r>
         <w:rPr>
           <w:rFonts w:asciiTheme="majorBidi" w:hAnsiTheme="majorBidi" w:cstheme="majorBidi"/>
@@ -9106,7 +9201,7 @@
           <w:u w:val="single"/>
         </w:rPr>
       </w:pPr>
-      <w:bookmarkStart w:id="7" w:name="_Toc107480783"/>
+      <w:bookmarkStart w:id="7" w:name="_Toc109124116"/>
       <w:r>
         <w:rPr>
           <w:rFonts w:asciiTheme="majorBidi" w:hAnsiTheme="majorBidi" w:cstheme="majorBidi"/>
@@ -9782,7 +9877,7 @@
           <w:u w:val="single"/>
         </w:rPr>
       </w:pPr>
-      <w:bookmarkStart w:id="8" w:name="_Toc107480784"/>
+      <w:bookmarkStart w:id="8" w:name="_Toc109124117"/>
       <w:r>
         <w:rPr>
           <w:rFonts w:asciiTheme="majorBidi" w:hAnsiTheme="majorBidi" w:cstheme="majorBidi"/>
@@ -9827,7 +9922,7 @@
           <w:u w:val="single"/>
         </w:rPr>
       </w:pPr>
-      <w:bookmarkStart w:id="9" w:name="_Toc107480785"/>
+      <w:bookmarkStart w:id="9" w:name="_Toc109124118"/>
       <w:r>
         <w:rPr>
           <w:rFonts w:asciiTheme="majorBidi" w:hAnsiTheme="majorBidi" w:cstheme="majorBidi"/>
@@ -9870,7 +9965,7 @@
           <w:u w:val="single"/>
         </w:rPr>
       </w:pPr>
-      <w:bookmarkStart w:id="10" w:name="_Toc107480786"/>
+      <w:bookmarkStart w:id="10" w:name="_Toc109124119"/>
       <w:r>
         <w:rPr>
           <w:rFonts w:asciiTheme="majorBidi" w:hAnsiTheme="majorBidi" w:cstheme="majorBidi"/>
@@ -9895,7 +9990,7 @@
           <w:szCs w:val="22"/>
         </w:rPr>
       </w:pPr>
-      <w:bookmarkStart w:id="11" w:name="_Toc107480787"/>
+      <w:bookmarkStart w:id="11" w:name="_Toc109124120"/>
       <w:r>
         <w:rPr>
           <w:rFonts w:asciiTheme="majorBidi" w:hAnsiTheme="majorBidi" w:cstheme="majorBidi"/>
@@ -10276,7 +10371,7 @@
           <w:szCs w:val="22"/>
         </w:rPr>
       </w:pPr>
-      <w:bookmarkStart w:id="12" w:name="_Toc107480788"/>
+      <w:bookmarkStart w:id="12" w:name="_Toc109124121"/>
       <w:r>
         <w:rPr>
           <w:rFonts w:asciiTheme="majorBidi" w:hAnsiTheme="majorBidi" w:cstheme="majorBidi"/>
@@ -10664,7 +10759,7 @@
           <w:szCs w:val="22"/>
         </w:rPr>
       </w:pPr>
-      <w:bookmarkStart w:id="13" w:name="_Toc107480789"/>
+      <w:bookmarkStart w:id="13" w:name="_Toc109124122"/>
       <w:r>
         <w:rPr>
           <w:rFonts w:asciiTheme="majorBidi" w:hAnsiTheme="majorBidi" w:cstheme="majorBidi"/>
@@ -10686,7 +10781,7 @@
           <w:numId w:val="17"/>
         </w:numPr>
         <w:spacing w:before="120" w:beforeAutospacing="0"/>
-        <w:outlineLvl w:val="3"/>
+        <w:outlineLvl w:val="4"/>
         <w:rPr>
           <w:rFonts w:asciiTheme="majorBidi" w:hAnsiTheme="majorBidi" w:cstheme="majorBidi"/>
           <w:b/>
@@ -10696,7 +10791,7 @@
           <w:szCs w:val="22"/>
         </w:rPr>
       </w:pPr>
-      <w:bookmarkStart w:id="14" w:name="_Toc107480790"/>
+      <w:bookmarkStart w:id="14" w:name="_Toc109124123"/>
       <w:r>
         <w:rPr>
           <w:rFonts w:asciiTheme="majorBidi" w:hAnsiTheme="majorBidi" w:cstheme="majorBidi"/>
@@ -11537,7 +11632,7 @@
           <w:numId w:val="17"/>
         </w:numPr>
         <w:spacing w:before="120" w:beforeAutospacing="0"/>
-        <w:outlineLvl w:val="3"/>
+        <w:outlineLvl w:val="4"/>
         <w:rPr>
           <w:rFonts w:asciiTheme="majorBidi" w:hAnsiTheme="majorBidi" w:cstheme="majorBidi"/>
           <w:b/>
@@ -11547,7 +11642,7 @@
           <w:szCs w:val="22"/>
         </w:rPr>
       </w:pPr>
-      <w:bookmarkStart w:id="15" w:name="_Toc107480791"/>
+      <w:bookmarkStart w:id="15" w:name="_Toc109124124"/>
       <w:r>
         <w:rPr>
           <w:rFonts w:asciiTheme="majorBidi" w:hAnsiTheme="majorBidi" w:cstheme="majorBidi"/>
@@ -12142,7 +12237,7 @@
           <w:u w:val="single"/>
         </w:rPr>
       </w:pPr>
-      <w:bookmarkStart w:id="16" w:name="_Toc107480792"/>
+      <w:bookmarkStart w:id="16" w:name="_Toc109124125"/>
       <w:r>
         <w:rPr>
           <w:rFonts w:asciiTheme="majorBidi" w:hAnsiTheme="majorBidi" w:cstheme="majorBidi"/>
@@ -12188,7 +12283,7 @@
           <w:szCs w:val="22"/>
         </w:rPr>
       </w:pPr>
-      <w:bookmarkStart w:id="17" w:name="_Toc107480793"/>
+      <w:bookmarkStart w:id="17" w:name="_Toc109124126"/>
       <w:r>
         <w:rPr>
           <w:rFonts w:asciiTheme="majorBidi" w:hAnsiTheme="majorBidi" w:cstheme="majorBidi"/>
@@ -12292,7 +12387,6 @@
           <w:rtl/>
         </w:rPr>
       </w:pPr>
-      <w:bookmarkStart w:id="18" w:name="_Toc107480794"/>
     </w:p>
     <w:p>
       <w:pPr>
@@ -12308,6 +12402,7 @@
           <w:szCs w:val="22"/>
         </w:rPr>
       </w:pPr>
+      <w:bookmarkStart w:id="18" w:name="_Toc109124127"/>
       <w:r>
         <w:rPr>
           <w:rFonts w:asciiTheme="majorBidi" w:hAnsiTheme="majorBidi" w:cstheme="majorBidi"/>
@@ -12609,7 +12704,7 @@
           <w:szCs w:val="22"/>
         </w:rPr>
       </w:pPr>
-      <w:bookmarkStart w:id="19" w:name="_Toc107480795"/>
+      <w:bookmarkStart w:id="19" w:name="_Toc109124128"/>
       <w:r>
         <w:rPr>
           <w:rFonts w:asciiTheme="majorBidi" w:hAnsiTheme="majorBidi" w:cstheme="majorBidi"/>
@@ -12737,7 +12832,7 @@
           <w:u w:val="single"/>
         </w:rPr>
       </w:pPr>
-      <w:bookmarkStart w:id="20" w:name="_Toc107480796"/>
+      <w:bookmarkStart w:id="20" w:name="_Toc109124129"/>
       <w:r>
         <w:rPr>
           <w:rFonts w:asciiTheme="majorBidi" w:hAnsiTheme="majorBidi" w:cstheme="majorBidi"/>
@@ -12762,7 +12857,7 @@
           <w:szCs w:val="22"/>
         </w:rPr>
       </w:pPr>
-      <w:bookmarkStart w:id="21" w:name="_Toc107480797"/>
+      <w:bookmarkStart w:id="21" w:name="_Toc109124130"/>
       <w:r>
         <w:rPr>
           <w:rFonts w:asciiTheme="majorBidi" w:hAnsiTheme="majorBidi" w:cstheme="majorBidi"/>
@@ -12996,7 +13091,7 @@
           <w:szCs w:val="22"/>
         </w:rPr>
       </w:pPr>
-      <w:bookmarkStart w:id="22" w:name="_Toc107480798"/>
+      <w:bookmarkStart w:id="22" w:name="_Toc109124131"/>
       <w:r>
         <w:rPr>
           <w:rFonts w:asciiTheme="majorBidi" w:hAnsiTheme="majorBidi" w:cstheme="majorBidi"/>
@@ -13161,7 +13256,6 @@
         </w:rPr>
         <w:t xml:space="preserve"> </w:t>
       </w:r>
-      <w:bookmarkStart w:id="23" w:name="_Toc107480799"/>
       <w:r>
         <w:rPr>
           <w:rFonts w:asciiTheme="majorBidi" w:hAnsiTheme="majorBidi" w:cstheme="majorBidi"/>
@@ -13208,7 +13302,7 @@
           <w:szCs w:val="22"/>
         </w:rPr>
       </w:pPr>
-      <w:bookmarkStart w:id="24" w:name="_Toc107480801"/>
+      <w:bookmarkStart w:id="23" w:name="_Toc109124132"/>
       <w:r>
         <w:rPr>
           <w:rFonts w:asciiTheme="majorBidi" w:hAnsiTheme="majorBidi" w:cstheme="majorBidi"/>
@@ -13221,7 +13315,7 @@
         <w:lastRenderedPageBreak/>
         <w:t>Color by option:</w:t>
       </w:r>
-      <w:bookmarkEnd w:id="24"/>
+      <w:bookmarkEnd w:id="23"/>
       <w:r>
         <w:rPr>
           <w:rFonts w:asciiTheme="majorBidi" w:hAnsiTheme="majorBidi" w:cstheme="majorBidi"/>
@@ -13282,6 +13376,7 @@
       <w:pPr>
         <w:pStyle w:val="NormalWeb"/>
         <w:spacing w:before="0" w:beforeAutospacing="0" w:after="0" w:afterAutospacing="0"/>
+        <w:outlineLvl w:val="3"/>
         <w:rPr>
           <w:rFonts w:asciiTheme="majorBidi" w:hAnsiTheme="majorBidi" w:cstheme="majorBidi"/>
           <w:b/>
@@ -13291,6 +13386,7 @@
           <w:szCs w:val="22"/>
         </w:rPr>
       </w:pPr>
+      <w:bookmarkStart w:id="24" w:name="_Toc109124133"/>
       <w:r>
         <w:rPr>
           <w:rFonts w:asciiTheme="majorBidi" w:hAnsiTheme="majorBidi" w:cstheme="majorBidi"/>
@@ -13302,7 +13398,7 @@
         </w:rPr>
         <w:t>View options:</w:t>
       </w:r>
-      <w:bookmarkEnd w:id="23"/>
+      <w:bookmarkEnd w:id="24"/>
     </w:p>
     <w:p>
       <w:pPr>
@@ -13571,7 +13667,7 @@
           <w:szCs w:val="22"/>
         </w:rPr>
       </w:pPr>
-      <w:bookmarkStart w:id="25" w:name="_Toc107480802"/>
+      <w:bookmarkStart w:id="25" w:name="_Toc109124134"/>
       <w:r>
         <w:rPr>
           <w:rFonts w:asciiTheme="majorBidi" w:hAnsiTheme="majorBidi" w:cstheme="majorBidi"/>
@@ -13876,13 +13972,17 @@
           <w:rFonts w:asciiTheme="majorBidi" w:hAnsiTheme="majorBidi" w:cstheme="majorBidi"/>
           <w:b/>
           <w:bCs/>
-          <w:color w:val="000000"/>
-          <w:sz w:val="22"/>
-          <w:szCs w:val="22"/>
-        </w:rPr>
-      </w:pPr>
-      <w:bookmarkStart w:id="26" w:name="_Toc107480800"/>
-      <w:r>
+          <w:color w:val="000000" w:themeColor="text1"/>
+          <w:sz w:val="22"/>
+          <w:szCs w:val="22"/>
+        </w:rPr>
+      </w:pPr>
+    </w:p>
+    <w:p>
+      <w:pPr>
+        <w:pStyle w:val="NormalWeb"/>
+        <w:spacing w:before="120" w:beforeAutospacing="0" w:after="0" w:afterAutospacing="0"/>
+        <w:outlineLvl w:val="3"/>
         <w:rPr>
           <w:rFonts w:asciiTheme="majorBidi" w:hAnsiTheme="majorBidi" w:cstheme="majorBidi"/>
           <w:b/>
@@ -13891,29 +13991,212 @@
           <w:sz w:val="22"/>
           <w:szCs w:val="22"/>
         </w:rPr>
-        <w:t>Selection options:</w:t>
-      </w:r>
-      <w:bookmarkEnd w:id="26"/>
+      </w:pPr>
     </w:p>
     <w:p>
       <w:pPr>
         <w:pStyle w:val="NormalWeb"/>
         <w:spacing w:before="120" w:beforeAutospacing="0" w:after="0" w:afterAutospacing="0"/>
-        <w:rPr>
-          <w:rFonts w:asciiTheme="majorBidi" w:hAnsiTheme="majorBidi" w:cstheme="majorBidi"/>
-          <w:color w:val="000000"/>
-          <w:sz w:val="22"/>
-          <w:szCs w:val="22"/>
-        </w:rPr>
-      </w:pPr>
-      <w:r>
-        <w:rPr>
-          <w:rFonts w:asciiTheme="majorBidi" w:hAnsiTheme="majorBidi" w:cstheme="majorBidi"/>
-          <w:color w:val="000000" w:themeColor="text1"/>
-          <w:sz w:val="22"/>
-          <w:szCs w:val="22"/>
-        </w:rPr>
-        <w:t xml:space="preserve">CLANS enables to select a subset of data-points and perform all kind of operations on this subset. The selected data-points are marked in the graph by having a bigger size and a magenta outline color. </w:t>
+        <w:outlineLvl w:val="3"/>
+        <w:rPr>
+          <w:rFonts w:asciiTheme="majorBidi" w:hAnsiTheme="majorBidi" w:cstheme="majorBidi"/>
+          <w:b/>
+          <w:bCs/>
+          <w:color w:val="000000" w:themeColor="text1"/>
+          <w:sz w:val="22"/>
+          <w:szCs w:val="22"/>
+        </w:rPr>
+      </w:pPr>
+    </w:p>
+    <w:p>
+      <w:pPr>
+        <w:pStyle w:val="NormalWeb"/>
+        <w:spacing w:before="120" w:beforeAutospacing="0" w:after="0" w:afterAutospacing="0"/>
+        <w:outlineLvl w:val="3"/>
+        <w:rPr>
+          <w:rFonts w:asciiTheme="majorBidi" w:hAnsiTheme="majorBidi" w:cstheme="majorBidi"/>
+          <w:b/>
+          <w:bCs/>
+          <w:color w:val="000000" w:themeColor="text1"/>
+          <w:sz w:val="22"/>
+          <w:szCs w:val="22"/>
+        </w:rPr>
+      </w:pPr>
+    </w:p>
+    <w:p>
+      <w:pPr>
+        <w:pStyle w:val="NormalWeb"/>
+        <w:spacing w:before="120" w:beforeAutospacing="0" w:after="0" w:afterAutospacing="0"/>
+        <w:outlineLvl w:val="3"/>
+        <w:rPr>
+          <w:rFonts w:asciiTheme="majorBidi" w:hAnsiTheme="majorBidi" w:cstheme="majorBidi"/>
+          <w:b/>
+          <w:bCs/>
+          <w:color w:val="000000"/>
+          <w:sz w:val="22"/>
+          <w:szCs w:val="22"/>
+        </w:rPr>
+      </w:pPr>
+      <w:bookmarkStart w:id="26" w:name="_Toc109124135"/>
+      <w:r>
+        <w:rPr>
+          <w:rFonts w:asciiTheme="majorBidi" w:hAnsiTheme="majorBidi" w:cstheme="majorBidi"/>
+          <w:b/>
+          <w:bCs/>
+          <w:color w:val="000000" w:themeColor="text1"/>
+          <w:sz w:val="22"/>
+          <w:szCs w:val="22"/>
+        </w:rPr>
+        <w:lastRenderedPageBreak/>
+        <w:t>Selection options:</w:t>
+      </w:r>
+      <w:bookmarkEnd w:id="26"/>
+    </w:p>
+    <w:p>
+      <w:pPr>
+        <w:pStyle w:val="NormalWeb"/>
+        <w:spacing w:before="120" w:beforeAutospacing="0" w:after="0" w:afterAutospacing="0"/>
+        <w:rPr>
+          <w:rFonts w:asciiTheme="majorBidi" w:hAnsiTheme="majorBidi" w:cstheme="majorBidi"/>
+          <w:color w:val="000000"/>
+          <w:sz w:val="22"/>
+          <w:szCs w:val="22"/>
+        </w:rPr>
+      </w:pPr>
+      <w:r>
+        <w:rPr>
+          <w:rFonts w:asciiTheme="majorBidi" w:hAnsiTheme="majorBidi" w:cstheme="majorBidi"/>
+          <w:color w:val="000000" w:themeColor="text1"/>
+          <w:sz w:val="22"/>
+          <w:szCs w:val="22"/>
+        </w:rPr>
+        <w:t xml:space="preserve">CLANS enables </w:t>
+      </w:r>
+      <w:r>
+        <w:rPr>
+          <w:rFonts w:asciiTheme="majorBidi" w:hAnsiTheme="majorBidi" w:cstheme="majorBidi"/>
+          <w:color w:val="000000" w:themeColor="text1"/>
+          <w:sz w:val="22"/>
+          <w:szCs w:val="22"/>
+        </w:rPr>
+        <w:t xml:space="preserve">the user </w:t>
+      </w:r>
+      <w:r>
+        <w:rPr>
+          <w:rFonts w:asciiTheme="majorBidi" w:hAnsiTheme="majorBidi" w:cstheme="majorBidi"/>
+          <w:color w:val="000000" w:themeColor="text1"/>
+          <w:sz w:val="22"/>
+          <w:szCs w:val="22"/>
+        </w:rPr>
+        <w:t xml:space="preserve">to select a subset of data-points and perform </w:t>
+      </w:r>
+      <w:r>
+        <w:rPr>
+          <w:rFonts w:asciiTheme="majorBidi" w:hAnsiTheme="majorBidi" w:cstheme="majorBidi"/>
+          <w:color w:val="000000" w:themeColor="text1"/>
+          <w:sz w:val="22"/>
+          <w:szCs w:val="22"/>
+        </w:rPr>
+        <w:t>various</w:t>
+      </w:r>
+      <w:r>
+        <w:rPr>
+          <w:rFonts w:asciiTheme="majorBidi" w:hAnsiTheme="majorBidi" w:cstheme="majorBidi"/>
+          <w:color w:val="000000" w:themeColor="text1"/>
+          <w:sz w:val="22"/>
+          <w:szCs w:val="22"/>
+        </w:rPr>
+        <w:t xml:space="preserve"> operations on this subset</w:t>
+      </w:r>
+      <w:r>
+        <w:rPr>
+          <w:rFonts w:asciiTheme="majorBidi" w:hAnsiTheme="majorBidi" w:cstheme="majorBidi"/>
+          <w:color w:val="000000" w:themeColor="text1"/>
+          <w:sz w:val="22"/>
+          <w:szCs w:val="22"/>
+        </w:rPr>
+        <w:t xml:space="preserve"> (for example: viewing and clustering the subset only, creating a new group</w:t>
+      </w:r>
+      <w:r>
+        <w:rPr>
+          <w:rFonts w:asciiTheme="majorBidi" w:hAnsiTheme="majorBidi" w:cstheme="majorBidi"/>
+          <w:color w:val="000000" w:themeColor="text1"/>
+          <w:sz w:val="22"/>
+          <w:szCs w:val="22"/>
+        </w:rPr>
+        <w:t xml:space="preserve"> from the selected subset</w:t>
+      </w:r>
+      <w:r>
+        <w:rPr>
+          <w:rFonts w:asciiTheme="majorBidi" w:hAnsiTheme="majorBidi" w:cstheme="majorBidi"/>
+          <w:color w:val="000000" w:themeColor="text1"/>
+          <w:sz w:val="22"/>
+          <w:szCs w:val="22"/>
+        </w:rPr>
+        <w:t>, etc.)</w:t>
+      </w:r>
+      <w:r>
+        <w:rPr>
+          <w:rFonts w:asciiTheme="majorBidi" w:hAnsiTheme="majorBidi" w:cstheme="majorBidi"/>
+          <w:color w:val="000000" w:themeColor="text1"/>
+          <w:sz w:val="22"/>
+          <w:szCs w:val="22"/>
+        </w:rPr>
+        <w:t xml:space="preserve">. </w:t>
+      </w:r>
+      <w:r>
+        <w:rPr>
+          <w:rFonts w:asciiTheme="majorBidi" w:hAnsiTheme="majorBidi" w:cstheme="majorBidi"/>
+          <w:color w:val="000000" w:themeColor="text1"/>
+          <w:sz w:val="22"/>
+          <w:szCs w:val="22"/>
+        </w:rPr>
+        <w:t>The selection can be done either manually, by changing the interaction mode to ‘Select data</w:t>
+      </w:r>
+      <w:r>
+        <w:rPr>
+          <w:rFonts w:asciiTheme="majorBidi" w:hAnsiTheme="majorBidi" w:cstheme="majorBidi"/>
+          <w:color w:val="000000" w:themeColor="text1"/>
+          <w:sz w:val="22"/>
+          <w:szCs w:val="22"/>
+        </w:rPr>
+        <w:t>-</w:t>
+      </w:r>
+      <w:r>
+        <w:rPr>
+          <w:rFonts w:asciiTheme="majorBidi" w:hAnsiTheme="majorBidi" w:cstheme="majorBidi"/>
+          <w:color w:val="000000" w:themeColor="text1"/>
+          <w:sz w:val="22"/>
+          <w:szCs w:val="22"/>
+        </w:rPr>
+        <w:t xml:space="preserve">points’ and mark specific points or an area of the graph. Or, </w:t>
+      </w:r>
+      <w:r>
+        <w:rPr>
+          <w:rFonts w:asciiTheme="majorBidi" w:hAnsiTheme="majorBidi" w:cstheme="majorBidi"/>
+          <w:color w:val="000000" w:themeColor="text1"/>
+          <w:sz w:val="22"/>
+          <w:szCs w:val="22"/>
+        </w:rPr>
+        <w:t xml:space="preserve">it can be done </w:t>
+      </w:r>
+      <w:r>
+        <w:rPr>
+          <w:rFonts w:asciiTheme="majorBidi" w:hAnsiTheme="majorBidi" w:cstheme="majorBidi"/>
+          <w:color w:val="000000" w:themeColor="text1"/>
+          <w:sz w:val="22"/>
+          <w:szCs w:val="22"/>
+        </w:rPr>
+        <w:t>by using the following GUI buttons. In all cases, t</w:t>
+      </w:r>
+      <w:r>
+        <w:rPr>
+          <w:rFonts w:asciiTheme="majorBidi" w:hAnsiTheme="majorBidi" w:cstheme="majorBidi"/>
+          <w:color w:val="000000" w:themeColor="text1"/>
+          <w:sz w:val="22"/>
+          <w:szCs w:val="22"/>
+        </w:rPr>
+        <w:t xml:space="preserve">he selected data-points are marked in the graph by having a bigger size and a magenta outline color. </w:t>
       </w:r>
     </w:p>
     <w:p>
@@ -13972,7 +14255,6 @@
           <w:sz w:val="22"/>
           <w:szCs w:val="22"/>
         </w:rPr>
-        <w:lastRenderedPageBreak/>
         <w:t>Clear</w:t>
       </w:r>
       <w:r>
@@ -14052,7 +14334,25 @@
           <w:sz w:val="22"/>
           <w:szCs w:val="22"/>
         </w:rPr>
-        <w:t>in the sequence headers</w:t>
+        <w:t xml:space="preserve">in the sequence </w:t>
+      </w:r>
+      <w:r>
+        <w:rPr>
+          <w:rFonts w:asciiTheme="majorBidi" w:hAnsiTheme="majorBidi" w:cstheme="majorBidi"/>
+          <w:color w:val="000000" w:themeColor="text1"/>
+          <w:sz w:val="22"/>
+          <w:szCs w:val="22"/>
+        </w:rPr>
+        <w:t>names/</w:t>
+      </w:r>
+      <w:r>
+        <w:rPr>
+          <w:rFonts w:asciiTheme="majorBidi" w:hAnsiTheme="majorBidi" w:cstheme="majorBidi"/>
+          <w:color w:val="000000" w:themeColor="text1"/>
+          <w:sz w:val="22"/>
+          <w:szCs w:val="22"/>
+        </w:rPr>
+        <w:t>headers</w:t>
       </w:r>
       <w:r>
         <w:rPr>
@@ -14070,7 +14370,25 @@
           <w:sz w:val="22"/>
           <w:szCs w:val="22"/>
         </w:rPr>
-        <w:t>Search results</w:t>
+        <w:t>S</w:t>
+      </w:r>
+      <w:r>
+        <w:rPr>
+          <w:rFonts w:asciiTheme="majorBidi" w:hAnsiTheme="majorBidi" w:cstheme="majorBidi"/>
+          <w:color w:val="942093"/>
+          <w:sz w:val="22"/>
+          <w:szCs w:val="22"/>
+        </w:rPr>
+        <w:t>elect by text</w:t>
+      </w:r>
+      <w:r>
+        <w:rPr>
+          <w:rFonts w:asciiTheme="majorBidi" w:hAnsiTheme="majorBidi" w:cstheme="majorBidi"/>
+          <w:color w:val="942093"/>
+          <w:sz w:val="22"/>
+          <w:szCs w:val="22"/>
+        </w:rPr>
+        <w:t xml:space="preserve"> results</w:t>
       </w:r>
       <w:r>
         <w:rPr>
@@ -14080,6 +14398,471 @@
           <w:szCs w:val="22"/>
         </w:rPr>
         <w:t xml:space="preserve">’ window (see detailed explanation in the ‘Windows’ section). </w:t>
+      </w:r>
+    </w:p>
+    <w:p>
+      <w:pPr>
+        <w:pStyle w:val="NormalWeb"/>
+        <w:numPr>
+          <w:ilvl w:val="0"/>
+          <w:numId w:val="13"/>
+        </w:numPr>
+        <w:spacing w:before="120" w:beforeAutospacing="0" w:after="0" w:afterAutospacing="0"/>
+        <w:ind w:left="714" w:hanging="357"/>
+        <w:rPr>
+          <w:rFonts w:asciiTheme="majorBidi" w:hAnsiTheme="majorBidi" w:cstheme="majorBidi"/>
+          <w:color w:val="000000"/>
+          <w:sz w:val="22"/>
+          <w:szCs w:val="22"/>
+        </w:rPr>
+      </w:pPr>
+      <w:r>
+        <w:rPr>
+          <w:rFonts w:asciiTheme="majorBidi" w:hAnsiTheme="majorBidi" w:cstheme="majorBidi"/>
+          <w:color w:val="942093"/>
+          <w:sz w:val="22"/>
+          <w:szCs w:val="22"/>
+        </w:rPr>
+        <w:t xml:space="preserve">Select by </w:t>
+      </w:r>
+      <w:r>
+        <w:rPr>
+          <w:rFonts w:asciiTheme="majorBidi" w:hAnsiTheme="majorBidi" w:cstheme="majorBidi"/>
+          <w:color w:val="942093"/>
+          <w:sz w:val="22"/>
+          <w:szCs w:val="22"/>
+        </w:rPr>
+        <w:t>groups</w:t>
+      </w:r>
+      <w:r>
+        <w:rPr>
+          <w:rFonts w:asciiTheme="majorBidi" w:hAnsiTheme="majorBidi" w:cstheme="majorBidi"/>
+          <w:color w:val="000000"/>
+          <w:sz w:val="22"/>
+          <w:szCs w:val="22"/>
+        </w:rPr>
+        <w:t>:</w:t>
+      </w:r>
+      <w:r>
+        <w:rPr>
+          <w:rFonts w:asciiTheme="majorBidi" w:hAnsiTheme="majorBidi" w:cstheme="majorBidi"/>
+          <w:color w:val="000000"/>
+          <w:sz w:val="22"/>
+          <w:szCs w:val="22"/>
+        </w:rPr>
+        <w:t xml:space="preserve"> this option is available when there is at least one defined group. </w:t>
+      </w:r>
+      <w:r>
+        <w:rPr>
+          <w:rFonts w:asciiTheme="majorBidi" w:hAnsiTheme="majorBidi" w:cstheme="majorBidi"/>
+          <w:color w:val="000000"/>
+          <w:sz w:val="22"/>
+          <w:szCs w:val="22"/>
+        </w:rPr>
+        <w:t xml:space="preserve">It enables the user to select sequences according to their group(s) classification. </w:t>
+      </w:r>
+      <w:r>
+        <w:rPr>
+          <w:rFonts w:asciiTheme="majorBidi" w:hAnsiTheme="majorBidi" w:cstheme="majorBidi"/>
+          <w:color w:val="000000" w:themeColor="text1"/>
+          <w:sz w:val="22"/>
+          <w:szCs w:val="22"/>
+        </w:rPr>
+        <w:t xml:space="preserve">Clicking on this button opens </w:t>
+      </w:r>
+      <w:r>
+        <w:rPr>
+          <w:rFonts w:asciiTheme="majorBidi" w:hAnsiTheme="majorBidi" w:cstheme="majorBidi"/>
+          <w:color w:val="000000" w:themeColor="text1"/>
+          <w:sz w:val="22"/>
+          <w:szCs w:val="22"/>
+        </w:rPr>
+        <w:t>the ‘</w:t>
+      </w:r>
+      <w:r>
+        <w:rPr>
+          <w:rFonts w:asciiTheme="majorBidi" w:hAnsiTheme="majorBidi" w:cstheme="majorBidi"/>
+          <w:color w:val="942093"/>
+          <w:sz w:val="22"/>
+          <w:szCs w:val="22"/>
+        </w:rPr>
+        <w:t>Select by groups</w:t>
+      </w:r>
+      <w:r>
+        <w:rPr>
+          <w:rFonts w:asciiTheme="majorBidi" w:hAnsiTheme="majorBidi" w:cstheme="majorBidi"/>
+          <w:color w:val="000000" w:themeColor="text1"/>
+          <w:sz w:val="22"/>
+          <w:szCs w:val="22"/>
+        </w:rPr>
+        <w:t>’</w:t>
+      </w:r>
+      <w:r>
+        <w:rPr>
+          <w:rFonts w:asciiTheme="majorBidi" w:hAnsiTheme="majorBidi" w:cstheme="majorBidi"/>
+          <w:color w:val="000000" w:themeColor="text1"/>
+          <w:sz w:val="22"/>
+          <w:szCs w:val="22"/>
+        </w:rPr>
+        <w:t xml:space="preserve"> </w:t>
+      </w:r>
+      <w:r>
+        <w:rPr>
+          <w:rFonts w:asciiTheme="majorBidi" w:hAnsiTheme="majorBidi" w:cstheme="majorBidi"/>
+          <w:color w:val="000000" w:themeColor="text1"/>
+          <w:sz w:val="22"/>
+          <w:szCs w:val="22"/>
+        </w:rPr>
+        <w:t>window, presenting a list of all the defined grouping-categories</w:t>
+      </w:r>
+      <w:r>
+        <w:rPr>
+          <w:rFonts w:asciiTheme="majorBidi" w:hAnsiTheme="majorBidi" w:cstheme="majorBidi"/>
+          <w:color w:val="000000" w:themeColor="text1"/>
+          <w:sz w:val="22"/>
+          <w:szCs w:val="22"/>
+        </w:rPr>
+        <w:t xml:space="preserve"> and w</w:t>
+      </w:r>
+      <w:r>
+        <w:rPr>
+          <w:rFonts w:asciiTheme="majorBidi" w:hAnsiTheme="majorBidi" w:cstheme="majorBidi"/>
+          <w:color w:val="000000" w:themeColor="text1"/>
+          <w:sz w:val="22"/>
+          <w:szCs w:val="22"/>
+        </w:rPr>
+        <w:t>ithin each category, a list of all its groups.</w:t>
+      </w:r>
+      <w:r>
+        <w:rPr>
+          <w:rFonts w:asciiTheme="majorBidi" w:hAnsiTheme="majorBidi" w:cstheme="majorBidi"/>
+          <w:color w:val="000000" w:themeColor="text1"/>
+          <w:sz w:val="22"/>
+          <w:szCs w:val="22"/>
+        </w:rPr>
+        <w:t xml:space="preserve"> The user can select one or more groups from the desired categories and get the sequences that match the selected groups intersection (the intersection is done between the categories).</w:t>
+      </w:r>
+      <w:r>
+        <w:rPr>
+          <w:rFonts w:asciiTheme="majorBidi" w:hAnsiTheme="majorBidi" w:cstheme="majorBidi"/>
+          <w:color w:val="000000" w:themeColor="text1"/>
+          <w:sz w:val="22"/>
+          <w:szCs w:val="22"/>
+        </w:rPr>
+        <w:t xml:space="preserve"> Clicking on the ‘Get sequences by groups intersection’ button opens the ‘</w:t>
+      </w:r>
+      <w:r>
+        <w:rPr>
+          <w:rFonts w:asciiTheme="majorBidi" w:hAnsiTheme="majorBidi" w:cstheme="majorBidi"/>
+          <w:color w:val="942093"/>
+          <w:sz w:val="22"/>
+          <w:szCs w:val="22"/>
+        </w:rPr>
+        <w:t>Select by groups results</w:t>
+      </w:r>
+      <w:r>
+        <w:rPr>
+          <w:rFonts w:asciiTheme="majorBidi" w:hAnsiTheme="majorBidi" w:cstheme="majorBidi"/>
+          <w:color w:val="000000" w:themeColor="text1"/>
+          <w:sz w:val="22"/>
+          <w:szCs w:val="22"/>
+        </w:rPr>
+        <w:t>’ window, which presents a list of the sequences</w:t>
+      </w:r>
+      <w:r>
+        <w:rPr>
+          <w:rFonts w:asciiTheme="majorBidi" w:hAnsiTheme="majorBidi" w:cstheme="majorBidi"/>
+          <w:color w:val="000000" w:themeColor="text1"/>
+          <w:sz w:val="22"/>
+          <w:szCs w:val="22"/>
+        </w:rPr>
+        <w:t xml:space="preserve"> that meet the groups-intersection condition</w:t>
+      </w:r>
+      <w:r>
+        <w:rPr>
+          <w:rFonts w:asciiTheme="majorBidi" w:hAnsiTheme="majorBidi" w:cstheme="majorBidi"/>
+          <w:color w:val="000000" w:themeColor="text1"/>
+          <w:sz w:val="22"/>
+          <w:szCs w:val="22"/>
+        </w:rPr>
+        <w:t>. These sequences can then be set/added to the selected subset</w:t>
+      </w:r>
+      <w:r>
+        <w:rPr>
+          <w:rFonts w:asciiTheme="majorBidi" w:hAnsiTheme="majorBidi" w:cstheme="majorBidi"/>
+          <w:color w:val="000000" w:themeColor="text1"/>
+          <w:sz w:val="22"/>
+          <w:szCs w:val="22"/>
+        </w:rPr>
+        <w:t xml:space="preserve"> (</w:t>
+      </w:r>
+      <w:r>
+        <w:rPr>
+          <w:rFonts w:asciiTheme="majorBidi" w:hAnsiTheme="majorBidi" w:cstheme="majorBidi"/>
+          <w:color w:val="000000" w:themeColor="text1"/>
+          <w:sz w:val="22"/>
+          <w:szCs w:val="22"/>
+        </w:rPr>
+        <w:t>see detailed explanation in the ‘Windows’ section)</w:t>
+      </w:r>
+      <w:r>
+        <w:rPr>
+          <w:rFonts w:asciiTheme="majorBidi" w:hAnsiTheme="majorBidi" w:cstheme="majorBidi"/>
+          <w:color w:val="000000" w:themeColor="text1"/>
+          <w:sz w:val="22"/>
+          <w:szCs w:val="22"/>
+        </w:rPr>
+        <w:t>.</w:t>
+      </w:r>
+    </w:p>
+    <w:p>
+      <w:pPr>
+        <w:pStyle w:val="NormalWeb"/>
+        <w:spacing w:before="120" w:beforeAutospacing="0"/>
+        <w:ind w:left="720"/>
+        <w:rPr>
+          <w:rFonts w:asciiTheme="majorBidi" w:hAnsiTheme="majorBidi" w:cstheme="majorBidi"/>
+          <w:color w:val="000000"/>
+          <w:sz w:val="22"/>
+          <w:szCs w:val="22"/>
+        </w:rPr>
+      </w:pPr>
+      <w:r>
+        <w:rPr>
+          <w:rFonts w:asciiTheme="majorBidi" w:hAnsiTheme="majorBidi" w:cstheme="majorBidi"/>
+          <w:color w:val="000000"/>
+          <w:sz w:val="22"/>
+          <w:szCs w:val="22"/>
+          <w:u w:val="single"/>
+        </w:rPr>
+        <w:t>Usage</w:t>
+      </w:r>
+      <w:r>
+        <w:rPr>
+          <w:rFonts w:asciiTheme="majorBidi" w:hAnsiTheme="majorBidi" w:cstheme="majorBidi"/>
+          <w:color w:val="000000"/>
+          <w:sz w:val="22"/>
+          <w:szCs w:val="22"/>
+          <w:u w:val="single"/>
+        </w:rPr>
+        <w:t xml:space="preserve"> e</w:t>
+      </w:r>
+      <w:r>
+        <w:rPr>
+          <w:rFonts w:asciiTheme="majorBidi" w:hAnsiTheme="majorBidi" w:cstheme="majorBidi"/>
+          <w:color w:val="000000"/>
+          <w:sz w:val="22"/>
+          <w:szCs w:val="22"/>
+          <w:u w:val="single"/>
+        </w:rPr>
+        <w:t>xample</w:t>
+      </w:r>
+      <w:r>
+        <w:rPr>
+          <w:rFonts w:asciiTheme="majorBidi" w:hAnsiTheme="majorBidi" w:cstheme="majorBidi"/>
+          <w:color w:val="000000"/>
+          <w:sz w:val="22"/>
+          <w:szCs w:val="22"/>
+        </w:rPr>
+        <w:t>:</w:t>
+      </w:r>
+      <w:r>
+        <w:rPr>
+          <w:rFonts w:asciiTheme="majorBidi" w:hAnsiTheme="majorBidi" w:cstheme="majorBidi"/>
+          <w:color w:val="000000"/>
+          <w:sz w:val="22"/>
+          <w:szCs w:val="22"/>
+        </w:rPr>
+        <w:t xml:space="preserve"> </w:t>
+      </w:r>
+      <w:r>
+        <w:rPr>
+          <w:rFonts w:asciiTheme="majorBidi" w:hAnsiTheme="majorBidi" w:cstheme="majorBidi"/>
+          <w:color w:val="000000"/>
+          <w:sz w:val="22"/>
+          <w:szCs w:val="22"/>
+        </w:rPr>
+        <w:t>having</w:t>
+      </w:r>
+      <w:r>
+        <w:rPr>
+          <w:rFonts w:asciiTheme="majorBidi" w:hAnsiTheme="majorBidi" w:cstheme="majorBidi"/>
+          <w:color w:val="000000"/>
+          <w:sz w:val="22"/>
+          <w:szCs w:val="22"/>
+        </w:rPr>
+        <w:t xml:space="preserve"> two grouping-categories</w:t>
+      </w:r>
+      <w:r>
+        <w:rPr>
+          <w:rFonts w:asciiTheme="majorBidi" w:hAnsiTheme="majorBidi" w:cstheme="majorBidi"/>
+          <w:color w:val="000000"/>
+          <w:sz w:val="22"/>
+          <w:szCs w:val="22"/>
+        </w:rPr>
+        <w:t>,</w:t>
+      </w:r>
+      <w:r>
+        <w:rPr>
+          <w:rFonts w:asciiTheme="majorBidi" w:hAnsiTheme="majorBidi" w:cstheme="majorBidi"/>
+          <w:color w:val="000000"/>
+          <w:sz w:val="22"/>
+          <w:szCs w:val="22"/>
+        </w:rPr>
+        <w:t xml:space="preserve"> taxonomic classification in the domain level and protein function. Using this option, </w:t>
+      </w:r>
+      <w:r>
+        <w:rPr>
+          <w:rFonts w:asciiTheme="majorBidi" w:hAnsiTheme="majorBidi" w:cstheme="majorBidi"/>
+          <w:color w:val="000000"/>
+          <w:sz w:val="22"/>
+          <w:szCs w:val="22"/>
+        </w:rPr>
+        <w:t>it</w:t>
+      </w:r>
+      <w:r>
+        <w:rPr>
+          <w:rFonts w:asciiTheme="majorBidi" w:hAnsiTheme="majorBidi" w:cstheme="majorBidi"/>
+          <w:color w:val="000000"/>
+          <w:sz w:val="22"/>
+          <w:szCs w:val="22"/>
+        </w:rPr>
+        <w:t xml:space="preserve"> is</w:t>
+      </w:r>
+      <w:r>
+        <w:rPr>
+          <w:rFonts w:asciiTheme="majorBidi" w:hAnsiTheme="majorBidi" w:cstheme="majorBidi"/>
+          <w:color w:val="000000"/>
+          <w:sz w:val="22"/>
+          <w:szCs w:val="22"/>
+        </w:rPr>
+        <w:t xml:space="preserve"> possible to</w:t>
+      </w:r>
+      <w:r>
+        <w:rPr>
+          <w:rFonts w:asciiTheme="majorBidi" w:hAnsiTheme="majorBidi" w:cstheme="majorBidi"/>
+          <w:color w:val="000000"/>
+          <w:sz w:val="22"/>
+          <w:szCs w:val="22"/>
+        </w:rPr>
+        <w:t xml:space="preserve"> select </w:t>
+      </w:r>
+      <w:r>
+        <w:rPr>
+          <w:rFonts w:asciiTheme="majorBidi" w:hAnsiTheme="majorBidi" w:cstheme="majorBidi"/>
+          <w:color w:val="000000"/>
+          <w:sz w:val="22"/>
+          <w:szCs w:val="22"/>
+        </w:rPr>
+        <w:t xml:space="preserve">only </w:t>
+      </w:r>
+      <w:r>
+        <w:rPr>
+          <w:rFonts w:asciiTheme="majorBidi" w:hAnsiTheme="majorBidi" w:cstheme="majorBidi"/>
+          <w:color w:val="000000"/>
+          <w:sz w:val="22"/>
+          <w:szCs w:val="22"/>
+        </w:rPr>
+        <w:t xml:space="preserve">the sequences that </w:t>
+      </w:r>
+      <w:r>
+        <w:rPr>
+          <w:rFonts w:asciiTheme="majorBidi" w:hAnsiTheme="majorBidi" w:cstheme="majorBidi"/>
+          <w:color w:val="000000"/>
+          <w:sz w:val="22"/>
+          <w:szCs w:val="22"/>
+        </w:rPr>
+        <w:t>meet</w:t>
+      </w:r>
+      <w:r>
+        <w:rPr>
+          <w:rFonts w:asciiTheme="majorBidi" w:hAnsiTheme="majorBidi" w:cstheme="majorBidi"/>
+          <w:color w:val="000000"/>
+          <w:sz w:val="22"/>
+          <w:szCs w:val="22"/>
+        </w:rPr>
+        <w:t xml:space="preserve"> the </w:t>
+      </w:r>
+      <w:r>
+        <w:rPr>
+          <w:rFonts w:asciiTheme="majorBidi" w:hAnsiTheme="majorBidi" w:cstheme="majorBidi"/>
+          <w:color w:val="000000"/>
+          <w:sz w:val="22"/>
+          <w:szCs w:val="22"/>
+        </w:rPr>
+        <w:t>following condition:</w:t>
+      </w:r>
+      <w:r>
+        <w:rPr>
+          <w:rFonts w:asciiTheme="majorBidi" w:hAnsiTheme="majorBidi" w:cstheme="majorBidi"/>
+          <w:color w:val="000000"/>
+          <w:sz w:val="22"/>
+          <w:szCs w:val="22"/>
+        </w:rPr>
+        <w:t xml:space="preserve"> </w:t>
+      </w:r>
+      <w:r>
+        <w:rPr>
+          <w:rFonts w:asciiTheme="majorBidi" w:hAnsiTheme="majorBidi" w:cstheme="majorBidi"/>
+          <w:color w:val="000000"/>
+          <w:sz w:val="22"/>
+          <w:szCs w:val="22"/>
+        </w:rPr>
+        <w:t>(</w:t>
+      </w:r>
+      <w:r>
+        <w:rPr>
+          <w:rFonts w:asciiTheme="majorBidi" w:hAnsiTheme="majorBidi" w:cstheme="majorBidi"/>
+          <w:color w:val="000000"/>
+          <w:sz w:val="22"/>
+          <w:szCs w:val="22"/>
+        </w:rPr>
+        <w:t>Arch</w:t>
+      </w:r>
+      <w:r>
+        <w:rPr>
+          <w:rFonts w:asciiTheme="majorBidi" w:hAnsiTheme="majorBidi" w:cstheme="majorBidi"/>
+          <w:color w:val="000000"/>
+          <w:sz w:val="22"/>
+          <w:szCs w:val="22"/>
+        </w:rPr>
+        <w:t>a</w:t>
+      </w:r>
+      <w:r>
+        <w:rPr>
+          <w:rFonts w:asciiTheme="majorBidi" w:hAnsiTheme="majorBidi" w:cstheme="majorBidi"/>
+          <w:color w:val="000000"/>
+          <w:sz w:val="22"/>
+          <w:szCs w:val="22"/>
+        </w:rPr>
+        <w:t xml:space="preserve">ea </w:t>
+      </w:r>
+      <w:r>
+        <w:rPr>
+          <w:rFonts w:asciiTheme="majorBidi" w:hAnsiTheme="majorBidi" w:cstheme="majorBidi"/>
+          <w:color w:val="000000"/>
+          <w:sz w:val="22"/>
+          <w:szCs w:val="22"/>
+        </w:rPr>
+        <w:t>OR</w:t>
+      </w:r>
+      <w:r>
+        <w:rPr>
+          <w:rFonts w:asciiTheme="majorBidi" w:hAnsiTheme="majorBidi" w:cstheme="majorBidi"/>
+          <w:color w:val="000000"/>
+          <w:sz w:val="22"/>
+          <w:szCs w:val="22"/>
+        </w:rPr>
+        <w:t xml:space="preserve"> Bacteria</w:t>
+      </w:r>
+      <w:r>
+        <w:rPr>
+          <w:rFonts w:asciiTheme="majorBidi" w:hAnsiTheme="majorBidi" w:cstheme="majorBidi"/>
+          <w:color w:val="000000"/>
+          <w:sz w:val="22"/>
+          <w:szCs w:val="22"/>
+        </w:rPr>
+        <w:t>) AND Photosynthetic proteins.</w:t>
       </w:r>
     </w:p>
     <w:p>
@@ -14152,7 +14935,6 @@
         </w:rPr>
         <w:t xml:space="preserve">detailed explanation in the ‘Windows’ section). </w:t>
       </w:r>
-      <w:bookmarkStart w:id="27" w:name="_Toc107480803"/>
     </w:p>
     <w:p>
       <w:pPr>
@@ -14168,6 +14950,7 @@
           <w:szCs w:val="22"/>
         </w:rPr>
       </w:pPr>
+      <w:bookmarkStart w:id="27" w:name="_Toc109124136"/>
       <w:r>
         <w:rPr>
           <w:rFonts w:asciiTheme="majorBidi" w:hAnsiTheme="majorBidi" w:cstheme="majorBidi"/>
@@ -14446,6 +15229,7 @@
           <w:sz w:val="22"/>
           <w:szCs w:val="22"/>
         </w:rPr>
+        <w:lastRenderedPageBreak/>
         <w:t xml:space="preserve">Edit categories: </w:t>
       </w:r>
       <w:r>
@@ -14779,7 +15563,6 @@
           <w:sz w:val="22"/>
           <w:szCs w:val="22"/>
         </w:rPr>
-        <w:lastRenderedPageBreak/>
         <w:t>Move up</w:t>
       </w:r>
       <w:r>
@@ -14924,7 +15707,6 @@
         </w:rPr>
         <w:t>: Removes the selected data-points from their group(s) if they were assigned to any group. They get the default presentation.</w:t>
       </w:r>
-      <w:bookmarkStart w:id="28" w:name="_Toc107480804"/>
     </w:p>
     <w:p>
       <w:pPr>
@@ -14952,6 +15734,7 @@
           <w:u w:val="single"/>
         </w:rPr>
       </w:pPr>
+      <w:bookmarkStart w:id="28" w:name="_Toc109124137"/>
       <w:r>
         <w:rPr>
           <w:rFonts w:asciiTheme="majorBidi" w:hAnsiTheme="majorBidi" w:cstheme="majorBidi"/>
@@ -14976,7 +15759,7 @@
           <w:szCs w:val="22"/>
         </w:rPr>
       </w:pPr>
-      <w:bookmarkStart w:id="29" w:name="_Toc107480805"/>
+      <w:bookmarkStart w:id="29" w:name="_Toc109124138"/>
       <w:r>
         <w:rPr>
           <w:rFonts w:asciiTheme="majorBidi" w:hAnsiTheme="majorBidi" w:cstheme="majorBidi"/>
@@ -15250,7 +16033,7 @@
           <w:szCs w:val="22"/>
         </w:rPr>
       </w:pPr>
-      <w:bookmarkStart w:id="30" w:name="_Toc107480806"/>
+      <w:bookmarkStart w:id="30" w:name="_Toc109124139"/>
       <w:r>
         <w:rPr>
           <w:rFonts w:asciiTheme="majorBidi" w:hAnsiTheme="majorBidi" w:cstheme="majorBidi"/>
@@ -15260,7 +16043,30 @@
           <w:sz w:val="22"/>
           <w:szCs w:val="22"/>
         </w:rPr>
-        <w:t>Search results window:</w:t>
+        <w:lastRenderedPageBreak/>
+        <w:t>S</w:t>
+      </w:r>
+      <w:r>
+        <w:rPr>
+          <w:rFonts w:asciiTheme="majorBidi" w:hAnsiTheme="majorBidi" w:cstheme="majorBidi"/>
+          <w:b/>
+          <w:bCs/>
+          <w:color w:val="000000" w:themeColor="text1"/>
+          <w:sz w:val="22"/>
+          <w:szCs w:val="22"/>
+        </w:rPr>
+        <w:t>elect by text</w:t>
+      </w:r>
+      <w:r>
+        <w:rPr>
+          <w:rFonts w:asciiTheme="majorBidi" w:hAnsiTheme="majorBidi" w:cstheme="majorBidi"/>
+          <w:b/>
+          <w:bCs/>
+          <w:color w:val="000000" w:themeColor="text1"/>
+          <w:sz w:val="22"/>
+          <w:szCs w:val="22"/>
+        </w:rPr>
+        <w:t xml:space="preserve"> results window:</w:t>
       </w:r>
       <w:bookmarkEnd w:id="30"/>
     </w:p>
@@ -15291,16 +16097,52 @@
           <w:sz w:val="22"/>
           <w:szCs w:val="22"/>
         </w:rPr>
-        <w:t xml:space="preserve"> their headers</w:t>
-      </w:r>
-      <w:r>
-        <w:rPr>
-          <w:rFonts w:asciiTheme="majorBidi" w:hAnsiTheme="majorBidi" w:cstheme="majorBidi"/>
-          <w:color w:val="000000" w:themeColor="text1"/>
-          <w:sz w:val="22"/>
-          <w:szCs w:val="22"/>
-        </w:rPr>
-        <w:t xml:space="preserve"> match the search term entered by the user. </w:t>
+        <w:t xml:space="preserve"> their </w:t>
+      </w:r>
+      <w:r>
+        <w:rPr>
+          <w:rFonts w:asciiTheme="majorBidi" w:hAnsiTheme="majorBidi" w:cstheme="majorBidi"/>
+          <w:color w:val="000000" w:themeColor="text1"/>
+          <w:sz w:val="22"/>
+          <w:szCs w:val="22"/>
+        </w:rPr>
+        <w:t xml:space="preserve">names or </w:t>
+      </w:r>
+      <w:r>
+        <w:rPr>
+          <w:rFonts w:asciiTheme="majorBidi" w:hAnsiTheme="majorBidi" w:cstheme="majorBidi"/>
+          <w:color w:val="000000" w:themeColor="text1"/>
+          <w:sz w:val="22"/>
+          <w:szCs w:val="22"/>
+        </w:rPr>
+        <w:t>headers</w:t>
+      </w:r>
+      <w:r>
+        <w:rPr>
+          <w:rFonts w:asciiTheme="majorBidi" w:hAnsiTheme="majorBidi" w:cstheme="majorBidi"/>
+          <w:color w:val="000000" w:themeColor="text1"/>
+          <w:sz w:val="22"/>
+          <w:szCs w:val="22"/>
+        </w:rPr>
+        <w:t xml:space="preserve"> </w:t>
+      </w:r>
+      <w:r>
+        <w:rPr>
+          <w:rFonts w:asciiTheme="majorBidi" w:hAnsiTheme="majorBidi" w:cstheme="majorBidi"/>
+          <w:color w:val="000000" w:themeColor="text1"/>
+          <w:sz w:val="22"/>
+          <w:szCs w:val="22"/>
+        </w:rPr>
+        <w:t>contain</w:t>
+      </w:r>
+      <w:r>
+        <w:rPr>
+          <w:rFonts w:asciiTheme="majorBidi" w:hAnsiTheme="majorBidi" w:cstheme="majorBidi"/>
+          <w:color w:val="000000" w:themeColor="text1"/>
+          <w:sz w:val="22"/>
+          <w:szCs w:val="22"/>
+        </w:rPr>
+        <w:t xml:space="preserve"> the search term entered by the user. </w:t>
       </w:r>
     </w:p>
     <w:p>
@@ -15450,12 +16292,231 @@
     <w:p>
       <w:pPr>
         <w:pStyle w:val="NormalWeb"/>
+        <w:spacing w:before="120" w:beforeAutospacing="0" w:after="0" w:afterAutospacing="0"/>
+        <w:outlineLvl w:val="3"/>
+        <w:rPr>
+          <w:rFonts w:asciiTheme="majorBidi" w:hAnsiTheme="majorBidi" w:cstheme="majorBidi"/>
+          <w:b/>
+          <w:bCs/>
+          <w:color w:val="000000"/>
+          <w:sz w:val="22"/>
+          <w:szCs w:val="22"/>
+        </w:rPr>
+      </w:pPr>
+      <w:bookmarkStart w:id="31" w:name="_Toc109124140"/>
+      <w:r>
+        <w:rPr>
+          <w:rFonts w:asciiTheme="majorBidi" w:hAnsiTheme="majorBidi" w:cstheme="majorBidi"/>
+          <w:b/>
+          <w:bCs/>
+          <w:color w:val="000000" w:themeColor="text1"/>
+          <w:sz w:val="22"/>
+          <w:szCs w:val="22"/>
+        </w:rPr>
+        <w:t>S</w:t>
+      </w:r>
+      <w:r>
+        <w:rPr>
+          <w:rFonts w:asciiTheme="majorBidi" w:hAnsiTheme="majorBidi" w:cstheme="majorBidi"/>
+          <w:b/>
+          <w:bCs/>
+          <w:color w:val="000000" w:themeColor="text1"/>
+          <w:sz w:val="22"/>
+          <w:szCs w:val="22"/>
+        </w:rPr>
+        <w:t xml:space="preserve">elect by </w:t>
+      </w:r>
+      <w:r>
+        <w:rPr>
+          <w:rFonts w:asciiTheme="majorBidi" w:hAnsiTheme="majorBidi" w:cstheme="majorBidi"/>
+          <w:b/>
+          <w:bCs/>
+          <w:color w:val="000000" w:themeColor="text1"/>
+          <w:sz w:val="22"/>
+          <w:szCs w:val="22"/>
+        </w:rPr>
+        <w:t>groups</w:t>
+      </w:r>
+      <w:r>
+        <w:rPr>
+          <w:rFonts w:asciiTheme="majorBidi" w:hAnsiTheme="majorBidi" w:cstheme="majorBidi"/>
+          <w:b/>
+          <w:bCs/>
+          <w:color w:val="000000" w:themeColor="text1"/>
+          <w:sz w:val="22"/>
+          <w:szCs w:val="22"/>
+        </w:rPr>
+        <w:t xml:space="preserve"> results window:</w:t>
+      </w:r>
+      <w:bookmarkEnd w:id="31"/>
+    </w:p>
+    <w:p>
+      <w:pPr>
+        <w:pStyle w:val="NormalWeb"/>
+        <w:spacing w:before="120" w:beforeAutospacing="0" w:after="0" w:afterAutospacing="0"/>
+        <w:rPr>
+          <w:rFonts w:asciiTheme="majorBidi" w:hAnsiTheme="majorBidi" w:cstheme="majorBidi"/>
+          <w:color w:val="000000"/>
+          <w:sz w:val="22"/>
+          <w:szCs w:val="22"/>
+        </w:rPr>
+      </w:pPr>
+      <w:r>
+        <w:rPr>
+          <w:rFonts w:asciiTheme="majorBidi" w:hAnsiTheme="majorBidi" w:cstheme="majorBidi"/>
+          <w:color w:val="000000" w:themeColor="text1"/>
+          <w:sz w:val="22"/>
+          <w:szCs w:val="22"/>
+        </w:rPr>
+        <w:t>This window presents the sequences that</w:t>
+      </w:r>
+      <w:r>
+        <w:rPr>
+          <w:rFonts w:asciiTheme="majorBidi" w:hAnsiTheme="majorBidi" w:cstheme="majorBidi"/>
+          <w:color w:val="000000" w:themeColor="text1"/>
+          <w:sz w:val="22"/>
+          <w:szCs w:val="22"/>
+        </w:rPr>
+        <w:t xml:space="preserve"> </w:t>
+      </w:r>
+      <w:r>
+        <w:rPr>
+          <w:rFonts w:asciiTheme="majorBidi" w:hAnsiTheme="majorBidi" w:cstheme="majorBidi"/>
+          <w:color w:val="000000" w:themeColor="text1"/>
+          <w:sz w:val="22"/>
+          <w:szCs w:val="22"/>
+        </w:rPr>
+        <w:t>meet the groups intersection condition that was selected by the user in the ‘Select by groups’ previous window</w:t>
+      </w:r>
+      <w:r>
+        <w:rPr>
+          <w:rFonts w:asciiTheme="majorBidi" w:hAnsiTheme="majorBidi" w:cstheme="majorBidi"/>
+          <w:color w:val="000000" w:themeColor="text1"/>
+          <w:sz w:val="22"/>
+          <w:szCs w:val="22"/>
+        </w:rPr>
+        <w:t xml:space="preserve">. </w:t>
+      </w:r>
+    </w:p>
+    <w:p>
+      <w:pPr>
+        <w:pStyle w:val="NormalWeb"/>
+        <w:spacing w:before="0" w:beforeAutospacing="0" w:after="0" w:afterAutospacing="0"/>
+        <w:rPr>
+          <w:rFonts w:asciiTheme="majorBidi" w:hAnsiTheme="majorBidi" w:cstheme="majorBidi"/>
+          <w:color w:val="000000"/>
+          <w:sz w:val="22"/>
+          <w:szCs w:val="22"/>
+        </w:rPr>
+      </w:pPr>
+      <w:r>
+        <w:rPr>
+          <w:rFonts w:asciiTheme="majorBidi" w:hAnsiTheme="majorBidi" w:cstheme="majorBidi"/>
+          <w:color w:val="000000" w:themeColor="text1"/>
+          <w:sz w:val="22"/>
+          <w:szCs w:val="22"/>
+        </w:rPr>
+        <w:t>It is possible to mark one or multiple lines (sequences) by using the Shift / CTRL buttons or by clicking the left mouse button + dragging the mouse. Clicking the ‘Highlight all’ button marks all the lines.</w:t>
+      </w:r>
+    </w:p>
+    <w:p>
+      <w:pPr>
+        <w:pStyle w:val="NormalWeb"/>
+        <w:spacing w:before="120" w:beforeAutospacing="0" w:after="0" w:afterAutospacing="0"/>
+        <w:rPr>
+          <w:rFonts w:asciiTheme="majorBidi" w:hAnsiTheme="majorBidi" w:cstheme="majorBidi"/>
+          <w:color w:val="000000"/>
+          <w:sz w:val="22"/>
+          <w:szCs w:val="22"/>
+        </w:rPr>
+      </w:pPr>
+      <w:r>
+        <w:rPr>
+          <w:rFonts w:asciiTheme="majorBidi" w:hAnsiTheme="majorBidi" w:cstheme="majorBidi"/>
+          <w:color w:val="000000" w:themeColor="text1"/>
+          <w:sz w:val="22"/>
+          <w:szCs w:val="22"/>
+        </w:rPr>
+        <w:t>The following operations can be performed on the marked sequences:</w:t>
+      </w:r>
+    </w:p>
+    <w:p>
+      <w:pPr>
+        <w:pStyle w:val="NormalWeb"/>
+        <w:numPr>
+          <w:ilvl w:val="0"/>
+          <w:numId w:val="13"/>
+        </w:numPr>
         <w:spacing w:before="120" w:beforeAutospacing="0"/>
         <w:rPr>
           <w:rFonts w:asciiTheme="majorBidi" w:hAnsiTheme="majorBidi" w:cstheme="majorBidi"/>
           <w:color w:val="000000"/>
           <w:sz w:val="22"/>
           <w:szCs w:val="22"/>
+        </w:rPr>
+      </w:pPr>
+      <w:r>
+        <w:rPr>
+          <w:rFonts w:asciiTheme="majorBidi" w:hAnsiTheme="majorBidi" w:cstheme="majorBidi"/>
+          <w:color w:val="942093"/>
+          <w:sz w:val="22"/>
+          <w:szCs w:val="22"/>
+        </w:rPr>
+        <w:t>Add to selected subset</w:t>
+      </w:r>
+      <w:r>
+        <w:rPr>
+          <w:rFonts w:asciiTheme="majorBidi" w:hAnsiTheme="majorBidi" w:cstheme="majorBidi"/>
+          <w:color w:val="000000" w:themeColor="text1"/>
+          <w:sz w:val="22"/>
+          <w:szCs w:val="22"/>
+        </w:rPr>
+        <w:t>: adds the marked sequences to the selected subset.</w:t>
+      </w:r>
+    </w:p>
+    <w:p>
+      <w:pPr>
+        <w:pStyle w:val="NormalWeb"/>
+        <w:numPr>
+          <w:ilvl w:val="0"/>
+          <w:numId w:val="13"/>
+        </w:numPr>
+        <w:spacing w:before="120" w:beforeAutospacing="0"/>
+        <w:rPr>
+          <w:rFonts w:asciiTheme="majorBidi" w:hAnsiTheme="majorBidi" w:cstheme="majorBidi"/>
+          <w:color w:val="000000"/>
+          <w:sz w:val="22"/>
+          <w:szCs w:val="22"/>
+        </w:rPr>
+      </w:pPr>
+      <w:r>
+        <w:rPr>
+          <w:rFonts w:asciiTheme="majorBidi" w:hAnsiTheme="majorBidi" w:cstheme="majorBidi"/>
+          <w:color w:val="942093"/>
+          <w:sz w:val="22"/>
+          <w:szCs w:val="22"/>
+        </w:rPr>
+        <w:t>Set as selected subset</w:t>
+      </w:r>
+      <w:r>
+        <w:rPr>
+          <w:rFonts w:asciiTheme="majorBidi" w:hAnsiTheme="majorBidi" w:cstheme="majorBidi"/>
+          <w:color w:val="000000" w:themeColor="text1"/>
+          <w:sz w:val="22"/>
+          <w:szCs w:val="22"/>
+        </w:rPr>
+        <w:t>: sets the marked sequences as the selected subset. If there were other sequences in the subset, they are removed.</w:t>
+      </w:r>
+    </w:p>
+    <w:p>
+      <w:pPr>
+        <w:pStyle w:val="NormalWeb"/>
+        <w:spacing w:before="120" w:beforeAutospacing="0"/>
+        <w:rPr>
+          <w:rFonts w:asciiTheme="majorBidi" w:hAnsiTheme="majorBidi" w:cstheme="majorBidi"/>
+          <w:color w:val="000000"/>
+          <w:sz w:val="22"/>
+          <w:szCs w:val="22"/>
           <w:rtl/>
         </w:rPr>
       </w:pPr>
@@ -15466,7 +16527,34 @@
           <w:sz w:val="22"/>
           <w:szCs w:val="22"/>
         </w:rPr>
-        <w:t>All the changes to the selected subset are updated in the graph as well.</w:t>
+        <w:t>Note that a</w:t>
+      </w:r>
+      <w:r>
+        <w:rPr>
+          <w:rFonts w:asciiTheme="majorBidi" w:hAnsiTheme="majorBidi" w:cstheme="majorBidi"/>
+          <w:color w:val="000000" w:themeColor="text1"/>
+          <w:sz w:val="22"/>
+          <w:szCs w:val="22"/>
+        </w:rPr>
+        <w:t xml:space="preserve">ll the changes </w:t>
+      </w:r>
+      <w:r>
+        <w:rPr>
+          <w:rFonts w:asciiTheme="majorBidi" w:hAnsiTheme="majorBidi" w:cstheme="majorBidi"/>
+          <w:color w:val="000000" w:themeColor="text1"/>
+          <w:sz w:val="22"/>
+          <w:szCs w:val="22"/>
+        </w:rPr>
+        <w:t>in</w:t>
+      </w:r>
+      <w:r>
+        <w:rPr>
+          <w:rFonts w:asciiTheme="majorBidi" w:hAnsiTheme="majorBidi" w:cstheme="majorBidi"/>
+          <w:color w:val="000000" w:themeColor="text1"/>
+          <w:sz w:val="22"/>
+          <w:szCs w:val="22"/>
+        </w:rPr>
+        <w:t xml:space="preserve"> the selected subset are updated in the graph as well.</w:t>
       </w:r>
     </w:p>
     <w:sectPr>

</xml_diff>

<commit_message>
Added a conda environment file for Windows (without Blast)
</commit_message>
<xml_diff>
--- a/clans/manual/Manual.docx
+++ b/clans/manual/Manual.docx
@@ -2099,27 +2099,7 @@
                 <w:bCs/>
                 <w:noProof/>
               </w:rPr>
-              <w:t xml:space="preserve">Selection </w:t>
-            </w:r>
-            <w:r>
-              <w:rPr>
-                <w:rStyle w:val="Hyperlink"/>
-                <w:rFonts w:asciiTheme="majorBidi" w:hAnsiTheme="majorBidi" w:cstheme="majorBidi"/>
-                <w:b/>
-                <w:bCs/>
-                <w:noProof/>
-              </w:rPr>
-              <w:t>o</w:t>
-            </w:r>
-            <w:r>
-              <w:rPr>
-                <w:rStyle w:val="Hyperlink"/>
-                <w:rFonts w:asciiTheme="majorBidi" w:hAnsiTheme="majorBidi" w:cstheme="majorBidi"/>
-                <w:b/>
-                <w:bCs/>
-                <w:noProof/>
-              </w:rPr>
-              <w:t>ptions:</w:t>
+              <w:t>Selection options:</w:t>
             </w:r>
             <w:r>
               <w:rPr>
@@ -3316,7 +3296,6 @@
           <w:color w:val="000000"/>
           <w:sz w:val="22"/>
           <w:szCs w:val="22"/>
-          <w:rtl/>
         </w:rPr>
       </w:pPr>
       <w:proofErr w:type="spellStart"/>
@@ -3342,6 +3321,100 @@
           <w:szCs w:val="22"/>
         </w:rPr>
         <w:t xml:space="preserve"> env create -f clans_2_0.yml</w:t>
+      </w:r>
+    </w:p>
+    <w:p>
+      <w:pPr>
+        <w:pStyle w:val="NormalWeb"/>
+        <w:numPr>
+          <w:ilvl w:val="0"/>
+          <w:numId w:val="29"/>
+        </w:numPr>
+        <w:spacing w:before="120" w:beforeAutospacing="0" w:after="120" w:afterAutospacing="0"/>
+        <w:rPr>
+          <w:rFonts w:asciiTheme="majorBidi" w:hAnsiTheme="majorBidi" w:cstheme="majorBidi"/>
+          <w:color w:val="000000"/>
+          <w:sz w:val="22"/>
+          <w:szCs w:val="22"/>
+          <w:u w:val="single"/>
+          <w:rtl/>
+        </w:rPr>
+      </w:pPr>
+      <w:r>
+        <w:rPr>
+          <w:rFonts w:asciiTheme="majorBidi" w:hAnsiTheme="majorBidi" w:cstheme="majorBidi"/>
+          <w:color w:val="000000"/>
+          <w:sz w:val="22"/>
+          <w:szCs w:val="22"/>
+          <w:u w:val="single"/>
+        </w:rPr>
+        <w:t>Windows users</w:t>
+      </w:r>
+      <w:r>
+        <w:rPr>
+          <w:rFonts w:asciiTheme="majorBidi" w:hAnsiTheme="majorBidi" w:cstheme="majorBidi"/>
+          <w:color w:val="000000"/>
+          <w:sz w:val="22"/>
+          <w:szCs w:val="22"/>
+        </w:rPr>
+        <w:t xml:space="preserve">: </w:t>
+      </w:r>
+      <w:r>
+        <w:rPr>
+          <w:rFonts w:asciiTheme="majorBidi" w:hAnsiTheme="majorBidi" w:cstheme="majorBidi"/>
+          <w:color w:val="000000"/>
+          <w:sz w:val="22"/>
+          <w:szCs w:val="22"/>
+        </w:rPr>
+        <w:t>U</w:t>
+      </w:r>
+      <w:r>
+        <w:rPr>
+          <w:rFonts w:asciiTheme="majorBidi" w:hAnsiTheme="majorBidi" w:cstheme="majorBidi"/>
+          <w:color w:val="000000"/>
+          <w:sz w:val="22"/>
+          <w:szCs w:val="22"/>
+        </w:rPr>
+        <w:t>se the environment file ‘</w:t>
+      </w:r>
+      <w:r>
+        <w:rPr>
+          <w:rFonts w:asciiTheme="majorBidi" w:hAnsiTheme="majorBidi" w:cstheme="majorBidi"/>
+          <w:color w:val="000000"/>
+          <w:sz w:val="22"/>
+          <w:szCs w:val="22"/>
+          <w:lang w:val="en-GB"/>
+        </w:rPr>
+        <w:t>clans_2_0</w:t>
+      </w:r>
+      <w:r>
+        <w:rPr>
+          <w:rFonts w:asciiTheme="majorBidi" w:hAnsiTheme="majorBidi" w:cstheme="majorBidi"/>
+          <w:color w:val="000000"/>
+          <w:sz w:val="22"/>
+          <w:szCs w:val="22"/>
+          <w:lang w:val="en-GB"/>
+        </w:rPr>
+        <w:t>_windows</w:t>
+      </w:r>
+      <w:r>
+        <w:rPr>
+          <w:rFonts w:asciiTheme="majorBidi" w:hAnsiTheme="majorBidi" w:cstheme="majorBidi"/>
+          <w:color w:val="000000"/>
+          <w:sz w:val="22"/>
+          <w:szCs w:val="22"/>
+          <w:lang w:val="en-GB"/>
+        </w:rPr>
+        <w:t>.yml</w:t>
+      </w:r>
+      <w:r>
+        <w:rPr>
+          <w:rFonts w:asciiTheme="majorBidi" w:hAnsiTheme="majorBidi" w:cstheme="majorBidi"/>
+          <w:color w:val="000000"/>
+          <w:sz w:val="22"/>
+          <w:szCs w:val="22"/>
+        </w:rPr>
+        <w:t>’ and work from within Anaconda shell command prompt.</w:t>
       </w:r>
     </w:p>
     <w:p>
@@ -4326,6 +4399,7 @@
           <w:u w:val="single"/>
           <w:lang w:val="en-GB"/>
         </w:rPr>
+        <w:lastRenderedPageBreak/>
         <w:t>Optional arguments:</w:t>
       </w:r>
     </w:p>
@@ -4397,7 +4471,6 @@
           <w:szCs w:val="22"/>
           <w:lang w:val="en-GB"/>
         </w:rPr>
-        <w:lastRenderedPageBreak/>
         <w:t>-</w:t>
       </w:r>
       <w:proofErr w:type="spellStart"/>
@@ -6057,7 +6130,6 @@
           <w:szCs w:val="22"/>
           <w:lang w:val="en-GB"/>
         </w:rPr>
-        <w:lastRenderedPageBreak/>
         <w:t>-load &lt;network file path&gt;: Load an existing network file in CLANS or tab-delimited formats.</w:t>
       </w:r>
     </w:p>
@@ -7518,6 +7590,7 @@
           <w:sz w:val="22"/>
           <w:szCs w:val="22"/>
         </w:rPr>
+        <w:lastRenderedPageBreak/>
         <w:t xml:space="preserve">The file may contain additional blocks: </w:t>
       </w:r>
     </w:p>
@@ -7543,7 +7616,6 @@
           <w:sz w:val="22"/>
           <w:szCs w:val="22"/>
         </w:rPr>
-        <w:lastRenderedPageBreak/>
         <w:t>Parameters block: a list of all the parameters that were used in the calculation and presentation of the saved session.</w:t>
       </w:r>
     </w:p>
@@ -9088,6 +9160,7 @@
           <w:sz w:val="22"/>
           <w:szCs w:val="22"/>
         </w:rPr>
+        <w:lastRenderedPageBreak/>
         <w:t>name=Archaea</w:t>
       </w:r>
     </w:p>
@@ -9136,7 +9209,6 @@
           <w:sz w:val="22"/>
           <w:szCs w:val="22"/>
         </w:rPr>
-        <w:lastRenderedPageBreak/>
         <w:t>name=Not assigned</w:t>
       </w:r>
     </w:p>
@@ -9166,6 +9238,7 @@
     </w:p>
     <w:p>
       <w:pPr>
+        <w:spacing w:after="240"/>
         <w:ind w:left="720"/>
         <w:rPr>
           <w:rFonts w:asciiTheme="majorBidi" w:hAnsiTheme="majorBidi" w:cstheme="majorBidi"/>
@@ -10259,6 +10332,7 @@
           <w:sz w:val="22"/>
           <w:szCs w:val="22"/>
         </w:rPr>
+        <w:lastRenderedPageBreak/>
         <w:t xml:space="preserve">Tab-delimited format: it is recommended only as an API with other tools, such as </w:t>
       </w:r>
       <w:proofErr w:type="spellStart"/>
@@ -10307,7 +10381,6 @@
           <w:sz w:val="22"/>
           <w:szCs w:val="22"/>
         </w:rPr>
-        <w:lastRenderedPageBreak/>
         <w:t>Save as image</w:t>
       </w:r>
       <w:r>
@@ -11165,6 +11238,7 @@
           <w:szCs w:val="22"/>
           <w:u w:val="single"/>
         </w:rPr>
+        <w:lastRenderedPageBreak/>
         <w:t>Metadata file format</w:t>
       </w:r>
       <w:r>
@@ -11299,7 +11373,6 @@
           <w:sz w:val="22"/>
           <w:szCs w:val="22"/>
         </w:rPr>
-        <w:lastRenderedPageBreak/>
         <w:tab/>
       </w:r>
       <w:r>
@@ -12412,7 +12485,6 @@
           <w:sz w:val="22"/>
           <w:szCs w:val="22"/>
         </w:rPr>
-        <w:lastRenderedPageBreak/>
         <w:t>Select data-points mode:</w:t>
       </w:r>
       <w:bookmarkEnd w:id="18"/>
@@ -13236,6 +13308,7 @@
           <w:sz w:val="22"/>
           <w:szCs w:val="22"/>
         </w:rPr>
+        <w:lastRenderedPageBreak/>
         <w:t>This combo-box is only enabled in ‘Select data-points’ interaction mode and in case</w:t>
       </w:r>
       <w:r>
@@ -13312,7 +13385,6 @@
           <w:sz w:val="22"/>
           <w:szCs w:val="22"/>
         </w:rPr>
-        <w:lastRenderedPageBreak/>
         <w:t>Color by option:</w:t>
       </w:r>
       <w:bookmarkEnd w:id="23"/>
@@ -14002,36 +14074,6 @@
           <w:rFonts w:asciiTheme="majorBidi" w:hAnsiTheme="majorBidi" w:cstheme="majorBidi"/>
           <w:b/>
           <w:bCs/>
-          <w:color w:val="000000" w:themeColor="text1"/>
-          <w:sz w:val="22"/>
-          <w:szCs w:val="22"/>
-        </w:rPr>
-      </w:pPr>
-    </w:p>
-    <w:p>
-      <w:pPr>
-        <w:pStyle w:val="NormalWeb"/>
-        <w:spacing w:before="120" w:beforeAutospacing="0" w:after="0" w:afterAutospacing="0"/>
-        <w:outlineLvl w:val="3"/>
-        <w:rPr>
-          <w:rFonts w:asciiTheme="majorBidi" w:hAnsiTheme="majorBidi" w:cstheme="majorBidi"/>
-          <w:b/>
-          <w:bCs/>
-          <w:color w:val="000000" w:themeColor="text1"/>
-          <w:sz w:val="22"/>
-          <w:szCs w:val="22"/>
-        </w:rPr>
-      </w:pPr>
-    </w:p>
-    <w:p>
-      <w:pPr>
-        <w:pStyle w:val="NormalWeb"/>
-        <w:spacing w:before="120" w:beforeAutospacing="0" w:after="0" w:afterAutospacing="0"/>
-        <w:outlineLvl w:val="3"/>
-        <w:rPr>
-          <w:rFonts w:asciiTheme="majorBidi" w:hAnsiTheme="majorBidi" w:cstheme="majorBidi"/>
-          <w:b/>
-          <w:bCs/>
           <w:color w:val="000000"/>
           <w:sz w:val="22"/>
           <w:szCs w:val="22"/>
@@ -16324,18 +16366,7 @@
           <w:sz w:val="22"/>
           <w:szCs w:val="22"/>
         </w:rPr>
-        <w:t xml:space="preserve">elect by </w:t>
-      </w:r>
-      <w:r>
-        <w:rPr>
-          <w:rFonts w:asciiTheme="majorBidi" w:hAnsiTheme="majorBidi" w:cstheme="majorBidi"/>
-          <w:b/>
-          <w:bCs/>
-          <w:color w:val="000000" w:themeColor="text1"/>
-          <w:sz w:val="22"/>
-          <w:szCs w:val="22"/>
-        </w:rPr>
-        <w:t>groups</w:t>
+        <w:t>elect by groups</w:t>
       </w:r>
       <w:r>
         <w:rPr>
@@ -18856,6 +18887,119 @@
     </w:lvl>
   </w:abstractNum>
   <w:abstractNum w:abstractNumId="20" w15:restartNumberingAfterBreak="0">
+    <w:nsid w:val="58E22945"/>
+    <w:multiLevelType w:val="hybridMultilevel"/>
+    <w:tmpl w:val="F7A8A92C"/>
+    <w:lvl w:ilvl="0" w:tplc="08090001">
+      <w:start w:val="1"/>
+      <w:numFmt w:val="bullet"/>
+      <w:lvlText w:val=""/>
+      <w:lvlJc w:val="left"/>
+      <w:pPr>
+        <w:ind w:left="720" w:hanging="360"/>
+      </w:pPr>
+      <w:rPr>
+        <w:rFonts w:ascii="Symbol" w:hAnsi="Symbol" w:hint="default"/>
+      </w:rPr>
+    </w:lvl>
+    <w:lvl w:ilvl="1" w:tplc="08090003" w:tentative="1">
+      <w:start w:val="1"/>
+      <w:numFmt w:val="bullet"/>
+      <w:lvlText w:val="o"/>
+      <w:lvlJc w:val="left"/>
+      <w:pPr>
+        <w:ind w:left="1440" w:hanging="360"/>
+      </w:pPr>
+      <w:rPr>
+        <w:rFonts w:ascii="Courier New" w:hAnsi="Courier New" w:cs="Courier New" w:hint="default"/>
+      </w:rPr>
+    </w:lvl>
+    <w:lvl w:ilvl="2" w:tplc="08090005" w:tentative="1">
+      <w:start w:val="1"/>
+      <w:numFmt w:val="bullet"/>
+      <w:lvlText w:val=""/>
+      <w:lvlJc w:val="left"/>
+      <w:pPr>
+        <w:ind w:left="2160" w:hanging="360"/>
+      </w:pPr>
+      <w:rPr>
+        <w:rFonts w:ascii="Wingdings" w:hAnsi="Wingdings" w:hint="default"/>
+      </w:rPr>
+    </w:lvl>
+    <w:lvl w:ilvl="3" w:tplc="08090001" w:tentative="1">
+      <w:start w:val="1"/>
+      <w:numFmt w:val="bullet"/>
+      <w:lvlText w:val=""/>
+      <w:lvlJc w:val="left"/>
+      <w:pPr>
+        <w:ind w:left="2880" w:hanging="360"/>
+      </w:pPr>
+      <w:rPr>
+        <w:rFonts w:ascii="Symbol" w:hAnsi="Symbol" w:hint="default"/>
+      </w:rPr>
+    </w:lvl>
+    <w:lvl w:ilvl="4" w:tplc="08090003" w:tentative="1">
+      <w:start w:val="1"/>
+      <w:numFmt w:val="bullet"/>
+      <w:lvlText w:val="o"/>
+      <w:lvlJc w:val="left"/>
+      <w:pPr>
+        <w:ind w:left="3600" w:hanging="360"/>
+      </w:pPr>
+      <w:rPr>
+        <w:rFonts w:ascii="Courier New" w:hAnsi="Courier New" w:cs="Courier New" w:hint="default"/>
+      </w:rPr>
+    </w:lvl>
+    <w:lvl w:ilvl="5" w:tplc="08090005" w:tentative="1">
+      <w:start w:val="1"/>
+      <w:numFmt w:val="bullet"/>
+      <w:lvlText w:val=""/>
+      <w:lvlJc w:val="left"/>
+      <w:pPr>
+        <w:ind w:left="4320" w:hanging="360"/>
+      </w:pPr>
+      <w:rPr>
+        <w:rFonts w:ascii="Wingdings" w:hAnsi="Wingdings" w:hint="default"/>
+      </w:rPr>
+    </w:lvl>
+    <w:lvl w:ilvl="6" w:tplc="08090001" w:tentative="1">
+      <w:start w:val="1"/>
+      <w:numFmt w:val="bullet"/>
+      <w:lvlText w:val=""/>
+      <w:lvlJc w:val="left"/>
+      <w:pPr>
+        <w:ind w:left="5040" w:hanging="360"/>
+      </w:pPr>
+      <w:rPr>
+        <w:rFonts w:ascii="Symbol" w:hAnsi="Symbol" w:hint="default"/>
+      </w:rPr>
+    </w:lvl>
+    <w:lvl w:ilvl="7" w:tplc="08090003" w:tentative="1">
+      <w:start w:val="1"/>
+      <w:numFmt w:val="bullet"/>
+      <w:lvlText w:val="o"/>
+      <w:lvlJc w:val="left"/>
+      <w:pPr>
+        <w:ind w:left="5760" w:hanging="360"/>
+      </w:pPr>
+      <w:rPr>
+        <w:rFonts w:ascii="Courier New" w:hAnsi="Courier New" w:cs="Courier New" w:hint="default"/>
+      </w:rPr>
+    </w:lvl>
+    <w:lvl w:ilvl="8" w:tplc="08090005" w:tentative="1">
+      <w:start w:val="1"/>
+      <w:numFmt w:val="bullet"/>
+      <w:lvlText w:val=""/>
+      <w:lvlJc w:val="left"/>
+      <w:pPr>
+        <w:ind w:left="6480" w:hanging="360"/>
+      </w:pPr>
+      <w:rPr>
+        <w:rFonts w:ascii="Wingdings" w:hAnsi="Wingdings" w:hint="default"/>
+      </w:rPr>
+    </w:lvl>
+  </w:abstractNum>
+  <w:abstractNum w:abstractNumId="21" w15:restartNumberingAfterBreak="0">
     <w:nsid w:val="5D4733C2"/>
     <w:multiLevelType w:val="hybridMultilevel"/>
     <w:tmpl w:val="D186BDE8"/>
@@ -18968,7 +19112,7 @@
       </w:rPr>
     </w:lvl>
   </w:abstractNum>
-  <w:abstractNum w:abstractNumId="21" w15:restartNumberingAfterBreak="0">
+  <w:abstractNum w:abstractNumId="22" w15:restartNumberingAfterBreak="0">
     <w:nsid w:val="62425B47"/>
     <w:multiLevelType w:val="hybridMultilevel"/>
     <w:tmpl w:val="F7622A5E"/>
@@ -19081,7 +19225,7 @@
       </w:rPr>
     </w:lvl>
   </w:abstractNum>
-  <w:abstractNum w:abstractNumId="22" w15:restartNumberingAfterBreak="0">
+  <w:abstractNum w:abstractNumId="23" w15:restartNumberingAfterBreak="0">
     <w:nsid w:val="631A3B37"/>
     <w:multiLevelType w:val="hybridMultilevel"/>
     <w:tmpl w:val="F9387A44"/>
@@ -19194,7 +19338,7 @@
       </w:rPr>
     </w:lvl>
   </w:abstractNum>
-  <w:abstractNum w:abstractNumId="23" w15:restartNumberingAfterBreak="0">
+  <w:abstractNum w:abstractNumId="24" w15:restartNumberingAfterBreak="0">
     <w:nsid w:val="6FA73763"/>
     <w:multiLevelType w:val="hybridMultilevel"/>
     <w:tmpl w:val="793EC390"/>
@@ -19280,7 +19424,7 @@
       </w:pPr>
     </w:lvl>
   </w:abstractNum>
-  <w:abstractNum w:abstractNumId="24" w15:restartNumberingAfterBreak="0">
+  <w:abstractNum w:abstractNumId="25" w15:restartNumberingAfterBreak="0">
     <w:nsid w:val="769347BD"/>
     <w:multiLevelType w:val="hybridMultilevel"/>
     <w:tmpl w:val="AAB8FECE"/>
@@ -19393,7 +19537,7 @@
       </w:rPr>
     </w:lvl>
   </w:abstractNum>
-  <w:abstractNum w:abstractNumId="25" w15:restartNumberingAfterBreak="0">
+  <w:abstractNum w:abstractNumId="26" w15:restartNumberingAfterBreak="0">
     <w:nsid w:val="76AF5969"/>
     <w:multiLevelType w:val="hybridMultilevel"/>
     <w:tmpl w:val="B9523380"/>
@@ -19506,7 +19650,7 @@
       </w:rPr>
     </w:lvl>
   </w:abstractNum>
-  <w:abstractNum w:abstractNumId="26" w15:restartNumberingAfterBreak="0">
+  <w:abstractNum w:abstractNumId="27" w15:restartNumberingAfterBreak="0">
     <w:nsid w:val="77F95F4E"/>
     <w:multiLevelType w:val="hybridMultilevel"/>
     <w:tmpl w:val="06D4331A"/>
@@ -19619,7 +19763,7 @@
       </w:rPr>
     </w:lvl>
   </w:abstractNum>
-  <w:abstractNum w:abstractNumId="27" w15:restartNumberingAfterBreak="0">
+  <w:abstractNum w:abstractNumId="28" w15:restartNumberingAfterBreak="0">
     <w:nsid w:val="7E2357BA"/>
     <w:multiLevelType w:val="hybridMultilevel"/>
     <w:tmpl w:val="2EB09F76"/>
@@ -19709,7 +19853,7 @@
     <w:abstractNumId w:val="13"/>
   </w:num>
   <w:num w:numId="2" w16cid:durableId="1141001983">
-    <w:abstractNumId w:val="22"/>
+    <w:abstractNumId w:val="23"/>
   </w:num>
   <w:num w:numId="3" w16cid:durableId="1448350692">
     <w:abstractNumId w:val="14"/>
@@ -19736,7 +19880,7 @@
     <w:abstractNumId w:val="4"/>
   </w:num>
   <w:num w:numId="11" w16cid:durableId="7493361">
-    <w:abstractNumId w:val="26"/>
+    <w:abstractNumId w:val="27"/>
   </w:num>
   <w:num w:numId="12" w16cid:durableId="549072048">
     <w:abstractNumId w:val="7"/>
@@ -19745,7 +19889,7 @@
     <w:abstractNumId w:val="12"/>
   </w:num>
   <w:num w:numId="14" w16cid:durableId="1239172545">
-    <w:abstractNumId w:val="24"/>
+    <w:abstractNumId w:val="25"/>
   </w:num>
   <w:num w:numId="15" w16cid:durableId="758719275">
     <w:abstractNumId w:val="6"/>
@@ -19757,7 +19901,7 @@
     <w:abstractNumId w:val="2"/>
   </w:num>
   <w:num w:numId="18" w16cid:durableId="2059237143">
-    <w:abstractNumId w:val="20"/>
+    <w:abstractNumId w:val="21"/>
   </w:num>
   <w:num w:numId="19" w16cid:durableId="340595841">
     <w:abstractNumId w:val="3"/>
@@ -19766,7 +19910,7 @@
     <w:abstractNumId w:val="10"/>
   </w:num>
   <w:num w:numId="21" w16cid:durableId="665129924">
-    <w:abstractNumId w:val="25"/>
+    <w:abstractNumId w:val="26"/>
   </w:num>
   <w:num w:numId="22" w16cid:durableId="1807162888">
     <w:abstractNumId w:val="16"/>
@@ -19775,19 +19919,22 @@
     <w:abstractNumId w:val="1"/>
   </w:num>
   <w:num w:numId="24" w16cid:durableId="2025547422">
-    <w:abstractNumId w:val="21"/>
+    <w:abstractNumId w:val="22"/>
   </w:num>
   <w:num w:numId="25" w16cid:durableId="544802403">
-    <w:abstractNumId w:val="23"/>
+    <w:abstractNumId w:val="24"/>
   </w:num>
   <w:num w:numId="26" w16cid:durableId="1848135757">
     <w:abstractNumId w:val="5"/>
   </w:num>
   <w:num w:numId="27" w16cid:durableId="1695959830">
-    <w:abstractNumId w:val="27"/>
+    <w:abstractNumId w:val="28"/>
   </w:num>
   <w:num w:numId="28" w16cid:durableId="1542402772">
     <w:abstractNumId w:val="9"/>
+  </w:num>
+  <w:num w:numId="29" w16cid:durableId="1009407010">
+    <w:abstractNumId w:val="20"/>
   </w:num>
 </w:numbering>
 </file>

</xml_diff>

<commit_message>
- Fixed connections presentation in 2d ("under" the dots) - Removed Windows-specific conda environment - Update README.md and Manual
</commit_message>
<xml_diff>
--- a/clans/manual/Manual.docx
+++ b/clans/manual/Manual.docx
@@ -2990,15 +2990,24 @@
           <w:rFonts w:asciiTheme="majorBidi" w:hAnsiTheme="majorBidi" w:cstheme="majorBidi"/>
           <w:sz w:val="22"/>
           <w:szCs w:val="22"/>
-        </w:rPr>
-      </w:pPr>
-      <w:r>
-        <w:rPr>
-          <w:rFonts w:asciiTheme="majorBidi" w:hAnsiTheme="majorBidi" w:cstheme="majorBidi"/>
-          <w:sz w:val="22"/>
-          <w:szCs w:val="22"/>
-        </w:rPr>
-        <w:t>The BLAST search is only available in the command-line mode.</w:t>
+          <w:lang w:val="en-DE"/>
+        </w:rPr>
+      </w:pPr>
+      <w:r>
+        <w:rPr>
+          <w:rFonts w:asciiTheme="majorBidi" w:hAnsiTheme="majorBidi" w:cstheme="majorBidi"/>
+          <w:sz w:val="22"/>
+          <w:szCs w:val="22"/>
+        </w:rPr>
+        <w:t>The BLAST search is only available in the command-line mode</w:t>
+      </w:r>
+      <w:r>
+        <w:rPr>
+          <w:rFonts w:asciiTheme="majorBidi" w:hAnsiTheme="majorBidi" w:cstheme="majorBidi"/>
+          <w:sz w:val="22"/>
+          <w:szCs w:val="22"/>
+        </w:rPr>
+        <w:t xml:space="preserve"> and requires installation of Blast+ on the target computer.</w:t>
       </w:r>
     </w:p>
     <w:p>
@@ -3107,25 +3116,7 @@
           <w:szCs w:val="22"/>
           <w:u w:val="single"/>
         </w:rPr>
-        <w:t>Ana</w:t>
-      </w:r>
-      <w:r>
-        <w:rPr>
-          <w:rFonts w:asciiTheme="majorBidi" w:hAnsiTheme="majorBidi" w:cstheme="majorBidi"/>
-          <w:sz w:val="22"/>
-          <w:szCs w:val="22"/>
-          <w:u w:val="single"/>
-        </w:rPr>
-        <w:t>conda</w:t>
-      </w:r>
-      <w:r>
-        <w:rPr>
-          <w:rFonts w:asciiTheme="majorBidi" w:hAnsiTheme="majorBidi" w:cstheme="majorBidi"/>
-          <w:sz w:val="22"/>
-          <w:szCs w:val="22"/>
-          <w:u w:val="single"/>
-        </w:rPr>
-        <w:t xml:space="preserve"> repository</w:t>
+        <w:t>Anaconda repository</w:t>
       </w:r>
       <w:r>
         <w:rPr>
@@ -3197,7 +3188,7 @@
           <w:sz w:val="22"/>
           <w:szCs w:val="22"/>
         </w:rPr>
-        <w:t xml:space="preserve"> env create -n </w:t>
+        <w:t xml:space="preserve"> create -n </w:t>
       </w:r>
       <w:r>
         <w:rPr>
@@ -3376,20 +3367,8 @@
           <w:color w:val="000000"/>
           <w:lang w:val="en-GB"/>
         </w:rPr>
-        <w:t xml:space="preserve">-forge -c </w:t>
-      </w:r>
-      <w:proofErr w:type="spellStart"/>
-      <w:r>
-        <w:rPr>
-          <w:rFonts w:asciiTheme="minorHAnsi" w:hAnsiTheme="minorHAnsi" w:cstheme="minorHAnsi"/>
-          <w:i/>
-          <w:iCs/>
-          <w:color w:val="000000"/>
-          <w:lang w:val="en-GB"/>
-        </w:rPr>
-        <w:t>bioconda</w:t>
-      </w:r>
-      <w:proofErr w:type="spellEnd"/>
+        <w:t>-forge</w:t>
+      </w:r>
     </w:p>
     <w:p>
       <w:pPr>
@@ -3700,92 +3679,7 @@
           <w:sz w:val="22"/>
           <w:szCs w:val="22"/>
         </w:rPr>
-        <w:t xml:space="preserve"> activate </w:t>
-      </w:r>
-      <w:r>
-        <w:rPr>
-          <w:rFonts w:asciiTheme="majorBidi" w:hAnsiTheme="majorBidi" w:cstheme="majorBidi"/>
-          <w:i/>
-          <w:iCs/>
-          <w:color w:val="000000"/>
-          <w:sz w:val="22"/>
-          <w:szCs w:val="22"/>
-        </w:rPr>
-        <w:t>clans_2_0</w:t>
-      </w:r>
-    </w:p>
-    <w:p>
-      <w:pPr>
-        <w:pStyle w:val="NormalWeb"/>
-        <w:numPr>
-          <w:ilvl w:val="0"/>
-          <w:numId w:val="29"/>
-        </w:numPr>
-        <w:spacing w:before="120" w:beforeAutospacing="0" w:after="120" w:afterAutospacing="0"/>
-        <w:rPr>
-          <w:rFonts w:asciiTheme="majorBidi" w:hAnsiTheme="majorBidi" w:cstheme="majorBidi"/>
-          <w:color w:val="000000"/>
-          <w:sz w:val="22"/>
-          <w:szCs w:val="22"/>
-          <w:u w:val="single"/>
-          <w:rtl/>
-        </w:rPr>
-      </w:pPr>
-      <w:r>
-        <w:rPr>
-          <w:rFonts w:asciiTheme="majorBidi" w:hAnsiTheme="majorBidi" w:cstheme="majorBidi"/>
-          <w:color w:val="000000"/>
-          <w:sz w:val="22"/>
-          <w:szCs w:val="22"/>
-          <w:u w:val="single"/>
-        </w:rPr>
-        <w:t>Windows users</w:t>
-      </w:r>
-      <w:r>
-        <w:rPr>
-          <w:rFonts w:asciiTheme="majorBidi" w:hAnsiTheme="majorBidi" w:cstheme="majorBidi"/>
-          <w:color w:val="000000"/>
-          <w:sz w:val="22"/>
-          <w:szCs w:val="22"/>
-        </w:rPr>
-        <w:t xml:space="preserve">: </w:t>
-      </w:r>
-      <w:r>
-        <w:rPr>
-          <w:rFonts w:asciiTheme="majorBidi" w:hAnsiTheme="majorBidi" w:cstheme="majorBidi"/>
-          <w:color w:val="000000"/>
-          <w:sz w:val="22"/>
-          <w:szCs w:val="22"/>
-        </w:rPr>
-        <w:t>U</w:t>
-      </w:r>
-      <w:r>
-        <w:rPr>
-          <w:rFonts w:asciiTheme="majorBidi" w:hAnsiTheme="majorBidi" w:cstheme="majorBidi"/>
-          <w:color w:val="000000"/>
-          <w:sz w:val="22"/>
-          <w:szCs w:val="22"/>
-        </w:rPr>
-        <w:t>se the environment file ‘</w:t>
-      </w:r>
-      <w:r>
-        <w:rPr>
-          <w:rFonts w:asciiTheme="majorBidi" w:hAnsiTheme="majorBidi" w:cstheme="majorBidi"/>
-          <w:color w:val="000000"/>
-          <w:sz w:val="22"/>
-          <w:szCs w:val="22"/>
-          <w:lang w:val="en-GB"/>
-        </w:rPr>
-        <w:t>clans_2_0_windows.yml</w:t>
-      </w:r>
-      <w:r>
-        <w:rPr>
-          <w:rFonts w:asciiTheme="majorBidi" w:hAnsiTheme="majorBidi" w:cstheme="majorBidi"/>
-          <w:color w:val="000000"/>
-          <w:sz w:val="22"/>
-          <w:szCs w:val="22"/>
-        </w:rPr>
-        <w:t>’ and work from within Anaconda shell command prompt.</w:t>
+        <w:t xml:space="preserve"> activate clans_2_0</w:t>
       </w:r>
     </w:p>
     <w:p>
@@ -3874,7 +3768,7 @@
     <w:p>
       <w:pPr>
         <w:pStyle w:val="NormalWeb"/>
-        <w:spacing w:after="0" w:afterAutospacing="0"/>
+        <w:spacing w:before="0" w:beforeAutospacing="0" w:after="0" w:afterAutospacing="0"/>
         <w:rPr>
           <w:rFonts w:asciiTheme="majorBidi" w:hAnsiTheme="majorBidi" w:cstheme="majorBidi"/>
           <w:b/>
@@ -3884,11 +3778,7 @@
           <w:szCs w:val="22"/>
         </w:rPr>
       </w:pPr>
-    </w:p>
-    <w:p>
-      <w:pPr>
-        <w:pStyle w:val="NormalWeb"/>
-        <w:spacing w:after="0" w:afterAutospacing="0"/>
+      <w:r>
         <w:rPr>
           <w:rFonts w:asciiTheme="majorBidi" w:hAnsiTheme="majorBidi" w:cstheme="majorBidi"/>
           <w:b/>
@@ -3897,45 +3787,6 @@
           <w:sz w:val="22"/>
           <w:szCs w:val="22"/>
         </w:rPr>
-      </w:pPr>
-    </w:p>
-    <w:p>
-      <w:pPr>
-        <w:pStyle w:val="NormalWeb"/>
-        <w:spacing w:after="0" w:afterAutospacing="0"/>
-        <w:rPr>
-          <w:rFonts w:asciiTheme="majorBidi" w:hAnsiTheme="majorBidi" w:cstheme="majorBidi"/>
-          <w:b/>
-          <w:bCs/>
-          <w:color w:val="000000" w:themeColor="text1"/>
-          <w:sz w:val="22"/>
-          <w:szCs w:val="22"/>
-        </w:rPr>
-      </w:pPr>
-    </w:p>
-    <w:p>
-      <w:pPr>
-        <w:pStyle w:val="NormalWeb"/>
-        <w:spacing w:after="0" w:afterAutospacing="0"/>
-        <w:rPr>
-          <w:rFonts w:asciiTheme="majorBidi" w:hAnsiTheme="majorBidi" w:cstheme="majorBidi"/>
-          <w:b/>
-          <w:bCs/>
-          <w:color w:val="000000" w:themeColor="text1"/>
-          <w:sz w:val="22"/>
-          <w:szCs w:val="22"/>
-        </w:rPr>
-      </w:pPr>
-      <w:r>
-        <w:rPr>
-          <w:rFonts w:asciiTheme="majorBidi" w:hAnsiTheme="majorBidi" w:cstheme="majorBidi"/>
-          <w:b/>
-          <w:bCs/>
-          <w:color w:val="000000" w:themeColor="text1"/>
-          <w:sz w:val="22"/>
-          <w:szCs w:val="22"/>
-        </w:rPr>
-        <w:lastRenderedPageBreak/>
         <w:t>Usage:</w:t>
       </w:r>
     </w:p>
@@ -3958,7 +3809,25 @@
           <w:sz w:val="22"/>
           <w:szCs w:val="22"/>
         </w:rPr>
-        <w:t xml:space="preserve">From the activated </w:t>
+        <w:t xml:space="preserve">From </w:t>
+      </w:r>
+      <w:r>
+        <w:rPr>
+          <w:rFonts w:asciiTheme="majorBidi" w:hAnsiTheme="majorBidi" w:cstheme="majorBidi"/>
+          <w:color w:val="000000" w:themeColor="text1"/>
+          <w:sz w:val="22"/>
+          <w:szCs w:val="22"/>
+        </w:rPr>
+        <w:t xml:space="preserve">within </w:t>
+      </w:r>
+      <w:r>
+        <w:rPr>
+          <w:rFonts w:asciiTheme="majorBidi" w:hAnsiTheme="majorBidi" w:cstheme="majorBidi"/>
+          <w:color w:val="000000" w:themeColor="text1"/>
+          <w:sz w:val="22"/>
+          <w:szCs w:val="22"/>
+        </w:rPr>
+        <w:t xml:space="preserve">the activated </w:t>
       </w:r>
       <w:r>
         <w:rPr>
@@ -4401,33 +4270,6 @@
         </w:rPr>
         <w:t>&gt; [options]</w:t>
       </w:r>
-    </w:p>
-    <w:p>
-      <w:pPr>
-        <w:tabs>
-          <w:tab w:val="left" w:pos="560"/>
-          <w:tab w:val="left" w:pos="1120"/>
-          <w:tab w:val="left" w:pos="1680"/>
-          <w:tab w:val="left" w:pos="2240"/>
-          <w:tab w:val="left" w:pos="2800"/>
-          <w:tab w:val="left" w:pos="3360"/>
-          <w:tab w:val="left" w:pos="3920"/>
-          <w:tab w:val="left" w:pos="4480"/>
-          <w:tab w:val="left" w:pos="5040"/>
-          <w:tab w:val="left" w:pos="5600"/>
-          <w:tab w:val="left" w:pos="6160"/>
-          <w:tab w:val="left" w:pos="6720"/>
-        </w:tabs>
-        <w:rPr>
-          <w:rFonts w:asciiTheme="majorBidi" w:hAnsiTheme="majorBidi" w:cstheme="majorBidi"/>
-          <w:i/>
-          <w:iCs/>
-          <w:color w:val="000000"/>
-          <w:sz w:val="22"/>
-          <w:szCs w:val="22"/>
-          <w:lang w:val="en-GB"/>
-        </w:rPr>
-      </w:pPr>
     </w:p>
     <w:p>
       <w:pPr>
@@ -4464,6 +4306,7 @@
           <w:u w:val="single"/>
           <w:lang w:val="en-GB"/>
         </w:rPr>
+        <w:lastRenderedPageBreak/>
         <w:t>Mandatory arguments:</w:t>
       </w:r>
     </w:p>
@@ -5055,7 +4898,7 @@
           <w:tab w:val="left" w:pos="6160"/>
           <w:tab w:val="left" w:pos="6720"/>
         </w:tabs>
-        <w:spacing w:after="120"/>
+        <w:spacing w:before="240" w:after="120"/>
         <w:rPr>
           <w:rFonts w:asciiTheme="majorBidi" w:hAnsiTheme="majorBidi" w:cstheme="majorBidi"/>
           <w:b/>
@@ -5066,6 +4909,18 @@
           <w:lang w:val="en-GB"/>
         </w:rPr>
       </w:pPr>
+      <w:r>
+        <w:rPr>
+          <w:rFonts w:asciiTheme="majorBidi" w:hAnsiTheme="majorBidi" w:cstheme="majorBidi"/>
+          <w:b/>
+          <w:bCs/>
+          <w:color w:val="000000"/>
+          <w:sz w:val="22"/>
+          <w:szCs w:val="22"/>
+          <w:lang w:val="en-GB"/>
+        </w:rPr>
+        <w:t>BLAST-related arguments:</w:t>
+      </w:r>
     </w:p>
     <w:p>
       <w:pPr>
@@ -5086,12 +4941,131 @@
         <w:spacing w:after="120"/>
         <w:rPr>
           <w:rFonts w:asciiTheme="majorBidi" w:hAnsiTheme="majorBidi" w:cstheme="majorBidi"/>
+          <w:color w:val="000000"/>
+          <w:sz w:val="22"/>
+          <w:szCs w:val="22"/>
+          <w:lang w:val="en-GB"/>
+        </w:rPr>
+      </w:pPr>
+      <w:r>
+        <w:rPr>
+          <w:rFonts w:asciiTheme="majorBidi" w:hAnsiTheme="majorBidi" w:cstheme="majorBidi"/>
+          <w:color w:val="000000"/>
+          <w:sz w:val="22"/>
+          <w:szCs w:val="22"/>
+          <w:lang w:val="en-GB"/>
+        </w:rPr>
+        <w:t>-eval &lt;E-value threshold&gt;: E-value threshold for extracting BLAST HSPs (default=1.0)</w:t>
+      </w:r>
+    </w:p>
+    <w:p>
+      <w:pPr>
+        <w:pStyle w:val="HTMLPreformatted"/>
+        <w:shd w:val="clear" w:color="auto" w:fill="FFFFFF"/>
+        <w:rPr>
+          <w:rFonts w:asciiTheme="majorBidi" w:hAnsiTheme="majorBidi" w:cstheme="majorBidi"/>
+          <w:color w:val="000000"/>
+          <w:sz w:val="22"/>
+          <w:szCs w:val="22"/>
+          <w:lang w:val="en-GB"/>
+        </w:rPr>
+      </w:pPr>
+      <w:r>
+        <w:rPr>
+          <w:rFonts w:asciiTheme="majorBidi" w:hAnsiTheme="majorBidi" w:cstheme="majorBidi"/>
+          <w:color w:val="000000"/>
+          <w:sz w:val="22"/>
+          <w:szCs w:val="22"/>
+          <w:lang w:val="en-GB"/>
+        </w:rPr>
+        <w:t xml:space="preserve">-matrix &lt;scoring matrix&gt;: Scoring matrix for BLAST search. </w:t>
+      </w:r>
+    </w:p>
+    <w:p>
+      <w:pPr>
+        <w:pStyle w:val="HTMLPreformatted"/>
+        <w:shd w:val="clear" w:color="auto" w:fill="FFFFFF"/>
+        <w:spacing w:after="120"/>
+        <w:rPr>
+          <w:rFonts w:asciiTheme="majorBidi" w:hAnsiTheme="majorBidi" w:cstheme="majorBidi"/>
+          <w:color w:val="000000"/>
+          <w:sz w:val="22"/>
+          <w:szCs w:val="22"/>
+          <w:lang w:val="de-DE"/>
+        </w:rPr>
+      </w:pPr>
+      <w:r>
+        <w:rPr>
+          <w:rFonts w:asciiTheme="majorBidi" w:hAnsiTheme="majorBidi" w:cstheme="majorBidi"/>
+          <w:color w:val="000000"/>
+          <w:sz w:val="22"/>
+          <w:szCs w:val="22"/>
+        </w:rPr>
+        <w:t xml:space="preserve"> </w:t>
+      </w:r>
+      <w:r>
+        <w:rPr>
+          <w:rFonts w:asciiTheme="majorBidi" w:hAnsiTheme="majorBidi" w:cstheme="majorBidi"/>
+          <w:color w:val="000000"/>
+          <w:sz w:val="22"/>
+          <w:szCs w:val="22"/>
+          <w:lang w:val="de-DE"/>
+        </w:rPr>
+        <w:t xml:space="preserve">Options: </w:t>
+      </w:r>
+      <w:r>
+        <w:rPr>
+          <w:rFonts w:asciiTheme="majorBidi" w:hAnsiTheme="majorBidi" w:cstheme="majorBidi"/>
+          <w:color w:val="000000" w:themeColor="text1"/>
+          <w:sz w:val="22"/>
+          <w:szCs w:val="22"/>
+          <w:lang w:val="de-DE"/>
+        </w:rPr>
+        <w:t xml:space="preserve">'BLOSUM62', 'BLOSUM45', 'BLOSUM80', 'PAM30', 'PAM70' </w:t>
+      </w:r>
+      <w:r>
+        <w:rPr>
+          <w:rFonts w:asciiTheme="majorBidi" w:hAnsiTheme="majorBidi" w:cstheme="majorBidi"/>
+          <w:color w:val="000000"/>
+          <w:sz w:val="22"/>
+          <w:szCs w:val="22"/>
+          <w:lang w:val="de-DE"/>
+        </w:rPr>
+        <w:t>(</w:t>
+      </w:r>
+      <w:proofErr w:type="spellStart"/>
+      <w:r>
+        <w:rPr>
+          <w:rFonts w:asciiTheme="majorBidi" w:hAnsiTheme="majorBidi" w:cstheme="majorBidi"/>
+          <w:color w:val="000000"/>
+          <w:sz w:val="22"/>
+          <w:szCs w:val="22"/>
+          <w:lang w:val="de-DE"/>
+        </w:rPr>
+        <w:t>default</w:t>
+      </w:r>
+      <w:proofErr w:type="spellEnd"/>
+      <w:r>
+        <w:rPr>
+          <w:rFonts w:asciiTheme="majorBidi" w:hAnsiTheme="majorBidi" w:cstheme="majorBidi"/>
+          <w:color w:val="000000"/>
+          <w:sz w:val="22"/>
+          <w:szCs w:val="22"/>
+          <w:lang w:val="de-DE"/>
+        </w:rPr>
+        <w:t>: BLOSUM62)</w:t>
+      </w:r>
+    </w:p>
+    <w:p>
+      <w:pPr>
+        <w:pStyle w:val="HTMLPreformatted"/>
+        <w:shd w:val="clear" w:color="auto" w:fill="FFFFFF"/>
+        <w:spacing w:before="240" w:after="120"/>
+        <w:rPr>
+          <w:rFonts w:asciiTheme="majorBidi" w:hAnsiTheme="majorBidi" w:cstheme="majorBidi"/>
           <w:b/>
           <w:bCs/>
           <w:color w:val="000000"/>
-          <w:sz w:val="22"/>
-          <w:szCs w:val="22"/>
-          <w:lang w:val="en-GB"/>
         </w:rPr>
       </w:pPr>
       <w:r>
@@ -5102,9 +5076,8 @@
           <w:color w:val="000000"/>
           <w:sz w:val="22"/>
           <w:szCs w:val="22"/>
-          <w:lang w:val="en-GB"/>
-        </w:rPr>
-        <w:t>BLAST-related arguments:</w:t>
+        </w:rPr>
+        <w:t>Clustering-related arguments:</w:t>
       </w:r>
     </w:p>
     <w:p>
@@ -5140,13 +5113,10 @@
           <w:szCs w:val="22"/>
           <w:lang w:val="en-GB"/>
         </w:rPr>
-        <w:t>-eval &lt;E-value threshold&gt;: E-value threshold for extracting BLAST HSPs (default=1.0)</w:t>
-      </w:r>
-    </w:p>
-    <w:p>
-      <w:pPr>
-        <w:pStyle w:val="HTMLPreformatted"/>
-        <w:shd w:val="clear" w:color="auto" w:fill="FFFFFF"/>
+        <w:t>-</w:t>
+      </w:r>
+      <w:proofErr w:type="spellStart"/>
+      <w:r>
         <w:rPr>
           <w:rFonts w:asciiTheme="majorBidi" w:hAnsiTheme="majorBidi" w:cstheme="majorBidi"/>
           <w:color w:val="000000"/>
@@ -5154,7 +5124,9 @@
           <w:szCs w:val="22"/>
           <w:lang w:val="en-GB"/>
         </w:rPr>
-      </w:pPr>
+        <w:t>dorounds</w:t>
+      </w:r>
+      <w:proofErr w:type="spellEnd"/>
       <w:r>
         <w:rPr>
           <w:rFonts w:asciiTheme="majorBidi" w:hAnsiTheme="majorBidi" w:cstheme="majorBidi"/>
@@ -5163,60 +5135,42 @@
           <w:szCs w:val="22"/>
           <w:lang w:val="en-GB"/>
         </w:rPr>
-        <w:t xml:space="preserve">-matrix &lt;scoring matrix&gt;: Scoring matrix for BLAST search. </w:t>
-      </w:r>
-    </w:p>
-    <w:p>
-      <w:pPr>
-        <w:pStyle w:val="HTMLPreformatted"/>
-        <w:shd w:val="clear" w:color="auto" w:fill="FFFFFF"/>
-        <w:spacing w:after="120"/>
-        <w:rPr>
-          <w:rFonts w:asciiTheme="majorBidi" w:hAnsiTheme="majorBidi" w:cstheme="majorBidi"/>
-          <w:color w:val="000000"/>
-          <w:sz w:val="22"/>
-          <w:szCs w:val="22"/>
-          <w:lang w:val="de-DE"/>
-        </w:rPr>
-      </w:pPr>
-      <w:r>
-        <w:rPr>
-          <w:rFonts w:asciiTheme="majorBidi" w:hAnsiTheme="majorBidi" w:cstheme="majorBidi"/>
-          <w:color w:val="000000"/>
-          <w:sz w:val="22"/>
-          <w:szCs w:val="22"/>
-        </w:rPr>
-        <w:t xml:space="preserve"> </w:t>
-      </w:r>
-      <w:r>
-        <w:rPr>
-          <w:rFonts w:asciiTheme="majorBidi" w:hAnsiTheme="majorBidi" w:cstheme="majorBidi"/>
-          <w:color w:val="000000"/>
-          <w:sz w:val="22"/>
-          <w:szCs w:val="22"/>
-          <w:lang w:val="de-DE"/>
-        </w:rPr>
-        <w:t xml:space="preserve">Options: </w:t>
-      </w:r>
-      <w:r>
-        <w:rPr>
-          <w:rFonts w:asciiTheme="majorBidi" w:hAnsiTheme="majorBidi" w:cstheme="majorBidi"/>
-          <w:color w:val="000000" w:themeColor="text1"/>
-          <w:sz w:val="22"/>
-          <w:szCs w:val="22"/>
-          <w:lang w:val="de-DE"/>
-        </w:rPr>
-        <w:t xml:space="preserve">'BLOSUM62', 'BLOSUM45', 'BLOSUM80', 'PAM30', 'PAM70' </w:t>
-      </w:r>
-      <w:r>
-        <w:rPr>
-          <w:rFonts w:asciiTheme="majorBidi" w:hAnsiTheme="majorBidi" w:cstheme="majorBidi"/>
-          <w:color w:val="000000"/>
-          <w:sz w:val="22"/>
-          <w:szCs w:val="22"/>
-          <w:lang w:val="de-DE"/>
-        </w:rPr>
-        <w:t>(</w:t>
+        <w:t xml:space="preserve"> &lt;number of iterations&gt;: Number of clustering iterations to perform (default=0)</w:t>
+      </w:r>
+    </w:p>
+    <w:p>
+      <w:pPr>
+        <w:tabs>
+          <w:tab w:val="left" w:pos="560"/>
+          <w:tab w:val="left" w:pos="1120"/>
+          <w:tab w:val="left" w:pos="1680"/>
+          <w:tab w:val="left" w:pos="2240"/>
+          <w:tab w:val="left" w:pos="2800"/>
+          <w:tab w:val="left" w:pos="3360"/>
+          <w:tab w:val="left" w:pos="3920"/>
+          <w:tab w:val="left" w:pos="4480"/>
+          <w:tab w:val="left" w:pos="5040"/>
+          <w:tab w:val="left" w:pos="5600"/>
+          <w:tab w:val="left" w:pos="6160"/>
+          <w:tab w:val="left" w:pos="6720"/>
+        </w:tabs>
+        <w:rPr>
+          <w:rFonts w:asciiTheme="majorBidi" w:hAnsiTheme="majorBidi" w:cstheme="majorBidi"/>
+          <w:color w:val="000000"/>
+          <w:sz w:val="22"/>
+          <w:szCs w:val="22"/>
+          <w:lang w:val="en-GB"/>
+        </w:rPr>
+      </w:pPr>
+      <w:r>
+        <w:rPr>
+          <w:rFonts w:asciiTheme="majorBidi" w:hAnsiTheme="majorBidi" w:cstheme="majorBidi"/>
+          <w:color w:val="000000"/>
+          <w:sz w:val="22"/>
+          <w:szCs w:val="22"/>
+          <w:lang w:val="en-GB"/>
+        </w:rPr>
+        <w:t>-</w:t>
       </w:r>
       <w:proofErr w:type="spellStart"/>
       <w:r>
@@ -5225,9 +5179,9 @@
           <w:color w:val="000000"/>
           <w:sz w:val="22"/>
           <w:szCs w:val="22"/>
-          <w:lang w:val="de-DE"/>
-        </w:rPr>
-        <w:t>default</w:t>
+          <w:lang w:val="en-GB"/>
+        </w:rPr>
+        <w:t>pval</w:t>
       </w:r>
       <w:proofErr w:type="spellEnd"/>
       <w:r>
@@ -5236,33 +5190,75 @@
           <w:color w:val="000000"/>
           <w:sz w:val="22"/>
           <w:szCs w:val="22"/>
-          <w:lang w:val="de-DE"/>
-        </w:rPr>
-        <w:t>: BLOSUM62)</w:t>
-      </w:r>
-    </w:p>
-    <w:p>
-      <w:pPr>
-        <w:pStyle w:val="HTMLPreformatted"/>
-        <w:shd w:val="clear" w:color="auto" w:fill="FFFFFF"/>
-        <w:spacing w:after="120"/>
-        <w:rPr>
-          <w:rFonts w:asciiTheme="majorBidi" w:hAnsiTheme="majorBidi" w:cstheme="majorBidi"/>
-          <w:b/>
-          <w:bCs/>
-          <w:color w:val="000000"/>
-        </w:rPr>
-      </w:pPr>
-      <w:r>
-        <w:rPr>
-          <w:rFonts w:asciiTheme="majorBidi" w:hAnsiTheme="majorBidi" w:cstheme="majorBidi"/>
-          <w:b/>
-          <w:bCs/>
-          <w:color w:val="000000"/>
-          <w:sz w:val="22"/>
-          <w:szCs w:val="22"/>
-        </w:rPr>
-        <w:t>Clustering-related arguments:</w:t>
+          <w:lang w:val="en-GB"/>
+        </w:rPr>
+        <w:t xml:space="preserve"> &lt;similarity threshold&gt;: A threshold for the similarity score (default=0.0001). </w:t>
+      </w:r>
+    </w:p>
+    <w:p>
+      <w:pPr>
+        <w:tabs>
+          <w:tab w:val="left" w:pos="560"/>
+          <w:tab w:val="left" w:pos="1120"/>
+          <w:tab w:val="left" w:pos="1680"/>
+          <w:tab w:val="left" w:pos="2240"/>
+          <w:tab w:val="left" w:pos="2800"/>
+          <w:tab w:val="left" w:pos="3360"/>
+          <w:tab w:val="left" w:pos="3920"/>
+          <w:tab w:val="left" w:pos="4480"/>
+          <w:tab w:val="left" w:pos="5040"/>
+          <w:tab w:val="left" w:pos="5600"/>
+          <w:tab w:val="left" w:pos="6160"/>
+          <w:tab w:val="left" w:pos="6720"/>
+        </w:tabs>
+        <w:rPr>
+          <w:rFonts w:asciiTheme="majorBidi" w:hAnsiTheme="majorBidi" w:cstheme="majorBidi"/>
+          <w:color w:val="000000"/>
+          <w:sz w:val="22"/>
+          <w:szCs w:val="22"/>
+          <w:rtl/>
+        </w:rPr>
+      </w:pPr>
+      <w:r>
+        <w:rPr>
+          <w:rFonts w:asciiTheme="majorBidi" w:hAnsiTheme="majorBidi" w:cstheme="majorBidi"/>
+          <w:color w:val="000000"/>
+          <w:sz w:val="22"/>
+          <w:szCs w:val="22"/>
+          <w:lang w:val="en-GB"/>
+        </w:rPr>
+        <w:t xml:space="preserve"> In case the similarity scores type is ‘</w:t>
+      </w:r>
+      <w:proofErr w:type="spellStart"/>
+      <w:r>
+        <w:rPr>
+          <w:rFonts w:asciiTheme="majorBidi" w:hAnsiTheme="majorBidi" w:cstheme="majorBidi"/>
+          <w:color w:val="000000"/>
+          <w:sz w:val="22"/>
+          <w:szCs w:val="22"/>
+          <w:lang w:val="en-GB"/>
+        </w:rPr>
+        <w:t>hsp</w:t>
+      </w:r>
+      <w:proofErr w:type="spellEnd"/>
+      <w:r>
+        <w:rPr>
+          <w:rFonts w:asciiTheme="majorBidi" w:hAnsiTheme="majorBidi" w:cstheme="majorBidi"/>
+          <w:color w:val="000000"/>
+          <w:sz w:val="22"/>
+          <w:szCs w:val="22"/>
+          <w:lang w:val="en-GB"/>
+        </w:rPr>
+        <w:t xml:space="preserve">’ (result of a BLAST search), </w:t>
+      </w:r>
+      <w:r>
+        <w:rPr>
+          <w:rFonts w:asciiTheme="majorBidi" w:hAnsiTheme="majorBidi" w:cstheme="majorBidi"/>
+          <w:color w:val="000000"/>
+          <w:sz w:val="22"/>
+          <w:szCs w:val="22"/>
+        </w:rPr>
+        <w:t>sequences with scores below the    threshold are considered connected.</w:t>
       </w:r>
     </w:p>
     <w:p>
@@ -5298,9 +5294,8 @@
           <w:szCs w:val="22"/>
           <w:lang w:val="en-GB"/>
         </w:rPr>
-        <w:t>-</w:t>
-      </w:r>
-      <w:proofErr w:type="spellStart"/>
+        <w:t xml:space="preserve"> In case the similarity scores type is ‘</w:t>
+      </w:r>
       <w:r>
         <w:rPr>
           <w:rFonts w:asciiTheme="majorBidi" w:hAnsiTheme="majorBidi" w:cstheme="majorBidi"/>
@@ -5309,9 +5304,8 @@
           <w:szCs w:val="22"/>
           <w:lang w:val="en-GB"/>
         </w:rPr>
-        <w:t>dorounds</w:t>
-      </w:r>
-      <w:proofErr w:type="spellEnd"/>
+        <w:t>score</w:t>
+      </w:r>
       <w:r>
         <w:rPr>
           <w:rFonts w:asciiTheme="majorBidi" w:hAnsiTheme="majorBidi" w:cstheme="majorBidi"/>
@@ -5320,25 +5314,9 @@
           <w:szCs w:val="22"/>
           <w:lang w:val="en-GB"/>
         </w:rPr>
-        <w:t xml:space="preserve"> &lt;number of iterations&gt;: Number of clustering iterations to perform (default=0)</w:t>
-      </w:r>
-    </w:p>
-    <w:p>
-      <w:pPr>
-        <w:tabs>
-          <w:tab w:val="left" w:pos="560"/>
-          <w:tab w:val="left" w:pos="1120"/>
-          <w:tab w:val="left" w:pos="1680"/>
-          <w:tab w:val="left" w:pos="2240"/>
-          <w:tab w:val="left" w:pos="2800"/>
-          <w:tab w:val="left" w:pos="3360"/>
-          <w:tab w:val="left" w:pos="3920"/>
-          <w:tab w:val="left" w:pos="4480"/>
-          <w:tab w:val="left" w:pos="5040"/>
-          <w:tab w:val="left" w:pos="5600"/>
-          <w:tab w:val="left" w:pos="6160"/>
-          <w:tab w:val="left" w:pos="6720"/>
-        </w:tabs>
+        <w:t>’ (</w:t>
+      </w:r>
+      <w:r>
         <w:rPr>
           <w:rFonts w:asciiTheme="majorBidi" w:hAnsiTheme="majorBidi" w:cstheme="majorBidi"/>
           <w:color w:val="000000"/>
@@ -5346,7 +5324,8 @@
           <w:szCs w:val="22"/>
           <w:lang w:val="en-GB"/>
         </w:rPr>
-      </w:pPr>
+        <w:t>0-1 values</w:t>
+      </w:r>
       <w:r>
         <w:rPr>
           <w:rFonts w:asciiTheme="majorBidi" w:hAnsiTheme="majorBidi" w:cstheme="majorBidi"/>
@@ -5355,95 +5334,7 @@
           <w:szCs w:val="22"/>
           <w:lang w:val="en-GB"/>
         </w:rPr>
-        <w:t>-</w:t>
-      </w:r>
-      <w:proofErr w:type="spellStart"/>
-      <w:r>
-        <w:rPr>
-          <w:rFonts w:asciiTheme="majorBidi" w:hAnsiTheme="majorBidi" w:cstheme="majorBidi"/>
-          <w:color w:val="000000"/>
-          <w:sz w:val="22"/>
-          <w:szCs w:val="22"/>
-          <w:lang w:val="en-GB"/>
-        </w:rPr>
-        <w:t>pval</w:t>
-      </w:r>
-      <w:proofErr w:type="spellEnd"/>
-      <w:r>
-        <w:rPr>
-          <w:rFonts w:asciiTheme="majorBidi" w:hAnsiTheme="majorBidi" w:cstheme="majorBidi"/>
-          <w:color w:val="000000"/>
-          <w:sz w:val="22"/>
-          <w:szCs w:val="22"/>
-          <w:lang w:val="en-GB"/>
-        </w:rPr>
-        <w:t xml:space="preserve"> &lt;similarity threshold&gt;: A threshold for the similarity score (default=0.0001). </w:t>
-      </w:r>
-    </w:p>
-    <w:p>
-      <w:pPr>
-        <w:tabs>
-          <w:tab w:val="left" w:pos="560"/>
-          <w:tab w:val="left" w:pos="1120"/>
-          <w:tab w:val="left" w:pos="1680"/>
-          <w:tab w:val="left" w:pos="2240"/>
-          <w:tab w:val="left" w:pos="2800"/>
-          <w:tab w:val="left" w:pos="3360"/>
-          <w:tab w:val="left" w:pos="3920"/>
-          <w:tab w:val="left" w:pos="4480"/>
-          <w:tab w:val="left" w:pos="5040"/>
-          <w:tab w:val="left" w:pos="5600"/>
-          <w:tab w:val="left" w:pos="6160"/>
-          <w:tab w:val="left" w:pos="6720"/>
-        </w:tabs>
-        <w:rPr>
-          <w:rFonts w:asciiTheme="majorBidi" w:hAnsiTheme="majorBidi" w:cstheme="majorBidi"/>
-          <w:color w:val="000000"/>
-          <w:sz w:val="22"/>
-          <w:szCs w:val="22"/>
-          <w:rtl/>
-        </w:rPr>
-      </w:pPr>
-      <w:r>
-        <w:rPr>
-          <w:rFonts w:asciiTheme="majorBidi" w:hAnsiTheme="majorBidi" w:cstheme="majorBidi"/>
-          <w:color w:val="000000"/>
-          <w:sz w:val="22"/>
-          <w:szCs w:val="22"/>
-          <w:lang w:val="en-GB"/>
-        </w:rPr>
-        <w:t xml:space="preserve"> In case the similarity scores type is ‘</w:t>
-      </w:r>
-      <w:proofErr w:type="spellStart"/>
-      <w:r>
-        <w:rPr>
-          <w:rFonts w:asciiTheme="majorBidi" w:hAnsiTheme="majorBidi" w:cstheme="majorBidi"/>
-          <w:color w:val="000000"/>
-          <w:sz w:val="22"/>
-          <w:szCs w:val="22"/>
-          <w:lang w:val="en-GB"/>
-        </w:rPr>
-        <w:t>hsp</w:t>
-      </w:r>
-      <w:proofErr w:type="spellEnd"/>
-      <w:r>
-        <w:rPr>
-          <w:rFonts w:asciiTheme="majorBidi" w:hAnsiTheme="majorBidi" w:cstheme="majorBidi"/>
-          <w:color w:val="000000"/>
-          <w:sz w:val="22"/>
-          <w:szCs w:val="22"/>
-          <w:lang w:val="en-GB"/>
-        </w:rPr>
-        <w:t xml:space="preserve">’ (result of a BLAST search), </w:t>
-      </w:r>
-      <w:r>
-        <w:rPr>
-          <w:rFonts w:asciiTheme="majorBidi" w:hAnsiTheme="majorBidi" w:cstheme="majorBidi"/>
-          <w:color w:val="000000"/>
-          <w:sz w:val="22"/>
-          <w:szCs w:val="22"/>
-        </w:rPr>
-        <w:t>sequences with scores below the    threshold are considered connected.</w:t>
+        <w:t xml:space="preserve">), the sequences with scores above the threshold are considered connected. The default in this case is 0.1. </w:t>
       </w:r>
     </w:p>
     <w:p>
@@ -5479,47 +5370,7 @@
           <w:szCs w:val="22"/>
           <w:lang w:val="en-GB"/>
         </w:rPr>
-        <w:t xml:space="preserve"> In case the similarity scores type is ‘</w:t>
-      </w:r>
-      <w:r>
-        <w:rPr>
-          <w:rFonts w:asciiTheme="majorBidi" w:hAnsiTheme="majorBidi" w:cstheme="majorBidi"/>
-          <w:color w:val="000000"/>
-          <w:sz w:val="22"/>
-          <w:szCs w:val="22"/>
-          <w:lang w:val="en-GB"/>
-        </w:rPr>
-        <w:t>score</w:t>
-      </w:r>
-      <w:r>
-        <w:rPr>
-          <w:rFonts w:asciiTheme="majorBidi" w:hAnsiTheme="majorBidi" w:cstheme="majorBidi"/>
-          <w:color w:val="000000"/>
-          <w:sz w:val="22"/>
-          <w:szCs w:val="22"/>
-          <w:lang w:val="en-GB"/>
-        </w:rPr>
-        <w:t>’ (</w:t>
-      </w:r>
-      <w:r>
-        <w:rPr>
-          <w:rFonts w:asciiTheme="majorBidi" w:hAnsiTheme="majorBidi" w:cstheme="majorBidi"/>
-          <w:color w:val="000000"/>
-          <w:sz w:val="22"/>
-          <w:szCs w:val="22"/>
-          <w:lang w:val="en-GB"/>
-        </w:rPr>
-        <w:t>0-1 values</w:t>
-      </w:r>
-      <w:r>
-        <w:rPr>
-          <w:rFonts w:asciiTheme="majorBidi" w:hAnsiTheme="majorBidi" w:cstheme="majorBidi"/>
-          <w:color w:val="000000"/>
-          <w:sz w:val="22"/>
-          <w:szCs w:val="22"/>
-          <w:lang w:val="en-GB"/>
-        </w:rPr>
-        <w:t xml:space="preserve">), the sequences with scores above the threshold are considered connected. The default in this case is 0.1. </w:t>
+        <w:t>-cluster2d: Perform the clustering in 2D instead of 3D (default: cluster in 3D).</w:t>
       </w:r>
     </w:p>
     <w:p>
@@ -5555,7 +5406,91 @@
           <w:szCs w:val="22"/>
           <w:lang w:val="en-GB"/>
         </w:rPr>
-        <w:t>-cluster2d: Perform the clustering in 2D instead of 3D (default: cluster in 3D).</w:t>
+        <w:t xml:space="preserve">--cooling &lt;COOLING&gt;: </w:t>
+      </w:r>
+      <w:r>
+        <w:rPr>
+          <w:rFonts w:asciiTheme="majorBidi" w:eastAsia="Calibri" w:hAnsiTheme="majorBidi" w:cstheme="majorBidi"/>
+          <w:color w:val="000000"/>
+          <w:sz w:val="22"/>
+          <w:szCs w:val="22"/>
+          <w:lang w:val="en-GB" w:eastAsia="en-US"/>
+        </w:rPr>
+        <w:t>A multiplier for the '</w:t>
+      </w:r>
+      <w:proofErr w:type="spellStart"/>
+      <w:r>
+        <w:rPr>
+          <w:rFonts w:asciiTheme="majorBidi" w:eastAsia="Calibri" w:hAnsiTheme="majorBidi" w:cstheme="majorBidi"/>
+          <w:color w:val="000000"/>
+          <w:sz w:val="22"/>
+          <w:szCs w:val="22"/>
+          <w:lang w:val="en-GB" w:eastAsia="en-US"/>
+        </w:rPr>
+        <w:t>maxmove</w:t>
+      </w:r>
+      <w:proofErr w:type="spellEnd"/>
+      <w:r>
+        <w:rPr>
+          <w:rFonts w:asciiTheme="majorBidi" w:eastAsia="Calibri" w:hAnsiTheme="majorBidi" w:cstheme="majorBidi"/>
+          <w:color w:val="000000"/>
+          <w:sz w:val="22"/>
+          <w:szCs w:val="22"/>
+          <w:lang w:val="en-GB" w:eastAsia="en-US"/>
+        </w:rPr>
+        <w:t>' parameter.</w:t>
+      </w:r>
+      <w:r>
+        <w:rPr>
+          <w:rFonts w:asciiTheme="majorBidi" w:hAnsiTheme="majorBidi" w:cstheme="majorBidi"/>
+          <w:color w:val="000000"/>
+          <w:sz w:val="22"/>
+          <w:szCs w:val="22"/>
+          <w:lang w:val="en-GB"/>
+        </w:rPr>
+        <w:t xml:space="preserve"> 0 &lt; Cooling </w:t>
+      </w:r>
+      <w:r>
+        <w:rPr>
+          <w:rFonts w:asciiTheme="majorBidi" w:eastAsia="Symbol" w:hAnsiTheme="majorBidi" w:cstheme="majorBidi"/>
+          <w:color w:val="000000"/>
+          <w:sz w:val="22"/>
+          <w:szCs w:val="22"/>
+          <w:lang w:val="en-GB"/>
+        </w:rPr>
+        <w:t>£</w:t>
+      </w:r>
+      <w:r>
+        <w:rPr>
+          <w:rFonts w:asciiTheme="majorBidi" w:hAnsiTheme="majorBidi" w:cstheme="majorBidi"/>
+          <w:color w:val="000000"/>
+          <w:sz w:val="22"/>
+          <w:szCs w:val="22"/>
+          <w:lang w:val="en-GB"/>
+        </w:rPr>
+        <w:t xml:space="preserve"> 1. By default, set to 1 which causes the graph to keep moving until the user stops it. When cooling&lt;1, </w:t>
+      </w:r>
+      <w:proofErr w:type="spellStart"/>
+      <w:r>
+        <w:rPr>
+          <w:rFonts w:asciiTheme="majorBidi" w:hAnsiTheme="majorBidi" w:cstheme="majorBidi"/>
+          <w:color w:val="000000"/>
+          <w:sz w:val="22"/>
+          <w:szCs w:val="22"/>
+          <w:lang w:val="en-GB"/>
+        </w:rPr>
+        <w:t>maxmove</w:t>
+      </w:r>
+      <w:proofErr w:type="spellEnd"/>
+      <w:r>
+        <w:rPr>
+          <w:rFonts w:asciiTheme="majorBidi" w:hAnsiTheme="majorBidi" w:cstheme="majorBidi"/>
+          <w:color w:val="000000"/>
+          <w:sz w:val="22"/>
+          <w:szCs w:val="22"/>
+          <w:lang w:val="en-GB"/>
+        </w:rPr>
+        <w:t xml:space="preserve"> gradually converges to 0 and the graph points stop moving.</w:t>
       </w:r>
     </w:p>
     <w:p>
@@ -5591,91 +5526,29 @@
           <w:szCs w:val="22"/>
           <w:lang w:val="en-GB"/>
         </w:rPr>
-        <w:t xml:space="preserve">--cooling &lt;COOLING&gt;: </w:t>
-      </w:r>
-      <w:r>
-        <w:rPr>
-          <w:rFonts w:asciiTheme="majorBidi" w:eastAsia="Calibri" w:hAnsiTheme="majorBidi" w:cstheme="majorBidi"/>
-          <w:color w:val="000000"/>
-          <w:sz w:val="22"/>
-          <w:szCs w:val="22"/>
-          <w:lang w:val="en-GB" w:eastAsia="en-US"/>
-        </w:rPr>
-        <w:t>A multiplier for the '</w:t>
+        <w:t>--</w:t>
       </w:r>
       <w:proofErr w:type="spellStart"/>
       <w:r>
         <w:rPr>
-          <w:rFonts w:asciiTheme="majorBidi" w:eastAsia="Calibri" w:hAnsiTheme="majorBidi" w:cstheme="majorBidi"/>
-          <w:color w:val="000000"/>
-          <w:sz w:val="22"/>
-          <w:szCs w:val="22"/>
-          <w:lang w:val="en-GB" w:eastAsia="en-US"/>
+          <w:rFonts w:asciiTheme="majorBidi" w:hAnsiTheme="majorBidi" w:cstheme="majorBidi"/>
+          <w:color w:val="000000"/>
+          <w:sz w:val="22"/>
+          <w:szCs w:val="22"/>
+          <w:lang w:val="en-GB"/>
         </w:rPr>
         <w:t>maxmove</w:t>
       </w:r>
       <w:proofErr w:type="spellEnd"/>
       <w:r>
         <w:rPr>
-          <w:rFonts w:asciiTheme="majorBidi" w:eastAsia="Calibri" w:hAnsiTheme="majorBidi" w:cstheme="majorBidi"/>
-          <w:color w:val="000000"/>
-          <w:sz w:val="22"/>
-          <w:szCs w:val="22"/>
-          <w:lang w:val="en-GB" w:eastAsia="en-US"/>
-        </w:rPr>
-        <w:t>' parameter.</w:t>
-      </w:r>
-      <w:r>
-        <w:rPr>
           <w:rFonts w:asciiTheme="majorBidi" w:hAnsiTheme="majorBidi" w:cstheme="majorBidi"/>
           <w:color w:val="000000"/>
           <w:sz w:val="22"/>
           <w:szCs w:val="22"/>
           <w:lang w:val="en-GB"/>
         </w:rPr>
-        <w:t xml:space="preserve"> 0 &lt; Cooling </w:t>
-      </w:r>
-      <w:r>
-        <w:rPr>
-          <w:rFonts w:asciiTheme="majorBidi" w:eastAsia="Symbol" w:hAnsiTheme="majorBidi" w:cstheme="majorBidi"/>
-          <w:color w:val="000000"/>
-          <w:sz w:val="22"/>
-          <w:szCs w:val="22"/>
-          <w:lang w:val="en-GB"/>
-        </w:rPr>
-        <w:t>£</w:t>
-      </w:r>
-      <w:r>
-        <w:rPr>
-          <w:rFonts w:asciiTheme="majorBidi" w:hAnsiTheme="majorBidi" w:cstheme="majorBidi"/>
-          <w:color w:val="000000"/>
-          <w:sz w:val="22"/>
-          <w:szCs w:val="22"/>
-          <w:lang w:val="en-GB"/>
-        </w:rPr>
-        <w:t xml:space="preserve"> 1. By default, set to 1 which causes the graph to keep moving until the user stops it. When cooling&lt;1, </w:t>
-      </w:r>
-      <w:proofErr w:type="spellStart"/>
-      <w:r>
-        <w:rPr>
-          <w:rFonts w:asciiTheme="majorBidi" w:hAnsiTheme="majorBidi" w:cstheme="majorBidi"/>
-          <w:color w:val="000000"/>
-          <w:sz w:val="22"/>
-          <w:szCs w:val="22"/>
-          <w:lang w:val="en-GB"/>
-        </w:rPr>
-        <w:t>maxmove</w:t>
-      </w:r>
-      <w:proofErr w:type="spellEnd"/>
-      <w:r>
-        <w:rPr>
-          <w:rFonts w:asciiTheme="majorBidi" w:hAnsiTheme="majorBidi" w:cstheme="majorBidi"/>
-          <w:color w:val="000000"/>
-          <w:sz w:val="22"/>
-          <w:szCs w:val="22"/>
-          <w:lang w:val="en-GB"/>
-        </w:rPr>
-        <w:t xml:space="preserve"> gradually converges to 0 and the graph points stop moving.</w:t>
+        <w:t xml:space="preserve"> &lt;MAXMOVE&gt;: The maximum distance a point is allowed to move per iteration (default=0.1).</w:t>
       </w:r>
     </w:p>
     <w:p>
@@ -5722,7 +5595,7 @@
           <w:szCs w:val="22"/>
           <w:lang w:val="en-GB"/>
         </w:rPr>
-        <w:t>maxmove</w:t>
+        <w:t>att_val</w:t>
       </w:r>
       <w:proofErr w:type="spellEnd"/>
       <w:r>
@@ -5733,7 +5606,7 @@
           <w:szCs w:val="22"/>
           <w:lang w:val="en-GB"/>
         </w:rPr>
-        <w:t xml:space="preserve"> &lt;MAXMOVE&gt;: The maximum distance a point is allowed to move per iteration (default=0.1).</w:t>
+        <w:t xml:space="preserve"> &lt;ATT_VAL&gt;: A multiplier factor for the calculation of the attractive force between each two sequences (default=10.0).</w:t>
       </w:r>
     </w:p>
     <w:p>
@@ -5780,7 +5653,7 @@
           <w:szCs w:val="22"/>
           <w:lang w:val="en-GB"/>
         </w:rPr>
-        <w:t>att_val</w:t>
+        <w:t>att_exp</w:t>
       </w:r>
       <w:proofErr w:type="spellEnd"/>
       <w:r>
@@ -5791,7 +5664,7 @@
           <w:szCs w:val="22"/>
           <w:lang w:val="en-GB"/>
         </w:rPr>
-        <w:t xml:space="preserve"> &lt;ATT_VAL&gt;: A multiplier factor for the calculation of the attractive force between each two sequences (default=10.0).</w:t>
+        <w:t xml:space="preserve"> &lt;ATT_EXP&gt;: An integer number - determines how the attractive force scales with the distance between each two vertices in the graph. Default = 1, attraction increases linearly with the distance.</w:t>
       </w:r>
     </w:p>
     <w:p>
@@ -5838,7 +5711,7 @@
           <w:szCs w:val="22"/>
           <w:lang w:val="en-GB"/>
         </w:rPr>
-        <w:t>att_exp</w:t>
+        <w:t>rep_val</w:t>
       </w:r>
       <w:proofErr w:type="spellEnd"/>
       <w:r>
@@ -5849,7 +5722,7 @@
           <w:szCs w:val="22"/>
           <w:lang w:val="en-GB"/>
         </w:rPr>
-        <w:t xml:space="preserve"> &lt;ATT_EXP&gt;: An integer number - determines how the attractive force scales with the distance between each two vertices in the graph. Default = 1, attraction increases linearly with the distance.</w:t>
+        <w:t xml:space="preserve"> &lt;REP_VAL&gt;: A multiplier factor for the calculation of the repulsive force between each two sequences (default=10.0).</w:t>
       </w:r>
     </w:p>
     <w:p>
@@ -5896,7 +5769,7 @@
           <w:szCs w:val="22"/>
           <w:lang w:val="en-GB"/>
         </w:rPr>
-        <w:t>rep_val</w:t>
+        <w:t>rep_exp</w:t>
       </w:r>
       <w:proofErr w:type="spellEnd"/>
       <w:r>
@@ -5907,7 +5780,7 @@
           <w:szCs w:val="22"/>
           <w:lang w:val="en-GB"/>
         </w:rPr>
-        <w:t xml:space="preserve"> &lt;REP_VAL&gt;: A multiplier factor for the calculation of the repulsive force between each two sequences (default=10.0).</w:t>
+        <w:t xml:space="preserve"> &lt;REP_EXP&gt;: An integer number - determines how the repulsive force scales with the distance between each two vertices in the graph. Default = 1, repulsion decreases linearly with the distance.</w:t>
       </w:r>
     </w:p>
     <w:p>
@@ -5943,29 +5816,7 @@
           <w:szCs w:val="22"/>
           <w:lang w:val="en-GB"/>
         </w:rPr>
-        <w:t>--</w:t>
-      </w:r>
-      <w:proofErr w:type="spellStart"/>
-      <w:r>
-        <w:rPr>
-          <w:rFonts w:asciiTheme="majorBidi" w:hAnsiTheme="majorBidi" w:cstheme="majorBidi"/>
-          <w:color w:val="000000"/>
-          <w:sz w:val="22"/>
-          <w:szCs w:val="22"/>
-          <w:lang w:val="en-GB"/>
-        </w:rPr>
-        <w:t>rep_exp</w:t>
-      </w:r>
-      <w:proofErr w:type="spellEnd"/>
-      <w:r>
-        <w:rPr>
-          <w:rFonts w:asciiTheme="majorBidi" w:hAnsiTheme="majorBidi" w:cstheme="majorBidi"/>
-          <w:color w:val="000000"/>
-          <w:sz w:val="22"/>
-          <w:szCs w:val="22"/>
-          <w:lang w:val="en-GB"/>
-        </w:rPr>
-        <w:t xml:space="preserve"> &lt;REP_EXP&gt;: An integer number - determines how the repulsive force scales with the distance between each two vertices in the graph. Default = 1, repulsion decreases linearly with the distance.</w:t>
+        <w:t>--dampening &lt;DAMPENING&gt;: A value between 0 and 1, determines to what extent the movement vector of the last movement affects the current movement. The lower it is, the greater the last movement's influence</w:t>
       </w:r>
     </w:p>
     <w:p>
@@ -6001,7 +5852,7 @@
           <w:szCs w:val="22"/>
           <w:lang w:val="en-GB"/>
         </w:rPr>
-        <w:t>--dampening &lt;DAMPENING&gt;: A value between 0 and 1, determines to what extent the movement vector of the last movement affects the current movement. The lower it is, the greater the last movement's influence</w:t>
+        <w:t>(default=0.2).</w:t>
       </w:r>
     </w:p>
     <w:p>
@@ -6037,7 +5888,7 @@
           <w:szCs w:val="22"/>
           <w:lang w:val="en-GB"/>
         </w:rPr>
-        <w:t>(default=0.2).</w:t>
+        <w:t>--gravity &lt;GRAVITY&gt;: A minimal force that attracts each sequence towards the origin of the graph and prevents unconnected clusters/sequences from drifting apart indefinitely. It scales linearly with the distance from origin (default=1.0).</w:t>
       </w:r>
     </w:p>
     <w:p>
@@ -6065,413 +5916,6 @@
           <w:lang w:val="en-GB"/>
         </w:rPr>
       </w:pPr>
-      <w:r>
-        <w:rPr>
-          <w:rFonts w:asciiTheme="majorBidi" w:hAnsiTheme="majorBidi" w:cstheme="majorBidi"/>
-          <w:color w:val="000000"/>
-          <w:sz w:val="22"/>
-          <w:szCs w:val="22"/>
-          <w:lang w:val="en-GB"/>
-        </w:rPr>
-        <w:lastRenderedPageBreak/>
-        <w:t>--gravity &lt;GRAVITY&gt;: A minimal force that attracts each sequence towards the origin of the graph and prevents unconnected clusters/sequences from drifting apart indefinitely. It scales linearly with the distance from origin (default=1.0).</w:t>
-      </w:r>
-    </w:p>
-    <w:p>
-      <w:pPr>
-        <w:pStyle w:val="NormalWeb"/>
-        <w:outlineLvl w:val="0"/>
-        <w:rPr>
-          <w:rFonts w:asciiTheme="majorBidi" w:hAnsiTheme="majorBidi" w:cstheme="majorBidi"/>
-          <w:color w:val="008E91"/>
-          <w:sz w:val="28"/>
-          <w:szCs w:val="28"/>
-          <w:u w:val="single"/>
-        </w:rPr>
-      </w:pPr>
-      <w:bookmarkStart w:id="3" w:name="_Toc109124112"/>
-      <w:r>
-        <w:rPr>
-          <w:rFonts w:asciiTheme="majorBidi" w:hAnsiTheme="majorBidi" w:cstheme="majorBidi"/>
-          <w:color w:val="008E91"/>
-          <w:sz w:val="28"/>
-          <w:szCs w:val="28"/>
-          <w:u w:val="single"/>
-        </w:rPr>
-        <w:t>Using the GUI-based visualization tool</w:t>
-      </w:r>
-      <w:bookmarkEnd w:id="3"/>
-    </w:p>
-    <w:p>
-      <w:pPr>
-        <w:pStyle w:val="NormalWeb"/>
-        <w:outlineLvl w:val="1"/>
-        <w:rPr>
-          <w:rFonts w:asciiTheme="majorBidi" w:hAnsiTheme="majorBidi" w:cstheme="majorBidi"/>
-          <w:color w:val="009193"/>
-          <w:u w:val="single"/>
-        </w:rPr>
-      </w:pPr>
-      <w:bookmarkStart w:id="4" w:name="_Toc109124113"/>
-      <w:r>
-        <w:rPr>
-          <w:rFonts w:asciiTheme="majorBidi" w:hAnsiTheme="majorBidi" w:cstheme="majorBidi"/>
-          <w:color w:val="009193"/>
-          <w:u w:val="single"/>
-        </w:rPr>
-        <w:t>Open the GUI from the command-line</w:t>
-      </w:r>
-      <w:bookmarkEnd w:id="4"/>
-    </w:p>
-    <w:p>
-      <w:pPr>
-        <w:pStyle w:val="NormalWeb"/>
-        <w:spacing w:after="0" w:afterAutospacing="0"/>
-        <w:rPr>
-          <w:rFonts w:asciiTheme="majorBidi" w:hAnsiTheme="majorBidi" w:cstheme="majorBidi"/>
-          <w:b/>
-          <w:bCs/>
-          <w:color w:val="000000" w:themeColor="text1"/>
-          <w:sz w:val="22"/>
-          <w:szCs w:val="22"/>
-        </w:rPr>
-      </w:pPr>
-      <w:r>
-        <w:rPr>
-          <w:rFonts w:asciiTheme="majorBidi" w:hAnsiTheme="majorBidi" w:cstheme="majorBidi"/>
-          <w:b/>
-          <w:bCs/>
-          <w:color w:val="000000" w:themeColor="text1"/>
-          <w:sz w:val="22"/>
-          <w:szCs w:val="22"/>
-        </w:rPr>
-        <w:t>Usage:</w:t>
-      </w:r>
-    </w:p>
-    <w:p>
-      <w:pPr>
-        <w:pStyle w:val="NormalWeb"/>
-        <w:spacing w:before="120" w:beforeAutospacing="0" w:after="120" w:afterAutospacing="0"/>
-        <w:rPr>
-          <w:rFonts w:asciiTheme="majorBidi" w:hAnsiTheme="majorBidi" w:cstheme="majorBidi"/>
-          <w:color w:val="000000"/>
-          <w:sz w:val="22"/>
-          <w:szCs w:val="22"/>
-          <w:lang w:val="en-GB"/>
-        </w:rPr>
-      </w:pPr>
-      <w:r>
-        <w:rPr>
-          <w:rFonts w:asciiTheme="majorBidi" w:hAnsiTheme="majorBidi" w:cstheme="majorBidi"/>
-          <w:color w:val="000000" w:themeColor="text1"/>
-          <w:sz w:val="22"/>
-          <w:szCs w:val="22"/>
-        </w:rPr>
-        <w:t>Within</w:t>
-      </w:r>
-      <w:r>
-        <w:rPr>
-          <w:rFonts w:asciiTheme="majorBidi" w:hAnsiTheme="majorBidi" w:cstheme="majorBidi"/>
-          <w:color w:val="000000" w:themeColor="text1"/>
-          <w:sz w:val="22"/>
-          <w:szCs w:val="22"/>
-        </w:rPr>
-        <w:t xml:space="preserve"> the activated </w:t>
-      </w:r>
-      <w:r>
-        <w:rPr>
-          <w:rFonts w:asciiTheme="majorBidi" w:hAnsiTheme="majorBidi" w:cstheme="majorBidi"/>
-          <w:color w:val="000000"/>
-          <w:sz w:val="22"/>
-          <w:szCs w:val="22"/>
-          <w:lang w:val="en-GB"/>
-        </w:rPr>
-        <w:t xml:space="preserve">clans_2_0 </w:t>
-      </w:r>
-      <w:proofErr w:type="spellStart"/>
-      <w:r>
-        <w:rPr>
-          <w:rFonts w:asciiTheme="majorBidi" w:hAnsiTheme="majorBidi" w:cstheme="majorBidi"/>
-          <w:color w:val="000000"/>
-          <w:sz w:val="22"/>
-          <w:szCs w:val="22"/>
-          <w:lang w:val="en-GB"/>
-        </w:rPr>
-        <w:t>conda</w:t>
-      </w:r>
-      <w:proofErr w:type="spellEnd"/>
-      <w:r>
-        <w:rPr>
-          <w:rFonts w:asciiTheme="majorBidi" w:hAnsiTheme="majorBidi" w:cstheme="majorBidi"/>
-          <w:color w:val="000000"/>
-          <w:sz w:val="22"/>
-          <w:szCs w:val="22"/>
-          <w:lang w:val="en-GB"/>
-        </w:rPr>
-        <w:t xml:space="preserve"> environment, type:</w:t>
-      </w:r>
-    </w:p>
-    <w:p>
-      <w:pPr>
-        <w:tabs>
-          <w:tab w:val="left" w:pos="560"/>
-          <w:tab w:val="left" w:pos="1120"/>
-          <w:tab w:val="left" w:pos="1680"/>
-          <w:tab w:val="left" w:pos="2240"/>
-          <w:tab w:val="left" w:pos="2800"/>
-          <w:tab w:val="left" w:pos="3360"/>
-          <w:tab w:val="left" w:pos="3920"/>
-          <w:tab w:val="left" w:pos="4480"/>
-          <w:tab w:val="left" w:pos="5040"/>
-          <w:tab w:val="left" w:pos="5600"/>
-          <w:tab w:val="left" w:pos="6160"/>
-          <w:tab w:val="left" w:pos="6720"/>
-        </w:tabs>
-        <w:rPr>
-          <w:rFonts w:asciiTheme="majorBidi" w:hAnsiTheme="majorBidi" w:cstheme="majorBidi"/>
-          <w:i/>
-          <w:iCs/>
-          <w:color w:val="000000"/>
-          <w:sz w:val="22"/>
-          <w:szCs w:val="22"/>
-          <w:lang w:val="en-GB"/>
-        </w:rPr>
-      </w:pPr>
-      <w:r>
-        <w:rPr>
-          <w:rFonts w:asciiTheme="majorBidi" w:hAnsiTheme="majorBidi" w:cstheme="majorBidi"/>
-          <w:i/>
-          <w:iCs/>
-          <w:color w:val="000000"/>
-          <w:sz w:val="22"/>
-          <w:szCs w:val="22"/>
-          <w:lang w:val="en-GB"/>
-        </w:rPr>
-        <w:t xml:space="preserve">python </w:t>
-      </w:r>
-      <w:r>
-        <w:rPr>
-          <w:rFonts w:asciiTheme="majorBidi" w:hAnsiTheme="majorBidi" w:cstheme="majorBidi"/>
-          <w:i/>
-          <w:iCs/>
-          <w:color w:val="000000"/>
-          <w:sz w:val="22"/>
-          <w:szCs w:val="22"/>
-          <w:lang w:val="en-GB"/>
-        </w:rPr>
-        <w:t xml:space="preserve">-m </w:t>
-      </w:r>
-      <w:r>
-        <w:rPr>
-          <w:rFonts w:asciiTheme="majorBidi" w:hAnsiTheme="majorBidi" w:cstheme="majorBidi"/>
-          <w:i/>
-          <w:iCs/>
-          <w:color w:val="000000"/>
-          <w:sz w:val="22"/>
-          <w:szCs w:val="22"/>
-          <w:lang w:val="en-GB"/>
-        </w:rPr>
-        <w:t>clans [</w:t>
-      </w:r>
-      <w:r>
-        <w:rPr>
-          <w:rFonts w:asciiTheme="majorBidi" w:hAnsiTheme="majorBidi" w:cstheme="majorBidi"/>
-          <w:color w:val="000000"/>
-          <w:sz w:val="22"/>
-          <w:szCs w:val="22"/>
-          <w:lang w:val="en-GB"/>
-        </w:rPr>
-        <w:t>-load &lt;network file path&gt;</w:t>
-      </w:r>
-      <w:r>
-        <w:rPr>
-          <w:rFonts w:asciiTheme="majorBidi" w:hAnsiTheme="majorBidi" w:cstheme="majorBidi"/>
-          <w:i/>
-          <w:iCs/>
-          <w:color w:val="000000"/>
-          <w:sz w:val="22"/>
-          <w:szCs w:val="22"/>
-          <w:lang w:val="en-GB"/>
-        </w:rPr>
-        <w:t>] [options]</w:t>
-      </w:r>
-    </w:p>
-    <w:p>
-      <w:pPr>
-        <w:tabs>
-          <w:tab w:val="left" w:pos="560"/>
-          <w:tab w:val="left" w:pos="1120"/>
-          <w:tab w:val="left" w:pos="1680"/>
-          <w:tab w:val="left" w:pos="2240"/>
-          <w:tab w:val="left" w:pos="2800"/>
-          <w:tab w:val="left" w:pos="3360"/>
-          <w:tab w:val="left" w:pos="3920"/>
-          <w:tab w:val="left" w:pos="4480"/>
-          <w:tab w:val="left" w:pos="5040"/>
-          <w:tab w:val="left" w:pos="5600"/>
-          <w:tab w:val="left" w:pos="6160"/>
-          <w:tab w:val="left" w:pos="6720"/>
-        </w:tabs>
-        <w:rPr>
-          <w:rFonts w:asciiTheme="majorBidi" w:hAnsiTheme="majorBidi" w:cstheme="majorBidi"/>
-          <w:color w:val="000000"/>
-          <w:sz w:val="22"/>
-          <w:szCs w:val="22"/>
-          <w:lang w:val="en-GB"/>
-        </w:rPr>
-      </w:pPr>
-    </w:p>
-    <w:p>
-      <w:pPr>
-        <w:tabs>
-          <w:tab w:val="left" w:pos="560"/>
-          <w:tab w:val="left" w:pos="1120"/>
-          <w:tab w:val="left" w:pos="1680"/>
-          <w:tab w:val="left" w:pos="2240"/>
-          <w:tab w:val="left" w:pos="2800"/>
-          <w:tab w:val="left" w:pos="3360"/>
-          <w:tab w:val="left" w:pos="3920"/>
-          <w:tab w:val="left" w:pos="4480"/>
-          <w:tab w:val="left" w:pos="5040"/>
-          <w:tab w:val="left" w:pos="5600"/>
-          <w:tab w:val="left" w:pos="6160"/>
-          <w:tab w:val="left" w:pos="6720"/>
-        </w:tabs>
-        <w:rPr>
-          <w:rFonts w:asciiTheme="majorBidi" w:hAnsiTheme="majorBidi" w:cstheme="majorBidi"/>
-          <w:color w:val="000000"/>
-          <w:sz w:val="22"/>
-          <w:szCs w:val="22"/>
-          <w:lang w:val="en-GB"/>
-        </w:rPr>
-      </w:pPr>
-      <w:r>
-        <w:rPr>
-          <w:rFonts w:asciiTheme="majorBidi" w:hAnsiTheme="majorBidi" w:cstheme="majorBidi"/>
-          <w:color w:val="000000"/>
-          <w:sz w:val="22"/>
-          <w:szCs w:val="22"/>
-          <w:lang w:val="en-GB"/>
-        </w:rPr>
-        <w:t xml:space="preserve">When clans </w:t>
-      </w:r>
-      <w:proofErr w:type="gramStart"/>
-      <w:r>
-        <w:rPr>
-          <w:rFonts w:asciiTheme="majorBidi" w:hAnsiTheme="majorBidi" w:cstheme="majorBidi"/>
-          <w:color w:val="000000"/>
-          <w:sz w:val="22"/>
-          <w:szCs w:val="22"/>
-          <w:lang w:val="en-GB"/>
-        </w:rPr>
-        <w:t>is</w:t>
-      </w:r>
-      <w:proofErr w:type="gramEnd"/>
-      <w:r>
-        <w:rPr>
-          <w:rFonts w:asciiTheme="majorBidi" w:hAnsiTheme="majorBidi" w:cstheme="majorBidi"/>
-          <w:color w:val="000000"/>
-          <w:sz w:val="22"/>
-          <w:szCs w:val="22"/>
-          <w:lang w:val="en-GB"/>
-        </w:rPr>
-        <w:t xml:space="preserve"> executed without an</w:t>
-      </w:r>
-      <w:r>
-        <w:rPr>
-          <w:rFonts w:asciiTheme="majorBidi" w:hAnsiTheme="majorBidi" w:cstheme="majorBidi"/>
-          <w:color w:val="000000"/>
-          <w:sz w:val="22"/>
-          <w:szCs w:val="22"/>
-          <w:lang w:val="en-GB"/>
-        </w:rPr>
-        <w:t xml:space="preserve"> input</w:t>
-      </w:r>
-      <w:r>
-        <w:rPr>
-          <w:rFonts w:asciiTheme="majorBidi" w:hAnsiTheme="majorBidi" w:cstheme="majorBidi"/>
-          <w:color w:val="000000"/>
-          <w:sz w:val="22"/>
-          <w:szCs w:val="22"/>
-          <w:lang w:val="en-GB"/>
-        </w:rPr>
-        <w:t>-</w:t>
-      </w:r>
-      <w:r>
-        <w:rPr>
-          <w:rFonts w:asciiTheme="majorBidi" w:hAnsiTheme="majorBidi" w:cstheme="majorBidi"/>
-          <w:color w:val="000000"/>
-          <w:sz w:val="22"/>
-          <w:szCs w:val="22"/>
-          <w:lang w:val="en-GB"/>
-        </w:rPr>
-        <w:t>file, the GUI is opened empty and a</w:t>
-      </w:r>
-      <w:r>
-        <w:rPr>
-          <w:rFonts w:asciiTheme="majorBidi" w:hAnsiTheme="majorBidi" w:cstheme="majorBidi"/>
-          <w:color w:val="000000"/>
-          <w:sz w:val="22"/>
-          <w:szCs w:val="22"/>
-          <w:lang w:val="en-GB"/>
-        </w:rPr>
-        <w:t>n input-</w:t>
-      </w:r>
-      <w:r>
-        <w:rPr>
-          <w:rFonts w:asciiTheme="majorBidi" w:hAnsiTheme="majorBidi" w:cstheme="majorBidi"/>
-          <w:color w:val="000000"/>
-          <w:sz w:val="22"/>
-          <w:szCs w:val="22"/>
-          <w:lang w:val="en-GB"/>
-        </w:rPr>
-        <w:t xml:space="preserve">file </w:t>
-      </w:r>
-      <w:r>
-        <w:rPr>
-          <w:rFonts w:asciiTheme="majorBidi" w:hAnsiTheme="majorBidi" w:cstheme="majorBidi"/>
-          <w:color w:val="000000"/>
-          <w:sz w:val="22"/>
-          <w:szCs w:val="22"/>
-          <w:lang w:val="en-GB"/>
-        </w:rPr>
-        <w:t>can be loaded</w:t>
-      </w:r>
-      <w:r>
-        <w:rPr>
-          <w:rFonts w:asciiTheme="majorBidi" w:hAnsiTheme="majorBidi" w:cstheme="majorBidi"/>
-          <w:color w:val="000000"/>
-          <w:sz w:val="22"/>
-          <w:szCs w:val="22"/>
-          <w:lang w:val="en-GB"/>
-        </w:rPr>
-        <w:t xml:space="preserve"> from the ‘File’ menu.</w:t>
-      </w:r>
-    </w:p>
-    <w:p>
-      <w:pPr>
-        <w:tabs>
-          <w:tab w:val="left" w:pos="560"/>
-          <w:tab w:val="left" w:pos="1120"/>
-          <w:tab w:val="left" w:pos="1680"/>
-          <w:tab w:val="left" w:pos="2240"/>
-          <w:tab w:val="left" w:pos="2800"/>
-          <w:tab w:val="left" w:pos="3360"/>
-          <w:tab w:val="left" w:pos="3920"/>
-          <w:tab w:val="left" w:pos="4480"/>
-          <w:tab w:val="left" w:pos="5040"/>
-          <w:tab w:val="left" w:pos="5600"/>
-          <w:tab w:val="left" w:pos="6160"/>
-          <w:tab w:val="left" w:pos="6720"/>
-        </w:tabs>
-        <w:rPr>
-          <w:rFonts w:asciiTheme="majorBidi" w:hAnsiTheme="majorBidi" w:cstheme="majorBidi"/>
-          <w:color w:val="000000"/>
-          <w:sz w:val="22"/>
-          <w:szCs w:val="22"/>
-          <w:lang w:val="en-GB"/>
-        </w:rPr>
-      </w:pPr>
     </w:p>
     <w:p>
       <w:pPr>
@@ -6495,21 +5939,406 @@
           <w:color w:val="000000"/>
           <w:sz w:val="22"/>
           <w:szCs w:val="22"/>
+          <w:lang w:val="en-GB"/>
+        </w:rPr>
+      </w:pPr>
+    </w:p>
+    <w:p>
+      <w:pPr>
+        <w:pStyle w:val="NormalWeb"/>
+        <w:outlineLvl w:val="0"/>
+        <w:rPr>
+          <w:rFonts w:asciiTheme="majorBidi" w:hAnsiTheme="majorBidi" w:cstheme="majorBidi"/>
+          <w:color w:val="008E91"/>
+          <w:sz w:val="28"/>
+          <w:szCs w:val="28"/>
           <w:u w:val="single"/>
+        </w:rPr>
+      </w:pPr>
+      <w:bookmarkStart w:id="3" w:name="_Toc109124112"/>
+      <w:r>
+        <w:rPr>
+          <w:rFonts w:asciiTheme="majorBidi" w:hAnsiTheme="majorBidi" w:cstheme="majorBidi"/>
+          <w:color w:val="008E91"/>
+          <w:sz w:val="28"/>
+          <w:szCs w:val="28"/>
+          <w:u w:val="single"/>
+        </w:rPr>
+        <w:lastRenderedPageBreak/>
+        <w:t>Using the GUI-based visualization tool</w:t>
+      </w:r>
+      <w:bookmarkEnd w:id="3"/>
+    </w:p>
+    <w:p>
+      <w:pPr>
+        <w:pStyle w:val="NormalWeb"/>
+        <w:outlineLvl w:val="1"/>
+        <w:rPr>
+          <w:rFonts w:asciiTheme="majorBidi" w:hAnsiTheme="majorBidi" w:cstheme="majorBidi"/>
+          <w:color w:val="009193"/>
+          <w:u w:val="single"/>
+        </w:rPr>
+      </w:pPr>
+      <w:bookmarkStart w:id="4" w:name="_Toc109124113"/>
+      <w:r>
+        <w:rPr>
+          <w:rFonts w:asciiTheme="majorBidi" w:hAnsiTheme="majorBidi" w:cstheme="majorBidi"/>
+          <w:color w:val="009193"/>
+          <w:u w:val="single"/>
+        </w:rPr>
+        <w:t>Open the GUI from the command-line</w:t>
+      </w:r>
+      <w:bookmarkEnd w:id="4"/>
+    </w:p>
+    <w:p>
+      <w:pPr>
+        <w:pStyle w:val="NormalWeb"/>
+        <w:spacing w:after="0" w:afterAutospacing="0"/>
+        <w:rPr>
+          <w:rFonts w:asciiTheme="majorBidi" w:hAnsiTheme="majorBidi" w:cstheme="majorBidi"/>
+          <w:b/>
+          <w:bCs/>
+          <w:color w:val="000000" w:themeColor="text1"/>
+          <w:sz w:val="22"/>
+          <w:szCs w:val="22"/>
+        </w:rPr>
+      </w:pPr>
+      <w:r>
+        <w:rPr>
+          <w:rFonts w:asciiTheme="majorBidi" w:hAnsiTheme="majorBidi" w:cstheme="majorBidi"/>
+          <w:b/>
+          <w:bCs/>
+          <w:color w:val="000000" w:themeColor="text1"/>
+          <w:sz w:val="22"/>
+          <w:szCs w:val="22"/>
+        </w:rPr>
+        <w:t>Usage:</w:t>
+      </w:r>
+    </w:p>
+    <w:p>
+      <w:pPr>
+        <w:pStyle w:val="NormalWeb"/>
+        <w:spacing w:before="120" w:beforeAutospacing="0" w:after="120" w:afterAutospacing="0"/>
+        <w:rPr>
+          <w:rFonts w:asciiTheme="majorBidi" w:hAnsiTheme="majorBidi" w:cstheme="majorBidi"/>
+          <w:color w:val="000000"/>
+          <w:sz w:val="22"/>
+          <w:szCs w:val="22"/>
           <w:lang w:val="en-GB"/>
         </w:rPr>
       </w:pPr>
       <w:r>
         <w:rPr>
           <w:rFonts w:asciiTheme="majorBidi" w:hAnsiTheme="majorBidi" w:cstheme="majorBidi"/>
-          <w:color w:val="000000"/>
-          <w:sz w:val="22"/>
-          <w:szCs w:val="22"/>
-          <w:u w:val="single"/>
+          <w:color w:val="000000" w:themeColor="text1"/>
+          <w:sz w:val="22"/>
+          <w:szCs w:val="22"/>
+        </w:rPr>
+        <w:t>Within</w:t>
+      </w:r>
+      <w:r>
+        <w:rPr>
+          <w:rFonts w:asciiTheme="majorBidi" w:hAnsiTheme="majorBidi" w:cstheme="majorBidi"/>
+          <w:color w:val="000000" w:themeColor="text1"/>
+          <w:sz w:val="22"/>
+          <w:szCs w:val="22"/>
+        </w:rPr>
+        <w:t xml:space="preserve"> the activated </w:t>
+      </w:r>
+      <w:r>
+        <w:rPr>
+          <w:rFonts w:asciiTheme="majorBidi" w:hAnsiTheme="majorBidi" w:cstheme="majorBidi"/>
+          <w:color w:val="000000"/>
+          <w:sz w:val="22"/>
+          <w:szCs w:val="22"/>
           <w:lang w:val="en-GB"/>
         </w:rPr>
-        <w:t>Optional arguments:</w:t>
-      </w:r>
+        <w:t xml:space="preserve">clans_2_0 </w:t>
+      </w:r>
+      <w:proofErr w:type="spellStart"/>
+      <w:r>
+        <w:rPr>
+          <w:rFonts w:asciiTheme="majorBidi" w:hAnsiTheme="majorBidi" w:cstheme="majorBidi"/>
+          <w:color w:val="000000"/>
+          <w:sz w:val="22"/>
+          <w:szCs w:val="22"/>
+          <w:lang w:val="en-GB"/>
+        </w:rPr>
+        <w:t>conda</w:t>
+      </w:r>
+      <w:proofErr w:type="spellEnd"/>
+      <w:r>
+        <w:rPr>
+          <w:rFonts w:asciiTheme="majorBidi" w:hAnsiTheme="majorBidi" w:cstheme="majorBidi"/>
+          <w:color w:val="000000"/>
+          <w:sz w:val="22"/>
+          <w:szCs w:val="22"/>
+          <w:lang w:val="en-GB"/>
+        </w:rPr>
+        <w:t xml:space="preserve"> environment, type:</w:t>
+      </w:r>
+    </w:p>
+    <w:p>
+      <w:pPr>
+        <w:tabs>
+          <w:tab w:val="left" w:pos="560"/>
+          <w:tab w:val="left" w:pos="1120"/>
+          <w:tab w:val="left" w:pos="1680"/>
+          <w:tab w:val="left" w:pos="2240"/>
+          <w:tab w:val="left" w:pos="2800"/>
+          <w:tab w:val="left" w:pos="3360"/>
+          <w:tab w:val="left" w:pos="3920"/>
+          <w:tab w:val="left" w:pos="4480"/>
+          <w:tab w:val="left" w:pos="5040"/>
+          <w:tab w:val="left" w:pos="5600"/>
+          <w:tab w:val="left" w:pos="6160"/>
+          <w:tab w:val="left" w:pos="6720"/>
+        </w:tabs>
+        <w:rPr>
+          <w:rFonts w:asciiTheme="majorBidi" w:hAnsiTheme="majorBidi" w:cstheme="majorBidi"/>
+          <w:i/>
+          <w:iCs/>
+          <w:color w:val="000000"/>
+          <w:sz w:val="22"/>
+          <w:szCs w:val="22"/>
+          <w:lang w:val="en-GB"/>
+        </w:rPr>
+      </w:pPr>
+      <w:r>
+        <w:rPr>
+          <w:rFonts w:asciiTheme="majorBidi" w:hAnsiTheme="majorBidi" w:cstheme="majorBidi"/>
+          <w:i/>
+          <w:iCs/>
+          <w:color w:val="000000"/>
+          <w:sz w:val="22"/>
+          <w:szCs w:val="22"/>
+          <w:lang w:val="en-GB"/>
+        </w:rPr>
+        <w:t xml:space="preserve">python </w:t>
+      </w:r>
+      <w:r>
+        <w:rPr>
+          <w:rFonts w:asciiTheme="majorBidi" w:hAnsiTheme="majorBidi" w:cstheme="majorBidi"/>
+          <w:i/>
+          <w:iCs/>
+          <w:color w:val="000000"/>
+          <w:sz w:val="22"/>
+          <w:szCs w:val="22"/>
+          <w:lang w:val="en-GB"/>
+        </w:rPr>
+        <w:t xml:space="preserve">-m </w:t>
+      </w:r>
+      <w:r>
+        <w:rPr>
+          <w:rFonts w:asciiTheme="majorBidi" w:hAnsiTheme="majorBidi" w:cstheme="majorBidi"/>
+          <w:i/>
+          <w:iCs/>
+          <w:color w:val="000000"/>
+          <w:sz w:val="22"/>
+          <w:szCs w:val="22"/>
+          <w:lang w:val="en-GB"/>
+        </w:rPr>
+        <w:t>clans [</w:t>
+      </w:r>
+      <w:r>
+        <w:rPr>
+          <w:rFonts w:asciiTheme="majorBidi" w:hAnsiTheme="majorBidi" w:cstheme="majorBidi"/>
+          <w:color w:val="000000"/>
+          <w:sz w:val="22"/>
+          <w:szCs w:val="22"/>
+          <w:lang w:val="en-GB"/>
+        </w:rPr>
+        <w:t>-load &lt;network file path&gt;</w:t>
+      </w:r>
+      <w:r>
+        <w:rPr>
+          <w:rFonts w:asciiTheme="majorBidi" w:hAnsiTheme="majorBidi" w:cstheme="majorBidi"/>
+          <w:i/>
+          <w:iCs/>
+          <w:color w:val="000000"/>
+          <w:sz w:val="22"/>
+          <w:szCs w:val="22"/>
+          <w:lang w:val="en-GB"/>
+        </w:rPr>
+        <w:t>] [options]</w:t>
+      </w:r>
+    </w:p>
+    <w:p>
+      <w:pPr>
+        <w:tabs>
+          <w:tab w:val="left" w:pos="560"/>
+          <w:tab w:val="left" w:pos="1120"/>
+          <w:tab w:val="left" w:pos="1680"/>
+          <w:tab w:val="left" w:pos="2240"/>
+          <w:tab w:val="left" w:pos="2800"/>
+          <w:tab w:val="left" w:pos="3360"/>
+          <w:tab w:val="left" w:pos="3920"/>
+          <w:tab w:val="left" w:pos="4480"/>
+          <w:tab w:val="left" w:pos="5040"/>
+          <w:tab w:val="left" w:pos="5600"/>
+          <w:tab w:val="left" w:pos="6160"/>
+          <w:tab w:val="left" w:pos="6720"/>
+        </w:tabs>
+        <w:rPr>
+          <w:rFonts w:asciiTheme="majorBidi" w:hAnsiTheme="majorBidi" w:cstheme="majorBidi"/>
+          <w:color w:val="000000"/>
+          <w:sz w:val="22"/>
+          <w:szCs w:val="22"/>
+          <w:lang w:val="en-GB"/>
+        </w:rPr>
+      </w:pPr>
+    </w:p>
+    <w:p>
+      <w:pPr>
+        <w:tabs>
+          <w:tab w:val="left" w:pos="560"/>
+          <w:tab w:val="left" w:pos="1120"/>
+          <w:tab w:val="left" w:pos="1680"/>
+          <w:tab w:val="left" w:pos="2240"/>
+          <w:tab w:val="left" w:pos="2800"/>
+          <w:tab w:val="left" w:pos="3360"/>
+          <w:tab w:val="left" w:pos="3920"/>
+          <w:tab w:val="left" w:pos="4480"/>
+          <w:tab w:val="left" w:pos="5040"/>
+          <w:tab w:val="left" w:pos="5600"/>
+          <w:tab w:val="left" w:pos="6160"/>
+          <w:tab w:val="left" w:pos="6720"/>
+        </w:tabs>
+        <w:rPr>
+          <w:rFonts w:asciiTheme="majorBidi" w:hAnsiTheme="majorBidi" w:cstheme="majorBidi"/>
+          <w:color w:val="000000"/>
+          <w:sz w:val="22"/>
+          <w:szCs w:val="22"/>
+          <w:lang w:val="en-GB"/>
+        </w:rPr>
+      </w:pPr>
+      <w:r>
+        <w:rPr>
+          <w:rFonts w:asciiTheme="majorBidi" w:hAnsiTheme="majorBidi" w:cstheme="majorBidi"/>
+          <w:color w:val="000000"/>
+          <w:sz w:val="22"/>
+          <w:szCs w:val="22"/>
+          <w:lang w:val="en-GB"/>
+        </w:rPr>
+        <w:t xml:space="preserve">When clans </w:t>
+      </w:r>
+      <w:proofErr w:type="gramStart"/>
+      <w:r>
+        <w:rPr>
+          <w:rFonts w:asciiTheme="majorBidi" w:hAnsiTheme="majorBidi" w:cstheme="majorBidi"/>
+          <w:color w:val="000000"/>
+          <w:sz w:val="22"/>
+          <w:szCs w:val="22"/>
+          <w:lang w:val="en-GB"/>
+        </w:rPr>
+        <w:t>is</w:t>
+      </w:r>
+      <w:proofErr w:type="gramEnd"/>
+      <w:r>
+        <w:rPr>
+          <w:rFonts w:asciiTheme="majorBidi" w:hAnsiTheme="majorBidi" w:cstheme="majorBidi"/>
+          <w:color w:val="000000"/>
+          <w:sz w:val="22"/>
+          <w:szCs w:val="22"/>
+          <w:lang w:val="en-GB"/>
+        </w:rPr>
+        <w:t xml:space="preserve"> executed without an</w:t>
+      </w:r>
+      <w:r>
+        <w:rPr>
+          <w:rFonts w:asciiTheme="majorBidi" w:hAnsiTheme="majorBidi" w:cstheme="majorBidi"/>
+          <w:color w:val="000000"/>
+          <w:sz w:val="22"/>
+          <w:szCs w:val="22"/>
+          <w:lang w:val="en-GB"/>
+        </w:rPr>
+        <w:t xml:space="preserve"> input</w:t>
+      </w:r>
+      <w:r>
+        <w:rPr>
+          <w:rFonts w:asciiTheme="majorBidi" w:hAnsiTheme="majorBidi" w:cstheme="majorBidi"/>
+          <w:color w:val="000000"/>
+          <w:sz w:val="22"/>
+          <w:szCs w:val="22"/>
+          <w:lang w:val="en-GB"/>
+        </w:rPr>
+        <w:t>-</w:t>
+      </w:r>
+      <w:r>
+        <w:rPr>
+          <w:rFonts w:asciiTheme="majorBidi" w:hAnsiTheme="majorBidi" w:cstheme="majorBidi"/>
+          <w:color w:val="000000"/>
+          <w:sz w:val="22"/>
+          <w:szCs w:val="22"/>
+          <w:lang w:val="en-GB"/>
+        </w:rPr>
+        <w:t>file, the GUI is opened empty and a</w:t>
+      </w:r>
+      <w:r>
+        <w:rPr>
+          <w:rFonts w:asciiTheme="majorBidi" w:hAnsiTheme="majorBidi" w:cstheme="majorBidi"/>
+          <w:color w:val="000000"/>
+          <w:sz w:val="22"/>
+          <w:szCs w:val="22"/>
+          <w:lang w:val="en-GB"/>
+        </w:rPr>
+        <w:t>n input-</w:t>
+      </w:r>
+      <w:r>
+        <w:rPr>
+          <w:rFonts w:asciiTheme="majorBidi" w:hAnsiTheme="majorBidi" w:cstheme="majorBidi"/>
+          <w:color w:val="000000"/>
+          <w:sz w:val="22"/>
+          <w:szCs w:val="22"/>
+          <w:lang w:val="en-GB"/>
+        </w:rPr>
+        <w:t xml:space="preserve">file </w:t>
+      </w:r>
+      <w:r>
+        <w:rPr>
+          <w:rFonts w:asciiTheme="majorBidi" w:hAnsiTheme="majorBidi" w:cstheme="majorBidi"/>
+          <w:color w:val="000000"/>
+          <w:sz w:val="22"/>
+          <w:szCs w:val="22"/>
+          <w:lang w:val="en-GB"/>
+        </w:rPr>
+        <w:t>can be loaded</w:t>
+      </w:r>
+      <w:r>
+        <w:rPr>
+          <w:rFonts w:asciiTheme="majorBidi" w:hAnsiTheme="majorBidi" w:cstheme="majorBidi"/>
+          <w:color w:val="000000"/>
+          <w:sz w:val="22"/>
+          <w:szCs w:val="22"/>
+          <w:lang w:val="en-GB"/>
+        </w:rPr>
+        <w:t xml:space="preserve"> from the ‘File’ menu.</w:t>
+      </w:r>
+    </w:p>
+    <w:p>
+      <w:pPr>
+        <w:tabs>
+          <w:tab w:val="left" w:pos="560"/>
+          <w:tab w:val="left" w:pos="1120"/>
+          <w:tab w:val="left" w:pos="1680"/>
+          <w:tab w:val="left" w:pos="2240"/>
+          <w:tab w:val="left" w:pos="2800"/>
+          <w:tab w:val="left" w:pos="3360"/>
+          <w:tab w:val="left" w:pos="3920"/>
+          <w:tab w:val="left" w:pos="4480"/>
+          <w:tab w:val="left" w:pos="5040"/>
+          <w:tab w:val="left" w:pos="5600"/>
+          <w:tab w:val="left" w:pos="6160"/>
+          <w:tab w:val="left" w:pos="6720"/>
+        </w:tabs>
+        <w:rPr>
+          <w:rFonts w:asciiTheme="majorBidi" w:hAnsiTheme="majorBidi" w:cstheme="majorBidi"/>
+          <w:color w:val="000000"/>
+          <w:sz w:val="22"/>
+          <w:szCs w:val="22"/>
+          <w:lang w:val="en-GB"/>
+        </w:rPr>
+      </w:pPr>
     </w:p>
     <w:p>
       <w:pPr>
@@ -6533,6 +6362,7 @@
           <w:color w:val="000000"/>
           <w:sz w:val="22"/>
           <w:szCs w:val="22"/>
+          <w:u w:val="single"/>
           <w:lang w:val="en-GB"/>
         </w:rPr>
       </w:pPr>
@@ -6542,9 +6372,10 @@
           <w:color w:val="000000"/>
           <w:sz w:val="22"/>
           <w:szCs w:val="22"/>
+          <w:u w:val="single"/>
           <w:lang w:val="en-GB"/>
         </w:rPr>
-        <w:t>-load &lt;network file path&gt;: Load an existing network file in CLANS or tab-delimited formats.</w:t>
+        <w:t>Optional arguments:</w:t>
       </w:r>
     </w:p>
     <w:p>
@@ -6580,39 +6411,7 @@
           <w:szCs w:val="22"/>
           <w:lang w:val="en-GB"/>
         </w:rPr>
-        <w:t>-</w:t>
-      </w:r>
-      <w:proofErr w:type="spellStart"/>
-      <w:r>
-        <w:rPr>
-          <w:rFonts w:asciiTheme="majorBidi" w:hAnsiTheme="majorBidi" w:cstheme="majorBidi"/>
-          <w:color w:val="000000"/>
-          <w:sz w:val="22"/>
-          <w:szCs w:val="22"/>
-          <w:lang w:val="en-GB"/>
-        </w:rPr>
-        <w:t>input_</w:t>
-      </w:r>
-      <w:r>
-        <w:rPr>
-          <w:rFonts w:asciiTheme="majorBidi" w:hAnsiTheme="majorBidi" w:cstheme="majorBidi"/>
-          <w:color w:val="000000"/>
-          <w:sz w:val="22"/>
-          <w:szCs w:val="22"/>
-          <w:lang w:val="en-GB"/>
-        </w:rPr>
-        <w:t>format</w:t>
-      </w:r>
-      <w:proofErr w:type="spellEnd"/>
-      <w:r>
-        <w:rPr>
-          <w:rFonts w:asciiTheme="majorBidi" w:hAnsiTheme="majorBidi" w:cstheme="majorBidi"/>
-          <w:color w:val="000000"/>
-          <w:sz w:val="22"/>
-          <w:szCs w:val="22"/>
-          <w:lang w:val="en-GB"/>
-        </w:rPr>
-        <w:t xml:space="preserve"> &lt;’clans’/’delimited’&gt;: The format of the network input file (default is ‘clans’ format).</w:t>
+        <w:t>-load &lt;network file path&gt;: Load an existing network file in CLANS or tab-delimited formats.</w:t>
       </w:r>
     </w:p>
     <w:p>
@@ -6659,7 +6458,17 @@
           <w:szCs w:val="22"/>
           <w:lang w:val="en-GB"/>
         </w:rPr>
-        <w:t>dorounds</w:t>
+        <w:t>input_</w:t>
+      </w:r>
+      <w:r>
+        <w:rPr>
+          <w:rFonts w:asciiTheme="majorBidi" w:hAnsiTheme="majorBidi" w:cstheme="majorBidi"/>
+          <w:color w:val="000000"/>
+          <w:sz w:val="22"/>
+          <w:szCs w:val="22"/>
+          <w:lang w:val="en-GB"/>
+        </w:rPr>
+        <w:t>format</w:t>
       </w:r>
       <w:proofErr w:type="spellEnd"/>
       <w:r>
@@ -6670,130 +6479,7 @@
           <w:szCs w:val="22"/>
           <w:lang w:val="en-GB"/>
         </w:rPr>
-        <w:t xml:space="preserve"> &lt;number of iterations&gt;: Number of clustering iterations to perform (default=0)</w:t>
-      </w:r>
-    </w:p>
-    <w:p>
-      <w:pPr>
-        <w:tabs>
-          <w:tab w:val="left" w:pos="560"/>
-          <w:tab w:val="left" w:pos="1120"/>
-          <w:tab w:val="left" w:pos="1680"/>
-          <w:tab w:val="left" w:pos="2240"/>
-          <w:tab w:val="left" w:pos="2800"/>
-          <w:tab w:val="left" w:pos="3360"/>
-          <w:tab w:val="left" w:pos="3920"/>
-          <w:tab w:val="left" w:pos="4480"/>
-          <w:tab w:val="left" w:pos="5040"/>
-          <w:tab w:val="left" w:pos="5600"/>
-          <w:tab w:val="left" w:pos="6160"/>
-          <w:tab w:val="left" w:pos="6720"/>
-        </w:tabs>
-        <w:rPr>
-          <w:rFonts w:asciiTheme="majorBidi" w:hAnsiTheme="majorBidi" w:cstheme="majorBidi"/>
-          <w:color w:val="000000"/>
-          <w:sz w:val="22"/>
-          <w:szCs w:val="22"/>
-          <w:lang w:val="en-GB"/>
-        </w:rPr>
-      </w:pPr>
-      <w:r>
-        <w:rPr>
-          <w:rFonts w:asciiTheme="majorBidi" w:hAnsiTheme="majorBidi" w:cstheme="majorBidi"/>
-          <w:color w:val="000000"/>
-          <w:sz w:val="22"/>
-          <w:szCs w:val="22"/>
-          <w:lang w:val="en-GB"/>
-        </w:rPr>
-        <w:t>-</w:t>
-      </w:r>
-      <w:proofErr w:type="spellStart"/>
-      <w:r>
-        <w:rPr>
-          <w:rFonts w:asciiTheme="majorBidi" w:hAnsiTheme="majorBidi" w:cstheme="majorBidi"/>
-          <w:color w:val="000000"/>
-          <w:sz w:val="22"/>
-          <w:szCs w:val="22"/>
-          <w:lang w:val="en-GB"/>
-        </w:rPr>
-        <w:t>pval</w:t>
-      </w:r>
-      <w:proofErr w:type="spellEnd"/>
-      <w:r>
-        <w:rPr>
-          <w:rFonts w:asciiTheme="majorBidi" w:hAnsiTheme="majorBidi" w:cstheme="majorBidi"/>
-          <w:color w:val="000000"/>
-          <w:sz w:val="22"/>
-          <w:szCs w:val="22"/>
-          <w:lang w:val="en-GB"/>
-        </w:rPr>
-        <w:t xml:space="preserve"> &lt;similarity threshold&gt;: A threshold for the similarity score (default=0.0001). </w:t>
-      </w:r>
-    </w:p>
-    <w:p>
-      <w:pPr>
-        <w:tabs>
-          <w:tab w:val="left" w:pos="560"/>
-          <w:tab w:val="left" w:pos="1120"/>
-          <w:tab w:val="left" w:pos="1680"/>
-          <w:tab w:val="left" w:pos="2240"/>
-          <w:tab w:val="left" w:pos="2800"/>
-          <w:tab w:val="left" w:pos="3360"/>
-          <w:tab w:val="left" w:pos="3920"/>
-          <w:tab w:val="left" w:pos="4480"/>
-          <w:tab w:val="left" w:pos="5040"/>
-          <w:tab w:val="left" w:pos="5600"/>
-          <w:tab w:val="left" w:pos="6160"/>
-          <w:tab w:val="left" w:pos="6720"/>
-        </w:tabs>
-        <w:rPr>
-          <w:rFonts w:asciiTheme="majorBidi" w:hAnsiTheme="majorBidi" w:cstheme="majorBidi"/>
-          <w:color w:val="000000"/>
-          <w:sz w:val="22"/>
-          <w:szCs w:val="22"/>
-          <w:rtl/>
-        </w:rPr>
-      </w:pPr>
-      <w:r>
-        <w:rPr>
-          <w:rFonts w:asciiTheme="majorBidi" w:hAnsiTheme="majorBidi" w:cstheme="majorBidi"/>
-          <w:color w:val="000000"/>
-          <w:sz w:val="22"/>
-          <w:szCs w:val="22"/>
-          <w:lang w:val="en-GB"/>
-        </w:rPr>
-        <w:t>In case the similarity scores type is ‘</w:t>
-      </w:r>
-      <w:proofErr w:type="spellStart"/>
-      <w:r>
-        <w:rPr>
-          <w:rFonts w:asciiTheme="majorBidi" w:hAnsiTheme="majorBidi" w:cstheme="majorBidi"/>
-          <w:color w:val="000000"/>
-          <w:sz w:val="22"/>
-          <w:szCs w:val="22"/>
-          <w:lang w:val="en-GB"/>
-        </w:rPr>
-        <w:t>hsp</w:t>
-      </w:r>
-      <w:proofErr w:type="spellEnd"/>
-      <w:r>
-        <w:rPr>
-          <w:rFonts w:asciiTheme="majorBidi" w:hAnsiTheme="majorBidi" w:cstheme="majorBidi"/>
-          <w:color w:val="000000"/>
-          <w:sz w:val="22"/>
-          <w:szCs w:val="22"/>
-          <w:lang w:val="en-GB"/>
-        </w:rPr>
-        <w:t xml:space="preserve">’ (result of a BLAST search), </w:t>
-      </w:r>
-      <w:r>
-        <w:rPr>
-          <w:rFonts w:asciiTheme="majorBidi" w:hAnsiTheme="majorBidi" w:cstheme="majorBidi"/>
-          <w:color w:val="000000"/>
-          <w:sz w:val="22"/>
-          <w:szCs w:val="22"/>
-        </w:rPr>
-        <w:t>sequences with scores below the    threshold are considered connected.</w:t>
+        <w:t xml:space="preserve"> &lt;’clans’/’delimited’&gt;: The format of the network input file (default is ‘clans’ format).</w:t>
       </w:r>
     </w:p>
     <w:p>
@@ -6829,8 +6515,123 @@
           <w:szCs w:val="22"/>
           <w:lang w:val="en-GB"/>
         </w:rPr>
+        <w:t>-</w:t>
+      </w:r>
+      <w:proofErr w:type="spellStart"/>
+      <w:r>
+        <w:rPr>
+          <w:rFonts w:asciiTheme="majorBidi" w:hAnsiTheme="majorBidi" w:cstheme="majorBidi"/>
+          <w:color w:val="000000"/>
+          <w:sz w:val="22"/>
+          <w:szCs w:val="22"/>
+          <w:lang w:val="en-GB"/>
+        </w:rPr>
+        <w:t>dorounds</w:t>
+      </w:r>
+      <w:proofErr w:type="spellEnd"/>
+      <w:r>
+        <w:rPr>
+          <w:rFonts w:asciiTheme="majorBidi" w:hAnsiTheme="majorBidi" w:cstheme="majorBidi"/>
+          <w:color w:val="000000"/>
+          <w:sz w:val="22"/>
+          <w:szCs w:val="22"/>
+          <w:lang w:val="en-GB"/>
+        </w:rPr>
+        <w:t xml:space="preserve"> &lt;number of iterations&gt;: Number of clustering iterations to perform (default=0)</w:t>
+      </w:r>
+    </w:p>
+    <w:p>
+      <w:pPr>
+        <w:tabs>
+          <w:tab w:val="left" w:pos="560"/>
+          <w:tab w:val="left" w:pos="1120"/>
+          <w:tab w:val="left" w:pos="1680"/>
+          <w:tab w:val="left" w:pos="2240"/>
+          <w:tab w:val="left" w:pos="2800"/>
+          <w:tab w:val="left" w:pos="3360"/>
+          <w:tab w:val="left" w:pos="3920"/>
+          <w:tab w:val="left" w:pos="4480"/>
+          <w:tab w:val="left" w:pos="5040"/>
+          <w:tab w:val="left" w:pos="5600"/>
+          <w:tab w:val="left" w:pos="6160"/>
+          <w:tab w:val="left" w:pos="6720"/>
+        </w:tabs>
+        <w:rPr>
+          <w:rFonts w:asciiTheme="majorBidi" w:hAnsiTheme="majorBidi" w:cstheme="majorBidi"/>
+          <w:color w:val="000000"/>
+          <w:sz w:val="22"/>
+          <w:szCs w:val="22"/>
+          <w:lang w:val="en-GB"/>
+        </w:rPr>
+      </w:pPr>
+      <w:r>
+        <w:rPr>
+          <w:rFonts w:asciiTheme="majorBidi" w:hAnsiTheme="majorBidi" w:cstheme="majorBidi"/>
+          <w:color w:val="000000"/>
+          <w:sz w:val="22"/>
+          <w:szCs w:val="22"/>
+          <w:lang w:val="en-GB"/>
+        </w:rPr>
+        <w:t>-</w:t>
+      </w:r>
+      <w:proofErr w:type="spellStart"/>
+      <w:r>
+        <w:rPr>
+          <w:rFonts w:asciiTheme="majorBidi" w:hAnsiTheme="majorBidi" w:cstheme="majorBidi"/>
+          <w:color w:val="000000"/>
+          <w:sz w:val="22"/>
+          <w:szCs w:val="22"/>
+          <w:lang w:val="en-GB"/>
+        </w:rPr>
+        <w:t>pval</w:t>
+      </w:r>
+      <w:proofErr w:type="spellEnd"/>
+      <w:r>
+        <w:rPr>
+          <w:rFonts w:asciiTheme="majorBidi" w:hAnsiTheme="majorBidi" w:cstheme="majorBidi"/>
+          <w:color w:val="000000"/>
+          <w:sz w:val="22"/>
+          <w:szCs w:val="22"/>
+          <w:lang w:val="en-GB"/>
+        </w:rPr>
+        <w:t xml:space="preserve"> &lt;similarity threshold&gt;: A threshold for the similarity score (default=0.0001). </w:t>
+      </w:r>
+    </w:p>
+    <w:p>
+      <w:pPr>
+        <w:tabs>
+          <w:tab w:val="left" w:pos="560"/>
+          <w:tab w:val="left" w:pos="1120"/>
+          <w:tab w:val="left" w:pos="1680"/>
+          <w:tab w:val="left" w:pos="2240"/>
+          <w:tab w:val="left" w:pos="2800"/>
+          <w:tab w:val="left" w:pos="3360"/>
+          <w:tab w:val="left" w:pos="3920"/>
+          <w:tab w:val="left" w:pos="4480"/>
+          <w:tab w:val="left" w:pos="5040"/>
+          <w:tab w:val="left" w:pos="5600"/>
+          <w:tab w:val="left" w:pos="6160"/>
+          <w:tab w:val="left" w:pos="6720"/>
+        </w:tabs>
+        <w:rPr>
+          <w:rFonts w:asciiTheme="majorBidi" w:hAnsiTheme="majorBidi" w:cstheme="majorBidi"/>
+          <w:color w:val="000000"/>
+          <w:sz w:val="22"/>
+          <w:szCs w:val="22"/>
+          <w:rtl/>
+        </w:rPr>
+      </w:pPr>
+      <w:r>
+        <w:rPr>
+          <w:rFonts w:asciiTheme="majorBidi" w:hAnsiTheme="majorBidi" w:cstheme="majorBidi"/>
+          <w:color w:val="000000"/>
+          <w:sz w:val="22"/>
+          <w:szCs w:val="22"/>
+          <w:lang w:val="en-GB"/>
+        </w:rPr>
         <w:t>In case the similarity scores type is ‘</w:t>
       </w:r>
+      <w:proofErr w:type="spellStart"/>
       <w:r>
         <w:rPr>
           <w:rFonts w:asciiTheme="majorBidi" w:hAnsiTheme="majorBidi" w:cstheme="majorBidi"/>
@@ -6839,8 +6640,9 @@
           <w:szCs w:val="22"/>
           <w:lang w:val="en-GB"/>
         </w:rPr>
-        <w:t>score</w:t>
-      </w:r>
+        <w:t>hsp</w:t>
+      </w:r>
+      <w:proofErr w:type="spellEnd"/>
       <w:r>
         <w:rPr>
           <w:rFonts w:asciiTheme="majorBidi" w:hAnsiTheme="majorBidi" w:cstheme="majorBidi"/>
@@ -6849,27 +6651,16 @@
           <w:szCs w:val="22"/>
           <w:lang w:val="en-GB"/>
         </w:rPr>
-        <w:t>’ (</w:t>
-      </w:r>
-      <w:r>
-        <w:rPr>
-          <w:rFonts w:asciiTheme="majorBidi" w:hAnsiTheme="majorBidi" w:cstheme="majorBidi"/>
-          <w:color w:val="000000"/>
-          <w:sz w:val="22"/>
-          <w:szCs w:val="22"/>
-          <w:lang w:val="en-GB"/>
-        </w:rPr>
-        <w:t>0-1 values</w:t>
-      </w:r>
-      <w:r>
-        <w:rPr>
-          <w:rFonts w:asciiTheme="majorBidi" w:hAnsiTheme="majorBidi" w:cstheme="majorBidi"/>
-          <w:color w:val="000000"/>
-          <w:sz w:val="22"/>
-          <w:szCs w:val="22"/>
-          <w:lang w:val="en-GB"/>
-        </w:rPr>
-        <w:t xml:space="preserve">), the sequences with scores above the threshold are considered connected. The default in this case is 0.1. </w:t>
+        <w:t xml:space="preserve">’ (result of a BLAST search), </w:t>
+      </w:r>
+      <w:r>
+        <w:rPr>
+          <w:rFonts w:asciiTheme="majorBidi" w:hAnsiTheme="majorBidi" w:cstheme="majorBidi"/>
+          <w:color w:val="000000"/>
+          <w:sz w:val="22"/>
+          <w:szCs w:val="22"/>
+        </w:rPr>
+        <w:t>sequences with scores below the    threshold are considered connected.</w:t>
       </w:r>
     </w:p>
     <w:p>
@@ -6905,7 +6696,47 @@
           <w:szCs w:val="22"/>
           <w:lang w:val="en-GB"/>
         </w:rPr>
-        <w:t xml:space="preserve">-h, --help: Show this help message and exit </w:t>
+        <w:t>In case the similarity scores type is ‘</w:t>
+      </w:r>
+      <w:r>
+        <w:rPr>
+          <w:rFonts w:asciiTheme="majorBidi" w:hAnsiTheme="majorBidi" w:cstheme="majorBidi"/>
+          <w:color w:val="000000"/>
+          <w:sz w:val="22"/>
+          <w:szCs w:val="22"/>
+          <w:lang w:val="en-GB"/>
+        </w:rPr>
+        <w:t>score</w:t>
+      </w:r>
+      <w:r>
+        <w:rPr>
+          <w:rFonts w:asciiTheme="majorBidi" w:hAnsiTheme="majorBidi" w:cstheme="majorBidi"/>
+          <w:color w:val="000000"/>
+          <w:sz w:val="22"/>
+          <w:szCs w:val="22"/>
+          <w:lang w:val="en-GB"/>
+        </w:rPr>
+        <w:t>’ (</w:t>
+      </w:r>
+      <w:r>
+        <w:rPr>
+          <w:rFonts w:asciiTheme="majorBidi" w:hAnsiTheme="majorBidi" w:cstheme="majorBidi"/>
+          <w:color w:val="000000"/>
+          <w:sz w:val="22"/>
+          <w:szCs w:val="22"/>
+          <w:lang w:val="en-GB"/>
+        </w:rPr>
+        <w:t>0-1 values</w:t>
+      </w:r>
+      <w:r>
+        <w:rPr>
+          <w:rFonts w:asciiTheme="majorBidi" w:hAnsiTheme="majorBidi" w:cstheme="majorBidi"/>
+          <w:color w:val="000000"/>
+          <w:sz w:val="22"/>
+          <w:szCs w:val="22"/>
+          <w:lang w:val="en-GB"/>
+        </w:rPr>
+        <w:t xml:space="preserve">), the sequences with scores above the threshold are considered connected. The default in this case is 0.1. </w:t>
       </w:r>
     </w:p>
     <w:p>
@@ -6941,6 +6772,42 @@
           <w:szCs w:val="22"/>
           <w:lang w:val="en-GB"/>
         </w:rPr>
+        <w:t xml:space="preserve">-h, --help: Show this help message and exit </w:t>
+      </w:r>
+    </w:p>
+    <w:p>
+      <w:pPr>
+        <w:tabs>
+          <w:tab w:val="left" w:pos="560"/>
+          <w:tab w:val="left" w:pos="1120"/>
+          <w:tab w:val="left" w:pos="1680"/>
+          <w:tab w:val="left" w:pos="2240"/>
+          <w:tab w:val="left" w:pos="2800"/>
+          <w:tab w:val="left" w:pos="3360"/>
+          <w:tab w:val="left" w:pos="3920"/>
+          <w:tab w:val="left" w:pos="4480"/>
+          <w:tab w:val="left" w:pos="5040"/>
+          <w:tab w:val="left" w:pos="5600"/>
+          <w:tab w:val="left" w:pos="6160"/>
+          <w:tab w:val="left" w:pos="6720"/>
+        </w:tabs>
+        <w:spacing w:after="120"/>
+        <w:rPr>
+          <w:rFonts w:asciiTheme="majorBidi" w:hAnsiTheme="majorBidi" w:cstheme="majorBidi"/>
+          <w:color w:val="000000"/>
+          <w:sz w:val="22"/>
+          <w:szCs w:val="22"/>
+          <w:lang w:val="en-GB"/>
+        </w:rPr>
+      </w:pPr>
+      <w:r>
+        <w:rPr>
+          <w:rFonts w:asciiTheme="majorBidi" w:hAnsiTheme="majorBidi" w:cstheme="majorBidi"/>
+          <w:color w:val="000000"/>
+          <w:sz w:val="22"/>
+          <w:szCs w:val="22"/>
+          <w:lang w:val="en-GB"/>
+        </w:rPr>
         <w:t xml:space="preserve">--debug: Run in debug mode (prints debug </w:t>
       </w:r>
       <w:r>
@@ -7557,17 +7424,6 @@
           <w:szCs w:val="22"/>
         </w:rPr>
         <w:br/>
-      </w:r>
-      <w:r>
-        <w:rPr>
-          <w:rFonts w:asciiTheme="majorBidi" w:hAnsiTheme="majorBidi" w:cstheme="majorBidi"/>
-          <w:i/>
-          <w:iCs/>
-          <w:color w:val="000000" w:themeColor="text1"/>
-          <w:sz w:val="22"/>
-          <w:szCs w:val="22"/>
-        </w:rPr>
-        <w:lastRenderedPageBreak/>
         <w:t>1 0.298 0.631 0.913</w:t>
       </w:r>
       <w:r>
@@ -7646,6 +7502,7 @@
           <w:szCs w:val="22"/>
           <w:lang w:val="de-DE"/>
         </w:rPr>
+        <w:lastRenderedPageBreak/>
         <w:t>&lt;</w:t>
       </w:r>
       <w:proofErr w:type="spellStart"/>
@@ -9149,7 +9006,6 @@
           <w:sz w:val="22"/>
           <w:szCs w:val="22"/>
         </w:rPr>
-        <w:lastRenderedPageBreak/>
         <w:t>&lt;</w:t>
       </w:r>
       <w:proofErr w:type="spellStart"/>
@@ -9296,6 +9152,7 @@
           <w:sz w:val="22"/>
           <w:szCs w:val="22"/>
         </w:rPr>
+        <w:lastRenderedPageBreak/>
         <w:t>values=0.07 0.94 0.56 0.01 0.25 0.53</w:t>
       </w:r>
     </w:p>
@@ -10407,6 +10264,7 @@
         </w:rPr>
         <w:t>The graph area of the current CLANS session can be saved as an image in one of the following formats: PNG, Tiff, Jpeg and EPS.</w:t>
       </w:r>
+      <w:bookmarkStart w:id="9" w:name="_Toc109124118"/>
     </w:p>
     <w:p>
       <w:pPr>
@@ -10419,62 +10277,12 @@
           <w:u w:val="single"/>
         </w:rPr>
       </w:pPr>
-      <w:bookmarkStart w:id="9" w:name="_Toc109124118"/>
-    </w:p>
-    <w:p>
-      <w:pPr>
-        <w:pStyle w:val="NormalWeb"/>
-        <w:spacing w:before="360" w:beforeAutospacing="0" w:after="120" w:afterAutospacing="0"/>
-        <w:outlineLvl w:val="1"/>
+      <w:r>
         <w:rPr>
           <w:rFonts w:asciiTheme="majorBidi" w:hAnsiTheme="majorBidi" w:cstheme="majorBidi"/>
           <w:color w:val="009193"/>
           <w:u w:val="single"/>
         </w:rPr>
-      </w:pPr>
-    </w:p>
-    <w:p>
-      <w:pPr>
-        <w:pStyle w:val="NormalWeb"/>
-        <w:spacing w:before="360" w:beforeAutospacing="0" w:after="120" w:afterAutospacing="0"/>
-        <w:outlineLvl w:val="1"/>
-        <w:rPr>
-          <w:rFonts w:asciiTheme="majorBidi" w:hAnsiTheme="majorBidi" w:cstheme="majorBidi"/>
-          <w:color w:val="009193"/>
-          <w:u w:val="single"/>
-        </w:rPr>
-      </w:pPr>
-    </w:p>
-    <w:p>
-      <w:pPr>
-        <w:pStyle w:val="NormalWeb"/>
-        <w:spacing w:before="360" w:beforeAutospacing="0" w:after="120" w:afterAutospacing="0"/>
-        <w:outlineLvl w:val="1"/>
-        <w:rPr>
-          <w:rFonts w:asciiTheme="majorBidi" w:hAnsiTheme="majorBidi" w:cstheme="majorBidi"/>
-          <w:color w:val="009193"/>
-          <w:u w:val="single"/>
-        </w:rPr>
-      </w:pPr>
-    </w:p>
-    <w:p>
-      <w:pPr>
-        <w:pStyle w:val="NormalWeb"/>
-        <w:spacing w:before="360" w:beforeAutospacing="0" w:after="120" w:afterAutospacing="0"/>
-        <w:outlineLvl w:val="1"/>
-        <w:rPr>
-          <w:rFonts w:asciiTheme="majorBidi" w:hAnsiTheme="majorBidi" w:cstheme="majorBidi"/>
-          <w:color w:val="009193"/>
-          <w:u w:val="single"/>
-        </w:rPr>
-      </w:pPr>
-      <w:r>
-        <w:rPr>
-          <w:rFonts w:asciiTheme="majorBidi" w:hAnsiTheme="majorBidi" w:cstheme="majorBidi"/>
-          <w:color w:val="009193"/>
-          <w:u w:val="single"/>
-        </w:rPr>
-        <w:lastRenderedPageBreak/>
         <w:t>The Graphical User Interface (GUI) controls</w:t>
       </w:r>
       <w:bookmarkEnd w:id="9"/>
@@ -10611,6 +10419,7 @@
           <w:sz w:val="22"/>
           <w:szCs w:val="22"/>
         </w:rPr>
+        <w:lastRenderedPageBreak/>
         <w:t xml:space="preserve">CLANS format: A file that was generated by any version of the CLANS program or by the </w:t>
       </w:r>
       <w:hyperlink r:id="rId11" w:tooltip="https://toolkit.tuebingen.mpg.de/tools/clans" w:history="1">
@@ -11554,7 +11363,6 @@
           <w:sz w:val="22"/>
           <w:szCs w:val="22"/>
         </w:rPr>
-        <w:lastRenderedPageBreak/>
         <w:t xml:space="preserve">Usage: </w:t>
       </w:r>
       <w:r>
@@ -11608,6 +11416,7 @@
           <w:sz w:val="22"/>
           <w:szCs w:val="22"/>
         </w:rPr>
+        <w:lastRenderedPageBreak/>
         <w:t>The sequences, for which taxonomic information could not be extracted, or a specific taxonomic level is missing, are grouped together as ‘Not assigned’.</w:t>
       </w:r>
     </w:p>
@@ -12629,7 +12438,6 @@
           <w:sz w:val="22"/>
           <w:szCs w:val="22"/>
         </w:rPr>
-        <w:lastRenderedPageBreak/>
         <w:t>The sequence name as it is given in the input file. When the input was provided in CLANS/FASTA format, the sequence ID is the sequence header.</w:t>
       </w:r>
     </w:p>
@@ -12790,6 +12598,7 @@
           <w:color w:val="000000" w:themeColor="text1"/>
           <w:u w:val="single"/>
         </w:rPr>
+        <w:lastRenderedPageBreak/>
         <w:t>Interaction with the graph area</w:t>
       </w:r>
       <w:bookmarkEnd w:id="16"/>
@@ -13365,6 +13174,7 @@
         </w:rPr>
         <w:t xml:space="preserve"> is done by scrolling the mouse down/up. It is in possible in all interaction modes.</w:t>
       </w:r>
+      <w:bookmarkStart w:id="20" w:name="_Toc109124129"/>
     </w:p>
     <w:p>
       <w:pPr>
@@ -13373,42 +13183,16 @@
         <w:outlineLvl w:val="2"/>
         <w:rPr>
           <w:rFonts w:asciiTheme="majorBidi" w:hAnsiTheme="majorBidi" w:cstheme="majorBidi"/>
-          <w:color w:val="000000" w:themeColor="text1"/>
+          <w:color w:val="000000"/>
           <w:u w:val="single"/>
         </w:rPr>
       </w:pPr>
-      <w:bookmarkStart w:id="20" w:name="_Toc109124129"/>
-    </w:p>
-    <w:p>
-      <w:pPr>
-        <w:pStyle w:val="NormalWeb"/>
-        <w:spacing w:before="120" w:beforeAutospacing="0"/>
-        <w:outlineLvl w:val="2"/>
+      <w:r>
         <w:rPr>
           <w:rFonts w:asciiTheme="majorBidi" w:hAnsiTheme="majorBidi" w:cstheme="majorBidi"/>
           <w:color w:val="000000" w:themeColor="text1"/>
           <w:u w:val="single"/>
         </w:rPr>
-      </w:pPr>
-    </w:p>
-    <w:p>
-      <w:pPr>
-        <w:pStyle w:val="NormalWeb"/>
-        <w:spacing w:before="120" w:beforeAutospacing="0"/>
-        <w:outlineLvl w:val="2"/>
-        <w:rPr>
-          <w:rFonts w:asciiTheme="majorBidi" w:hAnsiTheme="majorBidi" w:cstheme="majorBidi"/>
-          <w:color w:val="000000"/>
-          <w:u w:val="single"/>
-        </w:rPr>
-      </w:pPr>
-      <w:r>
-        <w:rPr>
-          <w:rFonts w:asciiTheme="majorBidi" w:hAnsiTheme="majorBidi" w:cstheme="majorBidi"/>
-          <w:color w:val="000000" w:themeColor="text1"/>
-          <w:u w:val="single"/>
-        </w:rPr>
-        <w:lastRenderedPageBreak/>
         <w:t>GUI Controls</w:t>
       </w:r>
       <w:bookmarkEnd w:id="20"/>
@@ -13626,7 +13410,17 @@
           <w:sz w:val="22"/>
           <w:szCs w:val="22"/>
         </w:rPr>
-        <w:t>: this threshold determines at which similarity score sequences are considered as connected. When the similarity score is a p-value, all the sequence-pairs with lower score are considered connected. In case the similarity score is a</w:t>
+        <w:t xml:space="preserve">: this threshold determines at which similarity score sequences are considered as connected. When the similarity score is a p-value, all the sequence-pairs with lower </w:t>
+      </w:r>
+      <w:r>
+        <w:rPr>
+          <w:rFonts w:asciiTheme="majorBidi" w:hAnsiTheme="majorBidi" w:cstheme="majorBidi"/>
+          <w:color w:val="000000" w:themeColor="text1"/>
+          <w:sz w:val="22"/>
+          <w:szCs w:val="22"/>
+        </w:rPr>
+        <w:lastRenderedPageBreak/>
+        <w:t>score are considered connected. In case the similarity score is a</w:t>
       </w:r>
       <w:r>
         <w:rPr>
@@ -14155,17 +13949,7 @@
           <w:sz w:val="22"/>
           <w:szCs w:val="22"/>
         </w:rPr>
-        <w:t xml:space="preserve">: switches between the full dataset presentation (default) to a presentation of the selected subset only. When the selected subset is displayed, any operation that is done is performed on the subset only. For example, it is possible to start the clustering considering the subset data-points only. When switching back to full dataset, the view changes back to the exact full-data presentation that was displayed before. If a clustering was performed on the subset, it is not automatically saved, but can rather be saved to a file while in ‘selected subset’ </w:t>
-      </w:r>
-      <w:r>
-        <w:rPr>
-          <w:rFonts w:asciiTheme="majorBidi" w:hAnsiTheme="majorBidi" w:cstheme="majorBidi"/>
-          <w:color w:val="000000" w:themeColor="text1"/>
-          <w:sz w:val="22"/>
-          <w:szCs w:val="22"/>
-        </w:rPr>
-        <w:lastRenderedPageBreak/>
-        <w:t xml:space="preserve">mode. The ‘Selected subset’ viewing mode is only enabled when there are at least 5 selected data-points. </w:t>
+        <w:t xml:space="preserve">: switches between the full dataset presentation (default) to a presentation of the selected subset only. When the selected subset is displayed, any operation that is done is performed on the subset only. For example, it is possible to start the clustering considering the subset data-points only. When switching back to full dataset, the view changes back to the exact full-data presentation that was displayed before. If a clustering was performed on the subset, it is not automatically saved, but can rather be saved to a file while in ‘selected subset’ mode. The ‘Selected subset’ viewing mode is only enabled when there are at least 5 selected data-points. </w:t>
       </w:r>
     </w:p>
     <w:p>
@@ -14448,6 +14232,7 @@
           <w:sz w:val="22"/>
           <w:szCs w:val="22"/>
         </w:rPr>
+        <w:lastRenderedPageBreak/>
         <w:t>Group names</w:t>
       </w:r>
       <w:r>
@@ -15493,7 +15278,6 @@
           <w:sz w:val="22"/>
           <w:szCs w:val="22"/>
         </w:rPr>
-        <w:lastRenderedPageBreak/>
         <w:t>Groups options:</w:t>
       </w:r>
       <w:bookmarkEnd w:id="27"/>
@@ -15703,6 +15487,7 @@
           <w:szCs w:val="22"/>
           <w:u w:val="single"/>
         </w:rPr>
+        <w:lastRenderedPageBreak/>
         <w:t>Groups Controls:</w:t>
       </w:r>
     </w:p>
@@ -16244,7 +16029,7 @@
     <w:p>
       <w:pPr>
         <w:pStyle w:val="NormalWeb"/>
-        <w:spacing w:before="120" w:beforeAutospacing="0" w:after="240" w:afterAutospacing="0"/>
+        <w:spacing w:before="240" w:beforeAutospacing="0" w:after="240" w:afterAutospacing="0"/>
         <w:outlineLvl w:val="2"/>
         <w:rPr>
           <w:rFonts w:asciiTheme="majorBidi" w:hAnsiTheme="majorBidi" w:cstheme="majorBidi"/>
@@ -16259,7 +16044,6 @@
           <w:color w:val="000000" w:themeColor="text1"/>
           <w:u w:val="single"/>
         </w:rPr>
-        <w:lastRenderedPageBreak/>
         <w:t>Windows</w:t>
       </w:r>
       <w:bookmarkEnd w:id="28"/>
@@ -16467,6 +16251,7 @@
           <w:sz w:val="22"/>
           <w:szCs w:val="22"/>
         </w:rPr>
+        <w:lastRenderedPageBreak/>
         <w:t>Find in subset</w:t>
       </w:r>
       <w:r>

</xml_diff>

<commit_message>
- Removed 3d/2d view. Leave only 3d/2d clustering. - Add to save image an option to move the connections backwards (in 3d-clustering).
</commit_message>
<xml_diff>
--- a/clans/manual/Manual.docx
+++ b/clans/manual/Manual.docx
@@ -41,7 +41,25 @@
           <w:sz w:val="28"/>
           <w:szCs w:val="28"/>
         </w:rPr>
-        <w:t xml:space="preserve">Version 2.0.1 </w:t>
+        <w:t>Version 2.0.</w:t>
+      </w:r>
+      <w:r>
+        <w:rPr>
+          <w:rFonts w:asciiTheme="majorBidi" w:hAnsiTheme="majorBidi" w:cstheme="majorBidi"/>
+          <w:color w:val="C00000"/>
+          <w:sz w:val="28"/>
+          <w:szCs w:val="28"/>
+        </w:rPr>
+        <w:t>4</w:t>
+      </w:r>
+      <w:r>
+        <w:rPr>
+          <w:rFonts w:asciiTheme="majorBidi" w:hAnsiTheme="majorBidi" w:cstheme="majorBidi"/>
+          <w:color w:val="C00000"/>
+          <w:sz w:val="28"/>
+          <w:szCs w:val="28"/>
+        </w:rPr>
+        <w:t xml:space="preserve"> </w:t>
       </w:r>
     </w:p>
     <w:sdt>
@@ -10247,7 +10265,7 @@
     <w:p>
       <w:pPr>
         <w:pStyle w:val="NormalWeb"/>
-        <w:spacing w:before="120" w:beforeAutospacing="0"/>
+        <w:spacing w:before="120" w:beforeAutospacing="0" w:after="0" w:afterAutospacing="0"/>
         <w:rPr>
           <w:rFonts w:asciiTheme="majorBidi" w:hAnsiTheme="majorBidi" w:cstheme="majorBidi"/>
           <w:color w:val="000000"/>
@@ -10307,6 +10325,7 @@
         </w:rPr>
         <w:t>Once loading a network file (from the command-line or by using File -&gt; Load file from the GUI), the graph presentation of the sequences appears in the central part of the GUI and most of the button-controls become enabled.</w:t>
       </w:r>
+      <w:bookmarkStart w:id="10" w:name="_Toc109124119"/>
     </w:p>
     <w:p>
       <w:pPr>
@@ -10319,7 +10338,6 @@
           <w:u w:val="single"/>
         </w:rPr>
       </w:pPr>
-      <w:bookmarkStart w:id="10" w:name="_Toc109124119"/>
       <w:r>
         <w:rPr>
           <w:rFonts w:asciiTheme="majorBidi" w:hAnsiTheme="majorBidi" w:cstheme="majorBidi"/>
@@ -10671,7 +10689,120 @@
           <w:sz w:val="22"/>
           <w:szCs w:val="22"/>
         </w:rPr>
-        <w:t>: Saves the currently displayed session in one of the following formats: PNG, Tiff, Jpeg or EPS.</w:t>
+        <w:t xml:space="preserve">: Saves the currently displayed </w:t>
+      </w:r>
+      <w:r>
+        <w:rPr>
+          <w:rFonts w:asciiTheme="majorBidi" w:hAnsiTheme="majorBidi" w:cstheme="majorBidi"/>
+          <w:color w:val="000000" w:themeColor="text1"/>
+          <w:sz w:val="22"/>
+          <w:szCs w:val="22"/>
+        </w:rPr>
+        <w:t>graph</w:t>
+      </w:r>
+      <w:r>
+        <w:rPr>
+          <w:rFonts w:asciiTheme="majorBidi" w:hAnsiTheme="majorBidi" w:cstheme="majorBidi"/>
+          <w:color w:val="000000" w:themeColor="text1"/>
+          <w:sz w:val="22"/>
+          <w:szCs w:val="22"/>
+        </w:rPr>
+        <w:t xml:space="preserve"> in one of the following formats: PNG, Tiff,</w:t>
+      </w:r>
+      <w:r>
+        <w:rPr>
+          <w:rFonts w:asciiTheme="majorBidi" w:hAnsiTheme="majorBidi" w:cstheme="majorBidi"/>
+          <w:color w:val="000000" w:themeColor="text1"/>
+          <w:sz w:val="22"/>
+          <w:szCs w:val="22"/>
+        </w:rPr>
+        <w:t xml:space="preserve"> </w:t>
+      </w:r>
+      <w:r>
+        <w:rPr>
+          <w:rFonts w:asciiTheme="majorBidi" w:hAnsiTheme="majorBidi" w:cstheme="majorBidi"/>
+          <w:color w:val="000000" w:themeColor="text1"/>
+          <w:sz w:val="22"/>
+          <w:szCs w:val="22"/>
+        </w:rPr>
+        <w:t>Jpeg or EPS.</w:t>
+      </w:r>
+    </w:p>
+    <w:p>
+      <w:pPr>
+        <w:pStyle w:val="NormalWeb"/>
+        <w:numPr>
+          <w:ilvl w:val="1"/>
+          <w:numId w:val="7"/>
+        </w:numPr>
+        <w:spacing w:before="120" w:beforeAutospacing="0"/>
+        <w:rPr>
+          <w:rFonts w:asciiTheme="majorBidi" w:hAnsiTheme="majorBidi" w:cstheme="majorBidi"/>
+          <w:color w:val="000000"/>
+          <w:sz w:val="22"/>
+          <w:szCs w:val="22"/>
+        </w:rPr>
+      </w:pPr>
+      <w:r>
+        <w:rPr>
+          <w:rFonts w:asciiTheme="majorBidi" w:hAnsiTheme="majorBidi" w:cstheme="majorBidi"/>
+          <w:color w:val="942093"/>
+          <w:sz w:val="22"/>
+          <w:szCs w:val="22"/>
+        </w:rPr>
+        <w:t xml:space="preserve">Current graph view: </w:t>
+      </w:r>
+      <w:r>
+        <w:rPr>
+          <w:rFonts w:asciiTheme="majorBidi" w:hAnsiTheme="majorBidi" w:cstheme="majorBidi"/>
+          <w:color w:val="000000" w:themeColor="text1"/>
+          <w:sz w:val="22"/>
+          <w:szCs w:val="22"/>
+        </w:rPr>
+        <w:t>Saves the exact current view of the graph area.</w:t>
+      </w:r>
+    </w:p>
+    <w:p>
+      <w:pPr>
+        <w:pStyle w:val="NormalWeb"/>
+        <w:numPr>
+          <w:ilvl w:val="1"/>
+          <w:numId w:val="7"/>
+        </w:numPr>
+        <w:spacing w:before="120" w:beforeAutospacing="0"/>
+        <w:rPr>
+          <w:rFonts w:asciiTheme="majorBidi" w:hAnsiTheme="majorBidi" w:cstheme="majorBidi"/>
+          <w:color w:val="000000"/>
+          <w:sz w:val="22"/>
+          <w:szCs w:val="22"/>
+        </w:rPr>
+      </w:pPr>
+      <w:r>
+        <w:rPr>
+          <w:rFonts w:asciiTheme="majorBidi" w:hAnsiTheme="majorBidi" w:cstheme="majorBidi"/>
+          <w:color w:val="942093"/>
+          <w:sz w:val="22"/>
+          <w:szCs w:val="22"/>
+        </w:rPr>
+        <w:t>Move connections backwards:</w:t>
+      </w:r>
+      <w:r>
+        <w:rPr>
+          <w:rFonts w:asciiTheme="majorBidi" w:hAnsiTheme="majorBidi" w:cstheme="majorBidi"/>
+          <w:color w:val="000000"/>
+          <w:sz w:val="22"/>
+          <w:szCs w:val="22"/>
+        </w:rPr>
+        <w:t xml:space="preserve"> In 3D clustering, this option saves the graph with the connecting lines </w:t>
+      </w:r>
+      <w:r>
+        <w:rPr>
+          <w:rFonts w:asciiTheme="majorBidi" w:hAnsiTheme="majorBidi" w:cstheme="majorBidi"/>
+          <w:color w:val="000000" w:themeColor="text1"/>
+          <w:sz w:val="22"/>
+          <w:szCs w:val="22"/>
+        </w:rPr>
+        <w:t>at the back of the data-points (as in 2D).</w:t>
       </w:r>
     </w:p>
     <w:p>
@@ -11372,7 +11503,17 @@
           <w:sz w:val="22"/>
           <w:szCs w:val="22"/>
         </w:rPr>
-        <w:t>The first time this feature is applied on a certain dataset, a taxonomic mapping of the organisms that are found in the input file against the Taxonomy database is performed. This process may take a while. Then, a dialog opens, allowing the user to select the taxonomic level to group according to in addition to other groups-related size and font parameters. Once the taxonomic information for a dataset was collected, the user can easily change the selection of the taxonomic level by opening this dialog again without having to wait (Tools -&gt; Group data by -&gt; Taxonomy). Once a certain taxonomic level was selected, it is added to the ‘Group by’ combo-box, which switches between different grouping options.</w:t>
+        <w:t xml:space="preserve">The first time this feature is applied on a certain dataset, a taxonomic mapping of the organisms that are found in the input file against the Taxonomy database is performed. This process may take a while. Then, a dialog opens, allowing the user to select the taxonomic level to group according to in addition to other groups-related size and font parameters. Once the taxonomic information for a dataset was collected, the user can easily change the selection of the taxonomic level by opening this dialog again without having to </w:t>
+      </w:r>
+      <w:r>
+        <w:rPr>
+          <w:rFonts w:asciiTheme="majorBidi" w:hAnsiTheme="majorBidi" w:cstheme="majorBidi"/>
+          <w:color w:val="000000" w:themeColor="text1"/>
+          <w:sz w:val="22"/>
+          <w:szCs w:val="22"/>
+        </w:rPr>
+        <w:lastRenderedPageBreak/>
+        <w:t>wait (Tools -&gt; Group data by -&gt; Taxonomy). Once a certain taxonomic level was selected, it is added to the ‘Group by’ combo-box, which switches between different grouping options.</w:t>
       </w:r>
     </w:p>
     <w:p>
@@ -11416,7 +11557,6 @@
           <w:sz w:val="22"/>
           <w:szCs w:val="22"/>
         </w:rPr>
-        <w:lastRenderedPageBreak/>
         <w:t>The sequences, for which taxonomic information could not be extracted, or a specific taxonomic level is missing, are grouped together as ‘Not assigned’.</w:t>
       </w:r>
     </w:p>
@@ -12517,6 +12657,7 @@
           <w:sz w:val="22"/>
           <w:szCs w:val="22"/>
         </w:rPr>
+        <w:lastRenderedPageBreak/>
         <w:t>Note that the number and identity of the sequences in the metadata file must match the sequences given in the input network file. Missing data can be filled as ‘NA’.</w:t>
       </w:r>
     </w:p>
@@ -12598,7 +12739,6 @@
           <w:color w:val="000000" w:themeColor="text1"/>
           <w:u w:val="single"/>
         </w:rPr>
-        <w:lastRenderedPageBreak/>
         <w:t>Interaction with the graph area</w:t>
       </w:r>
       <w:bookmarkEnd w:id="16"/>
@@ -12621,7 +12761,7 @@
           <w:sz w:val="22"/>
           <w:szCs w:val="22"/>
         </w:rPr>
-        <w:t>CLANS has three distinct interaction modes within the graph area:</w:t>
+        <w:t>CLANS has three distinct interaction modes with the graph area:</w:t>
       </w:r>
     </w:p>
     <w:p>
@@ -12699,49 +12839,44 @@
           <w:sz w:val="22"/>
           <w:szCs w:val="22"/>
         </w:rPr>
-        <w:t>Panning the graph is done by shift + left mouse button + dragging the mouse.</w:t>
-      </w:r>
-    </w:p>
-    <w:p>
-      <w:pPr>
-        <w:pStyle w:val="NormalWeb"/>
-        <w:numPr>
-          <w:ilvl w:val="0"/>
-          <w:numId w:val="7"/>
-        </w:numPr>
-        <w:spacing w:before="120" w:beforeAutospacing="0"/>
-        <w:rPr>
-          <w:rFonts w:asciiTheme="majorBidi" w:hAnsiTheme="majorBidi" w:cstheme="majorBidi"/>
-          <w:color w:val="000000"/>
-          <w:sz w:val="22"/>
-          <w:szCs w:val="22"/>
-        </w:rPr>
-      </w:pPr>
-      <w:r>
-        <w:rPr>
-          <w:rFonts w:asciiTheme="majorBidi" w:hAnsiTheme="majorBidi" w:cstheme="majorBidi"/>
-          <w:color w:val="000000" w:themeColor="text1"/>
-          <w:sz w:val="22"/>
-          <w:szCs w:val="22"/>
-        </w:rPr>
-        <w:t>Moving the selected data-points to a different location in the graph is done by CTRL + left mouse button + dragging the mouse.</w:t>
-      </w:r>
-    </w:p>
-    <w:p>
-      <w:pPr>
-        <w:pStyle w:val="NormalWeb"/>
-        <w:spacing w:before="120" w:beforeAutospacing="0" w:after="0" w:afterAutospacing="0"/>
-        <w:outlineLvl w:val="3"/>
-        <w:rPr>
-          <w:rFonts w:asciiTheme="majorBidi" w:hAnsiTheme="majorBidi" w:cstheme="majorBidi"/>
-          <w:b/>
-          <w:bCs/>
-          <w:color w:val="000000" w:themeColor="text1"/>
-          <w:sz w:val="22"/>
-          <w:szCs w:val="22"/>
-          <w:rtl/>
-        </w:rPr>
-      </w:pPr>
+        <w:t xml:space="preserve">Panning the graph is done by </w:t>
+      </w:r>
+      <w:r>
+        <w:rPr>
+          <w:rFonts w:asciiTheme="majorBidi" w:hAnsiTheme="majorBidi" w:cstheme="majorBidi"/>
+          <w:color w:val="000000" w:themeColor="text1"/>
+          <w:sz w:val="22"/>
+          <w:szCs w:val="22"/>
+        </w:rPr>
+        <w:t xml:space="preserve">pressing </w:t>
+      </w:r>
+      <w:r>
+        <w:rPr>
+          <w:rFonts w:asciiTheme="majorBidi" w:hAnsiTheme="majorBidi" w:cstheme="majorBidi"/>
+          <w:color w:val="000000" w:themeColor="text1"/>
+          <w:sz w:val="22"/>
+          <w:szCs w:val="22"/>
+        </w:rPr>
+        <w:t xml:space="preserve">shift + left mouse button </w:t>
+      </w:r>
+      <w:r>
+        <w:rPr>
+          <w:rFonts w:asciiTheme="majorBidi" w:hAnsiTheme="majorBidi" w:cstheme="majorBidi"/>
+          <w:color w:val="000000" w:themeColor="text1"/>
+          <w:sz w:val="22"/>
+          <w:szCs w:val="22"/>
+        </w:rPr>
+        <w:t>while</w:t>
+      </w:r>
+      <w:r>
+        <w:rPr>
+          <w:rFonts w:asciiTheme="majorBidi" w:hAnsiTheme="majorBidi" w:cstheme="majorBidi"/>
+          <w:color w:val="000000" w:themeColor="text1"/>
+          <w:sz w:val="22"/>
+          <w:szCs w:val="22"/>
+        </w:rPr>
+        <w:t xml:space="preserve"> dragging the mouse.</w:t>
+      </w:r>
     </w:p>
     <w:p>
       <w:pPr>
@@ -13149,7 +13284,7 @@
         <w:spacing w:before="120" w:beforeAutospacing="0"/>
         <w:rPr>
           <w:rFonts w:asciiTheme="majorBidi" w:hAnsiTheme="majorBidi" w:cstheme="majorBidi"/>
-          <w:color w:val="000000"/>
+          <w:color w:val="000000" w:themeColor="text1"/>
           <w:sz w:val="22"/>
           <w:szCs w:val="22"/>
         </w:rPr>
@@ -13175,6 +13310,119 @@
         <w:t xml:space="preserve"> is done by scrolling the mouse down/up. It is in possible in all interaction modes.</w:t>
       </w:r>
       <w:bookmarkStart w:id="20" w:name="_Toc109124129"/>
+    </w:p>
+    <w:p>
+      <w:pPr>
+        <w:pStyle w:val="NormalWeb"/>
+        <w:spacing w:before="120" w:beforeAutospacing="0"/>
+        <w:rPr>
+          <w:rFonts w:asciiTheme="majorBidi" w:hAnsiTheme="majorBidi" w:cstheme="majorBidi"/>
+          <w:color w:val="000000"/>
+          <w:sz w:val="22"/>
+          <w:szCs w:val="22"/>
+        </w:rPr>
+      </w:pPr>
+      <w:r>
+        <w:rPr>
+          <w:rFonts w:asciiTheme="majorBidi" w:hAnsiTheme="majorBidi" w:cstheme="majorBidi"/>
+          <w:b/>
+          <w:bCs/>
+          <w:color w:val="000000" w:themeColor="text1"/>
+          <w:sz w:val="22"/>
+          <w:szCs w:val="22"/>
+        </w:rPr>
+        <w:t>Moving selected data-points</w:t>
+      </w:r>
+      <w:r>
+        <w:rPr>
+          <w:rFonts w:asciiTheme="majorBidi" w:hAnsiTheme="majorBidi" w:cstheme="majorBidi"/>
+          <w:color w:val="000000" w:themeColor="text1"/>
+          <w:sz w:val="22"/>
+          <w:szCs w:val="22"/>
+        </w:rPr>
+        <w:t xml:space="preserve"> to a different location </w:t>
+      </w:r>
+      <w:r>
+        <w:rPr>
+          <w:rFonts w:asciiTheme="majorBidi" w:hAnsiTheme="majorBidi" w:cstheme="majorBidi"/>
+          <w:color w:val="000000" w:themeColor="text1"/>
+          <w:sz w:val="22"/>
+          <w:szCs w:val="22"/>
+        </w:rPr>
+        <w:t>on</w:t>
+      </w:r>
+      <w:r>
+        <w:rPr>
+          <w:rFonts w:asciiTheme="majorBidi" w:hAnsiTheme="majorBidi" w:cstheme="majorBidi"/>
+          <w:color w:val="000000" w:themeColor="text1"/>
+          <w:sz w:val="22"/>
+          <w:szCs w:val="22"/>
+        </w:rPr>
+        <w:t xml:space="preserve"> the graph </w:t>
+      </w:r>
+      <w:r>
+        <w:rPr>
+          <w:rFonts w:asciiTheme="majorBidi" w:hAnsiTheme="majorBidi" w:cstheme="majorBidi"/>
+          <w:color w:val="000000" w:themeColor="text1"/>
+          <w:sz w:val="22"/>
+          <w:szCs w:val="22"/>
+        </w:rPr>
+        <w:t>can be</w:t>
+      </w:r>
+      <w:r>
+        <w:rPr>
+          <w:rFonts w:asciiTheme="majorBidi" w:hAnsiTheme="majorBidi" w:cstheme="majorBidi"/>
+          <w:color w:val="000000" w:themeColor="text1"/>
+          <w:sz w:val="22"/>
+          <w:szCs w:val="22"/>
+        </w:rPr>
+        <w:t xml:space="preserve"> done by </w:t>
+      </w:r>
+      <w:r>
+        <w:rPr>
+          <w:rFonts w:asciiTheme="majorBidi" w:hAnsiTheme="majorBidi" w:cstheme="majorBidi"/>
+          <w:color w:val="000000" w:themeColor="text1"/>
+          <w:sz w:val="22"/>
+          <w:szCs w:val="22"/>
+        </w:rPr>
+        <w:t xml:space="preserve">pressing </w:t>
+      </w:r>
+      <w:r>
+        <w:rPr>
+          <w:rFonts w:asciiTheme="majorBidi" w:hAnsiTheme="majorBidi" w:cstheme="majorBidi"/>
+          <w:color w:val="000000" w:themeColor="text1"/>
+          <w:sz w:val="22"/>
+          <w:szCs w:val="22"/>
+        </w:rPr>
+        <w:t xml:space="preserve">CTRL + left mouse button </w:t>
+      </w:r>
+      <w:r>
+        <w:rPr>
+          <w:rFonts w:asciiTheme="majorBidi" w:hAnsiTheme="majorBidi" w:cstheme="majorBidi"/>
+          <w:color w:val="000000" w:themeColor="text1"/>
+          <w:sz w:val="22"/>
+          <w:szCs w:val="22"/>
+        </w:rPr>
+        <w:t>while</w:t>
+      </w:r>
+      <w:r>
+        <w:rPr>
+          <w:rFonts w:asciiTheme="majorBidi" w:hAnsiTheme="majorBidi" w:cstheme="majorBidi"/>
+          <w:color w:val="000000" w:themeColor="text1"/>
+          <w:sz w:val="22"/>
+          <w:szCs w:val="22"/>
+        </w:rPr>
+        <w:t xml:space="preserve"> dragging the mouse.</w:t>
+      </w:r>
+      <w:r>
+        <w:rPr>
+          <w:rFonts w:asciiTheme="majorBidi" w:hAnsiTheme="majorBidi" w:cstheme="majorBidi"/>
+          <w:color w:val="000000" w:themeColor="text1"/>
+          <w:sz w:val="22"/>
+          <w:szCs w:val="22"/>
+        </w:rPr>
+        <w:t xml:space="preserve"> This interaction is enabled in the first two interaction modes.</w:t>
+      </w:r>
     </w:p>
     <w:p>
       <w:pPr>
@@ -13349,6 +13597,7 @@
           <w:sz w:val="22"/>
           <w:szCs w:val="22"/>
         </w:rPr>
+        <w:lastRenderedPageBreak/>
         <w:t>Cluster in 3D / 2D</w:t>
       </w:r>
       <w:r>
@@ -13410,17 +13659,7 @@
           <w:sz w:val="22"/>
           <w:szCs w:val="22"/>
         </w:rPr>
-        <w:t xml:space="preserve">: this threshold determines at which similarity score sequences are considered as connected. When the similarity score is a p-value, all the sequence-pairs with lower </w:t>
-      </w:r>
-      <w:r>
-        <w:rPr>
-          <w:rFonts w:asciiTheme="majorBidi" w:hAnsiTheme="majorBidi" w:cstheme="majorBidi"/>
-          <w:color w:val="000000" w:themeColor="text1"/>
-          <w:sz w:val="22"/>
-          <w:szCs w:val="22"/>
-        </w:rPr>
-        <w:lastRenderedPageBreak/>
-        <w:t>score are considered connected. In case the similarity score is a</w:t>
+        <w:t>: this threshold determines at which similarity score sequences are considered as connected. When the similarity score is a p-value, all the sequence-pairs with lower score are considered connected. In case the similarity score is a</w:t>
       </w:r>
       <w:r>
         <w:rPr>
@@ -13738,7 +13977,7 @@
     <w:p>
       <w:pPr>
         <w:pStyle w:val="NormalWeb"/>
-        <w:spacing w:before="0" w:beforeAutospacing="0" w:after="0" w:afterAutospacing="0"/>
+        <w:spacing w:before="0" w:beforeAutospacing="0" w:after="120" w:afterAutospacing="0"/>
         <w:outlineLvl w:val="3"/>
         <w:rPr>
           <w:rFonts w:asciiTheme="majorBidi" w:hAnsiTheme="majorBidi" w:cstheme="majorBidi"/>
@@ -13762,6 +14001,228 @@
         <w:t>View options:</w:t>
       </w:r>
       <w:bookmarkEnd w:id="24"/>
+    </w:p>
+    <w:p>
+      <w:pPr>
+        <w:pStyle w:val="NormalWeb"/>
+        <w:numPr>
+          <w:ilvl w:val="0"/>
+          <w:numId w:val="15"/>
+        </w:numPr>
+        <w:spacing w:before="0" w:beforeAutospacing="0" w:after="0" w:afterAutospacing="0"/>
+        <w:ind w:left="714" w:hanging="357"/>
+        <w:rPr>
+          <w:rFonts w:asciiTheme="majorBidi" w:hAnsiTheme="majorBidi" w:cstheme="majorBidi"/>
+          <w:b/>
+          <w:bCs/>
+          <w:color w:val="000000"/>
+          <w:sz w:val="22"/>
+          <w:szCs w:val="22"/>
+        </w:rPr>
+      </w:pPr>
+      <w:r>
+        <w:rPr>
+          <w:rFonts w:asciiTheme="majorBidi" w:hAnsiTheme="majorBidi" w:cstheme="majorBidi"/>
+          <w:color w:val="942093"/>
+          <w:sz w:val="22"/>
+          <w:szCs w:val="22"/>
+        </w:rPr>
+        <w:t xml:space="preserve">Auto </w:t>
+      </w:r>
+      <w:r>
+        <w:rPr>
+          <w:rFonts w:asciiTheme="majorBidi" w:hAnsiTheme="majorBidi" w:cstheme="majorBidi"/>
+          <w:color w:val="942093"/>
+          <w:sz w:val="22"/>
+          <w:szCs w:val="22"/>
+        </w:rPr>
+        <w:t>Z-index</w:t>
+      </w:r>
+      <w:r>
+        <w:rPr>
+          <w:rFonts w:asciiTheme="majorBidi" w:hAnsiTheme="majorBidi" w:cstheme="majorBidi"/>
+          <w:color w:val="942093"/>
+          <w:sz w:val="22"/>
+          <w:szCs w:val="22"/>
+        </w:rPr>
+        <w:t xml:space="preserve"> / By groups order</w:t>
+      </w:r>
+      <w:r>
+        <w:rPr>
+          <w:rFonts w:asciiTheme="majorBidi" w:hAnsiTheme="majorBidi" w:cstheme="majorBidi"/>
+          <w:color w:val="000000" w:themeColor="text1"/>
+          <w:sz w:val="22"/>
+          <w:szCs w:val="22"/>
+        </w:rPr>
+        <w:t>: this option is only enabled if there are defined groups and the view is set to 2D. It allows the user to determine whether the Z-indexing of the data-points will be done automatically (the default) or according to the groups order (which can be set in the ‘Manage groups’ window).</w:t>
+      </w:r>
+    </w:p>
+    <w:p>
+      <w:pPr>
+        <w:pStyle w:val="NormalWeb"/>
+        <w:spacing w:before="0" w:beforeAutospacing="0" w:after="240" w:afterAutospacing="0"/>
+        <w:ind w:left="720"/>
+        <w:rPr>
+          <w:rFonts w:asciiTheme="majorBidi" w:hAnsiTheme="majorBidi" w:cstheme="majorBidi"/>
+          <w:color w:val="000000" w:themeColor="text1"/>
+          <w:sz w:val="22"/>
+          <w:szCs w:val="22"/>
+        </w:rPr>
+      </w:pPr>
+      <w:r>
+        <w:rPr>
+          <w:rFonts w:asciiTheme="majorBidi" w:hAnsiTheme="majorBidi" w:cstheme="majorBidi"/>
+          <w:color w:val="000000" w:themeColor="text1"/>
+          <w:sz w:val="22"/>
+          <w:szCs w:val="22"/>
+        </w:rPr>
+        <w:t>Note:</w:t>
+      </w:r>
+      <w:r>
+        <w:rPr>
+          <w:rFonts w:asciiTheme="majorBidi" w:hAnsiTheme="majorBidi" w:cstheme="majorBidi"/>
+          <w:color w:val="942093"/>
+          <w:sz w:val="22"/>
+          <w:szCs w:val="22"/>
+        </w:rPr>
+        <w:t xml:space="preserve"> </w:t>
+      </w:r>
+      <w:r>
+        <w:rPr>
+          <w:rFonts w:asciiTheme="majorBidi" w:hAnsiTheme="majorBidi" w:cstheme="majorBidi"/>
+          <w:color w:val="000000" w:themeColor="text1"/>
+          <w:sz w:val="22"/>
+          <w:szCs w:val="22"/>
+        </w:rPr>
+        <w:t xml:space="preserve"> Z-index by groups order is only allowed when the clustering process has stopped, as it slows the graphics significantly.</w:t>
+      </w:r>
+    </w:p>
+    <w:p>
+      <w:pPr>
+        <w:pStyle w:val="NormalWeb"/>
+        <w:numPr>
+          <w:ilvl w:val="0"/>
+          <w:numId w:val="15"/>
+        </w:numPr>
+        <w:spacing w:before="0" w:beforeAutospacing="0" w:after="120" w:afterAutospacing="0"/>
+        <w:ind w:left="714" w:hanging="357"/>
+        <w:rPr>
+          <w:rFonts w:asciiTheme="majorBidi" w:hAnsiTheme="majorBidi" w:cstheme="majorBidi"/>
+          <w:color w:val="000000"/>
+          <w:sz w:val="22"/>
+          <w:szCs w:val="22"/>
+        </w:rPr>
+      </w:pPr>
+      <w:r>
+        <w:rPr>
+          <w:rFonts w:asciiTheme="majorBidi" w:hAnsiTheme="majorBidi" w:cstheme="majorBidi"/>
+          <w:color w:val="942093"/>
+          <w:sz w:val="22"/>
+          <w:szCs w:val="22"/>
+        </w:rPr>
+        <w:t>Full / selected dataset view</w:t>
+      </w:r>
+      <w:r>
+        <w:rPr>
+          <w:rFonts w:asciiTheme="majorBidi" w:hAnsiTheme="majorBidi" w:cstheme="majorBidi"/>
+          <w:color w:val="000000" w:themeColor="text1"/>
+          <w:sz w:val="22"/>
+          <w:szCs w:val="22"/>
+        </w:rPr>
+        <w:t xml:space="preserve">: switches between the full dataset presentation (default) to a presentation of the selected subset only. When the selected subset is displayed, any operation that is done is performed on the subset only. For example, it is possible to start the clustering considering the subset data-points only. When switching back to full dataset, the view changes back to the exact full-data presentation that was displayed before. If a clustering was performed on the subset, it is not automatically saved, but can rather be saved to a file while in ‘selected subset’ mode. The ‘Selected subset’ viewing mode is only enabled when there are at least 5 selected data-points. </w:t>
+      </w:r>
+    </w:p>
+    <w:p>
+      <w:pPr>
+        <w:pStyle w:val="NormalWeb"/>
+        <w:numPr>
+          <w:ilvl w:val="0"/>
+          <w:numId w:val="15"/>
+        </w:numPr>
+        <w:spacing w:before="0" w:beforeAutospacing="0" w:after="240" w:afterAutospacing="0"/>
+        <w:ind w:left="714" w:hanging="357"/>
+        <w:rPr>
+          <w:rFonts w:asciiTheme="majorBidi" w:hAnsiTheme="majorBidi" w:cstheme="majorBidi"/>
+          <w:color w:val="000000"/>
+          <w:sz w:val="22"/>
+          <w:szCs w:val="22"/>
+        </w:rPr>
+      </w:pPr>
+      <w:r>
+        <w:rPr>
+          <w:rFonts w:asciiTheme="majorBidi" w:hAnsiTheme="majorBidi" w:cstheme="majorBidi"/>
+          <w:color w:val="942093"/>
+          <w:sz w:val="22"/>
+          <w:szCs w:val="22"/>
+        </w:rPr>
+        <w:t xml:space="preserve">Hide </w:t>
+      </w:r>
+      <w:proofErr w:type="spellStart"/>
+      <w:r>
+        <w:rPr>
+          <w:rFonts w:asciiTheme="majorBidi" w:hAnsiTheme="majorBidi" w:cstheme="majorBidi"/>
+          <w:color w:val="942093"/>
+          <w:sz w:val="22"/>
+          <w:szCs w:val="22"/>
+        </w:rPr>
+        <w:t>singeltons</w:t>
+      </w:r>
+      <w:proofErr w:type="spellEnd"/>
+      <w:r>
+        <w:rPr>
+          <w:rFonts w:asciiTheme="majorBidi" w:hAnsiTheme="majorBidi" w:cstheme="majorBidi"/>
+          <w:color w:val="000000"/>
+          <w:sz w:val="22"/>
+          <w:szCs w:val="22"/>
+        </w:rPr>
+        <w:t>:</w:t>
+      </w:r>
+      <w:r>
+        <w:rPr>
+          <w:rFonts w:asciiTheme="majorBidi" w:hAnsiTheme="majorBidi" w:cstheme="majorBidi"/>
+          <w:color w:val="000000"/>
+          <w:sz w:val="22"/>
+          <w:szCs w:val="22"/>
+        </w:rPr>
+        <w:t xml:space="preserve"> </w:t>
+      </w:r>
+      <w:r>
+        <w:rPr>
+          <w:rFonts w:asciiTheme="majorBidi" w:hAnsiTheme="majorBidi" w:cstheme="majorBidi"/>
+          <w:color w:val="000000"/>
+          <w:sz w:val="22"/>
+          <w:szCs w:val="22"/>
+        </w:rPr>
+        <w:t>hides data-points which have no connections under the current p-value/score threshold.</w:t>
+      </w:r>
+    </w:p>
+    <w:p>
+      <w:pPr>
+        <w:pStyle w:val="NormalWeb"/>
+        <w:spacing w:before="120" w:beforeAutospacing="0" w:after="0" w:afterAutospacing="0"/>
+        <w:outlineLvl w:val="3"/>
+        <w:rPr>
+          <w:rFonts w:asciiTheme="majorBidi" w:hAnsiTheme="majorBidi" w:cstheme="majorBidi"/>
+          <w:b/>
+          <w:bCs/>
+          <w:color w:val="000000"/>
+          <w:sz w:val="22"/>
+          <w:szCs w:val="22"/>
+        </w:rPr>
+      </w:pPr>
+      <w:bookmarkStart w:id="25" w:name="_Toc109124134"/>
+      <w:r>
+        <w:rPr>
+          <w:rFonts w:asciiTheme="majorBidi" w:hAnsiTheme="majorBidi" w:cstheme="majorBidi"/>
+          <w:b/>
+          <w:bCs/>
+          <w:color w:val="000000" w:themeColor="text1"/>
+          <w:sz w:val="22"/>
+          <w:szCs w:val="22"/>
+        </w:rPr>
+        <w:t>Display options:</w:t>
+      </w:r>
+      <w:bookmarkEnd w:id="25"/>
     </w:p>
     <w:p>
       <w:pPr>
@@ -13788,38 +14249,105 @@
           <w:sz w:val="22"/>
           <w:szCs w:val="22"/>
         </w:rPr>
-        <w:t>3D / 2D view</w:t>
-      </w:r>
-      <w:r>
-        <w:rPr>
-          <w:rFonts w:asciiTheme="majorBidi" w:hAnsiTheme="majorBidi" w:cstheme="majorBidi"/>
-          <w:color w:val="000000" w:themeColor="text1"/>
-          <w:sz w:val="22"/>
-          <w:szCs w:val="22"/>
-        </w:rPr>
-        <w:t xml:space="preserve">: switches the graph view (not the clustering) between 3D and 2D view. </w:t>
+        <w:t>Connections</w:t>
+      </w:r>
+      <w:r>
+        <w:rPr>
+          <w:rFonts w:asciiTheme="majorBidi" w:hAnsiTheme="majorBidi" w:cstheme="majorBidi"/>
+          <w:color w:val="000000" w:themeColor="text1"/>
+          <w:sz w:val="22"/>
+          <w:szCs w:val="22"/>
+        </w:rPr>
+        <w:t>: when this button is checked, the connecting lines (edges) are presented in the graph</w:t>
+      </w:r>
+      <w:r>
+        <w:rPr>
+          <w:rFonts w:asciiTheme="majorBidi" w:hAnsiTheme="majorBidi" w:cstheme="majorBidi"/>
+          <w:b/>
+          <w:bCs/>
+          <w:color w:val="000000" w:themeColor="text1"/>
+          <w:sz w:val="22"/>
+          <w:szCs w:val="22"/>
+        </w:rPr>
+        <w:t xml:space="preserve">. </w:t>
+      </w:r>
+      <w:r>
+        <w:rPr>
+          <w:rFonts w:asciiTheme="majorBidi" w:hAnsiTheme="majorBidi" w:cstheme="majorBidi"/>
+          <w:color w:val="000000" w:themeColor="text1"/>
+          <w:sz w:val="22"/>
+          <w:szCs w:val="22"/>
+        </w:rPr>
+        <w:t>In order to display the edges “behind” the data-points, switch to a 2D view mode.</w:t>
+      </w:r>
+      <w:r>
+        <w:rPr>
+          <w:rFonts w:asciiTheme="majorBidi" w:hAnsiTheme="majorBidi" w:cstheme="majorBidi"/>
+          <w:color w:val="000000" w:themeColor="text1"/>
+          <w:sz w:val="22"/>
+          <w:szCs w:val="22"/>
+        </w:rPr>
+        <w:t xml:space="preserve"> </w:t>
       </w:r>
     </w:p>
     <w:p>
       <w:pPr>
         <w:pStyle w:val="NormalWeb"/>
-        <w:spacing w:before="0" w:beforeAutospacing="0" w:after="120" w:afterAutospacing="0"/>
-        <w:ind w:left="720"/>
-        <w:rPr>
-          <w:rFonts w:asciiTheme="majorBidi" w:hAnsiTheme="majorBidi" w:cstheme="majorBidi"/>
-          <w:color w:val="000000"/>
-          <w:sz w:val="22"/>
-          <w:szCs w:val="22"/>
-        </w:rPr>
-      </w:pPr>
-      <w:r>
-        <w:rPr>
-          <w:rFonts w:asciiTheme="majorBidi" w:hAnsiTheme="majorBidi" w:cstheme="majorBidi"/>
-          <w:color w:val="000000" w:themeColor="text1"/>
-          <w:sz w:val="22"/>
-          <w:szCs w:val="22"/>
-        </w:rPr>
-        <w:t>The 2D view can be useful for producing images, as the connecting lines are displayed “behind” the data-points. Another option which is only available in 2D view is displaying and moving the group names (if any).</w:t>
+        <w:spacing w:before="0" w:beforeAutospacing="0" w:after="0" w:afterAutospacing="0"/>
+        <w:ind w:left="714"/>
+        <w:rPr>
+          <w:rFonts w:asciiTheme="majorBidi" w:hAnsiTheme="majorBidi" w:cstheme="majorBidi"/>
+          <w:b/>
+          <w:bCs/>
+          <w:color w:val="000000"/>
+          <w:sz w:val="22"/>
+          <w:szCs w:val="22"/>
+        </w:rPr>
+      </w:pPr>
+      <w:r>
+        <w:rPr>
+          <w:rFonts w:asciiTheme="majorBidi" w:hAnsiTheme="majorBidi" w:cstheme="majorBidi"/>
+          <w:color w:val="000000" w:themeColor="text1"/>
+          <w:sz w:val="22"/>
+          <w:szCs w:val="22"/>
+        </w:rPr>
+        <w:t xml:space="preserve">By default, the edges are colored in 5 shades of gray according to the normalized attraction values (scores), which are divided into 5 bins. The higher the score, the darker the color. </w:t>
+      </w:r>
+      <w:r>
+        <w:rPr>
+          <w:rFonts w:asciiTheme="majorBidi" w:hAnsiTheme="majorBidi" w:cstheme="majorBidi"/>
+          <w:color w:val="000000" w:themeColor="text1"/>
+          <w:sz w:val="22"/>
+          <w:szCs w:val="22"/>
+        </w:rPr>
+        <w:t xml:space="preserve">It is possible to change these colors </w:t>
+      </w:r>
+      <w:r>
+        <w:rPr>
+          <w:rFonts w:asciiTheme="majorBidi" w:hAnsiTheme="majorBidi" w:cstheme="majorBidi"/>
+          <w:color w:val="000000" w:themeColor="text1"/>
+          <w:sz w:val="22"/>
+          <w:szCs w:val="22"/>
+        </w:rPr>
+        <w:t xml:space="preserve">and the width of the edges (for all the edges or per-bin) using the ‘Connections (edges) settings’ </w:t>
+      </w:r>
+      <w:r>
+        <w:rPr>
+          <w:rFonts w:asciiTheme="majorBidi" w:hAnsiTheme="majorBidi" w:cstheme="majorBidi"/>
+          <w:color w:val="000000" w:themeColor="text1"/>
+          <w:sz w:val="22"/>
+          <w:szCs w:val="22"/>
+        </w:rPr>
+        <w:t>under</w:t>
+      </w:r>
+      <w:r>
+        <w:rPr>
+          <w:rFonts w:asciiTheme="majorBidi" w:hAnsiTheme="majorBidi" w:cstheme="majorBidi"/>
+          <w:color w:val="000000" w:themeColor="text1"/>
+          <w:sz w:val="22"/>
+          <w:szCs w:val="22"/>
+        </w:rPr>
+        <w:t xml:space="preserve"> the ‘Configure’ menu item. </w:t>
       </w:r>
     </w:p>
     <w:p>
@@ -13829,7 +14357,7 @@
           <w:ilvl w:val="0"/>
           <w:numId w:val="15"/>
         </w:numPr>
-        <w:spacing w:before="0" w:beforeAutospacing="0" w:after="0" w:afterAutospacing="0"/>
+        <w:spacing w:before="120" w:beforeAutospacing="0"/>
         <w:ind w:left="714" w:hanging="357"/>
         <w:rPr>
           <w:rFonts w:asciiTheme="majorBidi" w:hAnsiTheme="majorBidi" w:cstheme="majorBidi"/>
@@ -13847,202 +14375,18 @@
           <w:sz w:val="22"/>
           <w:szCs w:val="22"/>
         </w:rPr>
-        <w:t xml:space="preserve">Auto </w:t>
-      </w:r>
-      <w:r>
-        <w:rPr>
-          <w:rFonts w:asciiTheme="majorBidi" w:hAnsiTheme="majorBidi" w:cstheme="majorBidi"/>
-          <w:color w:val="942093"/>
-          <w:sz w:val="22"/>
-          <w:szCs w:val="22"/>
-        </w:rPr>
-        <w:t>Z-index</w:t>
-      </w:r>
-      <w:r>
-        <w:rPr>
-          <w:rFonts w:asciiTheme="majorBidi" w:hAnsiTheme="majorBidi" w:cstheme="majorBidi"/>
-          <w:color w:val="942093"/>
-          <w:sz w:val="22"/>
-          <w:szCs w:val="22"/>
-        </w:rPr>
-        <w:t xml:space="preserve"> / By groups order</w:t>
-      </w:r>
-      <w:r>
-        <w:rPr>
-          <w:rFonts w:asciiTheme="majorBidi" w:hAnsiTheme="majorBidi" w:cstheme="majorBidi"/>
-          <w:color w:val="000000" w:themeColor="text1"/>
-          <w:sz w:val="22"/>
-          <w:szCs w:val="22"/>
-        </w:rPr>
-        <w:t>: this option is only enabled if there are defined groups and the view is set to 2D. It allows the user to determine whether the Z-indexing of the data-points will be done automatically (the default) or according to the groups order (which can be set in the ‘Manage groups’ window).</w:t>
-      </w:r>
-    </w:p>
-    <w:p>
-      <w:pPr>
-        <w:pStyle w:val="NormalWeb"/>
-        <w:spacing w:before="0" w:beforeAutospacing="0" w:after="240" w:afterAutospacing="0"/>
-        <w:ind w:left="720"/>
-        <w:rPr>
-          <w:rFonts w:asciiTheme="majorBidi" w:hAnsiTheme="majorBidi" w:cstheme="majorBidi"/>
-          <w:color w:val="000000" w:themeColor="text1"/>
-          <w:sz w:val="22"/>
-          <w:szCs w:val="22"/>
-        </w:rPr>
-      </w:pPr>
-      <w:r>
-        <w:rPr>
-          <w:rFonts w:asciiTheme="majorBidi" w:hAnsiTheme="majorBidi" w:cstheme="majorBidi"/>
-          <w:color w:val="000000" w:themeColor="text1"/>
-          <w:sz w:val="22"/>
-          <w:szCs w:val="22"/>
-        </w:rPr>
-        <w:t>Note:</w:t>
-      </w:r>
-      <w:r>
-        <w:rPr>
-          <w:rFonts w:asciiTheme="majorBidi" w:hAnsiTheme="majorBidi" w:cstheme="majorBidi"/>
-          <w:color w:val="942093"/>
-          <w:sz w:val="22"/>
-          <w:szCs w:val="22"/>
-        </w:rPr>
-        <w:t xml:space="preserve"> </w:t>
-      </w:r>
-      <w:r>
-        <w:rPr>
-          <w:rFonts w:asciiTheme="majorBidi" w:hAnsiTheme="majorBidi" w:cstheme="majorBidi"/>
-          <w:color w:val="000000" w:themeColor="text1"/>
-          <w:sz w:val="22"/>
-          <w:szCs w:val="22"/>
-        </w:rPr>
-        <w:t xml:space="preserve"> Z-index by groups order is only allowed when the clustering process has stopped, as it slows the graphics significantly.</w:t>
-      </w:r>
-    </w:p>
-    <w:p>
-      <w:pPr>
-        <w:pStyle w:val="NormalWeb"/>
-        <w:numPr>
-          <w:ilvl w:val="0"/>
-          <w:numId w:val="15"/>
-        </w:numPr>
-        <w:spacing w:before="0" w:beforeAutospacing="0" w:after="120" w:afterAutospacing="0"/>
-        <w:ind w:left="714" w:hanging="357"/>
-        <w:rPr>
-          <w:rFonts w:asciiTheme="majorBidi" w:hAnsiTheme="majorBidi" w:cstheme="majorBidi"/>
-          <w:color w:val="000000"/>
-          <w:sz w:val="22"/>
-          <w:szCs w:val="22"/>
-        </w:rPr>
-      </w:pPr>
-      <w:r>
-        <w:rPr>
-          <w:rFonts w:asciiTheme="majorBidi" w:hAnsiTheme="majorBidi" w:cstheme="majorBidi"/>
-          <w:color w:val="942093"/>
-          <w:sz w:val="22"/>
-          <w:szCs w:val="22"/>
-        </w:rPr>
-        <w:t>Full / selected dataset view</w:t>
-      </w:r>
-      <w:r>
-        <w:rPr>
-          <w:rFonts w:asciiTheme="majorBidi" w:hAnsiTheme="majorBidi" w:cstheme="majorBidi"/>
-          <w:color w:val="000000" w:themeColor="text1"/>
-          <w:sz w:val="22"/>
-          <w:szCs w:val="22"/>
-        </w:rPr>
-        <w:t xml:space="preserve">: switches between the full dataset presentation (default) to a presentation of the selected subset only. When the selected subset is displayed, any operation that is done is performed on the subset only. For example, it is possible to start the clustering considering the subset data-points only. When switching back to full dataset, the view changes back to the exact full-data presentation that was displayed before. If a clustering was performed on the subset, it is not automatically saved, but can rather be saved to a file while in ‘selected subset’ mode. The ‘Selected subset’ viewing mode is only enabled when there are at least 5 selected data-points. </w:t>
-      </w:r>
-    </w:p>
-    <w:p>
-      <w:pPr>
-        <w:pStyle w:val="NormalWeb"/>
-        <w:numPr>
-          <w:ilvl w:val="0"/>
-          <w:numId w:val="15"/>
-        </w:numPr>
-        <w:spacing w:before="0" w:beforeAutospacing="0" w:after="240" w:afterAutospacing="0"/>
-        <w:ind w:left="714" w:hanging="357"/>
-        <w:rPr>
-          <w:rFonts w:asciiTheme="majorBidi" w:hAnsiTheme="majorBidi" w:cstheme="majorBidi"/>
-          <w:color w:val="000000"/>
-          <w:sz w:val="22"/>
-          <w:szCs w:val="22"/>
-        </w:rPr>
-      </w:pPr>
-      <w:r>
-        <w:rPr>
-          <w:rFonts w:asciiTheme="majorBidi" w:hAnsiTheme="majorBidi" w:cstheme="majorBidi"/>
-          <w:color w:val="942093"/>
-          <w:sz w:val="22"/>
-          <w:szCs w:val="22"/>
-        </w:rPr>
-        <w:t xml:space="preserve">Hide </w:t>
-      </w:r>
-      <w:proofErr w:type="spellStart"/>
-      <w:r>
-        <w:rPr>
-          <w:rFonts w:asciiTheme="majorBidi" w:hAnsiTheme="majorBidi" w:cstheme="majorBidi"/>
-          <w:color w:val="942093"/>
-          <w:sz w:val="22"/>
-          <w:szCs w:val="22"/>
-        </w:rPr>
-        <w:t>singeltons</w:t>
-      </w:r>
-      <w:proofErr w:type="spellEnd"/>
-      <w:r>
-        <w:rPr>
-          <w:rFonts w:asciiTheme="majorBidi" w:hAnsiTheme="majorBidi" w:cstheme="majorBidi"/>
-          <w:color w:val="000000"/>
-          <w:sz w:val="22"/>
-          <w:szCs w:val="22"/>
-        </w:rPr>
-        <w:t>:</w:t>
-      </w:r>
-      <w:r>
-        <w:rPr>
-          <w:rFonts w:asciiTheme="majorBidi" w:hAnsiTheme="majorBidi" w:cstheme="majorBidi"/>
-          <w:color w:val="000000"/>
-          <w:sz w:val="22"/>
-          <w:szCs w:val="22"/>
-        </w:rPr>
-        <w:t xml:space="preserve"> </w:t>
-      </w:r>
-      <w:r>
-        <w:rPr>
-          <w:rFonts w:asciiTheme="majorBidi" w:hAnsiTheme="majorBidi" w:cstheme="majorBidi"/>
-          <w:color w:val="000000"/>
-          <w:sz w:val="22"/>
-          <w:szCs w:val="22"/>
-        </w:rPr>
-        <w:t>hides data-points which have no connections under the current p-value/score threshold.</w:t>
-      </w:r>
-    </w:p>
-    <w:p>
-      <w:pPr>
-        <w:pStyle w:val="NormalWeb"/>
-        <w:spacing w:before="120" w:beforeAutospacing="0" w:after="0" w:afterAutospacing="0"/>
-        <w:outlineLvl w:val="3"/>
-        <w:rPr>
-          <w:rFonts w:asciiTheme="majorBidi" w:hAnsiTheme="majorBidi" w:cstheme="majorBidi"/>
-          <w:b/>
-          <w:bCs/>
-          <w:color w:val="000000"/>
-          <w:sz w:val="22"/>
-          <w:szCs w:val="22"/>
-        </w:rPr>
-      </w:pPr>
-      <w:bookmarkStart w:id="25" w:name="_Toc109124134"/>
-      <w:r>
-        <w:rPr>
-          <w:rFonts w:asciiTheme="majorBidi" w:hAnsiTheme="majorBidi" w:cstheme="majorBidi"/>
-          <w:b/>
-          <w:bCs/>
-          <w:color w:val="000000" w:themeColor="text1"/>
-          <w:sz w:val="22"/>
-          <w:szCs w:val="22"/>
-        </w:rPr>
-        <w:t>Display options:</w:t>
-      </w:r>
-      <w:bookmarkEnd w:id="25"/>
+        <w:lastRenderedPageBreak/>
+        <w:t>Selected names</w:t>
+      </w:r>
+      <w:r>
+        <w:rPr>
+          <w:rFonts w:asciiTheme="majorBidi" w:hAnsiTheme="majorBidi" w:cstheme="majorBidi"/>
+          <w:color w:val="000000" w:themeColor="text1"/>
+          <w:sz w:val="22"/>
+          <w:szCs w:val="22"/>
+        </w:rPr>
+        <w:t>: when this button is checked, the names (headers) of the selected data-points are presented next to them (enabled when there is at least one selected point).</w:t>
+      </w:r>
     </w:p>
     <w:p>
       <w:pPr>
@@ -14069,170 +14413,6 @@
           <w:sz w:val="22"/>
           <w:szCs w:val="22"/>
         </w:rPr>
-        <w:t>Connections</w:t>
-      </w:r>
-      <w:r>
-        <w:rPr>
-          <w:rFonts w:asciiTheme="majorBidi" w:hAnsiTheme="majorBidi" w:cstheme="majorBidi"/>
-          <w:color w:val="000000" w:themeColor="text1"/>
-          <w:sz w:val="22"/>
-          <w:szCs w:val="22"/>
-        </w:rPr>
-        <w:t>: when this button is checked, the connecting lines (edges) are presented in the graph</w:t>
-      </w:r>
-      <w:r>
-        <w:rPr>
-          <w:rFonts w:asciiTheme="majorBidi" w:hAnsiTheme="majorBidi" w:cstheme="majorBidi"/>
-          <w:b/>
-          <w:bCs/>
-          <w:color w:val="000000" w:themeColor="text1"/>
-          <w:sz w:val="22"/>
-          <w:szCs w:val="22"/>
-        </w:rPr>
-        <w:t xml:space="preserve">. </w:t>
-      </w:r>
-      <w:r>
-        <w:rPr>
-          <w:rFonts w:asciiTheme="majorBidi" w:hAnsiTheme="majorBidi" w:cstheme="majorBidi"/>
-          <w:color w:val="000000" w:themeColor="text1"/>
-          <w:sz w:val="22"/>
-          <w:szCs w:val="22"/>
-        </w:rPr>
-        <w:t>In order to display the edges “behind” the data-points, switch to a 2D view mode.</w:t>
-      </w:r>
-      <w:r>
-        <w:rPr>
-          <w:rFonts w:asciiTheme="majorBidi" w:hAnsiTheme="majorBidi" w:cstheme="majorBidi"/>
-          <w:color w:val="000000" w:themeColor="text1"/>
-          <w:sz w:val="22"/>
-          <w:szCs w:val="22"/>
-        </w:rPr>
-        <w:t xml:space="preserve"> </w:t>
-      </w:r>
-    </w:p>
-    <w:p>
-      <w:pPr>
-        <w:pStyle w:val="NormalWeb"/>
-        <w:spacing w:before="0" w:beforeAutospacing="0" w:after="0" w:afterAutospacing="0"/>
-        <w:ind w:left="714"/>
-        <w:rPr>
-          <w:rFonts w:asciiTheme="majorBidi" w:hAnsiTheme="majorBidi" w:cstheme="majorBidi"/>
-          <w:b/>
-          <w:bCs/>
-          <w:color w:val="000000"/>
-          <w:sz w:val="22"/>
-          <w:szCs w:val="22"/>
-        </w:rPr>
-      </w:pPr>
-      <w:r>
-        <w:rPr>
-          <w:rFonts w:asciiTheme="majorBidi" w:hAnsiTheme="majorBidi" w:cstheme="majorBidi"/>
-          <w:color w:val="000000" w:themeColor="text1"/>
-          <w:sz w:val="22"/>
-          <w:szCs w:val="22"/>
-        </w:rPr>
-        <w:t xml:space="preserve">By default, the edges are colored in 5 shades of gray according to the normalized attraction values (scores), which are divided into 5 bins. The higher the score, the darker the color. </w:t>
-      </w:r>
-      <w:r>
-        <w:rPr>
-          <w:rFonts w:asciiTheme="majorBidi" w:hAnsiTheme="majorBidi" w:cstheme="majorBidi"/>
-          <w:color w:val="000000" w:themeColor="text1"/>
-          <w:sz w:val="22"/>
-          <w:szCs w:val="22"/>
-        </w:rPr>
-        <w:t xml:space="preserve">It is possible to change these colors </w:t>
-      </w:r>
-      <w:r>
-        <w:rPr>
-          <w:rFonts w:asciiTheme="majorBidi" w:hAnsiTheme="majorBidi" w:cstheme="majorBidi"/>
-          <w:color w:val="000000" w:themeColor="text1"/>
-          <w:sz w:val="22"/>
-          <w:szCs w:val="22"/>
-        </w:rPr>
-        <w:t xml:space="preserve">and the width of the edges (for all the edges or per-bin) using the ‘Connections (edges) settings’ </w:t>
-      </w:r>
-      <w:r>
-        <w:rPr>
-          <w:rFonts w:asciiTheme="majorBidi" w:hAnsiTheme="majorBidi" w:cstheme="majorBidi"/>
-          <w:color w:val="000000" w:themeColor="text1"/>
-          <w:sz w:val="22"/>
-          <w:szCs w:val="22"/>
-        </w:rPr>
-        <w:t>under</w:t>
-      </w:r>
-      <w:r>
-        <w:rPr>
-          <w:rFonts w:asciiTheme="majorBidi" w:hAnsiTheme="majorBidi" w:cstheme="majorBidi"/>
-          <w:color w:val="000000" w:themeColor="text1"/>
-          <w:sz w:val="22"/>
-          <w:szCs w:val="22"/>
-        </w:rPr>
-        <w:t xml:space="preserve"> the ‘Configure’ menu item. </w:t>
-      </w:r>
-    </w:p>
-    <w:p>
-      <w:pPr>
-        <w:pStyle w:val="NormalWeb"/>
-        <w:numPr>
-          <w:ilvl w:val="0"/>
-          <w:numId w:val="15"/>
-        </w:numPr>
-        <w:spacing w:before="120" w:beforeAutospacing="0"/>
-        <w:ind w:left="714" w:hanging="357"/>
-        <w:rPr>
-          <w:rFonts w:asciiTheme="majorBidi" w:hAnsiTheme="majorBidi" w:cstheme="majorBidi"/>
-          <w:b/>
-          <w:bCs/>
-          <w:color w:val="000000"/>
-          <w:sz w:val="22"/>
-          <w:szCs w:val="22"/>
-        </w:rPr>
-      </w:pPr>
-      <w:r>
-        <w:rPr>
-          <w:rFonts w:asciiTheme="majorBidi" w:hAnsiTheme="majorBidi" w:cstheme="majorBidi"/>
-          <w:color w:val="942093"/>
-          <w:sz w:val="22"/>
-          <w:szCs w:val="22"/>
-        </w:rPr>
-        <w:t>Selected names</w:t>
-      </w:r>
-      <w:r>
-        <w:rPr>
-          <w:rFonts w:asciiTheme="majorBidi" w:hAnsiTheme="majorBidi" w:cstheme="majorBidi"/>
-          <w:color w:val="000000" w:themeColor="text1"/>
-          <w:sz w:val="22"/>
-          <w:szCs w:val="22"/>
-        </w:rPr>
-        <w:t>: when this button is checked, the names (headers) of the selected data-points are presented next to them (enabled when there is at least one selected point).</w:t>
-      </w:r>
-    </w:p>
-    <w:p>
-      <w:pPr>
-        <w:pStyle w:val="NormalWeb"/>
-        <w:numPr>
-          <w:ilvl w:val="0"/>
-          <w:numId w:val="15"/>
-        </w:numPr>
-        <w:spacing w:before="120" w:beforeAutospacing="0" w:after="0" w:afterAutospacing="0"/>
-        <w:ind w:left="714" w:hanging="357"/>
-        <w:rPr>
-          <w:rFonts w:asciiTheme="majorBidi" w:hAnsiTheme="majorBidi" w:cstheme="majorBidi"/>
-          <w:b/>
-          <w:bCs/>
-          <w:color w:val="000000"/>
-          <w:sz w:val="22"/>
-          <w:szCs w:val="22"/>
-        </w:rPr>
-      </w:pPr>
-      <w:r>
-        <w:rPr>
-          <w:rFonts w:asciiTheme="majorBidi" w:hAnsiTheme="majorBidi" w:cstheme="majorBidi"/>
-          <w:color w:val="942093"/>
-          <w:sz w:val="22"/>
-          <w:szCs w:val="22"/>
-        </w:rPr>
-        <w:lastRenderedPageBreak/>
         <w:t>Group names</w:t>
       </w:r>
       <w:r>
@@ -15455,6 +15635,7 @@
           <w:sz w:val="22"/>
           <w:szCs w:val="22"/>
         </w:rPr>
+        <w:lastRenderedPageBreak/>
         <w:t>User-defined parameter</w:t>
       </w:r>
       <w:r>
@@ -15487,7 +15668,6 @@
           <w:szCs w:val="22"/>
           <w:u w:val="single"/>
         </w:rPr>
-        <w:lastRenderedPageBreak/>
         <w:t>Groups Controls:</w:t>
       </w:r>
     </w:p>
@@ -16214,6 +16394,7 @@
           <w:sz w:val="22"/>
           <w:szCs w:val="22"/>
         </w:rPr>
+        <w:lastRenderedPageBreak/>
         <w:t>Remove from subset</w:t>
       </w:r>
       <w:r>
@@ -16251,7 +16432,6 @@
           <w:sz w:val="22"/>
           <w:szCs w:val="22"/>
         </w:rPr>
-        <w:lastRenderedPageBreak/>
         <w:t>Find in subset</w:t>
       </w:r>
       <w:r>
@@ -19674,6 +19854,119 @@
     </w:lvl>
   </w:abstractNum>
   <w:abstractNum w:abstractNumId="25" w15:restartNumberingAfterBreak="0">
+    <w:nsid w:val="648759BE"/>
+    <w:multiLevelType w:val="hybridMultilevel"/>
+    <w:tmpl w:val="1C2297CE"/>
+    <w:lvl w:ilvl="0" w:tplc="08090001">
+      <w:start w:val="1"/>
+      <w:numFmt w:val="bullet"/>
+      <w:lvlText w:val=""/>
+      <w:lvlJc w:val="left"/>
+      <w:pPr>
+        <w:ind w:left="720" w:hanging="360"/>
+      </w:pPr>
+      <w:rPr>
+        <w:rFonts w:ascii="Symbol" w:hAnsi="Symbol" w:hint="default"/>
+      </w:rPr>
+    </w:lvl>
+    <w:lvl w:ilvl="1" w:tplc="08090003" w:tentative="1">
+      <w:start w:val="1"/>
+      <w:numFmt w:val="bullet"/>
+      <w:lvlText w:val="o"/>
+      <w:lvlJc w:val="left"/>
+      <w:pPr>
+        <w:ind w:left="1440" w:hanging="360"/>
+      </w:pPr>
+      <w:rPr>
+        <w:rFonts w:ascii="Courier New" w:hAnsi="Courier New" w:cs="Courier New" w:hint="default"/>
+      </w:rPr>
+    </w:lvl>
+    <w:lvl w:ilvl="2" w:tplc="08090005" w:tentative="1">
+      <w:start w:val="1"/>
+      <w:numFmt w:val="bullet"/>
+      <w:lvlText w:val=""/>
+      <w:lvlJc w:val="left"/>
+      <w:pPr>
+        <w:ind w:left="2160" w:hanging="360"/>
+      </w:pPr>
+      <w:rPr>
+        <w:rFonts w:ascii="Wingdings" w:hAnsi="Wingdings" w:hint="default"/>
+      </w:rPr>
+    </w:lvl>
+    <w:lvl w:ilvl="3" w:tplc="08090001" w:tentative="1">
+      <w:start w:val="1"/>
+      <w:numFmt w:val="bullet"/>
+      <w:lvlText w:val=""/>
+      <w:lvlJc w:val="left"/>
+      <w:pPr>
+        <w:ind w:left="2880" w:hanging="360"/>
+      </w:pPr>
+      <w:rPr>
+        <w:rFonts w:ascii="Symbol" w:hAnsi="Symbol" w:hint="default"/>
+      </w:rPr>
+    </w:lvl>
+    <w:lvl w:ilvl="4" w:tplc="08090003" w:tentative="1">
+      <w:start w:val="1"/>
+      <w:numFmt w:val="bullet"/>
+      <w:lvlText w:val="o"/>
+      <w:lvlJc w:val="left"/>
+      <w:pPr>
+        <w:ind w:left="3600" w:hanging="360"/>
+      </w:pPr>
+      <w:rPr>
+        <w:rFonts w:ascii="Courier New" w:hAnsi="Courier New" w:cs="Courier New" w:hint="default"/>
+      </w:rPr>
+    </w:lvl>
+    <w:lvl w:ilvl="5" w:tplc="08090005" w:tentative="1">
+      <w:start w:val="1"/>
+      <w:numFmt w:val="bullet"/>
+      <w:lvlText w:val=""/>
+      <w:lvlJc w:val="left"/>
+      <w:pPr>
+        <w:ind w:left="4320" w:hanging="360"/>
+      </w:pPr>
+      <w:rPr>
+        <w:rFonts w:ascii="Wingdings" w:hAnsi="Wingdings" w:hint="default"/>
+      </w:rPr>
+    </w:lvl>
+    <w:lvl w:ilvl="6" w:tplc="08090001" w:tentative="1">
+      <w:start w:val="1"/>
+      <w:numFmt w:val="bullet"/>
+      <w:lvlText w:val=""/>
+      <w:lvlJc w:val="left"/>
+      <w:pPr>
+        <w:ind w:left="5040" w:hanging="360"/>
+      </w:pPr>
+      <w:rPr>
+        <w:rFonts w:ascii="Symbol" w:hAnsi="Symbol" w:hint="default"/>
+      </w:rPr>
+    </w:lvl>
+    <w:lvl w:ilvl="7" w:tplc="08090003" w:tentative="1">
+      <w:start w:val="1"/>
+      <w:numFmt w:val="bullet"/>
+      <w:lvlText w:val="o"/>
+      <w:lvlJc w:val="left"/>
+      <w:pPr>
+        <w:ind w:left="5760" w:hanging="360"/>
+      </w:pPr>
+      <w:rPr>
+        <w:rFonts w:ascii="Courier New" w:hAnsi="Courier New" w:cs="Courier New" w:hint="default"/>
+      </w:rPr>
+    </w:lvl>
+    <w:lvl w:ilvl="8" w:tplc="08090005" w:tentative="1">
+      <w:start w:val="1"/>
+      <w:numFmt w:val="bullet"/>
+      <w:lvlText w:val=""/>
+      <w:lvlJc w:val="left"/>
+      <w:pPr>
+        <w:ind w:left="6480" w:hanging="360"/>
+      </w:pPr>
+      <w:rPr>
+        <w:rFonts w:ascii="Wingdings" w:hAnsi="Wingdings" w:hint="default"/>
+      </w:rPr>
+    </w:lvl>
+  </w:abstractNum>
+  <w:abstractNum w:abstractNumId="26" w15:restartNumberingAfterBreak="0">
     <w:nsid w:val="6FA73763"/>
     <w:multiLevelType w:val="hybridMultilevel"/>
     <w:tmpl w:val="793EC390"/>
@@ -19759,7 +20052,120 @@
       </w:pPr>
     </w:lvl>
   </w:abstractNum>
-  <w:abstractNum w:abstractNumId="26" w15:restartNumberingAfterBreak="0">
+  <w:abstractNum w:abstractNumId="27" w15:restartNumberingAfterBreak="0">
+    <w:nsid w:val="730D02A5"/>
+    <w:multiLevelType w:val="hybridMultilevel"/>
+    <w:tmpl w:val="277ABF68"/>
+    <w:lvl w:ilvl="0" w:tplc="08090001">
+      <w:start w:val="1"/>
+      <w:numFmt w:val="bullet"/>
+      <w:lvlText w:val=""/>
+      <w:lvlJc w:val="left"/>
+      <w:pPr>
+        <w:ind w:left="720" w:hanging="360"/>
+      </w:pPr>
+      <w:rPr>
+        <w:rFonts w:ascii="Symbol" w:hAnsi="Symbol" w:hint="default"/>
+      </w:rPr>
+    </w:lvl>
+    <w:lvl w:ilvl="1" w:tplc="08090003" w:tentative="1">
+      <w:start w:val="1"/>
+      <w:numFmt w:val="bullet"/>
+      <w:lvlText w:val="o"/>
+      <w:lvlJc w:val="left"/>
+      <w:pPr>
+        <w:ind w:left="1440" w:hanging="360"/>
+      </w:pPr>
+      <w:rPr>
+        <w:rFonts w:ascii="Courier New" w:hAnsi="Courier New" w:cs="Courier New" w:hint="default"/>
+      </w:rPr>
+    </w:lvl>
+    <w:lvl w:ilvl="2" w:tplc="08090005" w:tentative="1">
+      <w:start w:val="1"/>
+      <w:numFmt w:val="bullet"/>
+      <w:lvlText w:val=""/>
+      <w:lvlJc w:val="left"/>
+      <w:pPr>
+        <w:ind w:left="2160" w:hanging="360"/>
+      </w:pPr>
+      <w:rPr>
+        <w:rFonts w:ascii="Wingdings" w:hAnsi="Wingdings" w:hint="default"/>
+      </w:rPr>
+    </w:lvl>
+    <w:lvl w:ilvl="3" w:tplc="08090001" w:tentative="1">
+      <w:start w:val="1"/>
+      <w:numFmt w:val="bullet"/>
+      <w:lvlText w:val=""/>
+      <w:lvlJc w:val="left"/>
+      <w:pPr>
+        <w:ind w:left="2880" w:hanging="360"/>
+      </w:pPr>
+      <w:rPr>
+        <w:rFonts w:ascii="Symbol" w:hAnsi="Symbol" w:hint="default"/>
+      </w:rPr>
+    </w:lvl>
+    <w:lvl w:ilvl="4" w:tplc="08090003" w:tentative="1">
+      <w:start w:val="1"/>
+      <w:numFmt w:val="bullet"/>
+      <w:lvlText w:val="o"/>
+      <w:lvlJc w:val="left"/>
+      <w:pPr>
+        <w:ind w:left="3600" w:hanging="360"/>
+      </w:pPr>
+      <w:rPr>
+        <w:rFonts w:ascii="Courier New" w:hAnsi="Courier New" w:cs="Courier New" w:hint="default"/>
+      </w:rPr>
+    </w:lvl>
+    <w:lvl w:ilvl="5" w:tplc="08090005" w:tentative="1">
+      <w:start w:val="1"/>
+      <w:numFmt w:val="bullet"/>
+      <w:lvlText w:val=""/>
+      <w:lvlJc w:val="left"/>
+      <w:pPr>
+        <w:ind w:left="4320" w:hanging="360"/>
+      </w:pPr>
+      <w:rPr>
+        <w:rFonts w:ascii="Wingdings" w:hAnsi="Wingdings" w:hint="default"/>
+      </w:rPr>
+    </w:lvl>
+    <w:lvl w:ilvl="6" w:tplc="08090001" w:tentative="1">
+      <w:start w:val="1"/>
+      <w:numFmt w:val="bullet"/>
+      <w:lvlText w:val=""/>
+      <w:lvlJc w:val="left"/>
+      <w:pPr>
+        <w:ind w:left="5040" w:hanging="360"/>
+      </w:pPr>
+      <w:rPr>
+        <w:rFonts w:ascii="Symbol" w:hAnsi="Symbol" w:hint="default"/>
+      </w:rPr>
+    </w:lvl>
+    <w:lvl w:ilvl="7" w:tplc="08090003" w:tentative="1">
+      <w:start w:val="1"/>
+      <w:numFmt w:val="bullet"/>
+      <w:lvlText w:val="o"/>
+      <w:lvlJc w:val="left"/>
+      <w:pPr>
+        <w:ind w:left="5760" w:hanging="360"/>
+      </w:pPr>
+      <w:rPr>
+        <w:rFonts w:ascii="Courier New" w:hAnsi="Courier New" w:cs="Courier New" w:hint="default"/>
+      </w:rPr>
+    </w:lvl>
+    <w:lvl w:ilvl="8" w:tplc="08090005" w:tentative="1">
+      <w:start w:val="1"/>
+      <w:numFmt w:val="bullet"/>
+      <w:lvlText w:val=""/>
+      <w:lvlJc w:val="left"/>
+      <w:pPr>
+        <w:ind w:left="6480" w:hanging="360"/>
+      </w:pPr>
+      <w:rPr>
+        <w:rFonts w:ascii="Wingdings" w:hAnsi="Wingdings" w:hint="default"/>
+      </w:rPr>
+    </w:lvl>
+  </w:abstractNum>
+  <w:abstractNum w:abstractNumId="28" w15:restartNumberingAfterBreak="0">
     <w:nsid w:val="769347BD"/>
     <w:multiLevelType w:val="hybridMultilevel"/>
     <w:tmpl w:val="AAB8FECE"/>
@@ -19872,7 +20278,7 @@
       </w:rPr>
     </w:lvl>
   </w:abstractNum>
-  <w:abstractNum w:abstractNumId="27" w15:restartNumberingAfterBreak="0">
+  <w:abstractNum w:abstractNumId="29" w15:restartNumberingAfterBreak="0">
     <w:nsid w:val="76AF5969"/>
     <w:multiLevelType w:val="hybridMultilevel"/>
     <w:tmpl w:val="B9523380"/>
@@ -19985,7 +20391,7 @@
       </w:rPr>
     </w:lvl>
   </w:abstractNum>
-  <w:abstractNum w:abstractNumId="28" w15:restartNumberingAfterBreak="0">
+  <w:abstractNum w:abstractNumId="30" w15:restartNumberingAfterBreak="0">
     <w:nsid w:val="77F95F4E"/>
     <w:multiLevelType w:val="hybridMultilevel"/>
     <w:tmpl w:val="06D4331A"/>
@@ -20098,7 +20504,7 @@
       </w:rPr>
     </w:lvl>
   </w:abstractNum>
-  <w:abstractNum w:abstractNumId="29" w15:restartNumberingAfterBreak="0">
+  <w:abstractNum w:abstractNumId="31" w15:restartNumberingAfterBreak="0">
     <w:nsid w:val="7E2357BA"/>
     <w:multiLevelType w:val="hybridMultilevel"/>
     <w:tmpl w:val="2EB09F76"/>
@@ -20215,7 +20621,7 @@
     <w:abstractNumId w:val="4"/>
   </w:num>
   <w:num w:numId="11" w16cid:durableId="7493361">
-    <w:abstractNumId w:val="28"/>
+    <w:abstractNumId w:val="30"/>
   </w:num>
   <w:num w:numId="12" w16cid:durableId="549072048">
     <w:abstractNumId w:val="7"/>
@@ -20224,7 +20630,7 @@
     <w:abstractNumId w:val="13"/>
   </w:num>
   <w:num w:numId="14" w16cid:durableId="1239172545">
-    <w:abstractNumId w:val="26"/>
+    <w:abstractNumId w:val="28"/>
   </w:num>
   <w:num w:numId="15" w16cid:durableId="758719275">
     <w:abstractNumId w:val="6"/>
@@ -20245,7 +20651,7 @@
     <w:abstractNumId w:val="11"/>
   </w:num>
   <w:num w:numId="21" w16cid:durableId="665129924">
-    <w:abstractNumId w:val="27"/>
+    <w:abstractNumId w:val="29"/>
   </w:num>
   <w:num w:numId="22" w16cid:durableId="1807162888">
     <w:abstractNumId w:val="17"/>
@@ -20257,13 +20663,13 @@
     <w:abstractNumId w:val="23"/>
   </w:num>
   <w:num w:numId="25" w16cid:durableId="544802403">
-    <w:abstractNumId w:val="25"/>
+    <w:abstractNumId w:val="26"/>
   </w:num>
   <w:num w:numId="26" w16cid:durableId="1848135757">
     <w:abstractNumId w:val="5"/>
   </w:num>
   <w:num w:numId="27" w16cid:durableId="1695959830">
-    <w:abstractNumId w:val="29"/>
+    <w:abstractNumId w:val="31"/>
   </w:num>
   <w:num w:numId="28" w16cid:durableId="1542402772">
     <w:abstractNumId w:val="10"/>
@@ -20273,6 +20679,12 @@
   </w:num>
   <w:num w:numId="30" w16cid:durableId="1976131553">
     <w:abstractNumId w:val="9"/>
+  </w:num>
+  <w:num w:numId="31" w16cid:durableId="27997406">
+    <w:abstractNumId w:val="27"/>
+  </w:num>
+  <w:num w:numId="32" w16cid:durableId="1122841578">
+    <w:abstractNumId w:val="25"/>
   </w:num>
 </w:numbering>
 </file>

</xml_diff>

<commit_message>
- Changed sequence names that are saved as network format (tab-delimited) to the sequence header (up to 15 characters, without spaces), concatenated to the sequence index. - Fixed bug in reading network format.
</commit_message>
<xml_diff>
--- a/clans/manual/Manual.docx
+++ b/clans/manual/Manual.docx
@@ -136,7 +136,7 @@
             </w:rPr>
             <w:fldChar w:fldCharType="separate"/>
           </w:r>
-          <w:hyperlink w:anchor="_Toc112339174" w:history="1">
+          <w:hyperlink w:anchor="_Toc112420844" w:history="1">
             <w:r>
               <w:rPr>
                 <w:rStyle w:val="Hyperlink"/>
@@ -164,7 +164,7 @@
                 <w:noProof/>
                 <w:webHidden/>
               </w:rPr>
-              <w:instrText xml:space="preserve"> PAGEREF _Toc112339174 \h </w:instrText>
+              <w:instrText xml:space="preserve"> PAGEREF _Toc112420844 \h </w:instrText>
             </w:r>
             <w:r>
               <w:rPr>
@@ -211,7 +211,7 @@
               <w:lang w:val="en-DE"/>
             </w:rPr>
           </w:pPr>
-          <w:hyperlink w:anchor="_Toc112339175" w:history="1">
+          <w:hyperlink w:anchor="_Toc112420845" w:history="1">
             <w:r>
               <w:rPr>
                 <w:rStyle w:val="Hyperlink"/>
@@ -239,7 +239,7 @@
                 <w:noProof/>
                 <w:webHidden/>
               </w:rPr>
-              <w:instrText xml:space="preserve"> PAGEREF _Toc112339175 \h </w:instrText>
+              <w:instrText xml:space="preserve"> PAGEREF _Toc112420845 \h </w:instrText>
             </w:r>
             <w:r>
               <w:rPr>
@@ -286,7 +286,7 @@
               <w:lang w:val="en-DE"/>
             </w:rPr>
           </w:pPr>
-          <w:hyperlink w:anchor="_Toc112339176" w:history="1">
+          <w:hyperlink w:anchor="_Toc112420846" w:history="1">
             <w:r>
               <w:rPr>
                 <w:rStyle w:val="Hyperlink"/>
@@ -314,7 +314,7 @@
                 <w:noProof/>
                 <w:webHidden/>
               </w:rPr>
-              <w:instrText xml:space="preserve"> PAGEREF _Toc112339176 \h </w:instrText>
+              <w:instrText xml:space="preserve"> PAGEREF _Toc112420846 \h </w:instrText>
             </w:r>
             <w:r>
               <w:rPr>
@@ -361,7 +361,7 @@
               <w:lang w:val="en-DE"/>
             </w:rPr>
           </w:pPr>
-          <w:hyperlink w:anchor="_Toc112339177" w:history="1">
+          <w:hyperlink w:anchor="_Toc112420847" w:history="1">
             <w:r>
               <w:rPr>
                 <w:rStyle w:val="Hyperlink"/>
@@ -389,7 +389,7 @@
                 <w:noProof/>
                 <w:webHidden/>
               </w:rPr>
-              <w:instrText xml:space="preserve"> PAGEREF _Toc112339177 \h </w:instrText>
+              <w:instrText xml:space="preserve"> PAGEREF _Toc112420847 \h </w:instrText>
             </w:r>
             <w:r>
               <w:rPr>
@@ -409,7 +409,7 @@
                 <w:noProof/>
                 <w:webHidden/>
               </w:rPr>
-              <w:t>3</w:t>
+              <w:t>4</w:t>
             </w:r>
             <w:r>
               <w:rPr>
@@ -436,7 +436,7 @@
               <w:lang w:val="en-DE"/>
             </w:rPr>
           </w:pPr>
-          <w:hyperlink w:anchor="_Toc112339178" w:history="1">
+          <w:hyperlink w:anchor="_Toc112420848" w:history="1">
             <w:r>
               <w:rPr>
                 <w:rStyle w:val="Hyperlink"/>
@@ -464,7 +464,7 @@
                 <w:noProof/>
                 <w:webHidden/>
               </w:rPr>
-              <w:instrText xml:space="preserve"> PAGEREF _Toc112339178 \h </w:instrText>
+              <w:instrText xml:space="preserve"> PAGEREF _Toc112420848 \h </w:instrText>
             </w:r>
             <w:r>
               <w:rPr>
@@ -484,7 +484,7 @@
                 <w:noProof/>
                 <w:webHidden/>
               </w:rPr>
-              <w:t>3</w:t>
+              <w:t>4</w:t>
             </w:r>
             <w:r>
               <w:rPr>
@@ -511,14 +511,14 @@
               <w:lang w:val="en-DE"/>
             </w:rPr>
           </w:pPr>
-          <w:hyperlink w:anchor="_Toc112339179" w:history="1">
+          <w:hyperlink w:anchor="_Toc112420849" w:history="1">
             <w:r>
               <w:rPr>
                 <w:rStyle w:val="Hyperlink"/>
                 <w:rFonts w:asciiTheme="majorBidi" w:hAnsiTheme="majorBidi" w:cstheme="majorBidi"/>
                 <w:noProof/>
               </w:rPr>
-              <w:t>Input / Output file formats:</w:t>
+              <w:t>Input / Output file formats</w:t>
             </w:r>
             <w:r>
               <w:rPr>
@@ -539,7 +539,7 @@
                 <w:noProof/>
                 <w:webHidden/>
               </w:rPr>
-              <w:instrText xml:space="preserve"> PAGEREF _Toc112339179 \h </w:instrText>
+              <w:instrText xml:space="preserve"> PAGEREF _Toc112420849 \h </w:instrText>
             </w:r>
             <w:r>
               <w:rPr>
@@ -584,7 +584,7 @@
               <w:lang w:val="en-DE"/>
             </w:rPr>
           </w:pPr>
-          <w:hyperlink w:anchor="_Toc112339180" w:history="1">
+          <w:hyperlink w:anchor="_Toc112420850" w:history="1">
             <w:r>
               <w:rPr>
                 <w:rStyle w:val="Hyperlink"/>
@@ -612,7 +612,7 @@
                 <w:noProof/>
                 <w:webHidden/>
               </w:rPr>
-              <w:instrText xml:space="preserve"> PAGEREF _Toc112339180 \h </w:instrText>
+              <w:instrText xml:space="preserve"> PAGEREF _Toc112420850 \h </w:instrText>
             </w:r>
             <w:r>
               <w:rPr>
@@ -657,14 +657,14 @@
               <w:lang w:val="en-DE"/>
             </w:rPr>
           </w:pPr>
-          <w:hyperlink w:anchor="_Toc112339181" w:history="1">
+          <w:hyperlink w:anchor="_Toc112420851" w:history="1">
             <w:r>
               <w:rPr>
                 <w:rStyle w:val="Hyperlink"/>
                 <w:rFonts w:asciiTheme="majorBidi" w:hAnsiTheme="majorBidi" w:cstheme="majorBidi"/>
                 <w:noProof/>
               </w:rPr>
-              <w:t>Tab-delimited format</w:t>
+              <w:t>Network format (tab-delimited)</w:t>
             </w:r>
             <w:r>
               <w:rPr>
@@ -685,7 +685,7 @@
                 <w:noProof/>
                 <w:webHidden/>
               </w:rPr>
-              <w:instrText xml:space="preserve"> PAGEREF _Toc112339181 \h </w:instrText>
+              <w:instrText xml:space="preserve"> PAGEREF _Toc112420851 \h </w:instrText>
             </w:r>
             <w:r>
               <w:rPr>
@@ -730,7 +730,7 @@
               <w:lang w:val="en-DE"/>
             </w:rPr>
           </w:pPr>
-          <w:hyperlink w:anchor="_Toc112339182" w:history="1">
+          <w:hyperlink w:anchor="_Toc112420852" w:history="1">
             <w:r>
               <w:rPr>
                 <w:rStyle w:val="Hyperlink"/>
@@ -758,7 +758,7 @@
                 <w:noProof/>
                 <w:webHidden/>
               </w:rPr>
-              <w:instrText xml:space="preserve"> PAGEREF _Toc112339182 \h </w:instrText>
+              <w:instrText xml:space="preserve"> PAGEREF _Toc112420852 \h </w:instrText>
             </w:r>
             <w:r>
               <w:rPr>
@@ -805,14 +805,14 @@
               <w:lang w:val="en-DE"/>
             </w:rPr>
           </w:pPr>
-          <w:hyperlink w:anchor="_Toc112339183" w:history="1">
+          <w:hyperlink w:anchor="_Toc112420853" w:history="1">
             <w:r>
               <w:rPr>
                 <w:rStyle w:val="Hyperlink"/>
                 <w:rFonts w:asciiTheme="majorBidi" w:hAnsiTheme="majorBidi" w:cstheme="majorBidi"/>
                 <w:noProof/>
               </w:rPr>
-              <w:t>The Graphical User Interface (GUI) controls</w:t>
+              <w:t>Auxiliary files</w:t>
             </w:r>
             <w:r>
               <w:rPr>
@@ -833,7 +833,7 @@
                 <w:noProof/>
                 <w:webHidden/>
               </w:rPr>
-              <w:instrText xml:space="preserve"> PAGEREF _Toc112339183 \h </w:instrText>
+              <w:instrText xml:space="preserve"> PAGEREF _Toc112420853 \h </w:instrText>
             </w:r>
             <w:r>
               <w:rPr>
@@ -878,14 +878,14 @@
               <w:lang w:val="en-DE"/>
             </w:rPr>
           </w:pPr>
-          <w:hyperlink w:anchor="_Toc112339184" w:history="1">
+          <w:hyperlink w:anchor="_Toc112420854" w:history="1">
             <w:r>
               <w:rPr>
                 <w:rStyle w:val="Hyperlink"/>
                 <w:rFonts w:asciiTheme="majorBidi" w:hAnsiTheme="majorBidi" w:cstheme="majorBidi"/>
                 <w:noProof/>
               </w:rPr>
-              <w:t>Menus</w:t>
+              <w:t>Metadata files</w:t>
             </w:r>
             <w:r>
               <w:rPr>
@@ -906,7 +906,7 @@
                 <w:noProof/>
                 <w:webHidden/>
               </w:rPr>
-              <w:instrText xml:space="preserve"> PAGEREF _Toc112339184 \h </w:instrText>
+              <w:instrText xml:space="preserve"> PAGEREF _Toc112420854 \h </w:instrText>
             </w:r>
             <w:r>
               <w:rPr>
@@ -939,28 +939,28 @@
         </w:p>
         <w:p>
           <w:pPr>
-            <w:pStyle w:val="TOC4"/>
+            <w:pStyle w:val="TOC2"/>
             <w:tabs>
               <w:tab w:val="right" w:leader="dot" w:pos="10450"/>
             </w:tabs>
             <w:rPr>
               <w:rFonts w:asciiTheme="minorHAnsi" w:eastAsiaTheme="minorEastAsia" w:hAnsiTheme="minorHAnsi" w:cstheme="minorBidi"/>
+              <w:b w:val="0"/>
+              <w:bCs w:val="0"/>
               <w:noProof/>
               <w:sz w:val="24"/>
               <w:szCs w:val="24"/>
               <w:lang w:val="en-DE"/>
             </w:rPr>
           </w:pPr>
-          <w:hyperlink w:anchor="_Toc112339185" w:history="1">
+          <w:hyperlink w:anchor="_Toc112420855" w:history="1">
             <w:r>
               <w:rPr>
                 <w:rStyle w:val="Hyperlink"/>
                 <w:rFonts w:asciiTheme="majorBidi" w:hAnsiTheme="majorBidi" w:cstheme="majorBidi"/>
-                <w:b/>
-                <w:bCs/>
                 <w:noProof/>
               </w:rPr>
-              <w:t>File menu:</w:t>
+              <w:t>The Graphical User Interface (GUI) controls</w:t>
             </w:r>
             <w:r>
               <w:rPr>
@@ -981,7 +981,7 @@
                 <w:noProof/>
                 <w:webHidden/>
               </w:rPr>
-              <w:instrText xml:space="preserve"> PAGEREF _Toc112339185 \h </w:instrText>
+              <w:instrText xml:space="preserve"> PAGEREF _Toc112420855 \h </w:instrText>
             </w:r>
             <w:r>
               <w:rPr>
@@ -1001,7 +1001,7 @@
                 <w:noProof/>
                 <w:webHidden/>
               </w:rPr>
-              <w:t>6</w:t>
+              <w:t>7</w:t>
             </w:r>
             <w:r>
               <w:rPr>
@@ -1014,7 +1014,7 @@
         </w:p>
         <w:p>
           <w:pPr>
-            <w:pStyle w:val="TOC4"/>
+            <w:pStyle w:val="TOC3"/>
             <w:tabs>
               <w:tab w:val="right" w:leader="dot" w:pos="10450"/>
             </w:tabs>
@@ -1026,16 +1026,14 @@
               <w:lang w:val="en-DE"/>
             </w:rPr>
           </w:pPr>
-          <w:hyperlink w:anchor="_Toc112339186" w:history="1">
+          <w:hyperlink w:anchor="_Toc112420856" w:history="1">
             <w:r>
               <w:rPr>
                 <w:rStyle w:val="Hyperlink"/>
                 <w:rFonts w:asciiTheme="majorBidi" w:hAnsiTheme="majorBidi" w:cstheme="majorBidi"/>
-                <w:b/>
-                <w:bCs/>
                 <w:noProof/>
               </w:rPr>
-              <w:t>Configure menu:</w:t>
+              <w:t>Menus</w:t>
             </w:r>
             <w:r>
               <w:rPr>
@@ -1056,7 +1054,7 @@
                 <w:noProof/>
                 <w:webHidden/>
               </w:rPr>
-              <w:instrText xml:space="preserve"> PAGEREF _Toc112339186 \h </w:instrText>
+              <w:instrText xml:space="preserve"> PAGEREF _Toc112420856 \h </w:instrText>
             </w:r>
             <w:r>
               <w:rPr>
@@ -1101,7 +1099,7 @@
               <w:lang w:val="en-DE"/>
             </w:rPr>
           </w:pPr>
-          <w:hyperlink w:anchor="_Toc112339187" w:history="1">
+          <w:hyperlink w:anchor="_Toc112420857" w:history="1">
             <w:r>
               <w:rPr>
                 <w:rStyle w:val="Hyperlink"/>
@@ -1110,7 +1108,7 @@
                 <w:bCs/>
                 <w:noProof/>
               </w:rPr>
-              <w:t>Tools menu:</w:t>
+              <w:t>File menu:</w:t>
             </w:r>
             <w:r>
               <w:rPr>
@@ -1131,7 +1129,7 @@
                 <w:noProof/>
                 <w:webHidden/>
               </w:rPr>
-              <w:instrText xml:space="preserve"> PAGEREF _Toc112339187 \h </w:instrText>
+              <w:instrText xml:space="preserve"> PAGEREF _Toc112420857 \h </w:instrText>
             </w:r>
             <w:r>
               <w:rPr>
@@ -1164,6 +1162,156 @@
         </w:p>
         <w:p>
           <w:pPr>
+            <w:pStyle w:val="TOC4"/>
+            <w:tabs>
+              <w:tab w:val="right" w:leader="dot" w:pos="10450"/>
+            </w:tabs>
+            <w:rPr>
+              <w:rFonts w:asciiTheme="minorHAnsi" w:eastAsiaTheme="minorEastAsia" w:hAnsiTheme="minorHAnsi" w:cstheme="minorBidi"/>
+              <w:noProof/>
+              <w:sz w:val="24"/>
+              <w:szCs w:val="24"/>
+              <w:lang w:val="en-DE"/>
+            </w:rPr>
+          </w:pPr>
+          <w:hyperlink w:anchor="_Toc112420858" w:history="1">
+            <w:r>
+              <w:rPr>
+                <w:rStyle w:val="Hyperlink"/>
+                <w:rFonts w:asciiTheme="majorBidi" w:hAnsiTheme="majorBidi" w:cstheme="majorBidi"/>
+                <w:b/>
+                <w:bCs/>
+                <w:noProof/>
+              </w:rPr>
+              <w:t>Configure menu:</w:t>
+            </w:r>
+            <w:r>
+              <w:rPr>
+                <w:noProof/>
+                <w:webHidden/>
+              </w:rPr>
+              <w:tab/>
+            </w:r>
+            <w:r>
+              <w:rPr>
+                <w:noProof/>
+                <w:webHidden/>
+              </w:rPr>
+              <w:fldChar w:fldCharType="begin"/>
+            </w:r>
+            <w:r>
+              <w:rPr>
+                <w:noProof/>
+                <w:webHidden/>
+              </w:rPr>
+              <w:instrText xml:space="preserve"> PAGEREF _Toc112420858 \h </w:instrText>
+            </w:r>
+            <w:r>
+              <w:rPr>
+                <w:noProof/>
+                <w:webHidden/>
+              </w:rPr>
+            </w:r>
+            <w:r>
+              <w:rPr>
+                <w:noProof/>
+                <w:webHidden/>
+              </w:rPr>
+              <w:fldChar w:fldCharType="separate"/>
+            </w:r>
+            <w:r>
+              <w:rPr>
+                <w:noProof/>
+                <w:webHidden/>
+              </w:rPr>
+              <w:t>7</w:t>
+            </w:r>
+            <w:r>
+              <w:rPr>
+                <w:noProof/>
+                <w:webHidden/>
+              </w:rPr>
+              <w:fldChar w:fldCharType="end"/>
+            </w:r>
+          </w:hyperlink>
+        </w:p>
+        <w:p>
+          <w:pPr>
+            <w:pStyle w:val="TOC4"/>
+            <w:tabs>
+              <w:tab w:val="right" w:leader="dot" w:pos="10450"/>
+            </w:tabs>
+            <w:rPr>
+              <w:rFonts w:asciiTheme="minorHAnsi" w:eastAsiaTheme="minorEastAsia" w:hAnsiTheme="minorHAnsi" w:cstheme="minorBidi"/>
+              <w:noProof/>
+              <w:sz w:val="24"/>
+              <w:szCs w:val="24"/>
+              <w:lang w:val="en-DE"/>
+            </w:rPr>
+          </w:pPr>
+          <w:hyperlink w:anchor="_Toc112420859" w:history="1">
+            <w:r>
+              <w:rPr>
+                <w:rStyle w:val="Hyperlink"/>
+                <w:rFonts w:asciiTheme="majorBidi" w:hAnsiTheme="majorBidi" w:cstheme="majorBidi"/>
+                <w:b/>
+                <w:bCs/>
+                <w:noProof/>
+              </w:rPr>
+              <w:t>Tools menu:</w:t>
+            </w:r>
+            <w:r>
+              <w:rPr>
+                <w:noProof/>
+                <w:webHidden/>
+              </w:rPr>
+              <w:tab/>
+            </w:r>
+            <w:r>
+              <w:rPr>
+                <w:noProof/>
+                <w:webHidden/>
+              </w:rPr>
+              <w:fldChar w:fldCharType="begin"/>
+            </w:r>
+            <w:r>
+              <w:rPr>
+                <w:noProof/>
+                <w:webHidden/>
+              </w:rPr>
+              <w:instrText xml:space="preserve"> PAGEREF _Toc112420859 \h </w:instrText>
+            </w:r>
+            <w:r>
+              <w:rPr>
+                <w:noProof/>
+                <w:webHidden/>
+              </w:rPr>
+            </w:r>
+            <w:r>
+              <w:rPr>
+                <w:noProof/>
+                <w:webHidden/>
+              </w:rPr>
+              <w:fldChar w:fldCharType="separate"/>
+            </w:r>
+            <w:r>
+              <w:rPr>
+                <w:noProof/>
+                <w:webHidden/>
+              </w:rPr>
+              <w:t>8</w:t>
+            </w:r>
+            <w:r>
+              <w:rPr>
+                <w:noProof/>
+                <w:webHidden/>
+              </w:rPr>
+              <w:fldChar w:fldCharType="end"/>
+            </w:r>
+          </w:hyperlink>
+        </w:p>
+        <w:p>
+          <w:pPr>
             <w:pStyle w:val="TOC5"/>
             <w:tabs>
               <w:tab w:val="left" w:pos="1440"/>
@@ -1177,7 +1325,7 @@
               <w:lang w:val="en-DE"/>
             </w:rPr>
           </w:pPr>
-          <w:hyperlink w:anchor="_Toc112339188" w:history="1">
+          <w:hyperlink w:anchor="_Toc112420860" w:history="1">
             <w:r>
               <w:rPr>
                 <w:rStyle w:val="Hyperlink"/>
@@ -1224,7 +1372,7 @@
                 <w:noProof/>
                 <w:webHidden/>
               </w:rPr>
-              <w:instrText xml:space="preserve"> PAGEREF _Toc112339188 \h </w:instrText>
+              <w:instrText xml:space="preserve"> PAGEREF _Toc112420860 \h </w:instrText>
             </w:r>
             <w:r>
               <w:rPr>
@@ -1244,7 +1392,7 @@
                 <w:noProof/>
                 <w:webHidden/>
               </w:rPr>
-              <w:t>7</w:t>
+              <w:t>8</w:t>
             </w:r>
             <w:r>
               <w:rPr>
@@ -1270,7 +1418,7 @@
               <w:lang w:val="en-DE"/>
             </w:rPr>
           </w:pPr>
-          <w:hyperlink w:anchor="_Toc112339189" w:history="1">
+          <w:hyperlink w:anchor="_Toc112420861" w:history="1">
             <w:r>
               <w:rPr>
                 <w:rStyle w:val="Hyperlink"/>
@@ -1317,7 +1465,7 @@
                 <w:noProof/>
                 <w:webHidden/>
               </w:rPr>
-              <w:instrText xml:space="preserve"> PAGEREF _Toc112339189 \h </w:instrText>
+              <w:instrText xml:space="preserve"> PAGEREF _Toc112420861 \h </w:instrText>
             </w:r>
             <w:r>
               <w:rPr>
@@ -1337,7 +1485,7 @@
                 <w:noProof/>
                 <w:webHidden/>
               </w:rPr>
-              <w:t>8</w:t>
+              <w:t>9</w:t>
             </w:r>
             <w:r>
               <w:rPr>
@@ -1362,7 +1510,7 @@
               <w:lang w:val="en-DE"/>
             </w:rPr>
           </w:pPr>
-          <w:hyperlink w:anchor="_Toc112339190" w:history="1">
+          <w:hyperlink w:anchor="_Toc112420862" w:history="1">
             <w:r>
               <w:rPr>
                 <w:rStyle w:val="Hyperlink"/>
@@ -1390,7 +1538,7 @@
                 <w:noProof/>
                 <w:webHidden/>
               </w:rPr>
-              <w:instrText xml:space="preserve"> PAGEREF _Toc112339190 \h </w:instrText>
+              <w:instrText xml:space="preserve"> PAGEREF _Toc112420862 \h </w:instrText>
             </w:r>
             <w:r>
               <w:rPr>
@@ -1435,7 +1583,7 @@
               <w:lang w:val="en-DE"/>
             </w:rPr>
           </w:pPr>
-          <w:hyperlink w:anchor="_Toc112339191" w:history="1">
+          <w:hyperlink w:anchor="_Toc112420863" w:history="1">
             <w:r>
               <w:rPr>
                 <w:rStyle w:val="Hyperlink"/>
@@ -1465,7 +1613,7 @@
                 <w:noProof/>
                 <w:webHidden/>
               </w:rPr>
-              <w:instrText xml:space="preserve"> PAGEREF _Toc112339191 \h </w:instrText>
+              <w:instrText xml:space="preserve"> PAGEREF _Toc112420863 \h </w:instrText>
             </w:r>
             <w:r>
               <w:rPr>
@@ -1510,7 +1658,7 @@
               <w:lang w:val="en-DE"/>
             </w:rPr>
           </w:pPr>
-          <w:hyperlink w:anchor="_Toc112339192" w:history="1">
+          <w:hyperlink w:anchor="_Toc112420864" w:history="1">
             <w:r>
               <w:rPr>
                 <w:rStyle w:val="Hyperlink"/>
@@ -1540,7 +1688,7 @@
                 <w:noProof/>
                 <w:webHidden/>
               </w:rPr>
-              <w:instrText xml:space="preserve"> PAGEREF _Toc112339192 \h </w:instrText>
+              <w:instrText xml:space="preserve"> PAGEREF _Toc112420864 \h </w:instrText>
             </w:r>
             <w:r>
               <w:rPr>
@@ -1585,7 +1733,7 @@
               <w:lang w:val="en-DE"/>
             </w:rPr>
           </w:pPr>
-          <w:hyperlink w:anchor="_Toc112339193" w:history="1">
+          <w:hyperlink w:anchor="_Toc112420865" w:history="1">
             <w:r>
               <w:rPr>
                 <w:rStyle w:val="Hyperlink"/>
@@ -1615,7 +1763,7 @@
                 <w:noProof/>
                 <w:webHidden/>
               </w:rPr>
-              <w:instrText xml:space="preserve"> PAGEREF _Toc112339193 \h </w:instrText>
+              <w:instrText xml:space="preserve"> PAGEREF _Toc112420865 \h </w:instrText>
             </w:r>
             <w:r>
               <w:rPr>
@@ -1635,7 +1783,7 @@
                 <w:noProof/>
                 <w:webHidden/>
               </w:rPr>
-              <w:t>9</w:t>
+              <w:t>10</w:t>
             </w:r>
             <w:r>
               <w:rPr>
@@ -1660,7 +1808,7 @@
               <w:lang w:val="en-DE"/>
             </w:rPr>
           </w:pPr>
-          <w:hyperlink w:anchor="_Toc112339194" w:history="1">
+          <w:hyperlink w:anchor="_Toc112420866" w:history="1">
             <w:r>
               <w:rPr>
                 <w:rStyle w:val="Hyperlink"/>
@@ -1688,7 +1836,7 @@
                 <w:noProof/>
                 <w:webHidden/>
               </w:rPr>
-              <w:instrText xml:space="preserve"> PAGEREF _Toc112339194 \h </w:instrText>
+              <w:instrText xml:space="preserve"> PAGEREF _Toc112420866 \h </w:instrText>
             </w:r>
             <w:r>
               <w:rPr>
@@ -1733,7 +1881,7 @@
               <w:lang w:val="en-DE"/>
             </w:rPr>
           </w:pPr>
-          <w:hyperlink w:anchor="_Toc112339195" w:history="1">
+          <w:hyperlink w:anchor="_Toc112420867" w:history="1">
             <w:r>
               <w:rPr>
                 <w:rStyle w:val="Hyperlink"/>
@@ -1763,7 +1911,7 @@
                 <w:noProof/>
                 <w:webHidden/>
               </w:rPr>
-              <w:instrText xml:space="preserve"> PAGEREF _Toc112339195 \h </w:instrText>
+              <w:instrText xml:space="preserve"> PAGEREF _Toc112420867 \h </w:instrText>
             </w:r>
             <w:r>
               <w:rPr>
@@ -1808,7 +1956,7 @@
               <w:lang w:val="en-DE"/>
             </w:rPr>
           </w:pPr>
-          <w:hyperlink w:anchor="_Toc112339196" w:history="1">
+          <w:hyperlink w:anchor="_Toc112420868" w:history="1">
             <w:r>
               <w:rPr>
                 <w:rStyle w:val="Hyperlink"/>
@@ -1838,7 +1986,7 @@
                 <w:noProof/>
                 <w:webHidden/>
               </w:rPr>
-              <w:instrText xml:space="preserve"> PAGEREF _Toc112339196 \h </w:instrText>
+              <w:instrText xml:space="preserve"> PAGEREF _Toc112420868 \h </w:instrText>
             </w:r>
             <w:r>
               <w:rPr>
@@ -1883,7 +2031,7 @@
               <w:lang w:val="en-DE"/>
             </w:rPr>
           </w:pPr>
-          <w:hyperlink w:anchor="_Toc112339197" w:history="1">
+          <w:hyperlink w:anchor="_Toc112420869" w:history="1">
             <w:r>
               <w:rPr>
                 <w:rStyle w:val="Hyperlink"/>
@@ -1913,82 +2061,7 @@
                 <w:noProof/>
                 <w:webHidden/>
               </w:rPr>
-              <w:instrText xml:space="preserve"> PAGEREF _Toc112339197 \h </w:instrText>
-            </w:r>
-            <w:r>
-              <w:rPr>
-                <w:noProof/>
-                <w:webHidden/>
-              </w:rPr>
-            </w:r>
-            <w:r>
-              <w:rPr>
-                <w:noProof/>
-                <w:webHidden/>
-              </w:rPr>
-              <w:fldChar w:fldCharType="separate"/>
-            </w:r>
-            <w:r>
-              <w:rPr>
-                <w:noProof/>
-                <w:webHidden/>
-              </w:rPr>
-              <w:t>10</w:t>
-            </w:r>
-            <w:r>
-              <w:rPr>
-                <w:noProof/>
-                <w:webHidden/>
-              </w:rPr>
-              <w:fldChar w:fldCharType="end"/>
-            </w:r>
-          </w:hyperlink>
-        </w:p>
-        <w:p>
-          <w:pPr>
-            <w:pStyle w:val="TOC4"/>
-            <w:tabs>
-              <w:tab w:val="right" w:leader="dot" w:pos="10450"/>
-            </w:tabs>
-            <w:rPr>
-              <w:rFonts w:asciiTheme="minorHAnsi" w:eastAsiaTheme="minorEastAsia" w:hAnsiTheme="minorHAnsi" w:cstheme="minorBidi"/>
-              <w:noProof/>
-              <w:sz w:val="24"/>
-              <w:szCs w:val="24"/>
-              <w:lang w:val="en-DE"/>
-            </w:rPr>
-          </w:pPr>
-          <w:hyperlink w:anchor="_Toc112339198" w:history="1">
-            <w:r>
-              <w:rPr>
-                <w:rStyle w:val="Hyperlink"/>
-                <w:rFonts w:asciiTheme="majorBidi" w:hAnsiTheme="majorBidi" w:cstheme="majorBidi"/>
-                <w:b/>
-                <w:bCs/>
-                <w:noProof/>
-              </w:rPr>
-              <w:t>Display options:</w:t>
-            </w:r>
-            <w:r>
-              <w:rPr>
-                <w:noProof/>
-                <w:webHidden/>
-              </w:rPr>
-              <w:tab/>
-            </w:r>
-            <w:r>
-              <w:rPr>
-                <w:noProof/>
-                <w:webHidden/>
-              </w:rPr>
-              <w:fldChar w:fldCharType="begin"/>
-            </w:r>
-            <w:r>
-              <w:rPr>
-                <w:noProof/>
-                <w:webHidden/>
-              </w:rPr>
-              <w:instrText xml:space="preserve"> PAGEREF _Toc112339198 \h </w:instrText>
+              <w:instrText xml:space="preserve"> PAGEREF _Toc112420869 \h </w:instrText>
             </w:r>
             <w:r>
               <w:rPr>
@@ -2033,7 +2106,7 @@
               <w:lang w:val="en-DE"/>
             </w:rPr>
           </w:pPr>
-          <w:hyperlink w:anchor="_Toc112339199" w:history="1">
+          <w:hyperlink w:anchor="_Toc112420870" w:history="1">
             <w:r>
               <w:rPr>
                 <w:rStyle w:val="Hyperlink"/>
@@ -2042,7 +2115,7 @@
                 <w:bCs/>
                 <w:noProof/>
               </w:rPr>
-              <w:t>View options:</w:t>
+              <w:t>Display options:</w:t>
             </w:r>
             <w:r>
               <w:rPr>
@@ -2063,7 +2136,7 @@
                 <w:noProof/>
                 <w:webHidden/>
               </w:rPr>
-              <w:instrText xml:space="preserve"> PAGEREF _Toc112339199 \h </w:instrText>
+              <w:instrText xml:space="preserve"> PAGEREF _Toc112420870 \h </w:instrText>
             </w:r>
             <w:r>
               <w:rPr>
@@ -2108,7 +2181,7 @@
               <w:lang w:val="en-DE"/>
             </w:rPr>
           </w:pPr>
-          <w:hyperlink w:anchor="_Toc112339200" w:history="1">
+          <w:hyperlink w:anchor="_Toc112420871" w:history="1">
             <w:r>
               <w:rPr>
                 <w:rStyle w:val="Hyperlink"/>
@@ -2117,7 +2190,7 @@
                 <w:bCs/>
                 <w:noProof/>
               </w:rPr>
-              <w:t>Color data by:</w:t>
+              <w:t>View options:</w:t>
             </w:r>
             <w:r>
               <w:rPr>
@@ -2138,7 +2211,7 @@
                 <w:noProof/>
                 <w:webHidden/>
               </w:rPr>
-              <w:instrText xml:space="preserve"> PAGEREF _Toc112339200 \h </w:instrText>
+              <w:instrText xml:space="preserve"> PAGEREF _Toc112420871 \h </w:instrText>
             </w:r>
             <w:r>
               <w:rPr>
@@ -2183,7 +2256,82 @@
               <w:lang w:val="en-DE"/>
             </w:rPr>
           </w:pPr>
-          <w:hyperlink w:anchor="_Toc112339201" w:history="1">
+          <w:hyperlink w:anchor="_Toc112420872" w:history="1">
+            <w:r>
+              <w:rPr>
+                <w:rStyle w:val="Hyperlink"/>
+                <w:rFonts w:asciiTheme="majorBidi" w:hAnsiTheme="majorBidi" w:cstheme="majorBidi"/>
+                <w:b/>
+                <w:bCs/>
+                <w:noProof/>
+              </w:rPr>
+              <w:t>Color data by:</w:t>
+            </w:r>
+            <w:r>
+              <w:rPr>
+                <w:noProof/>
+                <w:webHidden/>
+              </w:rPr>
+              <w:tab/>
+            </w:r>
+            <w:r>
+              <w:rPr>
+                <w:noProof/>
+                <w:webHidden/>
+              </w:rPr>
+              <w:fldChar w:fldCharType="begin"/>
+            </w:r>
+            <w:r>
+              <w:rPr>
+                <w:noProof/>
+                <w:webHidden/>
+              </w:rPr>
+              <w:instrText xml:space="preserve"> PAGEREF _Toc112420872 \h </w:instrText>
+            </w:r>
+            <w:r>
+              <w:rPr>
+                <w:noProof/>
+                <w:webHidden/>
+              </w:rPr>
+            </w:r>
+            <w:r>
+              <w:rPr>
+                <w:noProof/>
+                <w:webHidden/>
+              </w:rPr>
+              <w:fldChar w:fldCharType="separate"/>
+            </w:r>
+            <w:r>
+              <w:rPr>
+                <w:noProof/>
+                <w:webHidden/>
+              </w:rPr>
+              <w:t>12</w:t>
+            </w:r>
+            <w:r>
+              <w:rPr>
+                <w:noProof/>
+                <w:webHidden/>
+              </w:rPr>
+              <w:fldChar w:fldCharType="end"/>
+            </w:r>
+          </w:hyperlink>
+        </w:p>
+        <w:p>
+          <w:pPr>
+            <w:pStyle w:val="TOC4"/>
+            <w:tabs>
+              <w:tab w:val="right" w:leader="dot" w:pos="10450"/>
+            </w:tabs>
+            <w:rPr>
+              <w:rFonts w:asciiTheme="minorHAnsi" w:eastAsiaTheme="minorEastAsia" w:hAnsiTheme="minorHAnsi" w:cstheme="minorBidi"/>
+              <w:noProof/>
+              <w:sz w:val="24"/>
+              <w:szCs w:val="24"/>
+              <w:lang w:val="en-DE"/>
+            </w:rPr>
+          </w:pPr>
+          <w:hyperlink w:anchor="_Toc112420873" w:history="1">
             <w:r>
               <w:rPr>
                 <w:rStyle w:val="Hyperlink"/>
@@ -2213,7 +2361,7 @@
                 <w:noProof/>
                 <w:webHidden/>
               </w:rPr>
-              <w:instrText xml:space="preserve"> PAGEREF _Toc112339201 \h </w:instrText>
+              <w:instrText xml:space="preserve"> PAGEREF _Toc112420873 \h </w:instrText>
             </w:r>
             <w:r>
               <w:rPr>
@@ -2258,7 +2406,7 @@
               <w:lang w:val="en-DE"/>
             </w:rPr>
           </w:pPr>
-          <w:hyperlink w:anchor="_Toc112339202" w:history="1">
+          <w:hyperlink w:anchor="_Toc112420874" w:history="1">
             <w:r>
               <w:rPr>
                 <w:rStyle w:val="Hyperlink"/>
@@ -2286,7 +2434,7 @@
                 <w:noProof/>
                 <w:webHidden/>
               </w:rPr>
-              <w:instrText xml:space="preserve"> PAGEREF _Toc112339202 \h </w:instrText>
+              <w:instrText xml:space="preserve"> PAGEREF _Toc112420874 \h </w:instrText>
             </w:r>
             <w:r>
               <w:rPr>
@@ -2331,7 +2479,7 @@
               <w:lang w:val="en-DE"/>
             </w:rPr>
           </w:pPr>
-          <w:hyperlink w:anchor="_Toc112339203" w:history="1">
+          <w:hyperlink w:anchor="_Toc112420875" w:history="1">
             <w:r>
               <w:rPr>
                 <w:rStyle w:val="Hyperlink"/>
@@ -2361,7 +2509,7 @@
                 <w:noProof/>
                 <w:webHidden/>
               </w:rPr>
-              <w:instrText xml:space="preserve"> PAGEREF _Toc112339203 \h </w:instrText>
+              <w:instrText xml:space="preserve"> PAGEREF _Toc112420875 \h </w:instrText>
             </w:r>
             <w:r>
               <w:rPr>
@@ -2406,7 +2554,7 @@
               <w:lang w:val="en-DE"/>
             </w:rPr>
           </w:pPr>
-          <w:hyperlink w:anchor="_Toc112339204" w:history="1">
+          <w:hyperlink w:anchor="_Toc112420876" w:history="1">
             <w:r>
               <w:rPr>
                 <w:rStyle w:val="Hyperlink"/>
@@ -2436,7 +2584,7 @@
                 <w:noProof/>
                 <w:webHidden/>
               </w:rPr>
-              <w:instrText xml:space="preserve"> PAGEREF _Toc112339204 \h </w:instrText>
+              <w:instrText xml:space="preserve"> PAGEREF _Toc112420876 \h </w:instrText>
             </w:r>
             <w:r>
               <w:rPr>
@@ -2481,7 +2629,7 @@
               <w:lang w:val="en-DE"/>
             </w:rPr>
           </w:pPr>
-          <w:hyperlink w:anchor="_Toc112339205" w:history="1">
+          <w:hyperlink w:anchor="_Toc112420877" w:history="1">
             <w:r>
               <w:rPr>
                 <w:rStyle w:val="Hyperlink"/>
@@ -2511,7 +2659,7 @@
                 <w:noProof/>
                 <w:webHidden/>
               </w:rPr>
-              <w:instrText xml:space="preserve"> PAGEREF _Toc112339205 \h </w:instrText>
+              <w:instrText xml:space="preserve"> PAGEREF _Toc112420877 \h </w:instrText>
             </w:r>
             <w:r>
               <w:rPr>
@@ -2531,7 +2679,7 @@
                 <w:noProof/>
                 <w:webHidden/>
               </w:rPr>
-              <w:t>13</w:t>
+              <w:t>14</w:t>
             </w:r>
             <w:r>
               <w:rPr>
@@ -2568,7 +2716,7 @@
           <w:u w:val="single"/>
         </w:rPr>
       </w:pPr>
-      <w:bookmarkStart w:id="0" w:name="_Toc112339174"/>
+      <w:bookmarkStart w:id="0" w:name="_Toc112420844"/>
       <w:r>
         <w:rPr>
           <w:rFonts w:asciiTheme="majorBidi" w:hAnsiTheme="majorBidi" w:cstheme="majorBidi"/>
@@ -2813,6 +2961,7 @@
           <w:sz w:val="22"/>
           <w:szCs w:val="22"/>
         </w:rPr>
+        <w:lastRenderedPageBreak/>
         <w:t>The cluster map can be saved as an image or as a file, which can later be loaded again by the CLANS software or by other network-visualizing software.</w:t>
       </w:r>
     </w:p>
@@ -3037,7 +3186,7 @@
           <w:u w:val="single"/>
         </w:rPr>
       </w:pPr>
-      <w:bookmarkStart w:id="1" w:name="_Toc112339175"/>
+      <w:bookmarkStart w:id="1" w:name="_Toc112420845"/>
       <w:r>
         <w:rPr>
           <w:rFonts w:asciiTheme="majorBidi" w:hAnsiTheme="majorBidi" w:cstheme="majorBidi"/>
@@ -3712,7 +3861,7 @@
           <w:u w:val="single"/>
         </w:rPr>
       </w:pPr>
-      <w:bookmarkStart w:id="2" w:name="_Toc112339176"/>
+      <w:bookmarkStart w:id="2" w:name="_Toc112420846"/>
       <w:r>
         <w:rPr>
           <w:rFonts w:asciiTheme="majorBidi" w:hAnsiTheme="majorBidi" w:cstheme="majorBidi"/>
@@ -4093,6 +4242,7 @@
           <w:szCs w:val="22"/>
           <w:lang w:val="en-GB"/>
         </w:rPr>
+        <w:lastRenderedPageBreak/>
         <w:t>or</w:t>
       </w:r>
     </w:p>
@@ -4324,7 +4474,6 @@
           <w:u w:val="single"/>
           <w:lang w:val="en-GB"/>
         </w:rPr>
-        <w:lastRenderedPageBreak/>
         <w:t>Mandatory arguments:</w:t>
       </w:r>
     </w:p>
@@ -5973,7 +6122,7 @@
           <w:u w:val="single"/>
         </w:rPr>
       </w:pPr>
-      <w:bookmarkStart w:id="3" w:name="_Toc112339177"/>
+      <w:bookmarkStart w:id="3" w:name="_Toc112420847"/>
       <w:r>
         <w:rPr>
           <w:rFonts w:asciiTheme="majorBidi" w:hAnsiTheme="majorBidi" w:cstheme="majorBidi"/>
@@ -5982,7 +6131,6 @@
           <w:szCs w:val="28"/>
           <w:u w:val="single"/>
         </w:rPr>
-        <w:lastRenderedPageBreak/>
         <w:t>Using the GUI-based visualization tool</w:t>
       </w:r>
       <w:bookmarkEnd w:id="3"/>
@@ -5997,7 +6145,7 @@
           <w:u w:val="single"/>
         </w:rPr>
       </w:pPr>
-      <w:bookmarkStart w:id="4" w:name="_Toc112339178"/>
+      <w:bookmarkStart w:id="4" w:name="_Toc112420848"/>
       <w:r>
         <w:rPr>
           <w:rFonts w:asciiTheme="majorBidi" w:hAnsiTheme="majorBidi" w:cstheme="majorBidi"/>
@@ -6859,14 +7007,14 @@
           <w:u w:val="single"/>
         </w:rPr>
       </w:pPr>
-      <w:bookmarkStart w:id="5" w:name="_Toc112339179"/>
+      <w:bookmarkStart w:id="5" w:name="_Toc112420849"/>
       <w:r>
         <w:rPr>
           <w:rFonts w:asciiTheme="majorBidi" w:hAnsiTheme="majorBidi" w:cstheme="majorBidi"/>
           <w:color w:val="009193"/>
           <w:u w:val="single"/>
         </w:rPr>
-        <w:t>Input / Output file formats:</w:t>
+        <w:t>Input / Output file formats</w:t>
       </w:r>
       <w:bookmarkEnd w:id="5"/>
     </w:p>
@@ -7019,7 +7167,7 @@
           <w:u w:val="single"/>
         </w:rPr>
       </w:pPr>
-      <w:bookmarkStart w:id="6" w:name="_Toc112339180"/>
+      <w:bookmarkStart w:id="6" w:name="_Toc112420850"/>
       <w:r>
         <w:rPr>
           <w:rFonts w:asciiTheme="majorBidi" w:hAnsiTheme="majorBidi" w:cstheme="majorBidi"/>
@@ -7477,6 +7625,7 @@
           <w:sz w:val="22"/>
           <w:szCs w:val="22"/>
         </w:rPr>
+        <w:lastRenderedPageBreak/>
         <w:t xml:space="preserve">The similarity scores block: the E-values or attraction values </w:t>
       </w:r>
       <w:r>
@@ -7520,7 +7669,6 @@
           <w:szCs w:val="22"/>
           <w:lang w:val="de-DE"/>
         </w:rPr>
-        <w:lastRenderedPageBreak/>
         <w:t>&lt;</w:t>
       </w:r>
       <w:proofErr w:type="spellStart"/>
@@ -9097,6 +9245,7 @@
           <w:sz w:val="22"/>
           <w:szCs w:val="22"/>
         </w:rPr>
+        <w:lastRenderedPageBreak/>
         <w:t>min_color</w:t>
       </w:r>
       <w:proofErr w:type="spellEnd"/>
@@ -9170,7 +9319,6 @@
           <w:sz w:val="22"/>
           <w:szCs w:val="22"/>
         </w:rPr>
-        <w:lastRenderedPageBreak/>
         <w:t>values=0.07 0.94 0.56 0.01 0.25 0.53</w:t>
       </w:r>
     </w:p>
@@ -9573,7 +9721,7 @@
           <w:u w:val="single"/>
         </w:rPr>
       </w:pPr>
-      <w:bookmarkStart w:id="7" w:name="_Toc112339181"/>
+      <w:bookmarkStart w:id="7" w:name="_Toc112420851"/>
       <w:r>
         <w:rPr>
           <w:rFonts w:asciiTheme="majorBidi" w:hAnsiTheme="majorBidi" w:cstheme="majorBidi"/>
@@ -9582,7 +9730,27 @@
           <w:szCs w:val="22"/>
           <w:u w:val="single"/>
         </w:rPr>
-        <w:t>Tab-delimited format</w:t>
+        <w:t>Network</w:t>
+      </w:r>
+      <w:r>
+        <w:rPr>
+          <w:rFonts w:asciiTheme="majorBidi" w:hAnsiTheme="majorBidi" w:cstheme="majorBidi"/>
+          <w:color w:val="000000" w:themeColor="text1"/>
+          <w:sz w:val="22"/>
+          <w:szCs w:val="22"/>
+          <w:u w:val="single"/>
+        </w:rPr>
+        <w:t xml:space="preserve"> format</w:t>
+      </w:r>
+      <w:r>
+        <w:rPr>
+          <w:rFonts w:asciiTheme="majorBidi" w:hAnsiTheme="majorBidi" w:cstheme="majorBidi"/>
+          <w:color w:val="000000" w:themeColor="text1"/>
+          <w:sz w:val="22"/>
+          <w:szCs w:val="22"/>
+          <w:u w:val="single"/>
+        </w:rPr>
+        <w:t xml:space="preserve"> (tab-delimited)</w:t>
       </w:r>
       <w:bookmarkEnd w:id="7"/>
     </w:p>
@@ -10249,7 +10417,7 @@
           <w:u w:val="single"/>
         </w:rPr>
       </w:pPr>
-      <w:bookmarkStart w:id="8" w:name="_Toc112339182"/>
+      <w:bookmarkStart w:id="8" w:name="_Toc112420852"/>
       <w:r>
         <w:rPr>
           <w:rFonts w:asciiTheme="majorBidi" w:hAnsiTheme="majorBidi" w:cstheme="majorBidi"/>
@@ -10261,26 +10429,486 @@
         <w:t>Save as image</w:t>
       </w:r>
       <w:bookmarkEnd w:id="8"/>
+    </w:p>
+    <w:p>
+      <w:pPr>
+        <w:pStyle w:val="NormalWeb"/>
+        <w:spacing w:before="120" w:beforeAutospacing="0" w:after="240" w:afterAutospacing="0"/>
+        <w:rPr>
+          <w:rFonts w:asciiTheme="majorBidi" w:hAnsiTheme="majorBidi" w:cstheme="majorBidi"/>
+          <w:color w:val="000000"/>
+          <w:sz w:val="22"/>
+          <w:szCs w:val="22"/>
+        </w:rPr>
+      </w:pPr>
+      <w:r>
+        <w:rPr>
+          <w:rFonts w:asciiTheme="majorBidi" w:hAnsiTheme="majorBidi" w:cstheme="majorBidi"/>
+          <w:color w:val="000000"/>
+          <w:sz w:val="22"/>
+          <w:szCs w:val="22"/>
+        </w:rPr>
+        <w:t>The graph area of the current CLANS session can be saved as an image in one of the following formats: PNG, Tiff, Jpeg and EPS.</w:t>
+      </w:r>
+    </w:p>
+    <w:p>
+      <w:pPr>
+        <w:pStyle w:val="NormalWeb"/>
+        <w:spacing w:before="120" w:beforeAutospacing="0" w:after="120" w:afterAutospacing="0"/>
+        <w:outlineLvl w:val="1"/>
+        <w:rPr>
+          <w:rFonts w:asciiTheme="majorBidi" w:hAnsiTheme="majorBidi" w:cstheme="majorBidi"/>
+          <w:color w:val="009193"/>
+          <w:u w:val="single"/>
+        </w:rPr>
+      </w:pPr>
+      <w:bookmarkStart w:id="9" w:name="_Toc112420853"/>
+      <w:r>
+        <w:rPr>
+          <w:rFonts w:asciiTheme="majorBidi" w:hAnsiTheme="majorBidi" w:cstheme="majorBidi"/>
+          <w:color w:val="009193"/>
+          <w:u w:val="single"/>
+        </w:rPr>
+        <w:t>Auxiliary</w:t>
+      </w:r>
+      <w:r>
+        <w:rPr>
+          <w:rFonts w:asciiTheme="majorBidi" w:hAnsiTheme="majorBidi" w:cstheme="majorBidi"/>
+          <w:color w:val="009193"/>
+          <w:u w:val="single"/>
+        </w:rPr>
+        <w:t xml:space="preserve"> file</w:t>
+      </w:r>
+      <w:r>
+        <w:rPr>
+          <w:rFonts w:asciiTheme="majorBidi" w:hAnsiTheme="majorBidi" w:cstheme="majorBidi"/>
+          <w:color w:val="009193"/>
+          <w:u w:val="single"/>
+        </w:rPr>
+        <w:t>s</w:t>
+      </w:r>
+      <w:bookmarkEnd w:id="9"/>
     </w:p>
     <w:p>
       <w:pPr>
         <w:pStyle w:val="NormalWeb"/>
         <w:spacing w:before="120" w:beforeAutospacing="0" w:after="0" w:afterAutospacing="0"/>
-        <w:rPr>
-          <w:rFonts w:asciiTheme="majorBidi" w:hAnsiTheme="majorBidi" w:cstheme="majorBidi"/>
-          <w:color w:val="000000"/>
-          <w:sz w:val="22"/>
-          <w:szCs w:val="22"/>
-        </w:rPr>
-      </w:pPr>
-      <w:r>
-        <w:rPr>
-          <w:rFonts w:asciiTheme="majorBidi" w:hAnsiTheme="majorBidi" w:cstheme="majorBidi"/>
-          <w:color w:val="000000"/>
-          <w:sz w:val="22"/>
-          <w:szCs w:val="22"/>
-        </w:rPr>
-        <w:t>The graph area of the current CLANS session can be saved as an image in one of the following formats: PNG, Tiff, Jpeg and EPS.</w:t>
+        <w:outlineLvl w:val="2"/>
+        <w:rPr>
+          <w:rFonts w:asciiTheme="majorBidi" w:hAnsiTheme="majorBidi" w:cstheme="majorBidi"/>
+          <w:color w:val="000000" w:themeColor="text1"/>
+          <w:sz w:val="22"/>
+          <w:szCs w:val="22"/>
+          <w:u w:val="single"/>
+        </w:rPr>
+      </w:pPr>
+      <w:bookmarkStart w:id="10" w:name="_Toc112420854"/>
+      <w:r>
+        <w:rPr>
+          <w:rFonts w:asciiTheme="majorBidi" w:hAnsiTheme="majorBidi" w:cstheme="majorBidi"/>
+          <w:color w:val="000000" w:themeColor="text1"/>
+          <w:sz w:val="22"/>
+          <w:szCs w:val="22"/>
+          <w:u w:val="single"/>
+        </w:rPr>
+        <w:t>Metadata files</w:t>
+      </w:r>
+      <w:bookmarkEnd w:id="10"/>
+    </w:p>
+    <w:p>
+      <w:pPr>
+        <w:pStyle w:val="NormalWeb"/>
+        <w:spacing w:before="120" w:beforeAutospacing="0" w:after="120" w:afterAutospacing="0"/>
+        <w:rPr>
+          <w:rFonts w:asciiTheme="majorBidi" w:hAnsiTheme="majorBidi" w:cstheme="majorBidi"/>
+          <w:color w:val="000000"/>
+          <w:sz w:val="22"/>
+          <w:szCs w:val="22"/>
+        </w:rPr>
+      </w:pPr>
+      <w:r>
+        <w:rPr>
+          <w:rFonts w:asciiTheme="majorBidi" w:hAnsiTheme="majorBidi" w:cstheme="majorBidi"/>
+          <w:color w:val="000000"/>
+          <w:sz w:val="22"/>
+          <w:szCs w:val="22"/>
+        </w:rPr>
+        <w:t xml:space="preserve">Tab-delimited </w:t>
+      </w:r>
+      <w:r>
+        <w:rPr>
+          <w:rFonts w:asciiTheme="majorBidi" w:hAnsiTheme="majorBidi" w:cstheme="majorBidi"/>
+          <w:color w:val="000000"/>
+          <w:sz w:val="22"/>
+          <w:szCs w:val="22"/>
+        </w:rPr>
+        <w:t>files, which contain information of at least one feature for each sequence. The format is as following:</w:t>
+      </w:r>
+    </w:p>
+    <w:p>
+      <w:pPr>
+        <w:pStyle w:val="NormalWeb"/>
+        <w:spacing w:before="0" w:beforeAutospacing="0" w:after="120" w:afterAutospacing="0"/>
+        <w:rPr>
+          <w:rFonts w:asciiTheme="majorBidi" w:hAnsiTheme="majorBidi" w:cstheme="majorBidi"/>
+          <w:b/>
+          <w:bCs/>
+          <w:i/>
+          <w:iCs/>
+          <w:color w:val="000000"/>
+          <w:sz w:val="22"/>
+          <w:szCs w:val="22"/>
+        </w:rPr>
+      </w:pPr>
+      <w:r>
+        <w:rPr>
+          <w:rFonts w:asciiTheme="majorBidi" w:hAnsiTheme="majorBidi" w:cstheme="majorBidi"/>
+          <w:b/>
+          <w:bCs/>
+          <w:i/>
+          <w:iCs/>
+          <w:color w:val="000000" w:themeColor="text1"/>
+          <w:sz w:val="22"/>
+          <w:szCs w:val="22"/>
+        </w:rPr>
+        <w:t>Sequence ID</w:t>
+      </w:r>
+      <w:r>
+        <w:rPr>
+          <w:rFonts w:asciiTheme="majorBidi" w:hAnsiTheme="majorBidi" w:cstheme="majorBidi"/>
+          <w:b/>
+          <w:bCs/>
+          <w:i/>
+          <w:iCs/>
+          <w:color w:val="000000" w:themeColor="text1"/>
+          <w:sz w:val="22"/>
+          <w:szCs w:val="22"/>
+        </w:rPr>
+        <w:tab/>
+      </w:r>
+      <w:r>
+        <w:rPr>
+          <w:rFonts w:asciiTheme="majorBidi" w:hAnsiTheme="majorBidi" w:cstheme="majorBidi"/>
+          <w:b/>
+          <w:bCs/>
+          <w:i/>
+          <w:iCs/>
+          <w:color w:val="000000" w:themeColor="text1"/>
+          <w:sz w:val="22"/>
+          <w:szCs w:val="22"/>
+        </w:rPr>
+        <w:tab/>
+      </w:r>
+      <w:r>
+        <w:rPr>
+          <w:rFonts w:asciiTheme="majorBidi" w:hAnsiTheme="majorBidi" w:cstheme="majorBidi"/>
+          <w:b/>
+          <w:bCs/>
+          <w:i/>
+          <w:iCs/>
+          <w:color w:val="000000" w:themeColor="text1"/>
+          <w:sz w:val="22"/>
+          <w:szCs w:val="22"/>
+        </w:rPr>
+        <w:t>Feature</w:t>
+      </w:r>
+      <w:r>
+        <w:rPr>
+          <w:rFonts w:asciiTheme="majorBidi" w:hAnsiTheme="majorBidi" w:cstheme="majorBidi"/>
+          <w:b/>
+          <w:bCs/>
+          <w:i/>
+          <w:iCs/>
+          <w:color w:val="000000" w:themeColor="text1"/>
+          <w:sz w:val="22"/>
+          <w:szCs w:val="22"/>
+        </w:rPr>
+        <w:t>1</w:t>
+      </w:r>
+      <w:r>
+        <w:rPr>
+          <w:rFonts w:asciiTheme="majorBidi" w:hAnsiTheme="majorBidi" w:cstheme="majorBidi"/>
+          <w:b/>
+          <w:bCs/>
+          <w:i/>
+          <w:iCs/>
+          <w:color w:val="000000" w:themeColor="text1"/>
+          <w:sz w:val="22"/>
+          <w:szCs w:val="22"/>
+        </w:rPr>
+        <w:tab/>
+        <w:t xml:space="preserve"> [</w:t>
+      </w:r>
+      <w:r>
+        <w:rPr>
+          <w:rFonts w:asciiTheme="majorBidi" w:hAnsiTheme="majorBidi" w:cstheme="majorBidi"/>
+          <w:b/>
+          <w:bCs/>
+          <w:i/>
+          <w:iCs/>
+          <w:color w:val="000000" w:themeColor="text1"/>
+          <w:sz w:val="22"/>
+          <w:szCs w:val="22"/>
+        </w:rPr>
+        <w:t>Feature2</w:t>
+      </w:r>
+      <w:r>
+        <w:rPr>
+          <w:rFonts w:asciiTheme="majorBidi" w:hAnsiTheme="majorBidi" w:cstheme="majorBidi"/>
+          <w:b/>
+          <w:bCs/>
+          <w:i/>
+          <w:iCs/>
+          <w:color w:val="000000" w:themeColor="text1"/>
+          <w:sz w:val="22"/>
+          <w:szCs w:val="22"/>
+        </w:rPr>
+        <w:t>, …]</w:t>
+      </w:r>
+    </w:p>
+    <w:p>
+      <w:pPr>
+        <w:pStyle w:val="NormalWeb"/>
+        <w:spacing w:before="0" w:beforeAutospacing="0" w:after="120" w:afterAutospacing="0"/>
+        <w:rPr>
+          <w:rFonts w:asciiTheme="majorBidi" w:hAnsiTheme="majorBidi" w:cstheme="majorBidi"/>
+          <w:i/>
+          <w:iCs/>
+          <w:color w:val="000000"/>
+          <w:sz w:val="22"/>
+          <w:szCs w:val="22"/>
+        </w:rPr>
+      </w:pPr>
+      <w:r>
+        <w:rPr>
+          <w:rFonts w:asciiTheme="majorBidi" w:hAnsiTheme="majorBidi" w:cstheme="majorBidi"/>
+          <w:i/>
+          <w:iCs/>
+          <w:color w:val="000000" w:themeColor="text1"/>
+          <w:sz w:val="22"/>
+          <w:szCs w:val="22"/>
+        </w:rPr>
+        <w:t>0</w:t>
+      </w:r>
+      <w:r>
+        <w:rPr>
+          <w:rFonts w:asciiTheme="majorBidi" w:hAnsiTheme="majorBidi" w:cstheme="majorBidi"/>
+          <w:i/>
+          <w:iCs/>
+          <w:color w:val="000000" w:themeColor="text1"/>
+          <w:sz w:val="22"/>
+          <w:szCs w:val="22"/>
+        </w:rPr>
+        <w:tab/>
+      </w:r>
+      <w:r>
+        <w:rPr>
+          <w:rFonts w:asciiTheme="majorBidi" w:hAnsiTheme="majorBidi" w:cstheme="majorBidi"/>
+          <w:i/>
+          <w:iCs/>
+          <w:color w:val="000000" w:themeColor="text1"/>
+          <w:sz w:val="22"/>
+          <w:szCs w:val="22"/>
+        </w:rPr>
+        <w:tab/>
+      </w:r>
+      <w:r>
+        <w:rPr>
+          <w:rFonts w:asciiTheme="majorBidi" w:hAnsiTheme="majorBidi" w:cstheme="majorBidi"/>
+          <w:i/>
+          <w:iCs/>
+          <w:color w:val="000000" w:themeColor="text1"/>
+          <w:sz w:val="22"/>
+          <w:szCs w:val="22"/>
+        </w:rPr>
+        <w:tab/>
+        <w:t>30</w:t>
+      </w:r>
+      <w:r>
+        <w:rPr>
+          <w:rFonts w:asciiTheme="majorBidi" w:hAnsiTheme="majorBidi" w:cstheme="majorBidi"/>
+          <w:i/>
+          <w:iCs/>
+          <w:color w:val="000000" w:themeColor="text1"/>
+          <w:sz w:val="22"/>
+          <w:szCs w:val="22"/>
+        </w:rPr>
+        <w:tab/>
+      </w:r>
+      <w:r>
+        <w:rPr>
+          <w:rFonts w:asciiTheme="majorBidi" w:hAnsiTheme="majorBidi" w:cstheme="majorBidi"/>
+          <w:i/>
+          <w:iCs/>
+          <w:color w:val="000000" w:themeColor="text1"/>
+          <w:sz w:val="22"/>
+          <w:szCs w:val="22"/>
+        </w:rPr>
+        <w:tab/>
+        <w:t>0.22</w:t>
+      </w:r>
+    </w:p>
+    <w:p>
+      <w:pPr>
+        <w:pStyle w:val="NormalWeb"/>
+        <w:spacing w:before="0" w:beforeAutospacing="0" w:after="120" w:afterAutospacing="0"/>
+        <w:rPr>
+          <w:rFonts w:asciiTheme="majorBidi" w:hAnsiTheme="majorBidi" w:cstheme="majorBidi"/>
+          <w:i/>
+          <w:iCs/>
+          <w:color w:val="000000"/>
+          <w:sz w:val="22"/>
+          <w:szCs w:val="22"/>
+        </w:rPr>
+      </w:pPr>
+      <w:r>
+        <w:rPr>
+          <w:rFonts w:asciiTheme="majorBidi" w:hAnsiTheme="majorBidi" w:cstheme="majorBidi"/>
+          <w:i/>
+          <w:iCs/>
+          <w:color w:val="000000" w:themeColor="text1"/>
+          <w:sz w:val="22"/>
+          <w:szCs w:val="22"/>
+        </w:rPr>
+        <w:t>1</w:t>
+      </w:r>
+      <w:r>
+        <w:rPr>
+          <w:rFonts w:asciiTheme="majorBidi" w:hAnsiTheme="majorBidi" w:cstheme="majorBidi"/>
+          <w:i/>
+          <w:iCs/>
+          <w:color w:val="000000" w:themeColor="text1"/>
+          <w:sz w:val="22"/>
+          <w:szCs w:val="22"/>
+        </w:rPr>
+        <w:tab/>
+      </w:r>
+      <w:r>
+        <w:rPr>
+          <w:rFonts w:asciiTheme="majorBidi" w:hAnsiTheme="majorBidi" w:cstheme="majorBidi"/>
+          <w:i/>
+          <w:iCs/>
+          <w:color w:val="000000" w:themeColor="text1"/>
+          <w:sz w:val="22"/>
+          <w:szCs w:val="22"/>
+        </w:rPr>
+        <w:tab/>
+      </w:r>
+      <w:r>
+        <w:rPr>
+          <w:rFonts w:asciiTheme="majorBidi" w:hAnsiTheme="majorBidi" w:cstheme="majorBidi"/>
+          <w:i/>
+          <w:iCs/>
+          <w:color w:val="000000" w:themeColor="text1"/>
+          <w:sz w:val="22"/>
+          <w:szCs w:val="22"/>
+        </w:rPr>
+        <w:tab/>
+        <w:t>50</w:t>
+      </w:r>
+      <w:r>
+        <w:rPr>
+          <w:rFonts w:asciiTheme="majorBidi" w:hAnsiTheme="majorBidi" w:cstheme="majorBidi"/>
+          <w:i/>
+          <w:iCs/>
+          <w:color w:val="000000" w:themeColor="text1"/>
+          <w:sz w:val="22"/>
+          <w:szCs w:val="22"/>
+        </w:rPr>
+        <w:tab/>
+      </w:r>
+      <w:r>
+        <w:rPr>
+          <w:rFonts w:asciiTheme="majorBidi" w:hAnsiTheme="majorBidi" w:cstheme="majorBidi"/>
+          <w:i/>
+          <w:iCs/>
+          <w:color w:val="000000" w:themeColor="text1"/>
+          <w:sz w:val="22"/>
+          <w:szCs w:val="22"/>
+        </w:rPr>
+        <w:tab/>
+        <w:t>0.75</w:t>
+      </w:r>
+    </w:p>
+    <w:p>
+      <w:pPr>
+        <w:pStyle w:val="NormalWeb"/>
+        <w:spacing w:before="120" w:beforeAutospacing="0" w:after="0" w:afterAutospacing="0"/>
+        <w:rPr>
+          <w:rFonts w:asciiTheme="majorBidi" w:hAnsiTheme="majorBidi" w:cstheme="majorBidi"/>
+          <w:color w:val="000000"/>
+          <w:sz w:val="22"/>
+          <w:szCs w:val="22"/>
+        </w:rPr>
+      </w:pPr>
+      <w:r>
+        <w:rPr>
+          <w:rFonts w:asciiTheme="majorBidi" w:hAnsiTheme="majorBidi" w:cstheme="majorBidi"/>
+          <w:color w:val="000000"/>
+          <w:sz w:val="22"/>
+          <w:szCs w:val="22"/>
+        </w:rPr>
+        <w:t>There are two types of metadata files that can be uploaded, according to the nature of values they hold:</w:t>
+      </w:r>
+    </w:p>
+    <w:p>
+      <w:pPr>
+        <w:pStyle w:val="NormalWeb"/>
+        <w:numPr>
+          <w:ilvl w:val="0"/>
+          <w:numId w:val="38"/>
+        </w:numPr>
+        <w:spacing w:before="120" w:beforeAutospacing="0" w:after="0" w:afterAutospacing="0"/>
+        <w:rPr>
+          <w:rFonts w:asciiTheme="majorBidi" w:hAnsiTheme="majorBidi" w:cstheme="majorBidi"/>
+          <w:color w:val="000000"/>
+          <w:sz w:val="22"/>
+          <w:szCs w:val="22"/>
+        </w:rPr>
+      </w:pPr>
+      <w:r>
+        <w:rPr>
+          <w:rFonts w:asciiTheme="majorBidi" w:hAnsiTheme="majorBidi" w:cstheme="majorBidi"/>
+          <w:color w:val="000000"/>
+          <w:sz w:val="22"/>
+          <w:szCs w:val="22"/>
+        </w:rPr>
+        <w:lastRenderedPageBreak/>
+        <w:t>Discrete parameters that are used to group the data (for example: protein function, taxonomy, etc.). Such files can be uploaded using: ‘Tools -&gt; Group data by -&gt; Add custom grouping category -&gt; From metadata file’.</w:t>
+      </w:r>
+    </w:p>
+    <w:p>
+      <w:pPr>
+        <w:pStyle w:val="NormalWeb"/>
+        <w:numPr>
+          <w:ilvl w:val="0"/>
+          <w:numId w:val="38"/>
+        </w:numPr>
+        <w:spacing w:before="120" w:beforeAutospacing="0" w:after="0" w:afterAutospacing="0"/>
+        <w:rPr>
+          <w:rFonts w:asciiTheme="majorBidi" w:hAnsiTheme="majorBidi" w:cstheme="majorBidi"/>
+          <w:color w:val="000000"/>
+          <w:sz w:val="22"/>
+          <w:szCs w:val="22"/>
+        </w:rPr>
+      </w:pPr>
+      <w:r>
+        <w:rPr>
+          <w:rFonts w:asciiTheme="majorBidi" w:hAnsiTheme="majorBidi" w:cstheme="majorBidi"/>
+          <w:color w:val="000000"/>
+          <w:sz w:val="22"/>
+          <w:szCs w:val="22"/>
+        </w:rPr>
+        <w:t>Continuous parameters</w:t>
+      </w:r>
+      <w:r>
+        <w:rPr>
+          <w:rFonts w:asciiTheme="majorBidi" w:hAnsiTheme="majorBidi" w:cstheme="majorBidi"/>
+          <w:color w:val="000000"/>
+          <w:sz w:val="22"/>
+          <w:szCs w:val="22"/>
+        </w:rPr>
+        <w:t xml:space="preserve"> that are used to color the data by some color-range (for example: sequence length). Such metadata files can be uploaded using: ‘Tools -&gt; Color data by -&gt; Add/configure custom parameter’.</w:t>
       </w:r>
     </w:p>
     <w:p>
@@ -10294,7 +10922,7 @@
           <w:u w:val="single"/>
         </w:rPr>
       </w:pPr>
-      <w:bookmarkStart w:id="9" w:name="_Toc112339183"/>
+      <w:bookmarkStart w:id="11" w:name="_Toc112420855"/>
       <w:r>
         <w:rPr>
           <w:rFonts w:asciiTheme="majorBidi" w:hAnsiTheme="majorBidi" w:cstheme="majorBidi"/>
@@ -10303,7 +10931,7 @@
         </w:rPr>
         <w:t>The Graphical User Interface (GUI) controls</w:t>
       </w:r>
-      <w:bookmarkEnd w:id="9"/>
+      <w:bookmarkEnd w:id="11"/>
     </w:p>
     <w:p>
       <w:pPr>
@@ -10337,7 +10965,7 @@
           <w:u w:val="single"/>
         </w:rPr>
       </w:pPr>
-      <w:bookmarkStart w:id="10" w:name="_Toc112339184"/>
+      <w:bookmarkStart w:id="12" w:name="_Toc112420856"/>
       <w:r>
         <w:rPr>
           <w:rFonts w:asciiTheme="majorBidi" w:hAnsiTheme="majorBidi" w:cstheme="majorBidi"/>
@@ -10346,7 +10974,7 @@
         </w:rPr>
         <w:t>Menus</w:t>
       </w:r>
-      <w:bookmarkEnd w:id="10"/>
+      <w:bookmarkEnd w:id="12"/>
     </w:p>
     <w:p>
       <w:pPr>
@@ -10362,7 +10990,7 @@
           <w:szCs w:val="22"/>
         </w:rPr>
       </w:pPr>
-      <w:bookmarkStart w:id="11" w:name="_Toc112339185"/>
+      <w:bookmarkStart w:id="13" w:name="_Toc112420857"/>
       <w:r>
         <w:rPr>
           <w:rFonts w:asciiTheme="majorBidi" w:hAnsiTheme="majorBidi" w:cstheme="majorBidi"/>
@@ -10374,7 +11002,7 @@
         </w:rPr>
         <w:t>File menu:</w:t>
       </w:r>
-      <w:bookmarkEnd w:id="11"/>
+      <w:bookmarkEnd w:id="13"/>
     </w:p>
     <w:p>
       <w:pPr>
@@ -10437,7 +11065,6 @@
           <w:sz w:val="22"/>
           <w:szCs w:val="22"/>
         </w:rPr>
-        <w:lastRenderedPageBreak/>
         <w:t xml:space="preserve">CLANS format: A file that was generated by any version of the CLANS program or by the </w:t>
       </w:r>
       <w:hyperlink r:id="rId11" w:tooltip="https://toolkit.tuebingen.mpg.de/tools/clans" w:history="1">
@@ -10632,7 +11259,52 @@
           <w:sz w:val="22"/>
           <w:szCs w:val="22"/>
         </w:rPr>
-        <w:t xml:space="preserve">Tab-delimited format: it is recommended only as an API with other tools, such as </w:t>
+        <w:t xml:space="preserve">Network </w:t>
+      </w:r>
+      <w:r>
+        <w:rPr>
+          <w:rFonts w:asciiTheme="majorBidi" w:hAnsiTheme="majorBidi" w:cstheme="majorBidi"/>
+          <w:color w:val="000000" w:themeColor="text1"/>
+          <w:sz w:val="22"/>
+          <w:szCs w:val="22"/>
+        </w:rPr>
+        <w:t>format</w:t>
+      </w:r>
+      <w:r>
+        <w:rPr>
+          <w:rFonts w:asciiTheme="majorBidi" w:hAnsiTheme="majorBidi" w:cstheme="majorBidi"/>
+          <w:color w:val="000000" w:themeColor="text1"/>
+          <w:sz w:val="22"/>
+          <w:szCs w:val="22"/>
+        </w:rPr>
+        <w:t xml:space="preserve"> (t</w:t>
+      </w:r>
+      <w:r>
+        <w:rPr>
+          <w:rFonts w:asciiTheme="majorBidi" w:hAnsiTheme="majorBidi" w:cstheme="majorBidi"/>
+          <w:color w:val="000000" w:themeColor="text1"/>
+          <w:sz w:val="22"/>
+          <w:szCs w:val="22"/>
+        </w:rPr>
+        <w:t>ab-delimited</w:t>
+      </w:r>
+      <w:r>
+        <w:rPr>
+          <w:rFonts w:asciiTheme="majorBidi" w:hAnsiTheme="majorBidi" w:cstheme="majorBidi"/>
+          <w:color w:val="000000" w:themeColor="text1"/>
+          <w:sz w:val="22"/>
+          <w:szCs w:val="22"/>
+        </w:rPr>
+        <w:t>)</w:t>
+      </w:r>
+      <w:r>
+        <w:rPr>
+          <w:rFonts w:asciiTheme="majorBidi" w:hAnsiTheme="majorBidi" w:cstheme="majorBidi"/>
+          <w:color w:val="000000" w:themeColor="text1"/>
+          <w:sz w:val="22"/>
+          <w:szCs w:val="22"/>
+        </w:rPr>
+        <w:t xml:space="preserve">: it is recommended only as an API with other tools, such as </w:t>
       </w:r>
       <w:proofErr w:type="spellStart"/>
       <w:r>
@@ -10653,6 +11325,15 @@
           <w:szCs w:val="22"/>
         </w:rPr>
         <w:t>, as it keeps only the minimal information needed to present a network (pairs of sequence names and similarity scores).</w:t>
+      </w:r>
+      <w:r>
+        <w:rPr>
+          <w:rFonts w:asciiTheme="majorBidi" w:hAnsiTheme="majorBidi" w:cstheme="majorBidi"/>
+          <w:color w:val="000000" w:themeColor="text1"/>
+          <w:sz w:val="22"/>
+          <w:szCs w:val="22"/>
+        </w:rPr>
+        <w:t xml:space="preserve"> CLANS uses the sequence header (up to 15 characters, without spaces) concatenated to the sequence index as the sequence name to be written in the file.</w:t>
       </w:r>
     </w:p>
     <w:p>
@@ -10856,7 +11537,7 @@
           <w:szCs w:val="22"/>
         </w:rPr>
       </w:pPr>
-      <w:bookmarkStart w:id="12" w:name="_Toc112339186"/>
+      <w:bookmarkStart w:id="14" w:name="_Toc112420858"/>
       <w:r>
         <w:rPr>
           <w:rFonts w:asciiTheme="majorBidi" w:hAnsiTheme="majorBidi" w:cstheme="majorBidi"/>
@@ -10868,7 +11549,7 @@
         </w:rPr>
         <w:t>Configure menu:</w:t>
       </w:r>
-      <w:bookmarkEnd w:id="12"/>
+      <w:bookmarkEnd w:id="14"/>
     </w:p>
     <w:p>
       <w:pPr>
@@ -11198,6 +11879,7 @@
           <w:sz w:val="22"/>
           <w:szCs w:val="22"/>
         </w:rPr>
+        <w:lastRenderedPageBreak/>
         <w:t>The width of the edges</w:t>
       </w:r>
       <w:r>
@@ -11564,45 +12246,30 @@
     <w:p>
       <w:pPr>
         <w:pStyle w:val="NormalWeb"/>
-        <w:spacing w:before="0" w:beforeAutospacing="0"/>
+        <w:spacing w:before="0" w:beforeAutospacing="0" w:after="0" w:afterAutospacing="0"/>
+        <w:outlineLvl w:val="3"/>
         <w:rPr>
           <w:rFonts w:asciiTheme="majorBidi" w:hAnsiTheme="majorBidi" w:cstheme="majorBidi"/>
           <w:b/>
           <w:bCs/>
-          <w:color w:val="942093"/>
-          <w:sz w:val="22"/>
-          <w:szCs w:val="22"/>
-        </w:rPr>
-      </w:pPr>
-    </w:p>
-    <w:p>
-      <w:pPr>
-        <w:pStyle w:val="NormalWeb"/>
-        <w:spacing w:before="0" w:beforeAutospacing="0" w:after="0" w:afterAutospacing="0"/>
-        <w:outlineLvl w:val="3"/>
+          <w:color w:val="000000"/>
+          <w:sz w:val="22"/>
+          <w:szCs w:val="22"/>
+        </w:rPr>
+      </w:pPr>
+      <w:bookmarkStart w:id="15" w:name="_Toc112420859"/>
+      <w:r>
         <w:rPr>
           <w:rFonts w:asciiTheme="majorBidi" w:hAnsiTheme="majorBidi" w:cstheme="majorBidi"/>
           <w:b/>
           <w:bCs/>
-          <w:color w:val="000000"/>
-          <w:sz w:val="22"/>
-          <w:szCs w:val="22"/>
-        </w:rPr>
-      </w:pPr>
-      <w:bookmarkStart w:id="13" w:name="_Toc112339187"/>
-      <w:r>
-        <w:rPr>
-          <w:rFonts w:asciiTheme="majorBidi" w:hAnsiTheme="majorBidi" w:cstheme="majorBidi"/>
-          <w:b/>
-          <w:bCs/>
-          <w:color w:val="000000" w:themeColor="text1"/>
-          <w:sz w:val="22"/>
-          <w:szCs w:val="22"/>
-        </w:rPr>
-        <w:lastRenderedPageBreak/>
+          <w:color w:val="000000" w:themeColor="text1"/>
+          <w:sz w:val="22"/>
+          <w:szCs w:val="22"/>
+        </w:rPr>
         <w:t>Tools menu:</w:t>
       </w:r>
-      <w:bookmarkEnd w:id="13"/>
+      <w:bookmarkEnd w:id="15"/>
     </w:p>
     <w:p>
       <w:pPr>
@@ -11622,7 +12289,7 @@
           <w:szCs w:val="22"/>
         </w:rPr>
       </w:pPr>
-      <w:bookmarkStart w:id="14" w:name="_Toc112339188"/>
+      <w:bookmarkStart w:id="16" w:name="_Toc112420860"/>
       <w:r>
         <w:rPr>
           <w:rFonts w:asciiTheme="majorBidi" w:hAnsiTheme="majorBidi" w:cstheme="majorBidi"/>
@@ -11632,7 +12299,7 @@
         </w:rPr>
         <w:t>Group data by:</w:t>
       </w:r>
-      <w:bookmarkEnd w:id="14"/>
+      <w:bookmarkEnd w:id="16"/>
       <w:r>
         <w:rPr>
           <w:rFonts w:asciiTheme="majorBidi" w:hAnsiTheme="majorBidi" w:cstheme="majorBidi"/>
@@ -12067,12 +12734,17 @@
           <w:bCs/>
           <w:i/>
           <w:iCs/>
-          <w:color w:val="000000"/>
-          <w:sz w:val="22"/>
-          <w:szCs w:val="22"/>
-        </w:rPr>
-      </w:pPr>
-      <w:r>
+          <w:color w:val="000000" w:themeColor="text1"/>
+          <w:sz w:val="22"/>
+          <w:szCs w:val="22"/>
+        </w:rPr>
+      </w:pPr>
+    </w:p>
+    <w:p>
+      <w:pPr>
+        <w:pStyle w:val="NormalWeb"/>
+        <w:spacing w:before="0" w:beforeAutospacing="0" w:after="120" w:afterAutospacing="0"/>
+        <w:ind w:left="1440" w:firstLine="720"/>
         <w:rPr>
           <w:rFonts w:asciiTheme="majorBidi" w:hAnsiTheme="majorBidi" w:cstheme="majorBidi"/>
           <w:b/>
@@ -12083,6 +12755,36 @@
           <w:sz w:val="22"/>
           <w:szCs w:val="22"/>
         </w:rPr>
+      </w:pPr>
+    </w:p>
+    <w:p>
+      <w:pPr>
+        <w:pStyle w:val="NormalWeb"/>
+        <w:spacing w:before="0" w:beforeAutospacing="0" w:after="120" w:afterAutospacing="0"/>
+        <w:ind w:left="1440" w:firstLine="720"/>
+        <w:rPr>
+          <w:rFonts w:asciiTheme="majorBidi" w:hAnsiTheme="majorBidi" w:cstheme="majorBidi"/>
+          <w:b/>
+          <w:bCs/>
+          <w:i/>
+          <w:iCs/>
+          <w:color w:val="000000"/>
+          <w:sz w:val="22"/>
+          <w:szCs w:val="22"/>
+        </w:rPr>
+      </w:pPr>
+      <w:r>
+        <w:rPr>
+          <w:rFonts w:asciiTheme="majorBidi" w:hAnsiTheme="majorBidi" w:cstheme="majorBidi"/>
+          <w:b/>
+          <w:bCs/>
+          <w:i/>
+          <w:iCs/>
+          <w:color w:val="000000" w:themeColor="text1"/>
+          <w:sz w:val="22"/>
+          <w:szCs w:val="22"/>
+        </w:rPr>
+        <w:lastRenderedPageBreak/>
         <w:t>Sequence ID</w:t>
       </w:r>
       <w:r>
@@ -12557,19 +13259,6 @@
         </w:rPr>
         <w:t>’ combo-box is enabled and it is easily possible to switch between the newly added grouping options and the ‘Manual definition’ default grouping option (where groups are manually defined by selecting sequences/data-points).</w:t>
       </w:r>
-    </w:p>
-    <w:p>
-      <w:pPr>
-        <w:pStyle w:val="NormalWeb"/>
-        <w:spacing w:before="120" w:beforeAutospacing="0"/>
-        <w:ind w:left="720"/>
-        <w:rPr>
-          <w:rFonts w:asciiTheme="majorBidi" w:hAnsiTheme="majorBidi" w:cstheme="majorBidi"/>
-          <w:color w:val="000000"/>
-          <w:sz w:val="22"/>
-          <w:szCs w:val="22"/>
-        </w:rPr>
-      </w:pPr>
     </w:p>
     <w:p>
       <w:pPr>
@@ -12589,7 +13278,7 @@
           <w:szCs w:val="22"/>
         </w:rPr>
       </w:pPr>
-      <w:bookmarkStart w:id="15" w:name="_Toc112339189"/>
+      <w:bookmarkStart w:id="17" w:name="_Toc112420861"/>
       <w:r>
         <w:rPr>
           <w:rFonts w:asciiTheme="majorBidi" w:hAnsiTheme="majorBidi" w:cstheme="majorBidi"/>
@@ -12597,10 +13286,9 @@
           <w:sz w:val="22"/>
           <w:szCs w:val="22"/>
         </w:rPr>
-        <w:lastRenderedPageBreak/>
         <w:t>Color data by:</w:t>
       </w:r>
-      <w:bookmarkEnd w:id="15"/>
+      <w:bookmarkEnd w:id="17"/>
       <w:r>
         <w:rPr>
           <w:rFonts w:asciiTheme="majorBidi" w:hAnsiTheme="majorBidi" w:cstheme="majorBidi"/>
@@ -13185,7 +13873,7 @@
           <w:u w:val="single"/>
         </w:rPr>
       </w:pPr>
-      <w:bookmarkStart w:id="16" w:name="_Toc112339190"/>
+      <w:bookmarkStart w:id="18" w:name="_Toc112420862"/>
       <w:r>
         <w:rPr>
           <w:rFonts w:asciiTheme="majorBidi" w:hAnsiTheme="majorBidi" w:cstheme="majorBidi"/>
@@ -13194,7 +13882,7 @@
         </w:rPr>
         <w:t>Interaction with the graph area</w:t>
       </w:r>
-      <w:bookmarkEnd w:id="16"/>
+      <w:bookmarkEnd w:id="18"/>
     </w:p>
     <w:p>
       <w:pPr>
@@ -13231,7 +13919,7 @@
           <w:szCs w:val="22"/>
         </w:rPr>
       </w:pPr>
-      <w:bookmarkStart w:id="17" w:name="_Toc112339191"/>
+      <w:bookmarkStart w:id="19" w:name="_Toc112420863"/>
       <w:r>
         <w:rPr>
           <w:rFonts w:asciiTheme="majorBidi" w:hAnsiTheme="majorBidi" w:cstheme="majorBidi"/>
@@ -13243,7 +13931,7 @@
         </w:rPr>
         <w:t>Rotate/Pan graph mode:</w:t>
       </w:r>
-      <w:bookmarkEnd w:id="17"/>
+      <w:bookmarkEnd w:id="19"/>
     </w:p>
     <w:p>
       <w:pPr>
@@ -13345,7 +14033,7 @@
           <w:szCs w:val="22"/>
         </w:rPr>
       </w:pPr>
-      <w:bookmarkStart w:id="18" w:name="_Toc112339192"/>
+      <w:bookmarkStart w:id="20" w:name="_Toc112420864"/>
       <w:r>
         <w:rPr>
           <w:rFonts w:asciiTheme="majorBidi" w:hAnsiTheme="majorBidi" w:cstheme="majorBidi"/>
@@ -13355,9 +14043,10 @@
           <w:sz w:val="22"/>
           <w:szCs w:val="22"/>
         </w:rPr>
+        <w:lastRenderedPageBreak/>
         <w:t>Select data-points mode:</w:t>
       </w:r>
-      <w:bookmarkEnd w:id="18"/>
+      <w:bookmarkEnd w:id="20"/>
     </w:p>
     <w:p>
       <w:pPr>
@@ -13641,17 +14330,13 @@
           <w:rFonts w:asciiTheme="majorBidi" w:hAnsiTheme="majorBidi" w:cstheme="majorBidi"/>
           <w:b/>
           <w:bCs/>
-          <w:color w:val="000000" w:themeColor="text1"/>
-          <w:sz w:val="22"/>
-          <w:szCs w:val="22"/>
-        </w:rPr>
-      </w:pPr>
-    </w:p>
-    <w:p>
-      <w:pPr>
-        <w:pStyle w:val="NormalWeb"/>
-        <w:spacing w:before="120" w:beforeAutospacing="0" w:after="0" w:afterAutospacing="0"/>
-        <w:outlineLvl w:val="3"/>
+          <w:color w:val="000000"/>
+          <w:sz w:val="22"/>
+          <w:szCs w:val="22"/>
+        </w:rPr>
+      </w:pPr>
+      <w:bookmarkStart w:id="21" w:name="_Toc112420865"/>
+      <w:r>
         <w:rPr>
           <w:rFonts w:asciiTheme="majorBidi" w:hAnsiTheme="majorBidi" w:cstheme="majorBidi"/>
           <w:b/>
@@ -13660,36 +14345,9 @@
           <w:sz w:val="22"/>
           <w:szCs w:val="22"/>
         </w:rPr>
-      </w:pPr>
-    </w:p>
-    <w:p>
-      <w:pPr>
-        <w:pStyle w:val="NormalWeb"/>
-        <w:spacing w:before="120" w:beforeAutospacing="0" w:after="0" w:afterAutospacing="0"/>
-        <w:outlineLvl w:val="3"/>
-        <w:rPr>
-          <w:rFonts w:asciiTheme="majorBidi" w:hAnsiTheme="majorBidi" w:cstheme="majorBidi"/>
-          <w:b/>
-          <w:bCs/>
-          <w:color w:val="000000"/>
-          <w:sz w:val="22"/>
-          <w:szCs w:val="22"/>
-        </w:rPr>
-      </w:pPr>
-      <w:bookmarkStart w:id="19" w:name="_Toc112339193"/>
-      <w:r>
-        <w:rPr>
-          <w:rFonts w:asciiTheme="majorBidi" w:hAnsiTheme="majorBidi" w:cstheme="majorBidi"/>
-          <w:b/>
-          <w:bCs/>
-          <w:color w:val="000000" w:themeColor="text1"/>
-          <w:sz w:val="22"/>
-          <w:szCs w:val="22"/>
-        </w:rPr>
-        <w:lastRenderedPageBreak/>
         <w:t>Move/Edit text mode:</w:t>
       </w:r>
-      <w:bookmarkEnd w:id="19"/>
+      <w:bookmarkEnd w:id="21"/>
     </w:p>
     <w:p>
       <w:pPr>
@@ -13918,7 +14576,7 @@
           <w:u w:val="single"/>
         </w:rPr>
       </w:pPr>
-      <w:bookmarkStart w:id="20" w:name="_Toc112339194"/>
+      <w:bookmarkStart w:id="22" w:name="_Toc112420866"/>
       <w:r>
         <w:rPr>
           <w:rFonts w:asciiTheme="majorBidi" w:hAnsiTheme="majorBidi" w:cstheme="majorBidi"/>
@@ -13927,7 +14585,7 @@
         </w:rPr>
         <w:t>GUI Controls</w:t>
       </w:r>
-      <w:bookmarkEnd w:id="20"/>
+      <w:bookmarkEnd w:id="22"/>
     </w:p>
     <w:p>
       <w:pPr>
@@ -13943,7 +14601,7 @@
           <w:szCs w:val="22"/>
         </w:rPr>
       </w:pPr>
-      <w:bookmarkStart w:id="21" w:name="_Toc112339195"/>
+      <w:bookmarkStart w:id="23" w:name="_Toc112420867"/>
       <w:r>
         <w:rPr>
           <w:rFonts w:asciiTheme="majorBidi" w:hAnsiTheme="majorBidi" w:cstheme="majorBidi"/>
@@ -13955,7 +14613,7 @@
         </w:rPr>
         <w:t>Clustering options:</w:t>
       </w:r>
-      <w:bookmarkEnd w:id="21"/>
+      <w:bookmarkEnd w:id="23"/>
     </w:p>
     <w:p>
       <w:pPr>
@@ -14213,7 +14871,7 @@
           <w:szCs w:val="22"/>
         </w:rPr>
       </w:pPr>
-      <w:bookmarkStart w:id="22" w:name="_Toc112339196"/>
+      <w:bookmarkStart w:id="24" w:name="_Toc112420868"/>
       <w:r>
         <w:rPr>
           <w:rFonts w:asciiTheme="majorBidi" w:hAnsiTheme="majorBidi" w:cstheme="majorBidi"/>
@@ -14225,7 +14883,7 @@
         </w:rPr>
         <w:t>Interaction mode:</w:t>
       </w:r>
-      <w:bookmarkEnd w:id="22"/>
+      <w:bookmarkEnd w:id="24"/>
       <w:r>
         <w:rPr>
           <w:rFonts w:asciiTheme="majorBidi" w:hAnsiTheme="majorBidi" w:cstheme="majorBidi"/>
@@ -14336,7 +14994,17 @@
           <w:sz w:val="22"/>
           <w:szCs w:val="22"/>
         </w:rPr>
-        <w:t xml:space="preserve"> selection mode, the points that are clicked or within the selected area, are being selected. In groups selection mode, when a point is clicked (or within the selected area), all the points that belong to the same group are being selected. </w:t>
+        <w:t xml:space="preserve"> selection mode, the points that are clicked or within the </w:t>
+      </w:r>
+      <w:r>
+        <w:rPr>
+          <w:rFonts w:asciiTheme="majorBidi" w:hAnsiTheme="majorBidi" w:cstheme="majorBidi"/>
+          <w:color w:val="000000" w:themeColor="text1"/>
+          <w:sz w:val="22"/>
+          <w:szCs w:val="22"/>
+        </w:rPr>
+        <w:lastRenderedPageBreak/>
+        <w:t xml:space="preserve">selected area, are being selected. In groups selection mode, when a point is clicked (or within the selected area), all the points that belong to the same group are being selected. </w:t>
       </w:r>
     </w:p>
     <w:p>
@@ -14423,7 +15091,7 @@
           <w:szCs w:val="22"/>
         </w:rPr>
       </w:pPr>
-      <w:bookmarkStart w:id="23" w:name="_Toc112339197"/>
+      <w:bookmarkStart w:id="25" w:name="_Toc112420869"/>
       <w:r>
         <w:rPr>
           <w:rFonts w:asciiTheme="majorBidi" w:hAnsiTheme="majorBidi" w:cstheme="majorBidi"/>
@@ -14435,7 +15103,7 @@
         </w:rPr>
         <w:t>Selection options:</w:t>
       </w:r>
-      <w:bookmarkEnd w:id="23"/>
+      <w:bookmarkEnd w:id="25"/>
     </w:p>
     <w:p>
       <w:pPr>
@@ -14656,17 +15324,7 @@
           <w:sz w:val="22"/>
           <w:szCs w:val="22"/>
         </w:rPr>
-        <w:t xml:space="preserve">. Clicking on this button opens a find dialog, in which a search term can </w:t>
-      </w:r>
-      <w:r>
-        <w:rPr>
-          <w:rFonts w:asciiTheme="majorBidi" w:hAnsiTheme="majorBidi" w:cstheme="majorBidi"/>
-          <w:color w:val="000000" w:themeColor="text1"/>
-          <w:sz w:val="22"/>
-          <w:szCs w:val="22"/>
-        </w:rPr>
-        <w:lastRenderedPageBreak/>
-        <w:t>be entered. The results are displayed in the ‘</w:t>
+        <w:t>. Clicking on this button opens a find dialog, in which a search term can be entered. The results are displayed in the ‘</w:t>
       </w:r>
       <w:r>
         <w:rPr>
@@ -14975,7 +15633,7 @@
           <w:szCs w:val="22"/>
         </w:rPr>
       </w:pPr>
-      <w:bookmarkStart w:id="24" w:name="_Toc112339198"/>
+      <w:bookmarkStart w:id="26" w:name="_Toc112420870"/>
       <w:r>
         <w:rPr>
           <w:rFonts w:asciiTheme="majorBidi" w:hAnsiTheme="majorBidi" w:cstheme="majorBidi"/>
@@ -14987,7 +15645,7 @@
         </w:rPr>
         <w:t>Display options:</w:t>
       </w:r>
-      <w:bookmarkEnd w:id="24"/>
+      <w:bookmarkEnd w:id="26"/>
     </w:p>
     <w:p>
       <w:pPr>
@@ -15244,24 +15902,40 @@
           <w:rFonts w:asciiTheme="majorBidi" w:hAnsiTheme="majorBidi" w:cstheme="majorBidi"/>
           <w:b/>
           <w:bCs/>
-          <w:color w:val="000000"/>
-          <w:sz w:val="22"/>
-          <w:szCs w:val="22"/>
-        </w:rPr>
-      </w:pPr>
-      <w:bookmarkStart w:id="25" w:name="_Toc112339199"/>
-      <w:r>
+          <w:color w:val="000000" w:themeColor="text1"/>
+          <w:sz w:val="22"/>
+          <w:szCs w:val="22"/>
+        </w:rPr>
+      </w:pPr>
+      <w:bookmarkStart w:id="27" w:name="_Toc112420871"/>
+    </w:p>
+    <w:p>
+      <w:pPr>
+        <w:pStyle w:val="NormalWeb"/>
+        <w:spacing w:before="0" w:beforeAutospacing="0" w:after="120" w:afterAutospacing="0"/>
+        <w:outlineLvl w:val="3"/>
         <w:rPr>
           <w:rFonts w:asciiTheme="majorBidi" w:hAnsiTheme="majorBidi" w:cstheme="majorBidi"/>
           <w:b/>
           <w:bCs/>
-          <w:color w:val="000000" w:themeColor="text1"/>
-          <w:sz w:val="22"/>
-          <w:szCs w:val="22"/>
-        </w:rPr>
+          <w:color w:val="000000"/>
+          <w:sz w:val="22"/>
+          <w:szCs w:val="22"/>
+        </w:rPr>
+      </w:pPr>
+      <w:r>
+        <w:rPr>
+          <w:rFonts w:asciiTheme="majorBidi" w:hAnsiTheme="majorBidi" w:cstheme="majorBidi"/>
+          <w:b/>
+          <w:bCs/>
+          <w:color w:val="000000" w:themeColor="text1"/>
+          <w:sz w:val="22"/>
+          <w:szCs w:val="22"/>
+        </w:rPr>
+        <w:lastRenderedPageBreak/>
         <w:t>View options:</w:t>
       </w:r>
-      <w:bookmarkEnd w:id="25"/>
+      <w:bookmarkEnd w:id="27"/>
     </w:p>
     <w:p>
       <w:pPr>
@@ -15471,7 +16145,7 @@
           <w:szCs w:val="22"/>
         </w:rPr>
       </w:pPr>
-      <w:bookmarkStart w:id="26" w:name="_Toc112339200"/>
+      <w:bookmarkStart w:id="28" w:name="_Toc112420872"/>
       <w:r>
         <w:rPr>
           <w:rFonts w:asciiTheme="majorBidi" w:hAnsiTheme="majorBidi" w:cstheme="majorBidi"/>
@@ -15481,7 +16155,6 @@
           <w:sz w:val="22"/>
           <w:szCs w:val="22"/>
         </w:rPr>
-        <w:lastRenderedPageBreak/>
         <w:t>Color</w:t>
       </w:r>
       <w:r>
@@ -15506,7 +16179,7 @@
         </w:rPr>
         <w:t xml:space="preserve"> by:</w:t>
       </w:r>
-      <w:bookmarkEnd w:id="26"/>
+      <w:bookmarkEnd w:id="28"/>
       <w:r>
         <w:rPr>
           <w:rFonts w:asciiTheme="majorBidi" w:hAnsiTheme="majorBidi" w:cstheme="majorBidi"/>
@@ -15577,7 +16250,7 @@
           <w:szCs w:val="22"/>
         </w:rPr>
       </w:pPr>
-      <w:bookmarkStart w:id="27" w:name="_Toc112339201"/>
+      <w:bookmarkStart w:id="29" w:name="_Toc112420873"/>
       <w:r>
         <w:rPr>
           <w:rFonts w:asciiTheme="majorBidi" w:hAnsiTheme="majorBidi" w:cstheme="majorBidi"/>
@@ -15611,7 +16284,7 @@
         </w:rPr>
         <w:t xml:space="preserve"> options:</w:t>
       </w:r>
-      <w:bookmarkEnd w:id="27"/>
+      <w:bookmarkEnd w:id="29"/>
     </w:p>
     <w:p>
       <w:pPr>
@@ -16252,16 +16925,7 @@
           <w:sz w:val="22"/>
           <w:szCs w:val="22"/>
         </w:rPr>
-        <w:t xml:space="preserve">Tools -&gt; Group data by: -&gt; Add custom grouping category -&gt; </w:t>
-      </w:r>
-      <w:r>
-        <w:rPr>
-          <w:rFonts w:asciiTheme="majorBidi" w:hAnsiTheme="majorBidi" w:cstheme="majorBidi"/>
-          <w:color w:val="000000"/>
-          <w:sz w:val="22"/>
-          <w:szCs w:val="22"/>
-        </w:rPr>
-        <w:t>From metadata file</w:t>
+        <w:t>Tools -&gt; Group data by: -&gt; Add custom grouping category -&gt; From metadata file</w:t>
       </w:r>
       <w:r>
         <w:rPr>
@@ -16342,13 +17006,17 @@
         <w:spacing w:before="240" w:beforeAutospacing="0" w:after="120" w:afterAutospacing="0"/>
         <w:rPr>
           <w:rFonts w:asciiTheme="majorBidi" w:hAnsiTheme="majorBidi" w:cstheme="majorBidi"/>
-          <w:color w:val="000000"/>
+          <w:color w:val="000000" w:themeColor="text1"/>
           <w:sz w:val="22"/>
           <w:szCs w:val="22"/>
           <w:u w:val="single"/>
         </w:rPr>
       </w:pPr>
-      <w:r>
+    </w:p>
+    <w:p>
+      <w:pPr>
+        <w:pStyle w:val="NormalWeb"/>
+        <w:spacing w:before="240" w:beforeAutospacing="0" w:after="120" w:afterAutospacing="0"/>
         <w:rPr>
           <w:rFonts w:asciiTheme="majorBidi" w:hAnsiTheme="majorBidi" w:cstheme="majorBidi"/>
           <w:color w:val="000000" w:themeColor="text1"/>
@@ -16356,6 +17024,29 @@
           <w:szCs w:val="22"/>
           <w:u w:val="single"/>
         </w:rPr>
+      </w:pPr>
+    </w:p>
+    <w:p>
+      <w:pPr>
+        <w:pStyle w:val="NormalWeb"/>
+        <w:spacing w:before="240" w:beforeAutospacing="0" w:after="120" w:afterAutospacing="0"/>
+        <w:rPr>
+          <w:rFonts w:asciiTheme="majorBidi" w:hAnsiTheme="majorBidi" w:cstheme="majorBidi"/>
+          <w:color w:val="000000"/>
+          <w:sz w:val="22"/>
+          <w:szCs w:val="22"/>
+          <w:u w:val="single"/>
+        </w:rPr>
+      </w:pPr>
+      <w:r>
+        <w:rPr>
+          <w:rFonts w:asciiTheme="majorBidi" w:hAnsiTheme="majorBidi" w:cstheme="majorBidi"/>
+          <w:color w:val="000000" w:themeColor="text1"/>
+          <w:sz w:val="22"/>
+          <w:szCs w:val="22"/>
+          <w:u w:val="single"/>
+        </w:rPr>
+        <w:lastRenderedPageBreak/>
         <w:t>Groups Controls:</w:t>
       </w:r>
     </w:p>
@@ -16729,7 +17420,6 @@
           <w:sz w:val="22"/>
           <w:szCs w:val="22"/>
         </w:rPr>
-        <w:lastRenderedPageBreak/>
         <w:t>The groups order is only relevant when viewing the graph in 2D and setting the Z-index to be done by the groups order.</w:t>
       </w:r>
     </w:p>
@@ -16818,7 +17508,7 @@
           <w:u w:val="single"/>
         </w:rPr>
       </w:pPr>
-      <w:bookmarkStart w:id="28" w:name="_Toc112339202"/>
+      <w:bookmarkStart w:id="30" w:name="_Toc112420874"/>
       <w:r>
         <w:rPr>
           <w:rFonts w:asciiTheme="majorBidi" w:hAnsiTheme="majorBidi" w:cstheme="majorBidi"/>
@@ -16827,7 +17517,7 @@
         </w:rPr>
         <w:t>Windows</w:t>
       </w:r>
-      <w:bookmarkEnd w:id="28"/>
+      <w:bookmarkEnd w:id="30"/>
     </w:p>
     <w:p>
       <w:pPr>
@@ -16843,7 +17533,7 @@
           <w:szCs w:val="22"/>
         </w:rPr>
       </w:pPr>
-      <w:bookmarkStart w:id="29" w:name="_Toc112339203"/>
+      <w:bookmarkStart w:id="31" w:name="_Toc112420875"/>
       <w:r>
         <w:rPr>
           <w:rFonts w:asciiTheme="majorBidi" w:hAnsiTheme="majorBidi" w:cstheme="majorBidi"/>
@@ -16855,7 +17545,7 @@
         </w:rPr>
         <w:t>Selected subset window</w:t>
       </w:r>
-      <w:bookmarkEnd w:id="29"/>
+      <w:bookmarkEnd w:id="31"/>
     </w:p>
     <w:p>
       <w:pPr>
@@ -17102,7 +17792,7 @@
           <w:szCs w:val="22"/>
         </w:rPr>
       </w:pPr>
-      <w:bookmarkStart w:id="30" w:name="_Toc112339204"/>
+      <w:bookmarkStart w:id="32" w:name="_Toc112420876"/>
       <w:r>
         <w:rPr>
           <w:rFonts w:asciiTheme="majorBidi" w:hAnsiTheme="majorBidi" w:cstheme="majorBidi"/>
@@ -17136,7 +17826,7 @@
         </w:rPr>
         <w:t xml:space="preserve"> results window:</w:t>
       </w:r>
-      <w:bookmarkEnd w:id="30"/>
+      <w:bookmarkEnd w:id="32"/>
     </w:p>
     <w:p>
       <w:pPr>
@@ -17252,6 +17942,7 @@
           <w:sz w:val="22"/>
           <w:szCs w:val="22"/>
         </w:rPr>
+        <w:lastRenderedPageBreak/>
         <w:t>The following operations can be performed on the marked sequences:</w:t>
       </w:r>
     </w:p>
@@ -17371,7 +18062,7 @@
           <w:szCs w:val="22"/>
         </w:rPr>
       </w:pPr>
-      <w:bookmarkStart w:id="31" w:name="_Toc112339205"/>
+      <w:bookmarkStart w:id="33" w:name="_Toc112420877"/>
       <w:r>
         <w:rPr>
           <w:rFonts w:asciiTheme="majorBidi" w:hAnsiTheme="majorBidi" w:cstheme="majorBidi"/>
@@ -17405,7 +18096,7 @@
         </w:rPr>
         <w:t xml:space="preserve"> results window:</w:t>
       </w:r>
-      <w:bookmarkEnd w:id="31"/>
+      <w:bookmarkEnd w:id="33"/>
     </w:p>
     <w:p>
       <w:pPr>
@@ -18816,6 +19507,119 @@
     </w:lvl>
   </w:abstractNum>
   <w:abstractNum w:abstractNumId="10" w15:restartNumberingAfterBreak="0">
+    <w:nsid w:val="1F441D5D"/>
+    <w:multiLevelType w:val="hybridMultilevel"/>
+    <w:tmpl w:val="624EE5CC"/>
+    <w:lvl w:ilvl="0" w:tplc="08090001">
+      <w:start w:val="1"/>
+      <w:numFmt w:val="bullet"/>
+      <w:lvlText w:val=""/>
+      <w:lvlJc w:val="left"/>
+      <w:pPr>
+        <w:ind w:left="775" w:hanging="360"/>
+      </w:pPr>
+      <w:rPr>
+        <w:rFonts w:ascii="Symbol" w:hAnsi="Symbol" w:hint="default"/>
+      </w:rPr>
+    </w:lvl>
+    <w:lvl w:ilvl="1" w:tplc="08090003" w:tentative="1">
+      <w:start w:val="1"/>
+      <w:numFmt w:val="bullet"/>
+      <w:lvlText w:val="o"/>
+      <w:lvlJc w:val="left"/>
+      <w:pPr>
+        <w:ind w:left="1495" w:hanging="360"/>
+      </w:pPr>
+      <w:rPr>
+        <w:rFonts w:ascii="Courier New" w:hAnsi="Courier New" w:cs="Courier New" w:hint="default"/>
+      </w:rPr>
+    </w:lvl>
+    <w:lvl w:ilvl="2" w:tplc="08090005" w:tentative="1">
+      <w:start w:val="1"/>
+      <w:numFmt w:val="bullet"/>
+      <w:lvlText w:val=""/>
+      <w:lvlJc w:val="left"/>
+      <w:pPr>
+        <w:ind w:left="2215" w:hanging="360"/>
+      </w:pPr>
+      <w:rPr>
+        <w:rFonts w:ascii="Wingdings" w:hAnsi="Wingdings" w:hint="default"/>
+      </w:rPr>
+    </w:lvl>
+    <w:lvl w:ilvl="3" w:tplc="08090001" w:tentative="1">
+      <w:start w:val="1"/>
+      <w:numFmt w:val="bullet"/>
+      <w:lvlText w:val=""/>
+      <w:lvlJc w:val="left"/>
+      <w:pPr>
+        <w:ind w:left="2935" w:hanging="360"/>
+      </w:pPr>
+      <w:rPr>
+        <w:rFonts w:ascii="Symbol" w:hAnsi="Symbol" w:hint="default"/>
+      </w:rPr>
+    </w:lvl>
+    <w:lvl w:ilvl="4" w:tplc="08090003" w:tentative="1">
+      <w:start w:val="1"/>
+      <w:numFmt w:val="bullet"/>
+      <w:lvlText w:val="o"/>
+      <w:lvlJc w:val="left"/>
+      <w:pPr>
+        <w:ind w:left="3655" w:hanging="360"/>
+      </w:pPr>
+      <w:rPr>
+        <w:rFonts w:ascii="Courier New" w:hAnsi="Courier New" w:cs="Courier New" w:hint="default"/>
+      </w:rPr>
+    </w:lvl>
+    <w:lvl w:ilvl="5" w:tplc="08090005" w:tentative="1">
+      <w:start w:val="1"/>
+      <w:numFmt w:val="bullet"/>
+      <w:lvlText w:val=""/>
+      <w:lvlJc w:val="left"/>
+      <w:pPr>
+        <w:ind w:left="4375" w:hanging="360"/>
+      </w:pPr>
+      <w:rPr>
+        <w:rFonts w:ascii="Wingdings" w:hAnsi="Wingdings" w:hint="default"/>
+      </w:rPr>
+    </w:lvl>
+    <w:lvl w:ilvl="6" w:tplc="08090001" w:tentative="1">
+      <w:start w:val="1"/>
+      <w:numFmt w:val="bullet"/>
+      <w:lvlText w:val=""/>
+      <w:lvlJc w:val="left"/>
+      <w:pPr>
+        <w:ind w:left="5095" w:hanging="360"/>
+      </w:pPr>
+      <w:rPr>
+        <w:rFonts w:ascii="Symbol" w:hAnsi="Symbol" w:hint="default"/>
+      </w:rPr>
+    </w:lvl>
+    <w:lvl w:ilvl="7" w:tplc="08090003" w:tentative="1">
+      <w:start w:val="1"/>
+      <w:numFmt w:val="bullet"/>
+      <w:lvlText w:val="o"/>
+      <w:lvlJc w:val="left"/>
+      <w:pPr>
+        <w:ind w:left="5815" w:hanging="360"/>
+      </w:pPr>
+      <w:rPr>
+        <w:rFonts w:ascii="Courier New" w:hAnsi="Courier New" w:cs="Courier New" w:hint="default"/>
+      </w:rPr>
+    </w:lvl>
+    <w:lvl w:ilvl="8" w:tplc="08090005" w:tentative="1">
+      <w:start w:val="1"/>
+      <w:numFmt w:val="bullet"/>
+      <w:lvlText w:val=""/>
+      <w:lvlJc w:val="left"/>
+      <w:pPr>
+        <w:ind w:left="6535" w:hanging="360"/>
+      </w:pPr>
+      <w:rPr>
+        <w:rFonts w:ascii="Wingdings" w:hAnsi="Wingdings" w:hint="default"/>
+      </w:rPr>
+    </w:lvl>
+  </w:abstractNum>
+  <w:abstractNum w:abstractNumId="11" w15:restartNumberingAfterBreak="0">
     <w:nsid w:val="21242055"/>
     <w:multiLevelType w:val="hybridMultilevel"/>
     <w:tmpl w:val="2588541E"/>
@@ -18928,7 +19732,7 @@
       </w:rPr>
     </w:lvl>
   </w:abstractNum>
-  <w:abstractNum w:abstractNumId="11" w15:restartNumberingAfterBreak="0">
+  <w:abstractNum w:abstractNumId="12" w15:restartNumberingAfterBreak="0">
     <w:nsid w:val="23D013B3"/>
     <w:multiLevelType w:val="hybridMultilevel"/>
     <w:tmpl w:val="BB9A9E24"/>
@@ -19041,7 +19845,7 @@
       </w:rPr>
     </w:lvl>
   </w:abstractNum>
-  <w:abstractNum w:abstractNumId="12" w15:restartNumberingAfterBreak="0">
+  <w:abstractNum w:abstractNumId="13" w15:restartNumberingAfterBreak="0">
     <w:nsid w:val="294B55A2"/>
     <w:multiLevelType w:val="hybridMultilevel"/>
     <w:tmpl w:val="E3ACFDB2"/>
@@ -19154,7 +19958,7 @@
       </w:rPr>
     </w:lvl>
   </w:abstractNum>
-  <w:abstractNum w:abstractNumId="13" w15:restartNumberingAfterBreak="0">
+  <w:abstractNum w:abstractNumId="14" w15:restartNumberingAfterBreak="0">
     <w:nsid w:val="2BC8434A"/>
     <w:multiLevelType w:val="hybridMultilevel"/>
     <w:tmpl w:val="44D29B46"/>
@@ -19267,7 +20071,7 @@
       </w:rPr>
     </w:lvl>
   </w:abstractNum>
-  <w:abstractNum w:abstractNumId="14" w15:restartNumberingAfterBreak="0">
+  <w:abstractNum w:abstractNumId="15" w15:restartNumberingAfterBreak="0">
     <w:nsid w:val="2C2F3900"/>
     <w:multiLevelType w:val="hybridMultilevel"/>
     <w:tmpl w:val="F426EF22"/>
@@ -19380,7 +20184,7 @@
       </w:rPr>
     </w:lvl>
   </w:abstractNum>
-  <w:abstractNum w:abstractNumId="15" w15:restartNumberingAfterBreak="0">
+  <w:abstractNum w:abstractNumId="16" w15:restartNumberingAfterBreak="0">
     <w:nsid w:val="38043D9B"/>
     <w:multiLevelType w:val="hybridMultilevel"/>
     <w:tmpl w:val="2CA41436"/>
@@ -19493,7 +20297,7 @@
       </w:rPr>
     </w:lvl>
   </w:abstractNum>
-  <w:abstractNum w:abstractNumId="16" w15:restartNumberingAfterBreak="0">
+  <w:abstractNum w:abstractNumId="17" w15:restartNumberingAfterBreak="0">
     <w:nsid w:val="396051C9"/>
     <w:multiLevelType w:val="hybridMultilevel"/>
     <w:tmpl w:val="BF107878"/>
@@ -19606,7 +20410,7 @@
       </w:rPr>
     </w:lvl>
   </w:abstractNum>
-  <w:abstractNum w:abstractNumId="17" w15:restartNumberingAfterBreak="0">
+  <w:abstractNum w:abstractNumId="18" w15:restartNumberingAfterBreak="0">
     <w:nsid w:val="3D787312"/>
     <w:multiLevelType w:val="hybridMultilevel"/>
     <w:tmpl w:val="95707F38"/>
@@ -19719,7 +20523,7 @@
       </w:rPr>
     </w:lvl>
   </w:abstractNum>
-  <w:abstractNum w:abstractNumId="18" w15:restartNumberingAfterBreak="0">
+  <w:abstractNum w:abstractNumId="19" w15:restartNumberingAfterBreak="0">
     <w:nsid w:val="44D32375"/>
     <w:multiLevelType w:val="hybridMultilevel"/>
     <w:tmpl w:val="0B42361A"/>
@@ -19832,7 +20636,7 @@
       </w:rPr>
     </w:lvl>
   </w:abstractNum>
-  <w:abstractNum w:abstractNumId="19" w15:restartNumberingAfterBreak="0">
+  <w:abstractNum w:abstractNumId="20" w15:restartNumberingAfterBreak="0">
     <w:nsid w:val="47747AF8"/>
     <w:multiLevelType w:val="hybridMultilevel"/>
     <w:tmpl w:val="BD7CBB5E"/>
@@ -19918,7 +20722,7 @@
       </w:pPr>
     </w:lvl>
   </w:abstractNum>
-  <w:abstractNum w:abstractNumId="20" w15:restartNumberingAfterBreak="0">
+  <w:abstractNum w:abstractNumId="21" w15:restartNumberingAfterBreak="0">
     <w:nsid w:val="4C4F4AAD"/>
     <w:multiLevelType w:val="hybridMultilevel"/>
     <w:tmpl w:val="25848FB4"/>
@@ -20031,7 +20835,7 @@
       </w:rPr>
     </w:lvl>
   </w:abstractNum>
-  <w:abstractNum w:abstractNumId="21" w15:restartNumberingAfterBreak="0">
+  <w:abstractNum w:abstractNumId="22" w15:restartNumberingAfterBreak="0">
     <w:nsid w:val="4CA34D16"/>
     <w:multiLevelType w:val="hybridMultilevel"/>
     <w:tmpl w:val="03C4EAC4"/>
@@ -20144,7 +20948,7 @@
       </w:rPr>
     </w:lvl>
   </w:abstractNum>
-  <w:abstractNum w:abstractNumId="22" w15:restartNumberingAfterBreak="0">
+  <w:abstractNum w:abstractNumId="23" w15:restartNumberingAfterBreak="0">
     <w:nsid w:val="54E52FAD"/>
     <w:multiLevelType w:val="hybridMultilevel"/>
     <w:tmpl w:val="697AF114"/>
@@ -20230,7 +21034,7 @@
       </w:pPr>
     </w:lvl>
   </w:abstractNum>
-  <w:abstractNum w:abstractNumId="23" w15:restartNumberingAfterBreak="0">
+  <w:abstractNum w:abstractNumId="24" w15:restartNumberingAfterBreak="0">
     <w:nsid w:val="58E22945"/>
     <w:multiLevelType w:val="hybridMultilevel"/>
     <w:tmpl w:val="F7A8A92C"/>
@@ -20343,7 +21147,7 @@
       </w:rPr>
     </w:lvl>
   </w:abstractNum>
-  <w:abstractNum w:abstractNumId="24" w15:restartNumberingAfterBreak="0">
+  <w:abstractNum w:abstractNumId="25" w15:restartNumberingAfterBreak="0">
     <w:nsid w:val="590D1494"/>
     <w:multiLevelType w:val="hybridMultilevel"/>
     <w:tmpl w:val="336ACD10"/>
@@ -20456,7 +21260,7 @@
       </w:rPr>
     </w:lvl>
   </w:abstractNum>
-  <w:abstractNum w:abstractNumId="25" w15:restartNumberingAfterBreak="0">
+  <w:abstractNum w:abstractNumId="26" w15:restartNumberingAfterBreak="0">
     <w:nsid w:val="5D4733C2"/>
     <w:multiLevelType w:val="hybridMultilevel"/>
     <w:tmpl w:val="D186BDE8"/>
@@ -20569,7 +21373,7 @@
       </w:rPr>
     </w:lvl>
   </w:abstractNum>
-  <w:abstractNum w:abstractNumId="26" w15:restartNumberingAfterBreak="0">
+  <w:abstractNum w:abstractNumId="27" w15:restartNumberingAfterBreak="0">
     <w:nsid w:val="62425B47"/>
     <w:multiLevelType w:val="hybridMultilevel"/>
     <w:tmpl w:val="F7622A5E"/>
@@ -20682,7 +21486,7 @@
       </w:rPr>
     </w:lvl>
   </w:abstractNum>
-  <w:abstractNum w:abstractNumId="27" w15:restartNumberingAfterBreak="0">
+  <w:abstractNum w:abstractNumId="28" w15:restartNumberingAfterBreak="0">
     <w:nsid w:val="631A3B37"/>
     <w:multiLevelType w:val="hybridMultilevel"/>
     <w:tmpl w:val="F9387A44"/>
@@ -20795,7 +21599,7 @@
       </w:rPr>
     </w:lvl>
   </w:abstractNum>
-  <w:abstractNum w:abstractNumId="28" w15:restartNumberingAfterBreak="0">
+  <w:abstractNum w:abstractNumId="29" w15:restartNumberingAfterBreak="0">
     <w:nsid w:val="648759BE"/>
     <w:multiLevelType w:val="hybridMultilevel"/>
     <w:tmpl w:val="1C2297CE"/>
@@ -20908,7 +21712,7 @@
       </w:rPr>
     </w:lvl>
   </w:abstractNum>
-  <w:abstractNum w:abstractNumId="29" w15:restartNumberingAfterBreak="0">
+  <w:abstractNum w:abstractNumId="30" w15:restartNumberingAfterBreak="0">
     <w:nsid w:val="6FA73763"/>
     <w:multiLevelType w:val="hybridMultilevel"/>
     <w:tmpl w:val="793EC390"/>
@@ -20994,7 +21798,120 @@
       </w:pPr>
     </w:lvl>
   </w:abstractNum>
-  <w:abstractNum w:abstractNumId="30" w15:restartNumberingAfterBreak="0">
+  <w:abstractNum w:abstractNumId="31" w15:restartNumberingAfterBreak="0">
+    <w:nsid w:val="70AB1C95"/>
+    <w:multiLevelType w:val="hybridMultilevel"/>
+    <w:tmpl w:val="8C22860E"/>
+    <w:lvl w:ilvl="0" w:tplc="08090001">
+      <w:start w:val="1"/>
+      <w:numFmt w:val="bullet"/>
+      <w:lvlText w:val=""/>
+      <w:lvlJc w:val="left"/>
+      <w:pPr>
+        <w:ind w:left="720" w:hanging="360"/>
+      </w:pPr>
+      <w:rPr>
+        <w:rFonts w:ascii="Symbol" w:hAnsi="Symbol" w:hint="default"/>
+      </w:rPr>
+    </w:lvl>
+    <w:lvl w:ilvl="1" w:tplc="08090003" w:tentative="1">
+      <w:start w:val="1"/>
+      <w:numFmt w:val="bullet"/>
+      <w:lvlText w:val="o"/>
+      <w:lvlJc w:val="left"/>
+      <w:pPr>
+        <w:ind w:left="1440" w:hanging="360"/>
+      </w:pPr>
+      <w:rPr>
+        <w:rFonts w:ascii="Courier New" w:hAnsi="Courier New" w:cs="Courier New" w:hint="default"/>
+      </w:rPr>
+    </w:lvl>
+    <w:lvl w:ilvl="2" w:tplc="08090005" w:tentative="1">
+      <w:start w:val="1"/>
+      <w:numFmt w:val="bullet"/>
+      <w:lvlText w:val=""/>
+      <w:lvlJc w:val="left"/>
+      <w:pPr>
+        <w:ind w:left="2160" w:hanging="360"/>
+      </w:pPr>
+      <w:rPr>
+        <w:rFonts w:ascii="Wingdings" w:hAnsi="Wingdings" w:hint="default"/>
+      </w:rPr>
+    </w:lvl>
+    <w:lvl w:ilvl="3" w:tplc="08090001" w:tentative="1">
+      <w:start w:val="1"/>
+      <w:numFmt w:val="bullet"/>
+      <w:lvlText w:val=""/>
+      <w:lvlJc w:val="left"/>
+      <w:pPr>
+        <w:ind w:left="2880" w:hanging="360"/>
+      </w:pPr>
+      <w:rPr>
+        <w:rFonts w:ascii="Symbol" w:hAnsi="Symbol" w:hint="default"/>
+      </w:rPr>
+    </w:lvl>
+    <w:lvl w:ilvl="4" w:tplc="08090003" w:tentative="1">
+      <w:start w:val="1"/>
+      <w:numFmt w:val="bullet"/>
+      <w:lvlText w:val="o"/>
+      <w:lvlJc w:val="left"/>
+      <w:pPr>
+        <w:ind w:left="3600" w:hanging="360"/>
+      </w:pPr>
+      <w:rPr>
+        <w:rFonts w:ascii="Courier New" w:hAnsi="Courier New" w:cs="Courier New" w:hint="default"/>
+      </w:rPr>
+    </w:lvl>
+    <w:lvl w:ilvl="5" w:tplc="08090005" w:tentative="1">
+      <w:start w:val="1"/>
+      <w:numFmt w:val="bullet"/>
+      <w:lvlText w:val=""/>
+      <w:lvlJc w:val="left"/>
+      <w:pPr>
+        <w:ind w:left="4320" w:hanging="360"/>
+      </w:pPr>
+      <w:rPr>
+        <w:rFonts w:ascii="Wingdings" w:hAnsi="Wingdings" w:hint="default"/>
+      </w:rPr>
+    </w:lvl>
+    <w:lvl w:ilvl="6" w:tplc="08090001" w:tentative="1">
+      <w:start w:val="1"/>
+      <w:numFmt w:val="bullet"/>
+      <w:lvlText w:val=""/>
+      <w:lvlJc w:val="left"/>
+      <w:pPr>
+        <w:ind w:left="5040" w:hanging="360"/>
+      </w:pPr>
+      <w:rPr>
+        <w:rFonts w:ascii="Symbol" w:hAnsi="Symbol" w:hint="default"/>
+      </w:rPr>
+    </w:lvl>
+    <w:lvl w:ilvl="7" w:tplc="08090003" w:tentative="1">
+      <w:start w:val="1"/>
+      <w:numFmt w:val="bullet"/>
+      <w:lvlText w:val="o"/>
+      <w:lvlJc w:val="left"/>
+      <w:pPr>
+        <w:ind w:left="5760" w:hanging="360"/>
+      </w:pPr>
+      <w:rPr>
+        <w:rFonts w:ascii="Courier New" w:hAnsi="Courier New" w:cs="Courier New" w:hint="default"/>
+      </w:rPr>
+    </w:lvl>
+    <w:lvl w:ilvl="8" w:tplc="08090005" w:tentative="1">
+      <w:start w:val="1"/>
+      <w:numFmt w:val="bullet"/>
+      <w:lvlText w:val=""/>
+      <w:lvlJc w:val="left"/>
+      <w:pPr>
+        <w:ind w:left="6480" w:hanging="360"/>
+      </w:pPr>
+      <w:rPr>
+        <w:rFonts w:ascii="Wingdings" w:hAnsi="Wingdings" w:hint="default"/>
+      </w:rPr>
+    </w:lvl>
+  </w:abstractNum>
+  <w:abstractNum w:abstractNumId="32" w15:restartNumberingAfterBreak="0">
     <w:nsid w:val="72D3661B"/>
     <w:multiLevelType w:val="hybridMultilevel"/>
     <w:tmpl w:val="AE244E30"/>
@@ -21107,7 +22024,7 @@
       </w:rPr>
     </w:lvl>
   </w:abstractNum>
-  <w:abstractNum w:abstractNumId="31" w15:restartNumberingAfterBreak="0">
+  <w:abstractNum w:abstractNumId="33" w15:restartNumberingAfterBreak="0">
     <w:nsid w:val="730D02A5"/>
     <w:multiLevelType w:val="hybridMultilevel"/>
     <w:tmpl w:val="277ABF68"/>
@@ -21220,7 +22137,7 @@
       </w:rPr>
     </w:lvl>
   </w:abstractNum>
-  <w:abstractNum w:abstractNumId="32" w15:restartNumberingAfterBreak="0">
+  <w:abstractNum w:abstractNumId="34" w15:restartNumberingAfterBreak="0">
     <w:nsid w:val="769347BD"/>
     <w:multiLevelType w:val="hybridMultilevel"/>
     <w:tmpl w:val="AAB8FECE"/>
@@ -21333,7 +22250,7 @@
       </w:rPr>
     </w:lvl>
   </w:abstractNum>
-  <w:abstractNum w:abstractNumId="33" w15:restartNumberingAfterBreak="0">
+  <w:abstractNum w:abstractNumId="35" w15:restartNumberingAfterBreak="0">
     <w:nsid w:val="76AF5969"/>
     <w:multiLevelType w:val="hybridMultilevel"/>
     <w:tmpl w:val="B9523380"/>
@@ -21446,7 +22363,7 @@
       </w:rPr>
     </w:lvl>
   </w:abstractNum>
-  <w:abstractNum w:abstractNumId="34" w15:restartNumberingAfterBreak="0">
+  <w:abstractNum w:abstractNumId="36" w15:restartNumberingAfterBreak="0">
     <w:nsid w:val="77F95F4E"/>
     <w:multiLevelType w:val="hybridMultilevel"/>
     <w:tmpl w:val="06D4331A"/>
@@ -21559,7 +22476,7 @@
       </w:rPr>
     </w:lvl>
   </w:abstractNum>
-  <w:abstractNum w:abstractNumId="35" w15:restartNumberingAfterBreak="0">
+  <w:abstractNum w:abstractNumId="37" w15:restartNumberingAfterBreak="0">
     <w:nsid w:val="7E2357BA"/>
     <w:multiLevelType w:val="hybridMultilevel"/>
     <w:tmpl w:val="2EB09F76"/>
@@ -21646,28 +22563,28 @@
     </w:lvl>
   </w:abstractNum>
   <w:num w:numId="1" w16cid:durableId="1933901862">
-    <w:abstractNumId w:val="15"/>
+    <w:abstractNumId w:val="16"/>
   </w:num>
   <w:num w:numId="2" w16cid:durableId="1141001983">
-    <w:abstractNumId w:val="27"/>
+    <w:abstractNumId w:val="28"/>
   </w:num>
   <w:num w:numId="3" w16cid:durableId="1448350692">
-    <w:abstractNumId w:val="16"/>
+    <w:abstractNumId w:val="17"/>
   </w:num>
   <w:num w:numId="4" w16cid:durableId="1821919556">
     <w:abstractNumId w:val="0"/>
   </w:num>
   <w:num w:numId="5" w16cid:durableId="449738526">
-    <w:abstractNumId w:val="12"/>
+    <w:abstractNumId w:val="13"/>
   </w:num>
   <w:num w:numId="6" w16cid:durableId="153843243">
-    <w:abstractNumId w:val="18"/>
+    <w:abstractNumId w:val="19"/>
   </w:num>
   <w:num w:numId="7" w16cid:durableId="774130131">
-    <w:abstractNumId w:val="21"/>
+    <w:abstractNumId w:val="22"/>
   </w:num>
   <w:num w:numId="8" w16cid:durableId="688874696">
-    <w:abstractNumId w:val="22"/>
+    <w:abstractNumId w:val="23"/>
   </w:num>
   <w:num w:numId="9" w16cid:durableId="1025130170">
     <w:abstractNumId w:val="8"/>
@@ -21676,82 +22593,88 @@
     <w:abstractNumId w:val="4"/>
   </w:num>
   <w:num w:numId="11" w16cid:durableId="7493361">
-    <w:abstractNumId w:val="34"/>
+    <w:abstractNumId w:val="36"/>
   </w:num>
   <w:num w:numId="12" w16cid:durableId="549072048">
     <w:abstractNumId w:val="7"/>
   </w:num>
   <w:num w:numId="13" w16cid:durableId="851148735">
-    <w:abstractNumId w:val="13"/>
+    <w:abstractNumId w:val="14"/>
   </w:num>
   <w:num w:numId="14" w16cid:durableId="1239172545">
-    <w:abstractNumId w:val="32"/>
+    <w:abstractNumId w:val="34"/>
   </w:num>
   <w:num w:numId="15" w16cid:durableId="758719275">
     <w:abstractNumId w:val="6"/>
   </w:num>
   <w:num w:numId="16" w16cid:durableId="507251575">
-    <w:abstractNumId w:val="20"/>
+    <w:abstractNumId w:val="21"/>
   </w:num>
   <w:num w:numId="17" w16cid:durableId="321086060">
     <w:abstractNumId w:val="2"/>
   </w:num>
   <w:num w:numId="18" w16cid:durableId="2059237143">
-    <w:abstractNumId w:val="25"/>
+    <w:abstractNumId w:val="26"/>
   </w:num>
   <w:num w:numId="19" w16cid:durableId="340595841">
     <w:abstractNumId w:val="3"/>
   </w:num>
   <w:num w:numId="20" w16cid:durableId="1692148792">
-    <w:abstractNumId w:val="11"/>
+    <w:abstractNumId w:val="12"/>
   </w:num>
   <w:num w:numId="21" w16cid:durableId="665129924">
-    <w:abstractNumId w:val="33"/>
+    <w:abstractNumId w:val="35"/>
   </w:num>
   <w:num w:numId="22" w16cid:durableId="1807162888">
-    <w:abstractNumId w:val="19"/>
+    <w:abstractNumId w:val="20"/>
   </w:num>
   <w:num w:numId="23" w16cid:durableId="1879732345">
     <w:abstractNumId w:val="1"/>
   </w:num>
   <w:num w:numId="24" w16cid:durableId="2025547422">
-    <w:abstractNumId w:val="26"/>
+    <w:abstractNumId w:val="27"/>
   </w:num>
   <w:num w:numId="25" w16cid:durableId="544802403">
-    <w:abstractNumId w:val="29"/>
+    <w:abstractNumId w:val="30"/>
   </w:num>
   <w:num w:numId="26" w16cid:durableId="1848135757">
     <w:abstractNumId w:val="5"/>
   </w:num>
   <w:num w:numId="27" w16cid:durableId="1695959830">
-    <w:abstractNumId w:val="35"/>
+    <w:abstractNumId w:val="37"/>
   </w:num>
   <w:num w:numId="28" w16cid:durableId="1542402772">
-    <w:abstractNumId w:val="10"/>
+    <w:abstractNumId w:val="11"/>
   </w:num>
   <w:num w:numId="29" w16cid:durableId="1009407010">
-    <w:abstractNumId w:val="23"/>
+    <w:abstractNumId w:val="24"/>
   </w:num>
   <w:num w:numId="30" w16cid:durableId="1976131553">
     <w:abstractNumId w:val="9"/>
   </w:num>
   <w:num w:numId="31" w16cid:durableId="27997406">
+    <w:abstractNumId w:val="33"/>
+  </w:num>
+  <w:num w:numId="32" w16cid:durableId="1122841578">
+    <w:abstractNumId w:val="29"/>
+  </w:num>
+  <w:num w:numId="33" w16cid:durableId="1472674380">
+    <w:abstractNumId w:val="15"/>
+  </w:num>
+  <w:num w:numId="34" w16cid:durableId="1269236073">
+    <w:abstractNumId w:val="18"/>
+  </w:num>
+  <w:num w:numId="35" w16cid:durableId="998536355">
+    <w:abstractNumId w:val="25"/>
+  </w:num>
+  <w:num w:numId="36" w16cid:durableId="621420912">
+    <w:abstractNumId w:val="32"/>
+  </w:num>
+  <w:num w:numId="37" w16cid:durableId="202328041">
     <w:abstractNumId w:val="31"/>
   </w:num>
-  <w:num w:numId="32" w16cid:durableId="1122841578">
-    <w:abstractNumId w:val="28"/>
-  </w:num>
-  <w:num w:numId="33" w16cid:durableId="1472674380">
-    <w:abstractNumId w:val="14"/>
-  </w:num>
-  <w:num w:numId="34" w16cid:durableId="1269236073">
-    <w:abstractNumId w:val="17"/>
-  </w:num>
-  <w:num w:numId="35" w16cid:durableId="998536355">
-    <w:abstractNumId w:val="24"/>
-  </w:num>
-  <w:num w:numId="36" w16cid:durableId="621420912">
-    <w:abstractNumId w:val="30"/>
+  <w:num w:numId="38" w16cid:durableId="1853647796">
+    <w:abstractNumId w:val="10"/>
   </w:num>
 </w:numbering>
 </file>

</xml_diff>

<commit_message>
Added the feature 'create stereo image'
</commit_message>
<xml_diff>
--- a/clans/manual/Manual.docx
+++ b/clans/manual/Manual.docx
@@ -737,7 +737,15 @@
                 <w:rFonts w:asciiTheme="majorBidi" w:hAnsiTheme="majorBidi" w:cstheme="majorBidi"/>
                 <w:noProof/>
               </w:rPr>
-              <w:t>Save as image</w:t>
+              <w:t>Save as imag</w:t>
+            </w:r>
+            <w:r>
+              <w:rPr>
+                <w:rStyle w:val="Hyperlink"/>
+                <w:rFonts w:asciiTheme="majorBidi" w:hAnsiTheme="majorBidi" w:cstheme="majorBidi"/>
+                <w:noProof/>
+              </w:rPr>
+              <w:t>e</w:t>
             </w:r>
             <w:r>
               <w:rPr>
@@ -1108,7 +1116,27 @@
                 <w:bCs/>
                 <w:noProof/>
               </w:rPr>
-              <w:t>File menu:</w:t>
+              <w:t>File men</w:t>
+            </w:r>
+            <w:r>
+              <w:rPr>
+                <w:rStyle w:val="Hyperlink"/>
+                <w:rFonts w:asciiTheme="majorBidi" w:hAnsiTheme="majorBidi" w:cstheme="majorBidi"/>
+                <w:b/>
+                <w:bCs/>
+                <w:noProof/>
+              </w:rPr>
+              <w:t>u</w:t>
+            </w:r>
+            <w:r>
+              <w:rPr>
+                <w:rStyle w:val="Hyperlink"/>
+                <w:rFonts w:asciiTheme="majorBidi" w:hAnsiTheme="majorBidi" w:cstheme="majorBidi"/>
+                <w:b/>
+                <w:bCs/>
+                <w:noProof/>
+              </w:rPr>
+              <w:t>:</w:t>
             </w:r>
             <w:r>
               <w:rPr>
@@ -2975,28 +3003,6 @@
           <w:szCs w:val="22"/>
         </w:rPr>
       </w:pPr>
-    </w:p>
-    <w:p>
-      <w:pPr>
-        <w:pStyle w:val="NormalWeb"/>
-        <w:contextualSpacing/>
-        <w:rPr>
-          <w:rFonts w:asciiTheme="majorBidi" w:hAnsiTheme="majorBidi" w:cstheme="majorBidi"/>
-          <w:sz w:val="22"/>
-          <w:szCs w:val="22"/>
-        </w:rPr>
-      </w:pPr>
-    </w:p>
-    <w:p>
-      <w:pPr>
-        <w:pStyle w:val="NormalWeb"/>
-        <w:contextualSpacing/>
-        <w:rPr>
-          <w:rFonts w:asciiTheme="majorBidi" w:hAnsiTheme="majorBidi" w:cstheme="majorBidi"/>
-          <w:sz w:val="22"/>
-          <w:szCs w:val="22"/>
-        </w:rPr>
-      </w:pPr>
       <w:r>
         <w:rPr>
           <w:rFonts w:asciiTheme="majorBidi" w:hAnsiTheme="majorBidi" w:cstheme="majorBidi"/>
@@ -4234,17 +4240,6 @@
           <w:lang w:val="en-GB"/>
         </w:rPr>
       </w:pPr>
-      <w:r>
-        <w:rPr>
-          <w:rFonts w:asciiTheme="majorBidi" w:hAnsiTheme="majorBidi" w:cstheme="majorBidi"/>
-          <w:color w:val="C00000"/>
-          <w:sz w:val="22"/>
-          <w:szCs w:val="22"/>
-          <w:lang w:val="en-GB"/>
-        </w:rPr>
-        <w:lastRenderedPageBreak/>
-        <w:t>or</w:t>
-      </w:r>
     </w:p>
     <w:p>
       <w:pPr>
@@ -4264,6 +4259,41 @@
         </w:tabs>
         <w:rPr>
           <w:rFonts w:asciiTheme="majorBidi" w:hAnsiTheme="majorBidi" w:cstheme="majorBidi"/>
+          <w:color w:val="C00000"/>
+          <w:sz w:val="22"/>
+          <w:szCs w:val="22"/>
+          <w:lang w:val="en-GB"/>
+        </w:rPr>
+      </w:pPr>
+      <w:r>
+        <w:rPr>
+          <w:rFonts w:asciiTheme="majorBidi" w:hAnsiTheme="majorBidi" w:cstheme="majorBidi"/>
+          <w:color w:val="C00000"/>
+          <w:sz w:val="22"/>
+          <w:szCs w:val="22"/>
+          <w:lang w:val="en-GB"/>
+        </w:rPr>
+        <w:t>or</w:t>
+      </w:r>
+    </w:p>
+    <w:p>
+      <w:pPr>
+        <w:tabs>
+          <w:tab w:val="left" w:pos="560"/>
+          <w:tab w:val="left" w:pos="1120"/>
+          <w:tab w:val="left" w:pos="1680"/>
+          <w:tab w:val="left" w:pos="2240"/>
+          <w:tab w:val="left" w:pos="2800"/>
+          <w:tab w:val="left" w:pos="3360"/>
+          <w:tab w:val="left" w:pos="3920"/>
+          <w:tab w:val="left" w:pos="4480"/>
+          <w:tab w:val="left" w:pos="5040"/>
+          <w:tab w:val="left" w:pos="5600"/>
+          <w:tab w:val="left" w:pos="6160"/>
+          <w:tab w:val="left" w:pos="6720"/>
+        </w:tabs>
+        <w:rPr>
+          <w:rFonts w:asciiTheme="majorBidi" w:hAnsiTheme="majorBidi" w:cstheme="majorBidi"/>
           <w:i/>
           <w:iCs/>
           <w:color w:val="000000"/>
@@ -4282,6 +4312,7 @@
           <w:szCs w:val="22"/>
           <w:lang w:val="en-GB"/>
         </w:rPr>
+        <w:lastRenderedPageBreak/>
         <w:t xml:space="preserve">python -m clans </w:t>
       </w:r>
       <w:r>
@@ -6131,6 +6162,7 @@
           <w:szCs w:val="28"/>
           <w:u w:val="single"/>
         </w:rPr>
+        <w:lastRenderedPageBreak/>
         <w:t>Using the GUI-based visualization tool</w:t>
       </w:r>
       <w:bookmarkEnd w:id="3"/>
@@ -7625,7 +7657,6 @@
           <w:sz w:val="22"/>
           <w:szCs w:val="22"/>
         </w:rPr>
-        <w:lastRenderedPageBreak/>
         <w:t xml:space="preserve">The similarity scores block: the E-values or attraction values </w:t>
       </w:r>
       <w:r>
@@ -7669,6 +7700,7 @@
           <w:szCs w:val="22"/>
           <w:lang w:val="de-DE"/>
         </w:rPr>
+        <w:lastRenderedPageBreak/>
         <w:t>&lt;</w:t>
       </w:r>
       <w:proofErr w:type="spellStart"/>
@@ -9245,7 +9277,6 @@
           <w:sz w:val="22"/>
           <w:szCs w:val="22"/>
         </w:rPr>
-        <w:lastRenderedPageBreak/>
         <w:t>min_color</w:t>
       </w:r>
       <w:proofErr w:type="spellEnd"/>
@@ -9319,6 +9350,7 @@
           <w:sz w:val="22"/>
           <w:szCs w:val="22"/>
         </w:rPr>
+        <w:lastRenderedPageBreak/>
         <w:t>values=0.07 0.94 0.56 0.01 0.25 0.53</w:t>
       </w:r>
     </w:p>
@@ -10829,6 +10861,18 @@
         <w:tab/>
         <w:t>0.75</w:t>
       </w:r>
+    </w:p>
+    <w:p>
+      <w:pPr>
+        <w:pStyle w:val="NormalWeb"/>
+        <w:spacing w:before="120" w:beforeAutospacing="0" w:after="0" w:afterAutospacing="0"/>
+        <w:rPr>
+          <w:rFonts w:asciiTheme="majorBidi" w:hAnsiTheme="majorBidi" w:cstheme="majorBidi"/>
+          <w:color w:val="000000"/>
+          <w:sz w:val="22"/>
+          <w:szCs w:val="22"/>
+        </w:rPr>
+      </w:pPr>
     </w:p>
     <w:p>
       <w:pPr>
@@ -11490,6 +11534,516 @@
       <w:pPr>
         <w:pStyle w:val="NormalWeb"/>
         <w:numPr>
+          <w:ilvl w:val="1"/>
+          <w:numId w:val="7"/>
+        </w:numPr>
+        <w:spacing w:before="120" w:beforeAutospacing="0" w:after="120" w:afterAutospacing="0"/>
+        <w:ind w:left="1434" w:hanging="357"/>
+        <w:rPr>
+          <w:rFonts w:asciiTheme="majorBidi" w:hAnsiTheme="majorBidi" w:cstheme="majorBidi"/>
+          <w:color w:val="000000"/>
+          <w:sz w:val="22"/>
+          <w:szCs w:val="22"/>
+        </w:rPr>
+      </w:pPr>
+      <w:r>
+        <w:rPr>
+          <w:rFonts w:asciiTheme="majorBidi" w:hAnsiTheme="majorBidi" w:cstheme="majorBidi"/>
+          <w:color w:val="942093"/>
+          <w:sz w:val="22"/>
+          <w:szCs w:val="22"/>
+        </w:rPr>
+        <w:t xml:space="preserve">Create stereo image: </w:t>
+      </w:r>
+      <w:r>
+        <w:rPr>
+          <w:rFonts w:asciiTheme="majorBidi" w:hAnsiTheme="majorBidi" w:cstheme="majorBidi"/>
+          <w:color w:val="000000" w:themeColor="text1"/>
+          <w:sz w:val="22"/>
+          <w:szCs w:val="22"/>
+        </w:rPr>
+        <w:t xml:space="preserve">This option is available in 3D clustering. It opens a window, presenting stereo pair </w:t>
+      </w:r>
+      <w:r>
+        <w:rPr>
+          <w:rFonts w:asciiTheme="majorBidi" w:hAnsiTheme="majorBidi" w:cstheme="majorBidi"/>
+          <w:color w:val="000000" w:themeColor="text1"/>
+          <w:sz w:val="22"/>
+          <w:szCs w:val="22"/>
+        </w:rPr>
+        <w:t xml:space="preserve">images </w:t>
+      </w:r>
+      <w:r>
+        <w:rPr>
+          <w:rFonts w:asciiTheme="majorBidi" w:hAnsiTheme="majorBidi" w:cstheme="majorBidi"/>
+          <w:color w:val="000000" w:themeColor="text1"/>
+          <w:sz w:val="22"/>
+          <w:szCs w:val="22"/>
+        </w:rPr>
+        <w:t>of the current graph display</w:t>
+      </w:r>
+      <w:r>
+        <w:rPr>
+          <w:rFonts w:asciiTheme="majorBidi" w:hAnsiTheme="majorBidi" w:cstheme="majorBidi"/>
+          <w:color w:val="000000" w:themeColor="text1"/>
+          <w:sz w:val="22"/>
+          <w:szCs w:val="22"/>
+        </w:rPr>
+        <w:t>. The stereo pair can</w:t>
+      </w:r>
+      <w:r>
+        <w:rPr>
+          <w:rFonts w:asciiTheme="majorBidi" w:hAnsiTheme="majorBidi" w:cstheme="majorBidi"/>
+          <w:color w:val="000000" w:themeColor="text1"/>
+          <w:sz w:val="22"/>
+          <w:szCs w:val="22"/>
+        </w:rPr>
+        <w:t xml:space="preserve"> then</w:t>
+      </w:r>
+      <w:r>
+        <w:rPr>
+          <w:rFonts w:asciiTheme="majorBidi" w:hAnsiTheme="majorBidi" w:cstheme="majorBidi"/>
+          <w:color w:val="000000" w:themeColor="text1"/>
+          <w:sz w:val="22"/>
+          <w:szCs w:val="22"/>
+        </w:rPr>
+        <w:t xml:space="preserve"> be saved as an image in one of the available formats. </w:t>
+      </w:r>
+      <w:r>
+        <w:rPr>
+          <w:rFonts w:asciiTheme="majorBidi" w:hAnsiTheme="majorBidi" w:cstheme="majorBidi"/>
+          <w:color w:val="000000" w:themeColor="text1"/>
+          <w:sz w:val="22"/>
+          <w:szCs w:val="22"/>
+        </w:rPr>
+        <w:t xml:space="preserve">The </w:t>
+      </w:r>
+      <w:r>
+        <w:rPr>
+          <w:rFonts w:asciiTheme="majorBidi" w:hAnsiTheme="majorBidi" w:cstheme="majorBidi"/>
+          <w:color w:val="000000" w:themeColor="text1"/>
+          <w:sz w:val="22"/>
+          <w:szCs w:val="22"/>
+        </w:rPr>
+        <w:t>stereo presentation w</w:t>
+      </w:r>
+      <w:r>
+        <w:rPr>
+          <w:rFonts w:asciiTheme="majorBidi" w:hAnsiTheme="majorBidi" w:cstheme="majorBidi"/>
+          <w:color w:val="000000" w:themeColor="text1"/>
+          <w:sz w:val="22"/>
+          <w:szCs w:val="22"/>
+        </w:rPr>
+        <w:t>indow</w:t>
+      </w:r>
+      <w:r>
+        <w:rPr>
+          <w:rFonts w:asciiTheme="majorBidi" w:hAnsiTheme="majorBidi" w:cstheme="majorBidi"/>
+          <w:color w:val="000000" w:themeColor="text1"/>
+          <w:sz w:val="22"/>
+          <w:szCs w:val="22"/>
+        </w:rPr>
+        <w:t xml:space="preserve"> </w:t>
+      </w:r>
+      <w:r>
+        <w:rPr>
+          <w:rFonts w:asciiTheme="majorBidi" w:hAnsiTheme="majorBidi" w:cstheme="majorBidi"/>
+          <w:color w:val="000000" w:themeColor="text1"/>
+          <w:sz w:val="22"/>
+          <w:szCs w:val="22"/>
+        </w:rPr>
+        <w:t>provides</w:t>
+      </w:r>
+      <w:r>
+        <w:rPr>
+          <w:rFonts w:asciiTheme="majorBidi" w:hAnsiTheme="majorBidi" w:cstheme="majorBidi"/>
+          <w:color w:val="000000" w:themeColor="text1"/>
+          <w:sz w:val="22"/>
+          <w:szCs w:val="22"/>
+        </w:rPr>
+        <w:t xml:space="preserve"> the following</w:t>
+      </w:r>
+      <w:r>
+        <w:rPr>
+          <w:rFonts w:asciiTheme="majorBidi" w:hAnsiTheme="majorBidi" w:cstheme="majorBidi"/>
+          <w:color w:val="000000" w:themeColor="text1"/>
+          <w:sz w:val="22"/>
+          <w:szCs w:val="22"/>
+        </w:rPr>
+        <w:t xml:space="preserve"> options:</w:t>
+      </w:r>
+    </w:p>
+    <w:p>
+      <w:pPr>
+        <w:pStyle w:val="NormalWeb"/>
+        <w:numPr>
+          <w:ilvl w:val="2"/>
+          <w:numId w:val="7"/>
+        </w:numPr>
+        <w:spacing w:before="0" w:beforeAutospacing="0" w:after="120" w:afterAutospacing="0"/>
+        <w:ind w:left="2154" w:hanging="357"/>
+        <w:rPr>
+          <w:rFonts w:asciiTheme="majorBidi" w:hAnsiTheme="majorBidi" w:cstheme="majorBidi"/>
+          <w:color w:val="000000"/>
+          <w:sz w:val="22"/>
+          <w:szCs w:val="22"/>
+        </w:rPr>
+      </w:pPr>
+      <w:r>
+        <w:rPr>
+          <w:rFonts w:asciiTheme="majorBidi" w:hAnsiTheme="majorBidi" w:cstheme="majorBidi"/>
+          <w:color w:val="942093"/>
+          <w:sz w:val="22"/>
+          <w:szCs w:val="22"/>
+        </w:rPr>
+        <w:t xml:space="preserve">Set offset angle: </w:t>
+      </w:r>
+      <w:r>
+        <w:rPr>
+          <w:rFonts w:asciiTheme="majorBidi" w:hAnsiTheme="majorBidi" w:cstheme="majorBidi"/>
+          <w:color w:val="000000" w:themeColor="text1"/>
+          <w:sz w:val="22"/>
+          <w:szCs w:val="22"/>
+        </w:rPr>
+        <w:t>Set the</w:t>
+      </w:r>
+      <w:r>
+        <w:rPr>
+          <w:rFonts w:asciiTheme="majorBidi" w:hAnsiTheme="majorBidi" w:cstheme="majorBidi"/>
+          <w:color w:val="000000" w:themeColor="text1"/>
+          <w:sz w:val="22"/>
+          <w:szCs w:val="22"/>
+        </w:rPr>
+        <w:t xml:space="preserve"> offset angle between the left and right images (by default, it is 4 degrees).</w:t>
+      </w:r>
+    </w:p>
+    <w:p>
+      <w:pPr>
+        <w:pStyle w:val="NormalWeb"/>
+        <w:numPr>
+          <w:ilvl w:val="2"/>
+          <w:numId w:val="7"/>
+        </w:numPr>
+        <w:spacing w:before="0" w:beforeAutospacing="0" w:after="120" w:afterAutospacing="0"/>
+        <w:ind w:left="2154" w:hanging="357"/>
+        <w:rPr>
+          <w:rFonts w:asciiTheme="majorBidi" w:hAnsiTheme="majorBidi" w:cstheme="majorBidi"/>
+          <w:color w:val="000000"/>
+          <w:sz w:val="22"/>
+          <w:szCs w:val="22"/>
+        </w:rPr>
+      </w:pPr>
+      <w:r>
+        <w:rPr>
+          <w:rFonts w:asciiTheme="majorBidi" w:hAnsiTheme="majorBidi" w:cstheme="majorBidi"/>
+          <w:color w:val="942093"/>
+          <w:sz w:val="22"/>
+          <w:szCs w:val="22"/>
+        </w:rPr>
+        <w:t>Update image:</w:t>
+      </w:r>
+      <w:r>
+        <w:rPr>
+          <w:rFonts w:asciiTheme="majorBidi" w:hAnsiTheme="majorBidi" w:cstheme="majorBidi"/>
+          <w:color w:val="000000"/>
+          <w:sz w:val="22"/>
+          <w:szCs w:val="22"/>
+        </w:rPr>
+        <w:t xml:space="preserve"> </w:t>
+      </w:r>
+      <w:r>
+        <w:rPr>
+          <w:rFonts w:asciiTheme="majorBidi" w:hAnsiTheme="majorBidi" w:cstheme="majorBidi"/>
+          <w:color w:val="000000"/>
+          <w:sz w:val="22"/>
+          <w:szCs w:val="22"/>
+        </w:rPr>
+        <w:t xml:space="preserve">When changing </w:t>
+      </w:r>
+      <w:r>
+        <w:rPr>
+          <w:rFonts w:asciiTheme="majorBidi" w:hAnsiTheme="majorBidi" w:cstheme="majorBidi"/>
+          <w:color w:val="000000"/>
+          <w:sz w:val="22"/>
+          <w:szCs w:val="22"/>
+        </w:rPr>
+        <w:t xml:space="preserve">the </w:t>
+      </w:r>
+      <w:r>
+        <w:rPr>
+          <w:rFonts w:asciiTheme="majorBidi" w:hAnsiTheme="majorBidi" w:cstheme="majorBidi"/>
+          <w:color w:val="000000"/>
+          <w:sz w:val="22"/>
+          <w:szCs w:val="22"/>
+        </w:rPr>
+        <w:t xml:space="preserve">main </w:t>
+      </w:r>
+      <w:r>
+        <w:rPr>
+          <w:rFonts w:asciiTheme="majorBidi" w:hAnsiTheme="majorBidi" w:cstheme="majorBidi"/>
+          <w:color w:val="000000"/>
+          <w:sz w:val="22"/>
+          <w:szCs w:val="22"/>
+        </w:rPr>
+        <w:t>graph presentation</w:t>
+      </w:r>
+      <w:r>
+        <w:rPr>
+          <w:rFonts w:asciiTheme="majorBidi" w:hAnsiTheme="majorBidi" w:cstheme="majorBidi"/>
+          <w:color w:val="000000"/>
+          <w:sz w:val="22"/>
+          <w:szCs w:val="22"/>
+        </w:rPr>
+        <w:t xml:space="preserve"> (rotating, changing coloring or grouping-category, etc.), it</w:t>
+      </w:r>
+      <w:r>
+        <w:rPr>
+          <w:rFonts w:asciiTheme="majorBidi" w:hAnsiTheme="majorBidi" w:cstheme="majorBidi"/>
+          <w:color w:val="000000" w:themeColor="text1"/>
+          <w:sz w:val="22"/>
+          <w:szCs w:val="22"/>
+        </w:rPr>
+        <w:t xml:space="preserve"> u</w:t>
+      </w:r>
+      <w:r>
+        <w:rPr>
+          <w:rFonts w:asciiTheme="majorBidi" w:hAnsiTheme="majorBidi" w:cstheme="majorBidi"/>
+          <w:color w:val="000000" w:themeColor="text1"/>
+          <w:sz w:val="22"/>
+          <w:szCs w:val="22"/>
+        </w:rPr>
+        <w:t>pdate</w:t>
+      </w:r>
+      <w:r>
+        <w:rPr>
+          <w:rFonts w:asciiTheme="majorBidi" w:hAnsiTheme="majorBidi" w:cstheme="majorBidi"/>
+          <w:color w:val="000000" w:themeColor="text1"/>
+          <w:sz w:val="22"/>
+          <w:szCs w:val="22"/>
+        </w:rPr>
+        <w:t>s</w:t>
+      </w:r>
+      <w:r>
+        <w:rPr>
+          <w:rFonts w:asciiTheme="majorBidi" w:hAnsiTheme="majorBidi" w:cstheme="majorBidi"/>
+          <w:color w:val="000000" w:themeColor="text1"/>
+          <w:sz w:val="22"/>
+          <w:szCs w:val="22"/>
+        </w:rPr>
+        <w:t xml:space="preserve"> </w:t>
+      </w:r>
+      <w:r>
+        <w:rPr>
+          <w:rFonts w:asciiTheme="majorBidi" w:hAnsiTheme="majorBidi" w:cstheme="majorBidi"/>
+          <w:color w:val="000000"/>
+          <w:sz w:val="22"/>
+          <w:szCs w:val="22"/>
+        </w:rPr>
+        <w:t>the stereo image with</w:t>
+      </w:r>
+      <w:r>
+        <w:rPr>
+          <w:rFonts w:asciiTheme="majorBidi" w:hAnsiTheme="majorBidi" w:cstheme="majorBidi"/>
+          <w:color w:val="000000"/>
+          <w:sz w:val="22"/>
+          <w:szCs w:val="22"/>
+        </w:rPr>
+        <w:t xml:space="preserve"> current main graph presentation.</w:t>
+      </w:r>
+      <w:r>
+        <w:rPr>
+          <w:rFonts w:asciiTheme="majorBidi" w:hAnsiTheme="majorBidi" w:cstheme="majorBidi"/>
+          <w:color w:val="000000"/>
+          <w:sz w:val="22"/>
+          <w:szCs w:val="22"/>
+        </w:rPr>
+        <w:t xml:space="preserve"> </w:t>
+      </w:r>
+    </w:p>
+    <w:p>
+      <w:pPr>
+        <w:pStyle w:val="NormalWeb"/>
+        <w:numPr>
+          <w:ilvl w:val="2"/>
+          <w:numId w:val="7"/>
+        </w:numPr>
+        <w:spacing w:before="0" w:beforeAutospacing="0" w:after="120" w:afterAutospacing="0"/>
+        <w:ind w:left="2154" w:hanging="357"/>
+        <w:rPr>
+          <w:rFonts w:asciiTheme="majorBidi" w:hAnsiTheme="majorBidi" w:cstheme="majorBidi"/>
+          <w:color w:val="000000"/>
+          <w:sz w:val="22"/>
+          <w:szCs w:val="22"/>
+        </w:rPr>
+      </w:pPr>
+      <w:r>
+        <w:rPr>
+          <w:rFonts w:asciiTheme="majorBidi" w:hAnsiTheme="majorBidi" w:cstheme="majorBidi"/>
+          <w:color w:val="942093"/>
+          <w:sz w:val="22"/>
+          <w:szCs w:val="22"/>
+        </w:rPr>
+        <w:t>Display connections:</w:t>
+      </w:r>
+      <w:r>
+        <w:rPr>
+          <w:rFonts w:asciiTheme="majorBidi" w:hAnsiTheme="majorBidi" w:cstheme="majorBidi"/>
+          <w:color w:val="000000"/>
+          <w:sz w:val="22"/>
+          <w:szCs w:val="22"/>
+        </w:rPr>
+        <w:t xml:space="preserve"> </w:t>
+      </w:r>
+      <w:r>
+        <w:rPr>
+          <w:rFonts w:asciiTheme="majorBidi" w:hAnsiTheme="majorBidi" w:cstheme="majorBidi"/>
+          <w:color w:val="000000" w:themeColor="text1"/>
+          <w:sz w:val="22"/>
+          <w:szCs w:val="22"/>
+        </w:rPr>
+        <w:t xml:space="preserve">As in the main window, </w:t>
+      </w:r>
+      <w:r>
+        <w:rPr>
+          <w:rFonts w:asciiTheme="majorBidi" w:hAnsiTheme="majorBidi" w:cstheme="majorBidi"/>
+          <w:color w:val="000000" w:themeColor="text1"/>
+          <w:sz w:val="22"/>
+          <w:szCs w:val="22"/>
+        </w:rPr>
+        <w:t>when</w:t>
+      </w:r>
+      <w:r>
+        <w:rPr>
+          <w:rFonts w:asciiTheme="majorBidi" w:hAnsiTheme="majorBidi" w:cstheme="majorBidi"/>
+          <w:color w:val="000000" w:themeColor="text1"/>
+          <w:sz w:val="22"/>
+          <w:szCs w:val="22"/>
+        </w:rPr>
+        <w:t xml:space="preserve"> this button</w:t>
+      </w:r>
+      <w:r>
+        <w:rPr>
+          <w:rFonts w:asciiTheme="majorBidi" w:hAnsiTheme="majorBidi" w:cstheme="majorBidi"/>
+          <w:color w:val="000000" w:themeColor="text1"/>
+          <w:sz w:val="22"/>
+          <w:szCs w:val="22"/>
+        </w:rPr>
+        <w:t xml:space="preserve"> is checked,</w:t>
+      </w:r>
+      <w:r>
+        <w:rPr>
+          <w:rFonts w:asciiTheme="majorBidi" w:hAnsiTheme="majorBidi" w:cstheme="majorBidi"/>
+          <w:color w:val="000000" w:themeColor="text1"/>
+          <w:sz w:val="22"/>
+          <w:szCs w:val="22"/>
+        </w:rPr>
+        <w:t xml:space="preserve"> the connecting lines (edges)</w:t>
+      </w:r>
+      <w:r>
+        <w:rPr>
+          <w:rFonts w:asciiTheme="majorBidi" w:hAnsiTheme="majorBidi" w:cstheme="majorBidi"/>
+          <w:color w:val="000000" w:themeColor="text1"/>
+          <w:sz w:val="22"/>
+          <w:szCs w:val="22"/>
+        </w:rPr>
+        <w:t xml:space="preserve"> are displayed in the graphs</w:t>
+      </w:r>
+      <w:r>
+        <w:rPr>
+          <w:rFonts w:asciiTheme="majorBidi" w:hAnsiTheme="majorBidi" w:cstheme="majorBidi"/>
+          <w:color w:val="000000" w:themeColor="text1"/>
+          <w:sz w:val="22"/>
+          <w:szCs w:val="22"/>
+        </w:rPr>
+        <w:t xml:space="preserve">. </w:t>
+      </w:r>
+      <w:r>
+        <w:rPr>
+          <w:rFonts w:asciiTheme="majorBidi" w:hAnsiTheme="majorBidi" w:cstheme="majorBidi"/>
+          <w:color w:val="000000" w:themeColor="text1"/>
+          <w:sz w:val="22"/>
+          <w:szCs w:val="22"/>
+        </w:rPr>
+        <w:t>When this bu</w:t>
+      </w:r>
+      <w:r>
+        <w:rPr>
+          <w:rFonts w:asciiTheme="majorBidi" w:hAnsiTheme="majorBidi" w:cstheme="majorBidi"/>
+          <w:color w:val="000000" w:themeColor="text1"/>
+          <w:sz w:val="22"/>
+          <w:szCs w:val="22"/>
+        </w:rPr>
+        <w:t>tton is not checked, the lines are not displayed.</w:t>
+      </w:r>
+    </w:p>
+    <w:p>
+      <w:pPr>
+        <w:pStyle w:val="NormalWeb"/>
+        <w:numPr>
+          <w:ilvl w:val="2"/>
+          <w:numId w:val="7"/>
+        </w:numPr>
+        <w:spacing w:before="0" w:beforeAutospacing="0"/>
+        <w:ind w:left="2154" w:hanging="357"/>
+        <w:rPr>
+          <w:rFonts w:asciiTheme="majorBidi" w:hAnsiTheme="majorBidi" w:cstheme="majorBidi"/>
+          <w:color w:val="000000"/>
+          <w:sz w:val="22"/>
+          <w:szCs w:val="22"/>
+        </w:rPr>
+      </w:pPr>
+      <w:r>
+        <w:rPr>
+          <w:rFonts w:asciiTheme="majorBidi" w:hAnsiTheme="majorBidi" w:cstheme="majorBidi"/>
+          <w:color w:val="942093"/>
+          <w:sz w:val="22"/>
+          <w:szCs w:val="22"/>
+        </w:rPr>
+        <w:t>Save image:</w:t>
+      </w:r>
+      <w:r>
+        <w:rPr>
+          <w:rFonts w:asciiTheme="majorBidi" w:hAnsiTheme="majorBidi" w:cstheme="majorBidi"/>
+          <w:color w:val="000000"/>
+          <w:sz w:val="22"/>
+          <w:szCs w:val="22"/>
+        </w:rPr>
+        <w:t xml:space="preserve"> </w:t>
+      </w:r>
+      <w:r>
+        <w:rPr>
+          <w:rFonts w:asciiTheme="majorBidi" w:hAnsiTheme="majorBidi" w:cstheme="majorBidi"/>
+          <w:color w:val="000000" w:themeColor="text1"/>
+          <w:sz w:val="22"/>
+          <w:szCs w:val="22"/>
+        </w:rPr>
+        <w:t xml:space="preserve">Saves the stereo pair as one image in one of the </w:t>
+      </w:r>
+      <w:proofErr w:type="gramStart"/>
+      <w:r>
+        <w:rPr>
+          <w:rFonts w:asciiTheme="majorBidi" w:hAnsiTheme="majorBidi" w:cstheme="majorBidi"/>
+          <w:color w:val="000000" w:themeColor="text1"/>
+          <w:sz w:val="22"/>
+          <w:szCs w:val="22"/>
+        </w:rPr>
+        <w:t>above mentioned</w:t>
+      </w:r>
+      <w:proofErr w:type="gramEnd"/>
+      <w:r>
+        <w:rPr>
+          <w:rFonts w:asciiTheme="majorBidi" w:hAnsiTheme="majorBidi" w:cstheme="majorBidi"/>
+          <w:color w:val="000000" w:themeColor="text1"/>
+          <w:sz w:val="22"/>
+          <w:szCs w:val="22"/>
+        </w:rPr>
+        <w:t xml:space="preserve"> formats.</w:t>
+      </w:r>
+    </w:p>
+    <w:p>
+      <w:pPr>
+        <w:pStyle w:val="NormalWeb"/>
+        <w:numPr>
           <w:ilvl w:val="0"/>
           <w:numId w:val="7"/>
         </w:numPr>
@@ -11547,6 +12101,7 @@
           <w:sz w:val="22"/>
           <w:szCs w:val="22"/>
         </w:rPr>
+        <w:lastRenderedPageBreak/>
         <w:t>Configure menu:</w:t>
       </w:r>
       <w:bookmarkEnd w:id="14"/>
@@ -11879,7 +12434,6 @@
           <w:sz w:val="22"/>
           <w:szCs w:val="22"/>
         </w:rPr>
-        <w:lastRenderedPageBreak/>
         <w:t>The width of the edges</w:t>
       </w:r>
       <w:r>
@@ -12548,7 +13102,7 @@
         <w:ind w:left="1440"/>
         <w:rPr>
           <w:rFonts w:asciiTheme="majorBidi" w:hAnsiTheme="majorBidi" w:cstheme="majorBidi"/>
-          <w:color w:val="000000"/>
+          <w:color w:val="000000" w:themeColor="text1"/>
           <w:sz w:val="22"/>
           <w:szCs w:val="22"/>
         </w:rPr>
@@ -12610,6 +13164,7 @@
           <w:sz w:val="22"/>
           <w:szCs w:val="22"/>
         </w:rPr>
+        <w:lastRenderedPageBreak/>
         <w:t>From metadata file:</w:t>
       </w:r>
       <w:r>
@@ -12734,17 +13289,12 @@
           <w:bCs/>
           <w:i/>
           <w:iCs/>
-          <w:color w:val="000000" w:themeColor="text1"/>
-          <w:sz w:val="22"/>
-          <w:szCs w:val="22"/>
-        </w:rPr>
-      </w:pPr>
-    </w:p>
-    <w:p>
-      <w:pPr>
-        <w:pStyle w:val="NormalWeb"/>
-        <w:spacing w:before="0" w:beforeAutospacing="0" w:after="120" w:afterAutospacing="0"/>
-        <w:ind w:left="1440" w:firstLine="720"/>
+          <w:color w:val="000000"/>
+          <w:sz w:val="22"/>
+          <w:szCs w:val="22"/>
+        </w:rPr>
+      </w:pPr>
+      <w:r>
         <w:rPr>
           <w:rFonts w:asciiTheme="majorBidi" w:hAnsiTheme="majorBidi" w:cstheme="majorBidi"/>
           <w:b/>
@@ -12755,36 +13305,6 @@
           <w:sz w:val="22"/>
           <w:szCs w:val="22"/>
         </w:rPr>
-      </w:pPr>
-    </w:p>
-    <w:p>
-      <w:pPr>
-        <w:pStyle w:val="NormalWeb"/>
-        <w:spacing w:before="0" w:beforeAutospacing="0" w:after="120" w:afterAutospacing="0"/>
-        <w:ind w:left="1440" w:firstLine="720"/>
-        <w:rPr>
-          <w:rFonts w:asciiTheme="majorBidi" w:hAnsiTheme="majorBidi" w:cstheme="majorBidi"/>
-          <w:b/>
-          <w:bCs/>
-          <w:i/>
-          <w:iCs/>
-          <w:color w:val="000000"/>
-          <w:sz w:val="22"/>
-          <w:szCs w:val="22"/>
-        </w:rPr>
-      </w:pPr>
-      <w:r>
-        <w:rPr>
-          <w:rFonts w:asciiTheme="majorBidi" w:hAnsiTheme="majorBidi" w:cstheme="majorBidi"/>
-          <w:b/>
-          <w:bCs/>
-          <w:i/>
-          <w:iCs/>
-          <w:color w:val="000000" w:themeColor="text1"/>
-          <w:sz w:val="22"/>
-          <w:szCs w:val="22"/>
-        </w:rPr>
-        <w:lastRenderedPageBreak/>
         <w:t>Sequence ID</w:t>
       </w:r>
       <w:r>
@@ -13823,6 +14343,7 @@
           <w:sz w:val="22"/>
           <w:szCs w:val="22"/>
         </w:rPr>
+        <w:lastRenderedPageBreak/>
         <w:t>Note</w:t>
       </w:r>
       <w:r>
@@ -14043,7 +14564,6 @@
           <w:sz w:val="22"/>
           <w:szCs w:val="22"/>
         </w:rPr>
-        <w:lastRenderedPageBreak/>
         <w:t>Select data-points mode:</w:t>
       </w:r>
       <w:bookmarkEnd w:id="20"/>
@@ -14809,6 +15329,7 @@
           <w:sz w:val="22"/>
           <w:szCs w:val="22"/>
         </w:rPr>
+        <w:lastRenderedPageBreak/>
         <w:t xml:space="preserve">P-value / </w:t>
       </w:r>
       <w:r>
@@ -14994,17 +15515,7 @@
           <w:sz w:val="22"/>
           <w:szCs w:val="22"/>
         </w:rPr>
-        <w:t xml:space="preserve"> selection mode, the points that are clicked or within the </w:t>
-      </w:r>
-      <w:r>
-        <w:rPr>
-          <w:rFonts w:asciiTheme="majorBidi" w:hAnsiTheme="majorBidi" w:cstheme="majorBidi"/>
-          <w:color w:val="000000" w:themeColor="text1"/>
-          <w:sz w:val="22"/>
-          <w:szCs w:val="22"/>
-        </w:rPr>
-        <w:lastRenderedPageBreak/>
-        <w:t xml:space="preserve">selected area, are being selected. In groups selection mode, when a point is clicked (or within the selected area), all the points that belong to the same group are being selected. </w:t>
+        <w:t xml:space="preserve"> selection mode, the points that are clicked or within the selected area, are being selected. In groups selection mode, when a point is clicked (or within the selected area), all the points that belong to the same group are being selected. </w:t>
       </w:r>
     </w:p>
     <w:p>
@@ -15762,6 +16273,7 @@
           <w:sz w:val="22"/>
           <w:szCs w:val="22"/>
         </w:rPr>
+        <w:lastRenderedPageBreak/>
         <w:t>Selected names</w:t>
       </w:r>
       <w:r>
@@ -15892,6 +16404,7 @@
         </w:rPr>
         <w:t>: Clicking on this button brings the group names back to the top-left corner of the scene. It is useful after rotating the graph, zooming-in/out, etc.</w:t>
       </w:r>
+      <w:bookmarkStart w:id="27" w:name="_Toc112420871"/>
     </w:p>
     <w:p>
       <w:pPr>
@@ -15902,37 +16415,20 @@
           <w:rFonts w:asciiTheme="majorBidi" w:hAnsiTheme="majorBidi" w:cstheme="majorBidi"/>
           <w:b/>
           <w:bCs/>
-          <w:color w:val="000000" w:themeColor="text1"/>
-          <w:sz w:val="22"/>
-          <w:szCs w:val="22"/>
-        </w:rPr>
-      </w:pPr>
-      <w:bookmarkStart w:id="27" w:name="_Toc112420871"/>
-    </w:p>
-    <w:p>
-      <w:pPr>
-        <w:pStyle w:val="NormalWeb"/>
-        <w:spacing w:before="0" w:beforeAutospacing="0" w:after="120" w:afterAutospacing="0"/>
-        <w:outlineLvl w:val="3"/>
+          <w:color w:val="000000"/>
+          <w:sz w:val="22"/>
+          <w:szCs w:val="22"/>
+        </w:rPr>
+      </w:pPr>
+      <w:r>
         <w:rPr>
           <w:rFonts w:asciiTheme="majorBidi" w:hAnsiTheme="majorBidi" w:cstheme="majorBidi"/>
           <w:b/>
           <w:bCs/>
-          <w:color w:val="000000"/>
-          <w:sz w:val="22"/>
-          <w:szCs w:val="22"/>
-        </w:rPr>
-      </w:pPr>
-      <w:r>
-        <w:rPr>
-          <w:rFonts w:asciiTheme="majorBidi" w:hAnsiTheme="majorBidi" w:cstheme="majorBidi"/>
-          <w:b/>
-          <w:bCs/>
-          <w:color w:val="000000" w:themeColor="text1"/>
-          <w:sz w:val="22"/>
-          <w:szCs w:val="22"/>
-        </w:rPr>
-        <w:lastRenderedPageBreak/>
+          <w:color w:val="000000" w:themeColor="text1"/>
+          <w:sz w:val="22"/>
+          <w:szCs w:val="22"/>
+        </w:rPr>
         <w:t>View options:</w:t>
       </w:r>
       <w:bookmarkEnd w:id="27"/>
@@ -16817,6 +17313,7 @@
           <w:sz w:val="22"/>
           <w:szCs w:val="22"/>
         </w:rPr>
+        <w:lastRenderedPageBreak/>
         <w:t>Taxonomy</w:t>
       </w:r>
       <w:r>
@@ -17006,17 +17503,13 @@
         <w:spacing w:before="240" w:beforeAutospacing="0" w:after="120" w:afterAutospacing="0"/>
         <w:rPr>
           <w:rFonts w:asciiTheme="majorBidi" w:hAnsiTheme="majorBidi" w:cstheme="majorBidi"/>
-          <w:color w:val="000000" w:themeColor="text1"/>
+          <w:color w:val="000000"/>
           <w:sz w:val="22"/>
           <w:szCs w:val="22"/>
           <w:u w:val="single"/>
         </w:rPr>
       </w:pPr>
-    </w:p>
-    <w:p>
-      <w:pPr>
-        <w:pStyle w:val="NormalWeb"/>
-        <w:spacing w:before="240" w:beforeAutospacing="0" w:after="120" w:afterAutospacing="0"/>
+      <w:r>
         <w:rPr>
           <w:rFonts w:asciiTheme="majorBidi" w:hAnsiTheme="majorBidi" w:cstheme="majorBidi"/>
           <w:color w:val="000000" w:themeColor="text1"/>
@@ -17024,29 +17517,6 @@
           <w:szCs w:val="22"/>
           <w:u w:val="single"/>
         </w:rPr>
-      </w:pPr>
-    </w:p>
-    <w:p>
-      <w:pPr>
-        <w:pStyle w:val="NormalWeb"/>
-        <w:spacing w:before="240" w:beforeAutospacing="0" w:after="120" w:afterAutospacing="0"/>
-        <w:rPr>
-          <w:rFonts w:asciiTheme="majorBidi" w:hAnsiTheme="majorBidi" w:cstheme="majorBidi"/>
-          <w:color w:val="000000"/>
-          <w:sz w:val="22"/>
-          <w:szCs w:val="22"/>
-          <w:u w:val="single"/>
-        </w:rPr>
-      </w:pPr>
-      <w:r>
-        <w:rPr>
-          <w:rFonts w:asciiTheme="majorBidi" w:hAnsiTheme="majorBidi" w:cstheme="majorBidi"/>
-          <w:color w:val="000000" w:themeColor="text1"/>
-          <w:sz w:val="22"/>
-          <w:szCs w:val="22"/>
-          <w:u w:val="single"/>
-        </w:rPr>
-        <w:lastRenderedPageBreak/>
         <w:t>Groups Controls:</w:t>
       </w:r>
     </w:p>
@@ -17802,6 +18272,7 @@
           <w:sz w:val="22"/>
           <w:szCs w:val="22"/>
         </w:rPr>
+        <w:lastRenderedPageBreak/>
         <w:t>S</w:t>
       </w:r>
       <w:r>
@@ -17942,7 +18413,6 @@
           <w:sz w:val="22"/>
           <w:szCs w:val="22"/>
         </w:rPr>
-        <w:lastRenderedPageBreak/>
         <w:t>The following operations can be performed on the marked sequences:</w:t>
       </w:r>
     </w:p>

</xml_diff>

<commit_message>
- Fixed rotation of stereo image so that the left image is rotated compared to the right. - Disable scene rotation in stereo canvas.
</commit_message>
<xml_diff>
--- a/clans/manual/Manual.docx
+++ b/clans/manual/Manual.docx
@@ -50,7 +50,7 @@
           <w:sz w:val="28"/>
           <w:szCs w:val="28"/>
         </w:rPr>
-        <w:t>4</w:t>
+        <w:t>5</w:t>
       </w:r>
       <w:r>
         <w:rPr>
@@ -737,15 +737,7 @@
                 <w:rFonts w:asciiTheme="majorBidi" w:hAnsiTheme="majorBidi" w:cstheme="majorBidi"/>
                 <w:noProof/>
               </w:rPr>
-              <w:t>Save as imag</w:t>
-            </w:r>
-            <w:r>
-              <w:rPr>
-                <w:rStyle w:val="Hyperlink"/>
-                <w:rFonts w:asciiTheme="majorBidi" w:hAnsiTheme="majorBidi" w:cstheme="majorBidi"/>
-                <w:noProof/>
-              </w:rPr>
-              <w:t>e</w:t>
+              <w:t>Save as image</w:t>
             </w:r>
             <w:r>
               <w:rPr>
@@ -1116,27 +1108,7 @@
                 <w:bCs/>
                 <w:noProof/>
               </w:rPr>
-              <w:t>File men</w:t>
-            </w:r>
-            <w:r>
-              <w:rPr>
-                <w:rStyle w:val="Hyperlink"/>
-                <w:rFonts w:asciiTheme="majorBidi" w:hAnsiTheme="majorBidi" w:cstheme="majorBidi"/>
-                <w:b/>
-                <w:bCs/>
-                <w:noProof/>
-              </w:rPr>
-              <w:t>u</w:t>
-            </w:r>
-            <w:r>
-              <w:rPr>
-                <w:rStyle w:val="Hyperlink"/>
-                <w:rFonts w:asciiTheme="majorBidi" w:hAnsiTheme="majorBidi" w:cstheme="majorBidi"/>
-                <w:b/>
-                <w:bCs/>
-                <w:noProof/>
-              </w:rPr>
-              <w:t>:</w:t>
+              <w:t>File menu:</w:t>
             </w:r>
             <w:r>
               <w:rPr>
@@ -2831,25 +2803,7 @@
           <w:sz w:val="22"/>
           <w:szCs w:val="22"/>
         </w:rPr>
-        <w:t xml:space="preserve">The program implements a version of the </w:t>
-      </w:r>
-      <w:proofErr w:type="spellStart"/>
-      <w:r>
-        <w:rPr>
-          <w:rFonts w:asciiTheme="minorBidi" w:hAnsiTheme="minorBidi" w:cstheme="minorBidi"/>
-          <w:sz w:val="22"/>
-          <w:szCs w:val="22"/>
-        </w:rPr>
-        <w:t>Fruchterman-Reingold</w:t>
-      </w:r>
-      <w:proofErr w:type="spellEnd"/>
-      <w:r>
-        <w:rPr>
-          <w:rFonts w:asciiTheme="minorBidi" w:hAnsiTheme="minorBidi" w:cstheme="minorBidi"/>
-          <w:sz w:val="22"/>
-          <w:szCs w:val="22"/>
-        </w:rPr>
-        <w:t xml:space="preserve"> force directed graph layout</w:t>
+        <w:t>The program implements a version of the Fruchterman-Reingold force directed graph layout</w:t>
       </w:r>
       <w:r>
         <w:rPr>
@@ -3043,25 +2997,7 @@
           <w:sz w:val="22"/>
           <w:szCs w:val="22"/>
         </w:rPr>
-        <w:t xml:space="preserve">(default mode), which gets a matrix of sequence similarities and displays them as a dynamic graph using the </w:t>
-      </w:r>
-      <w:proofErr w:type="spellStart"/>
-      <w:r>
-        <w:rPr>
-          <w:rFonts w:asciiTheme="majorBidi" w:hAnsiTheme="majorBidi" w:cstheme="majorBidi"/>
-          <w:sz w:val="22"/>
-          <w:szCs w:val="22"/>
-        </w:rPr>
-        <w:t>Fruchterman-Reingold</w:t>
-      </w:r>
-      <w:proofErr w:type="spellEnd"/>
-      <w:r>
-        <w:rPr>
-          <w:rFonts w:asciiTheme="majorBidi" w:hAnsiTheme="majorBidi" w:cstheme="majorBidi"/>
-          <w:sz w:val="22"/>
-          <w:szCs w:val="22"/>
-        </w:rPr>
-        <w:t xml:space="preserve"> force-directed layout. </w:t>
+        <w:t xml:space="preserve">(default mode), which gets a matrix of sequence similarities and displays them as a dynamic graph using the Fruchterman-Reingold force-directed layout. </w:t>
       </w:r>
     </w:p>
     <w:p>
@@ -3115,43 +3051,7 @@
           <w:sz w:val="22"/>
           <w:szCs w:val="22"/>
         </w:rPr>
-        <w:t xml:space="preserve"> (executed using the ‘-</w:t>
-      </w:r>
-      <w:proofErr w:type="spellStart"/>
-      <w:r>
-        <w:rPr>
-          <w:rFonts w:asciiTheme="majorBidi" w:hAnsiTheme="majorBidi" w:cstheme="majorBidi"/>
-          <w:sz w:val="22"/>
-          <w:szCs w:val="22"/>
-        </w:rPr>
-        <w:t>nogui</w:t>
-      </w:r>
-      <w:proofErr w:type="spellEnd"/>
-      <w:r>
-        <w:rPr>
-          <w:rFonts w:asciiTheme="majorBidi" w:hAnsiTheme="majorBidi" w:cstheme="majorBidi"/>
-          <w:sz w:val="22"/>
-          <w:szCs w:val="22"/>
-        </w:rPr>
-        <w:t xml:space="preserve">’ flag), which can be used to obtain a matrix of sequence similarities by running all-against-all BLAST search. In addition, it can run the </w:t>
-      </w:r>
-      <w:proofErr w:type="spellStart"/>
-      <w:r>
-        <w:rPr>
-          <w:rFonts w:asciiTheme="majorBidi" w:hAnsiTheme="majorBidi" w:cstheme="majorBidi"/>
-          <w:sz w:val="22"/>
-          <w:szCs w:val="22"/>
-        </w:rPr>
-        <w:t>Fruchterman-Reingold</w:t>
-      </w:r>
-      <w:proofErr w:type="spellEnd"/>
-      <w:r>
-        <w:rPr>
-          <w:rFonts w:asciiTheme="majorBidi" w:hAnsiTheme="majorBidi" w:cstheme="majorBidi"/>
-          <w:sz w:val="22"/>
-          <w:szCs w:val="22"/>
-        </w:rPr>
-        <w:t xml:space="preserve"> force-directed graph layout for a defined number of iterations and save the results in a clans-formatted file which can later be loaded and presented in the visualization tool. This is recommended for large datasets (&gt;5000 sequences, depending on the computer resources), in which the clustering process is slow and there is no advantage in visualizing it.</w:t>
+        <w:t xml:space="preserve"> (executed using the ‘-nogui’ flag), which can be used to obtain a matrix of sequence similarities by running all-against-all BLAST search. In addition, it can run the Fruchterman-Reingold force-directed graph layout for a defined number of iterations and save the results in a clans-formatted file which can later be loaded and presented in the visualization tool. This is recommended for large datasets (&gt;5000 sequences, depending on the computer resources), in which the clustering process is slow and there is no advantage in visualizing it.</w:t>
       </w:r>
     </w:p>
     <w:p>
@@ -3321,27 +3221,8 @@
           <w:sz w:val="22"/>
           <w:szCs w:val="22"/>
         </w:rPr>
-        <w:t xml:space="preserve">Create a clean </w:t>
-      </w:r>
-      <w:proofErr w:type="spellStart"/>
-      <w:r>
-        <w:rPr>
-          <w:rFonts w:asciiTheme="majorBidi" w:hAnsiTheme="majorBidi" w:cstheme="majorBidi"/>
-          <w:sz w:val="22"/>
-          <w:szCs w:val="22"/>
-        </w:rPr>
-        <w:t>conda</w:t>
-      </w:r>
-      <w:proofErr w:type="spellEnd"/>
-      <w:r>
-        <w:rPr>
-          <w:rFonts w:asciiTheme="majorBidi" w:hAnsiTheme="majorBidi" w:cstheme="majorBidi"/>
-          <w:sz w:val="22"/>
-          <w:szCs w:val="22"/>
-        </w:rPr>
-        <w:t xml:space="preserve"> environment: </w:t>
-      </w:r>
-      <w:proofErr w:type="spellStart"/>
+        <w:t xml:space="preserve">Create a clean conda environment: </w:t>
+      </w:r>
       <w:r>
         <w:rPr>
           <w:rFonts w:asciiTheme="majorBidi" w:hAnsiTheme="majorBidi" w:cstheme="majorBidi"/>
@@ -3350,18 +3231,7 @@
           <w:sz w:val="22"/>
           <w:szCs w:val="22"/>
         </w:rPr>
-        <w:t>conda</w:t>
-      </w:r>
-      <w:proofErr w:type="spellEnd"/>
-      <w:r>
-        <w:rPr>
-          <w:rFonts w:asciiTheme="majorBidi" w:hAnsiTheme="majorBidi" w:cstheme="majorBidi"/>
-          <w:i/>
-          <w:iCs/>
-          <w:sz w:val="22"/>
-          <w:szCs w:val="22"/>
-        </w:rPr>
-        <w:t xml:space="preserve"> create -n </w:t>
+        <w:t xml:space="preserve">conda create -n </w:t>
       </w:r>
       <w:r>
         <w:rPr>
@@ -3399,7 +3269,6 @@
         </w:rPr>
         <w:t xml:space="preserve">Activate the newly created environment: </w:t>
       </w:r>
-      <w:proofErr w:type="spellStart"/>
       <w:r>
         <w:rPr>
           <w:rFonts w:asciiTheme="majorBidi" w:hAnsiTheme="majorBidi" w:cstheme="majorBidi"/>
@@ -3409,19 +3278,7 @@
           <w:sz w:val="22"/>
           <w:szCs w:val="22"/>
         </w:rPr>
-        <w:t>conda</w:t>
-      </w:r>
-      <w:proofErr w:type="spellEnd"/>
-      <w:r>
-        <w:rPr>
-          <w:rFonts w:asciiTheme="majorBidi" w:hAnsiTheme="majorBidi" w:cstheme="majorBidi"/>
-          <w:i/>
-          <w:iCs/>
-          <w:color w:val="000000"/>
-          <w:sz w:val="22"/>
-          <w:szCs w:val="22"/>
-        </w:rPr>
-        <w:t xml:space="preserve"> activate clans_2_0</w:t>
+        <w:t>conda activate clans_2_0</w:t>
       </w:r>
     </w:p>
     <w:p>
@@ -3444,25 +3301,7 @@
           <w:sz w:val="22"/>
           <w:szCs w:val="22"/>
         </w:rPr>
-        <w:t xml:space="preserve">Install the </w:t>
-      </w:r>
-      <w:proofErr w:type="gramStart"/>
-      <w:r>
-        <w:rPr>
-          <w:rFonts w:asciiTheme="majorBidi" w:hAnsiTheme="majorBidi" w:cstheme="majorBidi"/>
-          <w:sz w:val="22"/>
-          <w:szCs w:val="22"/>
-        </w:rPr>
-        <w:t>clans</w:t>
-      </w:r>
-      <w:proofErr w:type="gramEnd"/>
-      <w:r>
-        <w:rPr>
-          <w:rFonts w:asciiTheme="majorBidi" w:hAnsiTheme="majorBidi" w:cstheme="majorBidi"/>
-          <w:sz w:val="22"/>
-          <w:szCs w:val="22"/>
-        </w:rPr>
-        <w:t xml:space="preserve"> package from Anaconda repository by using the following command:</w:t>
+        <w:t>Install the clans package from Anaconda repository by using the following command:</w:t>
       </w:r>
     </w:p>
     <w:p>
@@ -3476,7 +3315,6 @@
           <w:szCs w:val="22"/>
         </w:rPr>
       </w:pPr>
-      <w:proofErr w:type="spellStart"/>
       <w:r>
         <w:rPr>
           <w:rFonts w:asciiTheme="minorHAnsi" w:hAnsiTheme="minorHAnsi" w:cstheme="minorHAnsi"/>
@@ -3485,62 +3323,7 @@
           <w:color w:val="000000"/>
           <w:lang w:val="en-GB"/>
         </w:rPr>
-        <w:t>conda</w:t>
-      </w:r>
-      <w:proofErr w:type="spellEnd"/>
-      <w:r>
-        <w:rPr>
-          <w:rFonts w:asciiTheme="minorHAnsi" w:hAnsiTheme="minorHAnsi" w:cstheme="minorHAnsi"/>
-          <w:i/>
-          <w:iCs/>
-          <w:color w:val="000000"/>
-          <w:lang w:val="en-GB"/>
-        </w:rPr>
-        <w:t xml:space="preserve"> install -c </w:t>
-      </w:r>
-      <w:proofErr w:type="spellStart"/>
-      <w:r>
-        <w:rPr>
-          <w:rFonts w:asciiTheme="minorHAnsi" w:hAnsiTheme="minorHAnsi" w:cstheme="minorHAnsi"/>
-          <w:i/>
-          <w:iCs/>
-          <w:color w:val="000000"/>
-          <w:lang w:val="en-GB"/>
-        </w:rPr>
-        <w:t>inbalpaz</w:t>
-      </w:r>
-      <w:proofErr w:type="spellEnd"/>
-      <w:r>
-        <w:rPr>
-          <w:rFonts w:asciiTheme="minorHAnsi" w:hAnsiTheme="minorHAnsi" w:cstheme="minorHAnsi"/>
-          <w:i/>
-          <w:iCs/>
-          <w:color w:val="000000"/>
-          <w:lang w:val="en-GB"/>
-        </w:rPr>
-        <w:t xml:space="preserve"> clans -c defaults -c </w:t>
-      </w:r>
-      <w:proofErr w:type="spellStart"/>
-      <w:r>
-        <w:rPr>
-          <w:rFonts w:asciiTheme="minorHAnsi" w:hAnsiTheme="minorHAnsi" w:cstheme="minorHAnsi"/>
-          <w:i/>
-          <w:iCs/>
-          <w:color w:val="000000"/>
-          <w:lang w:val="en-GB"/>
-        </w:rPr>
-        <w:t>conda</w:t>
-      </w:r>
-      <w:proofErr w:type="spellEnd"/>
-      <w:r>
-        <w:rPr>
-          <w:rFonts w:asciiTheme="minorHAnsi" w:hAnsiTheme="minorHAnsi" w:cstheme="minorHAnsi"/>
-          <w:i/>
-          <w:iCs/>
-          <w:color w:val="000000"/>
-          <w:lang w:val="en-GB"/>
-        </w:rPr>
-        <w:t>-forge</w:t>
+        <w:t>conda install -c inbalpaz clans -c defaults -c conda-forge</w:t>
       </w:r>
     </w:p>
     <w:p>
@@ -3588,19 +3371,8 @@
           <w:szCs w:val="22"/>
           <w:u w:val="single"/>
         </w:rPr>
-        <w:t xml:space="preserve"> using </w:t>
-      </w:r>
-      <w:proofErr w:type="spellStart"/>
-      <w:r>
-        <w:rPr>
-          <w:rFonts w:asciiTheme="majorBidi" w:hAnsiTheme="majorBidi" w:cstheme="majorBidi"/>
-          <w:sz w:val="22"/>
-          <w:szCs w:val="22"/>
-          <w:u w:val="single"/>
-        </w:rPr>
-        <w:t>conda</w:t>
-      </w:r>
-      <w:proofErr w:type="spellEnd"/>
+        <w:t xml:space="preserve"> using conda</w:t>
+      </w:r>
       <w:r>
         <w:rPr>
           <w:rFonts w:asciiTheme="majorBidi" w:hAnsiTheme="majorBidi" w:cstheme="majorBidi"/>
@@ -3711,29 +3483,7 @@
           <w:szCs w:val="22"/>
           <w:lang w:val="en-GB"/>
         </w:rPr>
-        <w:t xml:space="preserve">Create a new </w:t>
-      </w:r>
-      <w:proofErr w:type="spellStart"/>
-      <w:r>
-        <w:rPr>
-          <w:rFonts w:asciiTheme="majorBidi" w:hAnsiTheme="majorBidi" w:cstheme="majorBidi"/>
-          <w:color w:val="000000"/>
-          <w:sz w:val="22"/>
-          <w:szCs w:val="22"/>
-          <w:lang w:val="en-GB"/>
-        </w:rPr>
-        <w:t>conda</w:t>
-      </w:r>
-      <w:proofErr w:type="spellEnd"/>
-      <w:r>
-        <w:rPr>
-          <w:rFonts w:asciiTheme="majorBidi" w:hAnsiTheme="majorBidi" w:cstheme="majorBidi"/>
-          <w:color w:val="000000"/>
-          <w:sz w:val="22"/>
-          <w:szCs w:val="22"/>
-          <w:lang w:val="en-GB"/>
-        </w:rPr>
-        <w:t xml:space="preserve"> environment using the ‘clans_2_0.yml’ file (located in the root directory of CLANS) </w:t>
+        <w:t xml:space="preserve">Create a new conda environment using the ‘clans_2_0.yml’ file (located in the root directory of CLANS) </w:t>
       </w:r>
       <w:r>
         <w:rPr>
@@ -3770,7 +3520,6 @@
           <w:szCs w:val="22"/>
         </w:rPr>
       </w:pPr>
-      <w:proofErr w:type="spellStart"/>
       <w:r>
         <w:rPr>
           <w:rFonts w:asciiTheme="majorBidi" w:hAnsiTheme="majorBidi" w:cstheme="majorBidi"/>
@@ -3791,19 +3540,7 @@
           <w:sz w:val="22"/>
           <w:szCs w:val="22"/>
         </w:rPr>
-        <w:t>onda</w:t>
-      </w:r>
-      <w:proofErr w:type="spellEnd"/>
-      <w:r>
-        <w:rPr>
-          <w:rFonts w:asciiTheme="majorBidi" w:hAnsiTheme="majorBidi" w:cstheme="majorBidi"/>
-          <w:i/>
-          <w:iCs/>
-          <w:color w:val="000000"/>
-          <w:sz w:val="22"/>
-          <w:szCs w:val="22"/>
-        </w:rPr>
-        <w:t xml:space="preserve"> env create -f clans_2_0.yml</w:t>
+        <w:t>onda env create -f clans_2_0.yml</w:t>
       </w:r>
     </w:p>
     <w:p>
@@ -3830,7 +3567,6 @@
         </w:rPr>
         <w:t xml:space="preserve">Activate the newly created environment: </w:t>
       </w:r>
-      <w:proofErr w:type="spellStart"/>
       <w:r>
         <w:rPr>
           <w:rFonts w:asciiTheme="majorBidi" w:hAnsiTheme="majorBidi" w:cstheme="majorBidi"/>
@@ -3840,19 +3576,7 @@
           <w:sz w:val="22"/>
           <w:szCs w:val="22"/>
         </w:rPr>
-        <w:t>conda</w:t>
-      </w:r>
-      <w:proofErr w:type="spellEnd"/>
-      <w:r>
-        <w:rPr>
-          <w:rFonts w:asciiTheme="majorBidi" w:hAnsiTheme="majorBidi" w:cstheme="majorBidi"/>
-          <w:i/>
-          <w:iCs/>
-          <w:color w:val="000000"/>
-          <w:sz w:val="22"/>
-          <w:szCs w:val="22"/>
-        </w:rPr>
-        <w:t xml:space="preserve"> activate clans_2_0</w:t>
+        <w:t>conda activate clans_2_0</w:t>
       </w:r>
     </w:p>
     <w:p>
@@ -3906,27 +3630,7 @@
           <w:sz w:val="22"/>
           <w:szCs w:val="22"/>
         </w:rPr>
-        <w:t xml:space="preserve"> is executed using the ‘-</w:t>
-      </w:r>
-      <w:proofErr w:type="spellStart"/>
-      <w:r>
-        <w:rPr>
-          <w:rFonts w:asciiTheme="majorBidi" w:hAnsiTheme="majorBidi" w:cstheme="majorBidi"/>
-          <w:color w:val="000000" w:themeColor="text1"/>
-          <w:sz w:val="22"/>
-          <w:szCs w:val="22"/>
-        </w:rPr>
-        <w:t>nogui</w:t>
-      </w:r>
-      <w:proofErr w:type="spellEnd"/>
-      <w:r>
-        <w:rPr>
-          <w:rFonts w:asciiTheme="majorBidi" w:hAnsiTheme="majorBidi" w:cstheme="majorBidi"/>
-          <w:color w:val="000000" w:themeColor="text1"/>
-          <w:sz w:val="22"/>
-          <w:szCs w:val="22"/>
-        </w:rPr>
-        <w:t>’ flag option. It</w:t>
+        <w:t xml:space="preserve"> is executed using the ‘-nogui’ flag option. It</w:t>
       </w:r>
       <w:r>
         <w:rPr>
@@ -4010,29 +3714,7 @@
           <w:szCs w:val="22"/>
           <w:lang w:val="en-GB"/>
         </w:rPr>
-        <w:t xml:space="preserve">clans_2_0 </w:t>
-      </w:r>
-      <w:proofErr w:type="spellStart"/>
-      <w:r>
-        <w:rPr>
-          <w:rFonts w:asciiTheme="majorBidi" w:hAnsiTheme="majorBidi" w:cstheme="majorBidi"/>
-          <w:color w:val="000000"/>
-          <w:sz w:val="22"/>
-          <w:szCs w:val="22"/>
-          <w:lang w:val="en-GB"/>
-        </w:rPr>
-        <w:t>conda</w:t>
-      </w:r>
-      <w:proofErr w:type="spellEnd"/>
-      <w:r>
-        <w:rPr>
-          <w:rFonts w:asciiTheme="majorBidi" w:hAnsiTheme="majorBidi" w:cstheme="majorBidi"/>
-          <w:color w:val="000000"/>
-          <w:sz w:val="22"/>
-          <w:szCs w:val="22"/>
-          <w:lang w:val="en-GB"/>
-        </w:rPr>
-        <w:t xml:space="preserve"> environment, type:</w:t>
+        <w:t>clans_2_0 conda environment, type:</w:t>
       </w:r>
     </w:p>
     <w:p>
@@ -4083,9 +3765,8 @@
           <w:szCs w:val="22"/>
           <w:lang w:val="en-GB"/>
         </w:rPr>
-        <w:t xml:space="preserve"> -</w:t>
-      </w:r>
-      <w:proofErr w:type="spellStart"/>
+        <w:t xml:space="preserve"> -nogui</w:t>
+      </w:r>
       <w:r>
         <w:rPr>
           <w:rFonts w:asciiTheme="majorBidi" w:hAnsiTheme="majorBidi" w:cstheme="majorBidi"/>
@@ -4096,124 +3777,7 @@
           <w:szCs w:val="22"/>
           <w:lang w:val="en-GB"/>
         </w:rPr>
-        <w:t>nogui</w:t>
-      </w:r>
-      <w:proofErr w:type="spellEnd"/>
-      <w:r>
-        <w:rPr>
-          <w:rFonts w:asciiTheme="majorBidi" w:hAnsiTheme="majorBidi" w:cstheme="majorBidi"/>
-          <w:i/>
-          <w:iCs/>
-          <w:color w:val="000000"/>
-          <w:sz w:val="22"/>
-          <w:szCs w:val="22"/>
-          <w:lang w:val="en-GB"/>
-        </w:rPr>
-        <w:t xml:space="preserve"> -</w:t>
-      </w:r>
-      <w:proofErr w:type="spellStart"/>
-      <w:r>
-        <w:rPr>
-          <w:rFonts w:asciiTheme="majorBidi" w:hAnsiTheme="majorBidi" w:cstheme="majorBidi"/>
-          <w:i/>
-          <w:iCs/>
-          <w:color w:val="000000"/>
-          <w:sz w:val="22"/>
-          <w:szCs w:val="22"/>
-          <w:lang w:val="en-GB"/>
-        </w:rPr>
-        <w:t>infile</w:t>
-      </w:r>
-      <w:proofErr w:type="spellEnd"/>
-      <w:r>
-        <w:rPr>
-          <w:rFonts w:asciiTheme="majorBidi" w:hAnsiTheme="majorBidi" w:cstheme="majorBidi"/>
-          <w:i/>
-          <w:iCs/>
-          <w:color w:val="000000"/>
-          <w:sz w:val="22"/>
-          <w:szCs w:val="22"/>
-          <w:lang w:val="en-GB"/>
-        </w:rPr>
-        <w:t xml:space="preserve"> &lt;</w:t>
-      </w:r>
-      <w:proofErr w:type="spellStart"/>
-      <w:r>
-        <w:rPr>
-          <w:rFonts w:asciiTheme="majorBidi" w:hAnsiTheme="majorBidi" w:cstheme="majorBidi"/>
-          <w:i/>
-          <w:iCs/>
-          <w:color w:val="000000"/>
-          <w:sz w:val="22"/>
-          <w:szCs w:val="22"/>
-          <w:lang w:val="en-GB"/>
-        </w:rPr>
-        <w:t>fasta_file_path</w:t>
-      </w:r>
-      <w:proofErr w:type="spellEnd"/>
-      <w:r>
-        <w:rPr>
-          <w:rFonts w:asciiTheme="majorBidi" w:hAnsiTheme="majorBidi" w:cstheme="majorBidi"/>
-          <w:i/>
-          <w:iCs/>
-          <w:color w:val="000000"/>
-          <w:sz w:val="22"/>
-          <w:szCs w:val="22"/>
-          <w:lang w:val="en-GB"/>
-        </w:rPr>
-        <w:t>&gt; -</w:t>
-      </w:r>
-      <w:proofErr w:type="spellStart"/>
-      <w:r>
-        <w:rPr>
-          <w:rFonts w:asciiTheme="majorBidi" w:hAnsiTheme="majorBidi" w:cstheme="majorBidi"/>
-          <w:i/>
-          <w:iCs/>
-          <w:color w:val="000000"/>
-          <w:sz w:val="22"/>
-          <w:szCs w:val="22"/>
-          <w:lang w:val="en-GB"/>
-        </w:rPr>
-        <w:t>saveto</w:t>
-      </w:r>
-      <w:proofErr w:type="spellEnd"/>
-      <w:r>
-        <w:rPr>
-          <w:rFonts w:asciiTheme="majorBidi" w:hAnsiTheme="majorBidi" w:cstheme="majorBidi"/>
-          <w:i/>
-          <w:iCs/>
-          <w:color w:val="000000"/>
-          <w:sz w:val="22"/>
-          <w:szCs w:val="22"/>
-          <w:lang w:val="en-GB"/>
-        </w:rPr>
-        <w:t xml:space="preserve"> &lt;</w:t>
-      </w:r>
-      <w:proofErr w:type="spellStart"/>
-      <w:r>
-        <w:rPr>
-          <w:rFonts w:asciiTheme="majorBidi" w:hAnsiTheme="majorBidi" w:cstheme="majorBidi"/>
-          <w:i/>
-          <w:iCs/>
-          <w:color w:val="000000"/>
-          <w:sz w:val="22"/>
-          <w:szCs w:val="22"/>
-          <w:lang w:val="en-GB"/>
-        </w:rPr>
-        <w:t>destination_file_path</w:t>
-      </w:r>
-      <w:proofErr w:type="spellEnd"/>
-      <w:r>
-        <w:rPr>
-          <w:rFonts w:asciiTheme="majorBidi" w:hAnsiTheme="majorBidi" w:cstheme="majorBidi"/>
-          <w:i/>
-          <w:iCs/>
-          <w:color w:val="000000"/>
-          <w:sz w:val="22"/>
-          <w:szCs w:val="22"/>
-          <w:lang w:val="en-GB"/>
-        </w:rPr>
-        <w:t>&gt; [options]</w:t>
+        <w:t xml:space="preserve"> -infile &lt;fasta_file_path&gt; -saveto &lt;destination_file_path&gt; [options]</w:t>
       </w:r>
     </w:p>
     <w:p>
@@ -4325,9 +3889,8 @@
           <w:szCs w:val="22"/>
           <w:lang w:val="en-GB"/>
         </w:rPr>
-        <w:t>-</w:t>
-      </w:r>
-      <w:proofErr w:type="spellStart"/>
+        <w:t xml:space="preserve">-nogui </w:t>
+      </w:r>
       <w:r>
         <w:rPr>
           <w:rFonts w:asciiTheme="majorBidi" w:hAnsiTheme="majorBidi" w:cstheme="majorBidi"/>
@@ -4338,136 +3901,7 @@
           <w:szCs w:val="22"/>
           <w:lang w:val="en-GB"/>
         </w:rPr>
-        <w:t>nogui</w:t>
-      </w:r>
-      <w:proofErr w:type="spellEnd"/>
-      <w:r>
-        <w:rPr>
-          <w:rFonts w:asciiTheme="majorBidi" w:hAnsiTheme="majorBidi" w:cstheme="majorBidi"/>
-          <w:i/>
-          <w:iCs/>
-          <w:color w:val="000000"/>
-          <w:sz w:val="22"/>
-          <w:szCs w:val="22"/>
-          <w:lang w:val="en-GB"/>
-        </w:rPr>
-        <w:t xml:space="preserve"> </w:t>
-      </w:r>
-      <w:r>
-        <w:rPr>
-          <w:rFonts w:asciiTheme="majorBidi" w:hAnsiTheme="majorBidi" w:cstheme="majorBidi"/>
-          <w:i/>
-          <w:iCs/>
-          <w:color w:val="000000"/>
-          <w:sz w:val="22"/>
-          <w:szCs w:val="22"/>
-          <w:lang w:val="en-GB"/>
-        </w:rPr>
-        <w:t>-load &lt;</w:t>
-      </w:r>
-      <w:proofErr w:type="spellStart"/>
-      <w:r>
-        <w:rPr>
-          <w:rFonts w:asciiTheme="majorBidi" w:hAnsiTheme="majorBidi" w:cstheme="majorBidi"/>
-          <w:i/>
-          <w:iCs/>
-          <w:color w:val="000000"/>
-          <w:sz w:val="22"/>
-          <w:szCs w:val="22"/>
-          <w:lang w:val="en-GB"/>
-        </w:rPr>
-        <w:t>network_file_path</w:t>
-      </w:r>
-      <w:proofErr w:type="spellEnd"/>
-      <w:r>
-        <w:rPr>
-          <w:rFonts w:asciiTheme="majorBidi" w:hAnsiTheme="majorBidi" w:cstheme="majorBidi"/>
-          <w:i/>
-          <w:iCs/>
-          <w:color w:val="000000"/>
-          <w:sz w:val="22"/>
-          <w:szCs w:val="22"/>
-          <w:lang w:val="en-GB"/>
-        </w:rPr>
-        <w:t>&gt; -</w:t>
-      </w:r>
-      <w:proofErr w:type="spellStart"/>
-      <w:r>
-        <w:rPr>
-          <w:rFonts w:asciiTheme="majorBidi" w:hAnsiTheme="majorBidi" w:cstheme="majorBidi"/>
-          <w:i/>
-          <w:iCs/>
-          <w:color w:val="000000"/>
-          <w:sz w:val="22"/>
-          <w:szCs w:val="22"/>
-          <w:lang w:val="en-GB"/>
-        </w:rPr>
-        <w:t>dorounds</w:t>
-      </w:r>
-      <w:proofErr w:type="spellEnd"/>
-      <w:r>
-        <w:rPr>
-          <w:rFonts w:asciiTheme="majorBidi" w:hAnsiTheme="majorBidi" w:cstheme="majorBidi"/>
-          <w:i/>
-          <w:iCs/>
-          <w:color w:val="000000"/>
-          <w:sz w:val="22"/>
-          <w:szCs w:val="22"/>
-          <w:lang w:val="en-GB"/>
-        </w:rPr>
-        <w:t xml:space="preserve"> &lt;number of iterations&gt; -</w:t>
-      </w:r>
-      <w:proofErr w:type="spellStart"/>
-      <w:r>
-        <w:rPr>
-          <w:rFonts w:asciiTheme="majorBidi" w:hAnsiTheme="majorBidi" w:cstheme="majorBidi"/>
-          <w:i/>
-          <w:iCs/>
-          <w:color w:val="000000"/>
-          <w:sz w:val="22"/>
-          <w:szCs w:val="22"/>
-          <w:lang w:val="en-GB"/>
-        </w:rPr>
-        <w:t>saveto</w:t>
-      </w:r>
-      <w:proofErr w:type="spellEnd"/>
-      <w:r>
-        <w:rPr>
-          <w:rFonts w:asciiTheme="majorBidi" w:hAnsiTheme="majorBidi" w:cstheme="majorBidi"/>
-          <w:i/>
-          <w:iCs/>
-          <w:color w:val="000000"/>
-          <w:sz w:val="22"/>
-          <w:szCs w:val="22"/>
-          <w:lang w:val="en-GB"/>
-        </w:rPr>
-        <w:t xml:space="preserve"> &lt;</w:t>
-      </w:r>
-      <w:proofErr w:type="spellStart"/>
-      <w:r>
-        <w:rPr>
-          <w:rFonts w:asciiTheme="majorBidi" w:hAnsiTheme="majorBidi" w:cstheme="majorBidi"/>
-          <w:i/>
-          <w:iCs/>
-          <w:color w:val="000000"/>
-          <w:sz w:val="22"/>
-          <w:szCs w:val="22"/>
-          <w:lang w:val="en-GB"/>
-        </w:rPr>
-        <w:t>destination_file_path</w:t>
-      </w:r>
-      <w:proofErr w:type="spellEnd"/>
-      <w:r>
-        <w:rPr>
-          <w:rFonts w:asciiTheme="majorBidi" w:hAnsiTheme="majorBidi" w:cstheme="majorBidi"/>
-          <w:i/>
-          <w:iCs/>
-          <w:color w:val="000000"/>
-          <w:sz w:val="22"/>
-          <w:szCs w:val="22"/>
-          <w:lang w:val="en-GB"/>
-        </w:rPr>
-        <w:t>&gt; [options]</w:t>
+        <w:t>-load &lt;network_file_path&gt; -dorounds &lt;number of iterations&gt; -saveto &lt;destination_file_path&gt; [options]</w:t>
       </w:r>
     </w:p>
     <w:p>
@@ -4541,29 +3975,7 @@
           <w:szCs w:val="22"/>
           <w:lang w:val="en-GB"/>
         </w:rPr>
-        <w:t>-</w:t>
-      </w:r>
-      <w:proofErr w:type="spellStart"/>
-      <w:r>
-        <w:rPr>
-          <w:rFonts w:asciiTheme="majorBidi" w:hAnsiTheme="majorBidi" w:cstheme="majorBidi"/>
-          <w:color w:val="000000"/>
-          <w:sz w:val="22"/>
-          <w:szCs w:val="22"/>
-          <w:lang w:val="en-GB"/>
-        </w:rPr>
-        <w:t>nogui</w:t>
-      </w:r>
-      <w:proofErr w:type="spellEnd"/>
-      <w:r>
-        <w:rPr>
-          <w:rFonts w:asciiTheme="majorBidi" w:hAnsiTheme="majorBidi" w:cstheme="majorBidi"/>
-          <w:color w:val="000000"/>
-          <w:sz w:val="22"/>
-          <w:szCs w:val="22"/>
-          <w:lang w:val="en-GB"/>
-        </w:rPr>
-        <w:t xml:space="preserve">: </w:t>
+        <w:t xml:space="preserve">-nogui: </w:t>
       </w:r>
       <w:r>
         <w:rPr>
@@ -4619,51 +4031,7 @@
           <w:szCs w:val="22"/>
           <w:lang w:val="en-GB"/>
         </w:rPr>
-        <w:t>-</w:t>
-      </w:r>
-      <w:proofErr w:type="spellStart"/>
-      <w:r>
-        <w:rPr>
-          <w:rFonts w:asciiTheme="majorBidi" w:hAnsiTheme="majorBidi" w:cstheme="majorBidi"/>
-          <w:color w:val="000000"/>
-          <w:sz w:val="22"/>
-          <w:szCs w:val="22"/>
-          <w:lang w:val="en-GB"/>
-        </w:rPr>
-        <w:t>infile</w:t>
-      </w:r>
-      <w:proofErr w:type="spellEnd"/>
-      <w:r>
-        <w:rPr>
-          <w:rFonts w:asciiTheme="majorBidi" w:hAnsiTheme="majorBidi" w:cstheme="majorBidi"/>
-          <w:color w:val="000000"/>
-          <w:sz w:val="22"/>
-          <w:szCs w:val="22"/>
-          <w:lang w:val="en-GB"/>
-        </w:rPr>
-        <w:t xml:space="preserve"> &lt;</w:t>
-      </w:r>
-      <w:proofErr w:type="spellStart"/>
-      <w:r>
-        <w:rPr>
-          <w:rFonts w:asciiTheme="majorBidi" w:hAnsiTheme="majorBidi" w:cstheme="majorBidi"/>
-          <w:color w:val="000000"/>
-          <w:sz w:val="22"/>
-          <w:szCs w:val="22"/>
-          <w:lang w:val="en-GB"/>
-        </w:rPr>
-        <w:t>fasta</w:t>
-      </w:r>
-      <w:proofErr w:type="spellEnd"/>
-      <w:r>
-        <w:rPr>
-          <w:rFonts w:asciiTheme="majorBidi" w:hAnsiTheme="majorBidi" w:cstheme="majorBidi"/>
-          <w:color w:val="000000"/>
-          <w:sz w:val="22"/>
-          <w:szCs w:val="22"/>
-          <w:lang w:val="en-GB"/>
-        </w:rPr>
-        <w:t xml:space="preserve"> file path&gt;: a FASTA file input for BLAST search</w:t>
+        <w:t>-infile &lt;fasta file path&gt;: a FASTA file input for BLAST search</w:t>
       </w:r>
     </w:p>
     <w:p>
@@ -4769,29 +4137,7 @@
           <w:szCs w:val="22"/>
           <w:lang w:val="en-GB"/>
         </w:rPr>
-        <w:t>-</w:t>
-      </w:r>
-      <w:proofErr w:type="spellStart"/>
-      <w:r>
-        <w:rPr>
-          <w:rFonts w:asciiTheme="majorBidi" w:hAnsiTheme="majorBidi" w:cstheme="majorBidi"/>
-          <w:color w:val="000000"/>
-          <w:sz w:val="22"/>
-          <w:szCs w:val="22"/>
-          <w:lang w:val="en-GB"/>
-        </w:rPr>
-        <w:t>saveto</w:t>
-      </w:r>
-      <w:proofErr w:type="spellEnd"/>
-      <w:r>
-        <w:rPr>
-          <w:rFonts w:asciiTheme="majorBidi" w:hAnsiTheme="majorBidi" w:cstheme="majorBidi"/>
-          <w:color w:val="000000"/>
-          <w:sz w:val="22"/>
-          <w:szCs w:val="22"/>
-          <w:lang w:val="en-GB"/>
-        </w:rPr>
-        <w:t xml:space="preserve"> &lt;destination file path&gt;: A destination path for saving the output file (in CLANS format, by default)</w:t>
+        <w:t>-saveto &lt;destination file path&gt;: A destination path for saving the output file (in CLANS format, by default)</w:t>
       </w:r>
     </w:p>
     <w:p>
@@ -4925,29 +4271,7 @@
           <w:szCs w:val="22"/>
           <w:lang w:val="en-GB"/>
         </w:rPr>
-        <w:t>-</w:t>
-      </w:r>
-      <w:proofErr w:type="spellStart"/>
-      <w:r>
-        <w:rPr>
-          <w:rFonts w:asciiTheme="majorBidi" w:hAnsiTheme="majorBidi" w:cstheme="majorBidi"/>
-          <w:color w:val="000000"/>
-          <w:sz w:val="22"/>
-          <w:szCs w:val="22"/>
-          <w:lang w:val="en-GB"/>
-        </w:rPr>
-        <w:t>input_format</w:t>
-      </w:r>
-      <w:proofErr w:type="spellEnd"/>
-      <w:r>
-        <w:rPr>
-          <w:rFonts w:asciiTheme="majorBidi" w:hAnsiTheme="majorBidi" w:cstheme="majorBidi"/>
-          <w:color w:val="000000"/>
-          <w:sz w:val="22"/>
-          <w:szCs w:val="22"/>
-          <w:lang w:val="en-GB"/>
-        </w:rPr>
-        <w:t xml:space="preserve"> &lt;’clans’/’delimited’&gt;: The format of the network input file (when using the -load option).          </w:t>
+        <w:t xml:space="preserve">-input_format &lt;’clans’/’delimited’&gt;: The format of the network input file (when using the -load option).          </w:t>
       </w:r>
     </w:p>
     <w:p>
@@ -5019,29 +4343,7 @@
           <w:szCs w:val="22"/>
           <w:lang w:val="en-GB"/>
         </w:rPr>
-        <w:t>-</w:t>
-      </w:r>
-      <w:proofErr w:type="spellStart"/>
-      <w:r>
-        <w:rPr>
-          <w:rFonts w:asciiTheme="majorBidi" w:hAnsiTheme="majorBidi" w:cstheme="majorBidi"/>
-          <w:color w:val="000000"/>
-          <w:sz w:val="22"/>
-          <w:szCs w:val="22"/>
-          <w:lang w:val="en-GB"/>
-        </w:rPr>
-        <w:t>output_format</w:t>
-      </w:r>
-      <w:proofErr w:type="spellEnd"/>
-      <w:r>
-        <w:rPr>
-          <w:rFonts w:asciiTheme="majorBidi" w:hAnsiTheme="majorBidi" w:cstheme="majorBidi"/>
-          <w:color w:val="000000"/>
-          <w:sz w:val="22"/>
-          <w:szCs w:val="22"/>
-          <w:lang w:val="en-GB"/>
-        </w:rPr>
-        <w:t xml:space="preserve"> &lt;’clans’/’mini-clans’/’delimited’&gt;: The format of the network output file (default is ‘clans’ format).</w:t>
+        <w:t>-output_format &lt;’clans’/’mini-clans’/’delimited’&gt;: The format of the network output file (default is ‘clans’ format).</w:t>
       </w:r>
     </w:p>
     <w:p>
@@ -5229,29 +4531,7 @@
           <w:szCs w:val="22"/>
           <w:lang w:val="de-DE"/>
         </w:rPr>
-        <w:t>(</w:t>
-      </w:r>
-      <w:proofErr w:type="spellStart"/>
-      <w:r>
-        <w:rPr>
-          <w:rFonts w:asciiTheme="majorBidi" w:hAnsiTheme="majorBidi" w:cstheme="majorBidi"/>
-          <w:color w:val="000000"/>
-          <w:sz w:val="22"/>
-          <w:szCs w:val="22"/>
-          <w:lang w:val="de-DE"/>
-        </w:rPr>
-        <w:t>default</w:t>
-      </w:r>
-      <w:proofErr w:type="spellEnd"/>
-      <w:r>
-        <w:rPr>
-          <w:rFonts w:asciiTheme="majorBidi" w:hAnsiTheme="majorBidi" w:cstheme="majorBidi"/>
-          <w:color w:val="000000"/>
-          <w:sz w:val="22"/>
-          <w:szCs w:val="22"/>
-          <w:lang w:val="de-DE"/>
-        </w:rPr>
-        <w:t>: BLOSUM62)</w:t>
+        <w:t>(default: BLOSUM62)</w:t>
       </w:r>
     </w:p>
     <w:p>
@@ -5311,29 +4591,7 @@
           <w:szCs w:val="22"/>
           <w:lang w:val="en-GB"/>
         </w:rPr>
-        <w:t>-</w:t>
-      </w:r>
-      <w:proofErr w:type="spellStart"/>
-      <w:r>
-        <w:rPr>
-          <w:rFonts w:asciiTheme="majorBidi" w:hAnsiTheme="majorBidi" w:cstheme="majorBidi"/>
-          <w:color w:val="000000"/>
-          <w:sz w:val="22"/>
-          <w:szCs w:val="22"/>
-          <w:lang w:val="en-GB"/>
-        </w:rPr>
-        <w:t>dorounds</w:t>
-      </w:r>
-      <w:proofErr w:type="spellEnd"/>
-      <w:r>
-        <w:rPr>
-          <w:rFonts w:asciiTheme="majorBidi" w:hAnsiTheme="majorBidi" w:cstheme="majorBidi"/>
-          <w:color w:val="000000"/>
-          <w:sz w:val="22"/>
-          <w:szCs w:val="22"/>
-          <w:lang w:val="en-GB"/>
-        </w:rPr>
-        <w:t xml:space="preserve"> &lt;number of iterations&gt;: Number of clustering iterations to perform (default=0)</w:t>
+        <w:t>-dorounds &lt;number of iterations&gt;: Number of clustering iterations to perform (default=0)</w:t>
       </w:r>
     </w:p>
     <w:p>
@@ -5368,29 +4626,7 @@
           <w:szCs w:val="22"/>
           <w:lang w:val="en-GB"/>
         </w:rPr>
-        <w:t>-</w:t>
-      </w:r>
-      <w:proofErr w:type="spellStart"/>
-      <w:r>
-        <w:rPr>
-          <w:rFonts w:asciiTheme="majorBidi" w:hAnsiTheme="majorBidi" w:cstheme="majorBidi"/>
-          <w:color w:val="000000"/>
-          <w:sz w:val="22"/>
-          <w:szCs w:val="22"/>
-          <w:lang w:val="en-GB"/>
-        </w:rPr>
-        <w:t>pval</w:t>
-      </w:r>
-      <w:proofErr w:type="spellEnd"/>
-      <w:r>
-        <w:rPr>
-          <w:rFonts w:asciiTheme="majorBidi" w:hAnsiTheme="majorBidi" w:cstheme="majorBidi"/>
-          <w:color w:val="000000"/>
-          <w:sz w:val="22"/>
-          <w:szCs w:val="22"/>
-          <w:lang w:val="en-GB"/>
-        </w:rPr>
-        <w:t xml:space="preserve"> &lt;similarity threshold&gt;: A threshold for the similarity score (default=0.0001). </w:t>
+        <w:t xml:space="preserve">-pval &lt;similarity threshold&gt;: A threshold for the similarity score (default=0.0001). </w:t>
       </w:r>
     </w:p>
     <w:p>
@@ -5425,29 +4661,7 @@
           <w:szCs w:val="22"/>
           <w:lang w:val="en-GB"/>
         </w:rPr>
-        <w:t xml:space="preserve"> In case the similarity scores type is ‘</w:t>
-      </w:r>
-      <w:proofErr w:type="spellStart"/>
-      <w:r>
-        <w:rPr>
-          <w:rFonts w:asciiTheme="majorBidi" w:hAnsiTheme="majorBidi" w:cstheme="majorBidi"/>
-          <w:color w:val="000000"/>
-          <w:sz w:val="22"/>
-          <w:szCs w:val="22"/>
-          <w:lang w:val="en-GB"/>
-        </w:rPr>
-        <w:t>hsp</w:t>
-      </w:r>
-      <w:proofErr w:type="spellEnd"/>
-      <w:r>
-        <w:rPr>
-          <w:rFonts w:asciiTheme="majorBidi" w:hAnsiTheme="majorBidi" w:cstheme="majorBidi"/>
-          <w:color w:val="000000"/>
-          <w:sz w:val="22"/>
-          <w:szCs w:val="22"/>
-          <w:lang w:val="en-GB"/>
-        </w:rPr>
-        <w:t xml:space="preserve">’ (result of a BLAST search), </w:t>
+        <w:t xml:space="preserve"> In case the similarity scores type is ‘hsp’ (result of a BLAST search), </w:t>
       </w:r>
       <w:r>
         <w:rPr>
@@ -5614,29 +4828,7 @@
           <w:szCs w:val="22"/>
           <w:lang w:val="en-GB" w:eastAsia="en-US"/>
         </w:rPr>
-        <w:t>A multiplier for the '</w:t>
-      </w:r>
-      <w:proofErr w:type="spellStart"/>
-      <w:r>
-        <w:rPr>
-          <w:rFonts w:asciiTheme="majorBidi" w:eastAsia="Calibri" w:hAnsiTheme="majorBidi" w:cstheme="majorBidi"/>
-          <w:color w:val="000000"/>
-          <w:sz w:val="22"/>
-          <w:szCs w:val="22"/>
-          <w:lang w:val="en-GB" w:eastAsia="en-US"/>
-        </w:rPr>
-        <w:t>maxmove</w:t>
-      </w:r>
-      <w:proofErr w:type="spellEnd"/>
-      <w:r>
-        <w:rPr>
-          <w:rFonts w:asciiTheme="majorBidi" w:eastAsia="Calibri" w:hAnsiTheme="majorBidi" w:cstheme="majorBidi"/>
-          <w:color w:val="000000"/>
-          <w:sz w:val="22"/>
-          <w:szCs w:val="22"/>
-          <w:lang w:val="en-GB" w:eastAsia="en-US"/>
-        </w:rPr>
-        <w:t>' parameter.</w:t>
+        <w:t>A multiplier for the 'maxmove' parameter.</w:t>
       </w:r>
       <w:r>
         <w:rPr>
@@ -5666,29 +4858,7 @@
           <w:szCs w:val="22"/>
           <w:lang w:val="en-GB"/>
         </w:rPr>
-        <w:t xml:space="preserve"> 1. By default, set to 1 which causes the graph to keep moving until the user stops it. When cooling&lt;1, </w:t>
-      </w:r>
-      <w:proofErr w:type="spellStart"/>
-      <w:r>
-        <w:rPr>
-          <w:rFonts w:asciiTheme="majorBidi" w:hAnsiTheme="majorBidi" w:cstheme="majorBidi"/>
-          <w:color w:val="000000"/>
-          <w:sz w:val="22"/>
-          <w:szCs w:val="22"/>
-          <w:lang w:val="en-GB"/>
-        </w:rPr>
-        <w:t>maxmove</w:t>
-      </w:r>
-      <w:proofErr w:type="spellEnd"/>
-      <w:r>
-        <w:rPr>
-          <w:rFonts w:asciiTheme="majorBidi" w:hAnsiTheme="majorBidi" w:cstheme="majorBidi"/>
-          <w:color w:val="000000"/>
-          <w:sz w:val="22"/>
-          <w:szCs w:val="22"/>
-          <w:lang w:val="en-GB"/>
-        </w:rPr>
-        <w:t xml:space="preserve"> gradually converges to 0 and the graph points stop moving.</w:t>
+        <w:t xml:space="preserve"> 1. By default, set to 1 which causes the graph to keep moving until the user stops it. When cooling&lt;1, maxmove gradually converges to 0 and the graph points stop moving.</w:t>
       </w:r>
     </w:p>
     <w:p>
@@ -5724,29 +4894,7 @@
           <w:szCs w:val="22"/>
           <w:lang w:val="en-GB"/>
         </w:rPr>
-        <w:t>--</w:t>
-      </w:r>
-      <w:proofErr w:type="spellStart"/>
-      <w:r>
-        <w:rPr>
-          <w:rFonts w:asciiTheme="majorBidi" w:hAnsiTheme="majorBidi" w:cstheme="majorBidi"/>
-          <w:color w:val="000000"/>
-          <w:sz w:val="22"/>
-          <w:szCs w:val="22"/>
-          <w:lang w:val="en-GB"/>
-        </w:rPr>
-        <w:t>maxmove</w:t>
-      </w:r>
-      <w:proofErr w:type="spellEnd"/>
-      <w:r>
-        <w:rPr>
-          <w:rFonts w:asciiTheme="majorBidi" w:hAnsiTheme="majorBidi" w:cstheme="majorBidi"/>
-          <w:color w:val="000000"/>
-          <w:sz w:val="22"/>
-          <w:szCs w:val="22"/>
-          <w:lang w:val="en-GB"/>
-        </w:rPr>
-        <w:t xml:space="preserve"> &lt;MAXMOVE&gt;: The maximum distance a point is allowed to move per iteration (default=0.1).</w:t>
+        <w:t>--maxmove &lt;MAXMOVE&gt;: The maximum distance a point is allowed to move per iteration (default=0.1).</w:t>
       </w:r>
     </w:p>
     <w:p>
@@ -5782,29 +4930,7 @@
           <w:szCs w:val="22"/>
           <w:lang w:val="en-GB"/>
         </w:rPr>
-        <w:t>--</w:t>
-      </w:r>
-      <w:proofErr w:type="spellStart"/>
-      <w:r>
-        <w:rPr>
-          <w:rFonts w:asciiTheme="majorBidi" w:hAnsiTheme="majorBidi" w:cstheme="majorBidi"/>
-          <w:color w:val="000000"/>
-          <w:sz w:val="22"/>
-          <w:szCs w:val="22"/>
-          <w:lang w:val="en-GB"/>
-        </w:rPr>
-        <w:t>att_val</w:t>
-      </w:r>
-      <w:proofErr w:type="spellEnd"/>
-      <w:r>
-        <w:rPr>
-          <w:rFonts w:asciiTheme="majorBidi" w:hAnsiTheme="majorBidi" w:cstheme="majorBidi"/>
-          <w:color w:val="000000"/>
-          <w:sz w:val="22"/>
-          <w:szCs w:val="22"/>
-          <w:lang w:val="en-GB"/>
-        </w:rPr>
-        <w:t xml:space="preserve"> &lt;ATT_VAL&gt;: A multiplier factor for the calculation of the attractive force between each two sequences (default=10.0).</w:t>
+        <w:t>--att_val &lt;ATT_VAL&gt;: A multiplier factor for the calculation of the attractive force between each two sequences (default=10.0).</w:t>
       </w:r>
     </w:p>
     <w:p>
@@ -5840,29 +4966,7 @@
           <w:szCs w:val="22"/>
           <w:lang w:val="en-GB"/>
         </w:rPr>
-        <w:t>--</w:t>
-      </w:r>
-      <w:proofErr w:type="spellStart"/>
-      <w:r>
-        <w:rPr>
-          <w:rFonts w:asciiTheme="majorBidi" w:hAnsiTheme="majorBidi" w:cstheme="majorBidi"/>
-          <w:color w:val="000000"/>
-          <w:sz w:val="22"/>
-          <w:szCs w:val="22"/>
-          <w:lang w:val="en-GB"/>
-        </w:rPr>
-        <w:t>att_exp</w:t>
-      </w:r>
-      <w:proofErr w:type="spellEnd"/>
-      <w:r>
-        <w:rPr>
-          <w:rFonts w:asciiTheme="majorBidi" w:hAnsiTheme="majorBidi" w:cstheme="majorBidi"/>
-          <w:color w:val="000000"/>
-          <w:sz w:val="22"/>
-          <w:szCs w:val="22"/>
-          <w:lang w:val="en-GB"/>
-        </w:rPr>
-        <w:t xml:space="preserve"> &lt;ATT_EXP&gt;: An integer number - determines how the attractive force scales with the distance between each two vertices in the graph. Default = 1, attraction increases linearly with the distance.</w:t>
+        <w:t>--att_exp &lt;ATT_EXP&gt;: An integer number - determines how the attractive force scales with the distance between each two vertices in the graph. Default = 1, attraction increases linearly with the distance.</w:t>
       </w:r>
     </w:p>
     <w:p>
@@ -5898,29 +5002,7 @@
           <w:szCs w:val="22"/>
           <w:lang w:val="en-GB"/>
         </w:rPr>
-        <w:t>--</w:t>
-      </w:r>
-      <w:proofErr w:type="spellStart"/>
-      <w:r>
-        <w:rPr>
-          <w:rFonts w:asciiTheme="majorBidi" w:hAnsiTheme="majorBidi" w:cstheme="majorBidi"/>
-          <w:color w:val="000000"/>
-          <w:sz w:val="22"/>
-          <w:szCs w:val="22"/>
-          <w:lang w:val="en-GB"/>
-        </w:rPr>
-        <w:t>rep_val</w:t>
-      </w:r>
-      <w:proofErr w:type="spellEnd"/>
-      <w:r>
-        <w:rPr>
-          <w:rFonts w:asciiTheme="majorBidi" w:hAnsiTheme="majorBidi" w:cstheme="majorBidi"/>
-          <w:color w:val="000000"/>
-          <w:sz w:val="22"/>
-          <w:szCs w:val="22"/>
-          <w:lang w:val="en-GB"/>
-        </w:rPr>
-        <w:t xml:space="preserve"> &lt;REP_VAL&gt;: A multiplier factor for the calculation of the repulsive force between each two sequences (default=10.0).</w:t>
+        <w:t>--rep_val &lt;REP_VAL&gt;: A multiplier factor for the calculation of the repulsive force between each two sequences (default=10.0).</w:t>
       </w:r>
     </w:p>
     <w:p>
@@ -5956,29 +5038,7 @@
           <w:szCs w:val="22"/>
           <w:lang w:val="en-GB"/>
         </w:rPr>
-        <w:t>--</w:t>
-      </w:r>
-      <w:proofErr w:type="spellStart"/>
-      <w:r>
-        <w:rPr>
-          <w:rFonts w:asciiTheme="majorBidi" w:hAnsiTheme="majorBidi" w:cstheme="majorBidi"/>
-          <w:color w:val="000000"/>
-          <w:sz w:val="22"/>
-          <w:szCs w:val="22"/>
-          <w:lang w:val="en-GB"/>
-        </w:rPr>
-        <w:t>rep_exp</w:t>
-      </w:r>
-      <w:proofErr w:type="spellEnd"/>
-      <w:r>
-        <w:rPr>
-          <w:rFonts w:asciiTheme="majorBidi" w:hAnsiTheme="majorBidi" w:cstheme="majorBidi"/>
-          <w:color w:val="000000"/>
-          <w:sz w:val="22"/>
-          <w:szCs w:val="22"/>
-          <w:lang w:val="en-GB"/>
-        </w:rPr>
-        <w:t xml:space="preserve"> &lt;REP_EXP&gt;: An integer number - determines how the repulsive force scales with the distance between each two vertices in the graph. Default = 1, repulsion decreases linearly with the distance.</w:t>
+        <w:t>--rep_exp &lt;REP_EXP&gt;: An integer number - determines how the repulsive force scales with the distance between each two vertices in the graph. Default = 1, repulsion decreases linearly with the distance.</w:t>
       </w:r>
     </w:p>
     <w:p>
@@ -6251,29 +5311,7 @@
           <w:szCs w:val="22"/>
           <w:lang w:val="en-GB"/>
         </w:rPr>
-        <w:t xml:space="preserve">clans_2_0 </w:t>
-      </w:r>
-      <w:proofErr w:type="spellStart"/>
-      <w:r>
-        <w:rPr>
-          <w:rFonts w:asciiTheme="majorBidi" w:hAnsiTheme="majorBidi" w:cstheme="majorBidi"/>
-          <w:color w:val="000000"/>
-          <w:sz w:val="22"/>
-          <w:szCs w:val="22"/>
-          <w:lang w:val="en-GB"/>
-        </w:rPr>
-        <w:t>conda</w:t>
-      </w:r>
-      <w:proofErr w:type="spellEnd"/>
-      <w:r>
-        <w:rPr>
-          <w:rFonts w:asciiTheme="majorBidi" w:hAnsiTheme="majorBidi" w:cstheme="majorBidi"/>
-          <w:color w:val="000000"/>
-          <w:sz w:val="22"/>
-          <w:szCs w:val="22"/>
-          <w:lang w:val="en-GB"/>
-        </w:rPr>
-        <w:t xml:space="preserve"> environment, type:</w:t>
+        <w:t>clans_2_0 conda environment, type:</w:t>
       </w:r>
     </w:p>
     <w:p>
@@ -6420,7 +5458,6 @@
         </w:rPr>
         <w:t xml:space="preserve">When clans </w:t>
       </w:r>
-      <w:proofErr w:type="gramStart"/>
       <w:r>
         <w:rPr>
           <w:rFonts w:asciiTheme="majorBidi" w:hAnsiTheme="majorBidi" w:cstheme="majorBidi"/>
@@ -6429,18 +5466,7 @@
           <w:szCs w:val="22"/>
           <w:lang w:val="en-GB"/>
         </w:rPr>
-        <w:t>is</w:t>
-      </w:r>
-      <w:proofErr w:type="gramEnd"/>
-      <w:r>
-        <w:rPr>
-          <w:rFonts w:asciiTheme="majorBidi" w:hAnsiTheme="majorBidi" w:cstheme="majorBidi"/>
-          <w:color w:val="000000"/>
-          <w:sz w:val="22"/>
-          <w:szCs w:val="22"/>
-          <w:lang w:val="en-GB"/>
-        </w:rPr>
-        <w:t xml:space="preserve"> executed without an</w:t>
+        <w:t>is executed without an</w:t>
       </w:r>
       <w:r>
         <w:rPr>
@@ -6647,7 +5673,6 @@
         </w:rPr>
         <w:t>-</w:t>
       </w:r>
-      <w:proofErr w:type="spellStart"/>
       <w:r>
         <w:rPr>
           <w:rFonts w:asciiTheme="majorBidi" w:hAnsiTheme="majorBidi" w:cstheme="majorBidi"/>
@@ -6666,18 +5691,7 @@
           <w:szCs w:val="22"/>
           <w:lang w:val="en-GB"/>
         </w:rPr>
-        <w:t>format</w:t>
-      </w:r>
-      <w:proofErr w:type="spellEnd"/>
-      <w:r>
-        <w:rPr>
-          <w:rFonts w:asciiTheme="majorBidi" w:hAnsiTheme="majorBidi" w:cstheme="majorBidi"/>
-          <w:color w:val="000000"/>
-          <w:sz w:val="22"/>
-          <w:szCs w:val="22"/>
-          <w:lang w:val="en-GB"/>
-        </w:rPr>
-        <w:t xml:space="preserve"> &lt;’clans’/’delimited’&gt;: The format of the network input file (default is ‘clans’ format).</w:t>
+        <w:t>format &lt;’clans’/’delimited’&gt;: The format of the network input file (default is ‘clans’ format).</w:t>
       </w:r>
     </w:p>
     <w:p>
@@ -6713,29 +5727,7 @@
           <w:szCs w:val="22"/>
           <w:lang w:val="en-GB"/>
         </w:rPr>
-        <w:t>-</w:t>
-      </w:r>
-      <w:proofErr w:type="spellStart"/>
-      <w:r>
-        <w:rPr>
-          <w:rFonts w:asciiTheme="majorBidi" w:hAnsiTheme="majorBidi" w:cstheme="majorBidi"/>
-          <w:color w:val="000000"/>
-          <w:sz w:val="22"/>
-          <w:szCs w:val="22"/>
-          <w:lang w:val="en-GB"/>
-        </w:rPr>
-        <w:t>dorounds</w:t>
-      </w:r>
-      <w:proofErr w:type="spellEnd"/>
-      <w:r>
-        <w:rPr>
-          <w:rFonts w:asciiTheme="majorBidi" w:hAnsiTheme="majorBidi" w:cstheme="majorBidi"/>
-          <w:color w:val="000000"/>
-          <w:sz w:val="22"/>
-          <w:szCs w:val="22"/>
-          <w:lang w:val="en-GB"/>
-        </w:rPr>
-        <w:t xml:space="preserve"> &lt;number of iterations&gt;: Number of clustering iterations to perform (default=0)</w:t>
+        <w:t>-dorounds &lt;number of iterations&gt;: Number of clustering iterations to perform (default=0)</w:t>
       </w:r>
     </w:p>
     <w:p>
@@ -6770,29 +5762,7 @@
           <w:szCs w:val="22"/>
           <w:lang w:val="en-GB"/>
         </w:rPr>
-        <w:t>-</w:t>
-      </w:r>
-      <w:proofErr w:type="spellStart"/>
-      <w:r>
-        <w:rPr>
-          <w:rFonts w:asciiTheme="majorBidi" w:hAnsiTheme="majorBidi" w:cstheme="majorBidi"/>
-          <w:color w:val="000000"/>
-          <w:sz w:val="22"/>
-          <w:szCs w:val="22"/>
-          <w:lang w:val="en-GB"/>
-        </w:rPr>
-        <w:t>pval</w:t>
-      </w:r>
-      <w:proofErr w:type="spellEnd"/>
-      <w:r>
-        <w:rPr>
-          <w:rFonts w:asciiTheme="majorBidi" w:hAnsiTheme="majorBidi" w:cstheme="majorBidi"/>
-          <w:color w:val="000000"/>
-          <w:sz w:val="22"/>
-          <w:szCs w:val="22"/>
-          <w:lang w:val="en-GB"/>
-        </w:rPr>
-        <w:t xml:space="preserve"> &lt;similarity threshold&gt;: A threshold for the similarity score (default=0.0001). </w:t>
+        <w:t xml:space="preserve">-pval &lt;similarity threshold&gt;: A threshold for the similarity score (default=0.0001). </w:t>
       </w:r>
     </w:p>
     <w:p>
@@ -6827,29 +5797,7 @@
           <w:szCs w:val="22"/>
           <w:lang w:val="en-GB"/>
         </w:rPr>
-        <w:t>In case the similarity scores type is ‘</w:t>
-      </w:r>
-      <w:proofErr w:type="spellStart"/>
-      <w:r>
-        <w:rPr>
-          <w:rFonts w:asciiTheme="majorBidi" w:hAnsiTheme="majorBidi" w:cstheme="majorBidi"/>
-          <w:color w:val="000000"/>
-          <w:sz w:val="22"/>
-          <w:szCs w:val="22"/>
-          <w:lang w:val="en-GB"/>
-        </w:rPr>
-        <w:t>hsp</w:t>
-      </w:r>
-      <w:proofErr w:type="spellEnd"/>
-      <w:r>
-        <w:rPr>
-          <w:rFonts w:asciiTheme="majorBidi" w:hAnsiTheme="majorBidi" w:cstheme="majorBidi"/>
-          <w:color w:val="000000"/>
-          <w:sz w:val="22"/>
-          <w:szCs w:val="22"/>
-          <w:lang w:val="en-GB"/>
-        </w:rPr>
-        <w:t xml:space="preserve">’ (result of a BLAST search), </w:t>
+        <w:t xml:space="preserve">In case the similarity scores type is ‘hsp’ (result of a BLAST search), </w:t>
       </w:r>
       <w:r>
         <w:rPr>
@@ -7545,25 +6493,7 @@
           <w:sz w:val="22"/>
           <w:szCs w:val="22"/>
         </w:rPr>
-        <w:t xml:space="preserve"> </w:t>
-      </w:r>
-      <w:proofErr w:type="gramStart"/>
-      <w:r>
-        <w:rPr>
-          <w:rFonts w:asciiTheme="majorBidi" w:hAnsiTheme="majorBidi" w:cstheme="majorBidi"/>
-          <w:sz w:val="22"/>
-          <w:szCs w:val="22"/>
-        </w:rPr>
-        <w:t>X,Y</w:t>
-      </w:r>
-      <w:proofErr w:type="gramEnd"/>
-      <w:r>
-        <w:rPr>
-          <w:rFonts w:asciiTheme="majorBidi" w:hAnsiTheme="majorBidi" w:cstheme="majorBidi"/>
-          <w:sz w:val="22"/>
-          <w:szCs w:val="22"/>
-        </w:rPr>
-        <w:t xml:space="preserve">,Z </w:t>
+        <w:t xml:space="preserve"> X,Y,Z </w:t>
       </w:r>
       <w:r>
         <w:rPr>
@@ -7701,22 +6631,22 @@
           <w:lang w:val="de-DE"/>
         </w:rPr>
         <w:lastRenderedPageBreak/>
-        <w:t>&lt;</w:t>
-      </w:r>
-      <w:proofErr w:type="spellStart"/>
-      <w:r>
+        <w:t xml:space="preserve">&lt;hsp&gt; </w:t>
+      </w:r>
+    </w:p>
+    <w:p>
+      <w:pPr>
+        <w:ind w:left="720"/>
         <w:rPr>
           <w:rFonts w:asciiTheme="majorBidi" w:hAnsiTheme="majorBidi" w:cstheme="majorBidi"/>
           <w:i/>
           <w:iCs/>
-          <w:color w:val="000000" w:themeColor="text1"/>
+          <w:color w:val="000000"/>
           <w:sz w:val="22"/>
           <w:szCs w:val="22"/>
           <w:lang w:val="de-DE"/>
         </w:rPr>
-        <w:t>hsp</w:t>
-      </w:r>
-      <w:proofErr w:type="spellEnd"/>
+      </w:pPr>
       <w:r>
         <w:rPr>
           <w:rFonts w:asciiTheme="majorBidi" w:hAnsiTheme="majorBidi" w:cstheme="majorBidi"/>
@@ -7727,7 +6657,7 @@
           <w:szCs w:val="22"/>
           <w:lang w:val="de-DE"/>
         </w:rPr>
-        <w:t xml:space="preserve">&gt; </w:t>
+        <w:t xml:space="preserve">0 1:5.1e-05 </w:t>
       </w:r>
     </w:p>
     <w:p>
@@ -7753,7 +6683,7 @@
           <w:szCs w:val="22"/>
           <w:lang w:val="de-DE"/>
         </w:rPr>
-        <w:t xml:space="preserve">0 1:5.1e-05 </w:t>
+        <w:t xml:space="preserve">0 4:1.1e-02 </w:t>
       </w:r>
     </w:p>
     <w:p>
@@ -7779,7 +6709,7 @@
           <w:szCs w:val="22"/>
           <w:lang w:val="de-DE"/>
         </w:rPr>
-        <w:t xml:space="preserve">0 4:1.1e-02 </w:t>
+        <w:t xml:space="preserve">0 5:6.8e-04 </w:t>
       </w:r>
     </w:p>
     <w:p>
@@ -7805,12 +6735,39 @@
           <w:szCs w:val="22"/>
           <w:lang w:val="de-DE"/>
         </w:rPr>
-        <w:t xml:space="preserve">0 5:6.8e-04 </w:t>
+        <w:t xml:space="preserve">&lt;/hsp&gt; </w:t>
       </w:r>
     </w:p>
     <w:p>
       <w:pPr>
         <w:ind w:left="720"/>
+        <w:rPr>
+          <w:rFonts w:asciiTheme="majorBidi" w:hAnsiTheme="majorBidi" w:cstheme="majorBidi"/>
+          <w:b/>
+          <w:bCs/>
+          <w:color w:val="000000"/>
+          <w:sz w:val="22"/>
+          <w:szCs w:val="22"/>
+          <w:lang w:val="de-DE"/>
+        </w:rPr>
+      </w:pPr>
+      <w:r>
+        <w:rPr>
+          <w:rFonts w:asciiTheme="majorBidi" w:hAnsiTheme="majorBidi" w:cstheme="majorBidi"/>
+          <w:b/>
+          <w:bCs/>
+          <w:color w:val="000000" w:themeColor="text1"/>
+          <w:sz w:val="22"/>
+          <w:szCs w:val="22"/>
+          <w:lang w:val="de-DE"/>
+        </w:rPr>
+        <w:t>or</w:t>
+      </w:r>
+    </w:p>
+    <w:p>
+      <w:pPr>
+        <w:spacing w:before="120"/>
+        <w:ind w:left="714"/>
         <w:rPr>
           <w:rFonts w:asciiTheme="majorBidi" w:hAnsiTheme="majorBidi" w:cstheme="majorBidi"/>
           <w:i/>
@@ -7818,7 +6775,6 @@
           <w:color w:val="000000"/>
           <w:sz w:val="22"/>
           <w:szCs w:val="22"/>
-          <w:lang w:val="de-DE"/>
         </w:rPr>
       </w:pPr>
       <w:r>
@@ -7829,24 +6785,22 @@
           <w:color w:val="000000" w:themeColor="text1"/>
           <w:sz w:val="22"/>
           <w:szCs w:val="22"/>
-          <w:lang w:val="de-DE"/>
-        </w:rPr>
-        <w:t>&lt;/</w:t>
-      </w:r>
-      <w:proofErr w:type="spellStart"/>
-      <w:r>
+        </w:rPr>
+        <w:t xml:space="preserve">&lt;att&gt; </w:t>
+      </w:r>
+    </w:p>
+    <w:p>
+      <w:pPr>
+        <w:ind w:left="720"/>
         <w:rPr>
           <w:rFonts w:asciiTheme="majorBidi" w:hAnsiTheme="majorBidi" w:cstheme="majorBidi"/>
           <w:i/>
           <w:iCs/>
-          <w:color w:val="000000" w:themeColor="text1"/>
-          <w:sz w:val="22"/>
-          <w:szCs w:val="22"/>
-          <w:lang w:val="de-DE"/>
-        </w:rPr>
-        <w:t>hsp</w:t>
-      </w:r>
-      <w:proofErr w:type="spellEnd"/>
+          <w:color w:val="000000"/>
+          <w:sz w:val="22"/>
+          <w:szCs w:val="22"/>
+        </w:rPr>
+      </w:pPr>
       <w:r>
         <w:rPr>
           <w:rFonts w:asciiTheme="majorBidi" w:hAnsiTheme="majorBidi" w:cstheme="majorBidi"/>
@@ -7855,43 +6809,13 @@
           <w:color w:val="000000" w:themeColor="text1"/>
           <w:sz w:val="22"/>
           <w:szCs w:val="22"/>
-          <w:lang w:val="de-DE"/>
-        </w:rPr>
-        <w:t xml:space="preserve">&gt; </w:t>
+        </w:rPr>
+        <w:t xml:space="preserve">0 1 0.1 </w:t>
       </w:r>
     </w:p>
     <w:p>
       <w:pPr>
         <w:ind w:left="720"/>
-        <w:rPr>
-          <w:rFonts w:asciiTheme="majorBidi" w:hAnsiTheme="majorBidi" w:cstheme="majorBidi"/>
-          <w:b/>
-          <w:bCs/>
-          <w:color w:val="000000"/>
-          <w:sz w:val="22"/>
-          <w:szCs w:val="22"/>
-          <w:lang w:val="de-DE"/>
-        </w:rPr>
-      </w:pPr>
-      <w:proofErr w:type="spellStart"/>
-      <w:r>
-        <w:rPr>
-          <w:rFonts w:asciiTheme="majorBidi" w:hAnsiTheme="majorBidi" w:cstheme="majorBidi"/>
-          <w:b/>
-          <w:bCs/>
-          <w:color w:val="000000" w:themeColor="text1"/>
-          <w:sz w:val="22"/>
-          <w:szCs w:val="22"/>
-          <w:lang w:val="de-DE"/>
-        </w:rPr>
-        <w:t>or</w:t>
-      </w:r>
-      <w:proofErr w:type="spellEnd"/>
-    </w:p>
-    <w:p>
-      <w:pPr>
-        <w:spacing w:before="120"/>
-        <w:ind w:left="714"/>
         <w:rPr>
           <w:rFonts w:asciiTheme="majorBidi" w:hAnsiTheme="majorBidi" w:cstheme="majorBidi"/>
           <w:i/>
@@ -7910,21 +6834,21 @@
           <w:sz w:val="22"/>
           <w:szCs w:val="22"/>
         </w:rPr>
-        <w:t>&lt;</w:t>
-      </w:r>
-      <w:proofErr w:type="spellStart"/>
-      <w:r>
+        <w:t xml:space="preserve">0 4 0.2 </w:t>
+      </w:r>
+    </w:p>
+    <w:p>
+      <w:pPr>
+        <w:ind w:left="720"/>
         <w:rPr>
           <w:rFonts w:asciiTheme="majorBidi" w:hAnsiTheme="majorBidi" w:cstheme="majorBidi"/>
           <w:i/>
           <w:iCs/>
-          <w:color w:val="000000" w:themeColor="text1"/>
-          <w:sz w:val="22"/>
-          <w:szCs w:val="22"/>
-        </w:rPr>
-        <w:t>att</w:t>
-      </w:r>
-      <w:proofErr w:type="spellEnd"/>
+          <w:color w:val="000000"/>
+          <w:sz w:val="22"/>
+          <w:szCs w:val="22"/>
+        </w:rPr>
+      </w:pPr>
       <w:r>
         <w:rPr>
           <w:rFonts w:asciiTheme="majorBidi" w:hAnsiTheme="majorBidi" w:cstheme="majorBidi"/>
@@ -7934,7 +6858,7 @@
           <w:sz w:val="22"/>
           <w:szCs w:val="22"/>
         </w:rPr>
-        <w:t xml:space="preserve">&gt; </w:t>
+        <w:t>0 5 0.3</w:t>
       </w:r>
     </w:p>
     <w:p>
@@ -7958,103 +6882,7 @@
           <w:sz w:val="22"/>
           <w:szCs w:val="22"/>
         </w:rPr>
-        <w:t xml:space="preserve">0 1 0.1 </w:t>
-      </w:r>
-    </w:p>
-    <w:p>
-      <w:pPr>
-        <w:ind w:left="720"/>
-        <w:rPr>
-          <w:rFonts w:asciiTheme="majorBidi" w:hAnsiTheme="majorBidi" w:cstheme="majorBidi"/>
-          <w:i/>
-          <w:iCs/>
-          <w:color w:val="000000"/>
-          <w:sz w:val="22"/>
-          <w:szCs w:val="22"/>
-        </w:rPr>
-      </w:pPr>
-      <w:r>
-        <w:rPr>
-          <w:rFonts w:asciiTheme="majorBidi" w:hAnsiTheme="majorBidi" w:cstheme="majorBidi"/>
-          <w:i/>
-          <w:iCs/>
-          <w:color w:val="000000" w:themeColor="text1"/>
-          <w:sz w:val="22"/>
-          <w:szCs w:val="22"/>
-        </w:rPr>
-        <w:t xml:space="preserve">0 4 0.2 </w:t>
-      </w:r>
-    </w:p>
-    <w:p>
-      <w:pPr>
-        <w:ind w:left="720"/>
-        <w:rPr>
-          <w:rFonts w:asciiTheme="majorBidi" w:hAnsiTheme="majorBidi" w:cstheme="majorBidi"/>
-          <w:i/>
-          <w:iCs/>
-          <w:color w:val="000000"/>
-          <w:sz w:val="22"/>
-          <w:szCs w:val="22"/>
-        </w:rPr>
-      </w:pPr>
-      <w:r>
-        <w:rPr>
-          <w:rFonts w:asciiTheme="majorBidi" w:hAnsiTheme="majorBidi" w:cstheme="majorBidi"/>
-          <w:i/>
-          <w:iCs/>
-          <w:color w:val="000000" w:themeColor="text1"/>
-          <w:sz w:val="22"/>
-          <w:szCs w:val="22"/>
-        </w:rPr>
-        <w:t>0 5 0.3</w:t>
-      </w:r>
-    </w:p>
-    <w:p>
-      <w:pPr>
-        <w:ind w:left="720"/>
-        <w:rPr>
-          <w:rFonts w:asciiTheme="majorBidi" w:hAnsiTheme="majorBidi" w:cstheme="majorBidi"/>
-          <w:i/>
-          <w:iCs/>
-          <w:color w:val="000000"/>
-          <w:sz w:val="22"/>
-          <w:szCs w:val="22"/>
-        </w:rPr>
-      </w:pPr>
-      <w:r>
-        <w:rPr>
-          <w:rFonts w:asciiTheme="majorBidi" w:hAnsiTheme="majorBidi" w:cstheme="majorBidi"/>
-          <w:i/>
-          <w:iCs/>
-          <w:color w:val="000000" w:themeColor="text1"/>
-          <w:sz w:val="22"/>
-          <w:szCs w:val="22"/>
-        </w:rPr>
-        <w:t>&lt;/</w:t>
-      </w:r>
-      <w:proofErr w:type="spellStart"/>
-      <w:r>
-        <w:rPr>
-          <w:rFonts w:asciiTheme="majorBidi" w:hAnsiTheme="majorBidi" w:cstheme="majorBidi"/>
-          <w:i/>
-          <w:iCs/>
-          <w:color w:val="000000" w:themeColor="text1"/>
-          <w:sz w:val="22"/>
-          <w:szCs w:val="22"/>
-        </w:rPr>
-        <w:t>att</w:t>
-      </w:r>
-      <w:proofErr w:type="spellEnd"/>
-      <w:r>
-        <w:rPr>
-          <w:rFonts w:asciiTheme="majorBidi" w:hAnsiTheme="majorBidi" w:cstheme="majorBidi"/>
-          <w:i/>
-          <w:iCs/>
-          <w:color w:val="000000" w:themeColor="text1"/>
-          <w:sz w:val="22"/>
-          <w:szCs w:val="22"/>
-        </w:rPr>
-        <w:t xml:space="preserve">&gt; </w:t>
+        <w:t xml:space="preserve">&lt;/att&gt; </w:t>
       </w:r>
     </w:p>
     <w:p>
@@ -8135,7 +6963,6 @@
           <w:szCs w:val="22"/>
         </w:rPr>
       </w:pPr>
-      <w:proofErr w:type="spellStart"/>
       <w:r>
         <w:rPr>
           <w:rFonts w:asciiTheme="majorBidi" w:hAnsiTheme="majorBidi" w:cstheme="majorBidi"/>
@@ -8145,70 +6972,69 @@
           <w:sz w:val="22"/>
           <w:szCs w:val="22"/>
         </w:rPr>
-        <w:t>rounds_done</w:t>
-      </w:r>
-      <w:proofErr w:type="spellEnd"/>
-      <w:r>
+        <w:t>rounds_done=264</w:t>
+      </w:r>
+    </w:p>
+    <w:p>
+      <w:pPr>
+        <w:ind w:left="360" w:firstLine="360"/>
         <w:rPr>
           <w:rFonts w:asciiTheme="majorBidi" w:hAnsiTheme="majorBidi" w:cstheme="majorBidi"/>
           <w:i/>
           <w:iCs/>
-          <w:color w:val="000000" w:themeColor="text1"/>
-          <w:sz w:val="22"/>
-          <w:szCs w:val="22"/>
-        </w:rPr>
-        <w:t>=264</w:t>
-      </w:r>
-    </w:p>
-    <w:p>
-      <w:pPr>
-        <w:ind w:left="360" w:firstLine="360"/>
+          <w:color w:val="000000"/>
+          <w:sz w:val="22"/>
+          <w:szCs w:val="22"/>
+        </w:rPr>
+      </w:pPr>
+      <w:r>
         <w:rPr>
           <w:rFonts w:asciiTheme="majorBidi" w:hAnsiTheme="majorBidi" w:cstheme="majorBidi"/>
           <w:i/>
           <w:iCs/>
-          <w:color w:val="000000"/>
-          <w:sz w:val="22"/>
-          <w:szCs w:val="22"/>
-        </w:rPr>
-      </w:pPr>
-      <w:r>
+          <w:color w:val="000000" w:themeColor="text1"/>
+          <w:sz w:val="22"/>
+          <w:szCs w:val="22"/>
+        </w:rPr>
+        <w:t>cluster2d=false</w:t>
+      </w:r>
+    </w:p>
+    <w:p>
+      <w:pPr>
+        <w:ind w:left="360" w:firstLine="360"/>
         <w:rPr>
           <w:rFonts w:asciiTheme="majorBidi" w:hAnsiTheme="majorBidi" w:cstheme="majorBidi"/>
           <w:i/>
           <w:iCs/>
-          <w:color w:val="000000" w:themeColor="text1"/>
-          <w:sz w:val="22"/>
-          <w:szCs w:val="22"/>
-        </w:rPr>
-        <w:t>cluster2d=false</w:t>
-      </w:r>
-    </w:p>
-    <w:p>
-      <w:pPr>
-        <w:ind w:left="360" w:firstLine="360"/>
+          <w:color w:val="000000"/>
+          <w:sz w:val="22"/>
+          <w:szCs w:val="22"/>
+        </w:rPr>
+      </w:pPr>
+      <w:r>
         <w:rPr>
           <w:rFonts w:asciiTheme="majorBidi" w:hAnsiTheme="majorBidi" w:cstheme="majorBidi"/>
           <w:i/>
           <w:iCs/>
-          <w:color w:val="000000"/>
-          <w:sz w:val="22"/>
-          <w:szCs w:val="22"/>
-        </w:rPr>
-      </w:pPr>
-      <w:proofErr w:type="spellStart"/>
-      <w:r>
+          <w:color w:val="000000" w:themeColor="text1"/>
+          <w:sz w:val="22"/>
+          <w:szCs w:val="22"/>
+        </w:rPr>
+        <w:t>pval=0.2</w:t>
+      </w:r>
+    </w:p>
+    <w:p>
+      <w:pPr>
+        <w:ind w:left="360" w:firstLine="360"/>
         <w:rPr>
           <w:rFonts w:asciiTheme="majorBidi" w:hAnsiTheme="majorBidi" w:cstheme="majorBidi"/>
           <w:i/>
           <w:iCs/>
-          <w:color w:val="000000" w:themeColor="text1"/>
-          <w:sz w:val="22"/>
-          <w:szCs w:val="22"/>
-        </w:rPr>
-        <w:t>pval</w:t>
-      </w:r>
-      <w:proofErr w:type="spellEnd"/>
+          <w:color w:val="000000"/>
+          <w:sz w:val="22"/>
+          <w:szCs w:val="22"/>
+        </w:rPr>
+      </w:pPr>
       <w:r>
         <w:rPr>
           <w:rFonts w:asciiTheme="majorBidi" w:hAnsiTheme="majorBidi" w:cstheme="majorBidi"/>
@@ -8218,7 +7044,7 @@
           <w:sz w:val="22"/>
           <w:szCs w:val="22"/>
         </w:rPr>
-        <w:t>=0.2</w:t>
+        <w:t>attfactor=10.0</w:t>
       </w:r>
     </w:p>
     <w:p>
@@ -8233,7 +7059,6 @@
           <w:szCs w:val="22"/>
         </w:rPr>
       </w:pPr>
-      <w:proofErr w:type="spellStart"/>
       <w:r>
         <w:rPr>
           <w:rFonts w:asciiTheme="majorBidi" w:hAnsiTheme="majorBidi" w:cstheme="majorBidi"/>
@@ -8243,46 +7068,45 @@
           <w:sz w:val="22"/>
           <w:szCs w:val="22"/>
         </w:rPr>
-        <w:t>attfactor</w:t>
-      </w:r>
-      <w:proofErr w:type="spellEnd"/>
-      <w:r>
+        <w:t>attvalpow=1</w:t>
+      </w:r>
+    </w:p>
+    <w:p>
+      <w:pPr>
+        <w:ind w:left="360" w:firstLine="360"/>
         <w:rPr>
           <w:rFonts w:asciiTheme="majorBidi" w:hAnsiTheme="majorBidi" w:cstheme="majorBidi"/>
           <w:i/>
           <w:iCs/>
-          <w:color w:val="000000" w:themeColor="text1"/>
-          <w:sz w:val="22"/>
-          <w:szCs w:val="22"/>
-        </w:rPr>
-        <w:t>=10.0</w:t>
-      </w:r>
-    </w:p>
-    <w:p>
-      <w:pPr>
-        <w:ind w:left="360" w:firstLine="360"/>
+          <w:color w:val="000000"/>
+          <w:sz w:val="22"/>
+          <w:szCs w:val="22"/>
+        </w:rPr>
+      </w:pPr>
+      <w:r>
         <w:rPr>
           <w:rFonts w:asciiTheme="majorBidi" w:hAnsiTheme="majorBidi" w:cstheme="majorBidi"/>
           <w:i/>
           <w:iCs/>
-          <w:color w:val="000000"/>
-          <w:sz w:val="22"/>
-          <w:szCs w:val="22"/>
-        </w:rPr>
-      </w:pPr>
-      <w:proofErr w:type="spellStart"/>
-      <w:r>
+          <w:color w:val="000000" w:themeColor="text1"/>
+          <w:sz w:val="22"/>
+          <w:szCs w:val="22"/>
+        </w:rPr>
+        <w:t>repfactor=10.0</w:t>
+      </w:r>
+    </w:p>
+    <w:p>
+      <w:pPr>
+        <w:ind w:left="360" w:firstLine="360"/>
         <w:rPr>
           <w:rFonts w:asciiTheme="majorBidi" w:hAnsiTheme="majorBidi" w:cstheme="majorBidi"/>
           <w:i/>
           <w:iCs/>
-          <w:color w:val="000000" w:themeColor="text1"/>
-          <w:sz w:val="22"/>
-          <w:szCs w:val="22"/>
-        </w:rPr>
-        <w:t>attvalpow</w:t>
-      </w:r>
-      <w:proofErr w:type="spellEnd"/>
+          <w:color w:val="000000"/>
+          <w:sz w:val="22"/>
+          <w:szCs w:val="22"/>
+        </w:rPr>
+      </w:pPr>
       <w:r>
         <w:rPr>
           <w:rFonts w:asciiTheme="majorBidi" w:hAnsiTheme="majorBidi" w:cstheme="majorBidi"/>
@@ -8292,7 +7116,7 @@
           <w:sz w:val="22"/>
           <w:szCs w:val="22"/>
         </w:rPr>
-        <w:t>=1</w:t>
+        <w:t>repvalpow=1</w:t>
       </w:r>
     </w:p>
     <w:p>
@@ -8307,7 +7131,6 @@
           <w:szCs w:val="22"/>
         </w:rPr>
       </w:pPr>
-      <w:proofErr w:type="spellStart"/>
       <w:r>
         <w:rPr>
           <w:rFonts w:asciiTheme="majorBidi" w:hAnsiTheme="majorBidi" w:cstheme="majorBidi"/>
@@ -8317,46 +7140,45 @@
           <w:sz w:val="22"/>
           <w:szCs w:val="22"/>
         </w:rPr>
-        <w:t>repfactor</w:t>
-      </w:r>
-      <w:proofErr w:type="spellEnd"/>
-      <w:r>
+        <w:t>cooling=1.0</w:t>
+      </w:r>
+    </w:p>
+    <w:p>
+      <w:pPr>
+        <w:ind w:left="360" w:firstLine="360"/>
         <w:rPr>
           <w:rFonts w:asciiTheme="majorBidi" w:hAnsiTheme="majorBidi" w:cstheme="majorBidi"/>
           <w:i/>
           <w:iCs/>
-          <w:color w:val="000000" w:themeColor="text1"/>
-          <w:sz w:val="22"/>
-          <w:szCs w:val="22"/>
-        </w:rPr>
-        <w:t>=10.0</w:t>
-      </w:r>
-    </w:p>
-    <w:p>
-      <w:pPr>
-        <w:ind w:left="360" w:firstLine="360"/>
+          <w:color w:val="000000"/>
+          <w:sz w:val="22"/>
+          <w:szCs w:val="22"/>
+        </w:rPr>
+      </w:pPr>
+      <w:r>
         <w:rPr>
           <w:rFonts w:asciiTheme="majorBidi" w:hAnsiTheme="majorBidi" w:cstheme="majorBidi"/>
           <w:i/>
           <w:iCs/>
-          <w:color w:val="000000"/>
-          <w:sz w:val="22"/>
-          <w:szCs w:val="22"/>
-        </w:rPr>
-      </w:pPr>
-      <w:proofErr w:type="spellStart"/>
-      <w:r>
+          <w:color w:val="000000" w:themeColor="text1"/>
+          <w:sz w:val="22"/>
+          <w:szCs w:val="22"/>
+        </w:rPr>
+        <w:t>dampening=0.2</w:t>
+      </w:r>
+    </w:p>
+    <w:p>
+      <w:pPr>
+        <w:ind w:left="360" w:firstLine="360"/>
         <w:rPr>
           <w:rFonts w:asciiTheme="majorBidi" w:hAnsiTheme="majorBidi" w:cstheme="majorBidi"/>
           <w:i/>
           <w:iCs/>
-          <w:color w:val="000000" w:themeColor="text1"/>
-          <w:sz w:val="22"/>
-          <w:szCs w:val="22"/>
-        </w:rPr>
-        <w:t>repvalpow</w:t>
-      </w:r>
-      <w:proofErr w:type="spellEnd"/>
+          <w:color w:val="000000"/>
+          <w:sz w:val="22"/>
+          <w:szCs w:val="22"/>
+        </w:rPr>
+      </w:pPr>
       <w:r>
         <w:rPr>
           <w:rFonts w:asciiTheme="majorBidi" w:hAnsiTheme="majorBidi" w:cstheme="majorBidi"/>
@@ -8366,7 +7188,7 @@
           <w:sz w:val="22"/>
           <w:szCs w:val="22"/>
         </w:rPr>
-        <w:t>=1</w:t>
+        <w:t>maxmove=0.1</w:t>
       </w:r>
     </w:p>
     <w:p>
@@ -8390,7 +7212,7 @@
           <w:sz w:val="22"/>
           <w:szCs w:val="22"/>
         </w:rPr>
-        <w:t>cooling=1.0</w:t>
+        <w:t>minattract=1.0</w:t>
       </w:r>
     </w:p>
     <w:p>
@@ -8414,7 +7236,7 @@
           <w:sz w:val="22"/>
           <w:szCs w:val="22"/>
         </w:rPr>
-        <w:t>dampening=0.2</w:t>
+        <w:t>nodes_size=8</w:t>
       </w:r>
     </w:p>
     <w:p>
@@ -8429,7 +7251,6 @@
           <w:szCs w:val="22"/>
         </w:rPr>
       </w:pPr>
-      <w:proofErr w:type="spellStart"/>
       <w:r>
         <w:rPr>
           <w:rFonts w:asciiTheme="majorBidi" w:hAnsiTheme="majorBidi" w:cstheme="majorBidi"/>
@@ -8439,46 +7260,45 @@
           <w:sz w:val="22"/>
           <w:szCs w:val="22"/>
         </w:rPr>
-        <w:t>maxmove</w:t>
-      </w:r>
-      <w:proofErr w:type="spellEnd"/>
-      <w:r>
+        <w:t>nodes_color=0;0;0;255</w:t>
+      </w:r>
+    </w:p>
+    <w:p>
+      <w:pPr>
+        <w:ind w:left="360" w:firstLine="360"/>
         <w:rPr>
           <w:rFonts w:asciiTheme="majorBidi" w:hAnsiTheme="majorBidi" w:cstheme="majorBidi"/>
           <w:i/>
           <w:iCs/>
-          <w:color w:val="000000" w:themeColor="text1"/>
-          <w:sz w:val="22"/>
-          <w:szCs w:val="22"/>
-        </w:rPr>
-        <w:t>=0.1</w:t>
-      </w:r>
-    </w:p>
-    <w:p>
-      <w:pPr>
-        <w:ind w:left="360" w:firstLine="360"/>
+          <w:color w:val="000000"/>
+          <w:sz w:val="22"/>
+          <w:szCs w:val="22"/>
+        </w:rPr>
+      </w:pPr>
+      <w:r>
         <w:rPr>
           <w:rFonts w:asciiTheme="majorBidi" w:hAnsiTheme="majorBidi" w:cstheme="majorBidi"/>
           <w:i/>
           <w:iCs/>
-          <w:color w:val="000000"/>
-          <w:sz w:val="22"/>
-          <w:szCs w:val="22"/>
-        </w:rPr>
-      </w:pPr>
-      <w:proofErr w:type="spellStart"/>
-      <w:r>
+          <w:color w:val="000000" w:themeColor="text1"/>
+          <w:sz w:val="22"/>
+          <w:szCs w:val="22"/>
+        </w:rPr>
+        <w:t>nodes_outline_color=0;0;0;255</w:t>
+      </w:r>
+    </w:p>
+    <w:p>
+      <w:pPr>
+        <w:ind w:left="360" w:firstLine="360"/>
         <w:rPr>
           <w:rFonts w:asciiTheme="majorBidi" w:hAnsiTheme="majorBidi" w:cstheme="majorBidi"/>
           <w:i/>
           <w:iCs/>
-          <w:color w:val="000000" w:themeColor="text1"/>
-          <w:sz w:val="22"/>
-          <w:szCs w:val="22"/>
-        </w:rPr>
-        <w:t>minattract</w:t>
-      </w:r>
-      <w:proofErr w:type="spellEnd"/>
+          <w:color w:val="000000"/>
+          <w:sz w:val="22"/>
+          <w:szCs w:val="22"/>
+        </w:rPr>
+      </w:pPr>
       <w:r>
         <w:rPr>
           <w:rFonts w:asciiTheme="majorBidi" w:hAnsiTheme="majorBidi" w:cstheme="majorBidi"/>
@@ -8488,7 +7308,7 @@
           <w:sz w:val="22"/>
           <w:szCs w:val="22"/>
         </w:rPr>
-        <w:t>=1.0</w:t>
+        <w:t>nodes_outline_width=0.5</w:t>
       </w:r>
     </w:p>
     <w:p>
@@ -8503,7 +7323,6 @@
           <w:szCs w:val="22"/>
         </w:rPr>
       </w:pPr>
-      <w:proofErr w:type="spellStart"/>
       <w:r>
         <w:rPr>
           <w:rFonts w:asciiTheme="majorBidi" w:hAnsiTheme="majorBidi" w:cstheme="majorBidi"/>
@@ -8513,204 +7332,31 @@
           <w:sz w:val="22"/>
           <w:szCs w:val="22"/>
         </w:rPr>
-        <w:t>nodes_size</w:t>
-      </w:r>
-      <w:proofErr w:type="spellEnd"/>
-      <w:r>
+        <w:t>is_taxonomy_available=True</w:t>
+      </w:r>
+    </w:p>
+    <w:p>
+      <w:pPr>
+        <w:ind w:left="360" w:firstLine="360"/>
         <w:rPr>
           <w:rFonts w:asciiTheme="majorBidi" w:hAnsiTheme="majorBidi" w:cstheme="majorBidi"/>
           <w:i/>
           <w:iCs/>
-          <w:color w:val="000000" w:themeColor="text1"/>
-          <w:sz w:val="22"/>
-          <w:szCs w:val="22"/>
-        </w:rPr>
-        <w:t>=8</w:t>
-      </w:r>
-    </w:p>
-    <w:p>
-      <w:pPr>
-        <w:ind w:left="360" w:firstLine="360"/>
+          <w:color w:val="000000"/>
+          <w:sz w:val="22"/>
+          <w:szCs w:val="22"/>
+        </w:rPr>
+      </w:pPr>
+      <w:r>
         <w:rPr>
           <w:rFonts w:asciiTheme="majorBidi" w:hAnsiTheme="majorBidi" w:cstheme="majorBidi"/>
           <w:i/>
           <w:iCs/>
-          <w:color w:val="000000"/>
-          <w:sz w:val="22"/>
-          <w:szCs w:val="22"/>
-        </w:rPr>
-      </w:pPr>
-      <w:proofErr w:type="spellStart"/>
-      <w:r>
-        <w:rPr>
-          <w:rFonts w:asciiTheme="majorBidi" w:hAnsiTheme="majorBidi" w:cstheme="majorBidi"/>
-          <w:i/>
-          <w:iCs/>
-          <w:color w:val="000000" w:themeColor="text1"/>
-          <w:sz w:val="22"/>
-          <w:szCs w:val="22"/>
-        </w:rPr>
-        <w:t>nodes_color</w:t>
-      </w:r>
-      <w:proofErr w:type="spellEnd"/>
-      <w:r>
-        <w:rPr>
-          <w:rFonts w:asciiTheme="majorBidi" w:hAnsiTheme="majorBidi" w:cstheme="majorBidi"/>
-          <w:i/>
-          <w:iCs/>
-          <w:color w:val="000000" w:themeColor="text1"/>
-          <w:sz w:val="22"/>
-          <w:szCs w:val="22"/>
-        </w:rPr>
-        <w:t>=0;0;0;255</w:t>
-      </w:r>
-    </w:p>
-    <w:p>
-      <w:pPr>
-        <w:ind w:left="360" w:firstLine="360"/>
-        <w:rPr>
-          <w:rFonts w:asciiTheme="majorBidi" w:hAnsiTheme="majorBidi" w:cstheme="majorBidi"/>
-          <w:i/>
-          <w:iCs/>
-          <w:color w:val="000000"/>
-          <w:sz w:val="22"/>
-          <w:szCs w:val="22"/>
-        </w:rPr>
-      </w:pPr>
-      <w:proofErr w:type="spellStart"/>
-      <w:r>
-        <w:rPr>
-          <w:rFonts w:asciiTheme="majorBidi" w:hAnsiTheme="majorBidi" w:cstheme="majorBidi"/>
-          <w:i/>
-          <w:iCs/>
-          <w:color w:val="000000" w:themeColor="text1"/>
-          <w:sz w:val="22"/>
-          <w:szCs w:val="22"/>
-        </w:rPr>
-        <w:t>nodes_outline_color</w:t>
-      </w:r>
-      <w:proofErr w:type="spellEnd"/>
-      <w:r>
-        <w:rPr>
-          <w:rFonts w:asciiTheme="majorBidi" w:hAnsiTheme="majorBidi" w:cstheme="majorBidi"/>
-          <w:i/>
-          <w:iCs/>
-          <w:color w:val="000000" w:themeColor="text1"/>
-          <w:sz w:val="22"/>
-          <w:szCs w:val="22"/>
-        </w:rPr>
-        <w:t>=0;0;0;255</w:t>
-      </w:r>
-    </w:p>
-    <w:p>
-      <w:pPr>
-        <w:ind w:left="360" w:firstLine="360"/>
-        <w:rPr>
-          <w:rFonts w:asciiTheme="majorBidi" w:hAnsiTheme="majorBidi" w:cstheme="majorBidi"/>
-          <w:i/>
-          <w:iCs/>
-          <w:color w:val="000000"/>
-          <w:sz w:val="22"/>
-          <w:szCs w:val="22"/>
-        </w:rPr>
-      </w:pPr>
-      <w:proofErr w:type="spellStart"/>
-      <w:r>
-        <w:rPr>
-          <w:rFonts w:asciiTheme="majorBidi" w:hAnsiTheme="majorBidi" w:cstheme="majorBidi"/>
-          <w:i/>
-          <w:iCs/>
-          <w:color w:val="000000" w:themeColor="text1"/>
-          <w:sz w:val="22"/>
-          <w:szCs w:val="22"/>
-        </w:rPr>
-        <w:t>nodes_outline_width</w:t>
-      </w:r>
-      <w:proofErr w:type="spellEnd"/>
-      <w:r>
-        <w:rPr>
-          <w:rFonts w:asciiTheme="majorBidi" w:hAnsiTheme="majorBidi" w:cstheme="majorBidi"/>
-          <w:i/>
-          <w:iCs/>
-          <w:color w:val="000000" w:themeColor="text1"/>
-          <w:sz w:val="22"/>
-          <w:szCs w:val="22"/>
-        </w:rPr>
-        <w:t>=0.5</w:t>
-      </w:r>
-    </w:p>
-    <w:p>
-      <w:pPr>
-        <w:ind w:left="360" w:firstLine="360"/>
-        <w:rPr>
-          <w:rFonts w:asciiTheme="majorBidi" w:hAnsiTheme="majorBidi" w:cstheme="majorBidi"/>
-          <w:i/>
-          <w:iCs/>
-          <w:color w:val="000000"/>
-          <w:sz w:val="22"/>
-          <w:szCs w:val="22"/>
-        </w:rPr>
-      </w:pPr>
-      <w:proofErr w:type="spellStart"/>
-      <w:r>
-        <w:rPr>
-          <w:rFonts w:asciiTheme="majorBidi" w:hAnsiTheme="majorBidi" w:cstheme="majorBidi"/>
-          <w:i/>
-          <w:iCs/>
-          <w:color w:val="000000" w:themeColor="text1"/>
-          <w:sz w:val="22"/>
-          <w:szCs w:val="22"/>
-        </w:rPr>
-        <w:t>is_taxonomy_available</w:t>
-      </w:r>
-      <w:proofErr w:type="spellEnd"/>
-      <w:r>
-        <w:rPr>
-          <w:rFonts w:asciiTheme="majorBidi" w:hAnsiTheme="majorBidi" w:cstheme="majorBidi"/>
-          <w:i/>
-          <w:iCs/>
-          <w:color w:val="000000" w:themeColor="text1"/>
-          <w:sz w:val="22"/>
-          <w:szCs w:val="22"/>
-        </w:rPr>
-        <w:t>=True</w:t>
-      </w:r>
-    </w:p>
-    <w:p>
-      <w:pPr>
-        <w:ind w:left="360" w:firstLine="360"/>
-        <w:rPr>
-          <w:rFonts w:asciiTheme="majorBidi" w:hAnsiTheme="majorBidi" w:cstheme="majorBidi"/>
-          <w:i/>
-          <w:iCs/>
-          <w:color w:val="000000"/>
-          <w:sz w:val="22"/>
-          <w:szCs w:val="22"/>
-        </w:rPr>
-      </w:pPr>
-      <w:proofErr w:type="spellStart"/>
-      <w:r>
-        <w:rPr>
-          <w:rFonts w:asciiTheme="majorBidi" w:hAnsiTheme="majorBidi" w:cstheme="majorBidi"/>
-          <w:i/>
-          <w:iCs/>
-          <w:color w:val="000000" w:themeColor="text1"/>
-          <w:sz w:val="22"/>
-          <w:szCs w:val="22"/>
-        </w:rPr>
-        <w:t>found_taxa_number</w:t>
-      </w:r>
-      <w:proofErr w:type="spellEnd"/>
-      <w:r>
-        <w:rPr>
-          <w:rFonts w:asciiTheme="majorBidi" w:hAnsiTheme="majorBidi" w:cstheme="majorBidi"/>
-          <w:i/>
-          <w:iCs/>
-          <w:color w:val="000000" w:themeColor="text1"/>
-          <w:sz w:val="22"/>
-          <w:szCs w:val="22"/>
-        </w:rPr>
-        <w:t>=415</w:t>
+          <w:color w:val="000000" w:themeColor="text1"/>
+          <w:sz w:val="22"/>
+          <w:szCs w:val="22"/>
+        </w:rPr>
+        <w:t>found_taxa_number=415</w:t>
       </w:r>
     </w:p>
     <w:p>
@@ -8793,21 +7439,21 @@
           <w:sz w:val="22"/>
           <w:szCs w:val="22"/>
         </w:rPr>
-        <w:t>&lt;</w:t>
-      </w:r>
-      <w:proofErr w:type="spellStart"/>
-      <w:r>
+        <w:t>&lt;seqgroups&gt;</w:t>
+      </w:r>
+    </w:p>
+    <w:p>
+      <w:pPr>
+        <w:pStyle w:val="ListParagraph"/>
         <w:rPr>
           <w:rFonts w:asciiTheme="majorBidi" w:hAnsiTheme="majorBidi" w:cstheme="majorBidi"/>
           <w:i/>
           <w:iCs/>
-          <w:color w:val="000000" w:themeColor="text1"/>
-          <w:sz w:val="22"/>
-          <w:szCs w:val="22"/>
-        </w:rPr>
-        <w:t>seqgroups</w:t>
-      </w:r>
-      <w:proofErr w:type="spellEnd"/>
+          <w:color w:val="000000"/>
+          <w:sz w:val="22"/>
+          <w:szCs w:val="22"/>
+        </w:rPr>
+      </w:pPr>
       <w:r>
         <w:rPr>
           <w:rFonts w:asciiTheme="majorBidi" w:hAnsiTheme="majorBidi" w:cstheme="majorBidi"/>
@@ -8817,7 +7463,7 @@
           <w:sz w:val="22"/>
           <w:szCs w:val="22"/>
         </w:rPr>
-        <w:t>&gt;</w:t>
+        <w:t>category=manual</w:t>
       </w:r>
     </w:p>
     <w:p>
@@ -8841,7 +7487,7 @@
           <w:sz w:val="22"/>
           <w:szCs w:val="22"/>
         </w:rPr>
-        <w:t>category=manual</w:t>
+        <w:t>name=Proteobacteria</w:t>
       </w:r>
     </w:p>
     <w:p>
@@ -8865,7 +7511,7 @@
           <w:sz w:val="22"/>
           <w:szCs w:val="22"/>
         </w:rPr>
-        <w:t>name=Proteobacteria</w:t>
+        <w:t>size=10</w:t>
       </w:r>
     </w:p>
     <w:p>
@@ -8889,7 +7535,7 @@
           <w:sz w:val="22"/>
           <w:szCs w:val="22"/>
         </w:rPr>
-        <w:t>size=10</w:t>
+        <w:t>name_size=10</w:t>
       </w:r>
     </w:p>
     <w:p>
@@ -8904,7 +7550,6 @@
           <w:szCs w:val="22"/>
         </w:rPr>
       </w:pPr>
-      <w:proofErr w:type="spellStart"/>
       <w:r>
         <w:rPr>
           <w:rFonts w:asciiTheme="majorBidi" w:hAnsiTheme="majorBidi" w:cstheme="majorBidi"/>
@@ -8914,70 +7559,69 @@
           <w:sz w:val="22"/>
           <w:szCs w:val="22"/>
         </w:rPr>
-        <w:t>name_size</w:t>
-      </w:r>
-      <w:proofErr w:type="spellEnd"/>
-      <w:r>
+        <w:t>color=255;0;0;255</w:t>
+      </w:r>
+    </w:p>
+    <w:p>
+      <w:pPr>
+        <w:pStyle w:val="ListParagraph"/>
         <w:rPr>
           <w:rFonts w:asciiTheme="majorBidi" w:hAnsiTheme="majorBidi" w:cstheme="majorBidi"/>
           <w:i/>
           <w:iCs/>
-          <w:color w:val="000000" w:themeColor="text1"/>
-          <w:sz w:val="22"/>
-          <w:szCs w:val="22"/>
-        </w:rPr>
-        <w:t>=10</w:t>
-      </w:r>
-    </w:p>
-    <w:p>
-      <w:pPr>
-        <w:pStyle w:val="ListParagraph"/>
+          <w:color w:val="000000"/>
+          <w:sz w:val="22"/>
+          <w:szCs w:val="22"/>
+        </w:rPr>
+      </w:pPr>
+      <w:r>
         <w:rPr>
           <w:rFonts w:asciiTheme="majorBidi" w:hAnsiTheme="majorBidi" w:cstheme="majorBidi"/>
           <w:i/>
           <w:iCs/>
-          <w:color w:val="000000"/>
-          <w:sz w:val="22"/>
-          <w:szCs w:val="22"/>
-        </w:rPr>
-      </w:pPr>
-      <w:r>
+          <w:color w:val="000000" w:themeColor="text1"/>
+          <w:sz w:val="22"/>
+          <w:szCs w:val="22"/>
+        </w:rPr>
+        <w:t>outline_color=0;0;0;255</w:t>
+      </w:r>
+    </w:p>
+    <w:p>
+      <w:pPr>
+        <w:pStyle w:val="ListParagraph"/>
         <w:rPr>
           <w:rFonts w:asciiTheme="majorBidi" w:hAnsiTheme="majorBidi" w:cstheme="majorBidi"/>
           <w:i/>
           <w:iCs/>
-          <w:color w:val="000000" w:themeColor="text1"/>
-          <w:sz w:val="22"/>
-          <w:szCs w:val="22"/>
-        </w:rPr>
-        <w:t>color=255;0;0;255</w:t>
-      </w:r>
-    </w:p>
-    <w:p>
-      <w:pPr>
-        <w:pStyle w:val="ListParagraph"/>
+          <w:color w:val="000000"/>
+          <w:sz w:val="22"/>
+          <w:szCs w:val="22"/>
+        </w:rPr>
+      </w:pPr>
+      <w:r>
         <w:rPr>
           <w:rFonts w:asciiTheme="majorBidi" w:hAnsiTheme="majorBidi" w:cstheme="majorBidi"/>
           <w:i/>
           <w:iCs/>
-          <w:color w:val="000000"/>
-          <w:sz w:val="22"/>
-          <w:szCs w:val="22"/>
-        </w:rPr>
-      </w:pPr>
-      <w:proofErr w:type="spellStart"/>
-      <w:r>
+          <w:color w:val="000000" w:themeColor="text1"/>
+          <w:sz w:val="22"/>
+          <w:szCs w:val="22"/>
+        </w:rPr>
+        <w:t>is_bold=True</w:t>
+      </w:r>
+    </w:p>
+    <w:p>
+      <w:pPr>
+        <w:pStyle w:val="ListParagraph"/>
         <w:rPr>
           <w:rFonts w:asciiTheme="majorBidi" w:hAnsiTheme="majorBidi" w:cstheme="majorBidi"/>
           <w:i/>
           <w:iCs/>
-          <w:color w:val="000000" w:themeColor="text1"/>
-          <w:sz w:val="22"/>
-          <w:szCs w:val="22"/>
-        </w:rPr>
-        <w:t>outline_color</w:t>
-      </w:r>
-      <w:proofErr w:type="spellEnd"/>
+          <w:color w:val="000000"/>
+          <w:sz w:val="22"/>
+          <w:szCs w:val="22"/>
+        </w:rPr>
+      </w:pPr>
       <w:r>
         <w:rPr>
           <w:rFonts w:asciiTheme="majorBidi" w:hAnsiTheme="majorBidi" w:cstheme="majorBidi"/>
@@ -8987,7 +7631,7 @@
           <w:sz w:val="22"/>
           <w:szCs w:val="22"/>
         </w:rPr>
-        <w:t>=0;0;0;255</w:t>
+        <w:t>is_italic=False</w:t>
       </w:r>
     </w:p>
     <w:p>
@@ -9002,7 +7646,6 @@
           <w:szCs w:val="22"/>
         </w:rPr>
       </w:pPr>
-      <w:proofErr w:type="spellStart"/>
       <w:r>
         <w:rPr>
           <w:rFonts w:asciiTheme="majorBidi" w:hAnsiTheme="majorBidi" w:cstheme="majorBidi"/>
@@ -9012,128 +7655,31 @@
           <w:sz w:val="22"/>
           <w:szCs w:val="22"/>
         </w:rPr>
-        <w:t>is_bold</w:t>
-      </w:r>
-      <w:proofErr w:type="spellEnd"/>
-      <w:r>
+        <w:t>numbers=1;3;5;6;10;13;18;19;20;21;23;27;33;35;42;49;52;</w:t>
+      </w:r>
+    </w:p>
+    <w:p>
+      <w:pPr>
+        <w:pStyle w:val="ListParagraph"/>
         <w:rPr>
           <w:rFonts w:asciiTheme="majorBidi" w:hAnsiTheme="majorBidi" w:cstheme="majorBidi"/>
           <w:i/>
           <w:iCs/>
-          <w:color w:val="000000" w:themeColor="text1"/>
-          <w:sz w:val="22"/>
-          <w:szCs w:val="22"/>
-        </w:rPr>
-        <w:t>=True</w:t>
-      </w:r>
-    </w:p>
-    <w:p>
-      <w:pPr>
-        <w:pStyle w:val="ListParagraph"/>
+          <w:color w:val="000000"/>
+          <w:sz w:val="22"/>
+          <w:szCs w:val="22"/>
+        </w:rPr>
+      </w:pPr>
+      <w:r>
         <w:rPr>
           <w:rFonts w:asciiTheme="majorBidi" w:hAnsiTheme="majorBidi" w:cstheme="majorBidi"/>
           <w:i/>
           <w:iCs/>
-          <w:color w:val="000000"/>
-          <w:sz w:val="22"/>
-          <w:szCs w:val="22"/>
-        </w:rPr>
-      </w:pPr>
-      <w:proofErr w:type="spellStart"/>
-      <w:r>
-        <w:rPr>
-          <w:rFonts w:asciiTheme="majorBidi" w:hAnsiTheme="majorBidi" w:cstheme="majorBidi"/>
-          <w:i/>
-          <w:iCs/>
-          <w:color w:val="000000" w:themeColor="text1"/>
-          <w:sz w:val="22"/>
-          <w:szCs w:val="22"/>
-        </w:rPr>
-        <w:t>is_italic</w:t>
-      </w:r>
-      <w:proofErr w:type="spellEnd"/>
-      <w:r>
-        <w:rPr>
-          <w:rFonts w:asciiTheme="majorBidi" w:hAnsiTheme="majorBidi" w:cstheme="majorBidi"/>
-          <w:i/>
-          <w:iCs/>
-          <w:color w:val="000000" w:themeColor="text1"/>
-          <w:sz w:val="22"/>
-          <w:szCs w:val="22"/>
-        </w:rPr>
-        <w:t>=False</w:t>
-      </w:r>
-    </w:p>
-    <w:p>
-      <w:pPr>
-        <w:pStyle w:val="ListParagraph"/>
-        <w:rPr>
-          <w:rFonts w:asciiTheme="majorBidi" w:hAnsiTheme="majorBidi" w:cstheme="majorBidi"/>
-          <w:i/>
-          <w:iCs/>
-          <w:color w:val="000000"/>
-          <w:sz w:val="22"/>
-          <w:szCs w:val="22"/>
-        </w:rPr>
-      </w:pPr>
-      <w:r>
-        <w:rPr>
-          <w:rFonts w:asciiTheme="majorBidi" w:hAnsiTheme="majorBidi" w:cstheme="majorBidi"/>
-          <w:i/>
-          <w:iCs/>
-          <w:color w:val="000000" w:themeColor="text1"/>
-          <w:sz w:val="22"/>
-          <w:szCs w:val="22"/>
-        </w:rPr>
-        <w:t>numbers=1;3;5;6;10;13;18;19;20;21;23;27;33;35;42;49;52;</w:t>
-      </w:r>
-    </w:p>
-    <w:p>
-      <w:pPr>
-        <w:pStyle w:val="ListParagraph"/>
-        <w:rPr>
-          <w:rFonts w:asciiTheme="majorBidi" w:hAnsiTheme="majorBidi" w:cstheme="majorBidi"/>
-          <w:i/>
-          <w:iCs/>
-          <w:color w:val="000000"/>
-          <w:sz w:val="22"/>
-          <w:szCs w:val="22"/>
-        </w:rPr>
-      </w:pPr>
-      <w:r>
-        <w:rPr>
-          <w:rFonts w:asciiTheme="majorBidi" w:hAnsiTheme="majorBidi" w:cstheme="majorBidi"/>
-          <w:i/>
-          <w:iCs/>
-          <w:color w:val="000000" w:themeColor="text1"/>
-          <w:sz w:val="22"/>
-          <w:szCs w:val="22"/>
-        </w:rPr>
-        <w:t>&lt;/</w:t>
-      </w:r>
-      <w:proofErr w:type="spellStart"/>
-      <w:r>
-        <w:rPr>
-          <w:rFonts w:asciiTheme="majorBidi" w:hAnsiTheme="majorBidi" w:cstheme="majorBidi"/>
-          <w:i/>
-          <w:iCs/>
-          <w:color w:val="000000" w:themeColor="text1"/>
-          <w:sz w:val="22"/>
-          <w:szCs w:val="22"/>
-        </w:rPr>
-        <w:t>seqgroups</w:t>
-      </w:r>
-      <w:proofErr w:type="spellEnd"/>
-      <w:r>
-        <w:rPr>
-          <w:rFonts w:asciiTheme="majorBidi" w:hAnsiTheme="majorBidi" w:cstheme="majorBidi"/>
-          <w:i/>
-          <w:iCs/>
-          <w:color w:val="000000" w:themeColor="text1"/>
-          <w:sz w:val="22"/>
-          <w:szCs w:val="22"/>
-        </w:rPr>
-        <w:t>&gt;</w:t>
+          <w:color w:val="000000" w:themeColor="text1"/>
+          <w:sz w:val="22"/>
+          <w:szCs w:val="22"/>
+        </w:rPr>
+        <w:t>&lt;/seqgroups&gt;</w:t>
       </w:r>
     </w:p>
     <w:p>
@@ -9204,21 +7750,21 @@
           <w:sz w:val="22"/>
           <w:szCs w:val="22"/>
         </w:rPr>
-        <w:t>&lt;</w:t>
-      </w:r>
-      <w:proofErr w:type="spellStart"/>
-      <w:r>
+        <w:t>&lt;seqparams&gt;</w:t>
+      </w:r>
+    </w:p>
+    <w:p>
+      <w:pPr>
+        <w:pStyle w:val="ListParagraph"/>
         <w:rPr>
           <w:rFonts w:asciiTheme="majorBidi" w:hAnsiTheme="majorBidi" w:cstheme="majorBidi"/>
           <w:i/>
           <w:iCs/>
-          <w:color w:val="000000" w:themeColor="text1"/>
-          <w:sz w:val="22"/>
-          <w:szCs w:val="22"/>
-        </w:rPr>
-        <w:t>seqparams</w:t>
-      </w:r>
-      <w:proofErr w:type="spellEnd"/>
+          <w:color w:val="000000"/>
+          <w:sz w:val="22"/>
+          <w:szCs w:val="22"/>
+        </w:rPr>
+      </w:pPr>
       <w:r>
         <w:rPr>
           <w:rFonts w:asciiTheme="majorBidi" w:hAnsiTheme="majorBidi" w:cstheme="majorBidi"/>
@@ -9228,7 +7774,7 @@
           <w:sz w:val="22"/>
           <w:szCs w:val="22"/>
         </w:rPr>
-        <w:t>&gt;</w:t>
+        <w:t>Param=Param1</w:t>
       </w:r>
     </w:p>
     <w:p>
@@ -9252,7 +7798,7 @@
           <w:sz w:val="22"/>
           <w:szCs w:val="22"/>
         </w:rPr>
-        <w:t>Param=Param1</w:t>
+        <w:t>min_color=255;255;0;255</w:t>
       </w:r>
     </w:p>
     <w:p>
@@ -9267,7 +7813,6 @@
           <w:szCs w:val="22"/>
         </w:rPr>
       </w:pPr>
-      <w:proofErr w:type="spellStart"/>
       <w:r>
         <w:rPr>
           <w:rFonts w:asciiTheme="majorBidi" w:hAnsiTheme="majorBidi" w:cstheme="majorBidi"/>
@@ -9277,46 +7822,46 @@
           <w:sz w:val="22"/>
           <w:szCs w:val="22"/>
         </w:rPr>
-        <w:t>min_color</w:t>
-      </w:r>
-      <w:proofErr w:type="spellEnd"/>
-      <w:r>
+        <w:t>max_color=255;0;0;255</w:t>
+      </w:r>
+    </w:p>
+    <w:p>
+      <w:pPr>
+        <w:pStyle w:val="ListParagraph"/>
         <w:rPr>
           <w:rFonts w:asciiTheme="majorBidi" w:hAnsiTheme="majorBidi" w:cstheme="majorBidi"/>
           <w:i/>
           <w:iCs/>
-          <w:color w:val="000000" w:themeColor="text1"/>
-          <w:sz w:val="22"/>
-          <w:szCs w:val="22"/>
-        </w:rPr>
-        <w:t>=255;255;0;255</w:t>
-      </w:r>
-    </w:p>
-    <w:p>
-      <w:pPr>
-        <w:pStyle w:val="ListParagraph"/>
+          <w:color w:val="000000"/>
+          <w:sz w:val="22"/>
+          <w:szCs w:val="22"/>
+        </w:rPr>
+      </w:pPr>
+      <w:r>
         <w:rPr>
           <w:rFonts w:asciiTheme="majorBidi" w:hAnsiTheme="majorBidi" w:cstheme="majorBidi"/>
           <w:i/>
           <w:iCs/>
-          <w:color w:val="000000"/>
-          <w:sz w:val="22"/>
-          <w:szCs w:val="22"/>
-        </w:rPr>
-      </w:pPr>
-      <w:proofErr w:type="spellStart"/>
-      <w:r>
+          <w:color w:val="000000" w:themeColor="text1"/>
+          <w:sz w:val="22"/>
+          <w:szCs w:val="22"/>
+        </w:rPr>
+        <w:lastRenderedPageBreak/>
+        <w:t>values=0.07 0.94 0.56 0.01 0.25 0.53</w:t>
+      </w:r>
+    </w:p>
+    <w:p>
+      <w:pPr>
+        <w:pStyle w:val="ListParagraph"/>
         <w:rPr>
           <w:rFonts w:asciiTheme="majorBidi" w:hAnsiTheme="majorBidi" w:cstheme="majorBidi"/>
           <w:i/>
           <w:iCs/>
-          <w:color w:val="000000" w:themeColor="text1"/>
-          <w:sz w:val="22"/>
-          <w:szCs w:val="22"/>
-        </w:rPr>
-        <w:t>max_color</w:t>
-      </w:r>
-      <w:proofErr w:type="spellEnd"/>
+          <w:color w:val="000000"/>
+          <w:sz w:val="22"/>
+          <w:szCs w:val="22"/>
+        </w:rPr>
+      </w:pPr>
       <w:r>
         <w:rPr>
           <w:rFonts w:asciiTheme="majorBidi" w:hAnsiTheme="majorBidi" w:cstheme="majorBidi"/>
@@ -9326,80 +7871,7 @@
           <w:sz w:val="22"/>
           <w:szCs w:val="22"/>
         </w:rPr>
-        <w:t>=255;0;0;255</w:t>
-      </w:r>
-    </w:p>
-    <w:p>
-      <w:pPr>
-        <w:pStyle w:val="ListParagraph"/>
-        <w:rPr>
-          <w:rFonts w:asciiTheme="majorBidi" w:hAnsiTheme="majorBidi" w:cstheme="majorBidi"/>
-          <w:i/>
-          <w:iCs/>
-          <w:color w:val="000000"/>
-          <w:sz w:val="22"/>
-          <w:szCs w:val="22"/>
-        </w:rPr>
-      </w:pPr>
-      <w:r>
-        <w:rPr>
-          <w:rFonts w:asciiTheme="majorBidi" w:hAnsiTheme="majorBidi" w:cstheme="majorBidi"/>
-          <w:i/>
-          <w:iCs/>
-          <w:color w:val="000000" w:themeColor="text1"/>
-          <w:sz w:val="22"/>
-          <w:szCs w:val="22"/>
-        </w:rPr>
-        <w:lastRenderedPageBreak/>
-        <w:t>values=0.07 0.94 0.56 0.01 0.25 0.53</w:t>
-      </w:r>
-    </w:p>
-    <w:p>
-      <w:pPr>
-        <w:pStyle w:val="ListParagraph"/>
-        <w:rPr>
-          <w:rFonts w:asciiTheme="majorBidi" w:hAnsiTheme="majorBidi" w:cstheme="majorBidi"/>
-          <w:i/>
-          <w:iCs/>
-          <w:color w:val="000000"/>
-          <w:sz w:val="22"/>
-          <w:szCs w:val="22"/>
-        </w:rPr>
-      </w:pPr>
-      <w:r>
-        <w:rPr>
-          <w:rFonts w:asciiTheme="majorBidi" w:hAnsiTheme="majorBidi" w:cstheme="majorBidi"/>
-          <w:i/>
-          <w:iCs/>
-          <w:color w:val="000000" w:themeColor="text1"/>
-          <w:sz w:val="22"/>
-          <w:szCs w:val="22"/>
-        </w:rPr>
-        <w:t>&lt;/</w:t>
-      </w:r>
-      <w:proofErr w:type="spellStart"/>
-      <w:r>
-        <w:rPr>
-          <w:rFonts w:asciiTheme="majorBidi" w:hAnsiTheme="majorBidi" w:cstheme="majorBidi"/>
-          <w:i/>
-          <w:iCs/>
-          <w:color w:val="000000" w:themeColor="text1"/>
-          <w:sz w:val="22"/>
-          <w:szCs w:val="22"/>
-        </w:rPr>
-        <w:t>seqparams</w:t>
-      </w:r>
-      <w:proofErr w:type="spellEnd"/>
-      <w:r>
-        <w:rPr>
-          <w:rFonts w:asciiTheme="majorBidi" w:hAnsiTheme="majorBidi" w:cstheme="majorBidi"/>
-          <w:i/>
-          <w:iCs/>
-          <w:color w:val="000000" w:themeColor="text1"/>
-          <w:sz w:val="22"/>
-          <w:szCs w:val="22"/>
-        </w:rPr>
-        <w:t>&gt;</w:t>
+        <w:t>&lt;/seqparams&gt;</w:t>
       </w:r>
     </w:p>
     <w:p>
@@ -9485,7 +7957,6 @@
           <w:szCs w:val="22"/>
         </w:rPr>
       </w:pPr>
-      <w:proofErr w:type="spellStart"/>
       <w:r>
         <w:rPr>
           <w:rFonts w:asciiTheme="majorBidi" w:hAnsiTheme="majorBidi" w:cstheme="majorBidi"/>
@@ -9495,57 +7966,32 @@
           <w:sz w:val="22"/>
           <w:szCs w:val="22"/>
         </w:rPr>
-        <w:t>tax_level</w:t>
-      </w:r>
-      <w:proofErr w:type="spellEnd"/>
-      <w:r>
+        <w:t>tax_level=Domain</w:t>
+      </w:r>
+    </w:p>
+    <w:p>
+      <w:pPr>
+        <w:ind w:left="720"/>
         <w:rPr>
           <w:rFonts w:asciiTheme="majorBidi" w:hAnsiTheme="majorBidi" w:cstheme="majorBidi"/>
           <w:i/>
           <w:iCs/>
-          <w:color w:val="000000" w:themeColor="text1"/>
-          <w:sz w:val="22"/>
-          <w:szCs w:val="22"/>
-        </w:rPr>
-        <w:t>=Domain</w:t>
-      </w:r>
-    </w:p>
-    <w:p>
-      <w:pPr>
-        <w:ind w:left="720"/>
+          <w:color w:val="000000"/>
+          <w:sz w:val="22"/>
+          <w:szCs w:val="22"/>
+        </w:rPr>
+      </w:pPr>
+      <w:r>
         <w:rPr>
           <w:rFonts w:asciiTheme="majorBidi" w:hAnsiTheme="majorBidi" w:cstheme="majorBidi"/>
           <w:i/>
           <w:iCs/>
-          <w:color w:val="000000"/>
-          <w:sz w:val="22"/>
-          <w:szCs w:val="22"/>
-        </w:rPr>
-      </w:pPr>
-      <w:r>
-        <w:rPr>
-          <w:rFonts w:asciiTheme="majorBidi" w:hAnsiTheme="majorBidi" w:cstheme="majorBidi"/>
-          <w:i/>
-          <w:iCs/>
-          <w:color w:val="000000" w:themeColor="text1"/>
-          <w:sz w:val="22"/>
-          <w:szCs w:val="22"/>
-        </w:rPr>
-        <w:t>name=</w:t>
-      </w:r>
-      <w:proofErr w:type="spellStart"/>
-      <w:r>
-        <w:rPr>
-          <w:rFonts w:asciiTheme="majorBidi" w:hAnsiTheme="majorBidi" w:cstheme="majorBidi"/>
-          <w:i/>
-          <w:iCs/>
-          <w:color w:val="000000" w:themeColor="text1"/>
-          <w:sz w:val="22"/>
-          <w:szCs w:val="22"/>
-        </w:rPr>
-        <w:t>Eukaryota</w:t>
-      </w:r>
-      <w:proofErr w:type="spellEnd"/>
+          <w:color w:val="000000" w:themeColor="text1"/>
+          <w:sz w:val="22"/>
+          <w:szCs w:val="22"/>
+        </w:rPr>
+        <w:t>name=Eukaryota</w:t>
+      </w:r>
     </w:p>
     <w:p>
       <w:pPr>
@@ -10359,27 +8805,7 @@
           <w:sz w:val="22"/>
           <w:szCs w:val="22"/>
         </w:rPr>
-        <w:t>‘</w:t>
-      </w:r>
-      <w:proofErr w:type="spellStart"/>
-      <w:r>
-        <w:rPr>
-          <w:rFonts w:asciiTheme="majorBidi" w:hAnsiTheme="majorBidi" w:cstheme="majorBidi"/>
-          <w:color w:val="000000" w:themeColor="text1"/>
-          <w:sz w:val="22"/>
-          <w:szCs w:val="22"/>
-        </w:rPr>
-        <w:t>hsp</w:t>
-      </w:r>
-      <w:proofErr w:type="spellEnd"/>
-      <w:r>
-        <w:rPr>
-          <w:rFonts w:asciiTheme="majorBidi" w:hAnsiTheme="majorBidi" w:cstheme="majorBidi"/>
-          <w:color w:val="000000" w:themeColor="text1"/>
-          <w:sz w:val="22"/>
-          <w:szCs w:val="22"/>
-        </w:rPr>
-        <w:t>’ for P-value and ’score’ for</w:t>
+        <w:t>‘hsp’ for P-value and ’score’ for</w:t>
       </w:r>
       <w:r>
         <w:rPr>
@@ -11348,27 +9774,7 @@
           <w:sz w:val="22"/>
           <w:szCs w:val="22"/>
         </w:rPr>
-        <w:t xml:space="preserve">: it is recommended only as an API with other tools, such as </w:t>
-      </w:r>
-      <w:proofErr w:type="spellStart"/>
-      <w:r>
-        <w:rPr>
-          <w:rFonts w:asciiTheme="majorBidi" w:hAnsiTheme="majorBidi" w:cstheme="majorBidi"/>
-          <w:color w:val="000000" w:themeColor="text1"/>
-          <w:sz w:val="22"/>
-          <w:szCs w:val="22"/>
-        </w:rPr>
-        <w:t>Cytoscape</w:t>
-      </w:r>
-      <w:proofErr w:type="spellEnd"/>
-      <w:r>
-        <w:rPr>
-          <w:rFonts w:asciiTheme="majorBidi" w:hAnsiTheme="majorBidi" w:cstheme="majorBidi"/>
-          <w:color w:val="000000" w:themeColor="text1"/>
-          <w:sz w:val="22"/>
-          <w:szCs w:val="22"/>
-        </w:rPr>
-        <w:t>, as it keeps only the minimal information needed to present a network (pairs of sequence names and similarity scores).</w:t>
+        <w:t>: it is recommended only as an API with other tools, such as Cytoscape, as it keeps only the minimal information needed to present a network (pairs of sequence names and similarity scores).</w:t>
       </w:r>
       <w:r>
         <w:rPr>
@@ -11705,16 +10111,7 @@
           <w:sz w:val="22"/>
           <w:szCs w:val="22"/>
         </w:rPr>
-        <w:t>Set the</w:t>
-      </w:r>
-      <w:r>
-        <w:rPr>
-          <w:rFonts w:asciiTheme="majorBidi" w:hAnsiTheme="majorBidi" w:cstheme="majorBidi"/>
-          <w:color w:val="000000" w:themeColor="text1"/>
-          <w:sz w:val="22"/>
-          <w:szCs w:val="22"/>
-        </w:rPr>
-        <w:t xml:space="preserve"> offset angle between the left and right images (by default, it is 4 degrees).</w:t>
+        <w:t>Set the offset angle between the left and right images (by default, it is 4 degrees).</w:t>
       </w:r>
     </w:p>
     <w:p>
@@ -11758,43 +10155,7 @@
           <w:sz w:val="22"/>
           <w:szCs w:val="22"/>
         </w:rPr>
-        <w:t xml:space="preserve">When changing </w:t>
-      </w:r>
-      <w:r>
-        <w:rPr>
-          <w:rFonts w:asciiTheme="majorBidi" w:hAnsiTheme="majorBidi" w:cstheme="majorBidi"/>
-          <w:color w:val="000000"/>
-          <w:sz w:val="22"/>
-          <w:szCs w:val="22"/>
-        </w:rPr>
-        <w:t xml:space="preserve">the </w:t>
-      </w:r>
-      <w:r>
-        <w:rPr>
-          <w:rFonts w:asciiTheme="majorBidi" w:hAnsiTheme="majorBidi" w:cstheme="majorBidi"/>
-          <w:color w:val="000000"/>
-          <w:sz w:val="22"/>
-          <w:szCs w:val="22"/>
-        </w:rPr>
-        <w:t xml:space="preserve">main </w:t>
-      </w:r>
-      <w:r>
-        <w:rPr>
-          <w:rFonts w:asciiTheme="majorBidi" w:hAnsiTheme="majorBidi" w:cstheme="majorBidi"/>
-          <w:color w:val="000000"/>
-          <w:sz w:val="22"/>
-          <w:szCs w:val="22"/>
-        </w:rPr>
-        <w:t>graph presentation</w:t>
-      </w:r>
-      <w:r>
-        <w:rPr>
-          <w:rFonts w:asciiTheme="majorBidi" w:hAnsiTheme="majorBidi" w:cstheme="majorBidi"/>
-          <w:color w:val="000000"/>
-          <w:sz w:val="22"/>
-          <w:szCs w:val="22"/>
-        </w:rPr>
-        <w:t xml:space="preserve"> (rotating, changing coloring or grouping-category, etc.), it</w:t>
+        <w:t>When changing the main graph presentation (rotating, changing coloring or grouping-category, etc.), it</w:t>
       </w:r>
       <w:r>
         <w:rPr>
@@ -12017,27 +10378,7 @@
           <w:sz w:val="22"/>
           <w:szCs w:val="22"/>
         </w:rPr>
-        <w:t xml:space="preserve">Saves the stereo pair as one image in one of the </w:t>
-      </w:r>
-      <w:proofErr w:type="gramStart"/>
-      <w:r>
-        <w:rPr>
-          <w:rFonts w:asciiTheme="majorBidi" w:hAnsiTheme="majorBidi" w:cstheme="majorBidi"/>
-          <w:color w:val="000000" w:themeColor="text1"/>
-          <w:sz w:val="22"/>
-          <w:szCs w:val="22"/>
-        </w:rPr>
-        <w:t>above mentioned</w:t>
-      </w:r>
-      <w:proofErr w:type="gramEnd"/>
-      <w:r>
-        <w:rPr>
-          <w:rFonts w:asciiTheme="majorBidi" w:hAnsiTheme="majorBidi" w:cstheme="majorBidi"/>
-          <w:color w:val="000000" w:themeColor="text1"/>
-          <w:sz w:val="22"/>
-          <w:szCs w:val="22"/>
-        </w:rPr>
-        <w:t xml:space="preserve"> formats.</w:t>
+        <w:t>Saves the stereo pair as one image in one of the above mentioned formats.</w:t>
       </w:r>
     </w:p>
     <w:p>
@@ -12160,7 +10501,6 @@
           <w:szCs w:val="22"/>
         </w:rPr>
       </w:pPr>
-      <w:proofErr w:type="spellStart"/>
       <w:r>
         <w:rPr>
           <w:rFonts w:asciiTheme="majorBidi" w:hAnsiTheme="majorBidi" w:cstheme="majorBidi"/>
@@ -12170,35 +10510,14 @@
         </w:rPr>
         <w:t>Fruchterman-Reingold</w:t>
       </w:r>
-      <w:proofErr w:type="spellEnd"/>
-      <w:r>
-        <w:rPr>
-          <w:rFonts w:asciiTheme="majorBidi" w:hAnsiTheme="majorBidi" w:cstheme="majorBidi"/>
-          <w:color w:val="000000" w:themeColor="text1"/>
-          <w:sz w:val="22"/>
-          <w:szCs w:val="22"/>
-        </w:rPr>
-        <w:t xml:space="preserve">: Opens a dialog window, allowing the user to configure the parameters that are used while clustering the sequences using the </w:t>
-      </w:r>
-      <w:proofErr w:type="spellStart"/>
-      <w:r>
-        <w:rPr>
-          <w:rFonts w:asciiTheme="majorBidi" w:hAnsiTheme="majorBidi" w:cstheme="majorBidi"/>
-          <w:color w:val="000000" w:themeColor="text1"/>
-          <w:sz w:val="22"/>
-          <w:szCs w:val="22"/>
-        </w:rPr>
-        <w:t>Fruchterman-Reingold</w:t>
-      </w:r>
-      <w:proofErr w:type="spellEnd"/>
-      <w:r>
-        <w:rPr>
-          <w:rFonts w:asciiTheme="majorBidi" w:hAnsiTheme="majorBidi" w:cstheme="majorBidi"/>
-          <w:color w:val="000000" w:themeColor="text1"/>
-          <w:sz w:val="22"/>
-          <w:szCs w:val="22"/>
-        </w:rPr>
-        <w:t xml:space="preserve"> graph layout (a detailed explanation of all the parameters is found in the command-line tool section).</w:t>
+      <w:r>
+        <w:rPr>
+          <w:rFonts w:asciiTheme="majorBidi" w:hAnsiTheme="majorBidi" w:cstheme="majorBidi"/>
+          <w:color w:val="000000" w:themeColor="text1"/>
+          <w:sz w:val="22"/>
+          <w:szCs w:val="22"/>
+        </w:rPr>
+        <w:t>: Opens a dialog window, allowing the user to configure the parameters that are used while clustering the sequences using the Fruchterman-Reingold graph layout (a detailed explanation of all the parameters is found in the command-line tool section).</w:t>
       </w:r>
     </w:p>
     <w:p>
@@ -12953,47 +11272,7 @@
           <w:sz w:val="22"/>
           <w:szCs w:val="22"/>
         </w:rPr>
-        <w:t>‘OS=</w:t>
-      </w:r>
-      <w:proofErr w:type="spellStart"/>
-      <w:r>
-        <w:rPr>
-          <w:rFonts w:asciiTheme="majorBidi" w:hAnsiTheme="majorBidi" w:cstheme="majorBidi"/>
-          <w:color w:val="000000" w:themeColor="text1"/>
-          <w:sz w:val="22"/>
-          <w:szCs w:val="22"/>
-        </w:rPr>
-        <w:t>organism_name</w:t>
-      </w:r>
-      <w:proofErr w:type="spellEnd"/>
-      <w:r>
-        <w:rPr>
-          <w:rFonts w:asciiTheme="majorBidi" w:hAnsiTheme="majorBidi" w:cstheme="majorBidi"/>
-          <w:color w:val="000000" w:themeColor="text1"/>
-          <w:sz w:val="22"/>
-          <w:szCs w:val="22"/>
-        </w:rPr>
-        <w:t xml:space="preserve">’ as obtained by the </w:t>
-      </w:r>
-      <w:proofErr w:type="spellStart"/>
-      <w:r>
-        <w:rPr>
-          <w:rFonts w:asciiTheme="majorBidi" w:hAnsiTheme="majorBidi" w:cstheme="majorBidi"/>
-          <w:color w:val="000000" w:themeColor="text1"/>
-          <w:sz w:val="22"/>
-          <w:szCs w:val="22"/>
-        </w:rPr>
-        <w:t>UniProt</w:t>
-      </w:r>
-      <w:proofErr w:type="spellEnd"/>
-      <w:r>
-        <w:rPr>
-          <w:rFonts w:asciiTheme="majorBidi" w:hAnsiTheme="majorBidi" w:cstheme="majorBidi"/>
-          <w:color w:val="000000" w:themeColor="text1"/>
-          <w:sz w:val="22"/>
-          <w:szCs w:val="22"/>
-        </w:rPr>
-        <w:t xml:space="preserve"> database.</w:t>
+        <w:t>‘OS=organism_name’ as obtained by the UniProt database.</w:t>
       </w:r>
     </w:p>
     <w:p>
@@ -14652,27 +12931,7 @@
           <w:sz w:val="22"/>
           <w:szCs w:val="22"/>
         </w:rPr>
-        <w:t xml:space="preserve">Another </w:t>
-      </w:r>
-      <w:proofErr w:type="gramStart"/>
-      <w:r>
-        <w:rPr>
-          <w:rFonts w:asciiTheme="majorBidi" w:hAnsiTheme="majorBidi" w:cstheme="majorBidi"/>
-          <w:color w:val="000000" w:themeColor="text1"/>
-          <w:sz w:val="22"/>
-          <w:szCs w:val="22"/>
-        </w:rPr>
-        <w:t>click</w:t>
-      </w:r>
-      <w:proofErr w:type="gramEnd"/>
-      <w:r>
-        <w:rPr>
-          <w:rFonts w:asciiTheme="majorBidi" w:hAnsiTheme="majorBidi" w:cstheme="majorBidi"/>
-          <w:color w:val="000000" w:themeColor="text1"/>
-          <w:sz w:val="22"/>
-          <w:szCs w:val="22"/>
-        </w:rPr>
-        <w:t xml:space="preserve"> on a selected point will deselect it.</w:t>
+        <w:t>Another click on a selected point will deselect it.</w:t>
       </w:r>
     </w:p>
     <w:p>
@@ -16586,19 +14845,8 @@
           <w:sz w:val="22"/>
           <w:szCs w:val="22"/>
         </w:rPr>
-        <w:t xml:space="preserve">Hide </w:t>
-      </w:r>
-      <w:proofErr w:type="spellStart"/>
-      <w:r>
-        <w:rPr>
-          <w:rFonts w:asciiTheme="majorBidi" w:hAnsiTheme="majorBidi" w:cstheme="majorBidi"/>
-          <w:color w:val="942093"/>
-          <w:sz w:val="22"/>
-          <w:szCs w:val="22"/>
-        </w:rPr>
-        <w:t>singeltons</w:t>
-      </w:r>
-      <w:proofErr w:type="spellEnd"/>
+        <w:t>Hide singeltons</w:t>
+      </w:r>
       <w:r>
         <w:rPr>
           <w:rFonts w:asciiTheme="majorBidi" w:hAnsiTheme="majorBidi" w:cstheme="majorBidi"/>
@@ -17266,27 +15514,7 @@
           <w:sz w:val="22"/>
           <w:szCs w:val="22"/>
         </w:rPr>
-        <w:t>groups can be pre-defined in the CLANS input-file, using the &lt;</w:t>
-      </w:r>
-      <w:proofErr w:type="spellStart"/>
-      <w:r>
-        <w:rPr>
-          <w:rFonts w:asciiTheme="majorBidi" w:hAnsiTheme="majorBidi" w:cstheme="majorBidi"/>
-          <w:color w:val="000000" w:themeColor="text1"/>
-          <w:sz w:val="22"/>
-          <w:szCs w:val="22"/>
-        </w:rPr>
-        <w:t>seqgroups</w:t>
-      </w:r>
-      <w:proofErr w:type="spellEnd"/>
-      <w:r>
-        <w:rPr>
-          <w:rFonts w:asciiTheme="majorBidi" w:hAnsiTheme="majorBidi" w:cstheme="majorBidi"/>
-          <w:color w:val="000000" w:themeColor="text1"/>
-          <w:sz w:val="22"/>
-          <w:szCs w:val="22"/>
-        </w:rPr>
-        <w:t>&gt; block.</w:t>
+        <w:t>groups can be pre-defined in the CLANS input-file, using the &lt;seqgroups&gt; block.</w:t>
       </w:r>
     </w:p>
     <w:p>

</xml_diff>

<commit_message>
General nodes settings now take over any previous settings (at the category or group level). The exception is the color: in grouping-categories in which the nodes are assigned to groups, the groups' colors definition stay and the general color definition is not applied.
</commit_message>
<xml_diff>
--- a/clans/manual/Manual.docx
+++ b/clans/manual/Manual.docx
@@ -2803,7 +2803,25 @@
           <w:sz w:val="22"/>
           <w:szCs w:val="22"/>
         </w:rPr>
-        <w:t>The program implements a version of the Fruchterman-Reingold force directed graph layout</w:t>
+        <w:t xml:space="preserve">The program implements a version of the </w:t>
+      </w:r>
+      <w:proofErr w:type="spellStart"/>
+      <w:r>
+        <w:rPr>
+          <w:rFonts w:asciiTheme="minorBidi" w:hAnsiTheme="minorBidi" w:cstheme="minorBidi"/>
+          <w:sz w:val="22"/>
+          <w:szCs w:val="22"/>
+        </w:rPr>
+        <w:t>Fruchterman-Reingold</w:t>
+      </w:r>
+      <w:proofErr w:type="spellEnd"/>
+      <w:r>
+        <w:rPr>
+          <w:rFonts w:asciiTheme="minorBidi" w:hAnsiTheme="minorBidi" w:cstheme="minorBidi"/>
+          <w:sz w:val="22"/>
+          <w:szCs w:val="22"/>
+        </w:rPr>
+        <w:t xml:space="preserve"> force directed graph layout</w:t>
       </w:r>
       <w:r>
         <w:rPr>
@@ -2997,7 +3015,25 @@
           <w:sz w:val="22"/>
           <w:szCs w:val="22"/>
         </w:rPr>
-        <w:t xml:space="preserve">(default mode), which gets a matrix of sequence similarities and displays them as a dynamic graph using the Fruchterman-Reingold force-directed layout. </w:t>
+        <w:t xml:space="preserve">(default mode), which gets a matrix of sequence similarities and displays them as a dynamic graph using the </w:t>
+      </w:r>
+      <w:proofErr w:type="spellStart"/>
+      <w:r>
+        <w:rPr>
+          <w:rFonts w:asciiTheme="majorBidi" w:hAnsiTheme="majorBidi" w:cstheme="majorBidi"/>
+          <w:sz w:val="22"/>
+          <w:szCs w:val="22"/>
+        </w:rPr>
+        <w:t>Fruchterman-Reingold</w:t>
+      </w:r>
+      <w:proofErr w:type="spellEnd"/>
+      <w:r>
+        <w:rPr>
+          <w:rFonts w:asciiTheme="majorBidi" w:hAnsiTheme="majorBidi" w:cstheme="majorBidi"/>
+          <w:sz w:val="22"/>
+          <w:szCs w:val="22"/>
+        </w:rPr>
+        <w:t xml:space="preserve"> force-directed layout. </w:t>
       </w:r>
     </w:p>
     <w:p>
@@ -3051,7 +3087,43 @@
           <w:sz w:val="22"/>
           <w:szCs w:val="22"/>
         </w:rPr>
-        <w:t xml:space="preserve"> (executed using the ‘-nogui’ flag), which can be used to obtain a matrix of sequence similarities by running all-against-all BLAST search. In addition, it can run the Fruchterman-Reingold force-directed graph layout for a defined number of iterations and save the results in a clans-formatted file which can later be loaded and presented in the visualization tool. This is recommended for large datasets (&gt;5000 sequences, depending on the computer resources), in which the clustering process is slow and there is no advantage in visualizing it.</w:t>
+        <w:t xml:space="preserve"> (executed using the ‘-</w:t>
+      </w:r>
+      <w:proofErr w:type="spellStart"/>
+      <w:r>
+        <w:rPr>
+          <w:rFonts w:asciiTheme="majorBidi" w:hAnsiTheme="majorBidi" w:cstheme="majorBidi"/>
+          <w:sz w:val="22"/>
+          <w:szCs w:val="22"/>
+        </w:rPr>
+        <w:t>nogui</w:t>
+      </w:r>
+      <w:proofErr w:type="spellEnd"/>
+      <w:r>
+        <w:rPr>
+          <w:rFonts w:asciiTheme="majorBidi" w:hAnsiTheme="majorBidi" w:cstheme="majorBidi"/>
+          <w:sz w:val="22"/>
+          <w:szCs w:val="22"/>
+        </w:rPr>
+        <w:t xml:space="preserve">’ flag), which can be used to obtain a matrix of sequence similarities by running all-against-all BLAST search. In addition, it can run the </w:t>
+      </w:r>
+      <w:proofErr w:type="spellStart"/>
+      <w:r>
+        <w:rPr>
+          <w:rFonts w:asciiTheme="majorBidi" w:hAnsiTheme="majorBidi" w:cstheme="majorBidi"/>
+          <w:sz w:val="22"/>
+          <w:szCs w:val="22"/>
+        </w:rPr>
+        <w:t>Fruchterman-Reingold</w:t>
+      </w:r>
+      <w:proofErr w:type="spellEnd"/>
+      <w:r>
+        <w:rPr>
+          <w:rFonts w:asciiTheme="majorBidi" w:hAnsiTheme="majorBidi" w:cstheme="majorBidi"/>
+          <w:sz w:val="22"/>
+          <w:szCs w:val="22"/>
+        </w:rPr>
+        <w:t xml:space="preserve"> force-directed graph layout for a defined number of iterations and save the results in a clans-formatted file which can later be loaded and presented in the visualization tool. This is recommended for large datasets (&gt;5000 sequences, depending on the computer resources), in which the clustering process is slow and there is no advantage in visualizing it.</w:t>
       </w:r>
     </w:p>
     <w:p>
@@ -3221,8 +3293,27 @@
           <w:sz w:val="22"/>
           <w:szCs w:val="22"/>
         </w:rPr>
-        <w:t xml:space="preserve">Create a clean conda environment: </w:t>
-      </w:r>
+        <w:t xml:space="preserve">Create a clean </w:t>
+      </w:r>
+      <w:proofErr w:type="spellStart"/>
+      <w:r>
+        <w:rPr>
+          <w:rFonts w:asciiTheme="majorBidi" w:hAnsiTheme="majorBidi" w:cstheme="majorBidi"/>
+          <w:sz w:val="22"/>
+          <w:szCs w:val="22"/>
+        </w:rPr>
+        <w:t>conda</w:t>
+      </w:r>
+      <w:proofErr w:type="spellEnd"/>
+      <w:r>
+        <w:rPr>
+          <w:rFonts w:asciiTheme="majorBidi" w:hAnsiTheme="majorBidi" w:cstheme="majorBidi"/>
+          <w:sz w:val="22"/>
+          <w:szCs w:val="22"/>
+        </w:rPr>
+        <w:t xml:space="preserve"> environment: </w:t>
+      </w:r>
+      <w:proofErr w:type="spellStart"/>
       <w:r>
         <w:rPr>
           <w:rFonts w:asciiTheme="majorBidi" w:hAnsiTheme="majorBidi" w:cstheme="majorBidi"/>
@@ -3231,7 +3322,18 @@
           <w:sz w:val="22"/>
           <w:szCs w:val="22"/>
         </w:rPr>
-        <w:t xml:space="preserve">conda create -n </w:t>
+        <w:t>conda</w:t>
+      </w:r>
+      <w:proofErr w:type="spellEnd"/>
+      <w:r>
+        <w:rPr>
+          <w:rFonts w:asciiTheme="majorBidi" w:hAnsiTheme="majorBidi" w:cstheme="majorBidi"/>
+          <w:i/>
+          <w:iCs/>
+          <w:sz w:val="22"/>
+          <w:szCs w:val="22"/>
+        </w:rPr>
+        <w:t xml:space="preserve"> create -n </w:t>
       </w:r>
       <w:r>
         <w:rPr>
@@ -3269,6 +3371,7 @@
         </w:rPr>
         <w:t xml:space="preserve">Activate the newly created environment: </w:t>
       </w:r>
+      <w:proofErr w:type="spellStart"/>
       <w:r>
         <w:rPr>
           <w:rFonts w:asciiTheme="majorBidi" w:hAnsiTheme="majorBidi" w:cstheme="majorBidi"/>
@@ -3278,7 +3381,19 @@
           <w:sz w:val="22"/>
           <w:szCs w:val="22"/>
         </w:rPr>
-        <w:t>conda activate clans_2_0</w:t>
+        <w:t>conda</w:t>
+      </w:r>
+      <w:proofErr w:type="spellEnd"/>
+      <w:r>
+        <w:rPr>
+          <w:rFonts w:asciiTheme="majorBidi" w:hAnsiTheme="majorBidi" w:cstheme="majorBidi"/>
+          <w:i/>
+          <w:iCs/>
+          <w:color w:val="000000"/>
+          <w:sz w:val="22"/>
+          <w:szCs w:val="22"/>
+        </w:rPr>
+        <w:t xml:space="preserve"> activate clans_2_0</w:t>
       </w:r>
     </w:p>
     <w:p>
@@ -3301,7 +3416,25 @@
           <w:sz w:val="22"/>
           <w:szCs w:val="22"/>
         </w:rPr>
-        <w:t>Install the clans package from Anaconda repository by using the following command:</w:t>
+        <w:t xml:space="preserve">Install the </w:t>
+      </w:r>
+      <w:proofErr w:type="gramStart"/>
+      <w:r>
+        <w:rPr>
+          <w:rFonts w:asciiTheme="majorBidi" w:hAnsiTheme="majorBidi" w:cstheme="majorBidi"/>
+          <w:sz w:val="22"/>
+          <w:szCs w:val="22"/>
+        </w:rPr>
+        <w:t>clans</w:t>
+      </w:r>
+      <w:proofErr w:type="gramEnd"/>
+      <w:r>
+        <w:rPr>
+          <w:rFonts w:asciiTheme="majorBidi" w:hAnsiTheme="majorBidi" w:cstheme="majorBidi"/>
+          <w:sz w:val="22"/>
+          <w:szCs w:val="22"/>
+        </w:rPr>
+        <w:t xml:space="preserve"> package from Anaconda repository by using the following command:</w:t>
       </w:r>
     </w:p>
     <w:p>
@@ -3315,6 +3448,7 @@
           <w:szCs w:val="22"/>
         </w:rPr>
       </w:pPr>
+      <w:proofErr w:type="spellStart"/>
       <w:r>
         <w:rPr>
           <w:rFonts w:asciiTheme="minorHAnsi" w:hAnsiTheme="minorHAnsi" w:cstheme="minorHAnsi"/>
@@ -3323,7 +3457,62 @@
           <w:color w:val="000000"/>
           <w:lang w:val="en-GB"/>
         </w:rPr>
-        <w:t>conda install -c inbalpaz clans -c defaults -c conda-forge</w:t>
+        <w:t>conda</w:t>
+      </w:r>
+      <w:proofErr w:type="spellEnd"/>
+      <w:r>
+        <w:rPr>
+          <w:rFonts w:asciiTheme="minorHAnsi" w:hAnsiTheme="minorHAnsi" w:cstheme="minorHAnsi"/>
+          <w:i/>
+          <w:iCs/>
+          <w:color w:val="000000"/>
+          <w:lang w:val="en-GB"/>
+        </w:rPr>
+        <w:t xml:space="preserve"> install -c </w:t>
+      </w:r>
+      <w:proofErr w:type="spellStart"/>
+      <w:r>
+        <w:rPr>
+          <w:rFonts w:asciiTheme="minorHAnsi" w:hAnsiTheme="minorHAnsi" w:cstheme="minorHAnsi"/>
+          <w:i/>
+          <w:iCs/>
+          <w:color w:val="000000"/>
+          <w:lang w:val="en-GB"/>
+        </w:rPr>
+        <w:t>inbalpaz</w:t>
+      </w:r>
+      <w:proofErr w:type="spellEnd"/>
+      <w:r>
+        <w:rPr>
+          <w:rFonts w:asciiTheme="minorHAnsi" w:hAnsiTheme="minorHAnsi" w:cstheme="minorHAnsi"/>
+          <w:i/>
+          <w:iCs/>
+          <w:color w:val="000000"/>
+          <w:lang w:val="en-GB"/>
+        </w:rPr>
+        <w:t xml:space="preserve"> clans -c defaults -c </w:t>
+      </w:r>
+      <w:proofErr w:type="spellStart"/>
+      <w:r>
+        <w:rPr>
+          <w:rFonts w:asciiTheme="minorHAnsi" w:hAnsiTheme="minorHAnsi" w:cstheme="minorHAnsi"/>
+          <w:i/>
+          <w:iCs/>
+          <w:color w:val="000000"/>
+          <w:lang w:val="en-GB"/>
+        </w:rPr>
+        <w:t>conda</w:t>
+      </w:r>
+      <w:proofErr w:type="spellEnd"/>
+      <w:r>
+        <w:rPr>
+          <w:rFonts w:asciiTheme="minorHAnsi" w:hAnsiTheme="minorHAnsi" w:cstheme="minorHAnsi"/>
+          <w:i/>
+          <w:iCs/>
+          <w:color w:val="000000"/>
+          <w:lang w:val="en-GB"/>
+        </w:rPr>
+        <w:t>-forge</w:t>
       </w:r>
     </w:p>
     <w:p>
@@ -3371,8 +3560,19 @@
           <w:szCs w:val="22"/>
           <w:u w:val="single"/>
         </w:rPr>
-        <w:t xml:space="preserve"> using conda</w:t>
-      </w:r>
+        <w:t xml:space="preserve"> using </w:t>
+      </w:r>
+      <w:proofErr w:type="spellStart"/>
+      <w:r>
+        <w:rPr>
+          <w:rFonts w:asciiTheme="majorBidi" w:hAnsiTheme="majorBidi" w:cstheme="majorBidi"/>
+          <w:sz w:val="22"/>
+          <w:szCs w:val="22"/>
+          <w:u w:val="single"/>
+        </w:rPr>
+        <w:t>conda</w:t>
+      </w:r>
+      <w:proofErr w:type="spellEnd"/>
       <w:r>
         <w:rPr>
           <w:rFonts w:asciiTheme="majorBidi" w:hAnsiTheme="majorBidi" w:cstheme="majorBidi"/>
@@ -3483,7 +3683,29 @@
           <w:szCs w:val="22"/>
           <w:lang w:val="en-GB"/>
         </w:rPr>
-        <w:t xml:space="preserve">Create a new conda environment using the ‘clans_2_0.yml’ file (located in the root directory of CLANS) </w:t>
+        <w:t xml:space="preserve">Create a new </w:t>
+      </w:r>
+      <w:proofErr w:type="spellStart"/>
+      <w:r>
+        <w:rPr>
+          <w:rFonts w:asciiTheme="majorBidi" w:hAnsiTheme="majorBidi" w:cstheme="majorBidi"/>
+          <w:color w:val="000000"/>
+          <w:sz w:val="22"/>
+          <w:szCs w:val="22"/>
+          <w:lang w:val="en-GB"/>
+        </w:rPr>
+        <w:t>conda</w:t>
+      </w:r>
+      <w:proofErr w:type="spellEnd"/>
+      <w:r>
+        <w:rPr>
+          <w:rFonts w:asciiTheme="majorBidi" w:hAnsiTheme="majorBidi" w:cstheme="majorBidi"/>
+          <w:color w:val="000000"/>
+          <w:sz w:val="22"/>
+          <w:szCs w:val="22"/>
+          <w:lang w:val="en-GB"/>
+        </w:rPr>
+        <w:t xml:space="preserve"> environment using the ‘clans_2_0.yml’ file (located in the root directory of CLANS) </w:t>
       </w:r>
       <w:r>
         <w:rPr>
@@ -3520,6 +3742,7 @@
           <w:szCs w:val="22"/>
         </w:rPr>
       </w:pPr>
+      <w:proofErr w:type="spellStart"/>
       <w:r>
         <w:rPr>
           <w:rFonts w:asciiTheme="majorBidi" w:hAnsiTheme="majorBidi" w:cstheme="majorBidi"/>
@@ -3540,7 +3763,19 @@
           <w:sz w:val="22"/>
           <w:szCs w:val="22"/>
         </w:rPr>
-        <w:t>onda env create -f clans_2_0.yml</w:t>
+        <w:t>onda</w:t>
+      </w:r>
+      <w:proofErr w:type="spellEnd"/>
+      <w:r>
+        <w:rPr>
+          <w:rFonts w:asciiTheme="majorBidi" w:hAnsiTheme="majorBidi" w:cstheme="majorBidi"/>
+          <w:i/>
+          <w:iCs/>
+          <w:color w:val="000000"/>
+          <w:sz w:val="22"/>
+          <w:szCs w:val="22"/>
+        </w:rPr>
+        <w:t xml:space="preserve"> env create -f clans_2_0.yml</w:t>
       </w:r>
     </w:p>
     <w:p>
@@ -3567,6 +3802,7 @@
         </w:rPr>
         <w:t xml:space="preserve">Activate the newly created environment: </w:t>
       </w:r>
+      <w:proofErr w:type="spellStart"/>
       <w:r>
         <w:rPr>
           <w:rFonts w:asciiTheme="majorBidi" w:hAnsiTheme="majorBidi" w:cstheme="majorBidi"/>
@@ -3576,7 +3812,19 @@
           <w:sz w:val="22"/>
           <w:szCs w:val="22"/>
         </w:rPr>
-        <w:t>conda activate clans_2_0</w:t>
+        <w:t>conda</w:t>
+      </w:r>
+      <w:proofErr w:type="spellEnd"/>
+      <w:r>
+        <w:rPr>
+          <w:rFonts w:asciiTheme="majorBidi" w:hAnsiTheme="majorBidi" w:cstheme="majorBidi"/>
+          <w:i/>
+          <w:iCs/>
+          <w:color w:val="000000"/>
+          <w:sz w:val="22"/>
+          <w:szCs w:val="22"/>
+        </w:rPr>
+        <w:t xml:space="preserve"> activate clans_2_0</w:t>
       </w:r>
     </w:p>
     <w:p>
@@ -3630,7 +3878,27 @@
           <w:sz w:val="22"/>
           <w:szCs w:val="22"/>
         </w:rPr>
-        <w:t xml:space="preserve"> is executed using the ‘-nogui’ flag option. It</w:t>
+        <w:t xml:space="preserve"> is executed using the ‘-</w:t>
+      </w:r>
+      <w:proofErr w:type="spellStart"/>
+      <w:r>
+        <w:rPr>
+          <w:rFonts w:asciiTheme="majorBidi" w:hAnsiTheme="majorBidi" w:cstheme="majorBidi"/>
+          <w:color w:val="000000" w:themeColor="text1"/>
+          <w:sz w:val="22"/>
+          <w:szCs w:val="22"/>
+        </w:rPr>
+        <w:t>nogui</w:t>
+      </w:r>
+      <w:proofErr w:type="spellEnd"/>
+      <w:r>
+        <w:rPr>
+          <w:rFonts w:asciiTheme="majorBidi" w:hAnsiTheme="majorBidi" w:cstheme="majorBidi"/>
+          <w:color w:val="000000" w:themeColor="text1"/>
+          <w:sz w:val="22"/>
+          <w:szCs w:val="22"/>
+        </w:rPr>
+        <w:t>’ flag option. It</w:t>
       </w:r>
       <w:r>
         <w:rPr>
@@ -3714,7 +3982,29 @@
           <w:szCs w:val="22"/>
           <w:lang w:val="en-GB"/>
         </w:rPr>
-        <w:t>clans_2_0 conda environment, type:</w:t>
+        <w:t xml:space="preserve">clans_2_0 </w:t>
+      </w:r>
+      <w:proofErr w:type="spellStart"/>
+      <w:r>
+        <w:rPr>
+          <w:rFonts w:asciiTheme="majorBidi" w:hAnsiTheme="majorBidi" w:cstheme="majorBidi"/>
+          <w:color w:val="000000"/>
+          <w:sz w:val="22"/>
+          <w:szCs w:val="22"/>
+          <w:lang w:val="en-GB"/>
+        </w:rPr>
+        <w:t>conda</w:t>
+      </w:r>
+      <w:proofErr w:type="spellEnd"/>
+      <w:r>
+        <w:rPr>
+          <w:rFonts w:asciiTheme="majorBidi" w:hAnsiTheme="majorBidi" w:cstheme="majorBidi"/>
+          <w:color w:val="000000"/>
+          <w:sz w:val="22"/>
+          <w:szCs w:val="22"/>
+          <w:lang w:val="en-GB"/>
+        </w:rPr>
+        <w:t xml:space="preserve"> environment, type:</w:t>
       </w:r>
     </w:p>
     <w:p>
@@ -3765,8 +4055,9 @@
           <w:szCs w:val="22"/>
           <w:lang w:val="en-GB"/>
         </w:rPr>
-        <w:t xml:space="preserve"> -nogui</w:t>
-      </w:r>
+        <w:t xml:space="preserve"> -</w:t>
+      </w:r>
+      <w:proofErr w:type="spellStart"/>
       <w:r>
         <w:rPr>
           <w:rFonts w:asciiTheme="majorBidi" w:hAnsiTheme="majorBidi" w:cstheme="majorBidi"/>
@@ -3777,7 +4068,124 @@
           <w:szCs w:val="22"/>
           <w:lang w:val="en-GB"/>
         </w:rPr>
-        <w:t xml:space="preserve"> -infile &lt;fasta_file_path&gt; -saveto &lt;destination_file_path&gt; [options]</w:t>
+        <w:t>nogui</w:t>
+      </w:r>
+      <w:proofErr w:type="spellEnd"/>
+      <w:r>
+        <w:rPr>
+          <w:rFonts w:asciiTheme="majorBidi" w:hAnsiTheme="majorBidi" w:cstheme="majorBidi"/>
+          <w:i/>
+          <w:iCs/>
+          <w:color w:val="000000"/>
+          <w:sz w:val="22"/>
+          <w:szCs w:val="22"/>
+          <w:lang w:val="en-GB"/>
+        </w:rPr>
+        <w:t xml:space="preserve"> -</w:t>
+      </w:r>
+      <w:proofErr w:type="spellStart"/>
+      <w:r>
+        <w:rPr>
+          <w:rFonts w:asciiTheme="majorBidi" w:hAnsiTheme="majorBidi" w:cstheme="majorBidi"/>
+          <w:i/>
+          <w:iCs/>
+          <w:color w:val="000000"/>
+          <w:sz w:val="22"/>
+          <w:szCs w:val="22"/>
+          <w:lang w:val="en-GB"/>
+        </w:rPr>
+        <w:t>infile</w:t>
+      </w:r>
+      <w:proofErr w:type="spellEnd"/>
+      <w:r>
+        <w:rPr>
+          <w:rFonts w:asciiTheme="majorBidi" w:hAnsiTheme="majorBidi" w:cstheme="majorBidi"/>
+          <w:i/>
+          <w:iCs/>
+          <w:color w:val="000000"/>
+          <w:sz w:val="22"/>
+          <w:szCs w:val="22"/>
+          <w:lang w:val="en-GB"/>
+        </w:rPr>
+        <w:t xml:space="preserve"> &lt;</w:t>
+      </w:r>
+      <w:proofErr w:type="spellStart"/>
+      <w:r>
+        <w:rPr>
+          <w:rFonts w:asciiTheme="majorBidi" w:hAnsiTheme="majorBidi" w:cstheme="majorBidi"/>
+          <w:i/>
+          <w:iCs/>
+          <w:color w:val="000000"/>
+          <w:sz w:val="22"/>
+          <w:szCs w:val="22"/>
+          <w:lang w:val="en-GB"/>
+        </w:rPr>
+        <w:t>fasta_file_path</w:t>
+      </w:r>
+      <w:proofErr w:type="spellEnd"/>
+      <w:r>
+        <w:rPr>
+          <w:rFonts w:asciiTheme="majorBidi" w:hAnsiTheme="majorBidi" w:cstheme="majorBidi"/>
+          <w:i/>
+          <w:iCs/>
+          <w:color w:val="000000"/>
+          <w:sz w:val="22"/>
+          <w:szCs w:val="22"/>
+          <w:lang w:val="en-GB"/>
+        </w:rPr>
+        <w:t>&gt; -</w:t>
+      </w:r>
+      <w:proofErr w:type="spellStart"/>
+      <w:r>
+        <w:rPr>
+          <w:rFonts w:asciiTheme="majorBidi" w:hAnsiTheme="majorBidi" w:cstheme="majorBidi"/>
+          <w:i/>
+          <w:iCs/>
+          <w:color w:val="000000"/>
+          <w:sz w:val="22"/>
+          <w:szCs w:val="22"/>
+          <w:lang w:val="en-GB"/>
+        </w:rPr>
+        <w:t>saveto</w:t>
+      </w:r>
+      <w:proofErr w:type="spellEnd"/>
+      <w:r>
+        <w:rPr>
+          <w:rFonts w:asciiTheme="majorBidi" w:hAnsiTheme="majorBidi" w:cstheme="majorBidi"/>
+          <w:i/>
+          <w:iCs/>
+          <w:color w:val="000000"/>
+          <w:sz w:val="22"/>
+          <w:szCs w:val="22"/>
+          <w:lang w:val="en-GB"/>
+        </w:rPr>
+        <w:t xml:space="preserve"> &lt;</w:t>
+      </w:r>
+      <w:proofErr w:type="spellStart"/>
+      <w:r>
+        <w:rPr>
+          <w:rFonts w:asciiTheme="majorBidi" w:hAnsiTheme="majorBidi" w:cstheme="majorBidi"/>
+          <w:i/>
+          <w:iCs/>
+          <w:color w:val="000000"/>
+          <w:sz w:val="22"/>
+          <w:szCs w:val="22"/>
+          <w:lang w:val="en-GB"/>
+        </w:rPr>
+        <w:t>destination_file_path</w:t>
+      </w:r>
+      <w:proofErr w:type="spellEnd"/>
+      <w:r>
+        <w:rPr>
+          <w:rFonts w:asciiTheme="majorBidi" w:hAnsiTheme="majorBidi" w:cstheme="majorBidi"/>
+          <w:i/>
+          <w:iCs/>
+          <w:color w:val="000000"/>
+          <w:sz w:val="22"/>
+          <w:szCs w:val="22"/>
+          <w:lang w:val="en-GB"/>
+        </w:rPr>
+        <w:t>&gt; [options]</w:t>
       </w:r>
     </w:p>
     <w:p>
@@ -3889,8 +4297,9 @@
           <w:szCs w:val="22"/>
           <w:lang w:val="en-GB"/>
         </w:rPr>
-        <w:t xml:space="preserve">-nogui </w:t>
-      </w:r>
+        <w:t>-</w:t>
+      </w:r>
+      <w:proofErr w:type="spellStart"/>
       <w:r>
         <w:rPr>
           <w:rFonts w:asciiTheme="majorBidi" w:hAnsiTheme="majorBidi" w:cstheme="majorBidi"/>
@@ -3901,7 +4310,136 @@
           <w:szCs w:val="22"/>
           <w:lang w:val="en-GB"/>
         </w:rPr>
-        <w:t>-load &lt;network_file_path&gt; -dorounds &lt;number of iterations&gt; -saveto &lt;destination_file_path&gt; [options]</w:t>
+        <w:t>nogui</w:t>
+      </w:r>
+      <w:proofErr w:type="spellEnd"/>
+      <w:r>
+        <w:rPr>
+          <w:rFonts w:asciiTheme="majorBidi" w:hAnsiTheme="majorBidi" w:cstheme="majorBidi"/>
+          <w:i/>
+          <w:iCs/>
+          <w:color w:val="000000"/>
+          <w:sz w:val="22"/>
+          <w:szCs w:val="22"/>
+          <w:lang w:val="en-GB"/>
+        </w:rPr>
+        <w:t xml:space="preserve"> </w:t>
+      </w:r>
+      <w:r>
+        <w:rPr>
+          <w:rFonts w:asciiTheme="majorBidi" w:hAnsiTheme="majorBidi" w:cstheme="majorBidi"/>
+          <w:i/>
+          <w:iCs/>
+          <w:color w:val="000000"/>
+          <w:sz w:val="22"/>
+          <w:szCs w:val="22"/>
+          <w:lang w:val="en-GB"/>
+        </w:rPr>
+        <w:t>-load &lt;</w:t>
+      </w:r>
+      <w:proofErr w:type="spellStart"/>
+      <w:r>
+        <w:rPr>
+          <w:rFonts w:asciiTheme="majorBidi" w:hAnsiTheme="majorBidi" w:cstheme="majorBidi"/>
+          <w:i/>
+          <w:iCs/>
+          <w:color w:val="000000"/>
+          <w:sz w:val="22"/>
+          <w:szCs w:val="22"/>
+          <w:lang w:val="en-GB"/>
+        </w:rPr>
+        <w:t>network_file_path</w:t>
+      </w:r>
+      <w:proofErr w:type="spellEnd"/>
+      <w:r>
+        <w:rPr>
+          <w:rFonts w:asciiTheme="majorBidi" w:hAnsiTheme="majorBidi" w:cstheme="majorBidi"/>
+          <w:i/>
+          <w:iCs/>
+          <w:color w:val="000000"/>
+          <w:sz w:val="22"/>
+          <w:szCs w:val="22"/>
+          <w:lang w:val="en-GB"/>
+        </w:rPr>
+        <w:t>&gt; -</w:t>
+      </w:r>
+      <w:proofErr w:type="spellStart"/>
+      <w:r>
+        <w:rPr>
+          <w:rFonts w:asciiTheme="majorBidi" w:hAnsiTheme="majorBidi" w:cstheme="majorBidi"/>
+          <w:i/>
+          <w:iCs/>
+          <w:color w:val="000000"/>
+          <w:sz w:val="22"/>
+          <w:szCs w:val="22"/>
+          <w:lang w:val="en-GB"/>
+        </w:rPr>
+        <w:t>dorounds</w:t>
+      </w:r>
+      <w:proofErr w:type="spellEnd"/>
+      <w:r>
+        <w:rPr>
+          <w:rFonts w:asciiTheme="majorBidi" w:hAnsiTheme="majorBidi" w:cstheme="majorBidi"/>
+          <w:i/>
+          <w:iCs/>
+          <w:color w:val="000000"/>
+          <w:sz w:val="22"/>
+          <w:szCs w:val="22"/>
+          <w:lang w:val="en-GB"/>
+        </w:rPr>
+        <w:t xml:space="preserve"> &lt;number of iterations&gt; -</w:t>
+      </w:r>
+      <w:proofErr w:type="spellStart"/>
+      <w:r>
+        <w:rPr>
+          <w:rFonts w:asciiTheme="majorBidi" w:hAnsiTheme="majorBidi" w:cstheme="majorBidi"/>
+          <w:i/>
+          <w:iCs/>
+          <w:color w:val="000000"/>
+          <w:sz w:val="22"/>
+          <w:szCs w:val="22"/>
+          <w:lang w:val="en-GB"/>
+        </w:rPr>
+        <w:t>saveto</w:t>
+      </w:r>
+      <w:proofErr w:type="spellEnd"/>
+      <w:r>
+        <w:rPr>
+          <w:rFonts w:asciiTheme="majorBidi" w:hAnsiTheme="majorBidi" w:cstheme="majorBidi"/>
+          <w:i/>
+          <w:iCs/>
+          <w:color w:val="000000"/>
+          <w:sz w:val="22"/>
+          <w:szCs w:val="22"/>
+          <w:lang w:val="en-GB"/>
+        </w:rPr>
+        <w:t xml:space="preserve"> &lt;</w:t>
+      </w:r>
+      <w:proofErr w:type="spellStart"/>
+      <w:r>
+        <w:rPr>
+          <w:rFonts w:asciiTheme="majorBidi" w:hAnsiTheme="majorBidi" w:cstheme="majorBidi"/>
+          <w:i/>
+          <w:iCs/>
+          <w:color w:val="000000"/>
+          <w:sz w:val="22"/>
+          <w:szCs w:val="22"/>
+          <w:lang w:val="en-GB"/>
+        </w:rPr>
+        <w:t>destination_file_path</w:t>
+      </w:r>
+      <w:proofErr w:type="spellEnd"/>
+      <w:r>
+        <w:rPr>
+          <w:rFonts w:asciiTheme="majorBidi" w:hAnsiTheme="majorBidi" w:cstheme="majorBidi"/>
+          <w:i/>
+          <w:iCs/>
+          <w:color w:val="000000"/>
+          <w:sz w:val="22"/>
+          <w:szCs w:val="22"/>
+          <w:lang w:val="en-GB"/>
+        </w:rPr>
+        <w:t>&gt; [options]</w:t>
       </w:r>
     </w:p>
     <w:p>
@@ -3975,7 +4513,29 @@
           <w:szCs w:val="22"/>
           <w:lang w:val="en-GB"/>
         </w:rPr>
-        <w:t xml:space="preserve">-nogui: </w:t>
+        <w:t>-</w:t>
+      </w:r>
+      <w:proofErr w:type="spellStart"/>
+      <w:r>
+        <w:rPr>
+          <w:rFonts w:asciiTheme="majorBidi" w:hAnsiTheme="majorBidi" w:cstheme="majorBidi"/>
+          <w:color w:val="000000"/>
+          <w:sz w:val="22"/>
+          <w:szCs w:val="22"/>
+          <w:lang w:val="en-GB"/>
+        </w:rPr>
+        <w:t>nogui</w:t>
+      </w:r>
+      <w:proofErr w:type="spellEnd"/>
+      <w:r>
+        <w:rPr>
+          <w:rFonts w:asciiTheme="majorBidi" w:hAnsiTheme="majorBidi" w:cstheme="majorBidi"/>
+          <w:color w:val="000000"/>
+          <w:sz w:val="22"/>
+          <w:szCs w:val="22"/>
+          <w:lang w:val="en-GB"/>
+        </w:rPr>
+        <w:t xml:space="preserve">: </w:t>
       </w:r>
       <w:r>
         <w:rPr>
@@ -4031,7 +4591,51 @@
           <w:szCs w:val="22"/>
           <w:lang w:val="en-GB"/>
         </w:rPr>
-        <w:t>-infile &lt;fasta file path&gt;: a FASTA file input for BLAST search</w:t>
+        <w:t>-</w:t>
+      </w:r>
+      <w:proofErr w:type="spellStart"/>
+      <w:r>
+        <w:rPr>
+          <w:rFonts w:asciiTheme="majorBidi" w:hAnsiTheme="majorBidi" w:cstheme="majorBidi"/>
+          <w:color w:val="000000"/>
+          <w:sz w:val="22"/>
+          <w:szCs w:val="22"/>
+          <w:lang w:val="en-GB"/>
+        </w:rPr>
+        <w:t>infile</w:t>
+      </w:r>
+      <w:proofErr w:type="spellEnd"/>
+      <w:r>
+        <w:rPr>
+          <w:rFonts w:asciiTheme="majorBidi" w:hAnsiTheme="majorBidi" w:cstheme="majorBidi"/>
+          <w:color w:val="000000"/>
+          <w:sz w:val="22"/>
+          <w:szCs w:val="22"/>
+          <w:lang w:val="en-GB"/>
+        </w:rPr>
+        <w:t xml:space="preserve"> &lt;</w:t>
+      </w:r>
+      <w:proofErr w:type="spellStart"/>
+      <w:r>
+        <w:rPr>
+          <w:rFonts w:asciiTheme="majorBidi" w:hAnsiTheme="majorBidi" w:cstheme="majorBidi"/>
+          <w:color w:val="000000"/>
+          <w:sz w:val="22"/>
+          <w:szCs w:val="22"/>
+          <w:lang w:val="en-GB"/>
+        </w:rPr>
+        <w:t>fasta</w:t>
+      </w:r>
+      <w:proofErr w:type="spellEnd"/>
+      <w:r>
+        <w:rPr>
+          <w:rFonts w:asciiTheme="majorBidi" w:hAnsiTheme="majorBidi" w:cstheme="majorBidi"/>
+          <w:color w:val="000000"/>
+          <w:sz w:val="22"/>
+          <w:szCs w:val="22"/>
+          <w:lang w:val="en-GB"/>
+        </w:rPr>
+        <w:t xml:space="preserve"> file path&gt;: a FASTA file input for BLAST search</w:t>
       </w:r>
     </w:p>
     <w:p>
@@ -4137,7 +4741,29 @@
           <w:szCs w:val="22"/>
           <w:lang w:val="en-GB"/>
         </w:rPr>
-        <w:t>-saveto &lt;destination file path&gt;: A destination path for saving the output file (in CLANS format, by default)</w:t>
+        <w:t>-</w:t>
+      </w:r>
+      <w:proofErr w:type="spellStart"/>
+      <w:r>
+        <w:rPr>
+          <w:rFonts w:asciiTheme="majorBidi" w:hAnsiTheme="majorBidi" w:cstheme="majorBidi"/>
+          <w:color w:val="000000"/>
+          <w:sz w:val="22"/>
+          <w:szCs w:val="22"/>
+          <w:lang w:val="en-GB"/>
+        </w:rPr>
+        <w:t>saveto</w:t>
+      </w:r>
+      <w:proofErr w:type="spellEnd"/>
+      <w:r>
+        <w:rPr>
+          <w:rFonts w:asciiTheme="majorBidi" w:hAnsiTheme="majorBidi" w:cstheme="majorBidi"/>
+          <w:color w:val="000000"/>
+          <w:sz w:val="22"/>
+          <w:szCs w:val="22"/>
+          <w:lang w:val="en-GB"/>
+        </w:rPr>
+        <w:t xml:space="preserve"> &lt;destination file path&gt;: A destination path for saving the output file (in CLANS format, by default)</w:t>
       </w:r>
     </w:p>
     <w:p>
@@ -4271,7 +4897,29 @@
           <w:szCs w:val="22"/>
           <w:lang w:val="en-GB"/>
         </w:rPr>
-        <w:t xml:space="preserve">-input_format &lt;’clans’/’delimited’&gt;: The format of the network input file (when using the -load option).          </w:t>
+        <w:t>-</w:t>
+      </w:r>
+      <w:proofErr w:type="spellStart"/>
+      <w:r>
+        <w:rPr>
+          <w:rFonts w:asciiTheme="majorBidi" w:hAnsiTheme="majorBidi" w:cstheme="majorBidi"/>
+          <w:color w:val="000000"/>
+          <w:sz w:val="22"/>
+          <w:szCs w:val="22"/>
+          <w:lang w:val="en-GB"/>
+        </w:rPr>
+        <w:t>input_format</w:t>
+      </w:r>
+      <w:proofErr w:type="spellEnd"/>
+      <w:r>
+        <w:rPr>
+          <w:rFonts w:asciiTheme="majorBidi" w:hAnsiTheme="majorBidi" w:cstheme="majorBidi"/>
+          <w:color w:val="000000"/>
+          <w:sz w:val="22"/>
+          <w:szCs w:val="22"/>
+          <w:lang w:val="en-GB"/>
+        </w:rPr>
+        <w:t xml:space="preserve"> &lt;’clans’/’delimited’&gt;: The format of the network input file (when using the -load option).          </w:t>
       </w:r>
     </w:p>
     <w:p>
@@ -4343,7 +4991,29 @@
           <w:szCs w:val="22"/>
           <w:lang w:val="en-GB"/>
         </w:rPr>
-        <w:t>-output_format &lt;’clans’/’mini-clans’/’delimited’&gt;: The format of the network output file (default is ‘clans’ format).</w:t>
+        <w:t>-</w:t>
+      </w:r>
+      <w:proofErr w:type="spellStart"/>
+      <w:r>
+        <w:rPr>
+          <w:rFonts w:asciiTheme="majorBidi" w:hAnsiTheme="majorBidi" w:cstheme="majorBidi"/>
+          <w:color w:val="000000"/>
+          <w:sz w:val="22"/>
+          <w:szCs w:val="22"/>
+          <w:lang w:val="en-GB"/>
+        </w:rPr>
+        <w:t>output_format</w:t>
+      </w:r>
+      <w:proofErr w:type="spellEnd"/>
+      <w:r>
+        <w:rPr>
+          <w:rFonts w:asciiTheme="majorBidi" w:hAnsiTheme="majorBidi" w:cstheme="majorBidi"/>
+          <w:color w:val="000000"/>
+          <w:sz w:val="22"/>
+          <w:szCs w:val="22"/>
+          <w:lang w:val="en-GB"/>
+        </w:rPr>
+        <w:t xml:space="preserve"> &lt;’clans’/’mini-clans’/’delimited’&gt;: The format of the network output file (default is ‘clans’ format).</w:t>
       </w:r>
     </w:p>
     <w:p>
@@ -4531,7 +5201,29 @@
           <w:szCs w:val="22"/>
           <w:lang w:val="de-DE"/>
         </w:rPr>
-        <w:t>(default: BLOSUM62)</w:t>
+        <w:t>(</w:t>
+      </w:r>
+      <w:proofErr w:type="spellStart"/>
+      <w:r>
+        <w:rPr>
+          <w:rFonts w:asciiTheme="majorBidi" w:hAnsiTheme="majorBidi" w:cstheme="majorBidi"/>
+          <w:color w:val="000000"/>
+          <w:sz w:val="22"/>
+          <w:szCs w:val="22"/>
+          <w:lang w:val="de-DE"/>
+        </w:rPr>
+        <w:t>default</w:t>
+      </w:r>
+      <w:proofErr w:type="spellEnd"/>
+      <w:r>
+        <w:rPr>
+          <w:rFonts w:asciiTheme="majorBidi" w:hAnsiTheme="majorBidi" w:cstheme="majorBidi"/>
+          <w:color w:val="000000"/>
+          <w:sz w:val="22"/>
+          <w:szCs w:val="22"/>
+          <w:lang w:val="de-DE"/>
+        </w:rPr>
+        <w:t>: BLOSUM62)</w:t>
       </w:r>
     </w:p>
     <w:p>
@@ -4591,7 +5283,29 @@
           <w:szCs w:val="22"/>
           <w:lang w:val="en-GB"/>
         </w:rPr>
-        <w:t>-dorounds &lt;number of iterations&gt;: Number of clustering iterations to perform (default=0)</w:t>
+        <w:t>-</w:t>
+      </w:r>
+      <w:proofErr w:type="spellStart"/>
+      <w:r>
+        <w:rPr>
+          <w:rFonts w:asciiTheme="majorBidi" w:hAnsiTheme="majorBidi" w:cstheme="majorBidi"/>
+          <w:color w:val="000000"/>
+          <w:sz w:val="22"/>
+          <w:szCs w:val="22"/>
+          <w:lang w:val="en-GB"/>
+        </w:rPr>
+        <w:t>dorounds</w:t>
+      </w:r>
+      <w:proofErr w:type="spellEnd"/>
+      <w:r>
+        <w:rPr>
+          <w:rFonts w:asciiTheme="majorBidi" w:hAnsiTheme="majorBidi" w:cstheme="majorBidi"/>
+          <w:color w:val="000000"/>
+          <w:sz w:val="22"/>
+          <w:szCs w:val="22"/>
+          <w:lang w:val="en-GB"/>
+        </w:rPr>
+        <w:t xml:space="preserve"> &lt;number of iterations&gt;: Number of clustering iterations to perform (default=0)</w:t>
       </w:r>
     </w:p>
     <w:p>
@@ -4626,7 +5340,29 @@
           <w:szCs w:val="22"/>
           <w:lang w:val="en-GB"/>
         </w:rPr>
-        <w:t xml:space="preserve">-pval &lt;similarity threshold&gt;: A threshold for the similarity score (default=0.0001). </w:t>
+        <w:t>-</w:t>
+      </w:r>
+      <w:proofErr w:type="spellStart"/>
+      <w:r>
+        <w:rPr>
+          <w:rFonts w:asciiTheme="majorBidi" w:hAnsiTheme="majorBidi" w:cstheme="majorBidi"/>
+          <w:color w:val="000000"/>
+          <w:sz w:val="22"/>
+          <w:szCs w:val="22"/>
+          <w:lang w:val="en-GB"/>
+        </w:rPr>
+        <w:t>pval</w:t>
+      </w:r>
+      <w:proofErr w:type="spellEnd"/>
+      <w:r>
+        <w:rPr>
+          <w:rFonts w:asciiTheme="majorBidi" w:hAnsiTheme="majorBidi" w:cstheme="majorBidi"/>
+          <w:color w:val="000000"/>
+          <w:sz w:val="22"/>
+          <w:szCs w:val="22"/>
+          <w:lang w:val="en-GB"/>
+        </w:rPr>
+        <w:t xml:space="preserve"> &lt;similarity threshold&gt;: A threshold for the similarity score (default=0.0001). </w:t>
       </w:r>
     </w:p>
     <w:p>
@@ -4661,7 +5397,29 @@
           <w:szCs w:val="22"/>
           <w:lang w:val="en-GB"/>
         </w:rPr>
-        <w:t xml:space="preserve"> In case the similarity scores type is ‘hsp’ (result of a BLAST search), </w:t>
+        <w:t xml:space="preserve"> In case the similarity scores type is ‘</w:t>
+      </w:r>
+      <w:proofErr w:type="spellStart"/>
+      <w:r>
+        <w:rPr>
+          <w:rFonts w:asciiTheme="majorBidi" w:hAnsiTheme="majorBidi" w:cstheme="majorBidi"/>
+          <w:color w:val="000000"/>
+          <w:sz w:val="22"/>
+          <w:szCs w:val="22"/>
+          <w:lang w:val="en-GB"/>
+        </w:rPr>
+        <w:t>hsp</w:t>
+      </w:r>
+      <w:proofErr w:type="spellEnd"/>
+      <w:r>
+        <w:rPr>
+          <w:rFonts w:asciiTheme="majorBidi" w:hAnsiTheme="majorBidi" w:cstheme="majorBidi"/>
+          <w:color w:val="000000"/>
+          <w:sz w:val="22"/>
+          <w:szCs w:val="22"/>
+          <w:lang w:val="en-GB"/>
+        </w:rPr>
+        <w:t xml:space="preserve">’ (result of a BLAST search), </w:t>
       </w:r>
       <w:r>
         <w:rPr>
@@ -4828,7 +5586,29 @@
           <w:szCs w:val="22"/>
           <w:lang w:val="en-GB" w:eastAsia="en-US"/>
         </w:rPr>
-        <w:t>A multiplier for the 'maxmove' parameter.</w:t>
+        <w:t>A multiplier for the '</w:t>
+      </w:r>
+      <w:proofErr w:type="spellStart"/>
+      <w:r>
+        <w:rPr>
+          <w:rFonts w:asciiTheme="majorBidi" w:eastAsia="Calibri" w:hAnsiTheme="majorBidi" w:cstheme="majorBidi"/>
+          <w:color w:val="000000"/>
+          <w:sz w:val="22"/>
+          <w:szCs w:val="22"/>
+          <w:lang w:val="en-GB" w:eastAsia="en-US"/>
+        </w:rPr>
+        <w:t>maxmove</w:t>
+      </w:r>
+      <w:proofErr w:type="spellEnd"/>
+      <w:r>
+        <w:rPr>
+          <w:rFonts w:asciiTheme="majorBidi" w:eastAsia="Calibri" w:hAnsiTheme="majorBidi" w:cstheme="majorBidi"/>
+          <w:color w:val="000000"/>
+          <w:sz w:val="22"/>
+          <w:szCs w:val="22"/>
+          <w:lang w:val="en-GB" w:eastAsia="en-US"/>
+        </w:rPr>
+        <w:t>' parameter.</w:t>
       </w:r>
       <w:r>
         <w:rPr>
@@ -4858,7 +5638,29 @@
           <w:szCs w:val="22"/>
           <w:lang w:val="en-GB"/>
         </w:rPr>
-        <w:t xml:space="preserve"> 1. By default, set to 1 which causes the graph to keep moving until the user stops it. When cooling&lt;1, maxmove gradually converges to 0 and the graph points stop moving.</w:t>
+        <w:t xml:space="preserve"> 1. By default, set to 1 which causes the graph to keep moving until the user stops it. When cooling&lt;1, </w:t>
+      </w:r>
+      <w:proofErr w:type="spellStart"/>
+      <w:r>
+        <w:rPr>
+          <w:rFonts w:asciiTheme="majorBidi" w:hAnsiTheme="majorBidi" w:cstheme="majorBidi"/>
+          <w:color w:val="000000"/>
+          <w:sz w:val="22"/>
+          <w:szCs w:val="22"/>
+          <w:lang w:val="en-GB"/>
+        </w:rPr>
+        <w:t>maxmove</w:t>
+      </w:r>
+      <w:proofErr w:type="spellEnd"/>
+      <w:r>
+        <w:rPr>
+          <w:rFonts w:asciiTheme="majorBidi" w:hAnsiTheme="majorBidi" w:cstheme="majorBidi"/>
+          <w:color w:val="000000"/>
+          <w:sz w:val="22"/>
+          <w:szCs w:val="22"/>
+          <w:lang w:val="en-GB"/>
+        </w:rPr>
+        <w:t xml:space="preserve"> gradually converges to 0 and the graph points stop moving.</w:t>
       </w:r>
     </w:p>
     <w:p>
@@ -4894,7 +5696,29 @@
           <w:szCs w:val="22"/>
           <w:lang w:val="en-GB"/>
         </w:rPr>
-        <w:t>--maxmove &lt;MAXMOVE&gt;: The maximum distance a point is allowed to move per iteration (default=0.1).</w:t>
+        <w:t>--</w:t>
+      </w:r>
+      <w:proofErr w:type="spellStart"/>
+      <w:r>
+        <w:rPr>
+          <w:rFonts w:asciiTheme="majorBidi" w:hAnsiTheme="majorBidi" w:cstheme="majorBidi"/>
+          <w:color w:val="000000"/>
+          <w:sz w:val="22"/>
+          <w:szCs w:val="22"/>
+          <w:lang w:val="en-GB"/>
+        </w:rPr>
+        <w:t>maxmove</w:t>
+      </w:r>
+      <w:proofErr w:type="spellEnd"/>
+      <w:r>
+        <w:rPr>
+          <w:rFonts w:asciiTheme="majorBidi" w:hAnsiTheme="majorBidi" w:cstheme="majorBidi"/>
+          <w:color w:val="000000"/>
+          <w:sz w:val="22"/>
+          <w:szCs w:val="22"/>
+          <w:lang w:val="en-GB"/>
+        </w:rPr>
+        <w:t xml:space="preserve"> &lt;MAXMOVE&gt;: The maximum distance a point is allowed to move per iteration (default=0.1).</w:t>
       </w:r>
     </w:p>
     <w:p>
@@ -4930,7 +5754,29 @@
           <w:szCs w:val="22"/>
           <w:lang w:val="en-GB"/>
         </w:rPr>
-        <w:t>--att_val &lt;ATT_VAL&gt;: A multiplier factor for the calculation of the attractive force between each two sequences (default=10.0).</w:t>
+        <w:t>--</w:t>
+      </w:r>
+      <w:proofErr w:type="spellStart"/>
+      <w:r>
+        <w:rPr>
+          <w:rFonts w:asciiTheme="majorBidi" w:hAnsiTheme="majorBidi" w:cstheme="majorBidi"/>
+          <w:color w:val="000000"/>
+          <w:sz w:val="22"/>
+          <w:szCs w:val="22"/>
+          <w:lang w:val="en-GB"/>
+        </w:rPr>
+        <w:t>att_val</w:t>
+      </w:r>
+      <w:proofErr w:type="spellEnd"/>
+      <w:r>
+        <w:rPr>
+          <w:rFonts w:asciiTheme="majorBidi" w:hAnsiTheme="majorBidi" w:cstheme="majorBidi"/>
+          <w:color w:val="000000"/>
+          <w:sz w:val="22"/>
+          <w:szCs w:val="22"/>
+          <w:lang w:val="en-GB"/>
+        </w:rPr>
+        <w:t xml:space="preserve"> &lt;ATT_VAL&gt;: A multiplier factor for the calculation of the attractive force between each two sequences (default=10.0).</w:t>
       </w:r>
     </w:p>
     <w:p>
@@ -4966,7 +5812,29 @@
           <w:szCs w:val="22"/>
           <w:lang w:val="en-GB"/>
         </w:rPr>
-        <w:t>--att_exp &lt;ATT_EXP&gt;: An integer number - determines how the attractive force scales with the distance between each two vertices in the graph. Default = 1, attraction increases linearly with the distance.</w:t>
+        <w:t>--</w:t>
+      </w:r>
+      <w:proofErr w:type="spellStart"/>
+      <w:r>
+        <w:rPr>
+          <w:rFonts w:asciiTheme="majorBidi" w:hAnsiTheme="majorBidi" w:cstheme="majorBidi"/>
+          <w:color w:val="000000"/>
+          <w:sz w:val="22"/>
+          <w:szCs w:val="22"/>
+          <w:lang w:val="en-GB"/>
+        </w:rPr>
+        <w:t>att_exp</w:t>
+      </w:r>
+      <w:proofErr w:type="spellEnd"/>
+      <w:r>
+        <w:rPr>
+          <w:rFonts w:asciiTheme="majorBidi" w:hAnsiTheme="majorBidi" w:cstheme="majorBidi"/>
+          <w:color w:val="000000"/>
+          <w:sz w:val="22"/>
+          <w:szCs w:val="22"/>
+          <w:lang w:val="en-GB"/>
+        </w:rPr>
+        <w:t xml:space="preserve"> &lt;ATT_EXP&gt;: An integer number - determines how the attractive force scales with the distance between each two vertices in the graph. Default = 1, attraction increases linearly with the distance.</w:t>
       </w:r>
     </w:p>
     <w:p>
@@ -5002,7 +5870,29 @@
           <w:szCs w:val="22"/>
           <w:lang w:val="en-GB"/>
         </w:rPr>
-        <w:t>--rep_val &lt;REP_VAL&gt;: A multiplier factor for the calculation of the repulsive force between each two sequences (default=10.0).</w:t>
+        <w:t>--</w:t>
+      </w:r>
+      <w:proofErr w:type="spellStart"/>
+      <w:r>
+        <w:rPr>
+          <w:rFonts w:asciiTheme="majorBidi" w:hAnsiTheme="majorBidi" w:cstheme="majorBidi"/>
+          <w:color w:val="000000"/>
+          <w:sz w:val="22"/>
+          <w:szCs w:val="22"/>
+          <w:lang w:val="en-GB"/>
+        </w:rPr>
+        <w:t>rep_val</w:t>
+      </w:r>
+      <w:proofErr w:type="spellEnd"/>
+      <w:r>
+        <w:rPr>
+          <w:rFonts w:asciiTheme="majorBidi" w:hAnsiTheme="majorBidi" w:cstheme="majorBidi"/>
+          <w:color w:val="000000"/>
+          <w:sz w:val="22"/>
+          <w:szCs w:val="22"/>
+          <w:lang w:val="en-GB"/>
+        </w:rPr>
+        <w:t xml:space="preserve"> &lt;REP_VAL&gt;: A multiplier factor for the calculation of the repulsive force between each two sequences (default=10.0).</w:t>
       </w:r>
     </w:p>
     <w:p>
@@ -5038,7 +5928,29 @@
           <w:szCs w:val="22"/>
           <w:lang w:val="en-GB"/>
         </w:rPr>
-        <w:t>--rep_exp &lt;REP_EXP&gt;: An integer number - determines how the repulsive force scales with the distance between each two vertices in the graph. Default = 1, repulsion decreases linearly with the distance.</w:t>
+        <w:t>--</w:t>
+      </w:r>
+      <w:proofErr w:type="spellStart"/>
+      <w:r>
+        <w:rPr>
+          <w:rFonts w:asciiTheme="majorBidi" w:hAnsiTheme="majorBidi" w:cstheme="majorBidi"/>
+          <w:color w:val="000000"/>
+          <w:sz w:val="22"/>
+          <w:szCs w:val="22"/>
+          <w:lang w:val="en-GB"/>
+        </w:rPr>
+        <w:t>rep_exp</w:t>
+      </w:r>
+      <w:proofErr w:type="spellEnd"/>
+      <w:r>
+        <w:rPr>
+          <w:rFonts w:asciiTheme="majorBidi" w:hAnsiTheme="majorBidi" w:cstheme="majorBidi"/>
+          <w:color w:val="000000"/>
+          <w:sz w:val="22"/>
+          <w:szCs w:val="22"/>
+          <w:lang w:val="en-GB"/>
+        </w:rPr>
+        <w:t xml:space="preserve"> &lt;REP_EXP&gt;: An integer number - determines how the repulsive force scales with the distance between each two vertices in the graph. Default = 1, repulsion decreases linearly with the distance.</w:t>
       </w:r>
     </w:p>
     <w:p>
@@ -5311,7 +6223,29 @@
           <w:szCs w:val="22"/>
           <w:lang w:val="en-GB"/>
         </w:rPr>
-        <w:t>clans_2_0 conda environment, type:</w:t>
+        <w:t xml:space="preserve">clans_2_0 </w:t>
+      </w:r>
+      <w:proofErr w:type="spellStart"/>
+      <w:r>
+        <w:rPr>
+          <w:rFonts w:asciiTheme="majorBidi" w:hAnsiTheme="majorBidi" w:cstheme="majorBidi"/>
+          <w:color w:val="000000"/>
+          <w:sz w:val="22"/>
+          <w:szCs w:val="22"/>
+          <w:lang w:val="en-GB"/>
+        </w:rPr>
+        <w:t>conda</w:t>
+      </w:r>
+      <w:proofErr w:type="spellEnd"/>
+      <w:r>
+        <w:rPr>
+          <w:rFonts w:asciiTheme="majorBidi" w:hAnsiTheme="majorBidi" w:cstheme="majorBidi"/>
+          <w:color w:val="000000"/>
+          <w:sz w:val="22"/>
+          <w:szCs w:val="22"/>
+          <w:lang w:val="en-GB"/>
+        </w:rPr>
+        <w:t xml:space="preserve"> environment, type:</w:t>
       </w:r>
     </w:p>
     <w:p>
@@ -5458,6 +6392,7 @@
         </w:rPr>
         <w:t xml:space="preserve">When clans </w:t>
       </w:r>
+      <w:proofErr w:type="gramStart"/>
       <w:r>
         <w:rPr>
           <w:rFonts w:asciiTheme="majorBidi" w:hAnsiTheme="majorBidi" w:cstheme="majorBidi"/>
@@ -5466,7 +6401,18 @@
           <w:szCs w:val="22"/>
           <w:lang w:val="en-GB"/>
         </w:rPr>
-        <w:t>is executed without an</w:t>
+        <w:t>is</w:t>
+      </w:r>
+      <w:proofErr w:type="gramEnd"/>
+      <w:r>
+        <w:rPr>
+          <w:rFonts w:asciiTheme="majorBidi" w:hAnsiTheme="majorBidi" w:cstheme="majorBidi"/>
+          <w:color w:val="000000"/>
+          <w:sz w:val="22"/>
+          <w:szCs w:val="22"/>
+          <w:lang w:val="en-GB"/>
+        </w:rPr>
+        <w:t xml:space="preserve"> executed without an</w:t>
       </w:r>
       <w:r>
         <w:rPr>
@@ -5673,6 +6619,7 @@
         </w:rPr>
         <w:t>-</w:t>
       </w:r>
+      <w:proofErr w:type="spellStart"/>
       <w:r>
         <w:rPr>
           <w:rFonts w:asciiTheme="majorBidi" w:hAnsiTheme="majorBidi" w:cstheme="majorBidi"/>
@@ -5691,7 +6638,18 @@
           <w:szCs w:val="22"/>
           <w:lang w:val="en-GB"/>
         </w:rPr>
-        <w:t>format &lt;’clans’/’delimited’&gt;: The format of the network input file (default is ‘clans’ format).</w:t>
+        <w:t>format</w:t>
+      </w:r>
+      <w:proofErr w:type="spellEnd"/>
+      <w:r>
+        <w:rPr>
+          <w:rFonts w:asciiTheme="majorBidi" w:hAnsiTheme="majorBidi" w:cstheme="majorBidi"/>
+          <w:color w:val="000000"/>
+          <w:sz w:val="22"/>
+          <w:szCs w:val="22"/>
+          <w:lang w:val="en-GB"/>
+        </w:rPr>
+        <w:t xml:space="preserve"> &lt;’clans’/’delimited’&gt;: The format of the network input file (default is ‘clans’ format).</w:t>
       </w:r>
     </w:p>
     <w:p>
@@ -5727,7 +6685,29 @@
           <w:szCs w:val="22"/>
           <w:lang w:val="en-GB"/>
         </w:rPr>
-        <w:t>-dorounds &lt;number of iterations&gt;: Number of clustering iterations to perform (default=0)</w:t>
+        <w:t>-</w:t>
+      </w:r>
+      <w:proofErr w:type="spellStart"/>
+      <w:r>
+        <w:rPr>
+          <w:rFonts w:asciiTheme="majorBidi" w:hAnsiTheme="majorBidi" w:cstheme="majorBidi"/>
+          <w:color w:val="000000"/>
+          <w:sz w:val="22"/>
+          <w:szCs w:val="22"/>
+          <w:lang w:val="en-GB"/>
+        </w:rPr>
+        <w:t>dorounds</w:t>
+      </w:r>
+      <w:proofErr w:type="spellEnd"/>
+      <w:r>
+        <w:rPr>
+          <w:rFonts w:asciiTheme="majorBidi" w:hAnsiTheme="majorBidi" w:cstheme="majorBidi"/>
+          <w:color w:val="000000"/>
+          <w:sz w:val="22"/>
+          <w:szCs w:val="22"/>
+          <w:lang w:val="en-GB"/>
+        </w:rPr>
+        <w:t xml:space="preserve"> &lt;number of iterations&gt;: Number of clustering iterations to perform (default=0)</w:t>
       </w:r>
     </w:p>
     <w:p>
@@ -5762,7 +6742,29 @@
           <w:szCs w:val="22"/>
           <w:lang w:val="en-GB"/>
         </w:rPr>
-        <w:t xml:space="preserve">-pval &lt;similarity threshold&gt;: A threshold for the similarity score (default=0.0001). </w:t>
+        <w:t>-</w:t>
+      </w:r>
+      <w:proofErr w:type="spellStart"/>
+      <w:r>
+        <w:rPr>
+          <w:rFonts w:asciiTheme="majorBidi" w:hAnsiTheme="majorBidi" w:cstheme="majorBidi"/>
+          <w:color w:val="000000"/>
+          <w:sz w:val="22"/>
+          <w:szCs w:val="22"/>
+          <w:lang w:val="en-GB"/>
+        </w:rPr>
+        <w:t>pval</w:t>
+      </w:r>
+      <w:proofErr w:type="spellEnd"/>
+      <w:r>
+        <w:rPr>
+          <w:rFonts w:asciiTheme="majorBidi" w:hAnsiTheme="majorBidi" w:cstheme="majorBidi"/>
+          <w:color w:val="000000"/>
+          <w:sz w:val="22"/>
+          <w:szCs w:val="22"/>
+          <w:lang w:val="en-GB"/>
+        </w:rPr>
+        <w:t xml:space="preserve"> &lt;similarity threshold&gt;: A threshold for the similarity score (default=0.0001). </w:t>
       </w:r>
     </w:p>
     <w:p>
@@ -5797,7 +6799,29 @@
           <w:szCs w:val="22"/>
           <w:lang w:val="en-GB"/>
         </w:rPr>
-        <w:t xml:space="preserve">In case the similarity scores type is ‘hsp’ (result of a BLAST search), </w:t>
+        <w:t>In case the similarity scores type is ‘</w:t>
+      </w:r>
+      <w:proofErr w:type="spellStart"/>
+      <w:r>
+        <w:rPr>
+          <w:rFonts w:asciiTheme="majorBidi" w:hAnsiTheme="majorBidi" w:cstheme="majorBidi"/>
+          <w:color w:val="000000"/>
+          <w:sz w:val="22"/>
+          <w:szCs w:val="22"/>
+          <w:lang w:val="en-GB"/>
+        </w:rPr>
+        <w:t>hsp</w:t>
+      </w:r>
+      <w:proofErr w:type="spellEnd"/>
+      <w:r>
+        <w:rPr>
+          <w:rFonts w:asciiTheme="majorBidi" w:hAnsiTheme="majorBidi" w:cstheme="majorBidi"/>
+          <w:color w:val="000000"/>
+          <w:sz w:val="22"/>
+          <w:szCs w:val="22"/>
+          <w:lang w:val="en-GB"/>
+        </w:rPr>
+        <w:t xml:space="preserve">’ (result of a BLAST search), </w:t>
       </w:r>
       <w:r>
         <w:rPr>
@@ -6493,7 +7517,25 @@
           <w:sz w:val="22"/>
           <w:szCs w:val="22"/>
         </w:rPr>
-        <w:t xml:space="preserve"> X,Y,Z </w:t>
+        <w:t xml:space="preserve"> </w:t>
+      </w:r>
+      <w:proofErr w:type="gramStart"/>
+      <w:r>
+        <w:rPr>
+          <w:rFonts w:asciiTheme="majorBidi" w:hAnsiTheme="majorBidi" w:cstheme="majorBidi"/>
+          <w:sz w:val="22"/>
+          <w:szCs w:val="22"/>
+        </w:rPr>
+        <w:t>X,Y</w:t>
+      </w:r>
+      <w:proofErr w:type="gramEnd"/>
+      <w:r>
+        <w:rPr>
+          <w:rFonts w:asciiTheme="majorBidi" w:hAnsiTheme="majorBidi" w:cstheme="majorBidi"/>
+          <w:sz w:val="22"/>
+          <w:szCs w:val="22"/>
+        </w:rPr>
+        <w:t xml:space="preserve">,Z </w:t>
       </w:r>
       <w:r>
         <w:rPr>
@@ -6631,22 +7673,22 @@
           <w:lang w:val="de-DE"/>
         </w:rPr>
         <w:lastRenderedPageBreak/>
-        <w:t xml:space="preserve">&lt;hsp&gt; </w:t>
-      </w:r>
-    </w:p>
-    <w:p>
-      <w:pPr>
-        <w:ind w:left="720"/>
+        <w:t>&lt;</w:t>
+      </w:r>
+      <w:proofErr w:type="spellStart"/>
+      <w:r>
         <w:rPr>
           <w:rFonts w:asciiTheme="majorBidi" w:hAnsiTheme="majorBidi" w:cstheme="majorBidi"/>
           <w:i/>
           <w:iCs/>
-          <w:color w:val="000000"/>
+          <w:color w:val="000000" w:themeColor="text1"/>
           <w:sz w:val="22"/>
           <w:szCs w:val="22"/>
           <w:lang w:val="de-DE"/>
         </w:rPr>
-      </w:pPr>
+        <w:t>hsp</w:t>
+      </w:r>
+      <w:proofErr w:type="spellEnd"/>
       <w:r>
         <w:rPr>
           <w:rFonts w:asciiTheme="majorBidi" w:hAnsiTheme="majorBidi" w:cstheme="majorBidi"/>
@@ -6657,7 +7699,7 @@
           <w:szCs w:val="22"/>
           <w:lang w:val="de-DE"/>
         </w:rPr>
-        <w:t xml:space="preserve">0 1:5.1e-05 </w:t>
+        <w:t xml:space="preserve">&gt; </w:t>
       </w:r>
     </w:p>
     <w:p>
@@ -6683,7 +7725,7 @@
           <w:szCs w:val="22"/>
           <w:lang w:val="de-DE"/>
         </w:rPr>
-        <w:t xml:space="preserve">0 4:1.1e-02 </w:t>
+        <w:t xml:space="preserve">0 1:5.1e-05 </w:t>
       </w:r>
     </w:p>
     <w:p>
@@ -6709,7 +7751,7 @@
           <w:szCs w:val="22"/>
           <w:lang w:val="de-DE"/>
         </w:rPr>
-        <w:t xml:space="preserve">0 5:6.8e-04 </w:t>
+        <w:t xml:space="preserve">0 4:1.1e-02 </w:t>
       </w:r>
     </w:p>
     <w:p>
@@ -6735,7 +7777,59 @@
           <w:szCs w:val="22"/>
           <w:lang w:val="de-DE"/>
         </w:rPr>
-        <w:t xml:space="preserve">&lt;/hsp&gt; </w:t>
+        <w:t xml:space="preserve">0 5:6.8e-04 </w:t>
+      </w:r>
+    </w:p>
+    <w:p>
+      <w:pPr>
+        <w:ind w:left="720"/>
+        <w:rPr>
+          <w:rFonts w:asciiTheme="majorBidi" w:hAnsiTheme="majorBidi" w:cstheme="majorBidi"/>
+          <w:i/>
+          <w:iCs/>
+          <w:color w:val="000000"/>
+          <w:sz w:val="22"/>
+          <w:szCs w:val="22"/>
+          <w:lang w:val="de-DE"/>
+        </w:rPr>
+      </w:pPr>
+      <w:r>
+        <w:rPr>
+          <w:rFonts w:asciiTheme="majorBidi" w:hAnsiTheme="majorBidi" w:cstheme="majorBidi"/>
+          <w:i/>
+          <w:iCs/>
+          <w:color w:val="000000" w:themeColor="text1"/>
+          <w:sz w:val="22"/>
+          <w:szCs w:val="22"/>
+          <w:lang w:val="de-DE"/>
+        </w:rPr>
+        <w:t>&lt;/</w:t>
+      </w:r>
+      <w:proofErr w:type="spellStart"/>
+      <w:r>
+        <w:rPr>
+          <w:rFonts w:asciiTheme="majorBidi" w:hAnsiTheme="majorBidi" w:cstheme="majorBidi"/>
+          <w:i/>
+          <w:iCs/>
+          <w:color w:val="000000" w:themeColor="text1"/>
+          <w:sz w:val="22"/>
+          <w:szCs w:val="22"/>
+          <w:lang w:val="de-DE"/>
+        </w:rPr>
+        <w:t>hsp</w:t>
+      </w:r>
+      <w:proofErr w:type="spellEnd"/>
+      <w:r>
+        <w:rPr>
+          <w:rFonts w:asciiTheme="majorBidi" w:hAnsiTheme="majorBidi" w:cstheme="majorBidi"/>
+          <w:i/>
+          <w:iCs/>
+          <w:color w:val="000000" w:themeColor="text1"/>
+          <w:sz w:val="22"/>
+          <w:szCs w:val="22"/>
+          <w:lang w:val="de-DE"/>
+        </w:rPr>
+        <w:t xml:space="preserve">&gt; </w:t>
       </w:r>
     </w:p>
     <w:p>
@@ -6751,6 +7845,7 @@
           <w:lang w:val="de-DE"/>
         </w:rPr>
       </w:pPr>
+      <w:proofErr w:type="spellStart"/>
       <w:r>
         <w:rPr>
           <w:rFonts w:asciiTheme="majorBidi" w:hAnsiTheme="majorBidi" w:cstheme="majorBidi"/>
@@ -6763,6 +7858,7 @@
         </w:rPr>
         <w:t>or</w:t>
       </w:r>
+      <w:proofErr w:type="spellEnd"/>
     </w:p>
     <w:p>
       <w:pPr>
@@ -6786,21 +7882,21 @@
           <w:sz w:val="22"/>
           <w:szCs w:val="22"/>
         </w:rPr>
-        <w:t xml:space="preserve">&lt;att&gt; </w:t>
-      </w:r>
-    </w:p>
-    <w:p>
-      <w:pPr>
-        <w:ind w:left="720"/>
+        <w:t>&lt;</w:t>
+      </w:r>
+      <w:proofErr w:type="spellStart"/>
+      <w:r>
         <w:rPr>
           <w:rFonts w:asciiTheme="majorBidi" w:hAnsiTheme="majorBidi" w:cstheme="majorBidi"/>
           <w:i/>
           <w:iCs/>
-          <w:color w:val="000000"/>
-          <w:sz w:val="22"/>
-          <w:szCs w:val="22"/>
-        </w:rPr>
-      </w:pPr>
+          <w:color w:val="000000" w:themeColor="text1"/>
+          <w:sz w:val="22"/>
+          <w:szCs w:val="22"/>
+        </w:rPr>
+        <w:t>att</w:t>
+      </w:r>
+      <w:proofErr w:type="spellEnd"/>
       <w:r>
         <w:rPr>
           <w:rFonts w:asciiTheme="majorBidi" w:hAnsiTheme="majorBidi" w:cstheme="majorBidi"/>
@@ -6810,7 +7906,7 @@
           <w:sz w:val="22"/>
           <w:szCs w:val="22"/>
         </w:rPr>
-        <w:t xml:space="preserve">0 1 0.1 </w:t>
+        <w:t xml:space="preserve">&gt; </w:t>
       </w:r>
     </w:p>
     <w:p>
@@ -6834,7 +7930,7 @@
           <w:sz w:val="22"/>
           <w:szCs w:val="22"/>
         </w:rPr>
-        <w:t xml:space="preserve">0 4 0.2 </w:t>
+        <w:t xml:space="preserve">0 1 0.1 </w:t>
       </w:r>
     </w:p>
     <w:p>
@@ -6858,7 +7954,7 @@
           <w:sz w:val="22"/>
           <w:szCs w:val="22"/>
         </w:rPr>
-        <w:t>0 5 0.3</w:t>
+        <w:t xml:space="preserve">0 4 0.2 </w:t>
       </w:r>
     </w:p>
     <w:p>
@@ -6882,7 +7978,55 @@
           <w:sz w:val="22"/>
           <w:szCs w:val="22"/>
         </w:rPr>
-        <w:t xml:space="preserve">&lt;/att&gt; </w:t>
+        <w:t>0 5 0.3</w:t>
+      </w:r>
+    </w:p>
+    <w:p>
+      <w:pPr>
+        <w:ind w:left="720"/>
+        <w:rPr>
+          <w:rFonts w:asciiTheme="majorBidi" w:hAnsiTheme="majorBidi" w:cstheme="majorBidi"/>
+          <w:i/>
+          <w:iCs/>
+          <w:color w:val="000000"/>
+          <w:sz w:val="22"/>
+          <w:szCs w:val="22"/>
+        </w:rPr>
+      </w:pPr>
+      <w:r>
+        <w:rPr>
+          <w:rFonts w:asciiTheme="majorBidi" w:hAnsiTheme="majorBidi" w:cstheme="majorBidi"/>
+          <w:i/>
+          <w:iCs/>
+          <w:color w:val="000000" w:themeColor="text1"/>
+          <w:sz w:val="22"/>
+          <w:szCs w:val="22"/>
+        </w:rPr>
+        <w:t>&lt;/</w:t>
+      </w:r>
+      <w:proofErr w:type="spellStart"/>
+      <w:r>
+        <w:rPr>
+          <w:rFonts w:asciiTheme="majorBidi" w:hAnsiTheme="majorBidi" w:cstheme="majorBidi"/>
+          <w:i/>
+          <w:iCs/>
+          <w:color w:val="000000" w:themeColor="text1"/>
+          <w:sz w:val="22"/>
+          <w:szCs w:val="22"/>
+        </w:rPr>
+        <w:t>att</w:t>
+      </w:r>
+      <w:proofErr w:type="spellEnd"/>
+      <w:r>
+        <w:rPr>
+          <w:rFonts w:asciiTheme="majorBidi" w:hAnsiTheme="majorBidi" w:cstheme="majorBidi"/>
+          <w:i/>
+          <w:iCs/>
+          <w:color w:val="000000" w:themeColor="text1"/>
+          <w:sz w:val="22"/>
+          <w:szCs w:val="22"/>
+        </w:rPr>
+        <w:t xml:space="preserve">&gt; </w:t>
       </w:r>
     </w:p>
     <w:p>
@@ -6963,6 +8107,7 @@
           <w:szCs w:val="22"/>
         </w:rPr>
       </w:pPr>
+      <w:proofErr w:type="spellStart"/>
       <w:r>
         <w:rPr>
           <w:rFonts w:asciiTheme="majorBidi" w:hAnsiTheme="majorBidi" w:cstheme="majorBidi"/>
@@ -6972,69 +8117,70 @@
           <w:sz w:val="22"/>
           <w:szCs w:val="22"/>
         </w:rPr>
-        <w:t>rounds_done=264</w:t>
-      </w:r>
-    </w:p>
-    <w:p>
-      <w:pPr>
-        <w:ind w:left="360" w:firstLine="360"/>
+        <w:t>rounds_done</w:t>
+      </w:r>
+      <w:proofErr w:type="spellEnd"/>
+      <w:r>
         <w:rPr>
           <w:rFonts w:asciiTheme="majorBidi" w:hAnsiTheme="majorBidi" w:cstheme="majorBidi"/>
           <w:i/>
           <w:iCs/>
-          <w:color w:val="000000"/>
-          <w:sz w:val="22"/>
-          <w:szCs w:val="22"/>
-        </w:rPr>
-      </w:pPr>
-      <w:r>
+          <w:color w:val="000000" w:themeColor="text1"/>
+          <w:sz w:val="22"/>
+          <w:szCs w:val="22"/>
+        </w:rPr>
+        <w:t>=264</w:t>
+      </w:r>
+    </w:p>
+    <w:p>
+      <w:pPr>
+        <w:ind w:left="360" w:firstLine="360"/>
         <w:rPr>
           <w:rFonts w:asciiTheme="majorBidi" w:hAnsiTheme="majorBidi" w:cstheme="majorBidi"/>
           <w:i/>
           <w:iCs/>
-          <w:color w:val="000000" w:themeColor="text1"/>
-          <w:sz w:val="22"/>
-          <w:szCs w:val="22"/>
-        </w:rPr>
-        <w:t>cluster2d=false</w:t>
-      </w:r>
-    </w:p>
-    <w:p>
-      <w:pPr>
-        <w:ind w:left="360" w:firstLine="360"/>
+          <w:color w:val="000000"/>
+          <w:sz w:val="22"/>
+          <w:szCs w:val="22"/>
+        </w:rPr>
+      </w:pPr>
+      <w:r>
         <w:rPr>
           <w:rFonts w:asciiTheme="majorBidi" w:hAnsiTheme="majorBidi" w:cstheme="majorBidi"/>
           <w:i/>
           <w:iCs/>
-          <w:color w:val="000000"/>
-          <w:sz w:val="22"/>
-          <w:szCs w:val="22"/>
-        </w:rPr>
-      </w:pPr>
-      <w:r>
+          <w:color w:val="000000" w:themeColor="text1"/>
+          <w:sz w:val="22"/>
+          <w:szCs w:val="22"/>
+        </w:rPr>
+        <w:t>cluster2d=false</w:t>
+      </w:r>
+    </w:p>
+    <w:p>
+      <w:pPr>
+        <w:ind w:left="360" w:firstLine="360"/>
         <w:rPr>
           <w:rFonts w:asciiTheme="majorBidi" w:hAnsiTheme="majorBidi" w:cstheme="majorBidi"/>
           <w:i/>
           <w:iCs/>
-          <w:color w:val="000000" w:themeColor="text1"/>
-          <w:sz w:val="22"/>
-          <w:szCs w:val="22"/>
-        </w:rPr>
-        <w:t>pval=0.2</w:t>
-      </w:r>
-    </w:p>
-    <w:p>
-      <w:pPr>
-        <w:ind w:left="360" w:firstLine="360"/>
+          <w:color w:val="000000"/>
+          <w:sz w:val="22"/>
+          <w:szCs w:val="22"/>
+        </w:rPr>
+      </w:pPr>
+      <w:proofErr w:type="spellStart"/>
+      <w:r>
         <w:rPr>
           <w:rFonts w:asciiTheme="majorBidi" w:hAnsiTheme="majorBidi" w:cstheme="majorBidi"/>
           <w:i/>
           <w:iCs/>
-          <w:color w:val="000000"/>
-          <w:sz w:val="22"/>
-          <w:szCs w:val="22"/>
-        </w:rPr>
-      </w:pPr>
+          <w:color w:val="000000" w:themeColor="text1"/>
+          <w:sz w:val="22"/>
+          <w:szCs w:val="22"/>
+        </w:rPr>
+        <w:t>pval</w:t>
+      </w:r>
+      <w:proofErr w:type="spellEnd"/>
       <w:r>
         <w:rPr>
           <w:rFonts w:asciiTheme="majorBidi" w:hAnsiTheme="majorBidi" w:cstheme="majorBidi"/>
@@ -7044,7 +8190,7 @@
           <w:sz w:val="22"/>
           <w:szCs w:val="22"/>
         </w:rPr>
-        <w:t>attfactor=10.0</w:t>
+        <w:t>=0.2</w:t>
       </w:r>
     </w:p>
     <w:p>
@@ -7059,6 +8205,7 @@
           <w:szCs w:val="22"/>
         </w:rPr>
       </w:pPr>
+      <w:proofErr w:type="spellStart"/>
       <w:r>
         <w:rPr>
           <w:rFonts w:asciiTheme="majorBidi" w:hAnsiTheme="majorBidi" w:cstheme="majorBidi"/>
@@ -7068,45 +8215,46 @@
           <w:sz w:val="22"/>
           <w:szCs w:val="22"/>
         </w:rPr>
-        <w:t>attvalpow=1</w:t>
-      </w:r>
-    </w:p>
-    <w:p>
-      <w:pPr>
-        <w:ind w:left="360" w:firstLine="360"/>
+        <w:t>attfactor</w:t>
+      </w:r>
+      <w:proofErr w:type="spellEnd"/>
+      <w:r>
         <w:rPr>
           <w:rFonts w:asciiTheme="majorBidi" w:hAnsiTheme="majorBidi" w:cstheme="majorBidi"/>
           <w:i/>
           <w:iCs/>
-          <w:color w:val="000000"/>
-          <w:sz w:val="22"/>
-          <w:szCs w:val="22"/>
-        </w:rPr>
-      </w:pPr>
-      <w:r>
+          <w:color w:val="000000" w:themeColor="text1"/>
+          <w:sz w:val="22"/>
+          <w:szCs w:val="22"/>
+        </w:rPr>
+        <w:t>=10.0</w:t>
+      </w:r>
+    </w:p>
+    <w:p>
+      <w:pPr>
+        <w:ind w:left="360" w:firstLine="360"/>
         <w:rPr>
           <w:rFonts w:asciiTheme="majorBidi" w:hAnsiTheme="majorBidi" w:cstheme="majorBidi"/>
           <w:i/>
           <w:iCs/>
-          <w:color w:val="000000" w:themeColor="text1"/>
-          <w:sz w:val="22"/>
-          <w:szCs w:val="22"/>
-        </w:rPr>
-        <w:t>repfactor=10.0</w:t>
-      </w:r>
-    </w:p>
-    <w:p>
-      <w:pPr>
-        <w:ind w:left="360" w:firstLine="360"/>
+          <w:color w:val="000000"/>
+          <w:sz w:val="22"/>
+          <w:szCs w:val="22"/>
+        </w:rPr>
+      </w:pPr>
+      <w:proofErr w:type="spellStart"/>
+      <w:r>
         <w:rPr>
           <w:rFonts w:asciiTheme="majorBidi" w:hAnsiTheme="majorBidi" w:cstheme="majorBidi"/>
           <w:i/>
           <w:iCs/>
-          <w:color w:val="000000"/>
-          <w:sz w:val="22"/>
-          <w:szCs w:val="22"/>
-        </w:rPr>
-      </w:pPr>
+          <w:color w:val="000000" w:themeColor="text1"/>
+          <w:sz w:val="22"/>
+          <w:szCs w:val="22"/>
+        </w:rPr>
+        <w:t>attvalpow</w:t>
+      </w:r>
+      <w:proofErr w:type="spellEnd"/>
       <w:r>
         <w:rPr>
           <w:rFonts w:asciiTheme="majorBidi" w:hAnsiTheme="majorBidi" w:cstheme="majorBidi"/>
@@ -7116,7 +8264,7 @@
           <w:sz w:val="22"/>
           <w:szCs w:val="22"/>
         </w:rPr>
-        <w:t>repvalpow=1</w:t>
+        <w:t>=1</w:t>
       </w:r>
     </w:p>
     <w:p>
@@ -7131,6 +8279,7 @@
           <w:szCs w:val="22"/>
         </w:rPr>
       </w:pPr>
+      <w:proofErr w:type="spellStart"/>
       <w:r>
         <w:rPr>
           <w:rFonts w:asciiTheme="majorBidi" w:hAnsiTheme="majorBidi" w:cstheme="majorBidi"/>
@@ -7140,45 +8289,46 @@
           <w:sz w:val="22"/>
           <w:szCs w:val="22"/>
         </w:rPr>
-        <w:t>cooling=1.0</w:t>
-      </w:r>
-    </w:p>
-    <w:p>
-      <w:pPr>
-        <w:ind w:left="360" w:firstLine="360"/>
+        <w:t>repfactor</w:t>
+      </w:r>
+      <w:proofErr w:type="spellEnd"/>
+      <w:r>
         <w:rPr>
           <w:rFonts w:asciiTheme="majorBidi" w:hAnsiTheme="majorBidi" w:cstheme="majorBidi"/>
           <w:i/>
           <w:iCs/>
-          <w:color w:val="000000"/>
-          <w:sz w:val="22"/>
-          <w:szCs w:val="22"/>
-        </w:rPr>
-      </w:pPr>
-      <w:r>
+          <w:color w:val="000000" w:themeColor="text1"/>
+          <w:sz w:val="22"/>
+          <w:szCs w:val="22"/>
+        </w:rPr>
+        <w:t>=10.0</w:t>
+      </w:r>
+    </w:p>
+    <w:p>
+      <w:pPr>
+        <w:ind w:left="360" w:firstLine="360"/>
         <w:rPr>
           <w:rFonts w:asciiTheme="majorBidi" w:hAnsiTheme="majorBidi" w:cstheme="majorBidi"/>
           <w:i/>
           <w:iCs/>
-          <w:color w:val="000000" w:themeColor="text1"/>
-          <w:sz w:val="22"/>
-          <w:szCs w:val="22"/>
-        </w:rPr>
-        <w:t>dampening=0.2</w:t>
-      </w:r>
-    </w:p>
-    <w:p>
-      <w:pPr>
-        <w:ind w:left="360" w:firstLine="360"/>
+          <w:color w:val="000000"/>
+          <w:sz w:val="22"/>
+          <w:szCs w:val="22"/>
+        </w:rPr>
+      </w:pPr>
+      <w:proofErr w:type="spellStart"/>
+      <w:r>
         <w:rPr>
           <w:rFonts w:asciiTheme="majorBidi" w:hAnsiTheme="majorBidi" w:cstheme="majorBidi"/>
           <w:i/>
           <w:iCs/>
-          <w:color w:val="000000"/>
-          <w:sz w:val="22"/>
-          <w:szCs w:val="22"/>
-        </w:rPr>
-      </w:pPr>
+          <w:color w:val="000000" w:themeColor="text1"/>
+          <w:sz w:val="22"/>
+          <w:szCs w:val="22"/>
+        </w:rPr>
+        <w:t>repvalpow</w:t>
+      </w:r>
+      <w:proofErr w:type="spellEnd"/>
       <w:r>
         <w:rPr>
           <w:rFonts w:asciiTheme="majorBidi" w:hAnsiTheme="majorBidi" w:cstheme="majorBidi"/>
@@ -7188,7 +8338,7 @@
           <w:sz w:val="22"/>
           <w:szCs w:val="22"/>
         </w:rPr>
-        <w:t>maxmove=0.1</w:t>
+        <w:t>=1</w:t>
       </w:r>
     </w:p>
     <w:p>
@@ -7212,7 +8362,7 @@
           <w:sz w:val="22"/>
           <w:szCs w:val="22"/>
         </w:rPr>
-        <w:t>minattract=1.0</w:t>
+        <w:t>cooling=1.0</w:t>
       </w:r>
     </w:p>
     <w:p>
@@ -7236,7 +8386,7 @@
           <w:sz w:val="22"/>
           <w:szCs w:val="22"/>
         </w:rPr>
-        <w:t>nodes_size=8</w:t>
+        <w:t>dampening=0.2</w:t>
       </w:r>
     </w:p>
     <w:p>
@@ -7251,6 +8401,7 @@
           <w:szCs w:val="22"/>
         </w:rPr>
       </w:pPr>
+      <w:proofErr w:type="spellStart"/>
       <w:r>
         <w:rPr>
           <w:rFonts w:asciiTheme="majorBidi" w:hAnsiTheme="majorBidi" w:cstheme="majorBidi"/>
@@ -7260,45 +8411,46 @@
           <w:sz w:val="22"/>
           <w:szCs w:val="22"/>
         </w:rPr>
-        <w:t>nodes_color=0;0;0;255</w:t>
-      </w:r>
-    </w:p>
-    <w:p>
-      <w:pPr>
-        <w:ind w:left="360" w:firstLine="360"/>
+        <w:t>maxmove</w:t>
+      </w:r>
+      <w:proofErr w:type="spellEnd"/>
+      <w:r>
         <w:rPr>
           <w:rFonts w:asciiTheme="majorBidi" w:hAnsiTheme="majorBidi" w:cstheme="majorBidi"/>
           <w:i/>
           <w:iCs/>
-          <w:color w:val="000000"/>
-          <w:sz w:val="22"/>
-          <w:szCs w:val="22"/>
-        </w:rPr>
-      </w:pPr>
-      <w:r>
+          <w:color w:val="000000" w:themeColor="text1"/>
+          <w:sz w:val="22"/>
+          <w:szCs w:val="22"/>
+        </w:rPr>
+        <w:t>=0.1</w:t>
+      </w:r>
+    </w:p>
+    <w:p>
+      <w:pPr>
+        <w:ind w:left="360" w:firstLine="360"/>
         <w:rPr>
           <w:rFonts w:asciiTheme="majorBidi" w:hAnsiTheme="majorBidi" w:cstheme="majorBidi"/>
           <w:i/>
           <w:iCs/>
-          <w:color w:val="000000" w:themeColor="text1"/>
-          <w:sz w:val="22"/>
-          <w:szCs w:val="22"/>
-        </w:rPr>
-        <w:t>nodes_outline_color=0;0;0;255</w:t>
-      </w:r>
-    </w:p>
-    <w:p>
-      <w:pPr>
-        <w:ind w:left="360" w:firstLine="360"/>
+          <w:color w:val="000000"/>
+          <w:sz w:val="22"/>
+          <w:szCs w:val="22"/>
+        </w:rPr>
+      </w:pPr>
+      <w:proofErr w:type="spellStart"/>
+      <w:r>
         <w:rPr>
           <w:rFonts w:asciiTheme="majorBidi" w:hAnsiTheme="majorBidi" w:cstheme="majorBidi"/>
           <w:i/>
           <w:iCs/>
-          <w:color w:val="000000"/>
-          <w:sz w:val="22"/>
-          <w:szCs w:val="22"/>
-        </w:rPr>
-      </w:pPr>
+          <w:color w:val="000000" w:themeColor="text1"/>
+          <w:sz w:val="22"/>
+          <w:szCs w:val="22"/>
+        </w:rPr>
+        <w:t>minattract</w:t>
+      </w:r>
+      <w:proofErr w:type="spellEnd"/>
       <w:r>
         <w:rPr>
           <w:rFonts w:asciiTheme="majorBidi" w:hAnsiTheme="majorBidi" w:cstheme="majorBidi"/>
@@ -7308,7 +8460,7 @@
           <w:sz w:val="22"/>
           <w:szCs w:val="22"/>
         </w:rPr>
-        <w:t>nodes_outline_width=0.5</w:t>
+        <w:t>=1.0</w:t>
       </w:r>
     </w:p>
     <w:p>
@@ -7323,6 +8475,7 @@
           <w:szCs w:val="22"/>
         </w:rPr>
       </w:pPr>
+      <w:proofErr w:type="spellStart"/>
       <w:r>
         <w:rPr>
           <w:rFonts w:asciiTheme="majorBidi" w:hAnsiTheme="majorBidi" w:cstheme="majorBidi"/>
@@ -7332,31 +8485,204 @@
           <w:sz w:val="22"/>
           <w:szCs w:val="22"/>
         </w:rPr>
-        <w:t>is_taxonomy_available=True</w:t>
-      </w:r>
-    </w:p>
-    <w:p>
-      <w:pPr>
-        <w:ind w:left="360" w:firstLine="360"/>
+        <w:t>nodes_size</w:t>
+      </w:r>
+      <w:proofErr w:type="spellEnd"/>
+      <w:r>
         <w:rPr>
           <w:rFonts w:asciiTheme="majorBidi" w:hAnsiTheme="majorBidi" w:cstheme="majorBidi"/>
           <w:i/>
           <w:iCs/>
-          <w:color w:val="000000"/>
-          <w:sz w:val="22"/>
-          <w:szCs w:val="22"/>
-        </w:rPr>
-      </w:pPr>
-      <w:r>
+          <w:color w:val="000000" w:themeColor="text1"/>
+          <w:sz w:val="22"/>
+          <w:szCs w:val="22"/>
+        </w:rPr>
+        <w:t>=8</w:t>
+      </w:r>
+    </w:p>
+    <w:p>
+      <w:pPr>
+        <w:ind w:left="360" w:firstLine="360"/>
         <w:rPr>
           <w:rFonts w:asciiTheme="majorBidi" w:hAnsiTheme="majorBidi" w:cstheme="majorBidi"/>
           <w:i/>
           <w:iCs/>
-          <w:color w:val="000000" w:themeColor="text1"/>
-          <w:sz w:val="22"/>
-          <w:szCs w:val="22"/>
-        </w:rPr>
-        <w:t>found_taxa_number=415</w:t>
+          <w:color w:val="000000"/>
+          <w:sz w:val="22"/>
+          <w:szCs w:val="22"/>
+        </w:rPr>
+      </w:pPr>
+      <w:proofErr w:type="spellStart"/>
+      <w:r>
+        <w:rPr>
+          <w:rFonts w:asciiTheme="majorBidi" w:hAnsiTheme="majorBidi" w:cstheme="majorBidi"/>
+          <w:i/>
+          <w:iCs/>
+          <w:color w:val="000000" w:themeColor="text1"/>
+          <w:sz w:val="22"/>
+          <w:szCs w:val="22"/>
+        </w:rPr>
+        <w:t>nodes_color</w:t>
+      </w:r>
+      <w:proofErr w:type="spellEnd"/>
+      <w:r>
+        <w:rPr>
+          <w:rFonts w:asciiTheme="majorBidi" w:hAnsiTheme="majorBidi" w:cstheme="majorBidi"/>
+          <w:i/>
+          <w:iCs/>
+          <w:color w:val="000000" w:themeColor="text1"/>
+          <w:sz w:val="22"/>
+          <w:szCs w:val="22"/>
+        </w:rPr>
+        <w:t>=0;0;0;255</w:t>
+      </w:r>
+    </w:p>
+    <w:p>
+      <w:pPr>
+        <w:ind w:left="360" w:firstLine="360"/>
+        <w:rPr>
+          <w:rFonts w:asciiTheme="majorBidi" w:hAnsiTheme="majorBidi" w:cstheme="majorBidi"/>
+          <w:i/>
+          <w:iCs/>
+          <w:color w:val="000000"/>
+          <w:sz w:val="22"/>
+          <w:szCs w:val="22"/>
+        </w:rPr>
+      </w:pPr>
+      <w:proofErr w:type="spellStart"/>
+      <w:r>
+        <w:rPr>
+          <w:rFonts w:asciiTheme="majorBidi" w:hAnsiTheme="majorBidi" w:cstheme="majorBidi"/>
+          <w:i/>
+          <w:iCs/>
+          <w:color w:val="000000" w:themeColor="text1"/>
+          <w:sz w:val="22"/>
+          <w:szCs w:val="22"/>
+        </w:rPr>
+        <w:t>nodes_outline_color</w:t>
+      </w:r>
+      <w:proofErr w:type="spellEnd"/>
+      <w:r>
+        <w:rPr>
+          <w:rFonts w:asciiTheme="majorBidi" w:hAnsiTheme="majorBidi" w:cstheme="majorBidi"/>
+          <w:i/>
+          <w:iCs/>
+          <w:color w:val="000000" w:themeColor="text1"/>
+          <w:sz w:val="22"/>
+          <w:szCs w:val="22"/>
+        </w:rPr>
+        <w:t>=0;0;0;255</w:t>
+      </w:r>
+    </w:p>
+    <w:p>
+      <w:pPr>
+        <w:ind w:left="360" w:firstLine="360"/>
+        <w:rPr>
+          <w:rFonts w:asciiTheme="majorBidi" w:hAnsiTheme="majorBidi" w:cstheme="majorBidi"/>
+          <w:i/>
+          <w:iCs/>
+          <w:color w:val="000000"/>
+          <w:sz w:val="22"/>
+          <w:szCs w:val="22"/>
+        </w:rPr>
+      </w:pPr>
+      <w:proofErr w:type="spellStart"/>
+      <w:r>
+        <w:rPr>
+          <w:rFonts w:asciiTheme="majorBidi" w:hAnsiTheme="majorBidi" w:cstheme="majorBidi"/>
+          <w:i/>
+          <w:iCs/>
+          <w:color w:val="000000" w:themeColor="text1"/>
+          <w:sz w:val="22"/>
+          <w:szCs w:val="22"/>
+        </w:rPr>
+        <w:t>nodes_outline_width</w:t>
+      </w:r>
+      <w:proofErr w:type="spellEnd"/>
+      <w:r>
+        <w:rPr>
+          <w:rFonts w:asciiTheme="majorBidi" w:hAnsiTheme="majorBidi" w:cstheme="majorBidi"/>
+          <w:i/>
+          <w:iCs/>
+          <w:color w:val="000000" w:themeColor="text1"/>
+          <w:sz w:val="22"/>
+          <w:szCs w:val="22"/>
+        </w:rPr>
+        <w:t>=0.5</w:t>
+      </w:r>
+    </w:p>
+    <w:p>
+      <w:pPr>
+        <w:ind w:left="360" w:firstLine="360"/>
+        <w:rPr>
+          <w:rFonts w:asciiTheme="majorBidi" w:hAnsiTheme="majorBidi" w:cstheme="majorBidi"/>
+          <w:i/>
+          <w:iCs/>
+          <w:color w:val="000000"/>
+          <w:sz w:val="22"/>
+          <w:szCs w:val="22"/>
+        </w:rPr>
+      </w:pPr>
+      <w:proofErr w:type="spellStart"/>
+      <w:r>
+        <w:rPr>
+          <w:rFonts w:asciiTheme="majorBidi" w:hAnsiTheme="majorBidi" w:cstheme="majorBidi"/>
+          <w:i/>
+          <w:iCs/>
+          <w:color w:val="000000" w:themeColor="text1"/>
+          <w:sz w:val="22"/>
+          <w:szCs w:val="22"/>
+        </w:rPr>
+        <w:t>is_taxonomy_available</w:t>
+      </w:r>
+      <w:proofErr w:type="spellEnd"/>
+      <w:r>
+        <w:rPr>
+          <w:rFonts w:asciiTheme="majorBidi" w:hAnsiTheme="majorBidi" w:cstheme="majorBidi"/>
+          <w:i/>
+          <w:iCs/>
+          <w:color w:val="000000" w:themeColor="text1"/>
+          <w:sz w:val="22"/>
+          <w:szCs w:val="22"/>
+        </w:rPr>
+        <w:t>=True</w:t>
+      </w:r>
+    </w:p>
+    <w:p>
+      <w:pPr>
+        <w:ind w:left="360" w:firstLine="360"/>
+        <w:rPr>
+          <w:rFonts w:asciiTheme="majorBidi" w:hAnsiTheme="majorBidi" w:cstheme="majorBidi"/>
+          <w:i/>
+          <w:iCs/>
+          <w:color w:val="000000"/>
+          <w:sz w:val="22"/>
+          <w:szCs w:val="22"/>
+        </w:rPr>
+      </w:pPr>
+      <w:proofErr w:type="spellStart"/>
+      <w:r>
+        <w:rPr>
+          <w:rFonts w:asciiTheme="majorBidi" w:hAnsiTheme="majorBidi" w:cstheme="majorBidi"/>
+          <w:i/>
+          <w:iCs/>
+          <w:color w:val="000000" w:themeColor="text1"/>
+          <w:sz w:val="22"/>
+          <w:szCs w:val="22"/>
+        </w:rPr>
+        <w:t>found_taxa_number</w:t>
+      </w:r>
+      <w:proofErr w:type="spellEnd"/>
+      <w:r>
+        <w:rPr>
+          <w:rFonts w:asciiTheme="majorBidi" w:hAnsiTheme="majorBidi" w:cstheme="majorBidi"/>
+          <w:i/>
+          <w:iCs/>
+          <w:color w:val="000000" w:themeColor="text1"/>
+          <w:sz w:val="22"/>
+          <w:szCs w:val="22"/>
+        </w:rPr>
+        <w:t>=415</w:t>
       </w:r>
     </w:p>
     <w:p>
@@ -7439,21 +8765,21 @@
           <w:sz w:val="22"/>
           <w:szCs w:val="22"/>
         </w:rPr>
-        <w:t>&lt;seqgroups&gt;</w:t>
-      </w:r>
-    </w:p>
-    <w:p>
-      <w:pPr>
-        <w:pStyle w:val="ListParagraph"/>
+        <w:t>&lt;</w:t>
+      </w:r>
+      <w:proofErr w:type="spellStart"/>
+      <w:r>
         <w:rPr>
           <w:rFonts w:asciiTheme="majorBidi" w:hAnsiTheme="majorBidi" w:cstheme="majorBidi"/>
           <w:i/>
           <w:iCs/>
-          <w:color w:val="000000"/>
-          <w:sz w:val="22"/>
-          <w:szCs w:val="22"/>
-        </w:rPr>
-      </w:pPr>
+          <w:color w:val="000000" w:themeColor="text1"/>
+          <w:sz w:val="22"/>
+          <w:szCs w:val="22"/>
+        </w:rPr>
+        <w:t>seqgroups</w:t>
+      </w:r>
+      <w:proofErr w:type="spellEnd"/>
       <w:r>
         <w:rPr>
           <w:rFonts w:asciiTheme="majorBidi" w:hAnsiTheme="majorBidi" w:cstheme="majorBidi"/>
@@ -7463,7 +8789,7 @@
           <w:sz w:val="22"/>
           <w:szCs w:val="22"/>
         </w:rPr>
-        <w:t>category=manual</w:t>
+        <w:t>&gt;</w:t>
       </w:r>
     </w:p>
     <w:p>
@@ -7487,7 +8813,7 @@
           <w:sz w:val="22"/>
           <w:szCs w:val="22"/>
         </w:rPr>
-        <w:t>name=Proteobacteria</w:t>
+        <w:t>category=manual</w:t>
       </w:r>
     </w:p>
     <w:p>
@@ -7511,7 +8837,7 @@
           <w:sz w:val="22"/>
           <w:szCs w:val="22"/>
         </w:rPr>
-        <w:t>size=10</w:t>
+        <w:t>name=Proteobacteria</w:t>
       </w:r>
     </w:p>
     <w:p>
@@ -7535,7 +8861,7 @@
           <w:sz w:val="22"/>
           <w:szCs w:val="22"/>
         </w:rPr>
-        <w:t>name_size=10</w:t>
+        <w:t>size=10</w:t>
       </w:r>
     </w:p>
     <w:p>
@@ -7550,6 +8876,7 @@
           <w:szCs w:val="22"/>
         </w:rPr>
       </w:pPr>
+      <w:proofErr w:type="spellStart"/>
       <w:r>
         <w:rPr>
           <w:rFonts w:asciiTheme="majorBidi" w:hAnsiTheme="majorBidi" w:cstheme="majorBidi"/>
@@ -7559,69 +8886,70 @@
           <w:sz w:val="22"/>
           <w:szCs w:val="22"/>
         </w:rPr>
-        <w:t>color=255;0;0;255</w:t>
-      </w:r>
-    </w:p>
-    <w:p>
-      <w:pPr>
-        <w:pStyle w:val="ListParagraph"/>
+        <w:t>name_size</w:t>
+      </w:r>
+      <w:proofErr w:type="spellEnd"/>
+      <w:r>
         <w:rPr>
           <w:rFonts w:asciiTheme="majorBidi" w:hAnsiTheme="majorBidi" w:cstheme="majorBidi"/>
           <w:i/>
           <w:iCs/>
-          <w:color w:val="000000"/>
-          <w:sz w:val="22"/>
-          <w:szCs w:val="22"/>
-        </w:rPr>
-      </w:pPr>
-      <w:r>
+          <w:color w:val="000000" w:themeColor="text1"/>
+          <w:sz w:val="22"/>
+          <w:szCs w:val="22"/>
+        </w:rPr>
+        <w:t>=10</w:t>
+      </w:r>
+    </w:p>
+    <w:p>
+      <w:pPr>
+        <w:pStyle w:val="ListParagraph"/>
         <w:rPr>
           <w:rFonts w:asciiTheme="majorBidi" w:hAnsiTheme="majorBidi" w:cstheme="majorBidi"/>
           <w:i/>
           <w:iCs/>
-          <w:color w:val="000000" w:themeColor="text1"/>
-          <w:sz w:val="22"/>
-          <w:szCs w:val="22"/>
-        </w:rPr>
-        <w:t>outline_color=0;0;0;255</w:t>
-      </w:r>
-    </w:p>
-    <w:p>
-      <w:pPr>
-        <w:pStyle w:val="ListParagraph"/>
+          <w:color w:val="000000"/>
+          <w:sz w:val="22"/>
+          <w:szCs w:val="22"/>
+        </w:rPr>
+      </w:pPr>
+      <w:r>
         <w:rPr>
           <w:rFonts w:asciiTheme="majorBidi" w:hAnsiTheme="majorBidi" w:cstheme="majorBidi"/>
           <w:i/>
           <w:iCs/>
-          <w:color w:val="000000"/>
-          <w:sz w:val="22"/>
-          <w:szCs w:val="22"/>
-        </w:rPr>
-      </w:pPr>
-      <w:r>
+          <w:color w:val="000000" w:themeColor="text1"/>
+          <w:sz w:val="22"/>
+          <w:szCs w:val="22"/>
+        </w:rPr>
+        <w:t>color=255;0;0;255</w:t>
+      </w:r>
+    </w:p>
+    <w:p>
+      <w:pPr>
+        <w:pStyle w:val="ListParagraph"/>
         <w:rPr>
           <w:rFonts w:asciiTheme="majorBidi" w:hAnsiTheme="majorBidi" w:cstheme="majorBidi"/>
           <w:i/>
           <w:iCs/>
-          <w:color w:val="000000" w:themeColor="text1"/>
-          <w:sz w:val="22"/>
-          <w:szCs w:val="22"/>
-        </w:rPr>
-        <w:t>is_bold=True</w:t>
-      </w:r>
-    </w:p>
-    <w:p>
-      <w:pPr>
-        <w:pStyle w:val="ListParagraph"/>
+          <w:color w:val="000000"/>
+          <w:sz w:val="22"/>
+          <w:szCs w:val="22"/>
+        </w:rPr>
+      </w:pPr>
+      <w:proofErr w:type="spellStart"/>
+      <w:r>
         <w:rPr>
           <w:rFonts w:asciiTheme="majorBidi" w:hAnsiTheme="majorBidi" w:cstheme="majorBidi"/>
           <w:i/>
           <w:iCs/>
-          <w:color w:val="000000"/>
-          <w:sz w:val="22"/>
-          <w:szCs w:val="22"/>
-        </w:rPr>
-      </w:pPr>
+          <w:color w:val="000000" w:themeColor="text1"/>
+          <w:sz w:val="22"/>
+          <w:szCs w:val="22"/>
+        </w:rPr>
+        <w:t>outline_color</w:t>
+      </w:r>
+      <w:proofErr w:type="spellEnd"/>
       <w:r>
         <w:rPr>
           <w:rFonts w:asciiTheme="majorBidi" w:hAnsiTheme="majorBidi" w:cstheme="majorBidi"/>
@@ -7631,7 +8959,7 @@
           <w:sz w:val="22"/>
           <w:szCs w:val="22"/>
         </w:rPr>
-        <w:t>is_italic=False</w:t>
+        <w:t>=0;0;0;255</w:t>
       </w:r>
     </w:p>
     <w:p>
@@ -7646,6 +8974,7 @@
           <w:szCs w:val="22"/>
         </w:rPr>
       </w:pPr>
+      <w:proofErr w:type="spellStart"/>
       <w:r>
         <w:rPr>
           <w:rFonts w:asciiTheme="majorBidi" w:hAnsiTheme="majorBidi" w:cstheme="majorBidi"/>
@@ -7655,31 +8984,128 @@
           <w:sz w:val="22"/>
           <w:szCs w:val="22"/>
         </w:rPr>
-        <w:t>numbers=1;3;5;6;10;13;18;19;20;21;23;27;33;35;42;49;52;</w:t>
-      </w:r>
-    </w:p>
-    <w:p>
-      <w:pPr>
-        <w:pStyle w:val="ListParagraph"/>
+        <w:t>is_bold</w:t>
+      </w:r>
+      <w:proofErr w:type="spellEnd"/>
+      <w:r>
         <w:rPr>
           <w:rFonts w:asciiTheme="majorBidi" w:hAnsiTheme="majorBidi" w:cstheme="majorBidi"/>
           <w:i/>
           <w:iCs/>
-          <w:color w:val="000000"/>
-          <w:sz w:val="22"/>
-          <w:szCs w:val="22"/>
-        </w:rPr>
-      </w:pPr>
-      <w:r>
+          <w:color w:val="000000" w:themeColor="text1"/>
+          <w:sz w:val="22"/>
+          <w:szCs w:val="22"/>
+        </w:rPr>
+        <w:t>=True</w:t>
+      </w:r>
+    </w:p>
+    <w:p>
+      <w:pPr>
+        <w:pStyle w:val="ListParagraph"/>
         <w:rPr>
           <w:rFonts w:asciiTheme="majorBidi" w:hAnsiTheme="majorBidi" w:cstheme="majorBidi"/>
           <w:i/>
           <w:iCs/>
-          <w:color w:val="000000" w:themeColor="text1"/>
-          <w:sz w:val="22"/>
-          <w:szCs w:val="22"/>
-        </w:rPr>
-        <w:t>&lt;/seqgroups&gt;</w:t>
+          <w:color w:val="000000"/>
+          <w:sz w:val="22"/>
+          <w:szCs w:val="22"/>
+        </w:rPr>
+      </w:pPr>
+      <w:proofErr w:type="spellStart"/>
+      <w:r>
+        <w:rPr>
+          <w:rFonts w:asciiTheme="majorBidi" w:hAnsiTheme="majorBidi" w:cstheme="majorBidi"/>
+          <w:i/>
+          <w:iCs/>
+          <w:color w:val="000000" w:themeColor="text1"/>
+          <w:sz w:val="22"/>
+          <w:szCs w:val="22"/>
+        </w:rPr>
+        <w:t>is_italic</w:t>
+      </w:r>
+      <w:proofErr w:type="spellEnd"/>
+      <w:r>
+        <w:rPr>
+          <w:rFonts w:asciiTheme="majorBidi" w:hAnsiTheme="majorBidi" w:cstheme="majorBidi"/>
+          <w:i/>
+          <w:iCs/>
+          <w:color w:val="000000" w:themeColor="text1"/>
+          <w:sz w:val="22"/>
+          <w:szCs w:val="22"/>
+        </w:rPr>
+        <w:t>=False</w:t>
+      </w:r>
+    </w:p>
+    <w:p>
+      <w:pPr>
+        <w:pStyle w:val="ListParagraph"/>
+        <w:rPr>
+          <w:rFonts w:asciiTheme="majorBidi" w:hAnsiTheme="majorBidi" w:cstheme="majorBidi"/>
+          <w:i/>
+          <w:iCs/>
+          <w:color w:val="000000"/>
+          <w:sz w:val="22"/>
+          <w:szCs w:val="22"/>
+        </w:rPr>
+      </w:pPr>
+      <w:r>
+        <w:rPr>
+          <w:rFonts w:asciiTheme="majorBidi" w:hAnsiTheme="majorBidi" w:cstheme="majorBidi"/>
+          <w:i/>
+          <w:iCs/>
+          <w:color w:val="000000" w:themeColor="text1"/>
+          <w:sz w:val="22"/>
+          <w:szCs w:val="22"/>
+        </w:rPr>
+        <w:t>numbers=1;3;5;6;10;13;18;19;20;21;23;27;33;35;42;49;52;</w:t>
+      </w:r>
+    </w:p>
+    <w:p>
+      <w:pPr>
+        <w:pStyle w:val="ListParagraph"/>
+        <w:rPr>
+          <w:rFonts w:asciiTheme="majorBidi" w:hAnsiTheme="majorBidi" w:cstheme="majorBidi"/>
+          <w:i/>
+          <w:iCs/>
+          <w:color w:val="000000"/>
+          <w:sz w:val="22"/>
+          <w:szCs w:val="22"/>
+        </w:rPr>
+      </w:pPr>
+      <w:r>
+        <w:rPr>
+          <w:rFonts w:asciiTheme="majorBidi" w:hAnsiTheme="majorBidi" w:cstheme="majorBidi"/>
+          <w:i/>
+          <w:iCs/>
+          <w:color w:val="000000" w:themeColor="text1"/>
+          <w:sz w:val="22"/>
+          <w:szCs w:val="22"/>
+        </w:rPr>
+        <w:t>&lt;/</w:t>
+      </w:r>
+      <w:proofErr w:type="spellStart"/>
+      <w:r>
+        <w:rPr>
+          <w:rFonts w:asciiTheme="majorBidi" w:hAnsiTheme="majorBidi" w:cstheme="majorBidi"/>
+          <w:i/>
+          <w:iCs/>
+          <w:color w:val="000000" w:themeColor="text1"/>
+          <w:sz w:val="22"/>
+          <w:szCs w:val="22"/>
+        </w:rPr>
+        <w:t>seqgroups</w:t>
+      </w:r>
+      <w:proofErr w:type="spellEnd"/>
+      <w:r>
+        <w:rPr>
+          <w:rFonts w:asciiTheme="majorBidi" w:hAnsiTheme="majorBidi" w:cstheme="majorBidi"/>
+          <w:i/>
+          <w:iCs/>
+          <w:color w:val="000000" w:themeColor="text1"/>
+          <w:sz w:val="22"/>
+          <w:szCs w:val="22"/>
+        </w:rPr>
+        <w:t>&gt;</w:t>
       </w:r>
     </w:p>
     <w:p>
@@ -7750,21 +9176,21 @@
           <w:sz w:val="22"/>
           <w:szCs w:val="22"/>
         </w:rPr>
-        <w:t>&lt;seqparams&gt;</w:t>
-      </w:r>
-    </w:p>
-    <w:p>
-      <w:pPr>
-        <w:pStyle w:val="ListParagraph"/>
+        <w:t>&lt;</w:t>
+      </w:r>
+      <w:proofErr w:type="spellStart"/>
+      <w:r>
         <w:rPr>
           <w:rFonts w:asciiTheme="majorBidi" w:hAnsiTheme="majorBidi" w:cstheme="majorBidi"/>
           <w:i/>
           <w:iCs/>
-          <w:color w:val="000000"/>
-          <w:sz w:val="22"/>
-          <w:szCs w:val="22"/>
-        </w:rPr>
-      </w:pPr>
+          <w:color w:val="000000" w:themeColor="text1"/>
+          <w:sz w:val="22"/>
+          <w:szCs w:val="22"/>
+        </w:rPr>
+        <w:t>seqparams</w:t>
+      </w:r>
+      <w:proofErr w:type="spellEnd"/>
       <w:r>
         <w:rPr>
           <w:rFonts w:asciiTheme="majorBidi" w:hAnsiTheme="majorBidi" w:cstheme="majorBidi"/>
@@ -7774,7 +9200,7 @@
           <w:sz w:val="22"/>
           <w:szCs w:val="22"/>
         </w:rPr>
-        <w:t>Param=Param1</w:t>
+        <w:t>&gt;</w:t>
       </w:r>
     </w:p>
     <w:p>
@@ -7798,7 +9224,7 @@
           <w:sz w:val="22"/>
           <w:szCs w:val="22"/>
         </w:rPr>
-        <w:t>min_color=255;255;0;255</w:t>
+        <w:t>Param=Param1</w:t>
       </w:r>
     </w:p>
     <w:p>
@@ -7813,6 +9239,7 @@
           <w:szCs w:val="22"/>
         </w:rPr>
       </w:pPr>
+      <w:proofErr w:type="spellStart"/>
       <w:r>
         <w:rPr>
           <w:rFonts w:asciiTheme="majorBidi" w:hAnsiTheme="majorBidi" w:cstheme="majorBidi"/>
@@ -7822,26 +9249,75 @@
           <w:sz w:val="22"/>
           <w:szCs w:val="22"/>
         </w:rPr>
-        <w:t>max_color=255;0;0;255</w:t>
-      </w:r>
-    </w:p>
-    <w:p>
-      <w:pPr>
-        <w:pStyle w:val="ListParagraph"/>
+        <w:t>min_color</w:t>
+      </w:r>
+      <w:proofErr w:type="spellEnd"/>
+      <w:r>
         <w:rPr>
           <w:rFonts w:asciiTheme="majorBidi" w:hAnsiTheme="majorBidi" w:cstheme="majorBidi"/>
           <w:i/>
           <w:iCs/>
-          <w:color w:val="000000"/>
-          <w:sz w:val="22"/>
-          <w:szCs w:val="22"/>
-        </w:rPr>
-      </w:pPr>
-      <w:r>
+          <w:color w:val="000000" w:themeColor="text1"/>
+          <w:sz w:val="22"/>
+          <w:szCs w:val="22"/>
+        </w:rPr>
+        <w:t>=255;255;0;255</w:t>
+      </w:r>
+    </w:p>
+    <w:p>
+      <w:pPr>
+        <w:pStyle w:val="ListParagraph"/>
         <w:rPr>
           <w:rFonts w:asciiTheme="majorBidi" w:hAnsiTheme="majorBidi" w:cstheme="majorBidi"/>
           <w:i/>
           <w:iCs/>
+          <w:color w:val="000000"/>
+          <w:sz w:val="22"/>
+          <w:szCs w:val="22"/>
+        </w:rPr>
+      </w:pPr>
+      <w:proofErr w:type="spellStart"/>
+      <w:r>
+        <w:rPr>
+          <w:rFonts w:asciiTheme="majorBidi" w:hAnsiTheme="majorBidi" w:cstheme="majorBidi"/>
+          <w:i/>
+          <w:iCs/>
+          <w:color w:val="000000" w:themeColor="text1"/>
+          <w:sz w:val="22"/>
+          <w:szCs w:val="22"/>
+        </w:rPr>
+        <w:t>max_color</w:t>
+      </w:r>
+      <w:proofErr w:type="spellEnd"/>
+      <w:r>
+        <w:rPr>
+          <w:rFonts w:asciiTheme="majorBidi" w:hAnsiTheme="majorBidi" w:cstheme="majorBidi"/>
+          <w:i/>
+          <w:iCs/>
+          <w:color w:val="000000" w:themeColor="text1"/>
+          <w:sz w:val="22"/>
+          <w:szCs w:val="22"/>
+        </w:rPr>
+        <w:t>=255;0;0;255</w:t>
+      </w:r>
+    </w:p>
+    <w:p>
+      <w:pPr>
+        <w:pStyle w:val="ListParagraph"/>
+        <w:rPr>
+          <w:rFonts w:asciiTheme="majorBidi" w:hAnsiTheme="majorBidi" w:cstheme="majorBidi"/>
+          <w:i/>
+          <w:iCs/>
+          <w:color w:val="000000"/>
+          <w:sz w:val="22"/>
+          <w:szCs w:val="22"/>
+        </w:rPr>
+      </w:pPr>
+      <w:r>
+        <w:rPr>
+          <w:rFonts w:asciiTheme="majorBidi" w:hAnsiTheme="majorBidi" w:cstheme="majorBidi"/>
+          <w:i/>
+          <w:iCs/>
           <w:color w:val="000000" w:themeColor="text1"/>
           <w:sz w:val="22"/>
           <w:szCs w:val="22"/>
@@ -7871,7 +9347,31 @@
           <w:sz w:val="22"/>
           <w:szCs w:val="22"/>
         </w:rPr>
-        <w:t>&lt;/seqparams&gt;</w:t>
+        <w:t>&lt;/</w:t>
+      </w:r>
+      <w:proofErr w:type="spellStart"/>
+      <w:r>
+        <w:rPr>
+          <w:rFonts w:asciiTheme="majorBidi" w:hAnsiTheme="majorBidi" w:cstheme="majorBidi"/>
+          <w:i/>
+          <w:iCs/>
+          <w:color w:val="000000" w:themeColor="text1"/>
+          <w:sz w:val="22"/>
+          <w:szCs w:val="22"/>
+        </w:rPr>
+        <w:t>seqparams</w:t>
+      </w:r>
+      <w:proofErr w:type="spellEnd"/>
+      <w:r>
+        <w:rPr>
+          <w:rFonts w:asciiTheme="majorBidi" w:hAnsiTheme="majorBidi" w:cstheme="majorBidi"/>
+          <w:i/>
+          <w:iCs/>
+          <w:color w:val="000000" w:themeColor="text1"/>
+          <w:sz w:val="22"/>
+          <w:szCs w:val="22"/>
+        </w:rPr>
+        <w:t>&gt;</w:t>
       </w:r>
     </w:p>
     <w:p>
@@ -7957,6 +9457,7 @@
           <w:szCs w:val="22"/>
         </w:rPr>
       </w:pPr>
+      <w:proofErr w:type="spellStart"/>
       <w:r>
         <w:rPr>
           <w:rFonts w:asciiTheme="majorBidi" w:hAnsiTheme="majorBidi" w:cstheme="majorBidi"/>
@@ -7966,32 +9467,57 @@
           <w:sz w:val="22"/>
           <w:szCs w:val="22"/>
         </w:rPr>
-        <w:t>tax_level=Domain</w:t>
-      </w:r>
-    </w:p>
-    <w:p>
-      <w:pPr>
-        <w:ind w:left="720"/>
+        <w:t>tax_level</w:t>
+      </w:r>
+      <w:proofErr w:type="spellEnd"/>
+      <w:r>
         <w:rPr>
           <w:rFonts w:asciiTheme="majorBidi" w:hAnsiTheme="majorBidi" w:cstheme="majorBidi"/>
           <w:i/>
           <w:iCs/>
-          <w:color w:val="000000"/>
-          <w:sz w:val="22"/>
-          <w:szCs w:val="22"/>
-        </w:rPr>
-      </w:pPr>
-      <w:r>
+          <w:color w:val="000000" w:themeColor="text1"/>
+          <w:sz w:val="22"/>
+          <w:szCs w:val="22"/>
+        </w:rPr>
+        <w:t>=Domain</w:t>
+      </w:r>
+    </w:p>
+    <w:p>
+      <w:pPr>
+        <w:ind w:left="720"/>
         <w:rPr>
           <w:rFonts w:asciiTheme="majorBidi" w:hAnsiTheme="majorBidi" w:cstheme="majorBidi"/>
           <w:i/>
           <w:iCs/>
-          <w:color w:val="000000" w:themeColor="text1"/>
-          <w:sz w:val="22"/>
-          <w:szCs w:val="22"/>
-        </w:rPr>
-        <w:t>name=Eukaryota</w:t>
-      </w:r>
+          <w:color w:val="000000"/>
+          <w:sz w:val="22"/>
+          <w:szCs w:val="22"/>
+        </w:rPr>
+      </w:pPr>
+      <w:r>
+        <w:rPr>
+          <w:rFonts w:asciiTheme="majorBidi" w:hAnsiTheme="majorBidi" w:cstheme="majorBidi"/>
+          <w:i/>
+          <w:iCs/>
+          <w:color w:val="000000" w:themeColor="text1"/>
+          <w:sz w:val="22"/>
+          <w:szCs w:val="22"/>
+        </w:rPr>
+        <w:t>name=</w:t>
+      </w:r>
+      <w:proofErr w:type="spellStart"/>
+      <w:r>
+        <w:rPr>
+          <w:rFonts w:asciiTheme="majorBidi" w:hAnsiTheme="majorBidi" w:cstheme="majorBidi"/>
+          <w:i/>
+          <w:iCs/>
+          <w:color w:val="000000" w:themeColor="text1"/>
+          <w:sz w:val="22"/>
+          <w:szCs w:val="22"/>
+        </w:rPr>
+        <w:t>Eukaryota</w:t>
+      </w:r>
+      <w:proofErr w:type="spellEnd"/>
     </w:p>
     <w:p>
       <w:pPr>
@@ -8805,7 +10331,27 @@
           <w:sz w:val="22"/>
           <w:szCs w:val="22"/>
         </w:rPr>
-        <w:t>‘hsp’ for P-value and ’score’ for</w:t>
+        <w:t>‘</w:t>
+      </w:r>
+      <w:proofErr w:type="spellStart"/>
+      <w:r>
+        <w:rPr>
+          <w:rFonts w:asciiTheme="majorBidi" w:hAnsiTheme="majorBidi" w:cstheme="majorBidi"/>
+          <w:color w:val="000000" w:themeColor="text1"/>
+          <w:sz w:val="22"/>
+          <w:szCs w:val="22"/>
+        </w:rPr>
+        <w:t>hsp</w:t>
+      </w:r>
+      <w:proofErr w:type="spellEnd"/>
+      <w:r>
+        <w:rPr>
+          <w:rFonts w:asciiTheme="majorBidi" w:hAnsiTheme="majorBidi" w:cstheme="majorBidi"/>
+          <w:color w:val="000000" w:themeColor="text1"/>
+          <w:sz w:val="22"/>
+          <w:szCs w:val="22"/>
+        </w:rPr>
+        <w:t>’ for P-value and ’score’ for</w:t>
       </w:r>
       <w:r>
         <w:rPr>
@@ -9537,17 +11083,33 @@
         </w:rPr>
         <w:t xml:space="preserve">CLANS format: A file that was generated by any version of the CLANS program or by the </w:t>
       </w:r>
-      <w:hyperlink r:id="rId11" w:tooltip="https://toolkit.tuebingen.mpg.de/tools/clans" w:history="1">
-        <w:r>
-          <w:rPr>
-            <w:rStyle w:val="Hyperlink"/>
-            <w:rFonts w:asciiTheme="majorBidi" w:hAnsiTheme="majorBidi" w:cstheme="majorBidi"/>
-            <w:sz w:val="22"/>
-            <w:szCs w:val="22"/>
-          </w:rPr>
-          <w:t>MPI Bioinformatics Toolkit</w:t>
-        </w:r>
-      </w:hyperlink>
+      <w:r>
+        <w:fldChar w:fldCharType="begin"/>
+      </w:r>
+      <w:r>
+        <w:instrText xml:space="preserve"> HYPERLINK "https://toolkit.tuebingen.mpg.de/tools/clans" \o "https://toolkit.tuebingen.mpg.de/tools/clans" </w:instrText>
+      </w:r>
+      <w:r>
+        <w:fldChar w:fldCharType="separate"/>
+      </w:r>
+      <w:r>
+        <w:rPr>
+          <w:rStyle w:val="Hyperlink"/>
+          <w:rFonts w:asciiTheme="majorBidi" w:hAnsiTheme="majorBidi" w:cstheme="majorBidi"/>
+          <w:sz w:val="22"/>
+          <w:szCs w:val="22"/>
+        </w:rPr>
+        <w:t>MPI Bioinformatics Toolkit</w:t>
+      </w:r>
+      <w:r>
+        <w:rPr>
+          <w:rStyle w:val="Hyperlink"/>
+          <w:rFonts w:asciiTheme="majorBidi" w:hAnsiTheme="majorBidi" w:cstheme="majorBidi"/>
+          <w:sz w:val="22"/>
+          <w:szCs w:val="22"/>
+        </w:rPr>
+        <w:fldChar w:fldCharType="end"/>
+      </w:r>
       <w:r>
         <w:rPr>
           <w:rFonts w:asciiTheme="majorBidi" w:hAnsiTheme="majorBidi" w:cstheme="majorBidi"/>
@@ -9774,7 +11336,27 @@
           <w:sz w:val="22"/>
           <w:szCs w:val="22"/>
         </w:rPr>
-        <w:t>: it is recommended only as an API with other tools, such as Cytoscape, as it keeps only the minimal information needed to present a network (pairs of sequence names and similarity scores).</w:t>
+        <w:t xml:space="preserve">: it is recommended only as an API with other tools, such as </w:t>
+      </w:r>
+      <w:proofErr w:type="spellStart"/>
+      <w:r>
+        <w:rPr>
+          <w:rFonts w:asciiTheme="majorBidi" w:hAnsiTheme="majorBidi" w:cstheme="majorBidi"/>
+          <w:color w:val="000000" w:themeColor="text1"/>
+          <w:sz w:val="22"/>
+          <w:szCs w:val="22"/>
+        </w:rPr>
+        <w:t>Cytoscape</w:t>
+      </w:r>
+      <w:proofErr w:type="spellEnd"/>
+      <w:r>
+        <w:rPr>
+          <w:rFonts w:asciiTheme="majorBidi" w:hAnsiTheme="majorBidi" w:cstheme="majorBidi"/>
+          <w:color w:val="000000" w:themeColor="text1"/>
+          <w:sz w:val="22"/>
+          <w:szCs w:val="22"/>
+        </w:rPr>
+        <w:t>, as it keeps only the minimal information needed to present a network (pairs of sequence names and similarity scores).</w:t>
       </w:r>
       <w:r>
         <w:rPr>
@@ -10378,7 +11960,27 @@
           <w:sz w:val="22"/>
           <w:szCs w:val="22"/>
         </w:rPr>
-        <w:t>Saves the stereo pair as one image in one of the above mentioned formats.</w:t>
+        <w:t xml:space="preserve">Saves the stereo pair as one image in one of the </w:t>
+      </w:r>
+      <w:proofErr w:type="gramStart"/>
+      <w:r>
+        <w:rPr>
+          <w:rFonts w:asciiTheme="majorBidi" w:hAnsiTheme="majorBidi" w:cstheme="majorBidi"/>
+          <w:color w:val="000000" w:themeColor="text1"/>
+          <w:sz w:val="22"/>
+          <w:szCs w:val="22"/>
+        </w:rPr>
+        <w:t>above mentioned</w:t>
+      </w:r>
+      <w:proofErr w:type="gramEnd"/>
+      <w:r>
+        <w:rPr>
+          <w:rFonts w:asciiTheme="majorBidi" w:hAnsiTheme="majorBidi" w:cstheme="majorBidi"/>
+          <w:color w:val="000000" w:themeColor="text1"/>
+          <w:sz w:val="22"/>
+          <w:szCs w:val="22"/>
+        </w:rPr>
+        <w:t xml:space="preserve"> formats.</w:t>
       </w:r>
     </w:p>
     <w:p>
@@ -10501,6 +12103,7 @@
           <w:szCs w:val="22"/>
         </w:rPr>
       </w:pPr>
+      <w:proofErr w:type="spellStart"/>
       <w:r>
         <w:rPr>
           <w:rFonts w:asciiTheme="majorBidi" w:hAnsiTheme="majorBidi" w:cstheme="majorBidi"/>
@@ -10510,14 +12113,35 @@
         </w:rPr>
         <w:t>Fruchterman-Reingold</w:t>
       </w:r>
-      <w:r>
-        <w:rPr>
-          <w:rFonts w:asciiTheme="majorBidi" w:hAnsiTheme="majorBidi" w:cstheme="majorBidi"/>
-          <w:color w:val="000000" w:themeColor="text1"/>
-          <w:sz w:val="22"/>
-          <w:szCs w:val="22"/>
-        </w:rPr>
-        <w:t>: Opens a dialog window, allowing the user to configure the parameters that are used while clustering the sequences using the Fruchterman-Reingold graph layout (a detailed explanation of all the parameters is found in the command-line tool section).</w:t>
+      <w:proofErr w:type="spellEnd"/>
+      <w:r>
+        <w:rPr>
+          <w:rFonts w:asciiTheme="majorBidi" w:hAnsiTheme="majorBidi" w:cstheme="majorBidi"/>
+          <w:color w:val="000000" w:themeColor="text1"/>
+          <w:sz w:val="22"/>
+          <w:szCs w:val="22"/>
+        </w:rPr>
+        <w:t xml:space="preserve">: Opens a dialog window, allowing the user to configure the parameters that are used while clustering the sequences using the </w:t>
+      </w:r>
+      <w:proofErr w:type="spellStart"/>
+      <w:r>
+        <w:rPr>
+          <w:rFonts w:asciiTheme="majorBidi" w:hAnsiTheme="majorBidi" w:cstheme="majorBidi"/>
+          <w:color w:val="000000" w:themeColor="text1"/>
+          <w:sz w:val="22"/>
+          <w:szCs w:val="22"/>
+        </w:rPr>
+        <w:t>Fruchterman-Reingold</w:t>
+      </w:r>
+      <w:proofErr w:type="spellEnd"/>
+      <w:r>
+        <w:rPr>
+          <w:rFonts w:asciiTheme="majorBidi" w:hAnsiTheme="majorBidi" w:cstheme="majorBidi"/>
+          <w:color w:val="000000" w:themeColor="text1"/>
+          <w:sz w:val="22"/>
+          <w:szCs w:val="22"/>
+        </w:rPr>
+        <w:t xml:space="preserve"> graph layout (a detailed explanation of all the parameters is found in the command-line tool section).</w:t>
       </w:r>
     </w:p>
     <w:p>
@@ -10589,7 +12213,43 @@
           <w:sz w:val="22"/>
           <w:szCs w:val="22"/>
         </w:rPr>
-        <w:t>Sets the default size, color, outline-color and outline-width of the graph’s data-points, when no other setting is defined. In case different values are set via the groups</w:t>
+        <w:t xml:space="preserve">Sets the size, color, outline-color and outline-width of the graph’s data-points. </w:t>
+      </w:r>
+      <w:r>
+        <w:rPr>
+          <w:rFonts w:asciiTheme="majorBidi" w:hAnsiTheme="majorBidi" w:cstheme="majorBidi"/>
+          <w:color w:val="000000" w:themeColor="text1"/>
+          <w:sz w:val="22"/>
+          <w:szCs w:val="22"/>
+        </w:rPr>
+        <w:t>Regarding the color parameter, i</w:t>
+      </w:r>
+      <w:r>
+        <w:rPr>
+          <w:rFonts w:asciiTheme="majorBidi" w:hAnsiTheme="majorBidi" w:cstheme="majorBidi"/>
+          <w:color w:val="000000" w:themeColor="text1"/>
+          <w:sz w:val="22"/>
+          <w:szCs w:val="22"/>
+        </w:rPr>
+        <w:t xml:space="preserve">n case </w:t>
+      </w:r>
+      <w:r>
+        <w:rPr>
+          <w:rFonts w:asciiTheme="majorBidi" w:hAnsiTheme="majorBidi" w:cstheme="majorBidi"/>
+          <w:color w:val="000000" w:themeColor="text1"/>
+          <w:sz w:val="22"/>
+          <w:szCs w:val="22"/>
+        </w:rPr>
+        <w:t xml:space="preserve">the data-points are assigned to groups (in one or more grouping-categories), </w:t>
+      </w:r>
+      <w:r>
+        <w:rPr>
+          <w:rFonts w:asciiTheme="majorBidi" w:hAnsiTheme="majorBidi" w:cstheme="majorBidi"/>
+          <w:color w:val="000000" w:themeColor="text1"/>
+          <w:sz w:val="22"/>
+          <w:szCs w:val="22"/>
+        </w:rPr>
+        <w:t>the groups</w:t>
       </w:r>
       <w:r>
         <w:rPr>
@@ -10607,7 +12267,43 @@
           <w:sz w:val="22"/>
           <w:szCs w:val="22"/>
         </w:rPr>
-        <w:t xml:space="preserve"> definitions (each group can have a different setting), they will take over the default setting.</w:t>
+        <w:t xml:space="preserve"> </w:t>
+      </w:r>
+      <w:r>
+        <w:rPr>
+          <w:rFonts w:asciiTheme="majorBidi" w:hAnsiTheme="majorBidi" w:cstheme="majorBidi"/>
+          <w:color w:val="000000" w:themeColor="text1"/>
+          <w:sz w:val="22"/>
+          <w:szCs w:val="22"/>
+        </w:rPr>
+        <w:t>color definition</w:t>
+      </w:r>
+      <w:r>
+        <w:rPr>
+          <w:rFonts w:asciiTheme="majorBidi" w:hAnsiTheme="majorBidi" w:cstheme="majorBidi"/>
+          <w:color w:val="000000" w:themeColor="text1"/>
+          <w:sz w:val="22"/>
+          <w:szCs w:val="22"/>
+        </w:rPr>
+        <w:t xml:space="preserve"> will take over the </w:t>
+      </w:r>
+      <w:r>
+        <w:rPr>
+          <w:rFonts w:asciiTheme="majorBidi" w:hAnsiTheme="majorBidi" w:cstheme="majorBidi"/>
+          <w:color w:val="000000" w:themeColor="text1"/>
+          <w:sz w:val="22"/>
+          <w:szCs w:val="22"/>
+        </w:rPr>
+        <w:t>general</w:t>
+      </w:r>
+      <w:r>
+        <w:rPr>
+          <w:rFonts w:asciiTheme="majorBidi" w:hAnsiTheme="majorBidi" w:cstheme="majorBidi"/>
+          <w:color w:val="000000" w:themeColor="text1"/>
+          <w:sz w:val="22"/>
+          <w:szCs w:val="22"/>
+        </w:rPr>
+        <w:t xml:space="preserve"> setting.</w:t>
       </w:r>
     </w:p>
     <w:p>
@@ -11272,7 +12968,47 @@
           <w:sz w:val="22"/>
           <w:szCs w:val="22"/>
         </w:rPr>
-        <w:t>‘OS=organism_name’ as obtained by the UniProt database.</w:t>
+        <w:t>‘OS=</w:t>
+      </w:r>
+      <w:proofErr w:type="spellStart"/>
+      <w:r>
+        <w:rPr>
+          <w:rFonts w:asciiTheme="majorBidi" w:hAnsiTheme="majorBidi" w:cstheme="majorBidi"/>
+          <w:color w:val="000000" w:themeColor="text1"/>
+          <w:sz w:val="22"/>
+          <w:szCs w:val="22"/>
+        </w:rPr>
+        <w:t>organism_name</w:t>
+      </w:r>
+      <w:proofErr w:type="spellEnd"/>
+      <w:r>
+        <w:rPr>
+          <w:rFonts w:asciiTheme="majorBidi" w:hAnsiTheme="majorBidi" w:cstheme="majorBidi"/>
+          <w:color w:val="000000" w:themeColor="text1"/>
+          <w:sz w:val="22"/>
+          <w:szCs w:val="22"/>
+        </w:rPr>
+        <w:t xml:space="preserve">’ as obtained by the </w:t>
+      </w:r>
+      <w:proofErr w:type="spellStart"/>
+      <w:r>
+        <w:rPr>
+          <w:rFonts w:asciiTheme="majorBidi" w:hAnsiTheme="majorBidi" w:cstheme="majorBidi"/>
+          <w:color w:val="000000" w:themeColor="text1"/>
+          <w:sz w:val="22"/>
+          <w:szCs w:val="22"/>
+        </w:rPr>
+        <w:t>UniProt</w:t>
+      </w:r>
+      <w:proofErr w:type="spellEnd"/>
+      <w:r>
+        <w:rPr>
+          <w:rFonts w:asciiTheme="majorBidi" w:hAnsiTheme="majorBidi" w:cstheme="majorBidi"/>
+          <w:color w:val="000000" w:themeColor="text1"/>
+          <w:sz w:val="22"/>
+          <w:szCs w:val="22"/>
+        </w:rPr>
+        <w:t xml:space="preserve"> database.</w:t>
       </w:r>
     </w:p>
     <w:p>
@@ -12931,7 +14667,27 @@
           <w:sz w:val="22"/>
           <w:szCs w:val="22"/>
         </w:rPr>
-        <w:t>Another click on a selected point will deselect it.</w:t>
+        <w:t xml:space="preserve">Another </w:t>
+      </w:r>
+      <w:proofErr w:type="gramStart"/>
+      <w:r>
+        <w:rPr>
+          <w:rFonts w:asciiTheme="majorBidi" w:hAnsiTheme="majorBidi" w:cstheme="majorBidi"/>
+          <w:color w:val="000000" w:themeColor="text1"/>
+          <w:sz w:val="22"/>
+          <w:szCs w:val="22"/>
+        </w:rPr>
+        <w:t>click</w:t>
+      </w:r>
+      <w:proofErr w:type="gramEnd"/>
+      <w:r>
+        <w:rPr>
+          <w:rFonts w:asciiTheme="majorBidi" w:hAnsiTheme="majorBidi" w:cstheme="majorBidi"/>
+          <w:color w:val="000000" w:themeColor="text1"/>
+          <w:sz w:val="22"/>
+          <w:szCs w:val="22"/>
+        </w:rPr>
+        <w:t xml:space="preserve"> on a selected point will deselect it.</w:t>
       </w:r>
     </w:p>
     <w:p>
@@ -14845,8 +16601,19 @@
           <w:sz w:val="22"/>
           <w:szCs w:val="22"/>
         </w:rPr>
-        <w:t>Hide singeltons</w:t>
-      </w:r>
+        <w:t xml:space="preserve">Hide </w:t>
+      </w:r>
+      <w:proofErr w:type="spellStart"/>
+      <w:r>
+        <w:rPr>
+          <w:rFonts w:asciiTheme="majorBidi" w:hAnsiTheme="majorBidi" w:cstheme="majorBidi"/>
+          <w:color w:val="942093"/>
+          <w:sz w:val="22"/>
+          <w:szCs w:val="22"/>
+        </w:rPr>
+        <w:t>singeltons</w:t>
+      </w:r>
+      <w:proofErr w:type="spellEnd"/>
       <w:r>
         <w:rPr>
           <w:rFonts w:asciiTheme="majorBidi" w:hAnsiTheme="majorBidi" w:cstheme="majorBidi"/>
@@ -15514,7 +17281,27 @@
           <w:sz w:val="22"/>
           <w:szCs w:val="22"/>
         </w:rPr>
-        <w:t>groups can be pre-defined in the CLANS input-file, using the &lt;seqgroups&gt; block.</w:t>
+        <w:t>groups can be pre-defined in the CLANS input-file, using the &lt;</w:t>
+      </w:r>
+      <w:proofErr w:type="spellStart"/>
+      <w:r>
+        <w:rPr>
+          <w:rFonts w:asciiTheme="majorBidi" w:hAnsiTheme="majorBidi" w:cstheme="majorBidi"/>
+          <w:color w:val="000000" w:themeColor="text1"/>
+          <w:sz w:val="22"/>
+          <w:szCs w:val="22"/>
+        </w:rPr>
+        <w:t>seqgroups</w:t>
+      </w:r>
+      <w:proofErr w:type="spellEnd"/>
+      <w:r>
+        <w:rPr>
+          <w:rFonts w:asciiTheme="majorBidi" w:hAnsiTheme="majorBidi" w:cstheme="majorBidi"/>
+          <w:color w:val="000000" w:themeColor="text1"/>
+          <w:sz w:val="22"/>
+          <w:szCs w:val="22"/>
+        </w:rPr>
+        <w:t>&gt; block.</w:t>
       </w:r>
     </w:p>
     <w:p>

</xml_diff>

<commit_message>
- Added 'inverse selection' feature - Buttons aligned to center - Fixed stereo image update
</commit_message>
<xml_diff>
--- a/clans/manual/Manual.docx
+++ b/clans/manual/Manual.docx
@@ -11083,33 +11083,17 @@
         </w:rPr>
         <w:t xml:space="preserve">CLANS format: A file that was generated by any version of the CLANS program or by the </w:t>
       </w:r>
-      <w:r>
-        <w:fldChar w:fldCharType="begin"/>
-      </w:r>
-      <w:r>
-        <w:instrText xml:space="preserve"> HYPERLINK "https://toolkit.tuebingen.mpg.de/tools/clans" \o "https://toolkit.tuebingen.mpg.de/tools/clans" </w:instrText>
-      </w:r>
-      <w:r>
-        <w:fldChar w:fldCharType="separate"/>
-      </w:r>
-      <w:r>
-        <w:rPr>
-          <w:rStyle w:val="Hyperlink"/>
-          <w:rFonts w:asciiTheme="majorBidi" w:hAnsiTheme="majorBidi" w:cstheme="majorBidi"/>
-          <w:sz w:val="22"/>
-          <w:szCs w:val="22"/>
-        </w:rPr>
-        <w:t>MPI Bioinformatics Toolkit</w:t>
-      </w:r>
-      <w:r>
-        <w:rPr>
-          <w:rStyle w:val="Hyperlink"/>
-          <w:rFonts w:asciiTheme="majorBidi" w:hAnsiTheme="majorBidi" w:cstheme="majorBidi"/>
-          <w:sz w:val="22"/>
-          <w:szCs w:val="22"/>
-        </w:rPr>
-        <w:fldChar w:fldCharType="end"/>
-      </w:r>
+      <w:hyperlink r:id="rId11" w:tooltip="https://toolkit.tuebingen.mpg.de/tools/clans" w:history="1">
+        <w:r>
+          <w:rPr>
+            <w:rStyle w:val="Hyperlink"/>
+            <w:rFonts w:asciiTheme="majorBidi" w:hAnsiTheme="majorBidi" w:cstheme="majorBidi"/>
+            <w:sz w:val="22"/>
+            <w:szCs w:val="22"/>
+          </w:rPr>
+          <w:t>MPI Bioinformatics Toolkit</w:t>
+        </w:r>
+      </w:hyperlink>
       <w:r>
         <w:rPr>
           <w:rFonts w:asciiTheme="majorBidi" w:hAnsiTheme="majorBidi" w:cstheme="majorBidi"/>
@@ -15780,6 +15764,94 @@
           <w:sz w:val="22"/>
           <w:szCs w:val="22"/>
         </w:rPr>
+        <w:t>Inverse selection</w:t>
+      </w:r>
+      <w:r>
+        <w:rPr>
+          <w:rFonts w:asciiTheme="majorBidi" w:hAnsiTheme="majorBidi" w:cstheme="majorBidi"/>
+          <w:color w:val="000000"/>
+          <w:sz w:val="22"/>
+          <w:szCs w:val="22"/>
+        </w:rPr>
+        <w:t>:</w:t>
+      </w:r>
+      <w:r>
+        <w:rPr>
+          <w:rFonts w:asciiTheme="majorBidi" w:hAnsiTheme="majorBidi" w:cstheme="majorBidi"/>
+          <w:color w:val="000000"/>
+          <w:sz w:val="22"/>
+          <w:szCs w:val="22"/>
+        </w:rPr>
+        <w:t xml:space="preserve"> </w:t>
+      </w:r>
+      <w:r>
+        <w:rPr>
+          <w:rFonts w:asciiTheme="majorBidi" w:hAnsiTheme="majorBidi" w:cstheme="majorBidi"/>
+          <w:color w:val="000000"/>
+          <w:sz w:val="22"/>
+          <w:szCs w:val="22"/>
+        </w:rPr>
+        <w:t>s</w:t>
+      </w:r>
+      <w:r>
+        <w:rPr>
+          <w:rFonts w:asciiTheme="majorBidi" w:hAnsiTheme="majorBidi" w:cstheme="majorBidi"/>
+          <w:color w:val="000000"/>
+          <w:sz w:val="22"/>
+          <w:szCs w:val="22"/>
+        </w:rPr>
+        <w:t>elect</w:t>
+      </w:r>
+      <w:r>
+        <w:rPr>
+          <w:rFonts w:asciiTheme="majorBidi" w:hAnsiTheme="majorBidi" w:cstheme="majorBidi"/>
+          <w:color w:val="000000"/>
+          <w:sz w:val="22"/>
+          <w:szCs w:val="22"/>
+        </w:rPr>
+        <w:t>s all the</w:t>
+      </w:r>
+      <w:r>
+        <w:rPr>
+          <w:rFonts w:asciiTheme="majorBidi" w:hAnsiTheme="majorBidi" w:cstheme="majorBidi"/>
+          <w:color w:val="000000"/>
+          <w:sz w:val="22"/>
+          <w:szCs w:val="22"/>
+        </w:rPr>
+        <w:t xml:space="preserve"> data-points</w:t>
+      </w:r>
+      <w:r>
+        <w:rPr>
+          <w:rFonts w:asciiTheme="majorBidi" w:hAnsiTheme="majorBidi" w:cstheme="majorBidi"/>
+          <w:color w:val="000000"/>
+          <w:sz w:val="22"/>
+          <w:szCs w:val="22"/>
+        </w:rPr>
+        <w:t xml:space="preserve"> that are currently not selected and remove the currently selected from the subset.</w:t>
+      </w:r>
+    </w:p>
+    <w:p>
+      <w:pPr>
+        <w:pStyle w:val="NormalWeb"/>
+        <w:numPr>
+          <w:ilvl w:val="0"/>
+          <w:numId w:val="13"/>
+        </w:numPr>
+        <w:spacing w:before="120" w:beforeAutospacing="0"/>
+        <w:rPr>
+          <w:rFonts w:asciiTheme="majorBidi" w:hAnsiTheme="majorBidi" w:cstheme="majorBidi"/>
+          <w:color w:val="000000"/>
+          <w:sz w:val="22"/>
+          <w:szCs w:val="22"/>
+        </w:rPr>
+      </w:pPr>
+      <w:r>
+        <w:rPr>
+          <w:rFonts w:asciiTheme="majorBidi" w:hAnsiTheme="majorBidi" w:cstheme="majorBidi"/>
+          <w:color w:val="942093"/>
+          <w:sz w:val="22"/>
+          <w:szCs w:val="22"/>
+        </w:rPr>
         <w:t>Clear</w:t>
       </w:r>
       <w:r>
@@ -16260,7 +16332,17 @@
           <w:sz w:val="22"/>
           <w:szCs w:val="22"/>
         </w:rPr>
-        <w:t xml:space="preserve">By default, the edges are colored in 5 shades of gray according to the normalized attraction values (scores), which are divided into 5 bins. The higher the score, the darker the color. It is possible to change these colors and the width of the edges (for all the edges or per-bin) using the ‘Connections (edges) settings’ under the ‘Configure’ menu item. </w:t>
+        <w:t xml:space="preserve">By default, the edges are colored in 5 shades of gray according to the normalized attraction values (scores), which are divided into 5 bins. The higher the score, the darker the color. It is possible to </w:t>
+      </w:r>
+      <w:r>
+        <w:rPr>
+          <w:rFonts w:asciiTheme="majorBidi" w:hAnsiTheme="majorBidi" w:cstheme="majorBidi"/>
+          <w:color w:val="000000" w:themeColor="text1"/>
+          <w:sz w:val="22"/>
+          <w:szCs w:val="22"/>
+        </w:rPr>
+        <w:lastRenderedPageBreak/>
+        <w:t xml:space="preserve">change these colors and the width of the edges (for all the edges or per-bin) using the ‘Connections (edges) settings’ under the ‘Configure’ menu item. </w:t>
       </w:r>
     </w:p>
     <w:p>
@@ -16288,7 +16370,6 @@
           <w:sz w:val="22"/>
           <w:szCs w:val="22"/>
         </w:rPr>
-        <w:lastRenderedPageBreak/>
         <w:t>Selected names</w:t>
       </w:r>
       <w:r>
@@ -17214,6 +17295,7 @@
           <w:sz w:val="22"/>
           <w:szCs w:val="22"/>
         </w:rPr>
+        <w:lastRenderedPageBreak/>
         <w:t>Input</w:t>
       </w:r>
       <w:r>
@@ -17328,7 +17410,6 @@
           <w:sz w:val="22"/>
           <w:szCs w:val="22"/>
         </w:rPr>
-        <w:lastRenderedPageBreak/>
         <w:t>Taxonomy</w:t>
       </w:r>
       <w:r>
@@ -18237,6 +18318,7 @@
           <w:sz w:val="22"/>
           <w:szCs w:val="22"/>
         </w:rPr>
+        <w:lastRenderedPageBreak/>
         <w:t>All the changes to the selected subset are updated in the graph as well.</w:t>
       </w:r>
     </w:p>
@@ -18287,7 +18369,6 @@
           <w:sz w:val="22"/>
           <w:szCs w:val="22"/>
         </w:rPr>
-        <w:lastRenderedPageBreak/>
         <w:t>S</w:t>
       </w:r>
       <w:r>

</xml_diff>

<commit_message>
- Added blast package to conda environment files. - Added environment file for linux (PyQt5 package is installed from pip)
</commit_message>
<xml_diff>
--- a/clans/manual/Manual.docx
+++ b/clans/manual/Manual.docx
@@ -50,7 +50,7 @@
           <w:sz w:val="28"/>
           <w:szCs w:val="28"/>
         </w:rPr>
-        <w:t>5</w:t>
+        <w:t>6</w:t>
       </w:r>
       <w:r>
         <w:rPr>
@@ -3152,7 +3152,7 @@
           <w:sz w:val="22"/>
           <w:szCs w:val="22"/>
         </w:rPr>
-        <w:t xml:space="preserve"> and requires installation of Blast+ on the target computer.</w:t>
+        <w:t>.</w:t>
       </w:r>
     </w:p>
     <w:p>

</xml_diff>

<commit_message>
Removed Blast from build and environments.
</commit_message>
<xml_diff>
--- a/clans/manual/Manual.docx
+++ b/clans/manual/Manual.docx
@@ -3371,6 +3371,14 @@
           <w:sz w:val="22"/>
           <w:szCs w:val="22"/>
         </w:rPr>
+        <w:t xml:space="preserve"> and requires an installation of Blast+ on the target computer</w:t>
+      </w:r>
+      <w:r>
+        <w:rPr>
+          <w:rFonts w:asciiTheme="majorBidi" w:hAnsiTheme="majorBidi" w:cstheme="majorBidi"/>
+          <w:sz w:val="22"/>
+          <w:szCs w:val="22"/>
+        </w:rPr>
         <w:t>.</w:t>
       </w:r>
     </w:p>
@@ -3808,6 +3816,64 @@
         </w:rPr>
         <w:t>-forge</w:t>
       </w:r>
+    </w:p>
+    <w:p>
+      <w:pPr>
+        <w:pStyle w:val="NormalWeb"/>
+        <w:spacing w:before="120" w:beforeAutospacing="0" w:after="120" w:afterAutospacing="0"/>
+        <w:ind w:left="720"/>
+        <w:rPr>
+          <w:rFonts w:asciiTheme="minorBidi" w:hAnsiTheme="minorBidi" w:cstheme="minorBidi"/>
+          <w:color w:val="000000"/>
+          <w:sz w:val="22"/>
+          <w:szCs w:val="22"/>
+        </w:rPr>
+      </w:pPr>
+      <w:r>
+        <w:rPr>
+          <w:rFonts w:asciiTheme="minorBidi" w:hAnsiTheme="minorBidi" w:cstheme="minorBidi"/>
+          <w:b/>
+          <w:bCs/>
+          <w:color w:val="000000"/>
+          <w:sz w:val="22"/>
+          <w:szCs w:val="22"/>
+        </w:rPr>
+        <w:t xml:space="preserve">On </w:t>
+      </w:r>
+      <w:r>
+        <w:rPr>
+          <w:rFonts w:asciiTheme="minorBidi" w:hAnsiTheme="minorBidi" w:cstheme="minorBidi"/>
+          <w:b/>
+          <w:bCs/>
+          <w:color w:val="000000"/>
+          <w:sz w:val="22"/>
+          <w:szCs w:val="22"/>
+        </w:rPr>
+        <w:t>Linux</w:t>
+      </w:r>
+      <w:r>
+        <w:rPr>
+          <w:rFonts w:asciiTheme="minorBidi" w:hAnsiTheme="minorBidi" w:cstheme="minorBidi"/>
+          <w:color w:val="000000"/>
+          <w:sz w:val="22"/>
+          <w:szCs w:val="22"/>
+        </w:rPr>
+        <w:t>:</w:t>
+      </w:r>
+    </w:p>
+    <w:p>
+      <w:pPr>
+        <w:pStyle w:val="NormalWeb"/>
+        <w:spacing w:before="0" w:beforeAutospacing="0" w:after="240" w:afterAutospacing="0"/>
+        <w:ind w:left="720"/>
+        <w:rPr>
+          <w:rFonts w:asciiTheme="minorBidi" w:hAnsiTheme="minorBidi" w:cstheme="minorBidi"/>
+          <w:color w:val="000000"/>
+          <w:sz w:val="22"/>
+          <w:szCs w:val="22"/>
+          <w:lang w:val="en-GB"/>
+        </w:rPr>
+      </w:pPr>
       <w:r>
         <w:rPr>
           <w:rFonts w:asciiTheme="minorBidi" w:hAnsiTheme="minorBidi" w:cstheme="minorBidi"/>
@@ -3818,7 +3884,7 @@
           <w:szCs w:val="22"/>
           <w:lang w:val="en-GB"/>
         </w:rPr>
-        <w:t xml:space="preserve"> -c </w:t>
+        <w:t xml:space="preserve">  </w:t>
       </w:r>
       <w:proofErr w:type="spellStart"/>
       <w:r>
@@ -3831,67 +3897,9 @@
           <w:szCs w:val="22"/>
           <w:lang w:val="en-GB"/>
         </w:rPr>
-        <w:t>bioconda</w:t>
+        <w:t>conda</w:t>
       </w:r>
       <w:proofErr w:type="spellEnd"/>
-    </w:p>
-    <w:p>
-      <w:pPr>
-        <w:pStyle w:val="NormalWeb"/>
-        <w:spacing w:before="120" w:beforeAutospacing="0" w:after="120" w:afterAutospacing="0"/>
-        <w:ind w:left="720"/>
-        <w:rPr>
-          <w:rFonts w:asciiTheme="minorBidi" w:hAnsiTheme="minorBidi" w:cstheme="minorBidi"/>
-          <w:color w:val="000000"/>
-          <w:sz w:val="22"/>
-          <w:szCs w:val="22"/>
-        </w:rPr>
-      </w:pPr>
-      <w:r>
-        <w:rPr>
-          <w:rFonts w:asciiTheme="minorBidi" w:hAnsiTheme="minorBidi" w:cstheme="minorBidi"/>
-          <w:b/>
-          <w:bCs/>
-          <w:color w:val="000000"/>
-          <w:sz w:val="22"/>
-          <w:szCs w:val="22"/>
-        </w:rPr>
-        <w:t xml:space="preserve">On </w:t>
-      </w:r>
-      <w:r>
-        <w:rPr>
-          <w:rFonts w:asciiTheme="minorBidi" w:hAnsiTheme="minorBidi" w:cstheme="minorBidi"/>
-          <w:b/>
-          <w:bCs/>
-          <w:color w:val="000000"/>
-          <w:sz w:val="22"/>
-          <w:szCs w:val="22"/>
-        </w:rPr>
-        <w:t>Linux</w:t>
-      </w:r>
-      <w:r>
-        <w:rPr>
-          <w:rFonts w:asciiTheme="minorBidi" w:hAnsiTheme="minorBidi" w:cstheme="minorBidi"/>
-          <w:color w:val="000000"/>
-          <w:sz w:val="22"/>
-          <w:szCs w:val="22"/>
-        </w:rPr>
-        <w:t>:</w:t>
-      </w:r>
-    </w:p>
-    <w:p>
-      <w:pPr>
-        <w:pStyle w:val="NormalWeb"/>
-        <w:spacing w:before="0" w:beforeAutospacing="0" w:after="240" w:afterAutospacing="0"/>
-        <w:ind w:left="720"/>
-        <w:rPr>
-          <w:rFonts w:asciiTheme="minorBidi" w:hAnsiTheme="minorBidi" w:cstheme="minorBidi"/>
-          <w:color w:val="000000"/>
-          <w:sz w:val="22"/>
-          <w:szCs w:val="22"/>
-          <w:lang w:val="en-GB"/>
-        </w:rPr>
-      </w:pPr>
       <w:r>
         <w:rPr>
           <w:rFonts w:asciiTheme="minorBidi" w:hAnsiTheme="minorBidi" w:cstheme="minorBidi"/>
@@ -3902,7 +3910,7 @@
           <w:szCs w:val="22"/>
           <w:lang w:val="en-GB"/>
         </w:rPr>
-        <w:t xml:space="preserve">  </w:t>
+        <w:t xml:space="preserve"> install -c </w:t>
       </w:r>
       <w:proofErr w:type="spellStart"/>
       <w:r>
@@ -3915,7 +3923,7 @@
           <w:szCs w:val="22"/>
           <w:lang w:val="en-GB"/>
         </w:rPr>
-        <w:t>conda</w:t>
+        <w:t>inbalpaz</w:t>
       </w:r>
       <w:proofErr w:type="spellEnd"/>
       <w:r>
@@ -3928,7 +3936,7 @@
           <w:szCs w:val="22"/>
           <w:lang w:val="en-GB"/>
         </w:rPr>
-        <w:t xml:space="preserve"> install -c </w:t>
+        <w:t xml:space="preserve"> </w:t>
       </w:r>
       <w:proofErr w:type="spellStart"/>
       <w:r>
@@ -3941,9 +3949,8 @@
           <w:szCs w:val="22"/>
           <w:lang w:val="en-GB"/>
         </w:rPr>
-        <w:t>inbalpaz</w:t>
-      </w:r>
-      <w:proofErr w:type="spellEnd"/>
+        <w:t>clans</w:t>
+      </w:r>
       <w:r>
         <w:rPr>
           <w:rFonts w:asciiTheme="minorBidi" w:hAnsiTheme="minorBidi" w:cstheme="minorBidi"/>
@@ -3954,9 +3961,9 @@
           <w:szCs w:val="22"/>
           <w:lang w:val="en-GB"/>
         </w:rPr>
-        <w:t xml:space="preserve"> </w:t>
-      </w:r>
-      <w:proofErr w:type="spellStart"/>
+        <w:t>_linux</w:t>
+      </w:r>
+      <w:proofErr w:type="spellEnd"/>
       <w:r>
         <w:rPr>
           <w:rFonts w:asciiTheme="minorBidi" w:hAnsiTheme="minorBidi" w:cstheme="minorBidi"/>
@@ -3967,8 +3974,9 @@
           <w:szCs w:val="22"/>
           <w:lang w:val="en-GB"/>
         </w:rPr>
-        <w:t>clans</w:t>
-      </w:r>
+        <w:t xml:space="preserve"> -c defaults -c </w:t>
+      </w:r>
+      <w:proofErr w:type="spellStart"/>
       <w:r>
         <w:rPr>
           <w:rFonts w:asciiTheme="minorBidi" w:hAnsiTheme="minorBidi" w:cstheme="minorBidi"/>
@@ -3979,7 +3987,7 @@
           <w:szCs w:val="22"/>
           <w:lang w:val="en-GB"/>
         </w:rPr>
-        <w:t>_linux</w:t>
+        <w:t>conda</w:t>
       </w:r>
       <w:proofErr w:type="spellEnd"/>
       <w:r>
@@ -3992,48 +4000,8 @@
           <w:szCs w:val="22"/>
           <w:lang w:val="en-GB"/>
         </w:rPr>
-        <w:t xml:space="preserve"> -c defaults -c </w:t>
-      </w:r>
-      <w:proofErr w:type="spellStart"/>
-      <w:r>
-        <w:rPr>
-          <w:rFonts w:asciiTheme="minorBidi" w:hAnsiTheme="minorBidi" w:cstheme="minorBidi"/>
-          <w:i/>
-          <w:iCs/>
-          <w:color w:val="000000"/>
-          <w:sz w:val="22"/>
-          <w:szCs w:val="22"/>
-          <w:lang w:val="en-GB"/>
-        </w:rPr>
-        <w:t>conda</w:t>
-      </w:r>
-      <w:proofErr w:type="spellEnd"/>
-      <w:r>
-        <w:rPr>
-          <w:rFonts w:asciiTheme="minorBidi" w:hAnsiTheme="minorBidi" w:cstheme="minorBidi"/>
-          <w:i/>
-          <w:iCs/>
-          <w:color w:val="000000"/>
-          <w:sz w:val="22"/>
-          <w:szCs w:val="22"/>
-          <w:lang w:val="en-GB"/>
-        </w:rPr>
-        <w:t xml:space="preserve">-forge -c </w:t>
-      </w:r>
-      <w:proofErr w:type="spellStart"/>
-      <w:r>
-        <w:rPr>
-          <w:rFonts w:asciiTheme="minorBidi" w:hAnsiTheme="minorBidi" w:cstheme="minorBidi"/>
-          <w:i/>
-          <w:iCs/>
-          <w:color w:val="000000"/>
-          <w:sz w:val="22"/>
-          <w:szCs w:val="22"/>
-          <w:lang w:val="en-GB"/>
-        </w:rPr>
-        <w:t>bioconda</w:t>
-      </w:r>
-      <w:proofErr w:type="spellEnd"/>
+        <w:t>-forge</w:t>
+      </w:r>
     </w:p>
     <w:p>
       <w:pPr>
@@ -4457,18 +4425,7 @@
           <w:sz w:val="22"/>
           <w:szCs w:val="22"/>
         </w:rPr>
-        <w:t xml:space="preserve">On </w:t>
-      </w:r>
-      <w:r>
-        <w:rPr>
-          <w:rFonts w:asciiTheme="minorBidi" w:hAnsiTheme="minorBidi" w:cstheme="minorBidi"/>
-          <w:b/>
-          <w:bCs/>
-          <w:color w:val="000000"/>
-          <w:sz w:val="22"/>
-          <w:szCs w:val="22"/>
-        </w:rPr>
-        <w:t>Linux</w:t>
+        <w:t>On Linux</w:t>
       </w:r>
       <w:r>
         <w:rPr>
@@ -4527,29 +4484,7 @@
           <w:sz w:val="22"/>
           <w:szCs w:val="22"/>
         </w:rPr>
-        <w:t xml:space="preserve"> env create -f clans_2_0</w:t>
-      </w:r>
-      <w:r>
-        <w:rPr>
-          <w:rFonts w:asciiTheme="majorBidi" w:hAnsiTheme="majorBidi" w:cstheme="majorBidi"/>
-          <w:i/>
-          <w:iCs/>
-          <w:color w:val="000000"/>
-          <w:sz w:val="22"/>
-          <w:szCs w:val="22"/>
-        </w:rPr>
-        <w:t>_linux</w:t>
-      </w:r>
-      <w:r>
-        <w:rPr>
-          <w:rFonts w:asciiTheme="majorBidi" w:hAnsiTheme="majorBidi" w:cstheme="majorBidi"/>
-          <w:i/>
-          <w:iCs/>
-          <w:color w:val="000000"/>
-          <w:sz w:val="22"/>
-          <w:szCs w:val="22"/>
-        </w:rPr>
-        <w:t>.yml</w:t>
+        <w:t xml:space="preserve"> env create -f clans_2_0_linux.yml</w:t>
       </w:r>
     </w:p>
     <w:p>
@@ -4574,6 +4509,7 @@
           <w:sz w:val="22"/>
           <w:szCs w:val="22"/>
         </w:rPr>
+        <w:lastRenderedPageBreak/>
         <w:t xml:space="preserve">Activate the newly created environment: </w:t>
       </w:r>
       <w:proofErr w:type="spellStart"/>
@@ -4623,7 +4559,6 @@
           <w:szCs w:val="22"/>
           <w:u w:val="single"/>
         </w:rPr>
-        <w:lastRenderedPageBreak/>
         <w:t xml:space="preserve">Set </w:t>
       </w:r>
       <w:r>

</xml_diff>

<commit_message>
- Enabled min/max values definition in 'Color by sequence length' and 'Color by custom parameter' features. - Turned colorbar upside down, so that the minimum will be at the bottom and the maximum at the top (as expected). - Fixed bug in 2D presentation with Z-index by groups order, when changing some visual parameter.
</commit_message>
<xml_diff>
--- a/clans/manual/Manual.docx
+++ b/clans/manual/Manual.docx
@@ -50,7 +50,7 @@
           <w:sz w:val="28"/>
           <w:szCs w:val="28"/>
         </w:rPr>
-        <w:t>6</w:t>
+        <w:t>7</w:t>
       </w:r>
       <w:r>
         <w:rPr>
@@ -13756,13 +13756,18 @@
           <w:rFonts w:asciiTheme="majorBidi" w:hAnsiTheme="majorBidi" w:cstheme="majorBidi"/>
           <w:b/>
           <w:bCs/>
-          <w:color w:val="000000"/>
+          <w:color w:val="000000" w:themeColor="text1"/>
           <w:sz w:val="22"/>
           <w:szCs w:val="22"/>
         </w:rPr>
       </w:pPr>
       <w:bookmarkStart w:id="18" w:name="_Toc114434508"/>
-      <w:r>
+    </w:p>
+    <w:p>
+      <w:pPr>
+        <w:pStyle w:val="NormalWeb"/>
+        <w:spacing w:before="0" w:beforeAutospacing="0" w:after="0" w:afterAutospacing="0"/>
+        <w:outlineLvl w:val="3"/>
         <w:rPr>
           <w:rFonts w:asciiTheme="majorBidi" w:hAnsiTheme="majorBidi" w:cstheme="majorBidi"/>
           <w:b/>
@@ -13771,6 +13776,47 @@
           <w:sz w:val="22"/>
           <w:szCs w:val="22"/>
         </w:rPr>
+      </w:pPr>
+    </w:p>
+    <w:p>
+      <w:pPr>
+        <w:pStyle w:val="NormalWeb"/>
+        <w:spacing w:before="0" w:beforeAutospacing="0" w:after="0" w:afterAutospacing="0"/>
+        <w:outlineLvl w:val="3"/>
+        <w:rPr>
+          <w:rFonts w:asciiTheme="majorBidi" w:hAnsiTheme="majorBidi" w:cstheme="majorBidi"/>
+          <w:b/>
+          <w:bCs/>
+          <w:color w:val="000000" w:themeColor="text1"/>
+          <w:sz w:val="22"/>
+          <w:szCs w:val="22"/>
+        </w:rPr>
+      </w:pPr>
+    </w:p>
+    <w:p>
+      <w:pPr>
+        <w:pStyle w:val="NormalWeb"/>
+        <w:spacing w:before="0" w:beforeAutospacing="0" w:after="0" w:afterAutospacing="0"/>
+        <w:outlineLvl w:val="3"/>
+        <w:rPr>
+          <w:rFonts w:asciiTheme="majorBidi" w:hAnsiTheme="majorBidi" w:cstheme="majorBidi"/>
+          <w:b/>
+          <w:bCs/>
+          <w:color w:val="000000"/>
+          <w:sz w:val="22"/>
+          <w:szCs w:val="22"/>
+        </w:rPr>
+      </w:pPr>
+      <w:r>
+        <w:rPr>
+          <w:rFonts w:asciiTheme="majorBidi" w:hAnsiTheme="majorBidi" w:cstheme="majorBidi"/>
+          <w:b/>
+          <w:bCs/>
+          <w:color w:val="000000" w:themeColor="text1"/>
+          <w:sz w:val="22"/>
+          <w:szCs w:val="22"/>
+        </w:rPr>
+        <w:lastRenderedPageBreak/>
         <w:t>Tools menu:</w:t>
       </w:r>
       <w:bookmarkEnd w:id="18"/>
@@ -13839,7 +13885,6 @@
           <w:sz w:val="22"/>
           <w:szCs w:val="22"/>
         </w:rPr>
-        <w:lastRenderedPageBreak/>
         <w:t xml:space="preserve">NCBI Taxonomy: </w:t>
       </w:r>
       <w:r>
@@ -14733,6 +14778,19 @@
     <w:p>
       <w:pPr>
         <w:pStyle w:val="NormalWeb"/>
+        <w:spacing w:before="120" w:beforeAutospacing="0"/>
+        <w:ind w:left="720"/>
+        <w:rPr>
+          <w:rFonts w:asciiTheme="majorBidi" w:hAnsiTheme="majorBidi" w:cstheme="majorBidi"/>
+          <w:color w:val="000000" w:themeColor="text1"/>
+          <w:sz w:val="22"/>
+          <w:szCs w:val="22"/>
+        </w:rPr>
+      </w:pPr>
+    </w:p>
+    <w:p>
+      <w:pPr>
+        <w:pStyle w:val="NormalWeb"/>
         <w:numPr>
           <w:ilvl w:val="0"/>
           <w:numId w:val="17"/>
@@ -14756,6 +14814,7 @@
           <w:sz w:val="22"/>
           <w:szCs w:val="22"/>
         </w:rPr>
+        <w:lastRenderedPageBreak/>
         <w:t>Color data by:</w:t>
       </w:r>
       <w:bookmarkEnd w:id="20"/>
@@ -14776,7 +14835,8 @@
           <w:ilvl w:val="1"/>
           <w:numId w:val="17"/>
         </w:numPr>
-        <w:spacing w:before="120" w:beforeAutospacing="0"/>
+        <w:spacing w:before="120" w:beforeAutospacing="0" w:after="120" w:afterAutospacing="0"/>
+        <w:ind w:left="1434" w:hanging="357"/>
         <w:rPr>
           <w:rFonts w:asciiTheme="majorBidi" w:hAnsiTheme="majorBidi" w:cstheme="majorBidi"/>
           <w:b/>
@@ -14802,7 +14862,72 @@
           <w:sz w:val="22"/>
           <w:szCs w:val="22"/>
         </w:rPr>
-        <w:t>This feature colors the data-points according to the length of the sequences. The color-range can be set by clicking the colored ‘change’ buttons.</w:t>
+        <w:t xml:space="preserve">This feature colors the data-points according to the length of the sequences. </w:t>
+      </w:r>
+      <w:r>
+        <w:rPr>
+          <w:rFonts w:asciiTheme="majorBidi" w:hAnsiTheme="majorBidi" w:cstheme="majorBidi"/>
+          <w:color w:val="000000" w:themeColor="text1"/>
+          <w:sz w:val="22"/>
+          <w:szCs w:val="22"/>
+        </w:rPr>
+        <w:t>The color-range can be set by clicking the colored ‘</w:t>
+      </w:r>
+      <w:r>
+        <w:rPr>
+          <w:rFonts w:asciiTheme="majorBidi" w:hAnsiTheme="majorBidi" w:cstheme="majorBidi"/>
+          <w:color w:val="000000" w:themeColor="text1"/>
+          <w:sz w:val="22"/>
+          <w:szCs w:val="22"/>
+        </w:rPr>
+        <w:t>C</w:t>
+      </w:r>
+      <w:r>
+        <w:rPr>
+          <w:rFonts w:asciiTheme="majorBidi" w:hAnsiTheme="majorBidi" w:cstheme="majorBidi"/>
+          <w:color w:val="000000" w:themeColor="text1"/>
+          <w:sz w:val="22"/>
+          <w:szCs w:val="22"/>
+        </w:rPr>
+        <w:t>hange’ buttons.</w:t>
+      </w:r>
+      <w:r>
+        <w:rPr>
+          <w:rFonts w:asciiTheme="majorBidi" w:hAnsiTheme="majorBidi" w:cstheme="majorBidi"/>
+          <w:b/>
+          <w:bCs/>
+          <w:color w:val="942093"/>
+          <w:sz w:val="22"/>
+          <w:szCs w:val="22"/>
+        </w:rPr>
+        <w:t xml:space="preserve"> </w:t>
+      </w:r>
+      <w:r>
+        <w:rPr>
+          <w:rFonts w:asciiTheme="majorBidi" w:hAnsiTheme="majorBidi" w:cstheme="majorBidi"/>
+          <w:color w:val="000000" w:themeColor="text1"/>
+          <w:sz w:val="22"/>
+          <w:szCs w:val="22"/>
+        </w:rPr>
+        <w:t>The minimal and maximal length values (by default, the minimal and maximal sequence length in the current dataset) can be changed by entering different integer value</w:t>
+      </w:r>
+      <w:r>
+        <w:rPr>
+          <w:rFonts w:asciiTheme="majorBidi" w:hAnsiTheme="majorBidi" w:cstheme="majorBidi"/>
+          <w:color w:val="000000" w:themeColor="text1"/>
+          <w:sz w:val="22"/>
+          <w:szCs w:val="22"/>
+        </w:rPr>
+        <w:t>s</w:t>
+      </w:r>
+      <w:r>
+        <w:rPr>
+          <w:rFonts w:asciiTheme="majorBidi" w:hAnsiTheme="majorBidi" w:cstheme="majorBidi"/>
+          <w:color w:val="000000" w:themeColor="text1"/>
+          <w:sz w:val="22"/>
+          <w:szCs w:val="22"/>
+        </w:rPr>
+        <w:t xml:space="preserve"> in the text-boxes.</w:t>
       </w:r>
     </w:p>
     <w:p>
@@ -14830,7 +14955,6 @@
           <w:sz w:val="22"/>
           <w:szCs w:val="22"/>
         </w:rPr>
-        <w:lastRenderedPageBreak/>
         <w:t xml:space="preserve">Add/Configure custom parameter: </w:t>
       </w:r>
       <w:r>
@@ -14840,7 +14964,121 @@
           <w:sz w:val="22"/>
           <w:szCs w:val="22"/>
         </w:rPr>
-        <w:t>This option allows the user to upload a tab-delimited metadata file (see details below), with one or more numeric parameters, according to which the data can be colored. Once a metadata file is loaded, it is possible to set a different color-range for each parameter. An unlimited number of metadata files with different parameters can be uploaded and the information is added to the already existing user-defined parameters.</w:t>
+        <w:t xml:space="preserve">This option allows the user to upload a tab-delimited metadata file (see details below), with one or more numeric parameters, according to which the data can be colored. Once a metadata file is loaded, it is possible to set a different color-range for each parameter. </w:t>
+      </w:r>
+      <w:r>
+        <w:rPr>
+          <w:rFonts w:asciiTheme="majorBidi" w:hAnsiTheme="majorBidi" w:cstheme="majorBidi"/>
+          <w:color w:val="000000" w:themeColor="text1"/>
+          <w:sz w:val="22"/>
+          <w:szCs w:val="22"/>
+        </w:rPr>
+        <w:t xml:space="preserve">The minimal and maximal values (by default, the minimal and maximal </w:t>
+      </w:r>
+      <w:r>
+        <w:rPr>
+          <w:rFonts w:asciiTheme="majorBidi" w:hAnsiTheme="majorBidi" w:cstheme="majorBidi"/>
+          <w:color w:val="000000" w:themeColor="text1"/>
+          <w:sz w:val="22"/>
+          <w:szCs w:val="22"/>
+        </w:rPr>
+        <w:t>values</w:t>
+      </w:r>
+      <w:r>
+        <w:rPr>
+          <w:rFonts w:asciiTheme="majorBidi" w:hAnsiTheme="majorBidi" w:cstheme="majorBidi"/>
+          <w:color w:val="000000" w:themeColor="text1"/>
+          <w:sz w:val="22"/>
+          <w:szCs w:val="22"/>
+        </w:rPr>
+        <w:t xml:space="preserve"> </w:t>
+      </w:r>
+      <w:r>
+        <w:rPr>
+          <w:rFonts w:asciiTheme="majorBidi" w:hAnsiTheme="majorBidi" w:cstheme="majorBidi"/>
+          <w:color w:val="000000" w:themeColor="text1"/>
+          <w:sz w:val="22"/>
+          <w:szCs w:val="22"/>
+        </w:rPr>
+        <w:t>of the current parameter</w:t>
+      </w:r>
+      <w:r>
+        <w:rPr>
+          <w:rFonts w:asciiTheme="majorBidi" w:hAnsiTheme="majorBidi" w:cstheme="majorBidi"/>
+          <w:color w:val="000000" w:themeColor="text1"/>
+          <w:sz w:val="22"/>
+          <w:szCs w:val="22"/>
+        </w:rPr>
+        <w:t xml:space="preserve">) can be changed by entering different </w:t>
+      </w:r>
+      <w:r>
+        <w:rPr>
+          <w:rFonts w:asciiTheme="majorBidi" w:hAnsiTheme="majorBidi" w:cstheme="majorBidi"/>
+          <w:color w:val="000000" w:themeColor="text1"/>
+          <w:sz w:val="22"/>
+          <w:szCs w:val="22"/>
+        </w:rPr>
+        <w:t>numerical</w:t>
+      </w:r>
+      <w:r>
+        <w:rPr>
+          <w:rFonts w:asciiTheme="majorBidi" w:hAnsiTheme="majorBidi" w:cstheme="majorBidi"/>
+          <w:color w:val="000000" w:themeColor="text1"/>
+          <w:sz w:val="22"/>
+          <w:szCs w:val="22"/>
+        </w:rPr>
+        <w:t xml:space="preserve"> value</w:t>
+      </w:r>
+      <w:r>
+        <w:rPr>
+          <w:rFonts w:asciiTheme="majorBidi" w:hAnsiTheme="majorBidi" w:cstheme="majorBidi"/>
+          <w:color w:val="000000" w:themeColor="text1"/>
+          <w:sz w:val="22"/>
+          <w:szCs w:val="22"/>
+        </w:rPr>
+        <w:t>s</w:t>
+      </w:r>
+      <w:r>
+        <w:rPr>
+          <w:rFonts w:asciiTheme="majorBidi" w:hAnsiTheme="majorBidi" w:cstheme="majorBidi"/>
+          <w:color w:val="000000" w:themeColor="text1"/>
+          <w:sz w:val="22"/>
+          <w:szCs w:val="22"/>
+        </w:rPr>
+        <w:t xml:space="preserve"> in the text-boxes.</w:t>
+      </w:r>
+      <w:r>
+        <w:rPr>
+          <w:rFonts w:asciiTheme="majorBidi" w:hAnsiTheme="majorBidi" w:cstheme="majorBidi"/>
+          <w:color w:val="000000" w:themeColor="text1"/>
+          <w:sz w:val="22"/>
+          <w:szCs w:val="22"/>
+        </w:rPr>
+        <w:t xml:space="preserve"> </w:t>
+      </w:r>
+    </w:p>
+    <w:p>
+      <w:pPr>
+        <w:pStyle w:val="NormalWeb"/>
+        <w:spacing w:before="120" w:beforeAutospacing="0" w:after="0" w:afterAutospacing="0"/>
+        <w:ind w:left="1434"/>
+        <w:rPr>
+          <w:rFonts w:asciiTheme="majorBidi" w:hAnsiTheme="majorBidi" w:cstheme="majorBidi"/>
+          <w:b/>
+          <w:bCs/>
+          <w:color w:val="942093"/>
+          <w:sz w:val="22"/>
+          <w:szCs w:val="22"/>
+        </w:rPr>
+      </w:pPr>
+      <w:r>
+        <w:rPr>
+          <w:rFonts w:asciiTheme="majorBidi" w:hAnsiTheme="majorBidi" w:cstheme="majorBidi"/>
+          <w:color w:val="000000" w:themeColor="text1"/>
+          <w:sz w:val="22"/>
+          <w:szCs w:val="22"/>
+        </w:rPr>
+        <w:t>An unlimited number of metadata files with different parameters can be uploaded and the information is added to the already existing user-defined parameters.</w:t>
       </w:r>
     </w:p>
     <w:p>
@@ -15223,7 +15461,7 @@
     <w:p>
       <w:pPr>
         <w:pStyle w:val="NormalWeb"/>
-        <w:spacing w:before="0" w:beforeAutospacing="0"/>
+        <w:spacing w:before="0" w:beforeAutospacing="0" w:after="120" w:afterAutospacing="0"/>
         <w:ind w:left="720" w:firstLine="720"/>
         <w:rPr>
           <w:rFonts w:asciiTheme="majorBidi" w:hAnsiTheme="majorBidi" w:cstheme="majorBidi"/>
@@ -15725,7 +15963,17 @@
           <w:sz w:val="22"/>
           <w:szCs w:val="22"/>
         </w:rPr>
-        <w:t>Groups mode: Clicking on a point selects all the data-points that belong to the same group as the clicked point. When selecting an area by mouse-dragging, all the data-points that belong to groups within that area will be selected. This mode is available when</w:t>
+        <w:t xml:space="preserve">Groups mode: Clicking on a point selects all the data-points that belong to the same group as the clicked point. When selecting an area by mouse-dragging, all the data-points that belong to groups </w:t>
+      </w:r>
+      <w:r>
+        <w:rPr>
+          <w:rFonts w:asciiTheme="majorBidi" w:hAnsiTheme="majorBidi" w:cstheme="majorBidi"/>
+          <w:color w:val="000000" w:themeColor="text1"/>
+          <w:sz w:val="22"/>
+          <w:szCs w:val="22"/>
+        </w:rPr>
+        <w:lastRenderedPageBreak/>
+        <w:t>within that area will be selected. This mode is available when</w:t>
       </w:r>
       <w:r>
         <w:rPr>
@@ -15790,6 +16038,7 @@
         </w:rPr>
         <w:t>.</w:t>
       </w:r>
+      <w:bookmarkStart w:id="24" w:name="_Toc114434514"/>
     </w:p>
     <w:p>
       <w:pPr>
@@ -15805,7 +16054,6 @@
           <w:szCs w:val="22"/>
         </w:rPr>
       </w:pPr>
-      <w:bookmarkStart w:id="24" w:name="_Toc114434514"/>
       <w:r>
         <w:rPr>
           <w:rFonts w:asciiTheme="majorBidi" w:hAnsiTheme="majorBidi" w:cstheme="majorBidi"/>
@@ -15887,7 +16135,6 @@
           <w:sz w:val="22"/>
           <w:szCs w:val="22"/>
         </w:rPr>
-        <w:lastRenderedPageBreak/>
         <w:t>Double-click on a group name opens a dialog in which it is possible to edit the text (name, size, color, etc.). Please note that changing the color of the group name will also change the color of the data-points belong to that group.</w:t>
       </w:r>
     </w:p>
@@ -16715,6 +16962,7 @@
           <w:sz w:val="22"/>
           <w:szCs w:val="22"/>
         </w:rPr>
+        <w:lastRenderedPageBreak/>
         <w:t>Inverse selection</w:t>
       </w:r>
       <w:r>
@@ -16980,17 +17228,7 @@
           <w:sz w:val="22"/>
           <w:szCs w:val="22"/>
         </w:rPr>
-        <w:t xml:space="preserve">the </w:t>
-      </w:r>
-      <w:r>
-        <w:rPr>
-          <w:rFonts w:asciiTheme="majorBidi" w:hAnsiTheme="majorBidi" w:cstheme="majorBidi"/>
-          <w:color w:val="000000" w:themeColor="text1"/>
-          <w:sz w:val="22"/>
-          <w:szCs w:val="22"/>
-        </w:rPr>
-        <w:lastRenderedPageBreak/>
-        <w:t>‘</w:t>
+        <w:t>the ‘</w:t>
       </w:r>
       <w:r>
         <w:rPr>
@@ -17607,7 +17845,17 @@
           <w:sz w:val="22"/>
           <w:szCs w:val="22"/>
         </w:rPr>
-        <w:t xml:space="preserve">: switches between the full dataset presentation (default) to a presentation of the selected subset only. When the selected subset is displayed, any operation that is done is performed on the subset only. For example, it is possible to start the clustering considering the subset data-points only. When switching back to full dataset, the view changes back to the exact full-data presentation that was displayed before. If a clustering was performed on the subset, it is not automatically saved, but can rather be saved to a file while in ‘selected subset’ mode. The ‘Selected subset’ viewing mode is only enabled when there are at least 5 selected data-points. </w:t>
+        <w:t xml:space="preserve">: switches between the full dataset presentation (default) to a presentation of the selected subset only. When the selected subset is displayed, any operation that is done is performed on the subset only. For example, it is possible to start the clustering considering the subset data-points only. When switching back to full dataset, the view changes back to the exact full-data presentation that was displayed before. If a clustering was performed on the </w:t>
+      </w:r>
+      <w:r>
+        <w:rPr>
+          <w:rFonts w:asciiTheme="majorBidi" w:hAnsiTheme="majorBidi" w:cstheme="majorBidi"/>
+          <w:color w:val="000000" w:themeColor="text1"/>
+          <w:sz w:val="22"/>
+          <w:szCs w:val="22"/>
+        </w:rPr>
+        <w:lastRenderedPageBreak/>
+        <w:t xml:space="preserve">subset, it is not automatically saved, but can rather be saved to a file while in ‘selected subset’ mode. The ‘Selected subset’ viewing mode is only enabled when there are at least 5 selected data-points. </w:t>
       </w:r>
     </w:p>
     <w:p>
@@ -17776,7 +18024,6 @@
           <w:sz w:val="22"/>
           <w:szCs w:val="22"/>
         </w:rPr>
-        <w:lastRenderedPageBreak/>
         <w:t xml:space="preserve">The color-by combo-box is enabled when at least one numeric parameter was added by the user (using the ‘Tools -&gt; color data by’ action or saved in the input CLANS file in a previous session). It is possible to switch between coloring the data by the defined groups (or default color when no group is defined) or by any of the numeric parameters, including sequence length. When each parameter has a different color-range setting, the data is colored according to the selected parameter’s setting. </w:t>
       </w:r>
     </w:p>
@@ -18833,6 +19080,7 @@
           <w:sz w:val="22"/>
           <w:szCs w:val="22"/>
         </w:rPr>
+        <w:lastRenderedPageBreak/>
         <w:t>Delete group</w:t>
       </w:r>
       <w:r>
@@ -18974,17 +19222,7 @@
           <w:sz w:val="22"/>
           <w:szCs w:val="22"/>
         </w:rPr>
-        <w:t xml:space="preserve">: This option is enabled when there is at least one selected data-point. It opens a dialog, allowing the user to add the selected data-points to a new group or to an existing group (if </w:t>
-      </w:r>
-      <w:r>
-        <w:rPr>
-          <w:rFonts w:asciiTheme="majorBidi" w:hAnsiTheme="majorBidi" w:cstheme="majorBidi"/>
-          <w:color w:val="000000" w:themeColor="text1"/>
-          <w:sz w:val="22"/>
-          <w:szCs w:val="22"/>
-        </w:rPr>
-        <w:lastRenderedPageBreak/>
-        <w:t>any). If the user chooses to create a new group, a new dialog is opened, allowing the user to define the group name, size and color parameters.</w:t>
+        <w:t>: This option is enabled when there is at least one selected data-point. It opens a dialog, allowing the user to add the selected data-points to a new group or to an existing group (if any). If the user chooses to create a new group, a new dialog is opened, allowing the user to define the group name, size and color parameters.</w:t>
       </w:r>
     </w:p>
     <w:p>
@@ -19770,6 +20008,7 @@
           <w:sz w:val="22"/>
           <w:szCs w:val="22"/>
         </w:rPr>
+        <w:lastRenderedPageBreak/>
         <w:t>Set as selected subset</w:t>
       </w:r>
       <w:r>

</xml_diff>

<commit_message>
Updated the release with new NCBI taxonomy files. Updated the manual with the new version number 2.0.8.
</commit_message>
<xml_diff>
--- a/clans/manual/Manual.docx
+++ b/clans/manual/Manual.docx
@@ -50,7 +50,7 @@
           <w:sz w:val="28"/>
           <w:szCs w:val="28"/>
         </w:rPr>
-        <w:t>7</w:t>
+        <w:t>8</w:t>
       </w:r>
       <w:r>
         <w:rPr>
@@ -3022,25 +3022,7 @@
           <w:sz w:val="22"/>
           <w:szCs w:val="22"/>
         </w:rPr>
-        <w:t xml:space="preserve">The program implements a version of the </w:t>
-      </w:r>
-      <w:proofErr w:type="spellStart"/>
-      <w:r>
-        <w:rPr>
-          <w:rFonts w:asciiTheme="minorBidi" w:hAnsiTheme="minorBidi" w:cstheme="minorBidi"/>
-          <w:sz w:val="22"/>
-          <w:szCs w:val="22"/>
-        </w:rPr>
-        <w:t>Fruchterman-Reingold</w:t>
-      </w:r>
-      <w:proofErr w:type="spellEnd"/>
-      <w:r>
-        <w:rPr>
-          <w:rFonts w:asciiTheme="minorBidi" w:hAnsiTheme="minorBidi" w:cstheme="minorBidi"/>
-          <w:sz w:val="22"/>
-          <w:szCs w:val="22"/>
-        </w:rPr>
-        <w:t xml:space="preserve"> force directed graph layout</w:t>
+        <w:t>The program implements a version of the Fruchterman-Reingold force directed graph layout</w:t>
       </w:r>
       <w:r>
         <w:rPr>
@@ -3234,25 +3216,7 @@
           <w:sz w:val="22"/>
           <w:szCs w:val="22"/>
         </w:rPr>
-        <w:t xml:space="preserve">(default mode), which gets a matrix of sequence similarities and displays them as a dynamic graph using the </w:t>
-      </w:r>
-      <w:proofErr w:type="spellStart"/>
-      <w:r>
-        <w:rPr>
-          <w:rFonts w:asciiTheme="majorBidi" w:hAnsiTheme="majorBidi" w:cstheme="majorBidi"/>
-          <w:sz w:val="22"/>
-          <w:szCs w:val="22"/>
-        </w:rPr>
-        <w:t>Fruchterman-Reingold</w:t>
-      </w:r>
-      <w:proofErr w:type="spellEnd"/>
-      <w:r>
-        <w:rPr>
-          <w:rFonts w:asciiTheme="majorBidi" w:hAnsiTheme="majorBidi" w:cstheme="majorBidi"/>
-          <w:sz w:val="22"/>
-          <w:szCs w:val="22"/>
-        </w:rPr>
-        <w:t xml:space="preserve"> force-directed layout. </w:t>
+        <w:t xml:space="preserve">(default mode), which gets a matrix of sequence similarities and displays them as a dynamic graph using the Fruchterman-Reingold force-directed layout. </w:t>
       </w:r>
     </w:p>
     <w:p>
@@ -3306,43 +3270,7 @@
           <w:sz w:val="22"/>
           <w:szCs w:val="22"/>
         </w:rPr>
-        <w:t xml:space="preserve"> (executed using the ‘-</w:t>
-      </w:r>
-      <w:proofErr w:type="spellStart"/>
-      <w:r>
-        <w:rPr>
-          <w:rFonts w:asciiTheme="majorBidi" w:hAnsiTheme="majorBidi" w:cstheme="majorBidi"/>
-          <w:sz w:val="22"/>
-          <w:szCs w:val="22"/>
-        </w:rPr>
-        <w:t>nogui</w:t>
-      </w:r>
-      <w:proofErr w:type="spellEnd"/>
-      <w:r>
-        <w:rPr>
-          <w:rFonts w:asciiTheme="majorBidi" w:hAnsiTheme="majorBidi" w:cstheme="majorBidi"/>
-          <w:sz w:val="22"/>
-          <w:szCs w:val="22"/>
-        </w:rPr>
-        <w:t xml:space="preserve">’ flag), which can be used to obtain a matrix of sequence similarities by running all-against-all BLAST search. In addition, it can run the </w:t>
-      </w:r>
-      <w:proofErr w:type="spellStart"/>
-      <w:r>
-        <w:rPr>
-          <w:rFonts w:asciiTheme="majorBidi" w:hAnsiTheme="majorBidi" w:cstheme="majorBidi"/>
-          <w:sz w:val="22"/>
-          <w:szCs w:val="22"/>
-        </w:rPr>
-        <w:t>Fruchterman-Reingold</w:t>
-      </w:r>
-      <w:proofErr w:type="spellEnd"/>
-      <w:r>
-        <w:rPr>
-          <w:rFonts w:asciiTheme="majorBidi" w:hAnsiTheme="majorBidi" w:cstheme="majorBidi"/>
-          <w:sz w:val="22"/>
-          <w:szCs w:val="22"/>
-        </w:rPr>
-        <w:t xml:space="preserve"> force-directed graph layout for a defined number of iterations and save the results in a clans-formatted file which can later be loaded and presented in the visualization tool. This is recommended for large datasets (&gt;5000 sequences, depending on the computer resources), in which the clustering process is slow and there is no advantage in visualizing it.</w:t>
+        <w:t xml:space="preserve"> (executed using the ‘-nogui’ flag), which can be used to obtain a matrix of sequence similarities by running all-against-all BLAST search. In addition, it can run the Fruchterman-Reingold force-directed graph layout for a defined number of iterations and save the results in a clans-formatted file which can later be loaded and presented in the visualization tool. This is recommended for large datasets (&gt;5000 sequences, depending on the computer resources), in which the clustering process is slow and there is no advantage in visualizing it.</w:t>
       </w:r>
     </w:p>
     <w:p>
@@ -3523,27 +3451,8 @@
           <w:sz w:val="22"/>
           <w:szCs w:val="22"/>
         </w:rPr>
-        <w:t xml:space="preserve">Create a clean </w:t>
-      </w:r>
-      <w:proofErr w:type="spellStart"/>
-      <w:r>
-        <w:rPr>
-          <w:rFonts w:asciiTheme="majorBidi" w:hAnsiTheme="majorBidi" w:cstheme="majorBidi"/>
-          <w:sz w:val="22"/>
-          <w:szCs w:val="22"/>
-        </w:rPr>
-        <w:t>conda</w:t>
-      </w:r>
-      <w:proofErr w:type="spellEnd"/>
-      <w:r>
-        <w:rPr>
-          <w:rFonts w:asciiTheme="majorBidi" w:hAnsiTheme="majorBidi" w:cstheme="majorBidi"/>
-          <w:sz w:val="22"/>
-          <w:szCs w:val="22"/>
-        </w:rPr>
-        <w:t xml:space="preserve"> environment: </w:t>
-      </w:r>
-      <w:proofErr w:type="spellStart"/>
+        <w:t xml:space="preserve">Create a clean conda environment: </w:t>
+      </w:r>
       <w:r>
         <w:rPr>
           <w:rFonts w:asciiTheme="majorBidi" w:hAnsiTheme="majorBidi" w:cstheme="majorBidi"/>
@@ -3552,18 +3461,7 @@
           <w:sz w:val="22"/>
           <w:szCs w:val="22"/>
         </w:rPr>
-        <w:t>conda</w:t>
-      </w:r>
-      <w:proofErr w:type="spellEnd"/>
-      <w:r>
-        <w:rPr>
-          <w:rFonts w:asciiTheme="majorBidi" w:hAnsiTheme="majorBidi" w:cstheme="majorBidi"/>
-          <w:i/>
-          <w:iCs/>
-          <w:sz w:val="22"/>
-          <w:szCs w:val="22"/>
-        </w:rPr>
-        <w:t xml:space="preserve"> create -n </w:t>
+        <w:t xml:space="preserve">conda create -n </w:t>
       </w:r>
       <w:r>
         <w:rPr>
@@ -3601,7 +3499,6 @@
         </w:rPr>
         <w:t xml:space="preserve">Activate the newly created environment: </w:t>
       </w:r>
-      <w:proofErr w:type="spellStart"/>
       <w:r>
         <w:rPr>
           <w:rFonts w:asciiTheme="majorBidi" w:hAnsiTheme="majorBidi" w:cstheme="majorBidi"/>
@@ -3611,19 +3508,7 @@
           <w:sz w:val="22"/>
           <w:szCs w:val="22"/>
         </w:rPr>
-        <w:t>conda</w:t>
-      </w:r>
-      <w:proofErr w:type="spellEnd"/>
-      <w:r>
-        <w:rPr>
-          <w:rFonts w:asciiTheme="majorBidi" w:hAnsiTheme="majorBidi" w:cstheme="majorBidi"/>
-          <w:i/>
-          <w:iCs/>
-          <w:color w:val="000000"/>
-          <w:sz w:val="22"/>
-          <w:szCs w:val="22"/>
-        </w:rPr>
-        <w:t xml:space="preserve"> activate clans_2_0</w:t>
+        <w:t>conda activate clans_2_0</w:t>
       </w:r>
     </w:p>
     <w:p>
@@ -3646,25 +3531,7 @@
           <w:sz w:val="22"/>
           <w:szCs w:val="22"/>
         </w:rPr>
-        <w:t xml:space="preserve">Install the </w:t>
-      </w:r>
-      <w:proofErr w:type="gramStart"/>
-      <w:r>
-        <w:rPr>
-          <w:rFonts w:asciiTheme="majorBidi" w:hAnsiTheme="majorBidi" w:cstheme="majorBidi"/>
-          <w:sz w:val="22"/>
-          <w:szCs w:val="22"/>
-        </w:rPr>
-        <w:t>clans</w:t>
-      </w:r>
-      <w:proofErr w:type="gramEnd"/>
-      <w:r>
-        <w:rPr>
-          <w:rFonts w:asciiTheme="majorBidi" w:hAnsiTheme="majorBidi" w:cstheme="majorBidi"/>
-          <w:sz w:val="22"/>
-          <w:szCs w:val="22"/>
-        </w:rPr>
-        <w:t xml:space="preserve"> package from Anaconda repository by using the following command:</w:t>
+        <w:t>Install the clans package from Anaconda repository by using the following command:</w:t>
       </w:r>
     </w:p>
     <w:p>
@@ -3738,7 +3605,6 @@
         </w:rPr>
         <w:t xml:space="preserve">  </w:t>
       </w:r>
-      <w:proofErr w:type="spellStart"/>
       <w:r>
         <w:rPr>
           <w:rFonts w:asciiTheme="minorBidi" w:hAnsiTheme="minorBidi" w:cstheme="minorBidi"/>
@@ -3749,9 +3615,66 @@
           <w:szCs w:val="22"/>
           <w:lang w:val="en-GB"/>
         </w:rPr>
-        <w:t>conda</w:t>
-      </w:r>
-      <w:proofErr w:type="spellEnd"/>
+        <w:t>conda install -c inbalpaz clans -c defaults -c conda-forge</w:t>
+      </w:r>
+    </w:p>
+    <w:p>
+      <w:pPr>
+        <w:pStyle w:val="NormalWeb"/>
+        <w:spacing w:before="120" w:beforeAutospacing="0" w:after="120" w:afterAutospacing="0"/>
+        <w:ind w:left="720"/>
+        <w:rPr>
+          <w:rFonts w:asciiTheme="minorBidi" w:hAnsiTheme="minorBidi" w:cstheme="minorBidi"/>
+          <w:color w:val="000000"/>
+          <w:sz w:val="22"/>
+          <w:szCs w:val="22"/>
+        </w:rPr>
+      </w:pPr>
+      <w:r>
+        <w:rPr>
+          <w:rFonts w:asciiTheme="minorBidi" w:hAnsiTheme="minorBidi" w:cstheme="minorBidi"/>
+          <w:b/>
+          <w:bCs/>
+          <w:color w:val="000000"/>
+          <w:sz w:val="22"/>
+          <w:szCs w:val="22"/>
+        </w:rPr>
+        <w:t xml:space="preserve">On </w:t>
+      </w:r>
+      <w:r>
+        <w:rPr>
+          <w:rFonts w:asciiTheme="minorBidi" w:hAnsiTheme="minorBidi" w:cstheme="minorBidi"/>
+          <w:b/>
+          <w:bCs/>
+          <w:color w:val="000000"/>
+          <w:sz w:val="22"/>
+          <w:szCs w:val="22"/>
+        </w:rPr>
+        <w:t>Linux</w:t>
+      </w:r>
+      <w:r>
+        <w:rPr>
+          <w:rFonts w:asciiTheme="minorBidi" w:hAnsiTheme="minorBidi" w:cstheme="minorBidi"/>
+          <w:color w:val="000000"/>
+          <w:sz w:val="22"/>
+          <w:szCs w:val="22"/>
+        </w:rPr>
+        <w:t>:</w:t>
+      </w:r>
+    </w:p>
+    <w:p>
+      <w:pPr>
+        <w:pStyle w:val="NormalWeb"/>
+        <w:spacing w:before="0" w:beforeAutospacing="0" w:after="240" w:afterAutospacing="0"/>
+        <w:ind w:left="720"/>
+        <w:rPr>
+          <w:rFonts w:asciiTheme="minorBidi" w:hAnsiTheme="minorBidi" w:cstheme="minorBidi"/>
+          <w:color w:val="000000"/>
+          <w:sz w:val="22"/>
+          <w:szCs w:val="22"/>
+          <w:lang w:val="en-GB"/>
+        </w:rPr>
+      </w:pPr>
       <w:r>
         <w:rPr>
           <w:rFonts w:asciiTheme="minorBidi" w:hAnsiTheme="minorBidi" w:cstheme="minorBidi"/>
@@ -3762,9 +3685,8 @@
           <w:szCs w:val="22"/>
           <w:lang w:val="en-GB"/>
         </w:rPr>
-        <w:t xml:space="preserve"> install -c </w:t>
-      </w:r>
-      <w:proofErr w:type="spellStart"/>
+        <w:t xml:space="preserve">  </w:t>
+      </w:r>
       <w:r>
         <w:rPr>
           <w:rFonts w:asciiTheme="minorBidi" w:hAnsiTheme="minorBidi" w:cstheme="minorBidi"/>
@@ -3775,9 +3697,8 @@
           <w:szCs w:val="22"/>
           <w:lang w:val="en-GB"/>
         </w:rPr>
-        <w:t>inbalpaz</w:t>
-      </w:r>
-      <w:proofErr w:type="spellEnd"/>
+        <w:t>conda install -c inbalpaz clans</w:t>
+      </w:r>
       <w:r>
         <w:rPr>
           <w:rFonts w:asciiTheme="minorBidi" w:hAnsiTheme="minorBidi" w:cstheme="minorBidi"/>
@@ -3788,9 +3709,8 @@
           <w:szCs w:val="22"/>
           <w:lang w:val="en-GB"/>
         </w:rPr>
-        <w:t xml:space="preserve"> clans -c defaults -c </w:t>
-      </w:r>
-      <w:proofErr w:type="spellStart"/>
+        <w:t>_linux</w:t>
+      </w:r>
       <w:r>
         <w:rPr>
           <w:rFonts w:asciiTheme="minorBidi" w:hAnsiTheme="minorBidi" w:cstheme="minorBidi"/>
@@ -3801,206 +3721,7 @@
           <w:szCs w:val="22"/>
           <w:lang w:val="en-GB"/>
         </w:rPr>
-        <w:t>conda</w:t>
-      </w:r>
-      <w:proofErr w:type="spellEnd"/>
-      <w:r>
-        <w:rPr>
-          <w:rFonts w:asciiTheme="minorBidi" w:hAnsiTheme="minorBidi" w:cstheme="minorBidi"/>
-          <w:i/>
-          <w:iCs/>
-          <w:color w:val="000000"/>
-          <w:sz w:val="22"/>
-          <w:szCs w:val="22"/>
-          <w:lang w:val="en-GB"/>
-        </w:rPr>
-        <w:t>-forge</w:t>
-      </w:r>
-    </w:p>
-    <w:p>
-      <w:pPr>
-        <w:pStyle w:val="NormalWeb"/>
-        <w:spacing w:before="120" w:beforeAutospacing="0" w:after="120" w:afterAutospacing="0"/>
-        <w:ind w:left="720"/>
-        <w:rPr>
-          <w:rFonts w:asciiTheme="minorBidi" w:hAnsiTheme="minorBidi" w:cstheme="minorBidi"/>
-          <w:color w:val="000000"/>
-          <w:sz w:val="22"/>
-          <w:szCs w:val="22"/>
-        </w:rPr>
-      </w:pPr>
-      <w:r>
-        <w:rPr>
-          <w:rFonts w:asciiTheme="minorBidi" w:hAnsiTheme="minorBidi" w:cstheme="minorBidi"/>
-          <w:b/>
-          <w:bCs/>
-          <w:color w:val="000000"/>
-          <w:sz w:val="22"/>
-          <w:szCs w:val="22"/>
-        </w:rPr>
-        <w:t xml:space="preserve">On </w:t>
-      </w:r>
-      <w:r>
-        <w:rPr>
-          <w:rFonts w:asciiTheme="minorBidi" w:hAnsiTheme="minorBidi" w:cstheme="minorBidi"/>
-          <w:b/>
-          <w:bCs/>
-          <w:color w:val="000000"/>
-          <w:sz w:val="22"/>
-          <w:szCs w:val="22"/>
-        </w:rPr>
-        <w:t>Linux</w:t>
-      </w:r>
-      <w:r>
-        <w:rPr>
-          <w:rFonts w:asciiTheme="minorBidi" w:hAnsiTheme="minorBidi" w:cstheme="minorBidi"/>
-          <w:color w:val="000000"/>
-          <w:sz w:val="22"/>
-          <w:szCs w:val="22"/>
-        </w:rPr>
-        <w:t>:</w:t>
-      </w:r>
-    </w:p>
-    <w:p>
-      <w:pPr>
-        <w:pStyle w:val="NormalWeb"/>
-        <w:spacing w:before="0" w:beforeAutospacing="0" w:after="240" w:afterAutospacing="0"/>
-        <w:ind w:left="720"/>
-        <w:rPr>
-          <w:rFonts w:asciiTheme="minorBidi" w:hAnsiTheme="minorBidi" w:cstheme="minorBidi"/>
-          <w:color w:val="000000"/>
-          <w:sz w:val="22"/>
-          <w:szCs w:val="22"/>
-          <w:lang w:val="en-GB"/>
-        </w:rPr>
-      </w:pPr>
-      <w:r>
-        <w:rPr>
-          <w:rFonts w:asciiTheme="minorBidi" w:hAnsiTheme="minorBidi" w:cstheme="minorBidi"/>
-          <w:i/>
-          <w:iCs/>
-          <w:color w:val="000000"/>
-          <w:sz w:val="22"/>
-          <w:szCs w:val="22"/>
-          <w:lang w:val="en-GB"/>
-        </w:rPr>
-        <w:t xml:space="preserve">  </w:t>
-      </w:r>
-      <w:proofErr w:type="spellStart"/>
-      <w:r>
-        <w:rPr>
-          <w:rFonts w:asciiTheme="minorBidi" w:hAnsiTheme="minorBidi" w:cstheme="minorBidi"/>
-          <w:i/>
-          <w:iCs/>
-          <w:color w:val="000000"/>
-          <w:sz w:val="22"/>
-          <w:szCs w:val="22"/>
-          <w:lang w:val="en-GB"/>
-        </w:rPr>
-        <w:t>conda</w:t>
-      </w:r>
-      <w:proofErr w:type="spellEnd"/>
-      <w:r>
-        <w:rPr>
-          <w:rFonts w:asciiTheme="minorBidi" w:hAnsiTheme="minorBidi" w:cstheme="minorBidi"/>
-          <w:i/>
-          <w:iCs/>
-          <w:color w:val="000000"/>
-          <w:sz w:val="22"/>
-          <w:szCs w:val="22"/>
-          <w:lang w:val="en-GB"/>
-        </w:rPr>
-        <w:t xml:space="preserve"> install -c </w:t>
-      </w:r>
-      <w:proofErr w:type="spellStart"/>
-      <w:r>
-        <w:rPr>
-          <w:rFonts w:asciiTheme="minorBidi" w:hAnsiTheme="minorBidi" w:cstheme="minorBidi"/>
-          <w:i/>
-          <w:iCs/>
-          <w:color w:val="000000"/>
-          <w:sz w:val="22"/>
-          <w:szCs w:val="22"/>
-          <w:lang w:val="en-GB"/>
-        </w:rPr>
-        <w:t>inbalpaz</w:t>
-      </w:r>
-      <w:proofErr w:type="spellEnd"/>
-      <w:r>
-        <w:rPr>
-          <w:rFonts w:asciiTheme="minorBidi" w:hAnsiTheme="minorBidi" w:cstheme="minorBidi"/>
-          <w:i/>
-          <w:iCs/>
-          <w:color w:val="000000"/>
-          <w:sz w:val="22"/>
-          <w:szCs w:val="22"/>
-          <w:lang w:val="en-GB"/>
-        </w:rPr>
-        <w:t xml:space="preserve"> </w:t>
-      </w:r>
-      <w:proofErr w:type="spellStart"/>
-      <w:r>
-        <w:rPr>
-          <w:rFonts w:asciiTheme="minorBidi" w:hAnsiTheme="minorBidi" w:cstheme="minorBidi"/>
-          <w:i/>
-          <w:iCs/>
-          <w:color w:val="000000"/>
-          <w:sz w:val="22"/>
-          <w:szCs w:val="22"/>
-          <w:lang w:val="en-GB"/>
-        </w:rPr>
-        <w:t>clans</w:t>
-      </w:r>
-      <w:r>
-        <w:rPr>
-          <w:rFonts w:asciiTheme="minorBidi" w:hAnsiTheme="minorBidi" w:cstheme="minorBidi"/>
-          <w:i/>
-          <w:iCs/>
-          <w:color w:val="000000"/>
-          <w:sz w:val="22"/>
-          <w:szCs w:val="22"/>
-          <w:lang w:val="en-GB"/>
-        </w:rPr>
-        <w:t>_linux</w:t>
-      </w:r>
-      <w:proofErr w:type="spellEnd"/>
-      <w:r>
-        <w:rPr>
-          <w:rFonts w:asciiTheme="minorBidi" w:hAnsiTheme="minorBidi" w:cstheme="minorBidi"/>
-          <w:i/>
-          <w:iCs/>
-          <w:color w:val="000000"/>
-          <w:sz w:val="22"/>
-          <w:szCs w:val="22"/>
-          <w:lang w:val="en-GB"/>
-        </w:rPr>
-        <w:t xml:space="preserve"> -c defaults -c </w:t>
-      </w:r>
-      <w:proofErr w:type="spellStart"/>
-      <w:r>
-        <w:rPr>
-          <w:rFonts w:asciiTheme="minorBidi" w:hAnsiTheme="minorBidi" w:cstheme="minorBidi"/>
-          <w:i/>
-          <w:iCs/>
-          <w:color w:val="000000"/>
-          <w:sz w:val="22"/>
-          <w:szCs w:val="22"/>
-          <w:lang w:val="en-GB"/>
-        </w:rPr>
-        <w:t>conda</w:t>
-      </w:r>
-      <w:proofErr w:type="spellEnd"/>
-      <w:r>
-        <w:rPr>
-          <w:rFonts w:asciiTheme="minorBidi" w:hAnsiTheme="minorBidi" w:cstheme="minorBidi"/>
-          <w:i/>
-          <w:iCs/>
-          <w:color w:val="000000"/>
-          <w:sz w:val="22"/>
-          <w:szCs w:val="22"/>
-          <w:lang w:val="en-GB"/>
-        </w:rPr>
-        <w:t>-forge</w:t>
+        <w:t xml:space="preserve"> -c defaults -c conda-forge</w:t>
       </w:r>
     </w:p>
     <w:p>
@@ -4130,19 +3851,8 @@
           <w:szCs w:val="22"/>
           <w:u w:val="single"/>
         </w:rPr>
-        <w:t xml:space="preserve"> using </w:t>
-      </w:r>
-      <w:proofErr w:type="spellStart"/>
-      <w:r>
-        <w:rPr>
-          <w:rFonts w:asciiTheme="majorBidi" w:hAnsiTheme="majorBidi" w:cstheme="majorBidi"/>
-          <w:sz w:val="22"/>
-          <w:szCs w:val="22"/>
-          <w:u w:val="single"/>
-        </w:rPr>
-        <w:t>conda</w:t>
-      </w:r>
-      <w:proofErr w:type="spellEnd"/>
+        <w:t xml:space="preserve"> using conda</w:t>
+      </w:r>
       <w:r>
         <w:rPr>
           <w:rFonts w:asciiTheme="majorBidi" w:hAnsiTheme="majorBidi" w:cstheme="majorBidi"/>
@@ -4254,29 +3964,7 @@
           <w:szCs w:val="22"/>
           <w:lang w:val="en-GB"/>
         </w:rPr>
-        <w:t xml:space="preserve">Create a new </w:t>
-      </w:r>
-      <w:proofErr w:type="spellStart"/>
-      <w:r>
-        <w:rPr>
-          <w:rFonts w:asciiTheme="majorBidi" w:hAnsiTheme="majorBidi" w:cstheme="majorBidi"/>
-          <w:color w:val="000000"/>
-          <w:sz w:val="22"/>
-          <w:szCs w:val="22"/>
-          <w:lang w:val="en-GB"/>
-        </w:rPr>
-        <w:t>conda</w:t>
-      </w:r>
-      <w:proofErr w:type="spellEnd"/>
-      <w:r>
-        <w:rPr>
-          <w:rFonts w:asciiTheme="majorBidi" w:hAnsiTheme="majorBidi" w:cstheme="majorBidi"/>
-          <w:color w:val="000000"/>
-          <w:sz w:val="22"/>
-          <w:szCs w:val="22"/>
-          <w:lang w:val="en-GB"/>
-        </w:rPr>
-        <w:t xml:space="preserve"> environment using the ‘clans_2_0.yml’ file (located in the root directory of CLANS) </w:t>
+        <w:t xml:space="preserve">Create a new conda environment using the ‘clans_2_0.yml’ file (located in the root directory of CLANS) </w:t>
       </w:r>
       <w:r>
         <w:rPr>
@@ -4368,7 +4056,6 @@
         </w:rPr>
         <w:t xml:space="preserve">  </w:t>
       </w:r>
-      <w:proofErr w:type="spellStart"/>
       <w:r>
         <w:rPr>
           <w:rFonts w:asciiTheme="majorBidi" w:hAnsiTheme="majorBidi" w:cstheme="majorBidi"/>
@@ -4389,19 +4076,7 @@
           <w:sz w:val="22"/>
           <w:szCs w:val="22"/>
         </w:rPr>
-        <w:t>onda</w:t>
-      </w:r>
-      <w:proofErr w:type="spellEnd"/>
-      <w:r>
-        <w:rPr>
-          <w:rFonts w:asciiTheme="majorBidi" w:hAnsiTheme="majorBidi" w:cstheme="majorBidi"/>
-          <w:i/>
-          <w:iCs/>
-          <w:color w:val="000000"/>
-          <w:sz w:val="22"/>
-          <w:szCs w:val="22"/>
-        </w:rPr>
-        <w:t xml:space="preserve"> env create -f clans_2_0.yml</w:t>
+        <w:t>onda env create -f clans_2_0.yml</w:t>
       </w:r>
     </w:p>
     <w:p>
@@ -4460,31 +4135,7 @@
           <w:sz w:val="22"/>
           <w:szCs w:val="22"/>
         </w:rPr>
-        <w:t xml:space="preserve">  </w:t>
-      </w:r>
-      <w:proofErr w:type="spellStart"/>
-      <w:r>
-        <w:rPr>
-          <w:rFonts w:asciiTheme="majorBidi" w:hAnsiTheme="majorBidi" w:cstheme="majorBidi"/>
-          <w:i/>
-          <w:iCs/>
-          <w:color w:val="000000"/>
-          <w:sz w:val="22"/>
-          <w:szCs w:val="22"/>
-        </w:rPr>
-        <w:t>conda</w:t>
-      </w:r>
-      <w:proofErr w:type="spellEnd"/>
-      <w:r>
-        <w:rPr>
-          <w:rFonts w:asciiTheme="majorBidi" w:hAnsiTheme="majorBidi" w:cstheme="majorBidi"/>
-          <w:i/>
-          <w:iCs/>
-          <w:color w:val="000000"/>
-          <w:sz w:val="22"/>
-          <w:szCs w:val="22"/>
-        </w:rPr>
-        <w:t xml:space="preserve"> env create -f clans_2_0_linux.yml</w:t>
+        <w:t xml:space="preserve">  conda env create -f clans_2_0_linux.yml</w:t>
       </w:r>
     </w:p>
     <w:p>
@@ -4512,7 +4163,6 @@
         <w:lastRenderedPageBreak/>
         <w:t xml:space="preserve">Activate the newly created environment: </w:t>
       </w:r>
-      <w:proofErr w:type="spellStart"/>
       <w:r>
         <w:rPr>
           <w:rFonts w:asciiTheme="majorBidi" w:hAnsiTheme="majorBidi" w:cstheme="majorBidi"/>
@@ -4522,19 +4172,7 @@
           <w:sz w:val="22"/>
           <w:szCs w:val="22"/>
         </w:rPr>
-        <w:t>conda</w:t>
-      </w:r>
-      <w:proofErr w:type="spellEnd"/>
-      <w:r>
-        <w:rPr>
-          <w:rFonts w:asciiTheme="majorBidi" w:hAnsiTheme="majorBidi" w:cstheme="majorBidi"/>
-          <w:i/>
-          <w:iCs/>
-          <w:color w:val="000000"/>
-          <w:sz w:val="22"/>
-          <w:szCs w:val="22"/>
-        </w:rPr>
-        <w:t xml:space="preserve"> activate clans_2_0</w:t>
+        <w:t>conda activate clans_2_0</w:t>
       </w:r>
     </w:p>
     <w:p>
@@ -4646,27 +4284,7 @@
           <w:sz w:val="22"/>
           <w:szCs w:val="22"/>
         </w:rPr>
-        <w:t xml:space="preserve">, you should switch to </w:t>
-      </w:r>
-      <w:proofErr w:type="spellStart"/>
-      <w:r>
-        <w:rPr>
-          <w:rFonts w:asciiTheme="majorBidi" w:hAnsiTheme="majorBidi" w:cstheme="majorBidi"/>
-          <w:color w:val="000000"/>
-          <w:sz w:val="22"/>
-          <w:szCs w:val="22"/>
-        </w:rPr>
-        <w:t>Xorg</w:t>
-      </w:r>
-      <w:proofErr w:type="spellEnd"/>
-      <w:r>
-        <w:rPr>
-          <w:rFonts w:asciiTheme="majorBidi" w:hAnsiTheme="majorBidi" w:cstheme="majorBidi"/>
-          <w:color w:val="000000"/>
-          <w:sz w:val="22"/>
-          <w:szCs w:val="22"/>
-        </w:rPr>
-        <w:t xml:space="preserve"> (x11) in order to enable CLANS to work properly.</w:t>
+        <w:t>, you should switch to Xorg (x11) in order to enable CLANS to work properly.</w:t>
       </w:r>
     </w:p>
     <w:p>
@@ -4737,56 +4355,16 @@
           <w:sz w:val="22"/>
           <w:szCs w:val="22"/>
         </w:rPr>
-        <w:t>If the result is ‘</w:t>
-      </w:r>
-      <w:proofErr w:type="spellStart"/>
-      <w:r>
-        <w:rPr>
-          <w:rFonts w:asciiTheme="majorBidi" w:hAnsiTheme="majorBidi" w:cstheme="majorBidi"/>
-          <w:color w:val="000000"/>
-          <w:sz w:val="22"/>
-          <w:szCs w:val="22"/>
-        </w:rPr>
-        <w:t>wayland</w:t>
-      </w:r>
-      <w:proofErr w:type="spellEnd"/>
-      <w:r>
-        <w:rPr>
-          <w:rFonts w:asciiTheme="majorBidi" w:hAnsiTheme="majorBidi" w:cstheme="majorBidi"/>
-          <w:color w:val="000000"/>
-          <w:sz w:val="22"/>
-          <w:szCs w:val="22"/>
-        </w:rPr>
-        <w:t>’</w:t>
-      </w:r>
-      <w:r>
-        <w:rPr>
-          <w:rFonts w:asciiTheme="majorBidi" w:hAnsiTheme="majorBidi" w:cstheme="majorBidi"/>
-          <w:color w:val="000000"/>
-          <w:sz w:val="22"/>
-          <w:szCs w:val="22"/>
-        </w:rPr>
-        <w:t xml:space="preserve">, you should switch to ‘x11’. In most popular </w:t>
-      </w:r>
-      <w:proofErr w:type="spellStart"/>
-      <w:r>
-        <w:rPr>
-          <w:rFonts w:asciiTheme="majorBidi" w:hAnsiTheme="majorBidi" w:cstheme="majorBidi"/>
-          <w:color w:val="000000"/>
-          <w:sz w:val="22"/>
-          <w:szCs w:val="22"/>
-        </w:rPr>
-        <w:t>linux</w:t>
-      </w:r>
-      <w:proofErr w:type="spellEnd"/>
-      <w:r>
-        <w:rPr>
-          <w:rFonts w:asciiTheme="majorBidi" w:hAnsiTheme="majorBidi" w:cstheme="majorBidi"/>
-          <w:color w:val="000000"/>
-          <w:sz w:val="22"/>
-          <w:szCs w:val="22"/>
-        </w:rPr>
-        <w:t xml:space="preserve"> distributions this can be done </w:t>
+        <w:t>If the result is ‘wayland’</w:t>
+      </w:r>
+      <w:r>
+        <w:rPr>
+          <w:rFonts w:asciiTheme="majorBidi" w:hAnsiTheme="majorBidi" w:cstheme="majorBidi"/>
+          <w:color w:val="000000"/>
+          <w:sz w:val="22"/>
+          <w:szCs w:val="22"/>
+        </w:rPr>
+        <w:t xml:space="preserve">, you should switch to ‘x11’. In most popular linux distributions this can be done </w:t>
       </w:r>
       <w:r>
         <w:rPr>
@@ -4892,27 +4470,7 @@
           <w:sz w:val="22"/>
           <w:szCs w:val="22"/>
         </w:rPr>
-        <w:t xml:space="preserve"> is executed using the ‘-</w:t>
-      </w:r>
-      <w:proofErr w:type="spellStart"/>
-      <w:r>
-        <w:rPr>
-          <w:rFonts w:asciiTheme="majorBidi" w:hAnsiTheme="majorBidi" w:cstheme="majorBidi"/>
-          <w:color w:val="000000" w:themeColor="text1"/>
-          <w:sz w:val="22"/>
-          <w:szCs w:val="22"/>
-        </w:rPr>
-        <w:t>nogui</w:t>
-      </w:r>
-      <w:proofErr w:type="spellEnd"/>
-      <w:r>
-        <w:rPr>
-          <w:rFonts w:asciiTheme="majorBidi" w:hAnsiTheme="majorBidi" w:cstheme="majorBidi"/>
-          <w:color w:val="000000" w:themeColor="text1"/>
-          <w:sz w:val="22"/>
-          <w:szCs w:val="22"/>
-        </w:rPr>
-        <w:t>’ flag option. It</w:t>
+        <w:t xml:space="preserve"> is executed using the ‘-nogui’ flag option. It</w:t>
       </w:r>
       <w:r>
         <w:rPr>
@@ -4996,29 +4554,7 @@
           <w:szCs w:val="22"/>
           <w:lang w:val="en-GB"/>
         </w:rPr>
-        <w:t xml:space="preserve">clans_2_0 </w:t>
-      </w:r>
-      <w:proofErr w:type="spellStart"/>
-      <w:r>
-        <w:rPr>
-          <w:rFonts w:asciiTheme="majorBidi" w:hAnsiTheme="majorBidi" w:cstheme="majorBidi"/>
-          <w:color w:val="000000"/>
-          <w:sz w:val="22"/>
-          <w:szCs w:val="22"/>
-          <w:lang w:val="en-GB"/>
-        </w:rPr>
-        <w:t>conda</w:t>
-      </w:r>
-      <w:proofErr w:type="spellEnd"/>
-      <w:r>
-        <w:rPr>
-          <w:rFonts w:asciiTheme="majorBidi" w:hAnsiTheme="majorBidi" w:cstheme="majorBidi"/>
-          <w:color w:val="000000"/>
-          <w:sz w:val="22"/>
-          <w:szCs w:val="22"/>
-          <w:lang w:val="en-GB"/>
-        </w:rPr>
-        <w:t xml:space="preserve"> environment, type:</w:t>
+        <w:t>clans_2_0 conda environment, type:</w:t>
       </w:r>
     </w:p>
     <w:p>
@@ -5069,9 +4605,8 @@
           <w:szCs w:val="22"/>
           <w:lang w:val="en-GB"/>
         </w:rPr>
-        <w:t xml:space="preserve"> -</w:t>
-      </w:r>
-      <w:proofErr w:type="spellStart"/>
+        <w:t xml:space="preserve"> -nogui</w:t>
+      </w:r>
       <w:r>
         <w:rPr>
           <w:rFonts w:asciiTheme="majorBidi" w:hAnsiTheme="majorBidi" w:cstheme="majorBidi"/>
@@ -5082,124 +4617,7 @@
           <w:szCs w:val="22"/>
           <w:lang w:val="en-GB"/>
         </w:rPr>
-        <w:t>nogui</w:t>
-      </w:r>
-      <w:proofErr w:type="spellEnd"/>
-      <w:r>
-        <w:rPr>
-          <w:rFonts w:asciiTheme="majorBidi" w:hAnsiTheme="majorBidi" w:cstheme="majorBidi"/>
-          <w:i/>
-          <w:iCs/>
-          <w:color w:val="000000"/>
-          <w:sz w:val="22"/>
-          <w:szCs w:val="22"/>
-          <w:lang w:val="en-GB"/>
-        </w:rPr>
-        <w:t xml:space="preserve"> -</w:t>
-      </w:r>
-      <w:proofErr w:type="spellStart"/>
-      <w:r>
-        <w:rPr>
-          <w:rFonts w:asciiTheme="majorBidi" w:hAnsiTheme="majorBidi" w:cstheme="majorBidi"/>
-          <w:i/>
-          <w:iCs/>
-          <w:color w:val="000000"/>
-          <w:sz w:val="22"/>
-          <w:szCs w:val="22"/>
-          <w:lang w:val="en-GB"/>
-        </w:rPr>
-        <w:t>infile</w:t>
-      </w:r>
-      <w:proofErr w:type="spellEnd"/>
-      <w:r>
-        <w:rPr>
-          <w:rFonts w:asciiTheme="majorBidi" w:hAnsiTheme="majorBidi" w:cstheme="majorBidi"/>
-          <w:i/>
-          <w:iCs/>
-          <w:color w:val="000000"/>
-          <w:sz w:val="22"/>
-          <w:szCs w:val="22"/>
-          <w:lang w:val="en-GB"/>
-        </w:rPr>
-        <w:t xml:space="preserve"> &lt;</w:t>
-      </w:r>
-      <w:proofErr w:type="spellStart"/>
-      <w:r>
-        <w:rPr>
-          <w:rFonts w:asciiTheme="majorBidi" w:hAnsiTheme="majorBidi" w:cstheme="majorBidi"/>
-          <w:i/>
-          <w:iCs/>
-          <w:color w:val="000000"/>
-          <w:sz w:val="22"/>
-          <w:szCs w:val="22"/>
-          <w:lang w:val="en-GB"/>
-        </w:rPr>
-        <w:t>fasta_file_path</w:t>
-      </w:r>
-      <w:proofErr w:type="spellEnd"/>
-      <w:r>
-        <w:rPr>
-          <w:rFonts w:asciiTheme="majorBidi" w:hAnsiTheme="majorBidi" w:cstheme="majorBidi"/>
-          <w:i/>
-          <w:iCs/>
-          <w:color w:val="000000"/>
-          <w:sz w:val="22"/>
-          <w:szCs w:val="22"/>
-          <w:lang w:val="en-GB"/>
-        </w:rPr>
-        <w:t>&gt; -</w:t>
-      </w:r>
-      <w:proofErr w:type="spellStart"/>
-      <w:r>
-        <w:rPr>
-          <w:rFonts w:asciiTheme="majorBidi" w:hAnsiTheme="majorBidi" w:cstheme="majorBidi"/>
-          <w:i/>
-          <w:iCs/>
-          <w:color w:val="000000"/>
-          <w:sz w:val="22"/>
-          <w:szCs w:val="22"/>
-          <w:lang w:val="en-GB"/>
-        </w:rPr>
-        <w:t>saveto</w:t>
-      </w:r>
-      <w:proofErr w:type="spellEnd"/>
-      <w:r>
-        <w:rPr>
-          <w:rFonts w:asciiTheme="majorBidi" w:hAnsiTheme="majorBidi" w:cstheme="majorBidi"/>
-          <w:i/>
-          <w:iCs/>
-          <w:color w:val="000000"/>
-          <w:sz w:val="22"/>
-          <w:szCs w:val="22"/>
-          <w:lang w:val="en-GB"/>
-        </w:rPr>
-        <w:t xml:space="preserve"> &lt;</w:t>
-      </w:r>
-      <w:proofErr w:type="spellStart"/>
-      <w:r>
-        <w:rPr>
-          <w:rFonts w:asciiTheme="majorBidi" w:hAnsiTheme="majorBidi" w:cstheme="majorBidi"/>
-          <w:i/>
-          <w:iCs/>
-          <w:color w:val="000000"/>
-          <w:sz w:val="22"/>
-          <w:szCs w:val="22"/>
-          <w:lang w:val="en-GB"/>
-        </w:rPr>
-        <w:t>destination_file_path</w:t>
-      </w:r>
-      <w:proofErr w:type="spellEnd"/>
-      <w:r>
-        <w:rPr>
-          <w:rFonts w:asciiTheme="majorBidi" w:hAnsiTheme="majorBidi" w:cstheme="majorBidi"/>
-          <w:i/>
-          <w:iCs/>
-          <w:color w:val="000000"/>
-          <w:sz w:val="22"/>
-          <w:szCs w:val="22"/>
-          <w:lang w:val="en-GB"/>
-        </w:rPr>
-        <w:t>&gt; [options]</w:t>
+        <w:t xml:space="preserve"> -infile &lt;fasta_file_path&gt; -saveto &lt;destination_file_path&gt; [options]</w:t>
       </w:r>
     </w:p>
     <w:p>
@@ -5310,9 +4728,8 @@
           <w:szCs w:val="22"/>
           <w:lang w:val="en-GB"/>
         </w:rPr>
-        <w:t>-</w:t>
-      </w:r>
-      <w:proofErr w:type="spellStart"/>
+        <w:t xml:space="preserve">-nogui </w:t>
+      </w:r>
       <w:r>
         <w:rPr>
           <w:rFonts w:asciiTheme="majorBidi" w:hAnsiTheme="majorBidi" w:cstheme="majorBidi"/>
@@ -5323,136 +4740,7 @@
           <w:szCs w:val="22"/>
           <w:lang w:val="en-GB"/>
         </w:rPr>
-        <w:t>nogui</w:t>
-      </w:r>
-      <w:proofErr w:type="spellEnd"/>
-      <w:r>
-        <w:rPr>
-          <w:rFonts w:asciiTheme="majorBidi" w:hAnsiTheme="majorBidi" w:cstheme="majorBidi"/>
-          <w:i/>
-          <w:iCs/>
-          <w:color w:val="000000"/>
-          <w:sz w:val="22"/>
-          <w:szCs w:val="22"/>
-          <w:lang w:val="en-GB"/>
-        </w:rPr>
-        <w:t xml:space="preserve"> </w:t>
-      </w:r>
-      <w:r>
-        <w:rPr>
-          <w:rFonts w:asciiTheme="majorBidi" w:hAnsiTheme="majorBidi" w:cstheme="majorBidi"/>
-          <w:i/>
-          <w:iCs/>
-          <w:color w:val="000000"/>
-          <w:sz w:val="22"/>
-          <w:szCs w:val="22"/>
-          <w:lang w:val="en-GB"/>
-        </w:rPr>
-        <w:t>-load &lt;</w:t>
-      </w:r>
-      <w:proofErr w:type="spellStart"/>
-      <w:r>
-        <w:rPr>
-          <w:rFonts w:asciiTheme="majorBidi" w:hAnsiTheme="majorBidi" w:cstheme="majorBidi"/>
-          <w:i/>
-          <w:iCs/>
-          <w:color w:val="000000"/>
-          <w:sz w:val="22"/>
-          <w:szCs w:val="22"/>
-          <w:lang w:val="en-GB"/>
-        </w:rPr>
-        <w:t>network_file_path</w:t>
-      </w:r>
-      <w:proofErr w:type="spellEnd"/>
-      <w:r>
-        <w:rPr>
-          <w:rFonts w:asciiTheme="majorBidi" w:hAnsiTheme="majorBidi" w:cstheme="majorBidi"/>
-          <w:i/>
-          <w:iCs/>
-          <w:color w:val="000000"/>
-          <w:sz w:val="22"/>
-          <w:szCs w:val="22"/>
-          <w:lang w:val="en-GB"/>
-        </w:rPr>
-        <w:t>&gt; -</w:t>
-      </w:r>
-      <w:proofErr w:type="spellStart"/>
-      <w:r>
-        <w:rPr>
-          <w:rFonts w:asciiTheme="majorBidi" w:hAnsiTheme="majorBidi" w:cstheme="majorBidi"/>
-          <w:i/>
-          <w:iCs/>
-          <w:color w:val="000000"/>
-          <w:sz w:val="22"/>
-          <w:szCs w:val="22"/>
-          <w:lang w:val="en-GB"/>
-        </w:rPr>
-        <w:t>dorounds</w:t>
-      </w:r>
-      <w:proofErr w:type="spellEnd"/>
-      <w:r>
-        <w:rPr>
-          <w:rFonts w:asciiTheme="majorBidi" w:hAnsiTheme="majorBidi" w:cstheme="majorBidi"/>
-          <w:i/>
-          <w:iCs/>
-          <w:color w:val="000000"/>
-          <w:sz w:val="22"/>
-          <w:szCs w:val="22"/>
-          <w:lang w:val="en-GB"/>
-        </w:rPr>
-        <w:t xml:space="preserve"> &lt;number of iterations&gt; -</w:t>
-      </w:r>
-      <w:proofErr w:type="spellStart"/>
-      <w:r>
-        <w:rPr>
-          <w:rFonts w:asciiTheme="majorBidi" w:hAnsiTheme="majorBidi" w:cstheme="majorBidi"/>
-          <w:i/>
-          <w:iCs/>
-          <w:color w:val="000000"/>
-          <w:sz w:val="22"/>
-          <w:szCs w:val="22"/>
-          <w:lang w:val="en-GB"/>
-        </w:rPr>
-        <w:t>saveto</w:t>
-      </w:r>
-      <w:proofErr w:type="spellEnd"/>
-      <w:r>
-        <w:rPr>
-          <w:rFonts w:asciiTheme="majorBidi" w:hAnsiTheme="majorBidi" w:cstheme="majorBidi"/>
-          <w:i/>
-          <w:iCs/>
-          <w:color w:val="000000"/>
-          <w:sz w:val="22"/>
-          <w:szCs w:val="22"/>
-          <w:lang w:val="en-GB"/>
-        </w:rPr>
-        <w:t xml:space="preserve"> &lt;</w:t>
-      </w:r>
-      <w:proofErr w:type="spellStart"/>
-      <w:r>
-        <w:rPr>
-          <w:rFonts w:asciiTheme="majorBidi" w:hAnsiTheme="majorBidi" w:cstheme="majorBidi"/>
-          <w:i/>
-          <w:iCs/>
-          <w:color w:val="000000"/>
-          <w:sz w:val="22"/>
-          <w:szCs w:val="22"/>
-          <w:lang w:val="en-GB"/>
-        </w:rPr>
-        <w:t>destination_file_path</w:t>
-      </w:r>
-      <w:proofErr w:type="spellEnd"/>
-      <w:r>
-        <w:rPr>
-          <w:rFonts w:asciiTheme="majorBidi" w:hAnsiTheme="majorBidi" w:cstheme="majorBidi"/>
-          <w:i/>
-          <w:iCs/>
-          <w:color w:val="000000"/>
-          <w:sz w:val="22"/>
-          <w:szCs w:val="22"/>
-          <w:lang w:val="en-GB"/>
-        </w:rPr>
-        <w:t>&gt; [options]</w:t>
+        <w:t>-load &lt;network_file_path&gt; -dorounds &lt;number of iterations&gt; -saveto &lt;destination_file_path&gt; [options]</w:t>
       </w:r>
     </w:p>
     <w:p>
@@ -5526,29 +4814,7 @@
           <w:szCs w:val="22"/>
           <w:lang w:val="en-GB"/>
         </w:rPr>
-        <w:t>-</w:t>
-      </w:r>
-      <w:proofErr w:type="spellStart"/>
-      <w:r>
-        <w:rPr>
-          <w:rFonts w:asciiTheme="majorBidi" w:hAnsiTheme="majorBidi" w:cstheme="majorBidi"/>
-          <w:color w:val="000000"/>
-          <w:sz w:val="22"/>
-          <w:szCs w:val="22"/>
-          <w:lang w:val="en-GB"/>
-        </w:rPr>
-        <w:t>nogui</w:t>
-      </w:r>
-      <w:proofErr w:type="spellEnd"/>
-      <w:r>
-        <w:rPr>
-          <w:rFonts w:asciiTheme="majorBidi" w:hAnsiTheme="majorBidi" w:cstheme="majorBidi"/>
-          <w:color w:val="000000"/>
-          <w:sz w:val="22"/>
-          <w:szCs w:val="22"/>
-          <w:lang w:val="en-GB"/>
-        </w:rPr>
-        <w:t xml:space="preserve">: </w:t>
+        <w:t xml:space="preserve">-nogui: </w:t>
       </w:r>
       <w:r>
         <w:rPr>
@@ -5604,51 +4870,7 @@
           <w:szCs w:val="22"/>
           <w:lang w:val="en-GB"/>
         </w:rPr>
-        <w:t>-</w:t>
-      </w:r>
-      <w:proofErr w:type="spellStart"/>
-      <w:r>
-        <w:rPr>
-          <w:rFonts w:asciiTheme="majorBidi" w:hAnsiTheme="majorBidi" w:cstheme="majorBidi"/>
-          <w:color w:val="000000"/>
-          <w:sz w:val="22"/>
-          <w:szCs w:val="22"/>
-          <w:lang w:val="en-GB"/>
-        </w:rPr>
-        <w:t>infile</w:t>
-      </w:r>
-      <w:proofErr w:type="spellEnd"/>
-      <w:r>
-        <w:rPr>
-          <w:rFonts w:asciiTheme="majorBidi" w:hAnsiTheme="majorBidi" w:cstheme="majorBidi"/>
-          <w:color w:val="000000"/>
-          <w:sz w:val="22"/>
-          <w:szCs w:val="22"/>
-          <w:lang w:val="en-GB"/>
-        </w:rPr>
-        <w:t xml:space="preserve"> &lt;</w:t>
-      </w:r>
-      <w:proofErr w:type="spellStart"/>
-      <w:r>
-        <w:rPr>
-          <w:rFonts w:asciiTheme="majorBidi" w:hAnsiTheme="majorBidi" w:cstheme="majorBidi"/>
-          <w:color w:val="000000"/>
-          <w:sz w:val="22"/>
-          <w:szCs w:val="22"/>
-          <w:lang w:val="en-GB"/>
-        </w:rPr>
-        <w:t>fasta</w:t>
-      </w:r>
-      <w:proofErr w:type="spellEnd"/>
-      <w:r>
-        <w:rPr>
-          <w:rFonts w:asciiTheme="majorBidi" w:hAnsiTheme="majorBidi" w:cstheme="majorBidi"/>
-          <w:color w:val="000000"/>
-          <w:sz w:val="22"/>
-          <w:szCs w:val="22"/>
-          <w:lang w:val="en-GB"/>
-        </w:rPr>
-        <w:t xml:space="preserve"> file path&gt;: a FASTA file input for BLAST search</w:t>
+        <w:t>-infile &lt;fasta file path&gt;: a FASTA file input for BLAST search</w:t>
       </w:r>
     </w:p>
     <w:p>
@@ -5754,29 +4976,7 @@
           <w:szCs w:val="22"/>
           <w:lang w:val="en-GB"/>
         </w:rPr>
-        <w:t>-</w:t>
-      </w:r>
-      <w:proofErr w:type="spellStart"/>
-      <w:r>
-        <w:rPr>
-          <w:rFonts w:asciiTheme="majorBidi" w:hAnsiTheme="majorBidi" w:cstheme="majorBidi"/>
-          <w:color w:val="000000"/>
-          <w:sz w:val="22"/>
-          <w:szCs w:val="22"/>
-          <w:lang w:val="en-GB"/>
-        </w:rPr>
-        <w:t>saveto</w:t>
-      </w:r>
-      <w:proofErr w:type="spellEnd"/>
-      <w:r>
-        <w:rPr>
-          <w:rFonts w:asciiTheme="majorBidi" w:hAnsiTheme="majorBidi" w:cstheme="majorBidi"/>
-          <w:color w:val="000000"/>
-          <w:sz w:val="22"/>
-          <w:szCs w:val="22"/>
-          <w:lang w:val="en-GB"/>
-        </w:rPr>
-        <w:t xml:space="preserve"> &lt;destination file path&gt;: A destination path for saving the output file (in CLANS format, by default)</w:t>
+        <w:t>-saveto &lt;destination file path&gt;: A destination path for saving the output file (in CLANS format, by default)</w:t>
       </w:r>
     </w:p>
     <w:p>
@@ -5910,29 +5110,7 @@
           <w:szCs w:val="22"/>
           <w:lang w:val="en-GB"/>
         </w:rPr>
-        <w:t>-</w:t>
-      </w:r>
-      <w:proofErr w:type="spellStart"/>
-      <w:r>
-        <w:rPr>
-          <w:rFonts w:asciiTheme="majorBidi" w:hAnsiTheme="majorBidi" w:cstheme="majorBidi"/>
-          <w:color w:val="000000"/>
-          <w:sz w:val="22"/>
-          <w:szCs w:val="22"/>
-          <w:lang w:val="en-GB"/>
-        </w:rPr>
-        <w:t>input_format</w:t>
-      </w:r>
-      <w:proofErr w:type="spellEnd"/>
-      <w:r>
-        <w:rPr>
-          <w:rFonts w:asciiTheme="majorBidi" w:hAnsiTheme="majorBidi" w:cstheme="majorBidi"/>
-          <w:color w:val="000000"/>
-          <w:sz w:val="22"/>
-          <w:szCs w:val="22"/>
-          <w:lang w:val="en-GB"/>
-        </w:rPr>
-        <w:t xml:space="preserve"> &lt;’clans’/’delimited’&gt;: The format of the network input file (when using the -load option).          </w:t>
+        <w:t xml:space="preserve">-input_format &lt;’clans’/’delimited’&gt;: The format of the network input file (when using the -load option).          </w:t>
       </w:r>
     </w:p>
     <w:p>
@@ -6004,29 +5182,7 @@
           <w:szCs w:val="22"/>
           <w:lang w:val="en-GB"/>
         </w:rPr>
-        <w:t>-</w:t>
-      </w:r>
-      <w:proofErr w:type="spellStart"/>
-      <w:r>
-        <w:rPr>
-          <w:rFonts w:asciiTheme="majorBidi" w:hAnsiTheme="majorBidi" w:cstheme="majorBidi"/>
-          <w:color w:val="000000"/>
-          <w:sz w:val="22"/>
-          <w:szCs w:val="22"/>
-          <w:lang w:val="en-GB"/>
-        </w:rPr>
-        <w:t>output_format</w:t>
-      </w:r>
-      <w:proofErr w:type="spellEnd"/>
-      <w:r>
-        <w:rPr>
-          <w:rFonts w:asciiTheme="majorBidi" w:hAnsiTheme="majorBidi" w:cstheme="majorBidi"/>
-          <w:color w:val="000000"/>
-          <w:sz w:val="22"/>
-          <w:szCs w:val="22"/>
-          <w:lang w:val="en-GB"/>
-        </w:rPr>
-        <w:t xml:space="preserve"> &lt;’clans’/’mini-clans’/’delimited’&gt;: The format of the network output file (default is ‘clans’ format).</w:t>
+        <w:t>-output_format &lt;’clans’/’mini-clans’/’delimited’&gt;: The format of the network output file (default is ‘clans’ format).</w:t>
       </w:r>
     </w:p>
     <w:p>
@@ -6214,29 +5370,7 @@
           <w:szCs w:val="22"/>
           <w:lang w:val="de-DE"/>
         </w:rPr>
-        <w:t>(</w:t>
-      </w:r>
-      <w:proofErr w:type="spellStart"/>
-      <w:r>
-        <w:rPr>
-          <w:rFonts w:asciiTheme="majorBidi" w:hAnsiTheme="majorBidi" w:cstheme="majorBidi"/>
-          <w:color w:val="000000"/>
-          <w:sz w:val="22"/>
-          <w:szCs w:val="22"/>
-          <w:lang w:val="de-DE"/>
-        </w:rPr>
-        <w:t>default</w:t>
-      </w:r>
-      <w:proofErr w:type="spellEnd"/>
-      <w:r>
-        <w:rPr>
-          <w:rFonts w:asciiTheme="majorBidi" w:hAnsiTheme="majorBidi" w:cstheme="majorBidi"/>
-          <w:color w:val="000000"/>
-          <w:sz w:val="22"/>
-          <w:szCs w:val="22"/>
-          <w:lang w:val="de-DE"/>
-        </w:rPr>
-        <w:t>: BLOSUM62)</w:t>
+        <w:t>(default: BLOSUM62)</w:t>
       </w:r>
     </w:p>
     <w:p>
@@ -6296,29 +5430,7 @@
           <w:szCs w:val="22"/>
           <w:lang w:val="en-GB"/>
         </w:rPr>
-        <w:t>-</w:t>
-      </w:r>
-      <w:proofErr w:type="spellStart"/>
-      <w:r>
-        <w:rPr>
-          <w:rFonts w:asciiTheme="majorBidi" w:hAnsiTheme="majorBidi" w:cstheme="majorBidi"/>
-          <w:color w:val="000000"/>
-          <w:sz w:val="22"/>
-          <w:szCs w:val="22"/>
-          <w:lang w:val="en-GB"/>
-        </w:rPr>
-        <w:t>dorounds</w:t>
-      </w:r>
-      <w:proofErr w:type="spellEnd"/>
-      <w:r>
-        <w:rPr>
-          <w:rFonts w:asciiTheme="majorBidi" w:hAnsiTheme="majorBidi" w:cstheme="majorBidi"/>
-          <w:color w:val="000000"/>
-          <w:sz w:val="22"/>
-          <w:szCs w:val="22"/>
-          <w:lang w:val="en-GB"/>
-        </w:rPr>
-        <w:t xml:space="preserve"> &lt;number of iterations&gt;: Number of clustering iterations to perform (default=0)</w:t>
+        <w:t>-dorounds &lt;number of iterations&gt;: Number of clustering iterations to perform (default=0)</w:t>
       </w:r>
     </w:p>
     <w:p>
@@ -6353,29 +5465,7 @@
           <w:szCs w:val="22"/>
           <w:lang w:val="en-GB"/>
         </w:rPr>
-        <w:t>-</w:t>
-      </w:r>
-      <w:proofErr w:type="spellStart"/>
-      <w:r>
-        <w:rPr>
-          <w:rFonts w:asciiTheme="majorBidi" w:hAnsiTheme="majorBidi" w:cstheme="majorBidi"/>
-          <w:color w:val="000000"/>
-          <w:sz w:val="22"/>
-          <w:szCs w:val="22"/>
-          <w:lang w:val="en-GB"/>
-        </w:rPr>
-        <w:t>pval</w:t>
-      </w:r>
-      <w:proofErr w:type="spellEnd"/>
-      <w:r>
-        <w:rPr>
-          <w:rFonts w:asciiTheme="majorBidi" w:hAnsiTheme="majorBidi" w:cstheme="majorBidi"/>
-          <w:color w:val="000000"/>
-          <w:sz w:val="22"/>
-          <w:szCs w:val="22"/>
-          <w:lang w:val="en-GB"/>
-        </w:rPr>
-        <w:t xml:space="preserve"> &lt;similarity threshold&gt;: A threshold for the similarity score (default=0.0001). </w:t>
+        <w:t xml:space="preserve">-pval &lt;similarity threshold&gt;: A threshold for the similarity score (default=0.0001). </w:t>
       </w:r>
     </w:p>
     <w:p>
@@ -6410,29 +5500,7 @@
           <w:szCs w:val="22"/>
           <w:lang w:val="en-GB"/>
         </w:rPr>
-        <w:t xml:space="preserve"> In case the similarity scores type is ‘</w:t>
-      </w:r>
-      <w:proofErr w:type="spellStart"/>
-      <w:r>
-        <w:rPr>
-          <w:rFonts w:asciiTheme="majorBidi" w:hAnsiTheme="majorBidi" w:cstheme="majorBidi"/>
-          <w:color w:val="000000"/>
-          <w:sz w:val="22"/>
-          <w:szCs w:val="22"/>
-          <w:lang w:val="en-GB"/>
-        </w:rPr>
-        <w:t>hsp</w:t>
-      </w:r>
-      <w:proofErr w:type="spellEnd"/>
-      <w:r>
-        <w:rPr>
-          <w:rFonts w:asciiTheme="majorBidi" w:hAnsiTheme="majorBidi" w:cstheme="majorBidi"/>
-          <w:color w:val="000000"/>
-          <w:sz w:val="22"/>
-          <w:szCs w:val="22"/>
-          <w:lang w:val="en-GB"/>
-        </w:rPr>
-        <w:t xml:space="preserve">’ (result of a BLAST search), </w:t>
+        <w:t xml:space="preserve"> In case the similarity scores type is ‘hsp’ (result of a BLAST search), </w:t>
       </w:r>
       <w:r>
         <w:rPr>
@@ -6600,29 +5668,7 @@
           <w:szCs w:val="22"/>
           <w:lang w:val="en-GB" w:eastAsia="en-US"/>
         </w:rPr>
-        <w:t>A multiplier for the '</w:t>
-      </w:r>
-      <w:proofErr w:type="spellStart"/>
-      <w:r>
-        <w:rPr>
-          <w:rFonts w:asciiTheme="majorBidi" w:eastAsia="Calibri" w:hAnsiTheme="majorBidi" w:cstheme="majorBidi"/>
-          <w:color w:val="000000"/>
-          <w:sz w:val="22"/>
-          <w:szCs w:val="22"/>
-          <w:lang w:val="en-GB" w:eastAsia="en-US"/>
-        </w:rPr>
-        <w:t>maxmove</w:t>
-      </w:r>
-      <w:proofErr w:type="spellEnd"/>
-      <w:r>
-        <w:rPr>
-          <w:rFonts w:asciiTheme="majorBidi" w:eastAsia="Calibri" w:hAnsiTheme="majorBidi" w:cstheme="majorBidi"/>
-          <w:color w:val="000000"/>
-          <w:sz w:val="22"/>
-          <w:szCs w:val="22"/>
-          <w:lang w:val="en-GB" w:eastAsia="en-US"/>
-        </w:rPr>
-        <w:t>' parameter.</w:t>
+        <w:t>A multiplier for the 'maxmove' parameter.</w:t>
       </w:r>
       <w:r>
         <w:rPr>
@@ -6652,29 +5698,7 @@
           <w:szCs w:val="22"/>
           <w:lang w:val="en-GB"/>
         </w:rPr>
-        <w:t xml:space="preserve"> 1. By default, set to 1 which causes the graph to keep moving until the user stops it. When cooling&lt;1, </w:t>
-      </w:r>
-      <w:proofErr w:type="spellStart"/>
-      <w:r>
-        <w:rPr>
-          <w:rFonts w:asciiTheme="majorBidi" w:hAnsiTheme="majorBidi" w:cstheme="majorBidi"/>
-          <w:color w:val="000000"/>
-          <w:sz w:val="22"/>
-          <w:szCs w:val="22"/>
-          <w:lang w:val="en-GB"/>
-        </w:rPr>
-        <w:t>maxmove</w:t>
-      </w:r>
-      <w:proofErr w:type="spellEnd"/>
-      <w:r>
-        <w:rPr>
-          <w:rFonts w:asciiTheme="majorBidi" w:hAnsiTheme="majorBidi" w:cstheme="majorBidi"/>
-          <w:color w:val="000000"/>
-          <w:sz w:val="22"/>
-          <w:szCs w:val="22"/>
-          <w:lang w:val="en-GB"/>
-        </w:rPr>
-        <w:t xml:space="preserve"> gradually converges to 0 and the graph points stop moving.</w:t>
+        <w:t xml:space="preserve"> 1. By default, set to 1 which causes the graph to keep moving until the user stops it. When cooling&lt;1, maxmove gradually converges to 0 and the graph points stop moving.</w:t>
       </w:r>
     </w:p>
     <w:p>
@@ -6710,29 +5734,7 @@
           <w:szCs w:val="22"/>
           <w:lang w:val="en-GB"/>
         </w:rPr>
-        <w:t>--</w:t>
-      </w:r>
-      <w:proofErr w:type="spellStart"/>
-      <w:r>
-        <w:rPr>
-          <w:rFonts w:asciiTheme="majorBidi" w:hAnsiTheme="majorBidi" w:cstheme="majorBidi"/>
-          <w:color w:val="000000"/>
-          <w:sz w:val="22"/>
-          <w:szCs w:val="22"/>
-          <w:lang w:val="en-GB"/>
-        </w:rPr>
-        <w:t>maxmove</w:t>
-      </w:r>
-      <w:proofErr w:type="spellEnd"/>
-      <w:r>
-        <w:rPr>
-          <w:rFonts w:asciiTheme="majorBidi" w:hAnsiTheme="majorBidi" w:cstheme="majorBidi"/>
-          <w:color w:val="000000"/>
-          <w:sz w:val="22"/>
-          <w:szCs w:val="22"/>
-          <w:lang w:val="en-GB"/>
-        </w:rPr>
-        <w:t xml:space="preserve"> &lt;MAXMOVE&gt;: The maximum distance a point is allowed to move per iteration (default=0.1).</w:t>
+        <w:t>--maxmove &lt;MAXMOVE&gt;: The maximum distance a point is allowed to move per iteration (default=0.1).</w:t>
       </w:r>
     </w:p>
     <w:p>
@@ -6768,29 +5770,7 @@
           <w:szCs w:val="22"/>
           <w:lang w:val="en-GB"/>
         </w:rPr>
-        <w:t>--</w:t>
-      </w:r>
-      <w:proofErr w:type="spellStart"/>
-      <w:r>
-        <w:rPr>
-          <w:rFonts w:asciiTheme="majorBidi" w:hAnsiTheme="majorBidi" w:cstheme="majorBidi"/>
-          <w:color w:val="000000"/>
-          <w:sz w:val="22"/>
-          <w:szCs w:val="22"/>
-          <w:lang w:val="en-GB"/>
-        </w:rPr>
-        <w:t>att_val</w:t>
-      </w:r>
-      <w:proofErr w:type="spellEnd"/>
-      <w:r>
-        <w:rPr>
-          <w:rFonts w:asciiTheme="majorBidi" w:hAnsiTheme="majorBidi" w:cstheme="majorBidi"/>
-          <w:color w:val="000000"/>
-          <w:sz w:val="22"/>
-          <w:szCs w:val="22"/>
-          <w:lang w:val="en-GB"/>
-        </w:rPr>
-        <w:t xml:space="preserve"> &lt;ATT_VAL&gt;: A multiplier factor for the calculation of the attractive force between each two sequences (default=10.0).</w:t>
+        <w:t>--att_val &lt;ATT_VAL&gt;: A multiplier factor for the calculation of the attractive force between each two sequences (default=10.0).</w:t>
       </w:r>
     </w:p>
     <w:p>
@@ -6826,29 +5806,7 @@
           <w:szCs w:val="22"/>
           <w:lang w:val="en-GB"/>
         </w:rPr>
-        <w:t>--</w:t>
-      </w:r>
-      <w:proofErr w:type="spellStart"/>
-      <w:r>
-        <w:rPr>
-          <w:rFonts w:asciiTheme="majorBidi" w:hAnsiTheme="majorBidi" w:cstheme="majorBidi"/>
-          <w:color w:val="000000"/>
-          <w:sz w:val="22"/>
-          <w:szCs w:val="22"/>
-          <w:lang w:val="en-GB"/>
-        </w:rPr>
-        <w:t>att_exp</w:t>
-      </w:r>
-      <w:proofErr w:type="spellEnd"/>
-      <w:r>
-        <w:rPr>
-          <w:rFonts w:asciiTheme="majorBidi" w:hAnsiTheme="majorBidi" w:cstheme="majorBidi"/>
-          <w:color w:val="000000"/>
-          <w:sz w:val="22"/>
-          <w:szCs w:val="22"/>
-          <w:lang w:val="en-GB"/>
-        </w:rPr>
-        <w:t xml:space="preserve"> &lt;ATT_EXP&gt;: An integer number - determines how the attractive force scales with the distance between each two vertices in the graph. Default = 1, attraction increases linearly with the distance.</w:t>
+        <w:t>--att_exp &lt;ATT_EXP&gt;: An integer number - determines how the attractive force scales with the distance between each two vertices in the graph. Default = 1, attraction increases linearly with the distance.</w:t>
       </w:r>
     </w:p>
     <w:p>
@@ -6884,29 +5842,7 @@
           <w:szCs w:val="22"/>
           <w:lang w:val="en-GB"/>
         </w:rPr>
-        <w:t>--</w:t>
-      </w:r>
-      <w:proofErr w:type="spellStart"/>
-      <w:r>
-        <w:rPr>
-          <w:rFonts w:asciiTheme="majorBidi" w:hAnsiTheme="majorBidi" w:cstheme="majorBidi"/>
-          <w:color w:val="000000"/>
-          <w:sz w:val="22"/>
-          <w:szCs w:val="22"/>
-          <w:lang w:val="en-GB"/>
-        </w:rPr>
-        <w:t>rep_val</w:t>
-      </w:r>
-      <w:proofErr w:type="spellEnd"/>
-      <w:r>
-        <w:rPr>
-          <w:rFonts w:asciiTheme="majorBidi" w:hAnsiTheme="majorBidi" w:cstheme="majorBidi"/>
-          <w:color w:val="000000"/>
-          <w:sz w:val="22"/>
-          <w:szCs w:val="22"/>
-          <w:lang w:val="en-GB"/>
-        </w:rPr>
-        <w:t xml:space="preserve"> &lt;REP_VAL&gt;: A multiplier factor for the calculation of the repulsive force between each two sequences (default=10.0).</w:t>
+        <w:t>--rep_val &lt;REP_VAL&gt;: A multiplier factor for the calculation of the repulsive force between each two sequences (default=10.0).</w:t>
       </w:r>
     </w:p>
     <w:p>
@@ -6942,29 +5878,7 @@
           <w:szCs w:val="22"/>
           <w:lang w:val="en-GB"/>
         </w:rPr>
-        <w:t>--</w:t>
-      </w:r>
-      <w:proofErr w:type="spellStart"/>
-      <w:r>
-        <w:rPr>
-          <w:rFonts w:asciiTheme="majorBidi" w:hAnsiTheme="majorBidi" w:cstheme="majorBidi"/>
-          <w:color w:val="000000"/>
-          <w:sz w:val="22"/>
-          <w:szCs w:val="22"/>
-          <w:lang w:val="en-GB"/>
-        </w:rPr>
-        <w:t>rep_exp</w:t>
-      </w:r>
-      <w:proofErr w:type="spellEnd"/>
-      <w:r>
-        <w:rPr>
-          <w:rFonts w:asciiTheme="majorBidi" w:hAnsiTheme="majorBidi" w:cstheme="majorBidi"/>
-          <w:color w:val="000000"/>
-          <w:sz w:val="22"/>
-          <w:szCs w:val="22"/>
-          <w:lang w:val="en-GB"/>
-        </w:rPr>
-        <w:t xml:space="preserve"> &lt;REP_EXP&gt;: An integer number - determines how the repulsive force scales with the distance between each two vertices in the graph. Default = 1, repulsion decreases linearly with the distance.</w:t>
+        <w:t>--rep_exp &lt;REP_EXP&gt;: An integer number - determines how the repulsive force scales with the distance between each two vertices in the graph. Default = 1, repulsion decreases linearly with the distance.</w:t>
       </w:r>
     </w:p>
     <w:p>
@@ -7184,29 +6098,7 @@
           <w:szCs w:val="22"/>
           <w:lang w:val="en-GB"/>
         </w:rPr>
-        <w:t xml:space="preserve">clans_2_0 </w:t>
-      </w:r>
-      <w:proofErr w:type="spellStart"/>
-      <w:r>
-        <w:rPr>
-          <w:rFonts w:asciiTheme="majorBidi" w:hAnsiTheme="majorBidi" w:cstheme="majorBidi"/>
-          <w:color w:val="000000"/>
-          <w:sz w:val="22"/>
-          <w:szCs w:val="22"/>
-          <w:lang w:val="en-GB"/>
-        </w:rPr>
-        <w:t>conda</w:t>
-      </w:r>
-      <w:proofErr w:type="spellEnd"/>
-      <w:r>
-        <w:rPr>
-          <w:rFonts w:asciiTheme="majorBidi" w:hAnsiTheme="majorBidi" w:cstheme="majorBidi"/>
-          <w:color w:val="000000"/>
-          <w:sz w:val="22"/>
-          <w:szCs w:val="22"/>
-          <w:lang w:val="en-GB"/>
-        </w:rPr>
-        <w:t xml:space="preserve"> environment, type:</w:t>
+        <w:t>clans_2_0 conda environment, type:</w:t>
       </w:r>
     </w:p>
     <w:p>
@@ -7353,7 +6245,6 @@
         </w:rPr>
         <w:t xml:space="preserve">When clans </w:t>
       </w:r>
-      <w:proofErr w:type="gramStart"/>
       <w:r>
         <w:rPr>
           <w:rFonts w:asciiTheme="majorBidi" w:hAnsiTheme="majorBidi" w:cstheme="majorBidi"/>
@@ -7362,18 +6253,7 @@
           <w:szCs w:val="22"/>
           <w:lang w:val="en-GB"/>
         </w:rPr>
-        <w:t>is</w:t>
-      </w:r>
-      <w:proofErr w:type="gramEnd"/>
-      <w:r>
-        <w:rPr>
-          <w:rFonts w:asciiTheme="majorBidi" w:hAnsiTheme="majorBidi" w:cstheme="majorBidi"/>
-          <w:color w:val="000000"/>
-          <w:sz w:val="22"/>
-          <w:szCs w:val="22"/>
-          <w:lang w:val="en-GB"/>
-        </w:rPr>
-        <w:t xml:space="preserve"> executed without an</w:t>
+        <w:t>is executed without an</w:t>
       </w:r>
       <w:r>
         <w:rPr>
@@ -7580,7 +6460,6 @@
         </w:rPr>
         <w:t>-</w:t>
       </w:r>
-      <w:proofErr w:type="spellStart"/>
       <w:r>
         <w:rPr>
           <w:rFonts w:asciiTheme="majorBidi" w:hAnsiTheme="majorBidi" w:cstheme="majorBidi"/>
@@ -7599,18 +6478,7 @@
           <w:szCs w:val="22"/>
           <w:lang w:val="en-GB"/>
         </w:rPr>
-        <w:t>format</w:t>
-      </w:r>
-      <w:proofErr w:type="spellEnd"/>
-      <w:r>
-        <w:rPr>
-          <w:rFonts w:asciiTheme="majorBidi" w:hAnsiTheme="majorBidi" w:cstheme="majorBidi"/>
-          <w:color w:val="000000"/>
-          <w:sz w:val="22"/>
-          <w:szCs w:val="22"/>
-          <w:lang w:val="en-GB"/>
-        </w:rPr>
-        <w:t xml:space="preserve"> &lt;’clans’/’delimited’&gt;: The format of the network input file (default is ‘clans’ format).</w:t>
+        <w:t>format &lt;’clans’/’delimited’&gt;: The format of the network input file (default is ‘clans’ format).</w:t>
       </w:r>
     </w:p>
     <w:p>
@@ -7646,29 +6514,7 @@
           <w:szCs w:val="22"/>
           <w:lang w:val="en-GB"/>
         </w:rPr>
-        <w:t>-</w:t>
-      </w:r>
-      <w:proofErr w:type="spellStart"/>
-      <w:r>
-        <w:rPr>
-          <w:rFonts w:asciiTheme="majorBidi" w:hAnsiTheme="majorBidi" w:cstheme="majorBidi"/>
-          <w:color w:val="000000"/>
-          <w:sz w:val="22"/>
-          <w:szCs w:val="22"/>
-          <w:lang w:val="en-GB"/>
-        </w:rPr>
-        <w:t>dorounds</w:t>
-      </w:r>
-      <w:proofErr w:type="spellEnd"/>
-      <w:r>
-        <w:rPr>
-          <w:rFonts w:asciiTheme="majorBidi" w:hAnsiTheme="majorBidi" w:cstheme="majorBidi"/>
-          <w:color w:val="000000"/>
-          <w:sz w:val="22"/>
-          <w:szCs w:val="22"/>
-          <w:lang w:val="en-GB"/>
-        </w:rPr>
-        <w:t xml:space="preserve"> &lt;number of iterations&gt;: Number of clustering iterations to perform (default=0)</w:t>
+        <w:t>-dorounds &lt;number of iterations&gt;: Number of clustering iterations to perform (default=0)</w:t>
       </w:r>
     </w:p>
     <w:p>
@@ -7703,29 +6549,7 @@
           <w:szCs w:val="22"/>
           <w:lang w:val="en-GB"/>
         </w:rPr>
-        <w:t>-</w:t>
-      </w:r>
-      <w:proofErr w:type="spellStart"/>
-      <w:r>
-        <w:rPr>
-          <w:rFonts w:asciiTheme="majorBidi" w:hAnsiTheme="majorBidi" w:cstheme="majorBidi"/>
-          <w:color w:val="000000"/>
-          <w:sz w:val="22"/>
-          <w:szCs w:val="22"/>
-          <w:lang w:val="en-GB"/>
-        </w:rPr>
-        <w:t>pval</w:t>
-      </w:r>
-      <w:proofErr w:type="spellEnd"/>
-      <w:r>
-        <w:rPr>
-          <w:rFonts w:asciiTheme="majorBidi" w:hAnsiTheme="majorBidi" w:cstheme="majorBidi"/>
-          <w:color w:val="000000"/>
-          <w:sz w:val="22"/>
-          <w:szCs w:val="22"/>
-          <w:lang w:val="en-GB"/>
-        </w:rPr>
-        <w:t xml:space="preserve"> &lt;similarity threshold&gt;: A threshold for the similarity score (default=0.0001). </w:t>
+        <w:t xml:space="preserve">-pval &lt;similarity threshold&gt;: A threshold for the similarity score (default=0.0001). </w:t>
       </w:r>
     </w:p>
     <w:p>
@@ -7760,29 +6584,7 @@
           <w:szCs w:val="22"/>
           <w:lang w:val="en-GB"/>
         </w:rPr>
-        <w:t>In case the similarity scores type is ‘</w:t>
-      </w:r>
-      <w:proofErr w:type="spellStart"/>
-      <w:r>
-        <w:rPr>
-          <w:rFonts w:asciiTheme="majorBidi" w:hAnsiTheme="majorBidi" w:cstheme="majorBidi"/>
-          <w:color w:val="000000"/>
-          <w:sz w:val="22"/>
-          <w:szCs w:val="22"/>
-          <w:lang w:val="en-GB"/>
-        </w:rPr>
-        <w:t>hsp</w:t>
-      </w:r>
-      <w:proofErr w:type="spellEnd"/>
-      <w:r>
-        <w:rPr>
-          <w:rFonts w:asciiTheme="majorBidi" w:hAnsiTheme="majorBidi" w:cstheme="majorBidi"/>
-          <w:color w:val="000000"/>
-          <w:sz w:val="22"/>
-          <w:szCs w:val="22"/>
-          <w:lang w:val="en-GB"/>
-        </w:rPr>
-        <w:t xml:space="preserve">’ (result of a BLAST search), </w:t>
+        <w:t xml:space="preserve">In case the similarity scores type is ‘hsp’ (result of a BLAST search), </w:t>
       </w:r>
       <w:r>
         <w:rPr>
@@ -8479,25 +7281,7 @@
           <w:sz w:val="22"/>
           <w:szCs w:val="22"/>
         </w:rPr>
-        <w:t xml:space="preserve"> </w:t>
-      </w:r>
-      <w:proofErr w:type="gramStart"/>
-      <w:r>
-        <w:rPr>
-          <w:rFonts w:asciiTheme="majorBidi" w:hAnsiTheme="majorBidi" w:cstheme="majorBidi"/>
-          <w:sz w:val="22"/>
-          <w:szCs w:val="22"/>
-        </w:rPr>
-        <w:t>X,Y</w:t>
-      </w:r>
-      <w:proofErr w:type="gramEnd"/>
-      <w:r>
-        <w:rPr>
-          <w:rFonts w:asciiTheme="majorBidi" w:hAnsiTheme="majorBidi" w:cstheme="majorBidi"/>
-          <w:sz w:val="22"/>
-          <w:szCs w:val="22"/>
-        </w:rPr>
-        <w:t xml:space="preserve">,Z </w:t>
+        <w:t xml:space="preserve"> X,Y,Z </w:t>
       </w:r>
       <w:r>
         <w:rPr>
@@ -8634,22 +7418,22 @@
           <w:szCs w:val="22"/>
           <w:lang w:val="de-DE"/>
         </w:rPr>
-        <w:t>&lt;</w:t>
-      </w:r>
-      <w:proofErr w:type="spellStart"/>
-      <w:r>
+        <w:t xml:space="preserve">&lt;hsp&gt; </w:t>
+      </w:r>
+    </w:p>
+    <w:p>
+      <w:pPr>
+        <w:ind w:left="720"/>
         <w:rPr>
           <w:rFonts w:asciiTheme="majorBidi" w:hAnsiTheme="majorBidi" w:cstheme="majorBidi"/>
           <w:i/>
           <w:iCs/>
-          <w:color w:val="000000" w:themeColor="text1"/>
+          <w:color w:val="000000"/>
           <w:sz w:val="22"/>
           <w:szCs w:val="22"/>
           <w:lang w:val="de-DE"/>
         </w:rPr>
-        <w:t>hsp</w:t>
-      </w:r>
-      <w:proofErr w:type="spellEnd"/>
+      </w:pPr>
       <w:r>
         <w:rPr>
           <w:rFonts w:asciiTheme="majorBidi" w:hAnsiTheme="majorBidi" w:cstheme="majorBidi"/>
@@ -8660,7 +7444,7 @@
           <w:szCs w:val="22"/>
           <w:lang w:val="de-DE"/>
         </w:rPr>
-        <w:t xml:space="preserve">&gt; </w:t>
+        <w:t xml:space="preserve">0 1:5.1e-05 </w:t>
       </w:r>
     </w:p>
     <w:p>
@@ -8686,7 +7470,7 @@
           <w:szCs w:val="22"/>
           <w:lang w:val="de-DE"/>
         </w:rPr>
-        <w:t xml:space="preserve">0 1:5.1e-05 </w:t>
+        <w:t xml:space="preserve">0 4:1.1e-02 </w:t>
       </w:r>
     </w:p>
     <w:p>
@@ -8712,7 +7496,7 @@
           <w:szCs w:val="22"/>
           <w:lang w:val="de-DE"/>
         </w:rPr>
-        <w:t xml:space="preserve">0 4:1.1e-02 </w:t>
+        <w:t xml:space="preserve">0 5:6.8e-04 </w:t>
       </w:r>
     </w:p>
     <w:p>
@@ -8738,12 +7522,39 @@
           <w:szCs w:val="22"/>
           <w:lang w:val="de-DE"/>
         </w:rPr>
-        <w:t xml:space="preserve">0 5:6.8e-04 </w:t>
+        <w:t xml:space="preserve">&lt;/hsp&gt; </w:t>
       </w:r>
     </w:p>
     <w:p>
       <w:pPr>
         <w:ind w:left="720"/>
+        <w:rPr>
+          <w:rFonts w:asciiTheme="majorBidi" w:hAnsiTheme="majorBidi" w:cstheme="majorBidi"/>
+          <w:b/>
+          <w:bCs/>
+          <w:color w:val="000000"/>
+          <w:sz w:val="22"/>
+          <w:szCs w:val="22"/>
+          <w:lang w:val="de-DE"/>
+        </w:rPr>
+      </w:pPr>
+      <w:r>
+        <w:rPr>
+          <w:rFonts w:asciiTheme="majorBidi" w:hAnsiTheme="majorBidi" w:cstheme="majorBidi"/>
+          <w:b/>
+          <w:bCs/>
+          <w:color w:val="000000" w:themeColor="text1"/>
+          <w:sz w:val="22"/>
+          <w:szCs w:val="22"/>
+          <w:lang w:val="de-DE"/>
+        </w:rPr>
+        <w:t>or</w:t>
+      </w:r>
+    </w:p>
+    <w:p>
+      <w:pPr>
+        <w:spacing w:before="120"/>
+        <w:ind w:left="714"/>
         <w:rPr>
           <w:rFonts w:asciiTheme="majorBidi" w:hAnsiTheme="majorBidi" w:cstheme="majorBidi"/>
           <w:i/>
@@ -8751,7 +7562,6 @@
           <w:color w:val="000000"/>
           <w:sz w:val="22"/>
           <w:szCs w:val="22"/>
-          <w:lang w:val="de-DE"/>
         </w:rPr>
       </w:pPr>
       <w:r>
@@ -8762,24 +7572,22 @@
           <w:color w:val="000000" w:themeColor="text1"/>
           <w:sz w:val="22"/>
           <w:szCs w:val="22"/>
-          <w:lang w:val="de-DE"/>
-        </w:rPr>
-        <w:t>&lt;/</w:t>
-      </w:r>
-      <w:proofErr w:type="spellStart"/>
-      <w:r>
+        </w:rPr>
+        <w:t xml:space="preserve">&lt;att&gt; </w:t>
+      </w:r>
+    </w:p>
+    <w:p>
+      <w:pPr>
+        <w:ind w:left="720"/>
         <w:rPr>
           <w:rFonts w:asciiTheme="majorBidi" w:hAnsiTheme="majorBidi" w:cstheme="majorBidi"/>
           <w:i/>
           <w:iCs/>
-          <w:color w:val="000000" w:themeColor="text1"/>
-          <w:sz w:val="22"/>
-          <w:szCs w:val="22"/>
-          <w:lang w:val="de-DE"/>
-        </w:rPr>
-        <w:t>hsp</w:t>
-      </w:r>
-      <w:proofErr w:type="spellEnd"/>
+          <w:color w:val="000000"/>
+          <w:sz w:val="22"/>
+          <w:szCs w:val="22"/>
+        </w:rPr>
+      </w:pPr>
       <w:r>
         <w:rPr>
           <w:rFonts w:asciiTheme="majorBidi" w:hAnsiTheme="majorBidi" w:cstheme="majorBidi"/>
@@ -8788,43 +7596,13 @@
           <w:color w:val="000000" w:themeColor="text1"/>
           <w:sz w:val="22"/>
           <w:szCs w:val="22"/>
-          <w:lang w:val="de-DE"/>
-        </w:rPr>
-        <w:t xml:space="preserve">&gt; </w:t>
+        </w:rPr>
+        <w:t xml:space="preserve">0 1 0.1 </w:t>
       </w:r>
     </w:p>
     <w:p>
       <w:pPr>
         <w:ind w:left="720"/>
-        <w:rPr>
-          <w:rFonts w:asciiTheme="majorBidi" w:hAnsiTheme="majorBidi" w:cstheme="majorBidi"/>
-          <w:b/>
-          <w:bCs/>
-          <w:color w:val="000000"/>
-          <w:sz w:val="22"/>
-          <w:szCs w:val="22"/>
-          <w:lang w:val="de-DE"/>
-        </w:rPr>
-      </w:pPr>
-      <w:proofErr w:type="spellStart"/>
-      <w:r>
-        <w:rPr>
-          <w:rFonts w:asciiTheme="majorBidi" w:hAnsiTheme="majorBidi" w:cstheme="majorBidi"/>
-          <w:b/>
-          <w:bCs/>
-          <w:color w:val="000000" w:themeColor="text1"/>
-          <w:sz w:val="22"/>
-          <w:szCs w:val="22"/>
-          <w:lang w:val="de-DE"/>
-        </w:rPr>
-        <w:t>or</w:t>
-      </w:r>
-      <w:proofErr w:type="spellEnd"/>
-    </w:p>
-    <w:p>
-      <w:pPr>
-        <w:spacing w:before="120"/>
-        <w:ind w:left="714"/>
         <w:rPr>
           <w:rFonts w:asciiTheme="majorBidi" w:hAnsiTheme="majorBidi" w:cstheme="majorBidi"/>
           <w:i/>
@@ -8843,21 +7621,21 @@
           <w:sz w:val="22"/>
           <w:szCs w:val="22"/>
         </w:rPr>
-        <w:t>&lt;</w:t>
-      </w:r>
-      <w:proofErr w:type="spellStart"/>
-      <w:r>
+        <w:t xml:space="preserve">0 4 0.2 </w:t>
+      </w:r>
+    </w:p>
+    <w:p>
+      <w:pPr>
+        <w:ind w:left="720"/>
         <w:rPr>
           <w:rFonts w:asciiTheme="majorBidi" w:hAnsiTheme="majorBidi" w:cstheme="majorBidi"/>
           <w:i/>
           <w:iCs/>
-          <w:color w:val="000000" w:themeColor="text1"/>
-          <w:sz w:val="22"/>
-          <w:szCs w:val="22"/>
-        </w:rPr>
-        <w:t>att</w:t>
-      </w:r>
-      <w:proofErr w:type="spellEnd"/>
+          <w:color w:val="000000"/>
+          <w:sz w:val="22"/>
+          <w:szCs w:val="22"/>
+        </w:rPr>
+      </w:pPr>
       <w:r>
         <w:rPr>
           <w:rFonts w:asciiTheme="majorBidi" w:hAnsiTheme="majorBidi" w:cstheme="majorBidi"/>
@@ -8867,7 +7645,7 @@
           <w:sz w:val="22"/>
           <w:szCs w:val="22"/>
         </w:rPr>
-        <w:t xml:space="preserve">&gt; </w:t>
+        <w:t>0 5 0.3</w:t>
       </w:r>
     </w:p>
     <w:p>
@@ -8891,103 +7669,7 @@
           <w:sz w:val="22"/>
           <w:szCs w:val="22"/>
         </w:rPr>
-        <w:t xml:space="preserve">0 1 0.1 </w:t>
-      </w:r>
-    </w:p>
-    <w:p>
-      <w:pPr>
-        <w:ind w:left="720"/>
-        <w:rPr>
-          <w:rFonts w:asciiTheme="majorBidi" w:hAnsiTheme="majorBidi" w:cstheme="majorBidi"/>
-          <w:i/>
-          <w:iCs/>
-          <w:color w:val="000000"/>
-          <w:sz w:val="22"/>
-          <w:szCs w:val="22"/>
-        </w:rPr>
-      </w:pPr>
-      <w:r>
-        <w:rPr>
-          <w:rFonts w:asciiTheme="majorBidi" w:hAnsiTheme="majorBidi" w:cstheme="majorBidi"/>
-          <w:i/>
-          <w:iCs/>
-          <w:color w:val="000000" w:themeColor="text1"/>
-          <w:sz w:val="22"/>
-          <w:szCs w:val="22"/>
-        </w:rPr>
-        <w:t xml:space="preserve">0 4 0.2 </w:t>
-      </w:r>
-    </w:p>
-    <w:p>
-      <w:pPr>
-        <w:ind w:left="720"/>
-        <w:rPr>
-          <w:rFonts w:asciiTheme="majorBidi" w:hAnsiTheme="majorBidi" w:cstheme="majorBidi"/>
-          <w:i/>
-          <w:iCs/>
-          <w:color w:val="000000"/>
-          <w:sz w:val="22"/>
-          <w:szCs w:val="22"/>
-        </w:rPr>
-      </w:pPr>
-      <w:r>
-        <w:rPr>
-          <w:rFonts w:asciiTheme="majorBidi" w:hAnsiTheme="majorBidi" w:cstheme="majorBidi"/>
-          <w:i/>
-          <w:iCs/>
-          <w:color w:val="000000" w:themeColor="text1"/>
-          <w:sz w:val="22"/>
-          <w:szCs w:val="22"/>
-        </w:rPr>
-        <w:t>0 5 0.3</w:t>
-      </w:r>
-    </w:p>
-    <w:p>
-      <w:pPr>
-        <w:ind w:left="720"/>
-        <w:rPr>
-          <w:rFonts w:asciiTheme="majorBidi" w:hAnsiTheme="majorBidi" w:cstheme="majorBidi"/>
-          <w:i/>
-          <w:iCs/>
-          <w:color w:val="000000"/>
-          <w:sz w:val="22"/>
-          <w:szCs w:val="22"/>
-        </w:rPr>
-      </w:pPr>
-      <w:r>
-        <w:rPr>
-          <w:rFonts w:asciiTheme="majorBidi" w:hAnsiTheme="majorBidi" w:cstheme="majorBidi"/>
-          <w:i/>
-          <w:iCs/>
-          <w:color w:val="000000" w:themeColor="text1"/>
-          <w:sz w:val="22"/>
-          <w:szCs w:val="22"/>
-        </w:rPr>
-        <w:t>&lt;/</w:t>
-      </w:r>
-      <w:proofErr w:type="spellStart"/>
-      <w:r>
-        <w:rPr>
-          <w:rFonts w:asciiTheme="majorBidi" w:hAnsiTheme="majorBidi" w:cstheme="majorBidi"/>
-          <w:i/>
-          <w:iCs/>
-          <w:color w:val="000000" w:themeColor="text1"/>
-          <w:sz w:val="22"/>
-          <w:szCs w:val="22"/>
-        </w:rPr>
-        <w:t>att</w:t>
-      </w:r>
-      <w:proofErr w:type="spellEnd"/>
-      <w:r>
-        <w:rPr>
-          <w:rFonts w:asciiTheme="majorBidi" w:hAnsiTheme="majorBidi" w:cstheme="majorBidi"/>
-          <w:i/>
-          <w:iCs/>
-          <w:color w:val="000000" w:themeColor="text1"/>
-          <w:sz w:val="22"/>
-          <w:szCs w:val="22"/>
-        </w:rPr>
-        <w:t xml:space="preserve">&gt; </w:t>
+        <w:t xml:space="preserve">&lt;/att&gt; </w:t>
       </w:r>
     </w:p>
     <w:p>
@@ -9068,7 +7750,6 @@
           <w:szCs w:val="22"/>
         </w:rPr>
       </w:pPr>
-      <w:proofErr w:type="spellStart"/>
       <w:r>
         <w:rPr>
           <w:rFonts w:asciiTheme="majorBidi" w:hAnsiTheme="majorBidi" w:cstheme="majorBidi"/>
@@ -9078,70 +7759,69 @@
           <w:sz w:val="22"/>
           <w:szCs w:val="22"/>
         </w:rPr>
-        <w:t>rounds_done</w:t>
-      </w:r>
-      <w:proofErr w:type="spellEnd"/>
-      <w:r>
+        <w:t>rounds_done=264</w:t>
+      </w:r>
+    </w:p>
+    <w:p>
+      <w:pPr>
+        <w:ind w:left="360" w:firstLine="360"/>
         <w:rPr>
           <w:rFonts w:asciiTheme="majorBidi" w:hAnsiTheme="majorBidi" w:cstheme="majorBidi"/>
           <w:i/>
           <w:iCs/>
-          <w:color w:val="000000" w:themeColor="text1"/>
-          <w:sz w:val="22"/>
-          <w:szCs w:val="22"/>
-        </w:rPr>
-        <w:t>=264</w:t>
-      </w:r>
-    </w:p>
-    <w:p>
-      <w:pPr>
-        <w:ind w:left="360" w:firstLine="360"/>
+          <w:color w:val="000000"/>
+          <w:sz w:val="22"/>
+          <w:szCs w:val="22"/>
+        </w:rPr>
+      </w:pPr>
+      <w:r>
         <w:rPr>
           <w:rFonts w:asciiTheme="majorBidi" w:hAnsiTheme="majorBidi" w:cstheme="majorBidi"/>
           <w:i/>
           <w:iCs/>
-          <w:color w:val="000000"/>
-          <w:sz w:val="22"/>
-          <w:szCs w:val="22"/>
-        </w:rPr>
-      </w:pPr>
-      <w:r>
+          <w:color w:val="000000" w:themeColor="text1"/>
+          <w:sz w:val="22"/>
+          <w:szCs w:val="22"/>
+        </w:rPr>
+        <w:t>cluster2d=false</w:t>
+      </w:r>
+    </w:p>
+    <w:p>
+      <w:pPr>
+        <w:ind w:left="360" w:firstLine="360"/>
         <w:rPr>
           <w:rFonts w:asciiTheme="majorBidi" w:hAnsiTheme="majorBidi" w:cstheme="majorBidi"/>
           <w:i/>
           <w:iCs/>
-          <w:color w:val="000000" w:themeColor="text1"/>
-          <w:sz w:val="22"/>
-          <w:szCs w:val="22"/>
-        </w:rPr>
-        <w:t>cluster2d=false</w:t>
-      </w:r>
-    </w:p>
-    <w:p>
-      <w:pPr>
-        <w:ind w:left="360" w:firstLine="360"/>
+          <w:color w:val="000000"/>
+          <w:sz w:val="22"/>
+          <w:szCs w:val="22"/>
+        </w:rPr>
+      </w:pPr>
+      <w:r>
         <w:rPr>
           <w:rFonts w:asciiTheme="majorBidi" w:hAnsiTheme="majorBidi" w:cstheme="majorBidi"/>
           <w:i/>
           <w:iCs/>
-          <w:color w:val="000000"/>
-          <w:sz w:val="22"/>
-          <w:szCs w:val="22"/>
-        </w:rPr>
-      </w:pPr>
-      <w:proofErr w:type="spellStart"/>
-      <w:r>
+          <w:color w:val="000000" w:themeColor="text1"/>
+          <w:sz w:val="22"/>
+          <w:szCs w:val="22"/>
+        </w:rPr>
+        <w:t>pval=0.2</w:t>
+      </w:r>
+    </w:p>
+    <w:p>
+      <w:pPr>
+        <w:ind w:left="360" w:firstLine="360"/>
         <w:rPr>
           <w:rFonts w:asciiTheme="majorBidi" w:hAnsiTheme="majorBidi" w:cstheme="majorBidi"/>
           <w:i/>
           <w:iCs/>
-          <w:color w:val="000000" w:themeColor="text1"/>
-          <w:sz w:val="22"/>
-          <w:szCs w:val="22"/>
-        </w:rPr>
-        <w:t>pval</w:t>
-      </w:r>
-      <w:proofErr w:type="spellEnd"/>
+          <w:color w:val="000000"/>
+          <w:sz w:val="22"/>
+          <w:szCs w:val="22"/>
+        </w:rPr>
+      </w:pPr>
       <w:r>
         <w:rPr>
           <w:rFonts w:asciiTheme="majorBidi" w:hAnsiTheme="majorBidi" w:cstheme="majorBidi"/>
@@ -9151,7 +7831,7 @@
           <w:sz w:val="22"/>
           <w:szCs w:val="22"/>
         </w:rPr>
-        <w:t>=0.2</w:t>
+        <w:t>attfactor=10.0</w:t>
       </w:r>
     </w:p>
     <w:p>
@@ -9166,7 +7846,6 @@
           <w:szCs w:val="22"/>
         </w:rPr>
       </w:pPr>
-      <w:proofErr w:type="spellStart"/>
       <w:r>
         <w:rPr>
           <w:rFonts w:asciiTheme="majorBidi" w:hAnsiTheme="majorBidi" w:cstheme="majorBidi"/>
@@ -9176,46 +7855,45 @@
           <w:sz w:val="22"/>
           <w:szCs w:val="22"/>
         </w:rPr>
-        <w:t>attfactor</w:t>
-      </w:r>
-      <w:proofErr w:type="spellEnd"/>
-      <w:r>
+        <w:t>attvalpow=1</w:t>
+      </w:r>
+    </w:p>
+    <w:p>
+      <w:pPr>
+        <w:ind w:left="360" w:firstLine="360"/>
         <w:rPr>
           <w:rFonts w:asciiTheme="majorBidi" w:hAnsiTheme="majorBidi" w:cstheme="majorBidi"/>
           <w:i/>
           <w:iCs/>
-          <w:color w:val="000000" w:themeColor="text1"/>
-          <w:sz w:val="22"/>
-          <w:szCs w:val="22"/>
-        </w:rPr>
-        <w:t>=10.0</w:t>
-      </w:r>
-    </w:p>
-    <w:p>
-      <w:pPr>
-        <w:ind w:left="360" w:firstLine="360"/>
+          <w:color w:val="000000"/>
+          <w:sz w:val="22"/>
+          <w:szCs w:val="22"/>
+        </w:rPr>
+      </w:pPr>
+      <w:r>
         <w:rPr>
           <w:rFonts w:asciiTheme="majorBidi" w:hAnsiTheme="majorBidi" w:cstheme="majorBidi"/>
           <w:i/>
           <w:iCs/>
-          <w:color w:val="000000"/>
-          <w:sz w:val="22"/>
-          <w:szCs w:val="22"/>
-        </w:rPr>
-      </w:pPr>
-      <w:proofErr w:type="spellStart"/>
-      <w:r>
+          <w:color w:val="000000" w:themeColor="text1"/>
+          <w:sz w:val="22"/>
+          <w:szCs w:val="22"/>
+        </w:rPr>
+        <w:t>repfactor=10.0</w:t>
+      </w:r>
+    </w:p>
+    <w:p>
+      <w:pPr>
+        <w:ind w:left="360" w:firstLine="360"/>
         <w:rPr>
           <w:rFonts w:asciiTheme="majorBidi" w:hAnsiTheme="majorBidi" w:cstheme="majorBidi"/>
           <w:i/>
           <w:iCs/>
-          <w:color w:val="000000" w:themeColor="text1"/>
-          <w:sz w:val="22"/>
-          <w:szCs w:val="22"/>
-        </w:rPr>
-        <w:t>attvalpow</w:t>
-      </w:r>
-      <w:proofErr w:type="spellEnd"/>
+          <w:color w:val="000000"/>
+          <w:sz w:val="22"/>
+          <w:szCs w:val="22"/>
+        </w:rPr>
+      </w:pPr>
       <w:r>
         <w:rPr>
           <w:rFonts w:asciiTheme="majorBidi" w:hAnsiTheme="majorBidi" w:cstheme="majorBidi"/>
@@ -9225,7 +7903,7 @@
           <w:sz w:val="22"/>
           <w:szCs w:val="22"/>
         </w:rPr>
-        <w:t>=1</w:t>
+        <w:t>repvalpow=1</w:t>
       </w:r>
     </w:p>
     <w:p>
@@ -9240,7 +7918,6 @@
           <w:szCs w:val="22"/>
         </w:rPr>
       </w:pPr>
-      <w:proofErr w:type="spellStart"/>
       <w:r>
         <w:rPr>
           <w:rFonts w:asciiTheme="majorBidi" w:hAnsiTheme="majorBidi" w:cstheme="majorBidi"/>
@@ -9250,46 +7927,45 @@
           <w:sz w:val="22"/>
           <w:szCs w:val="22"/>
         </w:rPr>
-        <w:t>repfactor</w:t>
-      </w:r>
-      <w:proofErr w:type="spellEnd"/>
-      <w:r>
+        <w:t>cooling=1.0</w:t>
+      </w:r>
+    </w:p>
+    <w:p>
+      <w:pPr>
+        <w:ind w:left="360" w:firstLine="360"/>
         <w:rPr>
           <w:rFonts w:asciiTheme="majorBidi" w:hAnsiTheme="majorBidi" w:cstheme="majorBidi"/>
           <w:i/>
           <w:iCs/>
-          <w:color w:val="000000" w:themeColor="text1"/>
-          <w:sz w:val="22"/>
-          <w:szCs w:val="22"/>
-        </w:rPr>
-        <w:t>=10.0</w:t>
-      </w:r>
-    </w:p>
-    <w:p>
-      <w:pPr>
-        <w:ind w:left="360" w:firstLine="360"/>
+          <w:color w:val="000000"/>
+          <w:sz w:val="22"/>
+          <w:szCs w:val="22"/>
+        </w:rPr>
+      </w:pPr>
+      <w:r>
         <w:rPr>
           <w:rFonts w:asciiTheme="majorBidi" w:hAnsiTheme="majorBidi" w:cstheme="majorBidi"/>
           <w:i/>
           <w:iCs/>
-          <w:color w:val="000000"/>
-          <w:sz w:val="22"/>
-          <w:szCs w:val="22"/>
-        </w:rPr>
-      </w:pPr>
-      <w:proofErr w:type="spellStart"/>
-      <w:r>
+          <w:color w:val="000000" w:themeColor="text1"/>
+          <w:sz w:val="22"/>
+          <w:szCs w:val="22"/>
+        </w:rPr>
+        <w:t>dampening=0.2</w:t>
+      </w:r>
+    </w:p>
+    <w:p>
+      <w:pPr>
+        <w:ind w:left="360" w:firstLine="360"/>
         <w:rPr>
           <w:rFonts w:asciiTheme="majorBidi" w:hAnsiTheme="majorBidi" w:cstheme="majorBidi"/>
           <w:i/>
           <w:iCs/>
-          <w:color w:val="000000" w:themeColor="text1"/>
-          <w:sz w:val="22"/>
-          <w:szCs w:val="22"/>
-        </w:rPr>
-        <w:t>repvalpow</w:t>
-      </w:r>
-      <w:proofErr w:type="spellEnd"/>
+          <w:color w:val="000000"/>
+          <w:sz w:val="22"/>
+          <w:szCs w:val="22"/>
+        </w:rPr>
+      </w:pPr>
       <w:r>
         <w:rPr>
           <w:rFonts w:asciiTheme="majorBidi" w:hAnsiTheme="majorBidi" w:cstheme="majorBidi"/>
@@ -9299,7 +7975,7 @@
           <w:sz w:val="22"/>
           <w:szCs w:val="22"/>
         </w:rPr>
-        <w:t>=1</w:t>
+        <w:t>maxmove=0.1</w:t>
       </w:r>
     </w:p>
     <w:p>
@@ -9323,7 +7999,7 @@
           <w:sz w:val="22"/>
           <w:szCs w:val="22"/>
         </w:rPr>
-        <w:t>cooling=1.0</w:t>
+        <w:t>minattract=1.0</w:t>
       </w:r>
     </w:p>
     <w:p>
@@ -9347,7 +8023,7 @@
           <w:sz w:val="22"/>
           <w:szCs w:val="22"/>
         </w:rPr>
-        <w:t>dampening=0.2</w:t>
+        <w:t>nodes_size=8</w:t>
       </w:r>
     </w:p>
     <w:p>
@@ -9362,7 +8038,6 @@
           <w:szCs w:val="22"/>
         </w:rPr>
       </w:pPr>
-      <w:proofErr w:type="spellStart"/>
       <w:r>
         <w:rPr>
           <w:rFonts w:asciiTheme="majorBidi" w:hAnsiTheme="majorBidi" w:cstheme="majorBidi"/>
@@ -9372,46 +8047,45 @@
           <w:sz w:val="22"/>
           <w:szCs w:val="22"/>
         </w:rPr>
-        <w:t>maxmove</w:t>
-      </w:r>
-      <w:proofErr w:type="spellEnd"/>
-      <w:r>
+        <w:t>nodes_color=0;0;0;255</w:t>
+      </w:r>
+    </w:p>
+    <w:p>
+      <w:pPr>
+        <w:ind w:left="360" w:firstLine="360"/>
         <w:rPr>
           <w:rFonts w:asciiTheme="majorBidi" w:hAnsiTheme="majorBidi" w:cstheme="majorBidi"/>
           <w:i/>
           <w:iCs/>
-          <w:color w:val="000000" w:themeColor="text1"/>
-          <w:sz w:val="22"/>
-          <w:szCs w:val="22"/>
-        </w:rPr>
-        <w:t>=0.1</w:t>
-      </w:r>
-    </w:p>
-    <w:p>
-      <w:pPr>
-        <w:ind w:left="360" w:firstLine="360"/>
+          <w:color w:val="000000"/>
+          <w:sz w:val="22"/>
+          <w:szCs w:val="22"/>
+        </w:rPr>
+      </w:pPr>
+      <w:r>
         <w:rPr>
           <w:rFonts w:asciiTheme="majorBidi" w:hAnsiTheme="majorBidi" w:cstheme="majorBidi"/>
           <w:i/>
           <w:iCs/>
-          <w:color w:val="000000"/>
-          <w:sz w:val="22"/>
-          <w:szCs w:val="22"/>
-        </w:rPr>
-      </w:pPr>
-      <w:proofErr w:type="spellStart"/>
-      <w:r>
+          <w:color w:val="000000" w:themeColor="text1"/>
+          <w:sz w:val="22"/>
+          <w:szCs w:val="22"/>
+        </w:rPr>
+        <w:t>nodes_outline_color=0;0;0;255</w:t>
+      </w:r>
+    </w:p>
+    <w:p>
+      <w:pPr>
+        <w:ind w:left="360" w:firstLine="360"/>
         <w:rPr>
           <w:rFonts w:asciiTheme="majorBidi" w:hAnsiTheme="majorBidi" w:cstheme="majorBidi"/>
           <w:i/>
           <w:iCs/>
-          <w:color w:val="000000" w:themeColor="text1"/>
-          <w:sz w:val="22"/>
-          <w:szCs w:val="22"/>
-        </w:rPr>
-        <w:t>minattract</w:t>
-      </w:r>
-      <w:proofErr w:type="spellEnd"/>
+          <w:color w:val="000000"/>
+          <w:sz w:val="22"/>
+          <w:szCs w:val="22"/>
+        </w:rPr>
+      </w:pPr>
       <w:r>
         <w:rPr>
           <w:rFonts w:asciiTheme="majorBidi" w:hAnsiTheme="majorBidi" w:cstheme="majorBidi"/>
@@ -9421,7 +8095,7 @@
           <w:sz w:val="22"/>
           <w:szCs w:val="22"/>
         </w:rPr>
-        <w:t>=1.0</w:t>
+        <w:t>nodes_outline_width=0.5</w:t>
       </w:r>
     </w:p>
     <w:p>
@@ -9436,7 +8110,6 @@
           <w:szCs w:val="22"/>
         </w:rPr>
       </w:pPr>
-      <w:proofErr w:type="spellStart"/>
       <w:r>
         <w:rPr>
           <w:rFonts w:asciiTheme="majorBidi" w:hAnsiTheme="majorBidi" w:cstheme="majorBidi"/>
@@ -9446,204 +8119,31 @@
           <w:sz w:val="22"/>
           <w:szCs w:val="22"/>
         </w:rPr>
-        <w:t>nodes_size</w:t>
-      </w:r>
-      <w:proofErr w:type="spellEnd"/>
-      <w:r>
+        <w:t>is_taxonomy_available=True</w:t>
+      </w:r>
+    </w:p>
+    <w:p>
+      <w:pPr>
+        <w:ind w:left="360" w:firstLine="360"/>
         <w:rPr>
           <w:rFonts w:asciiTheme="majorBidi" w:hAnsiTheme="majorBidi" w:cstheme="majorBidi"/>
           <w:i/>
           <w:iCs/>
-          <w:color w:val="000000" w:themeColor="text1"/>
-          <w:sz w:val="22"/>
-          <w:szCs w:val="22"/>
-        </w:rPr>
-        <w:t>=8</w:t>
-      </w:r>
-    </w:p>
-    <w:p>
-      <w:pPr>
-        <w:ind w:left="360" w:firstLine="360"/>
+          <w:color w:val="000000"/>
+          <w:sz w:val="22"/>
+          <w:szCs w:val="22"/>
+        </w:rPr>
+      </w:pPr>
+      <w:r>
         <w:rPr>
           <w:rFonts w:asciiTheme="majorBidi" w:hAnsiTheme="majorBidi" w:cstheme="majorBidi"/>
           <w:i/>
           <w:iCs/>
-          <w:color w:val="000000"/>
-          <w:sz w:val="22"/>
-          <w:szCs w:val="22"/>
-        </w:rPr>
-      </w:pPr>
-      <w:proofErr w:type="spellStart"/>
-      <w:r>
-        <w:rPr>
-          <w:rFonts w:asciiTheme="majorBidi" w:hAnsiTheme="majorBidi" w:cstheme="majorBidi"/>
-          <w:i/>
-          <w:iCs/>
-          <w:color w:val="000000" w:themeColor="text1"/>
-          <w:sz w:val="22"/>
-          <w:szCs w:val="22"/>
-        </w:rPr>
-        <w:t>nodes_color</w:t>
-      </w:r>
-      <w:proofErr w:type="spellEnd"/>
-      <w:r>
-        <w:rPr>
-          <w:rFonts w:asciiTheme="majorBidi" w:hAnsiTheme="majorBidi" w:cstheme="majorBidi"/>
-          <w:i/>
-          <w:iCs/>
-          <w:color w:val="000000" w:themeColor="text1"/>
-          <w:sz w:val="22"/>
-          <w:szCs w:val="22"/>
-        </w:rPr>
-        <w:t>=0;0;0;255</w:t>
-      </w:r>
-    </w:p>
-    <w:p>
-      <w:pPr>
-        <w:ind w:left="360" w:firstLine="360"/>
-        <w:rPr>
-          <w:rFonts w:asciiTheme="majorBidi" w:hAnsiTheme="majorBidi" w:cstheme="majorBidi"/>
-          <w:i/>
-          <w:iCs/>
-          <w:color w:val="000000"/>
-          <w:sz w:val="22"/>
-          <w:szCs w:val="22"/>
-        </w:rPr>
-      </w:pPr>
-      <w:proofErr w:type="spellStart"/>
-      <w:r>
-        <w:rPr>
-          <w:rFonts w:asciiTheme="majorBidi" w:hAnsiTheme="majorBidi" w:cstheme="majorBidi"/>
-          <w:i/>
-          <w:iCs/>
-          <w:color w:val="000000" w:themeColor="text1"/>
-          <w:sz w:val="22"/>
-          <w:szCs w:val="22"/>
-        </w:rPr>
-        <w:t>nodes_outline_color</w:t>
-      </w:r>
-      <w:proofErr w:type="spellEnd"/>
-      <w:r>
-        <w:rPr>
-          <w:rFonts w:asciiTheme="majorBidi" w:hAnsiTheme="majorBidi" w:cstheme="majorBidi"/>
-          <w:i/>
-          <w:iCs/>
-          <w:color w:val="000000" w:themeColor="text1"/>
-          <w:sz w:val="22"/>
-          <w:szCs w:val="22"/>
-        </w:rPr>
-        <w:t>=0;0;0;255</w:t>
-      </w:r>
-    </w:p>
-    <w:p>
-      <w:pPr>
-        <w:ind w:left="360" w:firstLine="360"/>
-        <w:rPr>
-          <w:rFonts w:asciiTheme="majorBidi" w:hAnsiTheme="majorBidi" w:cstheme="majorBidi"/>
-          <w:i/>
-          <w:iCs/>
-          <w:color w:val="000000"/>
-          <w:sz w:val="22"/>
-          <w:szCs w:val="22"/>
-        </w:rPr>
-      </w:pPr>
-      <w:proofErr w:type="spellStart"/>
-      <w:r>
-        <w:rPr>
-          <w:rFonts w:asciiTheme="majorBidi" w:hAnsiTheme="majorBidi" w:cstheme="majorBidi"/>
-          <w:i/>
-          <w:iCs/>
-          <w:color w:val="000000" w:themeColor="text1"/>
-          <w:sz w:val="22"/>
-          <w:szCs w:val="22"/>
-        </w:rPr>
-        <w:t>nodes_outline_width</w:t>
-      </w:r>
-      <w:proofErr w:type="spellEnd"/>
-      <w:r>
-        <w:rPr>
-          <w:rFonts w:asciiTheme="majorBidi" w:hAnsiTheme="majorBidi" w:cstheme="majorBidi"/>
-          <w:i/>
-          <w:iCs/>
-          <w:color w:val="000000" w:themeColor="text1"/>
-          <w:sz w:val="22"/>
-          <w:szCs w:val="22"/>
-        </w:rPr>
-        <w:t>=0.5</w:t>
-      </w:r>
-    </w:p>
-    <w:p>
-      <w:pPr>
-        <w:ind w:left="360" w:firstLine="360"/>
-        <w:rPr>
-          <w:rFonts w:asciiTheme="majorBidi" w:hAnsiTheme="majorBidi" w:cstheme="majorBidi"/>
-          <w:i/>
-          <w:iCs/>
-          <w:color w:val="000000"/>
-          <w:sz w:val="22"/>
-          <w:szCs w:val="22"/>
-        </w:rPr>
-      </w:pPr>
-      <w:proofErr w:type="spellStart"/>
-      <w:r>
-        <w:rPr>
-          <w:rFonts w:asciiTheme="majorBidi" w:hAnsiTheme="majorBidi" w:cstheme="majorBidi"/>
-          <w:i/>
-          <w:iCs/>
-          <w:color w:val="000000" w:themeColor="text1"/>
-          <w:sz w:val="22"/>
-          <w:szCs w:val="22"/>
-        </w:rPr>
-        <w:t>is_taxonomy_available</w:t>
-      </w:r>
-      <w:proofErr w:type="spellEnd"/>
-      <w:r>
-        <w:rPr>
-          <w:rFonts w:asciiTheme="majorBidi" w:hAnsiTheme="majorBidi" w:cstheme="majorBidi"/>
-          <w:i/>
-          <w:iCs/>
-          <w:color w:val="000000" w:themeColor="text1"/>
-          <w:sz w:val="22"/>
-          <w:szCs w:val="22"/>
-        </w:rPr>
-        <w:t>=True</w:t>
-      </w:r>
-    </w:p>
-    <w:p>
-      <w:pPr>
-        <w:ind w:left="360" w:firstLine="360"/>
-        <w:rPr>
-          <w:rFonts w:asciiTheme="majorBidi" w:hAnsiTheme="majorBidi" w:cstheme="majorBidi"/>
-          <w:i/>
-          <w:iCs/>
-          <w:color w:val="000000"/>
-          <w:sz w:val="22"/>
-          <w:szCs w:val="22"/>
-        </w:rPr>
-      </w:pPr>
-      <w:proofErr w:type="spellStart"/>
-      <w:r>
-        <w:rPr>
-          <w:rFonts w:asciiTheme="majorBidi" w:hAnsiTheme="majorBidi" w:cstheme="majorBidi"/>
-          <w:i/>
-          <w:iCs/>
-          <w:color w:val="000000" w:themeColor="text1"/>
-          <w:sz w:val="22"/>
-          <w:szCs w:val="22"/>
-        </w:rPr>
-        <w:t>found_taxa_number</w:t>
-      </w:r>
-      <w:proofErr w:type="spellEnd"/>
-      <w:r>
-        <w:rPr>
-          <w:rFonts w:asciiTheme="majorBidi" w:hAnsiTheme="majorBidi" w:cstheme="majorBidi"/>
-          <w:i/>
-          <w:iCs/>
-          <w:color w:val="000000" w:themeColor="text1"/>
-          <w:sz w:val="22"/>
-          <w:szCs w:val="22"/>
-        </w:rPr>
-        <w:t>=415</w:t>
+          <w:color w:val="000000" w:themeColor="text1"/>
+          <w:sz w:val="22"/>
+          <w:szCs w:val="22"/>
+        </w:rPr>
+        <w:t>found_taxa_number=415</w:t>
       </w:r>
     </w:p>
     <w:p>
@@ -9717,21 +8217,21 @@
           <w:sz w:val="22"/>
           <w:szCs w:val="22"/>
         </w:rPr>
-        <w:t>&lt;</w:t>
-      </w:r>
-      <w:proofErr w:type="spellStart"/>
-      <w:r>
+        <w:t>&lt;seqgroups&gt;</w:t>
+      </w:r>
+    </w:p>
+    <w:p>
+      <w:pPr>
+        <w:pStyle w:val="ListParagraph"/>
         <w:rPr>
           <w:rFonts w:asciiTheme="majorBidi" w:hAnsiTheme="majorBidi" w:cstheme="majorBidi"/>
           <w:i/>
           <w:iCs/>
-          <w:color w:val="000000" w:themeColor="text1"/>
-          <w:sz w:val="22"/>
-          <w:szCs w:val="22"/>
-        </w:rPr>
-        <w:t>seqgroups</w:t>
-      </w:r>
-      <w:proofErr w:type="spellEnd"/>
+          <w:color w:val="000000"/>
+          <w:sz w:val="22"/>
+          <w:szCs w:val="22"/>
+        </w:rPr>
+      </w:pPr>
       <w:r>
         <w:rPr>
           <w:rFonts w:asciiTheme="majorBidi" w:hAnsiTheme="majorBidi" w:cstheme="majorBidi"/>
@@ -9741,7 +8241,7 @@
           <w:sz w:val="22"/>
           <w:szCs w:val="22"/>
         </w:rPr>
-        <w:t>&gt;</w:t>
+        <w:t>category=manual</w:t>
       </w:r>
     </w:p>
     <w:p>
@@ -9765,7 +8265,7 @@
           <w:sz w:val="22"/>
           <w:szCs w:val="22"/>
         </w:rPr>
-        <w:t>category=manual</w:t>
+        <w:t>name=Proteobacteria</w:t>
       </w:r>
     </w:p>
     <w:p>
@@ -9789,7 +8289,7 @@
           <w:sz w:val="22"/>
           <w:szCs w:val="22"/>
         </w:rPr>
-        <w:t>name=Proteobacteria</w:t>
+        <w:t>size=10</w:t>
       </w:r>
     </w:p>
     <w:p>
@@ -9813,7 +8313,7 @@
           <w:sz w:val="22"/>
           <w:szCs w:val="22"/>
         </w:rPr>
-        <w:t>size=10</w:t>
+        <w:t>name_size=10</w:t>
       </w:r>
     </w:p>
     <w:p>
@@ -9828,7 +8328,6 @@
           <w:szCs w:val="22"/>
         </w:rPr>
       </w:pPr>
-      <w:proofErr w:type="spellStart"/>
       <w:r>
         <w:rPr>
           <w:rFonts w:asciiTheme="majorBidi" w:hAnsiTheme="majorBidi" w:cstheme="majorBidi"/>
@@ -9838,70 +8337,69 @@
           <w:sz w:val="22"/>
           <w:szCs w:val="22"/>
         </w:rPr>
-        <w:t>name_size</w:t>
-      </w:r>
-      <w:proofErr w:type="spellEnd"/>
-      <w:r>
+        <w:t>color=255;0;0;255</w:t>
+      </w:r>
+    </w:p>
+    <w:p>
+      <w:pPr>
+        <w:pStyle w:val="ListParagraph"/>
         <w:rPr>
           <w:rFonts w:asciiTheme="majorBidi" w:hAnsiTheme="majorBidi" w:cstheme="majorBidi"/>
           <w:i/>
           <w:iCs/>
-          <w:color w:val="000000" w:themeColor="text1"/>
-          <w:sz w:val="22"/>
-          <w:szCs w:val="22"/>
-        </w:rPr>
-        <w:t>=10</w:t>
-      </w:r>
-    </w:p>
-    <w:p>
-      <w:pPr>
-        <w:pStyle w:val="ListParagraph"/>
+          <w:color w:val="000000"/>
+          <w:sz w:val="22"/>
+          <w:szCs w:val="22"/>
+        </w:rPr>
+      </w:pPr>
+      <w:r>
         <w:rPr>
           <w:rFonts w:asciiTheme="majorBidi" w:hAnsiTheme="majorBidi" w:cstheme="majorBidi"/>
           <w:i/>
           <w:iCs/>
-          <w:color w:val="000000"/>
-          <w:sz w:val="22"/>
-          <w:szCs w:val="22"/>
-        </w:rPr>
-      </w:pPr>
-      <w:r>
+          <w:color w:val="000000" w:themeColor="text1"/>
+          <w:sz w:val="22"/>
+          <w:szCs w:val="22"/>
+        </w:rPr>
+        <w:t>outline_color=0;0;0;255</w:t>
+      </w:r>
+    </w:p>
+    <w:p>
+      <w:pPr>
+        <w:pStyle w:val="ListParagraph"/>
         <w:rPr>
           <w:rFonts w:asciiTheme="majorBidi" w:hAnsiTheme="majorBidi" w:cstheme="majorBidi"/>
           <w:i/>
           <w:iCs/>
-          <w:color w:val="000000" w:themeColor="text1"/>
-          <w:sz w:val="22"/>
-          <w:szCs w:val="22"/>
-        </w:rPr>
-        <w:t>color=255;0;0;255</w:t>
-      </w:r>
-    </w:p>
-    <w:p>
-      <w:pPr>
-        <w:pStyle w:val="ListParagraph"/>
+          <w:color w:val="000000"/>
+          <w:sz w:val="22"/>
+          <w:szCs w:val="22"/>
+        </w:rPr>
+      </w:pPr>
+      <w:r>
         <w:rPr>
           <w:rFonts w:asciiTheme="majorBidi" w:hAnsiTheme="majorBidi" w:cstheme="majorBidi"/>
           <w:i/>
           <w:iCs/>
-          <w:color w:val="000000"/>
-          <w:sz w:val="22"/>
-          <w:szCs w:val="22"/>
-        </w:rPr>
-      </w:pPr>
-      <w:proofErr w:type="spellStart"/>
-      <w:r>
+          <w:color w:val="000000" w:themeColor="text1"/>
+          <w:sz w:val="22"/>
+          <w:szCs w:val="22"/>
+        </w:rPr>
+        <w:t>is_bold=True</w:t>
+      </w:r>
+    </w:p>
+    <w:p>
+      <w:pPr>
+        <w:pStyle w:val="ListParagraph"/>
         <w:rPr>
           <w:rFonts w:asciiTheme="majorBidi" w:hAnsiTheme="majorBidi" w:cstheme="majorBidi"/>
           <w:i/>
           <w:iCs/>
-          <w:color w:val="000000" w:themeColor="text1"/>
-          <w:sz w:val="22"/>
-          <w:szCs w:val="22"/>
-        </w:rPr>
-        <w:t>outline_color</w:t>
-      </w:r>
-      <w:proofErr w:type="spellEnd"/>
+          <w:color w:val="000000"/>
+          <w:sz w:val="22"/>
+          <w:szCs w:val="22"/>
+        </w:rPr>
+      </w:pPr>
       <w:r>
         <w:rPr>
           <w:rFonts w:asciiTheme="majorBidi" w:hAnsiTheme="majorBidi" w:cstheme="majorBidi"/>
@@ -9911,7 +8409,7 @@
           <w:sz w:val="22"/>
           <w:szCs w:val="22"/>
         </w:rPr>
-        <w:t>=0;0;0;255</w:t>
+        <w:t>is_italic=False</w:t>
       </w:r>
     </w:p>
     <w:p>
@@ -9926,7 +8424,6 @@
           <w:szCs w:val="22"/>
         </w:rPr>
       </w:pPr>
-      <w:proofErr w:type="spellStart"/>
       <w:r>
         <w:rPr>
           <w:rFonts w:asciiTheme="majorBidi" w:hAnsiTheme="majorBidi" w:cstheme="majorBidi"/>
@@ -9936,128 +8433,31 @@
           <w:sz w:val="22"/>
           <w:szCs w:val="22"/>
         </w:rPr>
-        <w:t>is_bold</w:t>
-      </w:r>
-      <w:proofErr w:type="spellEnd"/>
-      <w:r>
+        <w:t>numbers=1;3;5;6;10;13;18;19;20;21;23;27;33;35;42;49;52;</w:t>
+      </w:r>
+    </w:p>
+    <w:p>
+      <w:pPr>
+        <w:pStyle w:val="ListParagraph"/>
         <w:rPr>
           <w:rFonts w:asciiTheme="majorBidi" w:hAnsiTheme="majorBidi" w:cstheme="majorBidi"/>
           <w:i/>
           <w:iCs/>
-          <w:color w:val="000000" w:themeColor="text1"/>
-          <w:sz w:val="22"/>
-          <w:szCs w:val="22"/>
-        </w:rPr>
-        <w:t>=True</w:t>
-      </w:r>
-    </w:p>
-    <w:p>
-      <w:pPr>
-        <w:pStyle w:val="ListParagraph"/>
+          <w:color w:val="000000"/>
+          <w:sz w:val="22"/>
+          <w:szCs w:val="22"/>
+        </w:rPr>
+      </w:pPr>
+      <w:r>
         <w:rPr>
           <w:rFonts w:asciiTheme="majorBidi" w:hAnsiTheme="majorBidi" w:cstheme="majorBidi"/>
           <w:i/>
           <w:iCs/>
-          <w:color w:val="000000"/>
-          <w:sz w:val="22"/>
-          <w:szCs w:val="22"/>
-        </w:rPr>
-      </w:pPr>
-      <w:proofErr w:type="spellStart"/>
-      <w:r>
-        <w:rPr>
-          <w:rFonts w:asciiTheme="majorBidi" w:hAnsiTheme="majorBidi" w:cstheme="majorBidi"/>
-          <w:i/>
-          <w:iCs/>
-          <w:color w:val="000000" w:themeColor="text1"/>
-          <w:sz w:val="22"/>
-          <w:szCs w:val="22"/>
-        </w:rPr>
-        <w:t>is_italic</w:t>
-      </w:r>
-      <w:proofErr w:type="spellEnd"/>
-      <w:r>
-        <w:rPr>
-          <w:rFonts w:asciiTheme="majorBidi" w:hAnsiTheme="majorBidi" w:cstheme="majorBidi"/>
-          <w:i/>
-          <w:iCs/>
-          <w:color w:val="000000" w:themeColor="text1"/>
-          <w:sz w:val="22"/>
-          <w:szCs w:val="22"/>
-        </w:rPr>
-        <w:t>=False</w:t>
-      </w:r>
-    </w:p>
-    <w:p>
-      <w:pPr>
-        <w:pStyle w:val="ListParagraph"/>
-        <w:rPr>
-          <w:rFonts w:asciiTheme="majorBidi" w:hAnsiTheme="majorBidi" w:cstheme="majorBidi"/>
-          <w:i/>
-          <w:iCs/>
-          <w:color w:val="000000"/>
-          <w:sz w:val="22"/>
-          <w:szCs w:val="22"/>
-        </w:rPr>
-      </w:pPr>
-      <w:r>
-        <w:rPr>
-          <w:rFonts w:asciiTheme="majorBidi" w:hAnsiTheme="majorBidi" w:cstheme="majorBidi"/>
-          <w:i/>
-          <w:iCs/>
-          <w:color w:val="000000" w:themeColor="text1"/>
-          <w:sz w:val="22"/>
-          <w:szCs w:val="22"/>
-        </w:rPr>
-        <w:t>numbers=1;3;5;6;10;13;18;19;20;21;23;27;33;35;42;49;52;</w:t>
-      </w:r>
-    </w:p>
-    <w:p>
-      <w:pPr>
-        <w:pStyle w:val="ListParagraph"/>
-        <w:rPr>
-          <w:rFonts w:asciiTheme="majorBidi" w:hAnsiTheme="majorBidi" w:cstheme="majorBidi"/>
-          <w:i/>
-          <w:iCs/>
-          <w:color w:val="000000"/>
-          <w:sz w:val="22"/>
-          <w:szCs w:val="22"/>
-        </w:rPr>
-      </w:pPr>
-      <w:r>
-        <w:rPr>
-          <w:rFonts w:asciiTheme="majorBidi" w:hAnsiTheme="majorBidi" w:cstheme="majorBidi"/>
-          <w:i/>
-          <w:iCs/>
-          <w:color w:val="000000" w:themeColor="text1"/>
-          <w:sz w:val="22"/>
-          <w:szCs w:val="22"/>
-        </w:rPr>
-        <w:t>&lt;/</w:t>
-      </w:r>
-      <w:proofErr w:type="spellStart"/>
-      <w:r>
-        <w:rPr>
-          <w:rFonts w:asciiTheme="majorBidi" w:hAnsiTheme="majorBidi" w:cstheme="majorBidi"/>
-          <w:i/>
-          <w:iCs/>
-          <w:color w:val="000000" w:themeColor="text1"/>
-          <w:sz w:val="22"/>
-          <w:szCs w:val="22"/>
-        </w:rPr>
-        <w:t>seqgroups</w:t>
-      </w:r>
-      <w:proofErr w:type="spellEnd"/>
-      <w:r>
-        <w:rPr>
-          <w:rFonts w:asciiTheme="majorBidi" w:hAnsiTheme="majorBidi" w:cstheme="majorBidi"/>
-          <w:i/>
-          <w:iCs/>
-          <w:color w:val="000000" w:themeColor="text1"/>
-          <w:sz w:val="22"/>
-          <w:szCs w:val="22"/>
-        </w:rPr>
-        <w:t>&gt;</w:t>
+          <w:color w:val="000000" w:themeColor="text1"/>
+          <w:sz w:val="22"/>
+          <w:szCs w:val="22"/>
+        </w:rPr>
+        <w:t>&lt;/seqgroups&gt;</w:t>
       </w:r>
     </w:p>
     <w:p>
@@ -10128,21 +8528,21 @@
           <w:sz w:val="22"/>
           <w:szCs w:val="22"/>
         </w:rPr>
-        <w:t>&lt;</w:t>
-      </w:r>
-      <w:proofErr w:type="spellStart"/>
-      <w:r>
+        <w:t>&lt;seqparams&gt;</w:t>
+      </w:r>
+    </w:p>
+    <w:p>
+      <w:pPr>
+        <w:pStyle w:val="ListParagraph"/>
         <w:rPr>
           <w:rFonts w:asciiTheme="majorBidi" w:hAnsiTheme="majorBidi" w:cstheme="majorBidi"/>
           <w:i/>
           <w:iCs/>
-          <w:color w:val="000000" w:themeColor="text1"/>
-          <w:sz w:val="22"/>
-          <w:szCs w:val="22"/>
-        </w:rPr>
-        <w:t>seqparams</w:t>
-      </w:r>
-      <w:proofErr w:type="spellEnd"/>
+          <w:color w:val="000000"/>
+          <w:sz w:val="22"/>
+          <w:szCs w:val="22"/>
+        </w:rPr>
+      </w:pPr>
       <w:r>
         <w:rPr>
           <w:rFonts w:asciiTheme="majorBidi" w:hAnsiTheme="majorBidi" w:cstheme="majorBidi"/>
@@ -10152,7 +8552,7 @@
           <w:sz w:val="22"/>
           <w:szCs w:val="22"/>
         </w:rPr>
-        <w:t>&gt;</w:t>
+        <w:t>Param=Param1</w:t>
       </w:r>
     </w:p>
     <w:p>
@@ -10176,7 +8576,7 @@
           <w:sz w:val="22"/>
           <w:szCs w:val="22"/>
         </w:rPr>
-        <w:t>Param=Param1</w:t>
+        <w:t>min_color=255;255;0;255</w:t>
       </w:r>
     </w:p>
     <w:p>
@@ -10191,7 +8591,6 @@
           <w:szCs w:val="22"/>
         </w:rPr>
       </w:pPr>
-      <w:proofErr w:type="spellStart"/>
       <w:r>
         <w:rPr>
           <w:rFonts w:asciiTheme="majorBidi" w:hAnsiTheme="majorBidi" w:cstheme="majorBidi"/>
@@ -10201,46 +8600,45 @@
           <w:sz w:val="22"/>
           <w:szCs w:val="22"/>
         </w:rPr>
-        <w:t>min_color</w:t>
-      </w:r>
-      <w:proofErr w:type="spellEnd"/>
-      <w:r>
+        <w:t>max_color=255;0;0;255</w:t>
+      </w:r>
+    </w:p>
+    <w:p>
+      <w:pPr>
+        <w:pStyle w:val="ListParagraph"/>
         <w:rPr>
           <w:rFonts w:asciiTheme="majorBidi" w:hAnsiTheme="majorBidi" w:cstheme="majorBidi"/>
           <w:i/>
           <w:iCs/>
-          <w:color w:val="000000" w:themeColor="text1"/>
-          <w:sz w:val="22"/>
-          <w:szCs w:val="22"/>
-        </w:rPr>
-        <w:t>=255;255;0;255</w:t>
-      </w:r>
-    </w:p>
-    <w:p>
-      <w:pPr>
-        <w:pStyle w:val="ListParagraph"/>
+          <w:color w:val="000000"/>
+          <w:sz w:val="22"/>
+          <w:szCs w:val="22"/>
+        </w:rPr>
+      </w:pPr>
+      <w:r>
         <w:rPr>
           <w:rFonts w:asciiTheme="majorBidi" w:hAnsiTheme="majorBidi" w:cstheme="majorBidi"/>
           <w:i/>
           <w:iCs/>
-          <w:color w:val="000000"/>
-          <w:sz w:val="22"/>
-          <w:szCs w:val="22"/>
-        </w:rPr>
-      </w:pPr>
-      <w:proofErr w:type="spellStart"/>
-      <w:r>
+          <w:color w:val="000000" w:themeColor="text1"/>
+          <w:sz w:val="22"/>
+          <w:szCs w:val="22"/>
+        </w:rPr>
+        <w:t>values=0.07 0.94 0.56 0.01 0.25 0.53</w:t>
+      </w:r>
+    </w:p>
+    <w:p>
+      <w:pPr>
+        <w:pStyle w:val="ListParagraph"/>
         <w:rPr>
           <w:rFonts w:asciiTheme="majorBidi" w:hAnsiTheme="majorBidi" w:cstheme="majorBidi"/>
           <w:i/>
           <w:iCs/>
-          <w:color w:val="000000" w:themeColor="text1"/>
-          <w:sz w:val="22"/>
-          <w:szCs w:val="22"/>
-        </w:rPr>
-        <w:t>max_color</w:t>
-      </w:r>
-      <w:proofErr w:type="spellEnd"/>
+          <w:color w:val="000000"/>
+          <w:sz w:val="22"/>
+          <w:szCs w:val="22"/>
+        </w:rPr>
+      </w:pPr>
       <w:r>
         <w:rPr>
           <w:rFonts w:asciiTheme="majorBidi" w:hAnsiTheme="majorBidi" w:cstheme="majorBidi"/>
@@ -10250,79 +8648,7 @@
           <w:sz w:val="22"/>
           <w:szCs w:val="22"/>
         </w:rPr>
-        <w:t>=255;0;0;255</w:t>
-      </w:r>
-    </w:p>
-    <w:p>
-      <w:pPr>
-        <w:pStyle w:val="ListParagraph"/>
-        <w:rPr>
-          <w:rFonts w:asciiTheme="majorBidi" w:hAnsiTheme="majorBidi" w:cstheme="majorBidi"/>
-          <w:i/>
-          <w:iCs/>
-          <w:color w:val="000000"/>
-          <w:sz w:val="22"/>
-          <w:szCs w:val="22"/>
-        </w:rPr>
-      </w:pPr>
-      <w:r>
-        <w:rPr>
-          <w:rFonts w:asciiTheme="majorBidi" w:hAnsiTheme="majorBidi" w:cstheme="majorBidi"/>
-          <w:i/>
-          <w:iCs/>
-          <w:color w:val="000000" w:themeColor="text1"/>
-          <w:sz w:val="22"/>
-          <w:szCs w:val="22"/>
-        </w:rPr>
-        <w:t>values=0.07 0.94 0.56 0.01 0.25 0.53</w:t>
-      </w:r>
-    </w:p>
-    <w:p>
-      <w:pPr>
-        <w:pStyle w:val="ListParagraph"/>
-        <w:rPr>
-          <w:rFonts w:asciiTheme="majorBidi" w:hAnsiTheme="majorBidi" w:cstheme="majorBidi"/>
-          <w:i/>
-          <w:iCs/>
-          <w:color w:val="000000"/>
-          <w:sz w:val="22"/>
-          <w:szCs w:val="22"/>
-        </w:rPr>
-      </w:pPr>
-      <w:r>
-        <w:rPr>
-          <w:rFonts w:asciiTheme="majorBidi" w:hAnsiTheme="majorBidi" w:cstheme="majorBidi"/>
-          <w:i/>
-          <w:iCs/>
-          <w:color w:val="000000" w:themeColor="text1"/>
-          <w:sz w:val="22"/>
-          <w:szCs w:val="22"/>
-        </w:rPr>
-        <w:t>&lt;/</w:t>
-      </w:r>
-      <w:proofErr w:type="spellStart"/>
-      <w:r>
-        <w:rPr>
-          <w:rFonts w:asciiTheme="majorBidi" w:hAnsiTheme="majorBidi" w:cstheme="majorBidi"/>
-          <w:i/>
-          <w:iCs/>
-          <w:color w:val="000000" w:themeColor="text1"/>
-          <w:sz w:val="22"/>
-          <w:szCs w:val="22"/>
-        </w:rPr>
-        <w:t>seqparams</w:t>
-      </w:r>
-      <w:proofErr w:type="spellEnd"/>
-      <w:r>
-        <w:rPr>
-          <w:rFonts w:asciiTheme="majorBidi" w:hAnsiTheme="majorBidi" w:cstheme="majorBidi"/>
-          <w:i/>
-          <w:iCs/>
-          <w:color w:val="000000" w:themeColor="text1"/>
-          <w:sz w:val="22"/>
-          <w:szCs w:val="22"/>
-        </w:rPr>
-        <w:t>&gt;</w:t>
+        <w:t>&lt;/seqparams&gt;</w:t>
       </w:r>
     </w:p>
     <w:p>
@@ -10408,7 +8734,6 @@
           <w:szCs w:val="22"/>
         </w:rPr>
       </w:pPr>
-      <w:proofErr w:type="spellStart"/>
       <w:r>
         <w:rPr>
           <w:rFonts w:asciiTheme="majorBidi" w:hAnsiTheme="majorBidi" w:cstheme="majorBidi"/>
@@ -10418,57 +8743,32 @@
           <w:sz w:val="22"/>
           <w:szCs w:val="22"/>
         </w:rPr>
-        <w:t>tax_level</w:t>
-      </w:r>
-      <w:proofErr w:type="spellEnd"/>
-      <w:r>
+        <w:t>tax_level=Domain</w:t>
+      </w:r>
+    </w:p>
+    <w:p>
+      <w:pPr>
+        <w:ind w:left="720"/>
         <w:rPr>
           <w:rFonts w:asciiTheme="majorBidi" w:hAnsiTheme="majorBidi" w:cstheme="majorBidi"/>
           <w:i/>
           <w:iCs/>
-          <w:color w:val="000000" w:themeColor="text1"/>
-          <w:sz w:val="22"/>
-          <w:szCs w:val="22"/>
-        </w:rPr>
-        <w:t>=Domain</w:t>
-      </w:r>
-    </w:p>
-    <w:p>
-      <w:pPr>
-        <w:ind w:left="720"/>
+          <w:color w:val="000000"/>
+          <w:sz w:val="22"/>
+          <w:szCs w:val="22"/>
+        </w:rPr>
+      </w:pPr>
+      <w:r>
         <w:rPr>
           <w:rFonts w:asciiTheme="majorBidi" w:hAnsiTheme="majorBidi" w:cstheme="majorBidi"/>
           <w:i/>
           <w:iCs/>
-          <w:color w:val="000000"/>
-          <w:sz w:val="22"/>
-          <w:szCs w:val="22"/>
-        </w:rPr>
-      </w:pPr>
-      <w:r>
-        <w:rPr>
-          <w:rFonts w:asciiTheme="majorBidi" w:hAnsiTheme="majorBidi" w:cstheme="majorBidi"/>
-          <w:i/>
-          <w:iCs/>
-          <w:color w:val="000000" w:themeColor="text1"/>
-          <w:sz w:val="22"/>
-          <w:szCs w:val="22"/>
-        </w:rPr>
-        <w:t>name=</w:t>
-      </w:r>
-      <w:proofErr w:type="spellStart"/>
-      <w:r>
-        <w:rPr>
-          <w:rFonts w:asciiTheme="majorBidi" w:hAnsiTheme="majorBidi" w:cstheme="majorBidi"/>
-          <w:i/>
-          <w:iCs/>
-          <w:color w:val="000000" w:themeColor="text1"/>
-          <w:sz w:val="22"/>
-          <w:szCs w:val="22"/>
-        </w:rPr>
-        <w:t>Eukaryota</w:t>
-      </w:r>
-      <w:proofErr w:type="spellEnd"/>
+          <w:color w:val="000000" w:themeColor="text1"/>
+          <w:sz w:val="22"/>
+          <w:szCs w:val="22"/>
+        </w:rPr>
+        <w:t>name=Eukaryota</w:t>
+      </w:r>
     </w:p>
     <w:p>
       <w:pPr>
@@ -11283,27 +9583,7 @@
           <w:sz w:val="22"/>
           <w:szCs w:val="22"/>
         </w:rPr>
-        <w:t>‘</w:t>
-      </w:r>
-      <w:proofErr w:type="spellStart"/>
-      <w:r>
-        <w:rPr>
-          <w:rFonts w:asciiTheme="majorBidi" w:hAnsiTheme="majorBidi" w:cstheme="majorBidi"/>
-          <w:color w:val="000000" w:themeColor="text1"/>
-          <w:sz w:val="22"/>
-          <w:szCs w:val="22"/>
-        </w:rPr>
-        <w:t>hsp</w:t>
-      </w:r>
-      <w:proofErr w:type="spellEnd"/>
-      <w:r>
-        <w:rPr>
-          <w:rFonts w:asciiTheme="majorBidi" w:hAnsiTheme="majorBidi" w:cstheme="majorBidi"/>
-          <w:color w:val="000000" w:themeColor="text1"/>
-          <w:sz w:val="22"/>
-          <w:szCs w:val="22"/>
-        </w:rPr>
-        <w:t>’ for P-value and ’score’ for</w:t>
+        <w:t>‘hsp’ for P-value and ’score’ for</w:t>
       </w:r>
       <w:r>
         <w:rPr>
@@ -11900,39 +10180,7 @@
           <w:sz w:val="22"/>
           <w:szCs w:val="22"/>
         </w:rPr>
-        <w:t xml:space="preserve">Note that the number </w:t>
-      </w:r>
-      <w:r>
-        <w:rPr>
-          <w:rFonts w:asciiTheme="majorBidi" w:hAnsiTheme="majorBidi" w:cstheme="majorBidi"/>
-          <w:sz w:val="22"/>
-          <w:szCs w:val="22"/>
-        </w:rPr>
-        <w:t xml:space="preserve">of </w:t>
-      </w:r>
-      <w:r>
-        <w:rPr>
-          <w:rFonts w:asciiTheme="majorBidi" w:hAnsiTheme="majorBidi" w:cstheme="majorBidi"/>
-          <w:sz w:val="22"/>
-          <w:szCs w:val="22"/>
-        </w:rPr>
-        <w:t>sequences in the metadata file must match the</w:t>
-      </w:r>
-      <w:r>
-        <w:rPr>
-          <w:rFonts w:asciiTheme="majorBidi" w:hAnsiTheme="majorBidi" w:cstheme="majorBidi"/>
-          <w:sz w:val="22"/>
-          <w:szCs w:val="22"/>
-        </w:rPr>
-        <w:t xml:space="preserve"> number of</w:t>
-      </w:r>
-      <w:r>
-        <w:rPr>
-          <w:rFonts w:asciiTheme="majorBidi" w:hAnsiTheme="majorBidi" w:cstheme="majorBidi"/>
-          <w:sz w:val="22"/>
-          <w:szCs w:val="22"/>
-        </w:rPr>
-        <w:t xml:space="preserve"> sequences given in the input file. Missing data can be filled </w:t>
+        <w:t xml:space="preserve">Note that the number of sequences in the metadata file must match the number of sequences given in the input file. Missing data can be filled </w:t>
       </w:r>
       <w:r>
         <w:rPr>
@@ -12443,27 +10691,7 @@
           <w:sz w:val="22"/>
           <w:szCs w:val="22"/>
         </w:rPr>
-        <w:t xml:space="preserve">: it is recommended only as an API with other tools, such as </w:t>
-      </w:r>
-      <w:proofErr w:type="spellStart"/>
-      <w:r>
-        <w:rPr>
-          <w:rFonts w:asciiTheme="majorBidi" w:hAnsiTheme="majorBidi" w:cstheme="majorBidi"/>
-          <w:color w:val="000000" w:themeColor="text1"/>
-          <w:sz w:val="22"/>
-          <w:szCs w:val="22"/>
-        </w:rPr>
-        <w:t>Cytoscape</w:t>
-      </w:r>
-      <w:proofErr w:type="spellEnd"/>
-      <w:r>
-        <w:rPr>
-          <w:rFonts w:asciiTheme="majorBidi" w:hAnsiTheme="majorBidi" w:cstheme="majorBidi"/>
-          <w:color w:val="000000" w:themeColor="text1"/>
-          <w:sz w:val="22"/>
-          <w:szCs w:val="22"/>
-        </w:rPr>
-        <w:t>, as it keeps only the minimal information needed to present a network (pairs of sequence names and similarity scores).</w:t>
+        <w:t>: it is recommended only as an API with other tools, such as Cytoscape, as it keeps only the minimal information needed to present a network (pairs of sequence names and similarity scores).</w:t>
       </w:r>
       <w:r>
         <w:rPr>
@@ -13067,27 +11295,7 @@
           <w:sz w:val="22"/>
           <w:szCs w:val="22"/>
         </w:rPr>
-        <w:t xml:space="preserve">Saves the stereo pair as one image in one of the </w:t>
-      </w:r>
-      <w:proofErr w:type="gramStart"/>
-      <w:r>
-        <w:rPr>
-          <w:rFonts w:asciiTheme="majorBidi" w:hAnsiTheme="majorBidi" w:cstheme="majorBidi"/>
-          <w:color w:val="000000" w:themeColor="text1"/>
-          <w:sz w:val="22"/>
-          <w:szCs w:val="22"/>
-        </w:rPr>
-        <w:t>above mentioned</w:t>
-      </w:r>
-      <w:proofErr w:type="gramEnd"/>
-      <w:r>
-        <w:rPr>
-          <w:rFonts w:asciiTheme="majorBidi" w:hAnsiTheme="majorBidi" w:cstheme="majorBidi"/>
-          <w:color w:val="000000" w:themeColor="text1"/>
-          <w:sz w:val="22"/>
-          <w:szCs w:val="22"/>
-        </w:rPr>
-        <w:t xml:space="preserve"> formats.</w:t>
+        <w:t>Saves the stereo pair as one image in one of the above mentioned formats.</w:t>
       </w:r>
     </w:p>
     <w:p>
@@ -13209,7 +11417,6 @@
           <w:szCs w:val="22"/>
         </w:rPr>
       </w:pPr>
-      <w:proofErr w:type="spellStart"/>
       <w:r>
         <w:rPr>
           <w:rFonts w:asciiTheme="majorBidi" w:hAnsiTheme="majorBidi" w:cstheme="majorBidi"/>
@@ -13219,35 +11426,14 @@
         </w:rPr>
         <w:t>Fruchterman-Reingold</w:t>
       </w:r>
-      <w:proofErr w:type="spellEnd"/>
-      <w:r>
-        <w:rPr>
-          <w:rFonts w:asciiTheme="majorBidi" w:hAnsiTheme="majorBidi" w:cstheme="majorBidi"/>
-          <w:color w:val="000000" w:themeColor="text1"/>
-          <w:sz w:val="22"/>
-          <w:szCs w:val="22"/>
-        </w:rPr>
-        <w:t xml:space="preserve">: Opens a dialog window, allowing the user to configure the parameters that are used while clustering the sequences using the </w:t>
-      </w:r>
-      <w:proofErr w:type="spellStart"/>
-      <w:r>
-        <w:rPr>
-          <w:rFonts w:asciiTheme="majorBidi" w:hAnsiTheme="majorBidi" w:cstheme="majorBidi"/>
-          <w:color w:val="000000" w:themeColor="text1"/>
-          <w:sz w:val="22"/>
-          <w:szCs w:val="22"/>
-        </w:rPr>
-        <w:t>Fruchterman-Reingold</w:t>
-      </w:r>
-      <w:proofErr w:type="spellEnd"/>
-      <w:r>
-        <w:rPr>
-          <w:rFonts w:asciiTheme="majorBidi" w:hAnsiTheme="majorBidi" w:cstheme="majorBidi"/>
-          <w:color w:val="000000" w:themeColor="text1"/>
-          <w:sz w:val="22"/>
-          <w:szCs w:val="22"/>
-        </w:rPr>
-        <w:t xml:space="preserve"> graph layout (a detailed explanation of all the parameters is found in the command-line tool section).</w:t>
+      <w:r>
+        <w:rPr>
+          <w:rFonts w:asciiTheme="majorBidi" w:hAnsiTheme="majorBidi" w:cstheme="majorBidi"/>
+          <w:color w:val="000000" w:themeColor="text1"/>
+          <w:sz w:val="22"/>
+          <w:szCs w:val="22"/>
+        </w:rPr>
+        <w:t>: Opens a dialog window, allowing the user to configure the parameters that are used while clustering the sequences using the Fruchterman-Reingold graph layout (a detailed explanation of all the parameters is found in the command-line tool section).</w:t>
       </w:r>
     </w:p>
     <w:p>
@@ -13940,16 +12126,7 @@
           <w:sz w:val="22"/>
           <w:szCs w:val="22"/>
         </w:rPr>
-        <w:t xml:space="preserve">Opens a dialog, presenting a list of the applied/added numerical features, </w:t>
-      </w:r>
-      <w:r>
-        <w:rPr>
-          <w:rFonts w:asciiTheme="majorBidi" w:hAnsiTheme="majorBidi" w:cstheme="majorBidi"/>
-          <w:color w:val="000000" w:themeColor="text1"/>
-          <w:sz w:val="22"/>
-          <w:szCs w:val="22"/>
-        </w:rPr>
-        <w:t>on which the following operations can be done:</w:t>
+        <w:t>Opens a dialog, presenting a list of the applied/added numerical features, on which the following operations can be done:</w:t>
       </w:r>
     </w:p>
     <w:p>
@@ -14201,47 +12378,7 @@
           <w:sz w:val="22"/>
           <w:szCs w:val="22"/>
         </w:rPr>
-        <w:t>‘OS=</w:t>
-      </w:r>
-      <w:proofErr w:type="spellStart"/>
-      <w:r>
-        <w:rPr>
-          <w:rFonts w:asciiTheme="majorBidi" w:hAnsiTheme="majorBidi" w:cstheme="majorBidi"/>
-          <w:color w:val="000000" w:themeColor="text1"/>
-          <w:sz w:val="22"/>
-          <w:szCs w:val="22"/>
-        </w:rPr>
-        <w:t>organism_name</w:t>
-      </w:r>
-      <w:proofErr w:type="spellEnd"/>
-      <w:r>
-        <w:rPr>
-          <w:rFonts w:asciiTheme="majorBidi" w:hAnsiTheme="majorBidi" w:cstheme="majorBidi"/>
-          <w:color w:val="000000" w:themeColor="text1"/>
-          <w:sz w:val="22"/>
-          <w:szCs w:val="22"/>
-        </w:rPr>
-        <w:t xml:space="preserve">’ as obtained by the </w:t>
-      </w:r>
-      <w:proofErr w:type="spellStart"/>
-      <w:r>
-        <w:rPr>
-          <w:rFonts w:asciiTheme="majorBidi" w:hAnsiTheme="majorBidi" w:cstheme="majorBidi"/>
-          <w:color w:val="000000" w:themeColor="text1"/>
-          <w:sz w:val="22"/>
-          <w:szCs w:val="22"/>
-        </w:rPr>
-        <w:t>UniProt</w:t>
-      </w:r>
-      <w:proofErr w:type="spellEnd"/>
-      <w:r>
-        <w:rPr>
-          <w:rFonts w:asciiTheme="majorBidi" w:hAnsiTheme="majorBidi" w:cstheme="majorBidi"/>
-          <w:color w:val="000000" w:themeColor="text1"/>
-          <w:sz w:val="22"/>
-          <w:szCs w:val="22"/>
-        </w:rPr>
-        <w:t xml:space="preserve"> database.</w:t>
+        <w:t>‘OS=organism_name’ as obtained by the UniProt database.</w:t>
       </w:r>
     </w:p>
     <w:p>
@@ -16189,27 +14326,7 @@
           <w:sz w:val="22"/>
           <w:szCs w:val="22"/>
         </w:rPr>
-        <w:t xml:space="preserve">Another </w:t>
-      </w:r>
-      <w:proofErr w:type="gramStart"/>
-      <w:r>
-        <w:rPr>
-          <w:rFonts w:asciiTheme="majorBidi" w:hAnsiTheme="majorBidi" w:cstheme="majorBidi"/>
-          <w:color w:val="000000" w:themeColor="text1"/>
-          <w:sz w:val="22"/>
-          <w:szCs w:val="22"/>
-        </w:rPr>
-        <w:t>click</w:t>
-      </w:r>
-      <w:proofErr w:type="gramEnd"/>
-      <w:r>
-        <w:rPr>
-          <w:rFonts w:asciiTheme="majorBidi" w:hAnsiTheme="majorBidi" w:cstheme="majorBidi"/>
-          <w:color w:val="000000" w:themeColor="text1"/>
-          <w:sz w:val="22"/>
-          <w:szCs w:val="22"/>
-        </w:rPr>
-        <w:t xml:space="preserve"> on a selected point will deselect it.</w:t>
+        <w:t>Another click on a selected point will deselect it.</w:t>
       </w:r>
     </w:p>
     <w:p>
@@ -18226,19 +16343,8 @@
           <w:sz w:val="22"/>
           <w:szCs w:val="22"/>
         </w:rPr>
-        <w:t xml:space="preserve">Hide </w:t>
-      </w:r>
-      <w:proofErr w:type="spellStart"/>
-      <w:r>
-        <w:rPr>
-          <w:rFonts w:asciiTheme="majorBidi" w:hAnsiTheme="majorBidi" w:cstheme="majorBidi"/>
-          <w:color w:val="942093"/>
-          <w:sz w:val="22"/>
-          <w:szCs w:val="22"/>
-        </w:rPr>
-        <w:t>singeltons</w:t>
-      </w:r>
-      <w:proofErr w:type="spellEnd"/>
+        <w:t>Hide singeltons</w:t>
+      </w:r>
       <w:r>
         <w:rPr>
           <w:rFonts w:asciiTheme="majorBidi" w:hAnsiTheme="majorBidi" w:cstheme="majorBidi"/>
@@ -18906,27 +17012,7 @@
           <w:sz w:val="22"/>
           <w:szCs w:val="22"/>
         </w:rPr>
-        <w:t>groups can be pre-defined in the CLANS input-file, using the &lt;</w:t>
-      </w:r>
-      <w:proofErr w:type="spellStart"/>
-      <w:r>
-        <w:rPr>
-          <w:rFonts w:asciiTheme="majorBidi" w:hAnsiTheme="majorBidi" w:cstheme="majorBidi"/>
-          <w:color w:val="000000" w:themeColor="text1"/>
-          <w:sz w:val="22"/>
-          <w:szCs w:val="22"/>
-        </w:rPr>
-        <w:t>seqgroups</w:t>
-      </w:r>
-      <w:proofErr w:type="spellEnd"/>
-      <w:r>
-        <w:rPr>
-          <w:rFonts w:asciiTheme="majorBidi" w:hAnsiTheme="majorBidi" w:cstheme="majorBidi"/>
-          <w:color w:val="000000" w:themeColor="text1"/>
-          <w:sz w:val="22"/>
-          <w:szCs w:val="22"/>
-        </w:rPr>
-        <w:t>&gt; block.</w:t>
+        <w:t>groups can be pre-defined in the CLANS input-file, using the &lt;seqgroups&gt; block.</w:t>
       </w:r>
     </w:p>
     <w:p>

</xml_diff>

<commit_message>
Fixed the CLANS conda environment file (clans_2_1.yml) to use specific versions of packages.
</commit_message>
<xml_diff>
--- a/clans/manual/Manual.docx
+++ b/clans/manual/Manual.docx
@@ -50,7 +50,16 @@
           <w:sz w:val="28"/>
           <w:szCs w:val="28"/>
         </w:rPr>
-        <w:t>1.0</w:t>
+        <w:t>1.</w:t>
+      </w:r>
+      <w:r>
+        <w:rPr>
+          <w:rFonts w:asciiTheme="majorBidi" w:hAnsiTheme="majorBidi" w:cstheme="majorBidi"/>
+          <w:color w:val="C00000"/>
+          <w:sz w:val="28"/>
+          <w:szCs w:val="28"/>
+        </w:rPr>
+        <w:t>1</w:t>
       </w:r>
     </w:p>
     <w:sdt>

</xml_diff>

<commit_message>
Version 2.2.1: - Changed the conda environment file: removed package mkl and add a specific version to pyqt (5.9). - Changed blast Evalue default back to 1.0
</commit_message>
<xml_diff>
--- a/clans/manual/Manual.docx
+++ b/clans/manual/Manual.docx
@@ -50,7 +50,16 @@
           <w:sz w:val="28"/>
           <w:szCs w:val="28"/>
         </w:rPr>
-        <w:t>2.0</w:t>
+        <w:t>2.</w:t>
+      </w:r>
+      <w:r>
+        <w:rPr>
+          <w:rFonts w:asciiTheme="majorBidi" w:hAnsiTheme="majorBidi" w:cstheme="majorBidi"/>
+          <w:color w:val="C00000"/>
+          <w:sz w:val="28"/>
+          <w:szCs w:val="28"/>
+        </w:rPr>
+        <w:t>1</w:t>
       </w:r>
     </w:p>
     <w:sdt>
@@ -62,7 +71,7 @@
           <w:color w:val="009193"/>
           <w:sz w:val="24"/>
           <w:szCs w:val="24"/>
-          <w:lang w:eastAsia="en-GB" w:bidi="he-IL"/>
+          <w:lang w:val="en-DE" w:eastAsia="en-GB" w:bidi="he-IL"/>
         </w:rPr>
         <w:id w:val="-113139181"/>
         <w:docPartObj>
@@ -70,11 +79,6 @@
           <w:docPartUnique/>
         </w:docPartObj>
       </w:sdtPr>
-      <w:sdtEndPr>
-        <w:rPr>
-          <w:lang w:val="en-DE"/>
-        </w:rPr>
-      </w:sdtEndPr>
       <w:sdtContent>
         <w:p>
           <w:pPr>
@@ -3012,25 +3016,7 @@
           <w:sz w:val="22"/>
           <w:szCs w:val="22"/>
         </w:rPr>
-        <w:t xml:space="preserve">The program implements a version of the </w:t>
-      </w:r>
-      <w:proofErr w:type="spellStart"/>
-      <w:r>
-        <w:rPr>
-          <w:rFonts w:asciiTheme="minorBidi" w:hAnsiTheme="minorBidi" w:cstheme="minorBidi"/>
-          <w:sz w:val="22"/>
-          <w:szCs w:val="22"/>
-        </w:rPr>
-        <w:t>Fruchterman-Reingold</w:t>
-      </w:r>
-      <w:proofErr w:type="spellEnd"/>
-      <w:r>
-        <w:rPr>
-          <w:rFonts w:asciiTheme="minorBidi" w:hAnsiTheme="minorBidi" w:cstheme="minorBidi"/>
-          <w:sz w:val="22"/>
-          <w:szCs w:val="22"/>
-        </w:rPr>
-        <w:t xml:space="preserve"> force directed graph layout</w:t>
+        <w:t>The program implements a version of the Fruchterman-Reingold force directed graph layout</w:t>
       </w:r>
       <w:r>
         <w:rPr>
@@ -4052,29 +4038,7 @@
           <w:szCs w:val="22"/>
           <w:shd w:val="clear" w:color="auto" w:fill="FFFFFF"/>
         </w:rPr>
-        <w:t xml:space="preserve">Start from </w:t>
-      </w:r>
-      <w:r>
-        <w:rPr>
-          <w:rStyle w:val="Strong"/>
-          <w:rFonts w:asciiTheme="minorBidi" w:eastAsia="Arial" w:hAnsiTheme="minorBidi" w:cstheme="minorBidi"/>
-          <w:color w:val="080808"/>
-          <w:sz w:val="22"/>
-          <w:szCs w:val="22"/>
-          <w:shd w:val="clear" w:color="auto" w:fill="FFFFFF"/>
-        </w:rPr>
-        <w:t>FASTA</w:t>
-      </w:r>
-      <w:r>
-        <w:rPr>
-          <w:rStyle w:val="Strong"/>
-          <w:rFonts w:asciiTheme="minorBidi" w:eastAsia="Arial" w:hAnsiTheme="minorBidi" w:cstheme="minorBidi"/>
-          <w:color w:val="080808"/>
-          <w:sz w:val="22"/>
-          <w:szCs w:val="22"/>
-          <w:shd w:val="clear" w:color="auto" w:fill="FFFFFF"/>
-        </w:rPr>
-        <w:t xml:space="preserve"> sequences and run BLAST search to get all vs. all sequence similarities</w:t>
+        <w:t>Start from FASTA sequences and run BLAST search to get all vs. all sequence similarities</w:t>
       </w:r>
       <w:r>
         <w:rPr>
@@ -4494,27 +4458,7 @@
           <w:szCs w:val="22"/>
           <w:shd w:val="clear" w:color="auto" w:fill="FFFFFF"/>
         </w:rPr>
-        <w:t xml:space="preserve">Run BLAST and perform N iterations of clustering. </w:t>
-      </w:r>
-      <w:r>
-        <w:rPr>
-          <w:rFonts w:asciiTheme="minorBidi" w:hAnsiTheme="minorBidi" w:cstheme="minorBidi"/>
-          <w:color w:val="080808"/>
-          <w:sz w:val="22"/>
-          <w:szCs w:val="22"/>
-          <w:shd w:val="clear" w:color="auto" w:fill="FFFFFF"/>
-        </w:rPr>
-        <w:t>S</w:t>
-      </w:r>
-      <w:r>
-        <w:rPr>
-          <w:rFonts w:asciiTheme="minorBidi" w:hAnsiTheme="minorBidi" w:cstheme="minorBidi"/>
-          <w:color w:val="080808"/>
-          <w:sz w:val="22"/>
-          <w:szCs w:val="22"/>
-          <w:shd w:val="clear" w:color="auto" w:fill="FFFFFF"/>
-        </w:rPr>
-        <w:t>ave the output in ‘clans’ format:</w:t>
+        <w:t>Run BLAST and perform N iterations of clustering. Save the output in ‘clans’ format:</w:t>
       </w:r>
     </w:p>
     <w:p>
@@ -8977,25 +8921,7 @@
           <w:sz w:val="22"/>
           <w:szCs w:val="22"/>
         </w:rPr>
-        <w:t xml:space="preserve"> </w:t>
-      </w:r>
-      <w:proofErr w:type="gramStart"/>
-      <w:r>
-        <w:rPr>
-          <w:rFonts w:asciiTheme="majorBidi" w:hAnsiTheme="majorBidi" w:cstheme="majorBidi"/>
-          <w:sz w:val="22"/>
-          <w:szCs w:val="22"/>
-        </w:rPr>
-        <w:t>X,Y</w:t>
-      </w:r>
-      <w:proofErr w:type="gramEnd"/>
-      <w:r>
-        <w:rPr>
-          <w:rFonts w:asciiTheme="majorBidi" w:hAnsiTheme="majorBidi" w:cstheme="majorBidi"/>
-          <w:sz w:val="22"/>
-          <w:szCs w:val="22"/>
-        </w:rPr>
-        <w:t xml:space="preserve">,Z </w:t>
+        <w:t xml:space="preserve"> X,Y,Z </w:t>
       </w:r>
       <w:r>
         <w:rPr>
@@ -9342,21 +9268,21 @@
           <w:sz w:val="22"/>
           <w:szCs w:val="22"/>
         </w:rPr>
-        <w:t>&lt;</w:t>
-      </w:r>
-      <w:proofErr w:type="spellStart"/>
-      <w:r>
+        <w:t xml:space="preserve">&lt;att&gt; </w:t>
+      </w:r>
+    </w:p>
+    <w:p>
+      <w:pPr>
+        <w:ind w:left="720"/>
         <w:rPr>
           <w:rFonts w:asciiTheme="majorBidi" w:hAnsiTheme="majorBidi" w:cstheme="majorBidi"/>
           <w:i/>
           <w:iCs/>
-          <w:color w:val="000000" w:themeColor="text1"/>
-          <w:sz w:val="22"/>
-          <w:szCs w:val="22"/>
-        </w:rPr>
-        <w:t>att</w:t>
-      </w:r>
-      <w:proofErr w:type="spellEnd"/>
+          <w:color w:val="000000"/>
+          <w:sz w:val="22"/>
+          <w:szCs w:val="22"/>
+        </w:rPr>
+      </w:pPr>
       <w:r>
         <w:rPr>
           <w:rFonts w:asciiTheme="majorBidi" w:hAnsiTheme="majorBidi" w:cstheme="majorBidi"/>
@@ -9366,7 +9292,7 @@
           <w:sz w:val="22"/>
           <w:szCs w:val="22"/>
         </w:rPr>
-        <w:t xml:space="preserve">&gt; </w:t>
+        <w:t xml:space="preserve">0 1 0.1 </w:t>
       </w:r>
     </w:p>
     <w:p>
@@ -9390,7 +9316,7 @@
           <w:sz w:val="22"/>
           <w:szCs w:val="22"/>
         </w:rPr>
-        <w:t xml:space="preserve">0 1 0.1 </w:t>
+        <w:t xml:space="preserve">0 4 0.2 </w:t>
       </w:r>
     </w:p>
     <w:p>
@@ -9414,7 +9340,7 @@
           <w:sz w:val="22"/>
           <w:szCs w:val="22"/>
         </w:rPr>
-        <w:t xml:space="preserve">0 4 0.2 </w:t>
+        <w:t>0 5 0.3</w:t>
       </w:r>
     </w:p>
     <w:p>
@@ -9438,55 +9364,7 @@
           <w:sz w:val="22"/>
           <w:szCs w:val="22"/>
         </w:rPr>
-        <w:t>0 5 0.3</w:t>
-      </w:r>
-    </w:p>
-    <w:p>
-      <w:pPr>
-        <w:ind w:left="720"/>
-        <w:rPr>
-          <w:rFonts w:asciiTheme="majorBidi" w:hAnsiTheme="majorBidi" w:cstheme="majorBidi"/>
-          <w:i/>
-          <w:iCs/>
-          <w:color w:val="000000"/>
-          <w:sz w:val="22"/>
-          <w:szCs w:val="22"/>
-        </w:rPr>
-      </w:pPr>
-      <w:r>
-        <w:rPr>
-          <w:rFonts w:asciiTheme="majorBidi" w:hAnsiTheme="majorBidi" w:cstheme="majorBidi"/>
-          <w:i/>
-          <w:iCs/>
-          <w:color w:val="000000" w:themeColor="text1"/>
-          <w:sz w:val="22"/>
-          <w:szCs w:val="22"/>
-        </w:rPr>
-        <w:t>&lt;/</w:t>
-      </w:r>
-      <w:proofErr w:type="spellStart"/>
-      <w:r>
-        <w:rPr>
-          <w:rFonts w:asciiTheme="majorBidi" w:hAnsiTheme="majorBidi" w:cstheme="majorBidi"/>
-          <w:i/>
-          <w:iCs/>
-          <w:color w:val="000000" w:themeColor="text1"/>
-          <w:sz w:val="22"/>
-          <w:szCs w:val="22"/>
-        </w:rPr>
-        <w:t>att</w:t>
-      </w:r>
-      <w:proofErr w:type="spellEnd"/>
-      <w:r>
-        <w:rPr>
-          <w:rFonts w:asciiTheme="majorBidi" w:hAnsiTheme="majorBidi" w:cstheme="majorBidi"/>
-          <w:i/>
-          <w:iCs/>
-          <w:color w:val="000000" w:themeColor="text1"/>
-          <w:sz w:val="22"/>
-          <w:szCs w:val="22"/>
-        </w:rPr>
-        <w:t xml:space="preserve">&gt; </w:t>
+        <w:t xml:space="preserve">&lt;/att&gt; </w:t>
       </w:r>
     </w:p>
     <w:p>
@@ -9567,7 +9445,6 @@
           <w:szCs w:val="22"/>
         </w:rPr>
       </w:pPr>
-      <w:proofErr w:type="spellStart"/>
       <w:r>
         <w:rPr>
           <w:rFonts w:asciiTheme="majorBidi" w:hAnsiTheme="majorBidi" w:cstheme="majorBidi"/>
@@ -9577,70 +9454,69 @@
           <w:sz w:val="22"/>
           <w:szCs w:val="22"/>
         </w:rPr>
-        <w:t>rounds_done</w:t>
-      </w:r>
-      <w:proofErr w:type="spellEnd"/>
-      <w:r>
+        <w:t>rounds_done=264</w:t>
+      </w:r>
+    </w:p>
+    <w:p>
+      <w:pPr>
+        <w:ind w:left="360" w:firstLine="360"/>
         <w:rPr>
           <w:rFonts w:asciiTheme="majorBidi" w:hAnsiTheme="majorBidi" w:cstheme="majorBidi"/>
           <w:i/>
           <w:iCs/>
-          <w:color w:val="000000" w:themeColor="text1"/>
-          <w:sz w:val="22"/>
-          <w:szCs w:val="22"/>
-        </w:rPr>
-        <w:t>=264</w:t>
-      </w:r>
-    </w:p>
-    <w:p>
-      <w:pPr>
-        <w:ind w:left="360" w:firstLine="360"/>
+          <w:color w:val="000000"/>
+          <w:sz w:val="22"/>
+          <w:szCs w:val="22"/>
+        </w:rPr>
+      </w:pPr>
+      <w:r>
         <w:rPr>
           <w:rFonts w:asciiTheme="majorBidi" w:hAnsiTheme="majorBidi" w:cstheme="majorBidi"/>
           <w:i/>
           <w:iCs/>
-          <w:color w:val="000000"/>
-          <w:sz w:val="22"/>
-          <w:szCs w:val="22"/>
-        </w:rPr>
-      </w:pPr>
-      <w:r>
+          <w:color w:val="000000" w:themeColor="text1"/>
+          <w:sz w:val="22"/>
+          <w:szCs w:val="22"/>
+        </w:rPr>
+        <w:t>cluster2d=false</w:t>
+      </w:r>
+    </w:p>
+    <w:p>
+      <w:pPr>
+        <w:ind w:left="360" w:firstLine="360"/>
         <w:rPr>
           <w:rFonts w:asciiTheme="majorBidi" w:hAnsiTheme="majorBidi" w:cstheme="majorBidi"/>
           <w:i/>
           <w:iCs/>
-          <w:color w:val="000000" w:themeColor="text1"/>
-          <w:sz w:val="22"/>
-          <w:szCs w:val="22"/>
-        </w:rPr>
-        <w:t>cluster2d=false</w:t>
-      </w:r>
-    </w:p>
-    <w:p>
-      <w:pPr>
-        <w:ind w:left="360" w:firstLine="360"/>
+          <w:color w:val="000000"/>
+          <w:sz w:val="22"/>
+          <w:szCs w:val="22"/>
+        </w:rPr>
+      </w:pPr>
+      <w:r>
         <w:rPr>
           <w:rFonts w:asciiTheme="majorBidi" w:hAnsiTheme="majorBidi" w:cstheme="majorBidi"/>
           <w:i/>
           <w:iCs/>
-          <w:color w:val="000000"/>
-          <w:sz w:val="22"/>
-          <w:szCs w:val="22"/>
-        </w:rPr>
-      </w:pPr>
-      <w:proofErr w:type="spellStart"/>
-      <w:r>
+          <w:color w:val="000000" w:themeColor="text1"/>
+          <w:sz w:val="22"/>
+          <w:szCs w:val="22"/>
+        </w:rPr>
+        <w:t>pval=0.2</w:t>
+      </w:r>
+    </w:p>
+    <w:p>
+      <w:pPr>
+        <w:ind w:left="360" w:firstLine="360"/>
         <w:rPr>
           <w:rFonts w:asciiTheme="majorBidi" w:hAnsiTheme="majorBidi" w:cstheme="majorBidi"/>
           <w:i/>
           <w:iCs/>
-          <w:color w:val="000000" w:themeColor="text1"/>
-          <w:sz w:val="22"/>
-          <w:szCs w:val="22"/>
-        </w:rPr>
-        <w:t>pval</w:t>
-      </w:r>
-      <w:proofErr w:type="spellEnd"/>
+          <w:color w:val="000000"/>
+          <w:sz w:val="22"/>
+          <w:szCs w:val="22"/>
+        </w:rPr>
+      </w:pPr>
       <w:r>
         <w:rPr>
           <w:rFonts w:asciiTheme="majorBidi" w:hAnsiTheme="majorBidi" w:cstheme="majorBidi"/>
@@ -9650,7 +9526,7 @@
           <w:sz w:val="22"/>
           <w:szCs w:val="22"/>
         </w:rPr>
-        <w:t>=0.2</w:t>
+        <w:t>attfactor=10.0</w:t>
       </w:r>
     </w:p>
     <w:p>
@@ -9665,7 +9541,6 @@
           <w:szCs w:val="22"/>
         </w:rPr>
       </w:pPr>
-      <w:proofErr w:type="spellStart"/>
       <w:r>
         <w:rPr>
           <w:rFonts w:asciiTheme="majorBidi" w:hAnsiTheme="majorBidi" w:cstheme="majorBidi"/>
@@ -9675,46 +9550,45 @@
           <w:sz w:val="22"/>
           <w:szCs w:val="22"/>
         </w:rPr>
-        <w:t>attfactor</w:t>
-      </w:r>
-      <w:proofErr w:type="spellEnd"/>
-      <w:r>
+        <w:t>attvalpow=1</w:t>
+      </w:r>
+    </w:p>
+    <w:p>
+      <w:pPr>
+        <w:ind w:left="360" w:firstLine="360"/>
         <w:rPr>
           <w:rFonts w:asciiTheme="majorBidi" w:hAnsiTheme="majorBidi" w:cstheme="majorBidi"/>
           <w:i/>
           <w:iCs/>
-          <w:color w:val="000000" w:themeColor="text1"/>
-          <w:sz w:val="22"/>
-          <w:szCs w:val="22"/>
-        </w:rPr>
-        <w:t>=10.0</w:t>
-      </w:r>
-    </w:p>
-    <w:p>
-      <w:pPr>
-        <w:ind w:left="360" w:firstLine="360"/>
+          <w:color w:val="000000"/>
+          <w:sz w:val="22"/>
+          <w:szCs w:val="22"/>
+        </w:rPr>
+      </w:pPr>
+      <w:r>
         <w:rPr>
           <w:rFonts w:asciiTheme="majorBidi" w:hAnsiTheme="majorBidi" w:cstheme="majorBidi"/>
           <w:i/>
           <w:iCs/>
-          <w:color w:val="000000"/>
-          <w:sz w:val="22"/>
-          <w:szCs w:val="22"/>
-        </w:rPr>
-      </w:pPr>
-      <w:proofErr w:type="spellStart"/>
-      <w:r>
+          <w:color w:val="000000" w:themeColor="text1"/>
+          <w:sz w:val="22"/>
+          <w:szCs w:val="22"/>
+        </w:rPr>
+        <w:t>repfactor=10.0</w:t>
+      </w:r>
+    </w:p>
+    <w:p>
+      <w:pPr>
+        <w:ind w:left="360" w:firstLine="360"/>
         <w:rPr>
           <w:rFonts w:asciiTheme="majorBidi" w:hAnsiTheme="majorBidi" w:cstheme="majorBidi"/>
           <w:i/>
           <w:iCs/>
-          <w:color w:val="000000" w:themeColor="text1"/>
-          <w:sz w:val="22"/>
-          <w:szCs w:val="22"/>
-        </w:rPr>
-        <w:t>attvalpow</w:t>
-      </w:r>
-      <w:proofErr w:type="spellEnd"/>
+          <w:color w:val="000000"/>
+          <w:sz w:val="22"/>
+          <w:szCs w:val="22"/>
+        </w:rPr>
+      </w:pPr>
       <w:r>
         <w:rPr>
           <w:rFonts w:asciiTheme="majorBidi" w:hAnsiTheme="majorBidi" w:cstheme="majorBidi"/>
@@ -9724,7 +9598,7 @@
           <w:sz w:val="22"/>
           <w:szCs w:val="22"/>
         </w:rPr>
-        <w:t>=1</w:t>
+        <w:t>repvalpow=1</w:t>
       </w:r>
     </w:p>
     <w:p>
@@ -9739,7 +9613,6 @@
           <w:szCs w:val="22"/>
         </w:rPr>
       </w:pPr>
-      <w:proofErr w:type="spellStart"/>
       <w:r>
         <w:rPr>
           <w:rFonts w:asciiTheme="majorBidi" w:hAnsiTheme="majorBidi" w:cstheme="majorBidi"/>
@@ -9749,46 +9622,45 @@
           <w:sz w:val="22"/>
           <w:szCs w:val="22"/>
         </w:rPr>
-        <w:t>repfactor</w:t>
-      </w:r>
-      <w:proofErr w:type="spellEnd"/>
-      <w:r>
+        <w:t>cooling=1.0</w:t>
+      </w:r>
+    </w:p>
+    <w:p>
+      <w:pPr>
+        <w:ind w:left="360" w:firstLine="360"/>
         <w:rPr>
           <w:rFonts w:asciiTheme="majorBidi" w:hAnsiTheme="majorBidi" w:cstheme="majorBidi"/>
           <w:i/>
           <w:iCs/>
-          <w:color w:val="000000" w:themeColor="text1"/>
-          <w:sz w:val="22"/>
-          <w:szCs w:val="22"/>
-        </w:rPr>
-        <w:t>=10.0</w:t>
-      </w:r>
-    </w:p>
-    <w:p>
-      <w:pPr>
-        <w:ind w:left="360" w:firstLine="360"/>
+          <w:color w:val="000000"/>
+          <w:sz w:val="22"/>
+          <w:szCs w:val="22"/>
+        </w:rPr>
+      </w:pPr>
+      <w:r>
         <w:rPr>
           <w:rFonts w:asciiTheme="majorBidi" w:hAnsiTheme="majorBidi" w:cstheme="majorBidi"/>
           <w:i/>
           <w:iCs/>
-          <w:color w:val="000000"/>
-          <w:sz w:val="22"/>
-          <w:szCs w:val="22"/>
-        </w:rPr>
-      </w:pPr>
-      <w:proofErr w:type="spellStart"/>
-      <w:r>
+          <w:color w:val="000000" w:themeColor="text1"/>
+          <w:sz w:val="22"/>
+          <w:szCs w:val="22"/>
+        </w:rPr>
+        <w:t>dampening=0.2</w:t>
+      </w:r>
+    </w:p>
+    <w:p>
+      <w:pPr>
+        <w:ind w:left="360" w:firstLine="360"/>
         <w:rPr>
           <w:rFonts w:asciiTheme="majorBidi" w:hAnsiTheme="majorBidi" w:cstheme="majorBidi"/>
           <w:i/>
           <w:iCs/>
-          <w:color w:val="000000" w:themeColor="text1"/>
-          <w:sz w:val="22"/>
-          <w:szCs w:val="22"/>
-        </w:rPr>
-        <w:t>repvalpow</w:t>
-      </w:r>
-      <w:proofErr w:type="spellEnd"/>
+          <w:color w:val="000000"/>
+          <w:sz w:val="22"/>
+          <w:szCs w:val="22"/>
+        </w:rPr>
+      </w:pPr>
       <w:r>
         <w:rPr>
           <w:rFonts w:asciiTheme="majorBidi" w:hAnsiTheme="majorBidi" w:cstheme="majorBidi"/>
@@ -9798,7 +9670,7 @@
           <w:sz w:val="22"/>
           <w:szCs w:val="22"/>
         </w:rPr>
-        <w:t>=1</w:t>
+        <w:t>maxmove=0.1</w:t>
       </w:r>
     </w:p>
     <w:p>
@@ -9822,7 +9694,7 @@
           <w:sz w:val="22"/>
           <w:szCs w:val="22"/>
         </w:rPr>
-        <w:t>cooling=1.0</w:t>
+        <w:t>minattract=1.0</w:t>
       </w:r>
     </w:p>
     <w:p>
@@ -9846,7 +9718,7 @@
           <w:sz w:val="22"/>
           <w:szCs w:val="22"/>
         </w:rPr>
-        <w:t>dampening=0.2</w:t>
+        <w:t>nodes_size=8</w:t>
       </w:r>
     </w:p>
     <w:p>
@@ -9861,7 +9733,6 @@
           <w:szCs w:val="22"/>
         </w:rPr>
       </w:pPr>
-      <w:proofErr w:type="spellStart"/>
       <w:r>
         <w:rPr>
           <w:rFonts w:asciiTheme="majorBidi" w:hAnsiTheme="majorBidi" w:cstheme="majorBidi"/>
@@ -9871,46 +9742,45 @@
           <w:sz w:val="22"/>
           <w:szCs w:val="22"/>
         </w:rPr>
-        <w:t>maxmove</w:t>
-      </w:r>
-      <w:proofErr w:type="spellEnd"/>
-      <w:r>
+        <w:t>nodes_color=0;0;0;255</w:t>
+      </w:r>
+    </w:p>
+    <w:p>
+      <w:pPr>
+        <w:ind w:left="360" w:firstLine="360"/>
         <w:rPr>
           <w:rFonts w:asciiTheme="majorBidi" w:hAnsiTheme="majorBidi" w:cstheme="majorBidi"/>
           <w:i/>
           <w:iCs/>
-          <w:color w:val="000000" w:themeColor="text1"/>
-          <w:sz w:val="22"/>
-          <w:szCs w:val="22"/>
-        </w:rPr>
-        <w:t>=0.1</w:t>
-      </w:r>
-    </w:p>
-    <w:p>
-      <w:pPr>
-        <w:ind w:left="360" w:firstLine="360"/>
+          <w:color w:val="000000"/>
+          <w:sz w:val="22"/>
+          <w:szCs w:val="22"/>
+        </w:rPr>
+      </w:pPr>
+      <w:r>
         <w:rPr>
           <w:rFonts w:asciiTheme="majorBidi" w:hAnsiTheme="majorBidi" w:cstheme="majorBidi"/>
           <w:i/>
           <w:iCs/>
-          <w:color w:val="000000"/>
-          <w:sz w:val="22"/>
-          <w:szCs w:val="22"/>
-        </w:rPr>
-      </w:pPr>
-      <w:proofErr w:type="spellStart"/>
-      <w:r>
+          <w:color w:val="000000" w:themeColor="text1"/>
+          <w:sz w:val="22"/>
+          <w:szCs w:val="22"/>
+        </w:rPr>
+        <w:t>nodes_outline_color=0;0;0;255</w:t>
+      </w:r>
+    </w:p>
+    <w:p>
+      <w:pPr>
+        <w:ind w:left="360" w:firstLine="360"/>
         <w:rPr>
           <w:rFonts w:asciiTheme="majorBidi" w:hAnsiTheme="majorBidi" w:cstheme="majorBidi"/>
           <w:i/>
           <w:iCs/>
-          <w:color w:val="000000" w:themeColor="text1"/>
-          <w:sz w:val="22"/>
-          <w:szCs w:val="22"/>
-        </w:rPr>
-        <w:t>minattract</w:t>
-      </w:r>
-      <w:proofErr w:type="spellEnd"/>
+          <w:color w:val="000000"/>
+          <w:sz w:val="22"/>
+          <w:szCs w:val="22"/>
+        </w:rPr>
+      </w:pPr>
       <w:r>
         <w:rPr>
           <w:rFonts w:asciiTheme="majorBidi" w:hAnsiTheme="majorBidi" w:cstheme="majorBidi"/>
@@ -9920,7 +9790,7 @@
           <w:sz w:val="22"/>
           <w:szCs w:val="22"/>
         </w:rPr>
-        <w:t>=1.0</w:t>
+        <w:t>nodes_outline_width=0.5</w:t>
       </w:r>
     </w:p>
     <w:p>
@@ -9935,7 +9805,6 @@
           <w:szCs w:val="22"/>
         </w:rPr>
       </w:pPr>
-      <w:proofErr w:type="spellStart"/>
       <w:r>
         <w:rPr>
           <w:rFonts w:asciiTheme="majorBidi" w:hAnsiTheme="majorBidi" w:cstheme="majorBidi"/>
@@ -9945,204 +9814,31 @@
           <w:sz w:val="22"/>
           <w:szCs w:val="22"/>
         </w:rPr>
-        <w:t>nodes_size</w:t>
-      </w:r>
-      <w:proofErr w:type="spellEnd"/>
-      <w:r>
+        <w:t>is_taxonomy_available=True</w:t>
+      </w:r>
+    </w:p>
+    <w:p>
+      <w:pPr>
+        <w:ind w:left="360" w:firstLine="360"/>
         <w:rPr>
           <w:rFonts w:asciiTheme="majorBidi" w:hAnsiTheme="majorBidi" w:cstheme="majorBidi"/>
           <w:i/>
           <w:iCs/>
-          <w:color w:val="000000" w:themeColor="text1"/>
-          <w:sz w:val="22"/>
-          <w:szCs w:val="22"/>
-        </w:rPr>
-        <w:t>=8</w:t>
-      </w:r>
-    </w:p>
-    <w:p>
-      <w:pPr>
-        <w:ind w:left="360" w:firstLine="360"/>
+          <w:color w:val="000000"/>
+          <w:sz w:val="22"/>
+          <w:szCs w:val="22"/>
+        </w:rPr>
+      </w:pPr>
+      <w:r>
         <w:rPr>
           <w:rFonts w:asciiTheme="majorBidi" w:hAnsiTheme="majorBidi" w:cstheme="majorBidi"/>
           <w:i/>
           <w:iCs/>
-          <w:color w:val="000000"/>
-          <w:sz w:val="22"/>
-          <w:szCs w:val="22"/>
-        </w:rPr>
-      </w:pPr>
-      <w:proofErr w:type="spellStart"/>
-      <w:r>
-        <w:rPr>
-          <w:rFonts w:asciiTheme="majorBidi" w:hAnsiTheme="majorBidi" w:cstheme="majorBidi"/>
-          <w:i/>
-          <w:iCs/>
-          <w:color w:val="000000" w:themeColor="text1"/>
-          <w:sz w:val="22"/>
-          <w:szCs w:val="22"/>
-        </w:rPr>
-        <w:t>nodes_color</w:t>
-      </w:r>
-      <w:proofErr w:type="spellEnd"/>
-      <w:r>
-        <w:rPr>
-          <w:rFonts w:asciiTheme="majorBidi" w:hAnsiTheme="majorBidi" w:cstheme="majorBidi"/>
-          <w:i/>
-          <w:iCs/>
-          <w:color w:val="000000" w:themeColor="text1"/>
-          <w:sz w:val="22"/>
-          <w:szCs w:val="22"/>
-        </w:rPr>
-        <w:t>=0;0;0;255</w:t>
-      </w:r>
-    </w:p>
-    <w:p>
-      <w:pPr>
-        <w:ind w:left="360" w:firstLine="360"/>
-        <w:rPr>
-          <w:rFonts w:asciiTheme="majorBidi" w:hAnsiTheme="majorBidi" w:cstheme="majorBidi"/>
-          <w:i/>
-          <w:iCs/>
-          <w:color w:val="000000"/>
-          <w:sz w:val="22"/>
-          <w:szCs w:val="22"/>
-        </w:rPr>
-      </w:pPr>
-      <w:proofErr w:type="spellStart"/>
-      <w:r>
-        <w:rPr>
-          <w:rFonts w:asciiTheme="majorBidi" w:hAnsiTheme="majorBidi" w:cstheme="majorBidi"/>
-          <w:i/>
-          <w:iCs/>
-          <w:color w:val="000000" w:themeColor="text1"/>
-          <w:sz w:val="22"/>
-          <w:szCs w:val="22"/>
-        </w:rPr>
-        <w:t>nodes_outline_color</w:t>
-      </w:r>
-      <w:proofErr w:type="spellEnd"/>
-      <w:r>
-        <w:rPr>
-          <w:rFonts w:asciiTheme="majorBidi" w:hAnsiTheme="majorBidi" w:cstheme="majorBidi"/>
-          <w:i/>
-          <w:iCs/>
-          <w:color w:val="000000" w:themeColor="text1"/>
-          <w:sz w:val="22"/>
-          <w:szCs w:val="22"/>
-        </w:rPr>
-        <w:t>=0;0;0;255</w:t>
-      </w:r>
-    </w:p>
-    <w:p>
-      <w:pPr>
-        <w:ind w:left="360" w:firstLine="360"/>
-        <w:rPr>
-          <w:rFonts w:asciiTheme="majorBidi" w:hAnsiTheme="majorBidi" w:cstheme="majorBidi"/>
-          <w:i/>
-          <w:iCs/>
-          <w:color w:val="000000"/>
-          <w:sz w:val="22"/>
-          <w:szCs w:val="22"/>
-        </w:rPr>
-      </w:pPr>
-      <w:proofErr w:type="spellStart"/>
-      <w:r>
-        <w:rPr>
-          <w:rFonts w:asciiTheme="majorBidi" w:hAnsiTheme="majorBidi" w:cstheme="majorBidi"/>
-          <w:i/>
-          <w:iCs/>
-          <w:color w:val="000000" w:themeColor="text1"/>
-          <w:sz w:val="22"/>
-          <w:szCs w:val="22"/>
-        </w:rPr>
-        <w:t>nodes_outline_width</w:t>
-      </w:r>
-      <w:proofErr w:type="spellEnd"/>
-      <w:r>
-        <w:rPr>
-          <w:rFonts w:asciiTheme="majorBidi" w:hAnsiTheme="majorBidi" w:cstheme="majorBidi"/>
-          <w:i/>
-          <w:iCs/>
-          <w:color w:val="000000" w:themeColor="text1"/>
-          <w:sz w:val="22"/>
-          <w:szCs w:val="22"/>
-        </w:rPr>
-        <w:t>=0.5</w:t>
-      </w:r>
-    </w:p>
-    <w:p>
-      <w:pPr>
-        <w:ind w:left="360" w:firstLine="360"/>
-        <w:rPr>
-          <w:rFonts w:asciiTheme="majorBidi" w:hAnsiTheme="majorBidi" w:cstheme="majorBidi"/>
-          <w:i/>
-          <w:iCs/>
-          <w:color w:val="000000"/>
-          <w:sz w:val="22"/>
-          <w:szCs w:val="22"/>
-        </w:rPr>
-      </w:pPr>
-      <w:proofErr w:type="spellStart"/>
-      <w:r>
-        <w:rPr>
-          <w:rFonts w:asciiTheme="majorBidi" w:hAnsiTheme="majorBidi" w:cstheme="majorBidi"/>
-          <w:i/>
-          <w:iCs/>
-          <w:color w:val="000000" w:themeColor="text1"/>
-          <w:sz w:val="22"/>
-          <w:szCs w:val="22"/>
-        </w:rPr>
-        <w:t>is_taxonomy_available</w:t>
-      </w:r>
-      <w:proofErr w:type="spellEnd"/>
-      <w:r>
-        <w:rPr>
-          <w:rFonts w:asciiTheme="majorBidi" w:hAnsiTheme="majorBidi" w:cstheme="majorBidi"/>
-          <w:i/>
-          <w:iCs/>
-          <w:color w:val="000000" w:themeColor="text1"/>
-          <w:sz w:val="22"/>
-          <w:szCs w:val="22"/>
-        </w:rPr>
-        <w:t>=True</w:t>
-      </w:r>
-    </w:p>
-    <w:p>
-      <w:pPr>
-        <w:ind w:left="360" w:firstLine="360"/>
-        <w:rPr>
-          <w:rFonts w:asciiTheme="majorBidi" w:hAnsiTheme="majorBidi" w:cstheme="majorBidi"/>
-          <w:i/>
-          <w:iCs/>
-          <w:color w:val="000000"/>
-          <w:sz w:val="22"/>
-          <w:szCs w:val="22"/>
-        </w:rPr>
-      </w:pPr>
-      <w:proofErr w:type="spellStart"/>
-      <w:r>
-        <w:rPr>
-          <w:rFonts w:asciiTheme="majorBidi" w:hAnsiTheme="majorBidi" w:cstheme="majorBidi"/>
-          <w:i/>
-          <w:iCs/>
-          <w:color w:val="000000" w:themeColor="text1"/>
-          <w:sz w:val="22"/>
-          <w:szCs w:val="22"/>
-        </w:rPr>
-        <w:t>found_taxa_number</w:t>
-      </w:r>
-      <w:proofErr w:type="spellEnd"/>
-      <w:r>
-        <w:rPr>
-          <w:rFonts w:asciiTheme="majorBidi" w:hAnsiTheme="majorBidi" w:cstheme="majorBidi"/>
-          <w:i/>
-          <w:iCs/>
-          <w:color w:val="000000" w:themeColor="text1"/>
-          <w:sz w:val="22"/>
-          <w:szCs w:val="22"/>
-        </w:rPr>
-        <w:t>=415</w:t>
+          <w:color w:val="000000" w:themeColor="text1"/>
+          <w:sz w:val="22"/>
+          <w:szCs w:val="22"/>
+        </w:rPr>
+        <w:t>found_taxa_number=415</w:t>
       </w:r>
     </w:p>
     <w:p>
@@ -10906,7 +10602,6 @@
           <w:szCs w:val="22"/>
         </w:rPr>
       </w:pPr>
-      <w:proofErr w:type="spellStart"/>
       <w:r>
         <w:rPr>
           <w:rFonts w:asciiTheme="majorBidi" w:hAnsiTheme="majorBidi" w:cstheme="majorBidi"/>
@@ -10916,57 +10611,32 @@
           <w:sz w:val="22"/>
           <w:szCs w:val="22"/>
         </w:rPr>
-        <w:t>tax_level</w:t>
-      </w:r>
-      <w:proofErr w:type="spellEnd"/>
-      <w:r>
+        <w:t>tax_level=Domain</w:t>
+      </w:r>
+    </w:p>
+    <w:p>
+      <w:pPr>
+        <w:ind w:left="720"/>
         <w:rPr>
           <w:rFonts w:asciiTheme="majorBidi" w:hAnsiTheme="majorBidi" w:cstheme="majorBidi"/>
           <w:i/>
           <w:iCs/>
-          <w:color w:val="000000" w:themeColor="text1"/>
-          <w:sz w:val="22"/>
-          <w:szCs w:val="22"/>
-        </w:rPr>
-        <w:t>=Domain</w:t>
-      </w:r>
-    </w:p>
-    <w:p>
-      <w:pPr>
-        <w:ind w:left="720"/>
+          <w:color w:val="000000"/>
+          <w:sz w:val="22"/>
+          <w:szCs w:val="22"/>
+        </w:rPr>
+      </w:pPr>
+      <w:r>
         <w:rPr>
           <w:rFonts w:asciiTheme="majorBidi" w:hAnsiTheme="majorBidi" w:cstheme="majorBidi"/>
           <w:i/>
           <w:iCs/>
-          <w:color w:val="000000"/>
-          <w:sz w:val="22"/>
-          <w:szCs w:val="22"/>
-        </w:rPr>
-      </w:pPr>
-      <w:r>
-        <w:rPr>
-          <w:rFonts w:asciiTheme="majorBidi" w:hAnsiTheme="majorBidi" w:cstheme="majorBidi"/>
-          <w:i/>
-          <w:iCs/>
-          <w:color w:val="000000" w:themeColor="text1"/>
-          <w:sz w:val="22"/>
-          <w:szCs w:val="22"/>
-        </w:rPr>
-        <w:t>name=</w:t>
-      </w:r>
-      <w:proofErr w:type="spellStart"/>
-      <w:r>
-        <w:rPr>
-          <w:rFonts w:asciiTheme="majorBidi" w:hAnsiTheme="majorBidi" w:cstheme="majorBidi"/>
-          <w:i/>
-          <w:iCs/>
-          <w:color w:val="000000" w:themeColor="text1"/>
-          <w:sz w:val="22"/>
-          <w:szCs w:val="22"/>
-        </w:rPr>
-        <w:t>Eukaryota</w:t>
-      </w:r>
-      <w:proofErr w:type="spellEnd"/>
+          <w:color w:val="000000" w:themeColor="text1"/>
+          <w:sz w:val="22"/>
+          <w:szCs w:val="22"/>
+        </w:rPr>
+        <w:t>name=Eukaryota</w:t>
+      </w:r>
     </w:p>
     <w:p>
       <w:pPr>

</xml_diff>